<commit_message>
Updates made in class on Tuesday. Needs major work to implement design patterns.
</commit_message>
<xml_diff>
--- a/doc/Assignment 1 - Jimmy Collins.docx
+++ b/doc/Assignment 1 - Jimmy Collins.docx
@@ -1,12 +1,13 @@
 
 <file path=word/document.xml><?xml version="1.0" encoding="utf-8"?>
-<w:document xmlns:wpc="http://schemas.microsoft.com/office/word/2010/wordprocessingCanvas" xmlns:mc="http://schemas.openxmlformats.org/markup-compatibility/2006" xmlns:o="urn:schemas-microsoft-com:office:office" xmlns:r="http://schemas.openxmlformats.org/officeDocument/2006/relationships" xmlns:m="http://schemas.openxmlformats.org/officeDocument/2006/math" xmlns:v="urn:schemas-microsoft-com:vml" xmlns:wp14="http://schemas.microsoft.com/office/word/2010/wordprocessingDrawing" xmlns:wp="http://schemas.openxmlformats.org/drawingml/2006/wordprocessingDrawing" xmlns:w10="urn:schemas-microsoft-com:office:word" xmlns:w="http://schemas.openxmlformats.org/wordprocessingml/2006/main" xmlns:w14="http://schemas.microsoft.com/office/word/2010/wordml" xmlns:wpg="http://schemas.microsoft.com/office/word/2010/wordprocessingGroup" xmlns:wpi="http://schemas.microsoft.com/office/word/2010/wordprocessingInk" xmlns:wne="http://schemas.microsoft.com/office/word/2006/wordml" xmlns:wps="http://schemas.microsoft.com/office/word/2010/wordprocessingShape" mc:Ignorable="w14 wp14">
+<w:document xmlns:wpc="http://schemas.microsoft.com/office/word/2010/wordprocessingCanvas" xmlns:mc="http://schemas.openxmlformats.org/markup-compatibility/2006" xmlns:o="urn:schemas-microsoft-com:office:office" xmlns:r="http://schemas.openxmlformats.org/officeDocument/2006/relationships" xmlns:m="http://schemas.openxmlformats.org/officeDocument/2006/math" xmlns:v="urn:schemas-microsoft-com:vml" xmlns:wp14="http://schemas.microsoft.com/office/word/2010/wordprocessingDrawing" xmlns:wp="http://schemas.openxmlformats.org/drawingml/2006/wordprocessingDrawing" xmlns:w10="urn:schemas-microsoft-com:office:word" xmlns:w="http://schemas.openxmlformats.org/wordprocessingml/2006/main" xmlns:w14="http://schemas.microsoft.com/office/word/2010/wordml" xmlns:w15="http://schemas.microsoft.com/office/word/2012/wordml" xmlns:wpg="http://schemas.microsoft.com/office/word/2010/wordprocessingGroup" xmlns:wpi="http://schemas.microsoft.com/office/word/2010/wordprocessingInk" xmlns:wne="http://schemas.microsoft.com/office/word/2006/wordml" xmlns:wps="http://schemas.microsoft.com/office/word/2010/wordprocessingShape" mc:Ignorable="w14 w15 wp14">
   <w:body>
     <w:sdt>
       <w:sdtPr>
         <w:rPr>
           <w:rFonts w:asciiTheme="majorHAnsi" w:eastAsiaTheme="majorEastAsia" w:hAnsiTheme="majorHAnsi" w:cstheme="majorBidi"/>
           <w:caps/>
+          <w:lang w:val="en-IE" w:eastAsia="en-US"/>
         </w:rPr>
         <w:id w:val="104699615"/>
         <w:docPartObj>
@@ -19,7 +20,6 @@
           <w:rFonts w:asciiTheme="minorHAnsi" w:eastAsiaTheme="minorHAnsi" w:hAnsiTheme="minorHAnsi" w:cstheme="minorBidi"/>
           <w:b/>
           <w:caps w:val="0"/>
-          <w:lang w:val="en-IE" w:eastAsia="en-US"/>
         </w:rPr>
       </w:sdtEndPr>
       <w:sdtContent>
@@ -42,6 +42,7 @@
                 <w:rPr>
                   <w:rFonts w:asciiTheme="majorHAnsi" w:eastAsiaTheme="majorEastAsia" w:hAnsiTheme="majorHAnsi" w:cstheme="majorBidi"/>
                   <w:caps/>
+                  <w:lang w:val="en-IE" w:eastAsia="en-US"/>
                 </w:rPr>
                 <w:alias w:val="Company"/>
                 <w:id w:val="15524243"/>
@@ -51,6 +52,11 @@
                 <w:dataBinding w:prefixMappings="xmlns:ns0='http://schemas.openxmlformats.org/officeDocument/2006/extended-properties'" w:xpath="/ns0:Properties[1]/ns0:Company[1]" w:storeItemID="{6668398D-A668-4E3E-A5EB-62B293D839F1}"/>
                 <w:text/>
               </w:sdtPr>
+              <w:sdtEndPr>
+                <w:rPr>
+                  <w:lang w:val="en-US" w:eastAsia="ja-JP"/>
+                </w:rPr>
+              </w:sdtEndPr>
               <w:sdtContent>
                 <w:tc>
                   <w:tcPr>
@@ -97,6 +103,7 @@
                 <w:dataBinding w:prefixMappings="xmlns:ns0='http://schemas.openxmlformats.org/package/2006/metadata/core-properties' xmlns:ns1='http://purl.org/dc/elements/1.1/'" w:xpath="/ns0:coreProperties[1]/ns1:title[1]" w:storeItemID="{6C3C8BC8-F283-45AE-878A-BAB7291924A1}"/>
                 <w:text/>
               </w:sdtPr>
+              <w:sdtEndPr/>
               <w:sdtContent>
                 <w:tc>
                   <w:tcPr>
@@ -149,6 +156,7 @@
                 <w:dataBinding w:prefixMappings="xmlns:ns0='http://schemas.openxmlformats.org/package/2006/metadata/core-properties' xmlns:ns1='http://purl.org/dc/elements/1.1/'" w:xpath="/ns0:coreProperties[1]/ns1:subject[1]" w:storeItemID="{6C3C8BC8-F283-45AE-878A-BAB7291924A1}"/>
                 <w:text/>
               </w:sdtPr>
+              <w:sdtEndPr/>
               <w:sdtContent>
                 <w:tc>
                   <w:tcPr>
@@ -218,6 +226,7 @@
                 <w:dataBinding w:prefixMappings="xmlns:ns0='http://schemas.openxmlformats.org/package/2006/metadata/core-properties' xmlns:ns1='http://purl.org/dc/elements/1.1/'" w:xpath="/ns0:coreProperties[1]/ns1:creator[1]" w:storeItemID="{6C3C8BC8-F283-45AE-878A-BAB7291924A1}"/>
                 <w:text/>
               </w:sdtPr>
+              <w:sdtEndPr/>
               <w:sdtContent>
                 <w:tc>
                   <w:tcPr>
@@ -270,6 +279,7 @@
                   <w:calendar w:val="gregorian"/>
                 </w:date>
               </w:sdtPr>
+              <w:sdtEndPr/>
               <w:sdtContent>
                 <w:tc>
                   <w:tcPr>
@@ -314,13 +324,11 @@
               <w:sdtPr>
                 <w:alias w:val="Abstract"/>
                 <w:id w:val="8276291"/>
-                <w:placeholder>
-                  <w:docPart w:val="1A3B948770524B20978986F613016AB7"/>
-                </w:placeholder>
                 <w:showingPlcHdr/>
                 <w:dataBinding w:prefixMappings="xmlns:ns0='http://schemas.microsoft.com/office/2006/coverPageProps'" w:xpath="/ns0:CoverPageProperties[1]/ns0:Abstract[1]" w:storeItemID="{55AF091B-3C7A-41E3-B477-F2FDAA23CFDA}"/>
                 <w:text/>
               </w:sdtPr>
+              <w:sdtEndPr/>
               <w:sdtContent>
                 <w:tc>
                   <w:tcPr>
@@ -353,12 +361,19 @@
             <w:br w:type="page"/>
           </w:r>
         </w:p>
-        <w:bookmarkStart w:id="0" w:name="_GoBack" w:displacedByCustomXml="next"/>
-        <w:bookmarkEnd w:id="0" w:displacedByCustomXml="next"/>
       </w:sdtContent>
     </w:sdt>
     <w:sdt>
       <w:sdtPr>
+        <w:rPr>
+          <w:rFonts w:asciiTheme="minorHAnsi" w:eastAsiaTheme="minorHAnsi" w:hAnsiTheme="minorHAnsi" w:cstheme="minorBidi"/>
+          <w:b w:val="0"/>
+          <w:bCs w:val="0"/>
+          <w:color w:val="auto"/>
+          <w:sz w:val="22"/>
+          <w:szCs w:val="22"/>
+          <w:lang w:val="en-IE" w:eastAsia="en-US"/>
+        </w:rPr>
         <w:id w:val="-212351600"/>
         <w:docPartObj>
           <w:docPartGallery w:val="Table of Contents"/>
@@ -367,12 +382,7 @@
       </w:sdtPr>
       <w:sdtEndPr>
         <w:rPr>
-          <w:rFonts w:asciiTheme="minorHAnsi" w:eastAsiaTheme="minorHAnsi" w:hAnsiTheme="minorHAnsi" w:cstheme="minorBidi"/>
           <w:noProof/>
-          <w:color w:val="auto"/>
-          <w:sz w:val="22"/>
-          <w:szCs w:val="22"/>
-          <w:lang w:val="en-IE" w:eastAsia="en-US"/>
         </w:rPr>
       </w:sdtEndPr>
       <w:sdtContent>
@@ -1890,22 +1900,22 @@
       <w:pPr>
         <w:pStyle w:val="Heading2"/>
       </w:pPr>
-      <w:bookmarkStart w:id="1" w:name="_Toc475299507"/>
+      <w:bookmarkStart w:id="0" w:name="_Toc475299507"/>
       <w:r>
         <w:lastRenderedPageBreak/>
         <w:t>Section 1 – Demonstrated Use of Object Orientated Concepts</w:t>
       </w:r>
-      <w:bookmarkEnd w:id="1"/>
+      <w:bookmarkEnd w:id="0"/>
     </w:p>
     <w:p>
       <w:pPr>
         <w:pStyle w:val="Heading3"/>
       </w:pPr>
-      <w:bookmarkStart w:id="2" w:name="_Toc475299508"/>
+      <w:bookmarkStart w:id="1" w:name="_Toc475299508"/>
       <w:r>
         <w:t>Re-Use</w:t>
       </w:r>
-      <w:bookmarkEnd w:id="2"/>
+      <w:bookmarkEnd w:id="1"/>
     </w:p>
     <w:p>
       <w:r>
@@ -1916,11 +1926,11 @@
       <w:pPr>
         <w:pStyle w:val="Heading3"/>
       </w:pPr>
-      <w:bookmarkStart w:id="3" w:name="_Toc475299509"/>
+      <w:bookmarkStart w:id="2" w:name="_Toc475299509"/>
       <w:r>
         <w:t>Encapsulation</w:t>
       </w:r>
-      <w:bookmarkEnd w:id="3"/>
+      <w:bookmarkEnd w:id="2"/>
       <w:r>
         <w:t xml:space="preserve"> </w:t>
       </w:r>
@@ -1930,29 +1940,18 @@
         <w:t>TODO</w:t>
       </w:r>
       <w:r>
-        <w:t xml:space="preserve"> </w:t>
-      </w:r>
-      <w:r>
-        <w:t xml:space="preserve">– demonstrated by </w:t>
-      </w:r>
-      <w:proofErr w:type="spellStart"/>
-      <w:r>
-        <w:t>PacketFileStats</w:t>
-      </w:r>
-      <w:proofErr w:type="spellEnd"/>
-      <w:r>
-        <w:t>?</w:t>
+        <w:t xml:space="preserve"> – demonstrated by PacketFileStats?</w:t>
       </w:r>
     </w:p>
     <w:p>
       <w:pPr>
         <w:pStyle w:val="Heading3"/>
       </w:pPr>
-      <w:bookmarkStart w:id="4" w:name="_Toc475299510"/>
+      <w:bookmarkStart w:id="3" w:name="_Toc475299510"/>
       <w:r>
         <w:t>Abstraction</w:t>
       </w:r>
-      <w:bookmarkEnd w:id="4"/>
+      <w:bookmarkEnd w:id="3"/>
     </w:p>
     <w:p>
       <w:r>
@@ -1963,11 +1962,11 @@
       <w:pPr>
         <w:pStyle w:val="Heading3"/>
       </w:pPr>
-      <w:bookmarkStart w:id="5" w:name="_Toc475299511"/>
+      <w:bookmarkStart w:id="4" w:name="_Toc475299511"/>
       <w:r>
         <w:t>Inheritance</w:t>
       </w:r>
-      <w:bookmarkEnd w:id="5"/>
+      <w:bookmarkEnd w:id="4"/>
     </w:p>
     <w:p>
       <w:r>
@@ -1978,11 +1977,11 @@
       <w:pPr>
         <w:pStyle w:val="Heading3"/>
       </w:pPr>
-      <w:bookmarkStart w:id="6" w:name="_Toc475299512"/>
+      <w:bookmarkStart w:id="5" w:name="_Toc475299512"/>
       <w:r>
         <w:t>Overloading</w:t>
       </w:r>
-      <w:bookmarkEnd w:id="6"/>
+      <w:bookmarkEnd w:id="5"/>
     </w:p>
     <w:p>
       <w:r>
@@ -1993,11 +1992,11 @@
       <w:pPr>
         <w:pStyle w:val="Heading3"/>
       </w:pPr>
-      <w:bookmarkStart w:id="7" w:name="_Toc475299513"/>
+      <w:bookmarkStart w:id="6" w:name="_Toc475299513"/>
       <w:r>
         <w:t>Dynamic Binding</w:t>
       </w:r>
-      <w:bookmarkEnd w:id="7"/>
+      <w:bookmarkEnd w:id="6"/>
     </w:p>
     <w:p>
       <w:r>
@@ -2008,11 +2007,11 @@
       <w:pPr>
         <w:pStyle w:val="Heading3"/>
       </w:pPr>
-      <w:bookmarkStart w:id="8" w:name="_Toc475299514"/>
+      <w:bookmarkStart w:id="7" w:name="_Toc475299514"/>
       <w:r>
         <w:t>Inner Class</w:t>
       </w:r>
-      <w:bookmarkEnd w:id="8"/>
+      <w:bookmarkEnd w:id="7"/>
     </w:p>
     <w:p>
       <w:r>
@@ -2023,11 +2022,11 @@
       <w:pPr>
         <w:pStyle w:val="Heading3"/>
       </w:pPr>
-      <w:bookmarkStart w:id="9" w:name="_Toc475299515"/>
+      <w:bookmarkStart w:id="8" w:name="_Toc475299515"/>
       <w:r>
         <w:t>Nested Class</w:t>
       </w:r>
-      <w:bookmarkEnd w:id="9"/>
+      <w:bookmarkEnd w:id="8"/>
     </w:p>
     <w:p>
       <w:r>
@@ -2038,11 +2037,11 @@
       <w:pPr>
         <w:pStyle w:val="Heading3"/>
       </w:pPr>
-      <w:bookmarkStart w:id="10" w:name="_Toc475299516"/>
+      <w:bookmarkStart w:id="9" w:name="_Toc475299516"/>
       <w:r>
         <w:t>Abstract Class</w:t>
       </w:r>
-      <w:bookmarkEnd w:id="10"/>
+      <w:bookmarkEnd w:id="9"/>
     </w:p>
     <w:p>
       <w:r>
@@ -2053,42 +2052,42 @@
       <w:pPr>
         <w:pStyle w:val="Heading3"/>
       </w:pPr>
-      <w:bookmarkStart w:id="11" w:name="_Toc475299517"/>
+      <w:bookmarkStart w:id="10" w:name="_Toc475299517"/>
       <w:r>
         <w:t>Generic Method</w:t>
       </w:r>
-      <w:bookmarkEnd w:id="11"/>
+      <w:bookmarkEnd w:id="10"/>
     </w:p>
     <w:p>
       <w:r>
         <w:t>TODO</w:t>
       </w:r>
       <w:r>
-        <w:t xml:space="preserve"> </w:t>
-      </w:r>
-      <w:r>
-        <w:t xml:space="preserve">– used in Utility.java – </w:t>
-      </w:r>
-      <w:proofErr w:type="spellStart"/>
+        <w:t xml:space="preserve"> – used in Utility.java – </w:t>
+      </w:r>
       <w:r>
         <w:t>SortMapByValue</w:t>
       </w:r>
-      <w:proofErr w:type="spellEnd"/>
     </w:p>
     <w:p>
       <w:pPr>
         <w:pStyle w:val="Heading3"/>
       </w:pPr>
-      <w:bookmarkStart w:id="12" w:name="_Toc475299518"/>
+      <w:bookmarkStart w:id="11" w:name="_Toc475299518"/>
       <w:r>
         <w:t>Generic Class</w:t>
       </w:r>
+      <w:bookmarkEnd w:id="11"/>
+    </w:p>
+    <w:p>
+      <w:r>
+        <w:t>TODO</w:t>
+      </w:r>
+      <w:r>
+        <w:t xml:space="preserve"> – ArrayList?</w:t>
+      </w:r>
+      <w:bookmarkStart w:id="12" w:name="_GoBack"/>
       <w:bookmarkEnd w:id="12"/>
-    </w:p>
-    <w:p>
-      <w:r>
-        <w:t>TODO</w:t>
-      </w:r>
     </w:p>
     <w:p>
       <w:pPr>
@@ -2105,16 +2104,11 @@
         <w:t>TODO</w:t>
       </w:r>
       <w:r>
-        <w:t xml:space="preserve"> </w:t>
-      </w:r>
-      <w:r>
-        <w:t xml:space="preserve">used in Utility.java – </w:t>
-      </w:r>
-      <w:proofErr w:type="spellStart"/>
+        <w:t xml:space="preserve"> used in Utility.java – </w:t>
+      </w:r>
       <w:r>
         <w:t>GetTopElements</w:t>
       </w:r>
-      <w:proofErr w:type="spellEnd"/>
     </w:p>
     <w:p>
       <w:pPr>
@@ -2143,7 +2137,6 @@
       </w:pPr>
       <w:bookmarkStart w:id="15" w:name="_Toc475299521"/>
       <w:r>
-        <w:lastRenderedPageBreak/>
         <w:t>Section 2 – Usage of Design Patterns</w:t>
       </w:r>
       <w:bookmarkEnd w:id="15"/>
@@ -2249,7 +2242,7 @@
 </file>
 
 <file path=word/styles.xml><?xml version="1.0" encoding="utf-8"?>
-<w:styles xmlns:mc="http://schemas.openxmlformats.org/markup-compatibility/2006" xmlns:r="http://schemas.openxmlformats.org/officeDocument/2006/relationships" xmlns:w="http://schemas.openxmlformats.org/wordprocessingml/2006/main" xmlns:w14="http://schemas.microsoft.com/office/word/2010/wordml" mc:Ignorable="w14">
+<w:styles xmlns:mc="http://schemas.openxmlformats.org/markup-compatibility/2006" xmlns:r="http://schemas.openxmlformats.org/officeDocument/2006/relationships" xmlns:w="http://schemas.openxmlformats.org/wordprocessingml/2006/main" xmlns:w14="http://schemas.microsoft.com/office/word/2010/wordml" xmlns:w15="http://schemas.microsoft.com/office/word/2012/wordml" mc:Ignorable="w14 w15">
   <w:docDefaults>
     <w:rPrDefault>
       <w:rPr>
@@ -2265,554 +2258,378 @@
       </w:pPr>
     </w:pPrDefault>
   </w:docDefaults>
-  <w:latentStyles w:defLockedState="0" w:defUIPriority="99" w:defSemiHidden="1" w:defUnhideWhenUsed="1" w:defQFormat="0" w:count="267">
-    <w:lsdException w:name="Normal" w:semiHidden="0" w:uiPriority="0" w:unhideWhenUsed="0" w:qFormat="1"/>
-    <w:lsdException w:name="heading 1" w:semiHidden="0" w:uiPriority="9" w:unhideWhenUsed="0" w:qFormat="1"/>
-    <w:lsdException w:name="heading 2" w:uiPriority="9" w:qFormat="1"/>
-    <w:lsdException w:name="heading 3" w:uiPriority="9" w:qFormat="1"/>
-    <w:lsdException w:name="heading 4" w:uiPriority="9" w:qFormat="1"/>
-    <w:lsdException w:name="heading 5" w:uiPriority="9" w:qFormat="1"/>
-    <w:lsdException w:name="heading 6" w:uiPriority="9" w:qFormat="1"/>
-    <w:lsdException w:name="heading 7" w:uiPriority="9" w:qFormat="1"/>
-    <w:lsdException w:name="heading 8" w:uiPriority="9" w:qFormat="1"/>
-    <w:lsdException w:name="heading 9" w:uiPriority="9" w:qFormat="1"/>
-    <w:lsdException w:name="toc 1" w:uiPriority="39"/>
-    <w:lsdException w:name="toc 2" w:uiPriority="39"/>
-    <w:lsdException w:name="toc 3" w:uiPriority="39"/>
-    <w:lsdException w:name="toc 4" w:uiPriority="39"/>
-    <w:lsdException w:name="toc 5" w:uiPriority="39"/>
-    <w:lsdException w:name="toc 6" w:uiPriority="39"/>
-    <w:lsdException w:name="toc 7" w:uiPriority="39"/>
-    <w:lsdException w:name="toc 8" w:uiPriority="39"/>
-    <w:lsdException w:name="toc 9" w:uiPriority="39"/>
-    <w:lsdException w:name="caption" w:uiPriority="35" w:qFormat="1"/>
-    <w:lsdException w:name="Title" w:semiHidden="0" w:uiPriority="10" w:unhideWhenUsed="0" w:qFormat="1"/>
-    <w:lsdException w:name="Default Paragraph Font" w:uiPriority="1"/>
-    <w:lsdException w:name="Subtitle" w:semiHidden="0" w:uiPriority="11" w:unhideWhenUsed="0" w:qFormat="1"/>
-    <w:lsdException w:name="Strong" w:semiHidden="0" w:uiPriority="22" w:unhideWhenUsed="0" w:qFormat="1"/>
-    <w:lsdException w:name="Emphasis" w:semiHidden="0" w:uiPriority="20" w:unhideWhenUsed="0" w:qFormat="1"/>
-    <w:lsdException w:name="Table Grid" w:semiHidden="0" w:uiPriority="59" w:unhideWhenUsed="0"/>
-    <w:lsdException w:name="Placeholder Text" w:unhideWhenUsed="0"/>
-    <w:lsdException w:name="No Spacing" w:semiHidden="0" w:uiPriority="1" w:unhideWhenUsed="0" w:qFormat="1"/>
-    <w:lsdException w:name="Light Shading" w:semiHidden="0" w:uiPriority="60" w:unhideWhenUsed="0"/>
-    <w:lsdException w:name="Light List" w:semiHidden="0" w:uiPriority="61" w:unhideWhenUsed="0"/>
-    <w:lsdException w:name="Light Grid" w:semiHidden="0" w:uiPriority="62" w:unhideWhenUsed="0"/>
-    <w:lsdException w:name="Medium Shading 1" w:semiHidden="0" w:uiPriority="63" w:unhideWhenUsed="0"/>
-    <w:lsdException w:name="Medium Shading 2" w:semiHidden="0" w:uiPriority="64" w:unhideWhenUsed="0"/>
-    <w:lsdException w:name="Medium List 1" w:semiHidden="0" w:uiPriority="65" w:unhideWhenUsed="0"/>
-    <w:lsdException w:name="Medium List 2" w:semiHidden="0" w:uiPriority="66" w:unhideWhenUsed="0"/>
-    <w:lsdException w:name="Medium Grid 1" w:semiHidden="0" w:uiPriority="67" w:unhideWhenUsed="0"/>
-    <w:lsdException w:name="Medium Grid 2" w:semiHidden="0" w:uiPriority="68" w:unhideWhenUsed="0"/>
-    <w:lsdException w:name="Medium Grid 3" w:semiHidden="0" w:uiPriority="69" w:unhideWhenUsed="0"/>
-    <w:lsdException w:name="Dark List" w:semiHidden="0" w:uiPriority="70" w:unhideWhenUsed="0"/>
-    <w:lsdException w:name="Colorful Shading" w:semiHidden="0" w:uiPriority="71" w:unhideWhenUsed="0"/>
-    <w:lsdException w:name="Colorful List" w:semiHidden="0" w:uiPriority="72" w:unhideWhenUsed="0"/>
-    <w:lsdException w:name="Colorful Grid" w:semiHidden="0" w:uiPriority="73" w:unhideWhenUsed="0"/>
-    <w:lsdException w:name="Light Shading Accent 1" w:semiHidden="0" w:uiPriority="60" w:unhideWhenUsed="0"/>
-    <w:lsdException w:name="Light List Accent 1" w:semiHidden="0" w:uiPriority="61" w:unhideWhenUsed="0"/>
-    <w:lsdException w:name="Light Grid Accent 1" w:semiHidden="0" w:uiPriority="62" w:unhideWhenUsed="0"/>
-    <w:lsdException w:name="Medium Shading 1 Accent 1" w:semiHidden="0" w:uiPriority="63" w:unhideWhenUsed="0"/>
-    <w:lsdException w:name="Medium Shading 2 Accent 1" w:semiHidden="0" w:uiPriority="64" w:unhideWhenUsed="0"/>
-    <w:lsdException w:name="Medium List 1 Accent 1" w:semiHidden="0" w:uiPriority="65" w:unhideWhenUsed="0"/>
-    <w:lsdException w:name="Revision" w:unhideWhenUsed="0"/>
-    <w:lsdException w:name="List Paragraph" w:semiHidden="0" w:uiPriority="34" w:unhideWhenUsed="0" w:qFormat="1"/>
-    <w:lsdException w:name="Quote" w:semiHidden="0" w:uiPriority="29" w:unhideWhenUsed="0" w:qFormat="1"/>
-    <w:lsdException w:name="Intense Quote" w:semiHidden="0" w:uiPriority="30" w:unhideWhenUsed="0" w:qFormat="1"/>
-    <w:lsdException w:name="Medium List 2 Accent 1" w:semiHidden="0" w:uiPriority="66" w:unhideWhenUsed="0"/>
-    <w:lsdException w:name="Medium Grid 1 Accent 1" w:semiHidden="0" w:uiPriority="67" w:unhideWhenUsed="0"/>
-    <w:lsdException w:name="Medium Grid 2 Accent 1" w:semiHidden="0" w:uiPriority="68" w:unhideWhenUsed="0"/>
-    <w:lsdException w:name="Medium Grid 3 Accent 1" w:semiHidden="0" w:uiPriority="69" w:unhideWhenUsed="0"/>
-    <w:lsdException w:name="Dark List Accent 1" w:semiHidden="0" w:uiPriority="70" w:unhideWhenUsed="0"/>
-    <w:lsdException w:name="Colorful Shading Accent 1" w:semiHidden="0" w:uiPriority="71" w:unhideWhenUsed="0"/>
-    <w:lsdException w:name="Colorful List Accent 1" w:semiHidden="0" w:uiPriority="72" w:unhideWhenUsed="0"/>
-    <w:lsdException w:name="Colorful Grid Accent 1" w:semiHidden="0" w:uiPriority="73" w:unhideWhenUsed="0"/>
-    <w:lsdException w:name="Light Shading Accent 2" w:semiHidden="0" w:uiPriority="60" w:unhideWhenUsed="0"/>
-    <w:lsdException w:name="Light List Accent 2" w:semiHidden="0" w:uiPriority="61" w:unhideWhenUsed="0"/>
-    <w:lsdException w:name="Light Grid Accent 2" w:semiHidden="0" w:uiPriority="62" w:unhideWhenUsed="0"/>
-    <w:lsdException w:name="Medium Shading 1 Accent 2" w:semiHidden="0" w:uiPriority="63" w:unhideWhenUsed="0"/>
-    <w:lsdException w:name="Medium Shading 2 Accent 2" w:semiHidden="0" w:uiPriority="64" w:unhideWhenUsed="0"/>
-    <w:lsdException w:name="Medium List 1 Accent 2" w:semiHidden="0" w:uiPriority="65" w:unhideWhenUsed="0"/>
-    <w:lsdException w:name="Medium List 2 Accent 2" w:semiHidden="0" w:uiPriority="66" w:unhideWhenUsed="0"/>
-    <w:lsdException w:name="Medium Grid 1 Accent 2" w:semiHidden="0" w:uiPriority="67" w:unhideWhenUsed="0"/>
-    <w:lsdException w:name="Medium Grid 2 Accent 2" w:semiHidden="0" w:uiPriority="68" w:unhideWhenUsed="0"/>
-    <w:lsdException w:name="Medium Grid 3 Accent 2" w:semiHidden="0" w:uiPriority="69" w:unhideWhenUsed="0"/>
-    <w:lsdException w:name="Dark List Accent 2" w:semiHidden="0" w:uiPriority="70" w:unhideWhenUsed="0"/>
-    <w:lsdException w:name="Colorful Shading Accent 2" w:semiHidden="0" w:uiPriority="71" w:unhideWhenUsed="0"/>
-    <w:lsdException w:name="Colorful List Accent 2" w:semiHidden="0" w:uiPriority="72" w:unhideWhenUsed="0"/>
-    <w:lsdException w:name="Colorful Grid Accent 2" w:semiHidden="0" w:uiPriority="73" w:unhideWhenUsed="0"/>
-    <w:lsdException w:name="Light Shading Accent 3" w:semiHidden="0" w:uiPriority="60" w:unhideWhenUsed="0"/>
-    <w:lsdException w:name="Light List Accent 3" w:semiHidden="0" w:uiPriority="61" w:unhideWhenUsed="0"/>
-    <w:lsdException w:name="Light Grid Accent 3" w:semiHidden="0" w:uiPriority="62" w:unhideWhenUsed="0"/>
-    <w:lsdException w:name="Medium Shading 1 Accent 3" w:semiHidden="0" w:uiPriority="63" w:unhideWhenUsed="0"/>
-    <w:lsdException w:name="Medium Shading 2 Accent 3" w:semiHidden="0" w:uiPriority="64" w:unhideWhenUsed="0"/>
-    <w:lsdException w:name="Medium List 1 Accent 3" w:semiHidden="0" w:uiPriority="65" w:unhideWhenUsed="0"/>
-    <w:lsdException w:name="Medium List 2 Accent 3" w:semiHidden="0" w:uiPriority="66" w:unhideWhenUsed="0"/>
-    <w:lsdException w:name="Medium Grid 1 Accent 3" w:semiHidden="0" w:uiPriority="67" w:unhideWhenUsed="0"/>
-    <w:lsdException w:name="Medium Grid 2 Accent 3" w:semiHidden="0" w:uiPriority="68" w:unhideWhenUsed="0"/>
-    <w:lsdException w:name="Medium Grid 3 Accent 3" w:semiHidden="0" w:uiPriority="69" w:unhideWhenUsed="0"/>
-    <w:lsdException w:name="Dark List Accent 3" w:semiHidden="0" w:uiPriority="70" w:unhideWhenUsed="0"/>
-    <w:lsdException w:name="Colorful Shading Accent 3" w:semiHidden="0" w:uiPriority="71" w:unhideWhenUsed="0"/>
-    <w:lsdException w:name="Colorful List Accent 3" w:semiHidden="0" w:uiPriority="72" w:unhideWhenUsed="0"/>
-    <w:lsdException w:name="Colorful Grid Accent 3" w:semiHidden="0" w:uiPriority="73" w:unhideWhenUsed="0"/>
-    <w:lsdException w:name="Light Shading Accent 4" w:semiHidden="0" w:uiPriority="60" w:unhideWhenUsed="0"/>
-    <w:lsdException w:name="Light List Accent 4" w:semiHidden="0" w:uiPriority="61" w:unhideWhenUsed="0"/>
-    <w:lsdException w:name="Light Grid Accent 4" w:semiHidden="0" w:uiPriority="62" w:unhideWhenUsed="0"/>
-    <w:lsdException w:name="Medium Shading 1 Accent 4" w:semiHidden="0" w:uiPriority="63" w:unhideWhenUsed="0"/>
-    <w:lsdException w:name="Medium Shading 2 Accent 4" w:semiHidden="0" w:uiPriority="64" w:unhideWhenUsed="0"/>
-    <w:lsdException w:name="Medium List 1 Accent 4" w:semiHidden="0" w:uiPriority="65" w:unhideWhenUsed="0"/>
-    <w:lsdException w:name="Medium List 2 Accent 4" w:semiHidden="0" w:uiPriority="66" w:unhideWhenUsed="0"/>
-    <w:lsdException w:name="Medium Grid 1 Accent 4" w:semiHidden="0" w:uiPriority="67" w:unhideWhenUsed="0"/>
-    <w:lsdException w:name="Medium Grid 2 Accent 4" w:semiHidden="0" w:uiPriority="68" w:unhideWhenUsed="0"/>
-    <w:lsdException w:name="Medium Grid 3 Accent 4" w:semiHidden="0" w:uiPriority="69" w:unhideWhenUsed="0"/>
-    <w:lsdException w:name="Dark List Accent 4" w:semiHidden="0" w:uiPriority="70" w:unhideWhenUsed="0"/>
-    <w:lsdException w:name="Colorful Shading Accent 4" w:semiHidden="0" w:uiPriority="71" w:unhideWhenUsed="0"/>
-    <w:lsdException w:name="Colorful List Accent 4" w:semiHidden="0" w:uiPriority="72" w:unhideWhenUsed="0"/>
-    <w:lsdException w:name="Colorful Grid Accent 4" w:semiHidden="0" w:uiPriority="73" w:unhideWhenUsed="0"/>
-    <w:lsdException w:name="Light Shading Accent 5" w:semiHidden="0" w:uiPriority="60" w:unhideWhenUsed="0"/>
-    <w:lsdException w:name="Light List Accent 5" w:semiHidden="0" w:uiPriority="61" w:unhideWhenUsed="0"/>
-    <w:lsdException w:name="Light Grid Accent 5" w:semiHidden="0" w:uiPriority="62" w:unhideWhenUsed="0"/>
-    <w:lsdException w:name="Medium Shading 1 Accent 5" w:semiHidden="0" w:uiPriority="63" w:unhideWhenUsed="0"/>
-    <w:lsdException w:name="Medium Shading 2 Accent 5" w:semiHidden="0" w:uiPriority="64" w:unhideWhenUsed="0"/>
-    <w:lsdException w:name="Medium List 1 Accent 5" w:semiHidden="0" w:uiPriority="65" w:unhideWhenUsed="0"/>
-    <w:lsdException w:name="Medium List 2 Accent 5" w:semiHidden="0" w:uiPriority="66" w:unhideWhenUsed="0"/>
-    <w:lsdException w:name="Medium Grid 1 Accent 5" w:semiHidden="0" w:uiPriority="67" w:unhideWhenUsed="0"/>
-    <w:lsdException w:name="Medium Grid 2 Accent 5" w:semiHidden="0" w:uiPriority="68" w:unhideWhenUsed="0"/>
-    <w:lsdException w:name="Medium Grid 3 Accent 5" w:semiHidden="0" w:uiPriority="69" w:unhideWhenUsed="0"/>
-    <w:lsdException w:name="Dark List Accent 5" w:semiHidden="0" w:uiPriority="70" w:unhideWhenUsed="0"/>
-    <w:lsdException w:name="Colorful Shading Accent 5" w:semiHidden="0" w:uiPriority="71" w:unhideWhenUsed="0"/>
-    <w:lsdException w:name="Colorful List Accent 5" w:semiHidden="0" w:uiPriority="72" w:unhideWhenUsed="0"/>
-    <w:lsdException w:name="Colorful Grid Accent 5" w:semiHidden="0" w:uiPriority="73" w:unhideWhenUsed="0"/>
-    <w:lsdException w:name="Light Shading Accent 6" w:semiHidden="0" w:uiPriority="60" w:unhideWhenUsed="0"/>
-    <w:lsdException w:name="Light List Accent 6" w:semiHidden="0" w:uiPriority="61" w:unhideWhenUsed="0"/>
-    <w:lsdException w:name="Light Grid Accent 6" w:semiHidden="0" w:uiPriority="62" w:unhideWhenUsed="0"/>
-    <w:lsdException w:name="Medium Shading 1 Accent 6" w:semiHidden="0" w:uiPriority="63" w:unhideWhenUsed="0"/>
-    <w:lsdException w:name="Medium Shading 2 Accent 6" w:semiHidden="0" w:uiPriority="64" w:unhideWhenUsed="0"/>
-    <w:lsdException w:name="Medium List 1 Accent 6" w:semiHidden="0" w:uiPriority="65" w:unhideWhenUsed="0"/>
-    <w:lsdException w:name="Medium List 2 Accent 6" w:semiHidden="0" w:uiPriority="66" w:unhideWhenUsed="0"/>
-    <w:lsdException w:name="Medium Grid 1 Accent 6" w:semiHidden="0" w:uiPriority="67" w:unhideWhenUsed="0"/>
-    <w:lsdException w:name="Medium Grid 2 Accent 6" w:semiHidden="0" w:uiPriority="68" w:unhideWhenUsed="0"/>
-    <w:lsdException w:name="Medium Grid 3 Accent 6" w:semiHidden="0" w:uiPriority="69" w:unhideWhenUsed="0"/>
-    <w:lsdException w:name="Dark List Accent 6" w:semiHidden="0" w:uiPriority="70" w:unhideWhenUsed="0"/>
-    <w:lsdException w:name="Colorful Shading Accent 6" w:semiHidden="0" w:uiPriority="71" w:unhideWhenUsed="0"/>
-    <w:lsdException w:name="Colorful List Accent 6" w:semiHidden="0" w:uiPriority="72" w:unhideWhenUsed="0"/>
-    <w:lsdException w:name="Colorful Grid Accent 6" w:semiHidden="0" w:uiPriority="73" w:unhideWhenUsed="0"/>
-    <w:lsdException w:name="Subtle Emphasis" w:semiHidden="0" w:uiPriority="19" w:unhideWhenUsed="0" w:qFormat="1"/>
-    <w:lsdException w:name="Intense Emphasis" w:semiHidden="0" w:uiPriority="21" w:unhideWhenUsed="0" w:qFormat="1"/>
-    <w:lsdException w:name="Subtle Reference" w:semiHidden="0" w:uiPriority="31" w:unhideWhenUsed="0" w:qFormat="1"/>
-    <w:lsdException w:name="Intense Reference" w:semiHidden="0" w:uiPriority="32" w:unhideWhenUsed="0" w:qFormat="1"/>
-    <w:lsdException w:name="Book Title" w:semiHidden="0" w:uiPriority="33" w:unhideWhenUsed="0" w:qFormat="1"/>
-    <w:lsdException w:name="Bibliography" w:uiPriority="37"/>
-    <w:lsdException w:name="TOC Heading" w:uiPriority="39" w:qFormat="1"/>
-  </w:latentStyles>
-  <w:style w:type="paragraph" w:default="1" w:styleId="Normal">
-    <w:name w:val="Normal"/>
-    <w:qFormat/>
-  </w:style>
-  <w:style w:type="paragraph" w:styleId="Heading1">
-    <w:name w:val="heading 1"/>
-    <w:basedOn w:val="Normal"/>
-    <w:next w:val="Normal"/>
-    <w:link w:val="Heading1Char"/>
-    <w:uiPriority w:val="9"/>
-    <w:qFormat/>
-    <w:rsid w:val="009D5F0C"/>
-    <w:pPr>
-      <w:keepNext/>
-      <w:keepLines/>
-      <w:spacing w:before="480" w:after="0"/>
-      <w:outlineLvl w:val="0"/>
-    </w:pPr>
-    <w:rPr>
-      <w:rFonts w:asciiTheme="majorHAnsi" w:eastAsiaTheme="majorEastAsia" w:hAnsiTheme="majorHAnsi" w:cstheme="majorBidi"/>
-      <w:b/>
-      <w:bCs/>
-      <w:color w:val="365F91" w:themeColor="accent1" w:themeShade="BF"/>
-      <w:sz w:val="28"/>
-      <w:szCs w:val="28"/>
-    </w:rPr>
-  </w:style>
-  <w:style w:type="paragraph" w:styleId="Heading2">
-    <w:name w:val="heading 2"/>
-    <w:basedOn w:val="Normal"/>
-    <w:next w:val="Normal"/>
-    <w:link w:val="Heading2Char"/>
-    <w:uiPriority w:val="9"/>
-    <w:unhideWhenUsed/>
-    <w:qFormat/>
-    <w:rsid w:val="00C3374E"/>
-    <w:pPr>
-      <w:keepNext/>
-      <w:keepLines/>
-      <w:spacing w:before="200" w:after="0"/>
-      <w:outlineLvl w:val="1"/>
-    </w:pPr>
-    <w:rPr>
-      <w:rFonts w:asciiTheme="majorHAnsi" w:eastAsiaTheme="majorEastAsia" w:hAnsiTheme="majorHAnsi" w:cstheme="majorBidi"/>
-      <w:b/>
-      <w:bCs/>
-      <w:color w:val="4F81BD" w:themeColor="accent1"/>
-      <w:sz w:val="26"/>
-      <w:szCs w:val="26"/>
-    </w:rPr>
-  </w:style>
-  <w:style w:type="paragraph" w:styleId="Heading3">
-    <w:name w:val="heading 3"/>
-    <w:basedOn w:val="Normal"/>
-    <w:next w:val="Normal"/>
-    <w:link w:val="Heading3Char"/>
-    <w:uiPriority w:val="9"/>
-    <w:unhideWhenUsed/>
-    <w:qFormat/>
-    <w:rsid w:val="00BF4A09"/>
-    <w:pPr>
-      <w:keepNext/>
-      <w:keepLines/>
-      <w:spacing w:before="200" w:after="0"/>
-      <w:outlineLvl w:val="2"/>
-    </w:pPr>
-    <w:rPr>
-      <w:rFonts w:asciiTheme="majorHAnsi" w:eastAsiaTheme="majorEastAsia" w:hAnsiTheme="majorHAnsi" w:cstheme="majorBidi"/>
-      <w:b/>
-      <w:bCs/>
-      <w:color w:val="4F81BD" w:themeColor="accent1"/>
-    </w:rPr>
-  </w:style>
-  <w:style w:type="character" w:default="1" w:styleId="DefaultParagraphFont">
-    <w:name w:val="Default Paragraph Font"/>
-    <w:uiPriority w:val="1"/>
-    <w:semiHidden/>
-    <w:unhideWhenUsed/>
-  </w:style>
-  <w:style w:type="table" w:default="1" w:styleId="TableNormal">
-    <w:name w:val="Normal Table"/>
-    <w:uiPriority w:val="99"/>
-    <w:semiHidden/>
-    <w:unhideWhenUsed/>
-    <w:tblPr>
-      <w:tblInd w:w="0" w:type="dxa"/>
-      <w:tblCellMar>
-        <w:top w:w="0" w:type="dxa"/>
-        <w:left w:w="108" w:type="dxa"/>
-        <w:bottom w:w="0" w:type="dxa"/>
-        <w:right w:w="108" w:type="dxa"/>
-      </w:tblCellMar>
-    </w:tblPr>
-  </w:style>
-  <w:style w:type="numbering" w:default="1" w:styleId="NoList">
-    <w:name w:val="No List"/>
-    <w:uiPriority w:val="99"/>
-    <w:semiHidden/>
-    <w:unhideWhenUsed/>
-  </w:style>
-  <w:style w:type="paragraph" w:styleId="NoSpacing">
-    <w:name w:val="No Spacing"/>
-    <w:link w:val="NoSpacingChar"/>
-    <w:uiPriority w:val="1"/>
-    <w:qFormat/>
-    <w:rsid w:val="00C3374E"/>
-    <w:pPr>
-      <w:spacing w:after="0" w:line="240" w:lineRule="auto"/>
-    </w:pPr>
-    <w:rPr>
-      <w:rFonts w:eastAsiaTheme="minorEastAsia"/>
-      <w:lang w:val="en-US" w:eastAsia="ja-JP"/>
-    </w:rPr>
-  </w:style>
-  <w:style w:type="character" w:customStyle="1" w:styleId="NoSpacingChar">
-    <w:name w:val="No Spacing Char"/>
-    <w:basedOn w:val="DefaultParagraphFont"/>
-    <w:link w:val="NoSpacing"/>
-    <w:uiPriority w:val="1"/>
-    <w:rsid w:val="00C3374E"/>
-    <w:rPr>
-      <w:rFonts w:eastAsiaTheme="minorEastAsia"/>
-      <w:lang w:val="en-US" w:eastAsia="ja-JP"/>
-    </w:rPr>
-  </w:style>
-  <w:style w:type="paragraph" w:styleId="BalloonText">
-    <w:name w:val="Balloon Text"/>
-    <w:basedOn w:val="Normal"/>
-    <w:link w:val="BalloonTextChar"/>
-    <w:uiPriority w:val="99"/>
-    <w:semiHidden/>
-    <w:unhideWhenUsed/>
-    <w:rsid w:val="00C3374E"/>
-    <w:pPr>
-      <w:spacing w:after="0" w:line="240" w:lineRule="auto"/>
-    </w:pPr>
-    <w:rPr>
-      <w:rFonts w:ascii="Tahoma" w:hAnsi="Tahoma" w:cs="Tahoma"/>
-      <w:sz w:val="16"/>
-      <w:szCs w:val="16"/>
-    </w:rPr>
-  </w:style>
-  <w:style w:type="character" w:customStyle="1" w:styleId="BalloonTextChar">
-    <w:name w:val="Balloon Text Char"/>
-    <w:basedOn w:val="DefaultParagraphFont"/>
-    <w:link w:val="BalloonText"/>
-    <w:uiPriority w:val="99"/>
-    <w:semiHidden/>
-    <w:rsid w:val="00C3374E"/>
-    <w:rPr>
-      <w:rFonts w:ascii="Tahoma" w:hAnsi="Tahoma" w:cs="Tahoma"/>
-      <w:sz w:val="16"/>
-      <w:szCs w:val="16"/>
-    </w:rPr>
-  </w:style>
-  <w:style w:type="character" w:customStyle="1" w:styleId="Heading2Char">
-    <w:name w:val="Heading 2 Char"/>
-    <w:basedOn w:val="DefaultParagraphFont"/>
-    <w:link w:val="Heading2"/>
-    <w:uiPriority w:val="9"/>
-    <w:rsid w:val="00C3374E"/>
-    <w:rPr>
-      <w:rFonts w:asciiTheme="majorHAnsi" w:eastAsiaTheme="majorEastAsia" w:hAnsiTheme="majorHAnsi" w:cstheme="majorBidi"/>
-      <w:b/>
-      <w:bCs/>
-      <w:color w:val="4F81BD" w:themeColor="accent1"/>
-      <w:sz w:val="26"/>
-      <w:szCs w:val="26"/>
-    </w:rPr>
-  </w:style>
-  <w:style w:type="character" w:customStyle="1" w:styleId="Heading3Char">
-    <w:name w:val="Heading 3 Char"/>
-    <w:basedOn w:val="DefaultParagraphFont"/>
-    <w:link w:val="Heading3"/>
-    <w:uiPriority w:val="9"/>
-    <w:rsid w:val="00BF4A09"/>
-    <w:rPr>
-      <w:rFonts w:asciiTheme="majorHAnsi" w:eastAsiaTheme="majorEastAsia" w:hAnsiTheme="majorHAnsi" w:cstheme="majorBidi"/>
-      <w:b/>
-      <w:bCs/>
-      <w:color w:val="4F81BD" w:themeColor="accent1"/>
-    </w:rPr>
-  </w:style>
-  <w:style w:type="character" w:customStyle="1" w:styleId="Heading1Char">
-    <w:name w:val="Heading 1 Char"/>
-    <w:basedOn w:val="DefaultParagraphFont"/>
-    <w:link w:val="Heading1"/>
-    <w:uiPriority w:val="9"/>
-    <w:rsid w:val="009D5F0C"/>
-    <w:rPr>
-      <w:rFonts w:asciiTheme="majorHAnsi" w:eastAsiaTheme="majorEastAsia" w:hAnsiTheme="majorHAnsi" w:cstheme="majorBidi"/>
-      <w:b/>
-      <w:bCs/>
-      <w:color w:val="365F91" w:themeColor="accent1" w:themeShade="BF"/>
-      <w:sz w:val="28"/>
-      <w:szCs w:val="28"/>
-    </w:rPr>
-  </w:style>
-  <w:style w:type="paragraph" w:styleId="TOCHeading">
-    <w:name w:val="TOC Heading"/>
-    <w:basedOn w:val="Heading1"/>
-    <w:next w:val="Normal"/>
-    <w:uiPriority w:val="39"/>
-    <w:semiHidden/>
-    <w:unhideWhenUsed/>
-    <w:qFormat/>
-    <w:rsid w:val="009D5F0C"/>
-    <w:pPr>
-      <w:outlineLvl w:val="9"/>
-    </w:pPr>
-    <w:rPr>
-      <w:lang w:val="en-US" w:eastAsia="ja-JP"/>
-    </w:rPr>
-  </w:style>
-  <w:style w:type="paragraph" w:styleId="TOC2">
-    <w:name w:val="toc 2"/>
-    <w:basedOn w:val="Normal"/>
-    <w:next w:val="Normal"/>
-    <w:autoRedefine/>
-    <w:uiPriority w:val="39"/>
-    <w:unhideWhenUsed/>
-    <w:rsid w:val="009D5F0C"/>
-    <w:pPr>
-      <w:spacing w:after="100"/>
-      <w:ind w:left="220"/>
-    </w:pPr>
-  </w:style>
-  <w:style w:type="paragraph" w:styleId="TOC3">
-    <w:name w:val="toc 3"/>
-    <w:basedOn w:val="Normal"/>
-    <w:next w:val="Normal"/>
-    <w:autoRedefine/>
-    <w:uiPriority w:val="39"/>
-    <w:unhideWhenUsed/>
-    <w:rsid w:val="009D5F0C"/>
-    <w:pPr>
-      <w:spacing w:after="100"/>
-      <w:ind w:left="440"/>
-    </w:pPr>
-  </w:style>
-  <w:style w:type="character" w:styleId="Hyperlink">
-    <w:name w:val="Hyperlink"/>
-    <w:basedOn w:val="DefaultParagraphFont"/>
-    <w:uiPriority w:val="99"/>
-    <w:unhideWhenUsed/>
-    <w:rsid w:val="009D5F0C"/>
-    <w:rPr>
-      <w:color w:val="0000FF" w:themeColor="hyperlink"/>
-      <w:u w:val="single"/>
-    </w:rPr>
-  </w:style>
-</w:styles>
-</file>
-
-<file path=word/stylesWithEffects.xml><?xml version="1.0" encoding="utf-8"?>
-<w:styles xmlns:wpc="http://schemas.microsoft.com/office/word/2010/wordprocessingCanvas" xmlns:mc="http://schemas.openxmlformats.org/markup-compatibility/2006" xmlns:o="urn:schemas-microsoft-com:office:office" xmlns:r="http://schemas.openxmlformats.org/officeDocument/2006/relationships" xmlns:m="http://schemas.openxmlformats.org/officeDocument/2006/math" xmlns:v="urn:schemas-microsoft-com:vml" xmlns:wp14="http://schemas.microsoft.com/office/word/2010/wordprocessingDrawing" xmlns:wp="http://schemas.openxmlformats.org/drawingml/2006/wordprocessingDrawing" xmlns:w10="urn:schemas-microsoft-com:office:word" xmlns:w="http://schemas.openxmlformats.org/wordprocessingml/2006/main" xmlns:w14="http://schemas.microsoft.com/office/word/2010/wordml" xmlns:wpg="http://schemas.microsoft.com/office/word/2010/wordprocessingGroup" xmlns:wpi="http://schemas.microsoft.com/office/word/2010/wordprocessingInk" xmlns:wne="http://schemas.microsoft.com/office/word/2006/wordml" xmlns:wps="http://schemas.microsoft.com/office/word/2010/wordprocessingShape" mc:Ignorable="w14 wp14">
-  <w:docDefaults>
-    <w:rPrDefault>
-      <w:rPr>
-        <w:rFonts w:asciiTheme="minorHAnsi" w:eastAsiaTheme="minorHAnsi" w:hAnsiTheme="minorHAnsi" w:cstheme="minorBidi"/>
-        <w:sz w:val="22"/>
-        <w:szCs w:val="22"/>
-        <w:lang w:val="en-IE" w:eastAsia="en-US" w:bidi="ar-SA"/>
-      </w:rPr>
-    </w:rPrDefault>
-    <w:pPrDefault>
-      <w:pPr>
-        <w:spacing w:after="200" w:line="276" w:lineRule="auto"/>
-      </w:pPr>
-    </w:pPrDefault>
-  </w:docDefaults>
-  <w:latentStyles w:defLockedState="0" w:defUIPriority="99" w:defSemiHidden="1" w:defUnhideWhenUsed="1" w:defQFormat="0" w:count="267">
-    <w:lsdException w:name="Normal" w:semiHidden="0" w:uiPriority="0" w:unhideWhenUsed="0" w:qFormat="1"/>
-    <w:lsdException w:name="heading 1" w:semiHidden="0" w:uiPriority="9" w:unhideWhenUsed="0" w:qFormat="1"/>
-    <w:lsdException w:name="heading 2" w:uiPriority="9" w:qFormat="1"/>
-    <w:lsdException w:name="heading 3" w:uiPriority="9" w:qFormat="1"/>
-    <w:lsdException w:name="heading 4" w:uiPriority="9" w:qFormat="1"/>
-    <w:lsdException w:name="heading 5" w:uiPriority="9" w:qFormat="1"/>
-    <w:lsdException w:name="heading 6" w:uiPriority="9" w:qFormat="1"/>
-    <w:lsdException w:name="heading 7" w:uiPriority="9" w:qFormat="1"/>
-    <w:lsdException w:name="heading 8" w:uiPriority="9" w:qFormat="1"/>
-    <w:lsdException w:name="heading 9" w:uiPriority="9" w:qFormat="1"/>
-    <w:lsdException w:name="toc 1" w:uiPriority="39"/>
-    <w:lsdException w:name="toc 2" w:uiPriority="39"/>
-    <w:lsdException w:name="toc 3" w:uiPriority="39"/>
-    <w:lsdException w:name="toc 4" w:uiPriority="39"/>
-    <w:lsdException w:name="toc 5" w:uiPriority="39"/>
-    <w:lsdException w:name="toc 6" w:uiPriority="39"/>
-    <w:lsdException w:name="toc 7" w:uiPriority="39"/>
-    <w:lsdException w:name="toc 8" w:uiPriority="39"/>
-    <w:lsdException w:name="toc 9" w:uiPriority="39"/>
-    <w:lsdException w:name="caption" w:uiPriority="35" w:qFormat="1"/>
-    <w:lsdException w:name="Title" w:semiHidden="0" w:uiPriority="10" w:unhideWhenUsed="0" w:qFormat="1"/>
-    <w:lsdException w:name="Default Paragraph Font" w:uiPriority="1"/>
-    <w:lsdException w:name="Subtitle" w:semiHidden="0" w:uiPriority="11" w:unhideWhenUsed="0" w:qFormat="1"/>
-    <w:lsdException w:name="Strong" w:semiHidden="0" w:uiPriority="22" w:unhideWhenUsed="0" w:qFormat="1"/>
-    <w:lsdException w:name="Emphasis" w:semiHidden="0" w:uiPriority="20" w:unhideWhenUsed="0" w:qFormat="1"/>
-    <w:lsdException w:name="Table Grid" w:semiHidden="0" w:uiPriority="59" w:unhideWhenUsed="0"/>
-    <w:lsdException w:name="Placeholder Text" w:unhideWhenUsed="0"/>
-    <w:lsdException w:name="No Spacing" w:semiHidden="0" w:uiPriority="1" w:unhideWhenUsed="0" w:qFormat="1"/>
-    <w:lsdException w:name="Light Shading" w:semiHidden="0" w:uiPriority="60" w:unhideWhenUsed="0"/>
-    <w:lsdException w:name="Light List" w:semiHidden="0" w:uiPriority="61" w:unhideWhenUsed="0"/>
-    <w:lsdException w:name="Light Grid" w:semiHidden="0" w:uiPriority="62" w:unhideWhenUsed="0"/>
-    <w:lsdException w:name="Medium Shading 1" w:semiHidden="0" w:uiPriority="63" w:unhideWhenUsed="0"/>
-    <w:lsdException w:name="Medium Shading 2" w:semiHidden="0" w:uiPriority="64" w:unhideWhenUsed="0"/>
-    <w:lsdException w:name="Medium List 1" w:semiHidden="0" w:uiPriority="65" w:unhideWhenUsed="0"/>
-    <w:lsdException w:name="Medium List 2" w:semiHidden="0" w:uiPriority="66" w:unhideWhenUsed="0"/>
-    <w:lsdException w:name="Medium Grid 1" w:semiHidden="0" w:uiPriority="67" w:unhideWhenUsed="0"/>
-    <w:lsdException w:name="Medium Grid 2" w:semiHidden="0" w:uiPriority="68" w:unhideWhenUsed="0"/>
-    <w:lsdException w:name="Medium Grid 3" w:semiHidden="0" w:uiPriority="69" w:unhideWhenUsed="0"/>
-    <w:lsdException w:name="Dark List" w:semiHidden="0" w:uiPriority="70" w:unhideWhenUsed="0"/>
-    <w:lsdException w:name="Colorful Shading" w:semiHidden="0" w:uiPriority="71" w:unhideWhenUsed="0"/>
-    <w:lsdException w:name="Colorful List" w:semiHidden="0" w:uiPriority="72" w:unhideWhenUsed="0"/>
-    <w:lsdException w:name="Colorful Grid" w:semiHidden="0" w:uiPriority="73" w:unhideWhenUsed="0"/>
-    <w:lsdException w:name="Light Shading Accent 1" w:semiHidden="0" w:uiPriority="60" w:unhideWhenUsed="0"/>
-    <w:lsdException w:name="Light List Accent 1" w:semiHidden="0" w:uiPriority="61" w:unhideWhenUsed="0"/>
-    <w:lsdException w:name="Light Grid Accent 1" w:semiHidden="0" w:uiPriority="62" w:unhideWhenUsed="0"/>
-    <w:lsdException w:name="Medium Shading 1 Accent 1" w:semiHidden="0" w:uiPriority="63" w:unhideWhenUsed="0"/>
-    <w:lsdException w:name="Medium Shading 2 Accent 1" w:semiHidden="0" w:uiPriority="64" w:unhideWhenUsed="0"/>
-    <w:lsdException w:name="Medium List 1 Accent 1" w:semiHidden="0" w:uiPriority="65" w:unhideWhenUsed="0"/>
-    <w:lsdException w:name="Revision" w:unhideWhenUsed="0"/>
-    <w:lsdException w:name="List Paragraph" w:semiHidden="0" w:uiPriority="34" w:unhideWhenUsed="0" w:qFormat="1"/>
-    <w:lsdException w:name="Quote" w:semiHidden="0" w:uiPriority="29" w:unhideWhenUsed="0" w:qFormat="1"/>
-    <w:lsdException w:name="Intense Quote" w:semiHidden="0" w:uiPriority="30" w:unhideWhenUsed="0" w:qFormat="1"/>
-    <w:lsdException w:name="Medium List 2 Accent 1" w:semiHidden="0" w:uiPriority="66" w:unhideWhenUsed="0"/>
-    <w:lsdException w:name="Medium Grid 1 Accent 1" w:semiHidden="0" w:uiPriority="67" w:unhideWhenUsed="0"/>
-    <w:lsdException w:name="Medium Grid 2 Accent 1" w:semiHidden="0" w:uiPriority="68" w:unhideWhenUsed="0"/>
-    <w:lsdException w:name="Medium Grid 3 Accent 1" w:semiHidden="0" w:uiPriority="69" w:unhideWhenUsed="0"/>
-    <w:lsdException w:name="Dark List Accent 1" w:semiHidden="0" w:uiPriority="70" w:unhideWhenUsed="0"/>
-    <w:lsdException w:name="Colorful Shading Accent 1" w:semiHidden="0" w:uiPriority="71" w:unhideWhenUsed="0"/>
-    <w:lsdException w:name="Colorful List Accent 1" w:semiHidden="0" w:uiPriority="72" w:unhideWhenUsed="0"/>
-    <w:lsdException w:name="Colorful Grid Accent 1" w:semiHidden="0" w:uiPriority="73" w:unhideWhenUsed="0"/>
-    <w:lsdException w:name="Light Shading Accent 2" w:semiHidden="0" w:uiPriority="60" w:unhideWhenUsed="0"/>
-    <w:lsdException w:name="Light List Accent 2" w:semiHidden="0" w:uiPriority="61" w:unhideWhenUsed="0"/>
-    <w:lsdException w:name="Light Grid Accent 2" w:semiHidden="0" w:uiPriority="62" w:unhideWhenUsed="0"/>
-    <w:lsdException w:name="Medium Shading 1 Accent 2" w:semiHidden="0" w:uiPriority="63" w:unhideWhenUsed="0"/>
-    <w:lsdException w:name="Medium Shading 2 Accent 2" w:semiHidden="0" w:uiPriority="64" w:unhideWhenUsed="0"/>
-    <w:lsdException w:name="Medium List 1 Accent 2" w:semiHidden="0" w:uiPriority="65" w:unhideWhenUsed="0"/>
-    <w:lsdException w:name="Medium List 2 Accent 2" w:semiHidden="0" w:uiPriority="66" w:unhideWhenUsed="0"/>
-    <w:lsdException w:name="Medium Grid 1 Accent 2" w:semiHidden="0" w:uiPriority="67" w:unhideWhenUsed="0"/>
-    <w:lsdException w:name="Medium Grid 2 Accent 2" w:semiHidden="0" w:uiPriority="68" w:unhideWhenUsed="0"/>
-    <w:lsdException w:name="Medium Grid 3 Accent 2" w:semiHidden="0" w:uiPriority="69" w:unhideWhenUsed="0"/>
-    <w:lsdException w:name="Dark List Accent 2" w:semiHidden="0" w:uiPriority="70" w:unhideWhenUsed="0"/>
-    <w:lsdException w:name="Colorful Shading Accent 2" w:semiHidden="0" w:uiPriority="71" w:unhideWhenUsed="0"/>
-    <w:lsdException w:name="Colorful List Accent 2" w:semiHidden="0" w:uiPriority="72" w:unhideWhenUsed="0"/>
-    <w:lsdException w:name="Colorful Grid Accent 2" w:semiHidden="0" w:uiPriority="73" w:unhideWhenUsed="0"/>
-    <w:lsdException w:name="Light Shading Accent 3" w:semiHidden="0" w:uiPriority="60" w:unhideWhenUsed="0"/>
-    <w:lsdException w:name="Light List Accent 3" w:semiHidden="0" w:uiPriority="61" w:unhideWhenUsed="0"/>
-    <w:lsdException w:name="Light Grid Accent 3" w:semiHidden="0" w:uiPriority="62" w:unhideWhenUsed="0"/>
-    <w:lsdException w:name="Medium Shading 1 Accent 3" w:semiHidden="0" w:uiPriority="63" w:unhideWhenUsed="0"/>
-    <w:lsdException w:name="Medium Shading 2 Accent 3" w:semiHidden="0" w:uiPriority="64" w:unhideWhenUsed="0"/>
-    <w:lsdException w:name="Medium List 1 Accent 3" w:semiHidden="0" w:uiPriority="65" w:unhideWhenUsed="0"/>
-    <w:lsdException w:name="Medium List 2 Accent 3" w:semiHidden="0" w:uiPriority="66" w:unhideWhenUsed="0"/>
-    <w:lsdException w:name="Medium Grid 1 Accent 3" w:semiHidden="0" w:uiPriority="67" w:unhideWhenUsed="0"/>
-    <w:lsdException w:name="Medium Grid 2 Accent 3" w:semiHidden="0" w:uiPriority="68" w:unhideWhenUsed="0"/>
-    <w:lsdException w:name="Medium Grid 3 Accent 3" w:semiHidden="0" w:uiPriority="69" w:unhideWhenUsed="0"/>
-    <w:lsdException w:name="Dark List Accent 3" w:semiHidden="0" w:uiPriority="70" w:unhideWhenUsed="0"/>
-    <w:lsdException w:name="Colorful Shading Accent 3" w:semiHidden="0" w:uiPriority="71" w:unhideWhenUsed="0"/>
-    <w:lsdException w:name="Colorful List Accent 3" w:semiHidden="0" w:uiPriority="72" w:unhideWhenUsed="0"/>
-    <w:lsdException w:name="Colorful Grid Accent 3" w:semiHidden="0" w:uiPriority="73" w:unhideWhenUsed="0"/>
-    <w:lsdException w:name="Light Shading Accent 4" w:semiHidden="0" w:uiPriority="60" w:unhideWhenUsed="0"/>
-    <w:lsdException w:name="Light List Accent 4" w:semiHidden="0" w:uiPriority="61" w:unhideWhenUsed="0"/>
-    <w:lsdException w:name="Light Grid Accent 4" w:semiHidden="0" w:uiPriority="62" w:unhideWhenUsed="0"/>
-    <w:lsdException w:name="Medium Shading 1 Accent 4" w:semiHidden="0" w:uiPriority="63" w:unhideWhenUsed="0"/>
-    <w:lsdException w:name="Medium Shading 2 Accent 4" w:semiHidden="0" w:uiPriority="64" w:unhideWhenUsed="0"/>
-    <w:lsdException w:name="Medium List 1 Accent 4" w:semiHidden="0" w:uiPriority="65" w:unhideWhenUsed="0"/>
-    <w:lsdException w:name="Medium List 2 Accent 4" w:semiHidden="0" w:uiPriority="66" w:unhideWhenUsed="0"/>
-    <w:lsdException w:name="Medium Grid 1 Accent 4" w:semiHidden="0" w:uiPriority="67" w:unhideWhenUsed="0"/>
-    <w:lsdException w:name="Medium Grid 2 Accent 4" w:semiHidden="0" w:uiPriority="68" w:unhideWhenUsed="0"/>
-    <w:lsdException w:name="Medium Grid 3 Accent 4" w:semiHidden="0" w:uiPriority="69" w:unhideWhenUsed="0"/>
-    <w:lsdException w:name="Dark List Accent 4" w:semiHidden="0" w:uiPriority="70" w:unhideWhenUsed="0"/>
-    <w:lsdException w:name="Colorful Shading Accent 4" w:semiHidden="0" w:uiPriority="71" w:unhideWhenUsed="0"/>
-    <w:lsdException w:name="Colorful List Accent 4" w:semiHidden="0" w:uiPriority="72" w:unhideWhenUsed="0"/>
-    <w:lsdException w:name="Colorful Grid Accent 4" w:semiHidden="0" w:uiPriority="73" w:unhideWhenUsed="0"/>
-    <w:lsdException w:name="Light Shading Accent 5" w:semiHidden="0" w:uiPriority="60" w:unhideWhenUsed="0"/>
-    <w:lsdException w:name="Light List Accent 5" w:semiHidden="0" w:uiPriority="61" w:unhideWhenUsed="0"/>
-    <w:lsdException w:name="Light Grid Accent 5" w:semiHidden="0" w:uiPriority="62" w:unhideWhenUsed="0"/>
-    <w:lsdException w:name="Medium Shading 1 Accent 5" w:semiHidden="0" w:uiPriority="63" w:unhideWhenUsed="0"/>
-    <w:lsdException w:name="Medium Shading 2 Accent 5" w:semiHidden="0" w:uiPriority="64" w:unhideWhenUsed="0"/>
-    <w:lsdException w:name="Medium List 1 Accent 5" w:semiHidden="0" w:uiPriority="65" w:unhideWhenUsed="0"/>
-    <w:lsdException w:name="Medium List 2 Accent 5" w:semiHidden="0" w:uiPriority="66" w:unhideWhenUsed="0"/>
-    <w:lsdException w:name="Medium Grid 1 Accent 5" w:semiHidden="0" w:uiPriority="67" w:unhideWhenUsed="0"/>
-    <w:lsdException w:name="Medium Grid 2 Accent 5" w:semiHidden="0" w:uiPriority="68" w:unhideWhenUsed="0"/>
-    <w:lsdException w:name="Medium Grid 3 Accent 5" w:semiHidden="0" w:uiPriority="69" w:unhideWhenUsed="0"/>
-    <w:lsdException w:name="Dark List Accent 5" w:semiHidden="0" w:uiPriority="70" w:unhideWhenUsed="0"/>
-    <w:lsdException w:name="Colorful Shading Accent 5" w:semiHidden="0" w:uiPriority="71" w:unhideWhenUsed="0"/>
-    <w:lsdException w:name="Colorful List Accent 5" w:semiHidden="0" w:uiPriority="72" w:unhideWhenUsed="0"/>
-    <w:lsdException w:name="Colorful Grid Accent 5" w:semiHidden="0" w:uiPriority="73" w:unhideWhenUsed="0"/>
-    <w:lsdException w:name="Light Shading Accent 6" w:semiHidden="0" w:uiPriority="60" w:unhideWhenUsed="0"/>
-    <w:lsdException w:name="Light List Accent 6" w:semiHidden="0" w:uiPriority="61" w:unhideWhenUsed="0"/>
-    <w:lsdException w:name="Light Grid Accent 6" w:semiHidden="0" w:uiPriority="62" w:unhideWhenUsed="0"/>
-    <w:lsdException w:name="Medium Shading 1 Accent 6" w:semiHidden="0" w:uiPriority="63" w:unhideWhenUsed="0"/>
-    <w:lsdException w:name="Medium Shading 2 Accent 6" w:semiHidden="0" w:uiPriority="64" w:unhideWhenUsed="0"/>
-    <w:lsdException w:name="Medium List 1 Accent 6" w:semiHidden="0" w:uiPriority="65" w:unhideWhenUsed="0"/>
-    <w:lsdException w:name="Medium List 2 Accent 6" w:semiHidden="0" w:uiPriority="66" w:unhideWhenUsed="0"/>
-    <w:lsdException w:name="Medium Grid 1 Accent 6" w:semiHidden="0" w:uiPriority="67" w:unhideWhenUsed="0"/>
-    <w:lsdException w:name="Medium Grid 2 Accent 6" w:semiHidden="0" w:uiPriority="68" w:unhideWhenUsed="0"/>
-    <w:lsdException w:name="Medium Grid 3 Accent 6" w:semiHidden="0" w:uiPriority="69" w:unhideWhenUsed="0"/>
-    <w:lsdException w:name="Dark List Accent 6" w:semiHidden="0" w:uiPriority="70" w:unhideWhenUsed="0"/>
-    <w:lsdException w:name="Colorful Shading Accent 6" w:semiHidden="0" w:uiPriority="71" w:unhideWhenUsed="0"/>
-    <w:lsdException w:name="Colorful List Accent 6" w:semiHidden="0" w:uiPriority="72" w:unhideWhenUsed="0"/>
-    <w:lsdException w:name="Colorful Grid Accent 6" w:semiHidden="0" w:uiPriority="73" w:unhideWhenUsed="0"/>
-    <w:lsdException w:name="Subtle Emphasis" w:semiHidden="0" w:uiPriority="19" w:unhideWhenUsed="0" w:qFormat="1"/>
-    <w:lsdException w:name="Intense Emphasis" w:semiHidden="0" w:uiPriority="21" w:unhideWhenUsed="0" w:qFormat="1"/>
-    <w:lsdException w:name="Subtle Reference" w:semiHidden="0" w:uiPriority="31" w:unhideWhenUsed="0" w:qFormat="1"/>
-    <w:lsdException w:name="Intense Reference" w:semiHidden="0" w:uiPriority="32" w:unhideWhenUsed="0" w:qFormat="1"/>
-    <w:lsdException w:name="Book Title" w:semiHidden="0" w:uiPriority="33" w:unhideWhenUsed="0" w:qFormat="1"/>
-    <w:lsdException w:name="Bibliography" w:uiPriority="37"/>
-    <w:lsdException w:name="TOC Heading" w:uiPriority="39" w:qFormat="1"/>
+  <w:latentStyles w:defLockedState="0" w:defUIPriority="99" w:defSemiHidden="0" w:defUnhideWhenUsed="0" w:defQFormat="0" w:count="371">
+    <w:lsdException w:name="Normal" w:uiPriority="0" w:qFormat="1"/>
+    <w:lsdException w:name="heading 1" w:uiPriority="9" w:qFormat="1"/>
+    <w:lsdException w:name="heading 2" w:semiHidden="1" w:uiPriority="9" w:unhideWhenUsed="1" w:qFormat="1"/>
+    <w:lsdException w:name="heading 3" w:semiHidden="1" w:uiPriority="9" w:unhideWhenUsed="1" w:qFormat="1"/>
+    <w:lsdException w:name="heading 4" w:semiHidden="1" w:uiPriority="9" w:unhideWhenUsed="1" w:qFormat="1"/>
+    <w:lsdException w:name="heading 5" w:semiHidden="1" w:uiPriority="9" w:unhideWhenUsed="1" w:qFormat="1"/>
+    <w:lsdException w:name="heading 6" w:semiHidden="1" w:uiPriority="9" w:unhideWhenUsed="1" w:qFormat="1"/>
+    <w:lsdException w:name="heading 7" w:semiHidden="1" w:uiPriority="9" w:unhideWhenUsed="1" w:qFormat="1"/>
+    <w:lsdException w:name="heading 8" w:semiHidden="1" w:uiPriority="9" w:unhideWhenUsed="1" w:qFormat="1"/>
+    <w:lsdException w:name="heading 9" w:semiHidden="1" w:uiPriority="9" w:unhideWhenUsed="1" w:qFormat="1"/>
+    <w:lsdException w:name="index 1" w:semiHidden="1" w:unhideWhenUsed="1"/>
+    <w:lsdException w:name="index 2" w:semiHidden="1" w:unhideWhenUsed="1"/>
+    <w:lsdException w:name="index 3" w:semiHidden="1" w:unhideWhenUsed="1"/>
+    <w:lsdException w:name="index 4" w:semiHidden="1" w:unhideWhenUsed="1"/>
+    <w:lsdException w:name="index 5" w:semiHidden="1" w:unhideWhenUsed="1"/>
+    <w:lsdException w:name="index 6" w:semiHidden="1" w:unhideWhenUsed="1"/>
+    <w:lsdException w:name="index 7" w:semiHidden="1" w:unhideWhenUsed="1"/>
+    <w:lsdException w:name="index 8" w:semiHidden="1" w:unhideWhenUsed="1"/>
+    <w:lsdException w:name="index 9" w:semiHidden="1" w:unhideWhenUsed="1"/>
+    <w:lsdException w:name="toc 1" w:semiHidden="1" w:uiPriority="39" w:unhideWhenUsed="1"/>
+    <w:lsdException w:name="toc 2" w:semiHidden="1" w:uiPriority="39" w:unhideWhenUsed="1"/>
+    <w:lsdException w:name="toc 3" w:semiHidden="1" w:uiPriority="39" w:unhideWhenUsed="1"/>
+    <w:lsdException w:name="toc 4" w:semiHidden="1" w:uiPriority="39" w:unhideWhenUsed="1"/>
+    <w:lsdException w:name="toc 5" w:semiHidden="1" w:uiPriority="39" w:unhideWhenUsed="1"/>
+    <w:lsdException w:name="toc 6" w:semiHidden="1" w:uiPriority="39" w:unhideWhenUsed="1"/>
+    <w:lsdException w:name="toc 7" w:semiHidden="1" w:uiPriority="39" w:unhideWhenUsed="1"/>
+    <w:lsdException w:name="toc 8" w:semiHidden="1" w:uiPriority="39" w:unhideWhenUsed="1"/>
+    <w:lsdException w:name="toc 9" w:semiHidden="1" w:uiPriority="39" w:unhideWhenUsed="1"/>
+    <w:lsdException w:name="Normal Indent" w:semiHidden="1" w:unhideWhenUsed="1"/>
+    <w:lsdException w:name="footnote text" w:semiHidden="1" w:unhideWhenUsed="1"/>
+    <w:lsdException w:name="annotation text" w:semiHidden="1" w:unhideWhenUsed="1"/>
+    <w:lsdException w:name="header" w:semiHidden="1" w:unhideWhenUsed="1"/>
+    <w:lsdException w:name="footer" w:semiHidden="1" w:unhideWhenUsed="1"/>
+    <w:lsdException w:name="index heading" w:semiHidden="1" w:unhideWhenUsed="1"/>
+    <w:lsdException w:name="caption" w:semiHidden="1" w:uiPriority="35" w:unhideWhenUsed="1" w:qFormat="1"/>
+    <w:lsdException w:name="table of figures" w:semiHidden="1" w:unhideWhenUsed="1"/>
+    <w:lsdException w:name="envelope address" w:semiHidden="1" w:unhideWhenUsed="1"/>
+    <w:lsdException w:name="envelope return" w:semiHidden="1" w:unhideWhenUsed="1"/>
+    <w:lsdException w:name="footnote reference" w:semiHidden="1" w:unhideWhenUsed="1"/>
+    <w:lsdException w:name="annotation reference" w:semiHidden="1" w:unhideWhenUsed="1"/>
+    <w:lsdException w:name="line number" w:semiHidden="1" w:unhideWhenUsed="1"/>
+    <w:lsdException w:name="page number" w:semiHidden="1" w:unhideWhenUsed="1"/>
+    <w:lsdException w:name="endnote reference" w:semiHidden="1" w:unhideWhenUsed="1"/>
+    <w:lsdException w:name="endnote text" w:semiHidden="1" w:unhideWhenUsed="1"/>
+    <w:lsdException w:name="table of authorities" w:semiHidden="1" w:unhideWhenUsed="1"/>
+    <w:lsdException w:name="macro" w:semiHidden="1" w:unhideWhenUsed="1"/>
+    <w:lsdException w:name="toa heading" w:semiHidden="1" w:unhideWhenUsed="1"/>
+    <w:lsdException w:name="List" w:semiHidden="1" w:unhideWhenUsed="1"/>
+    <w:lsdException w:name="List Bullet" w:semiHidden="1" w:unhideWhenUsed="1"/>
+    <w:lsdException w:name="List Number" w:semiHidden="1" w:unhideWhenUsed="1"/>
+    <w:lsdException w:name="List 2" w:semiHidden="1" w:unhideWhenUsed="1"/>
+    <w:lsdException w:name="List 3" w:semiHidden="1" w:unhideWhenUsed="1"/>
+    <w:lsdException w:name="List 4" w:semiHidden="1" w:unhideWhenUsed="1"/>
+    <w:lsdException w:name="List 5" w:semiHidden="1" w:unhideWhenUsed="1"/>
+    <w:lsdException w:name="List Bullet 2" w:semiHidden="1" w:unhideWhenUsed="1"/>
+    <w:lsdException w:name="List Bullet 3" w:semiHidden="1" w:unhideWhenUsed="1"/>
+    <w:lsdException w:name="List Bullet 4" w:semiHidden="1" w:unhideWhenUsed="1"/>
+    <w:lsdException w:name="List Bullet 5" w:semiHidden="1" w:unhideWhenUsed="1"/>
+    <w:lsdException w:name="List Number 2" w:semiHidden="1" w:unhideWhenUsed="1"/>
+    <w:lsdException w:name="List Number 3" w:semiHidden="1" w:unhideWhenUsed="1"/>
+    <w:lsdException w:name="List Number 4" w:semiHidden="1" w:unhideWhenUsed="1"/>
+    <w:lsdException w:name="List Number 5" w:semiHidden="1" w:unhideWhenUsed="1"/>
+    <w:lsdException w:name="Title" w:uiPriority="10" w:qFormat="1"/>
+    <w:lsdException w:name="Closing" w:semiHidden="1" w:unhideWhenUsed="1"/>
+    <w:lsdException w:name="Signature" w:semiHidden="1" w:unhideWhenUsed="1"/>
+    <w:lsdException w:name="Default Paragraph Font" w:semiHidden="1" w:uiPriority="1" w:unhideWhenUsed="1"/>
+    <w:lsdException w:name="Body Text" w:semiHidden="1" w:unhideWhenUsed="1"/>
+    <w:lsdException w:name="Body Text Indent" w:semiHidden="1" w:unhideWhenUsed="1"/>
+    <w:lsdException w:name="List Continue" w:semiHidden="1" w:unhideWhenUsed="1"/>
+    <w:lsdException w:name="List Continue 2" w:semiHidden="1" w:unhideWhenUsed="1"/>
+    <w:lsdException w:name="List Continue 3" w:semiHidden="1" w:unhideWhenUsed="1"/>
+    <w:lsdException w:name="List Continue 4" w:semiHidden="1" w:unhideWhenUsed="1"/>
+    <w:lsdException w:name="List Continue 5" w:semiHidden="1" w:unhideWhenUsed="1"/>
+    <w:lsdException w:name="Message Header" w:semiHidden="1" w:unhideWhenUsed="1"/>
+    <w:lsdException w:name="Subtitle" w:uiPriority="11" w:qFormat="1"/>
+    <w:lsdException w:name="Salutation" w:semiHidden="1" w:unhideWhenUsed="1"/>
+    <w:lsdException w:name="Date" w:semiHidden="1" w:unhideWhenUsed="1"/>
+    <w:lsdException w:name="Body Text First Indent" w:semiHidden="1" w:unhideWhenUsed="1"/>
+    <w:lsdException w:name="Body Text First Indent 2" w:semiHidden="1" w:unhideWhenUsed="1"/>
+    <w:lsdException w:name="Note Heading" w:semiHidden="1" w:unhideWhenUsed="1"/>
+    <w:lsdException w:name="Body Text 2" w:semiHidden="1" w:unhideWhenUsed="1"/>
+    <w:lsdException w:name="Body Text 3" w:semiHidden="1" w:unhideWhenUsed="1"/>
+    <w:lsdException w:name="Body Text Indent 2" w:semiHidden="1" w:unhideWhenUsed="1"/>
+    <w:lsdException w:name="Body Text Indent 3" w:semiHidden="1" w:unhideWhenUsed="1"/>
+    <w:lsdException w:name="Block Text" w:semiHidden="1" w:unhideWhenUsed="1"/>
+    <w:lsdException w:name="Hyperlink" w:semiHidden="1" w:unhideWhenUsed="1"/>
+    <w:lsdException w:name="FollowedHyperlink" w:semiHidden="1" w:unhideWhenUsed="1"/>
+    <w:lsdException w:name="Strong" w:uiPriority="22" w:qFormat="1"/>
+    <w:lsdException w:name="Emphasis" w:uiPriority="20" w:qFormat="1"/>
+    <w:lsdException w:name="Document Map" w:semiHidden="1" w:unhideWhenUsed="1"/>
+    <w:lsdException w:name="Plain Text" w:semiHidden="1" w:unhideWhenUsed="1"/>
+    <w:lsdException w:name="E-mail Signature" w:semiHidden="1" w:unhideWhenUsed="1"/>
+    <w:lsdException w:name="HTML Top of Form" w:semiHidden="1" w:unhideWhenUsed="1"/>
+    <w:lsdException w:name="HTML Bottom of Form" w:semiHidden="1" w:unhideWhenUsed="1"/>
+    <w:lsdException w:name="Normal (Web)" w:semiHidden="1" w:unhideWhenUsed="1"/>
+    <w:lsdException w:name="HTML Acronym" w:semiHidden="1" w:unhideWhenUsed="1"/>
+    <w:lsdException w:name="HTML Address" w:semiHidden="1" w:unhideWhenUsed="1"/>
+    <w:lsdException w:name="HTML Cite" w:semiHidden="1" w:unhideWhenUsed="1"/>
+    <w:lsdException w:name="HTML Code" w:semiHidden="1" w:unhideWhenUsed="1"/>
+    <w:lsdException w:name="HTML Definition" w:semiHidden="1" w:unhideWhenUsed="1"/>
+    <w:lsdException w:name="HTML Keyboard" w:semiHidden="1" w:unhideWhenUsed="1"/>
+    <w:lsdException w:name="HTML Preformatted" w:semiHidden="1" w:unhideWhenUsed="1"/>
+    <w:lsdException w:name="HTML Sample" w:semiHidden="1" w:unhideWhenUsed="1"/>
+    <w:lsdException w:name="HTML Typewriter" w:semiHidden="1" w:unhideWhenUsed="1"/>
+    <w:lsdException w:name="HTML Variable" w:semiHidden="1" w:unhideWhenUsed="1"/>
+    <w:lsdException w:name="Normal Table" w:semiHidden="1" w:unhideWhenUsed="1"/>
+    <w:lsdException w:name="annotation subject" w:semiHidden="1" w:unhideWhenUsed="1"/>
+    <w:lsdException w:name="No List" w:semiHidden="1" w:unhideWhenUsed="1"/>
+    <w:lsdException w:name="Outline List 1" w:semiHidden="1" w:unhideWhenUsed="1"/>
+    <w:lsdException w:name="Outline List 2" w:semiHidden="1" w:unhideWhenUsed="1"/>
+    <w:lsdException w:name="Outline List 3" w:semiHidden="1" w:unhideWhenUsed="1"/>
+    <w:lsdException w:name="Table Simple 1" w:semiHidden="1" w:unhideWhenUsed="1"/>
+    <w:lsdException w:name="Table Simple 2" w:semiHidden="1" w:unhideWhenUsed="1"/>
+    <w:lsdException w:name="Table Simple 3" w:semiHidden="1" w:unhideWhenUsed="1"/>
+    <w:lsdException w:name="Table Classic 1" w:semiHidden="1" w:unhideWhenUsed="1"/>
+    <w:lsdException w:name="Table Classic 2" w:semiHidden="1" w:unhideWhenUsed="1"/>
+    <w:lsdException w:name="Table Classic 3" w:semiHidden="1" w:unhideWhenUsed="1"/>
+    <w:lsdException w:name="Table Classic 4" w:semiHidden="1" w:unhideWhenUsed="1"/>
+    <w:lsdException w:name="Table Colorful 1" w:semiHidden="1" w:unhideWhenUsed="1"/>
+    <w:lsdException w:name="Table Colorful 2" w:semiHidden="1" w:unhideWhenUsed="1"/>
+    <w:lsdException w:name="Table Colorful 3" w:semiHidden="1" w:unhideWhenUsed="1"/>
+    <w:lsdException w:name="Table Columns 1" w:semiHidden="1" w:unhideWhenUsed="1"/>
+    <w:lsdException w:name="Table Columns 2" w:semiHidden="1" w:unhideWhenUsed="1"/>
+    <w:lsdException w:name="Table Columns 3" w:semiHidden="1" w:unhideWhenUsed="1"/>
+    <w:lsdException w:name="Table Columns 4" w:semiHidden="1" w:unhideWhenUsed="1"/>
+    <w:lsdException w:name="Table Columns 5" w:semiHidden="1" w:unhideWhenUsed="1"/>
+    <w:lsdException w:name="Table Grid 1" w:semiHidden="1" w:unhideWhenUsed="1"/>
+    <w:lsdException w:name="Table Grid 2" w:semiHidden="1" w:unhideWhenUsed="1"/>
+    <w:lsdException w:name="Table Grid 3" w:semiHidden="1" w:unhideWhenUsed="1"/>
+    <w:lsdException w:name="Table Grid 4" w:semiHidden="1" w:unhideWhenUsed="1"/>
+    <w:lsdException w:name="Table Grid 5" w:semiHidden="1" w:unhideWhenUsed="1"/>
+    <w:lsdException w:name="Table Grid 6" w:semiHidden="1" w:unhideWhenUsed="1"/>
+    <w:lsdException w:name="Table Grid 7" w:semiHidden="1" w:unhideWhenUsed="1"/>
+    <w:lsdException w:name="Table Grid 8" w:semiHidden="1" w:unhideWhenUsed="1"/>
+    <w:lsdException w:name="Table List 1" w:semiHidden="1" w:unhideWhenUsed="1"/>
+    <w:lsdException w:name="Table List 2" w:semiHidden="1" w:unhideWhenUsed="1"/>
+    <w:lsdException w:name="Table List 3" w:semiHidden="1" w:unhideWhenUsed="1"/>
+    <w:lsdException w:name="Table List 4" w:semiHidden="1" w:unhideWhenUsed="1"/>
+    <w:lsdException w:name="Table List 5" w:semiHidden="1" w:unhideWhenUsed="1"/>
+    <w:lsdException w:name="Table List 6" w:semiHidden="1" w:unhideWhenUsed="1"/>
+    <w:lsdException w:name="Table List 7" w:semiHidden="1" w:unhideWhenUsed="1"/>
+    <w:lsdException w:name="Table List 8" w:semiHidden="1" w:unhideWhenUsed="1"/>
+    <w:lsdException w:name="Table 3D effects 1" w:semiHidden="1" w:unhideWhenUsed="1"/>
+    <w:lsdException w:name="Table 3D effects 2" w:semiHidden="1" w:unhideWhenUsed="1"/>
+    <w:lsdException w:name="Table 3D effects 3" w:semiHidden="1" w:unhideWhenUsed="1"/>
+    <w:lsdException w:name="Table Contemporary" w:semiHidden="1" w:unhideWhenUsed="1"/>
+    <w:lsdException w:name="Table Elegant" w:semiHidden="1" w:unhideWhenUsed="1"/>
+    <w:lsdException w:name="Table Professional" w:semiHidden="1" w:unhideWhenUsed="1"/>
+    <w:lsdException w:name="Table Subtle 1" w:semiHidden="1" w:unhideWhenUsed="1"/>
+    <w:lsdException w:name="Table Subtle 2" w:semiHidden="1" w:unhideWhenUsed="1"/>
+    <w:lsdException w:name="Table Web 1" w:semiHidden="1" w:unhideWhenUsed="1"/>
+    <w:lsdException w:name="Table Web 2" w:semiHidden="1" w:unhideWhenUsed="1"/>
+    <w:lsdException w:name="Table Web 3" w:semiHidden="1" w:unhideWhenUsed="1"/>
+    <w:lsdException w:name="Balloon Text" w:semiHidden="1" w:unhideWhenUsed="1"/>
+    <w:lsdException w:name="Table Grid" w:uiPriority="59"/>
+    <w:lsdException w:name="Table Theme" w:semiHidden="1" w:unhideWhenUsed="1"/>
+    <w:lsdException w:name="Placeholder Text" w:semiHidden="1"/>
+    <w:lsdException w:name="No Spacing" w:uiPriority="1" w:qFormat="1"/>
+    <w:lsdException w:name="Light Shading" w:uiPriority="60"/>
+    <w:lsdException w:name="Light List" w:uiPriority="61"/>
+    <w:lsdException w:name="Light Grid" w:uiPriority="62"/>
+    <w:lsdException w:name="Medium Shading 1" w:uiPriority="63"/>
+    <w:lsdException w:name="Medium Shading 2" w:uiPriority="64"/>
+    <w:lsdException w:name="Medium List 1" w:uiPriority="65"/>
+    <w:lsdException w:name="Medium List 2" w:uiPriority="66"/>
+    <w:lsdException w:name="Medium Grid 1" w:uiPriority="67"/>
+    <w:lsdException w:name="Medium Grid 2" w:uiPriority="68"/>
+    <w:lsdException w:name="Medium Grid 3" w:uiPriority="69"/>
+    <w:lsdException w:name="Dark List" w:uiPriority="70"/>
+    <w:lsdException w:name="Colorful Shading" w:uiPriority="71"/>
+    <w:lsdException w:name="Colorful List" w:uiPriority="72"/>
+    <w:lsdException w:name="Colorful Grid" w:uiPriority="73"/>
+    <w:lsdException w:name="Light Shading Accent 1" w:uiPriority="60"/>
+    <w:lsdException w:name="Light List Accent 1" w:uiPriority="61"/>
+    <w:lsdException w:name="Light Grid Accent 1" w:uiPriority="62"/>
+    <w:lsdException w:name="Medium Shading 1 Accent 1" w:uiPriority="63"/>
+    <w:lsdException w:name="Medium Shading 2 Accent 1" w:uiPriority="64"/>
+    <w:lsdException w:name="Medium List 1 Accent 1" w:uiPriority="65"/>
+    <w:lsdException w:name="Revision" w:semiHidden="1"/>
+    <w:lsdException w:name="List Paragraph" w:uiPriority="34" w:qFormat="1"/>
+    <w:lsdException w:name="Quote" w:uiPriority="29" w:qFormat="1"/>
+    <w:lsdException w:name="Intense Quote" w:uiPriority="30" w:qFormat="1"/>
+    <w:lsdException w:name="Medium List 2 Accent 1" w:uiPriority="66"/>
+    <w:lsdException w:name="Medium Grid 1 Accent 1" w:uiPriority="67"/>
+    <w:lsdException w:name="Medium Grid 2 Accent 1" w:uiPriority="68"/>
+    <w:lsdException w:name="Medium Grid 3 Accent 1" w:uiPriority="69"/>
+    <w:lsdException w:name="Dark List Accent 1" w:uiPriority="70"/>
+    <w:lsdException w:name="Colorful Shading Accent 1" w:uiPriority="71"/>
+    <w:lsdException w:name="Colorful List Accent 1" w:uiPriority="72"/>
+    <w:lsdException w:name="Colorful Grid Accent 1" w:uiPriority="73"/>
+    <w:lsdException w:name="Light Shading Accent 2" w:uiPriority="60"/>
+    <w:lsdException w:name="Light List Accent 2" w:uiPriority="61"/>
+    <w:lsdException w:name="Light Grid Accent 2" w:uiPriority="62"/>
+    <w:lsdException w:name="Medium Shading 1 Accent 2" w:uiPriority="63"/>
+    <w:lsdException w:name="Medium Shading 2 Accent 2" w:uiPriority="64"/>
+    <w:lsdException w:name="Medium List 1 Accent 2" w:uiPriority="65"/>
+    <w:lsdException w:name="Medium List 2 Accent 2" w:uiPriority="66"/>
+    <w:lsdException w:name="Medium Grid 1 Accent 2" w:uiPriority="67"/>
+    <w:lsdException w:name="Medium Grid 2 Accent 2" w:uiPriority="68"/>
+    <w:lsdException w:name="Medium Grid 3 Accent 2" w:uiPriority="69"/>
+    <w:lsdException w:name="Dark List Accent 2" w:uiPriority="70"/>
+    <w:lsdException w:name="Colorful Shading Accent 2" w:uiPriority="71"/>
+    <w:lsdException w:name="Colorful List Accent 2" w:uiPriority="72"/>
+    <w:lsdException w:name="Colorful Grid Accent 2" w:uiPriority="73"/>
+    <w:lsdException w:name="Light Shading Accent 3" w:uiPriority="60"/>
+    <w:lsdException w:name="Light List Accent 3" w:uiPriority="61"/>
+    <w:lsdException w:name="Light Grid Accent 3" w:uiPriority="62"/>
+    <w:lsdException w:name="Medium Shading 1 Accent 3" w:uiPriority="63"/>
+    <w:lsdException w:name="Medium Shading 2 Accent 3" w:uiPriority="64"/>
+    <w:lsdException w:name="Medium List 1 Accent 3" w:uiPriority="65"/>
+    <w:lsdException w:name="Medium List 2 Accent 3" w:uiPriority="66"/>
+    <w:lsdException w:name="Medium Grid 1 Accent 3" w:uiPriority="67"/>
+    <w:lsdException w:name="Medium Grid 2 Accent 3" w:uiPriority="68"/>
+    <w:lsdException w:name="Medium Grid 3 Accent 3" w:uiPriority="69"/>
+    <w:lsdException w:name="Dark List Accent 3" w:uiPriority="70"/>
+    <w:lsdException w:name="Colorful Shading Accent 3" w:uiPriority="71"/>
+    <w:lsdException w:name="Colorful List Accent 3" w:uiPriority="72"/>
+    <w:lsdException w:name="Colorful Grid Accent 3" w:uiPriority="73"/>
+    <w:lsdException w:name="Light Shading Accent 4" w:uiPriority="60"/>
+    <w:lsdException w:name="Light List Accent 4" w:uiPriority="61"/>
+    <w:lsdException w:name="Light Grid Accent 4" w:uiPriority="62"/>
+    <w:lsdException w:name="Medium Shading 1 Accent 4" w:uiPriority="63"/>
+    <w:lsdException w:name="Medium Shading 2 Accent 4" w:uiPriority="64"/>
+    <w:lsdException w:name="Medium List 1 Accent 4" w:uiPriority="65"/>
+    <w:lsdException w:name="Medium List 2 Accent 4" w:uiPriority="66"/>
+    <w:lsdException w:name="Medium Grid 1 Accent 4" w:uiPriority="67"/>
+    <w:lsdException w:name="Medium Grid 2 Accent 4" w:uiPriority="68"/>
+    <w:lsdException w:name="Medium Grid 3 Accent 4" w:uiPriority="69"/>
+    <w:lsdException w:name="Dark List Accent 4" w:uiPriority="70"/>
+    <w:lsdException w:name="Colorful Shading Accent 4" w:uiPriority="71"/>
+    <w:lsdException w:name="Colorful List Accent 4" w:uiPriority="72"/>
+    <w:lsdException w:name="Colorful Grid Accent 4" w:uiPriority="73"/>
+    <w:lsdException w:name="Light Shading Accent 5" w:uiPriority="60"/>
+    <w:lsdException w:name="Light List Accent 5" w:uiPriority="61"/>
+    <w:lsdException w:name="Light Grid Accent 5" w:uiPriority="62"/>
+    <w:lsdException w:name="Medium Shading 1 Accent 5" w:uiPriority="63"/>
+    <w:lsdException w:name="Medium Shading 2 Accent 5" w:uiPriority="64"/>
+    <w:lsdException w:name="Medium List 1 Accent 5" w:uiPriority="65"/>
+    <w:lsdException w:name="Medium List 2 Accent 5" w:uiPriority="66"/>
+    <w:lsdException w:name="Medium Grid 1 Accent 5" w:uiPriority="67"/>
+    <w:lsdException w:name="Medium Grid 2 Accent 5" w:uiPriority="68"/>
+    <w:lsdException w:name="Medium Grid 3 Accent 5" w:uiPriority="69"/>
+    <w:lsdException w:name="Dark List Accent 5" w:uiPriority="70"/>
+    <w:lsdException w:name="Colorful Shading Accent 5" w:uiPriority="71"/>
+    <w:lsdException w:name="Colorful List Accent 5" w:uiPriority="72"/>
+    <w:lsdException w:name="Colorful Grid Accent 5" w:uiPriority="73"/>
+    <w:lsdException w:name="Light Shading Accent 6" w:uiPriority="60"/>
+    <w:lsdException w:name="Light List Accent 6" w:uiPriority="61"/>
+    <w:lsdException w:name="Light Grid Accent 6" w:uiPriority="62"/>
+    <w:lsdException w:name="Medium Shading 1 Accent 6" w:uiPriority="63"/>
+    <w:lsdException w:name="Medium Shading 2 Accent 6" w:uiPriority="64"/>
+    <w:lsdException w:name="Medium List 1 Accent 6" w:uiPriority="65"/>
+    <w:lsdException w:name="Medium List 2 Accent 6" w:uiPriority="66"/>
+    <w:lsdException w:name="Medium Grid 1 Accent 6" w:uiPriority="67"/>
+    <w:lsdException w:name="Medium Grid 2 Accent 6" w:uiPriority="68"/>
+    <w:lsdException w:name="Medium Grid 3 Accent 6" w:uiPriority="69"/>
+    <w:lsdException w:name="Dark List Accent 6" w:uiPriority="70"/>
+    <w:lsdException w:name="Colorful Shading Accent 6" w:uiPriority="71"/>
+    <w:lsdException w:name="Colorful List Accent 6" w:uiPriority="72"/>
+    <w:lsdException w:name="Colorful Grid Accent 6" w:uiPriority="73"/>
+    <w:lsdException w:name="Subtle Emphasis" w:uiPriority="19" w:qFormat="1"/>
+    <w:lsdException w:name="Intense Emphasis" w:uiPriority="21" w:qFormat="1"/>
+    <w:lsdException w:name="Subtle Reference" w:uiPriority="31" w:qFormat="1"/>
+    <w:lsdException w:name="Intense Reference" w:uiPriority="32" w:qFormat="1"/>
+    <w:lsdException w:name="Book Title" w:uiPriority="33" w:qFormat="1"/>
+    <w:lsdException w:name="Bibliography" w:semiHidden="1" w:uiPriority="37" w:unhideWhenUsed="1"/>
+    <w:lsdException w:name="TOC Heading" w:semiHidden="1" w:uiPriority="39" w:unhideWhenUsed="1" w:qFormat="1"/>
+    <w:lsdException w:name="Plain Table 1" w:uiPriority="41"/>
+    <w:lsdException w:name="Plain Table 2" w:uiPriority="42"/>
+    <w:lsdException w:name="Plain Table 3" w:uiPriority="43"/>
+    <w:lsdException w:name="Plain Table 4" w:uiPriority="44"/>
+    <w:lsdException w:name="Plain Table 5" w:uiPriority="45"/>
+    <w:lsdException w:name="Grid Table Light" w:uiPriority="40"/>
+    <w:lsdException w:name="Grid Table 1 Light" w:uiPriority="46"/>
+    <w:lsdException w:name="Grid Table 2" w:uiPriority="47"/>
+    <w:lsdException w:name="Grid Table 3" w:uiPriority="48"/>
+    <w:lsdException w:name="Grid Table 4" w:uiPriority="49"/>
+    <w:lsdException w:name="Grid Table 5 Dark" w:uiPriority="50"/>
+    <w:lsdException w:name="Grid Table 6 Colorful" w:uiPriority="51"/>
+    <w:lsdException w:name="Grid Table 7 Colorful" w:uiPriority="52"/>
+    <w:lsdException w:name="Grid Table 1 Light Accent 1" w:uiPriority="46"/>
+    <w:lsdException w:name="Grid Table 2 Accent 1" w:uiPriority="47"/>
+    <w:lsdException w:name="Grid Table 3 Accent 1" w:uiPriority="48"/>
+    <w:lsdException w:name="Grid Table 4 Accent 1" w:uiPriority="49"/>
+    <w:lsdException w:name="Grid Table 5 Dark Accent 1" w:uiPriority="50"/>
+    <w:lsdException w:name="Grid Table 6 Colorful Accent 1" w:uiPriority="51"/>
+    <w:lsdException w:name="Grid Table 7 Colorful Accent 1" w:uiPriority="52"/>
+    <w:lsdException w:name="Grid Table 1 Light Accent 2" w:uiPriority="46"/>
+    <w:lsdException w:name="Grid Table 2 Accent 2" w:uiPriority="47"/>
+    <w:lsdException w:name="Grid Table 3 Accent 2" w:uiPriority="48"/>
+    <w:lsdException w:name="Grid Table 4 Accent 2" w:uiPriority="49"/>
+    <w:lsdException w:name="Grid Table 5 Dark Accent 2" w:uiPriority="50"/>
+    <w:lsdException w:name="Grid Table 6 Colorful Accent 2" w:uiPriority="51"/>
+    <w:lsdException w:name="Grid Table 7 Colorful Accent 2" w:uiPriority="52"/>
+    <w:lsdException w:name="Grid Table 1 Light Accent 3" w:uiPriority="46"/>
+    <w:lsdException w:name="Grid Table 2 Accent 3" w:uiPriority="47"/>
+    <w:lsdException w:name="Grid Table 3 Accent 3" w:uiPriority="48"/>
+    <w:lsdException w:name="Grid Table 4 Accent 3" w:uiPriority="49"/>
+    <w:lsdException w:name="Grid Table 5 Dark Accent 3" w:uiPriority="50"/>
+    <w:lsdException w:name="Grid Table 6 Colorful Accent 3" w:uiPriority="51"/>
+    <w:lsdException w:name="Grid Table 7 Colorful Accent 3" w:uiPriority="52"/>
+    <w:lsdException w:name="Grid Table 1 Light Accent 4" w:uiPriority="46"/>
+    <w:lsdException w:name="Grid Table 2 Accent 4" w:uiPriority="47"/>
+    <w:lsdException w:name="Grid Table 3 Accent 4" w:uiPriority="48"/>
+    <w:lsdException w:name="Grid Table 4 Accent 4" w:uiPriority="49"/>
+    <w:lsdException w:name="Grid Table 5 Dark Accent 4" w:uiPriority="50"/>
+    <w:lsdException w:name="Grid Table 6 Colorful Accent 4" w:uiPriority="51"/>
+    <w:lsdException w:name="Grid Table 7 Colorful Accent 4" w:uiPriority="52"/>
+    <w:lsdException w:name="Grid Table 1 Light Accent 5" w:uiPriority="46"/>
+    <w:lsdException w:name="Grid Table 2 Accent 5" w:uiPriority="47"/>
+    <w:lsdException w:name="Grid Table 3 Accent 5" w:uiPriority="48"/>
+    <w:lsdException w:name="Grid Table 4 Accent 5" w:uiPriority="49"/>
+    <w:lsdException w:name="Grid Table 5 Dark Accent 5" w:uiPriority="50"/>
+    <w:lsdException w:name="Grid Table 6 Colorful Accent 5" w:uiPriority="51"/>
+    <w:lsdException w:name="Grid Table 7 Colorful Accent 5" w:uiPriority="52"/>
+    <w:lsdException w:name="Grid Table 1 Light Accent 6" w:uiPriority="46"/>
+    <w:lsdException w:name="Grid Table 2 Accent 6" w:uiPriority="47"/>
+    <w:lsdException w:name="Grid Table 3 Accent 6" w:uiPriority="48"/>
+    <w:lsdException w:name="Grid Table 4 Accent 6" w:uiPriority="49"/>
+    <w:lsdException w:name="Grid Table 5 Dark Accent 6" w:uiPriority="50"/>
+    <w:lsdException w:name="Grid Table 6 Colorful Accent 6" w:uiPriority="51"/>
+    <w:lsdException w:name="Grid Table 7 Colorful Accent 6" w:uiPriority="52"/>
+    <w:lsdException w:name="List Table 1 Light" w:uiPriority="46"/>
+    <w:lsdException w:name="List Table 2" w:uiPriority="47"/>
+    <w:lsdException w:name="List Table 3" w:uiPriority="48"/>
+    <w:lsdException w:name="List Table 4" w:uiPriority="49"/>
+    <w:lsdException w:name="List Table 5 Dark" w:uiPriority="50"/>
+    <w:lsdException w:name="List Table 6 Colorful" w:uiPriority="51"/>
+    <w:lsdException w:name="List Table 7 Colorful" w:uiPriority="52"/>
+    <w:lsdException w:name="List Table 1 Light Accent 1" w:uiPriority="46"/>
+    <w:lsdException w:name="List Table 2 Accent 1" w:uiPriority="47"/>
+    <w:lsdException w:name="List Table 3 Accent 1" w:uiPriority="48"/>
+    <w:lsdException w:name="List Table 4 Accent 1" w:uiPriority="49"/>
+    <w:lsdException w:name="List Table 5 Dark Accent 1" w:uiPriority="50"/>
+    <w:lsdException w:name="List Table 6 Colorful Accent 1" w:uiPriority="51"/>
+    <w:lsdException w:name="List Table 7 Colorful Accent 1" w:uiPriority="52"/>
+    <w:lsdException w:name="List Table 1 Light Accent 2" w:uiPriority="46"/>
+    <w:lsdException w:name="List Table 2 Accent 2" w:uiPriority="47"/>
+    <w:lsdException w:name="List Table 3 Accent 2" w:uiPriority="48"/>
+    <w:lsdException w:name="List Table 4 Accent 2" w:uiPriority="49"/>
+    <w:lsdException w:name="List Table 5 Dark Accent 2" w:uiPriority="50"/>
+    <w:lsdException w:name="List Table 6 Colorful Accent 2" w:uiPriority="51"/>
+    <w:lsdException w:name="List Table 7 Colorful Accent 2" w:uiPriority="52"/>
+    <w:lsdException w:name="List Table 1 Light Accent 3" w:uiPriority="46"/>
+    <w:lsdException w:name="List Table 2 Accent 3" w:uiPriority="47"/>
+    <w:lsdException w:name="List Table 3 Accent 3" w:uiPriority="48"/>
+    <w:lsdException w:name="List Table 4 Accent 3" w:uiPriority="49"/>
+    <w:lsdException w:name="List Table 5 Dark Accent 3" w:uiPriority="50"/>
+    <w:lsdException w:name="List Table 6 Colorful Accent 3" w:uiPriority="51"/>
+    <w:lsdException w:name="List Table 7 Colorful Accent 3" w:uiPriority="52"/>
+    <w:lsdException w:name="List Table 1 Light Accent 4" w:uiPriority="46"/>
+    <w:lsdException w:name="List Table 2 Accent 4" w:uiPriority="47"/>
+    <w:lsdException w:name="List Table 3 Accent 4" w:uiPriority="48"/>
+    <w:lsdException w:name="List Table 4 Accent 4" w:uiPriority="49"/>
+    <w:lsdException w:name="List Table 5 Dark Accent 4" w:uiPriority="50"/>
+    <w:lsdException w:name="List Table 6 Colorful Accent 4" w:uiPriority="51"/>
+    <w:lsdException w:name="List Table 7 Colorful Accent 4" w:uiPriority="52"/>
+    <w:lsdException w:name="List Table 1 Light Accent 5" w:uiPriority="46"/>
+    <w:lsdException w:name="List Table 2 Accent 5" w:uiPriority="47"/>
+    <w:lsdException w:name="List Table 3 Accent 5" w:uiPriority="48"/>
+    <w:lsdException w:name="List Table 4 Accent 5" w:uiPriority="49"/>
+    <w:lsdException w:name="List Table 5 Dark Accent 5" w:uiPriority="50"/>
+    <w:lsdException w:name="List Table 6 Colorful Accent 5" w:uiPriority="51"/>
+    <w:lsdException w:name="List Table 7 Colorful Accent 5" w:uiPriority="52"/>
+    <w:lsdException w:name="List Table 1 Light Accent 6" w:uiPriority="46"/>
+    <w:lsdException w:name="List Table 2 Accent 6" w:uiPriority="47"/>
+    <w:lsdException w:name="List Table 3 Accent 6" w:uiPriority="48"/>
+    <w:lsdException w:name="List Table 4 Accent 6" w:uiPriority="49"/>
+    <w:lsdException w:name="List Table 5 Dark Accent 6" w:uiPriority="50"/>
+    <w:lsdException w:name="List Table 6 Colorful Accent 6" w:uiPriority="51"/>
+    <w:lsdException w:name="List Table 7 Colorful Accent 6" w:uiPriority="52"/>
   </w:latentStyles>
   <w:style w:type="paragraph" w:default="1" w:styleId="Normal">
     <w:name w:val="Normal"/>
@@ -3069,7 +2886,7 @@
 </file>
 
 <file path=word/glossary/document.xml><?xml version="1.0" encoding="utf-8"?>
-<w:glossaryDocument xmlns:wpc="http://schemas.microsoft.com/office/word/2010/wordprocessingCanvas" xmlns:mc="http://schemas.openxmlformats.org/markup-compatibility/2006" xmlns:o="urn:schemas-microsoft-com:office:office" xmlns:r="http://schemas.openxmlformats.org/officeDocument/2006/relationships" xmlns:m="http://schemas.openxmlformats.org/officeDocument/2006/math" xmlns:v="urn:schemas-microsoft-com:vml" xmlns:wp14="http://schemas.microsoft.com/office/word/2010/wordprocessingDrawing" xmlns:wp="http://schemas.openxmlformats.org/drawingml/2006/wordprocessingDrawing" xmlns:w10="urn:schemas-microsoft-com:office:word" xmlns:w="http://schemas.openxmlformats.org/wordprocessingml/2006/main" xmlns:w14="http://schemas.microsoft.com/office/word/2010/wordml" xmlns:wpg="http://schemas.microsoft.com/office/word/2010/wordprocessingGroup" xmlns:wpi="http://schemas.microsoft.com/office/word/2010/wordprocessingInk" xmlns:wne="http://schemas.microsoft.com/office/word/2006/wordml" xmlns:wps="http://schemas.microsoft.com/office/word/2010/wordprocessingShape" mc:Ignorable="w14 wp14">
+<w:glossaryDocument xmlns:wpc="http://schemas.microsoft.com/office/word/2010/wordprocessingCanvas" xmlns:mc="http://schemas.openxmlformats.org/markup-compatibility/2006" xmlns:o="urn:schemas-microsoft-com:office:office" xmlns:r="http://schemas.openxmlformats.org/officeDocument/2006/relationships" xmlns:m="http://schemas.openxmlformats.org/officeDocument/2006/math" xmlns:v="urn:schemas-microsoft-com:vml" xmlns:wp14="http://schemas.microsoft.com/office/word/2010/wordprocessingDrawing" xmlns:wp="http://schemas.openxmlformats.org/drawingml/2006/wordprocessingDrawing" xmlns:w10="urn:schemas-microsoft-com:office:word" xmlns:w="http://schemas.openxmlformats.org/wordprocessingml/2006/main" xmlns:w14="http://schemas.microsoft.com/office/word/2010/wordml" xmlns:w15="http://schemas.microsoft.com/office/word/2012/wordml" xmlns:wpg="http://schemas.microsoft.com/office/word/2010/wordprocessingGroup" xmlns:wpi="http://schemas.microsoft.com/office/word/2010/wordprocessingInk" xmlns:wne="http://schemas.microsoft.com/office/word/2006/wordml" xmlns:wps="http://schemas.microsoft.com/office/word/2010/wordprocessingShape" mc:Ignorable="w14 w15 wp14">
   <w:docParts>
     <w:docPart>
       <w:docPartPr>
@@ -3228,7 +3045,7 @@
 </file>
 
 <file path=word/glossary/fontTable.xml><?xml version="1.0" encoding="utf-8"?>
-<w:fonts xmlns:mc="http://schemas.openxmlformats.org/markup-compatibility/2006" xmlns:r="http://schemas.openxmlformats.org/officeDocument/2006/relationships" xmlns:w="http://schemas.openxmlformats.org/wordprocessingml/2006/main" xmlns:w14="http://schemas.microsoft.com/office/word/2010/wordml" mc:Ignorable="w14">
+<w:fonts xmlns:mc="http://schemas.openxmlformats.org/markup-compatibility/2006" xmlns:r="http://schemas.openxmlformats.org/officeDocument/2006/relationships" xmlns:w="http://schemas.openxmlformats.org/wordprocessingml/2006/main" xmlns:w14="http://schemas.microsoft.com/office/word/2010/wordml" xmlns:w15="http://schemas.microsoft.com/office/word/2012/wordml" mc:Ignorable="w14 w15">
   <w:font w:name="Calibri">
     <w:panose1 w:val="020F0502020204030204"/>
     <w:charset w:val="00"/>
@@ -3241,7 +3058,7 @@
     <w:charset w:val="00"/>
     <w:family w:val="roman"/>
     <w:pitch w:val="variable"/>
-    <w:sig w:usb0="E0002EFF" w:usb1="C0007843" w:usb2="00000009" w:usb3="00000000" w:csb0="000001FF" w:csb1="00000000"/>
+    <w:sig w:usb0="E0002AFF" w:usb1="C0007841" w:usb2="00000009" w:usb3="00000000" w:csb0="000001FF" w:csb1="00000000"/>
   </w:font>
   <w:font w:name="Cambria">
     <w:panose1 w:val="02040503050406030204"/>
@@ -3257,11 +3074,18 @@
     <w:pitch w:val="variable"/>
     <w:sig w:usb0="E1002EFF" w:usb1="C000605B" w:usb2="00000029" w:usb3="00000000" w:csb0="000101FF" w:csb1="00000000"/>
   </w:font>
+  <w:font w:name="Calibri Light">
+    <w:panose1 w:val="020F0302020204030204"/>
+    <w:charset w:val="00"/>
+    <w:family w:val="swiss"/>
+    <w:pitch w:val="variable"/>
+    <w:sig w:usb0="A00002EF" w:usb1="4000207B" w:usb2="00000000" w:usb3="00000000" w:csb0="0000019F" w:csb1="00000000"/>
+  </w:font>
 </w:fonts>
 </file>
 
 <file path=word/glossary/settings.xml><?xml version="1.0" encoding="utf-8"?>
-<w:settings xmlns:mc="http://schemas.openxmlformats.org/markup-compatibility/2006" xmlns:o="urn:schemas-microsoft-com:office:office" xmlns:r="http://schemas.openxmlformats.org/officeDocument/2006/relationships" xmlns:m="http://schemas.openxmlformats.org/officeDocument/2006/math" xmlns:v="urn:schemas-microsoft-com:vml" xmlns:w10="urn:schemas-microsoft-com:office:word" xmlns:w="http://schemas.openxmlformats.org/wordprocessingml/2006/main" xmlns:w14="http://schemas.microsoft.com/office/word/2010/wordml" xmlns:sl="http://schemas.openxmlformats.org/schemaLibrary/2006/main" mc:Ignorable="w14">
+<w:settings xmlns:mc="http://schemas.openxmlformats.org/markup-compatibility/2006" xmlns:o="urn:schemas-microsoft-com:office:office" xmlns:r="http://schemas.openxmlformats.org/officeDocument/2006/relationships" xmlns:m="http://schemas.openxmlformats.org/officeDocument/2006/math" xmlns:v="urn:schemas-microsoft-com:vml" xmlns:w10="urn:schemas-microsoft-com:office:word" xmlns:w="http://schemas.openxmlformats.org/wordprocessingml/2006/main" xmlns:w14="http://schemas.microsoft.com/office/word/2010/wordml" xmlns:w15="http://schemas.microsoft.com/office/word/2012/wordml" xmlns:sl="http://schemas.openxmlformats.org/schemaLibrary/2006/main" mc:Ignorable="w14 w15">
   <w:view w:val="normal"/>
   <w:defaultTabStop w:val="720"/>
   <w:characterSpacingControl w:val="doNotCompress"/>
@@ -3274,6 +3098,7 @@
   </w:compat>
   <w:rsids>
     <w:rsidRoot w:val="0092561D"/>
+    <w:rsid w:val="007A09C4"/>
     <w:rsid w:val="0092561D"/>
     <w:rsid w:val="00BD7B9D"/>
   </w:rsids>
@@ -3298,7 +3123,7 @@
 </file>
 
 <file path=word/glossary/styles.xml><?xml version="1.0" encoding="utf-8"?>
-<w:styles xmlns:mc="http://schemas.openxmlformats.org/markup-compatibility/2006" xmlns:r="http://schemas.openxmlformats.org/officeDocument/2006/relationships" xmlns:w="http://schemas.openxmlformats.org/wordprocessingml/2006/main" xmlns:w14="http://schemas.microsoft.com/office/word/2010/wordml" mc:Ignorable="w14">
+<w:styles xmlns:mc="http://schemas.openxmlformats.org/markup-compatibility/2006" xmlns:r="http://schemas.openxmlformats.org/officeDocument/2006/relationships" xmlns:w="http://schemas.openxmlformats.org/wordprocessingml/2006/main" xmlns:w14="http://schemas.microsoft.com/office/word/2010/wordml" xmlns:w15="http://schemas.microsoft.com/office/word/2012/wordml" mc:Ignorable="w14 w15">
   <w:docDefaults>
     <w:rPrDefault>
       <w:rPr>
@@ -3314,358 +3139,378 @@
       </w:pPr>
     </w:pPrDefault>
   </w:docDefaults>
-  <w:latentStyles w:defLockedState="0" w:defUIPriority="99" w:defSemiHidden="1" w:defUnhideWhenUsed="1" w:defQFormat="0" w:count="267">
-    <w:lsdException w:name="Normal" w:semiHidden="0" w:uiPriority="0" w:unhideWhenUsed="0" w:qFormat="1"/>
-    <w:lsdException w:name="heading 1" w:semiHidden="0" w:uiPriority="9" w:unhideWhenUsed="0" w:qFormat="1"/>
-    <w:lsdException w:name="heading 2" w:uiPriority="9" w:qFormat="1"/>
-    <w:lsdException w:name="heading 3" w:uiPriority="9" w:qFormat="1"/>
-    <w:lsdException w:name="heading 4" w:uiPriority="9" w:qFormat="1"/>
-    <w:lsdException w:name="heading 5" w:uiPriority="9" w:qFormat="1"/>
-    <w:lsdException w:name="heading 6" w:uiPriority="9" w:qFormat="1"/>
-    <w:lsdException w:name="heading 7" w:uiPriority="9" w:qFormat="1"/>
-    <w:lsdException w:name="heading 8" w:uiPriority="9" w:qFormat="1"/>
-    <w:lsdException w:name="heading 9" w:uiPriority="9" w:qFormat="1"/>
-    <w:lsdException w:name="toc 1" w:uiPriority="39"/>
-    <w:lsdException w:name="toc 2" w:uiPriority="39"/>
-    <w:lsdException w:name="toc 3" w:uiPriority="39"/>
-    <w:lsdException w:name="toc 4" w:uiPriority="39"/>
-    <w:lsdException w:name="toc 5" w:uiPriority="39"/>
-    <w:lsdException w:name="toc 6" w:uiPriority="39"/>
-    <w:lsdException w:name="toc 7" w:uiPriority="39"/>
-    <w:lsdException w:name="toc 8" w:uiPriority="39"/>
-    <w:lsdException w:name="toc 9" w:uiPriority="39"/>
-    <w:lsdException w:name="caption" w:uiPriority="35" w:qFormat="1"/>
-    <w:lsdException w:name="Title" w:semiHidden="0" w:uiPriority="10" w:unhideWhenUsed="0" w:qFormat="1"/>
-    <w:lsdException w:name="Default Paragraph Font" w:uiPriority="1"/>
-    <w:lsdException w:name="Subtitle" w:semiHidden="0" w:uiPriority="11" w:unhideWhenUsed="0" w:qFormat="1"/>
-    <w:lsdException w:name="Strong" w:semiHidden="0" w:uiPriority="22" w:unhideWhenUsed="0" w:qFormat="1"/>
-    <w:lsdException w:name="Emphasis" w:semiHidden="0" w:uiPriority="20" w:unhideWhenUsed="0" w:qFormat="1"/>
-    <w:lsdException w:name="Table Grid" w:semiHidden="0" w:uiPriority="59" w:unhideWhenUsed="0"/>
-    <w:lsdException w:name="Placeholder Text" w:unhideWhenUsed="0"/>
-    <w:lsdException w:name="No Spacing" w:semiHidden="0" w:uiPriority="1" w:unhideWhenUsed="0" w:qFormat="1"/>
-    <w:lsdException w:name="Light Shading" w:semiHidden="0" w:uiPriority="60" w:unhideWhenUsed="0"/>
-    <w:lsdException w:name="Light List" w:semiHidden="0" w:uiPriority="61" w:unhideWhenUsed="0"/>
-    <w:lsdException w:name="Light Grid" w:semiHidden="0" w:uiPriority="62" w:unhideWhenUsed="0"/>
-    <w:lsdException w:name="Medium Shading 1" w:semiHidden="0" w:uiPriority="63" w:unhideWhenUsed="0"/>
-    <w:lsdException w:name="Medium Shading 2" w:semiHidden="0" w:uiPriority="64" w:unhideWhenUsed="0"/>
-    <w:lsdException w:name="Medium List 1" w:semiHidden="0" w:uiPriority="65" w:unhideWhenUsed="0"/>
-    <w:lsdException w:name="Medium List 2" w:semiHidden="0" w:uiPriority="66" w:unhideWhenUsed="0"/>
-    <w:lsdException w:name="Medium Grid 1" w:semiHidden="0" w:uiPriority="67" w:unhideWhenUsed="0"/>
-    <w:lsdException w:name="Medium Grid 2" w:semiHidden="0" w:uiPriority="68" w:unhideWhenUsed="0"/>
-    <w:lsdException w:name="Medium Grid 3" w:semiHidden="0" w:uiPriority="69" w:unhideWhenUsed="0"/>
-    <w:lsdException w:name="Dark List" w:semiHidden="0" w:uiPriority="70" w:unhideWhenUsed="0"/>
-    <w:lsdException w:name="Colorful Shading" w:semiHidden="0" w:uiPriority="71" w:unhideWhenUsed="0"/>
-    <w:lsdException w:name="Colorful List" w:semiHidden="0" w:uiPriority="72" w:unhideWhenUsed="0"/>
-    <w:lsdException w:name="Colorful Grid" w:semiHidden="0" w:uiPriority="73" w:unhideWhenUsed="0"/>
-    <w:lsdException w:name="Light Shading Accent 1" w:semiHidden="0" w:uiPriority="60" w:unhideWhenUsed="0"/>
-    <w:lsdException w:name="Light List Accent 1" w:semiHidden="0" w:uiPriority="61" w:unhideWhenUsed="0"/>
-    <w:lsdException w:name="Light Grid Accent 1" w:semiHidden="0" w:uiPriority="62" w:unhideWhenUsed="0"/>
-    <w:lsdException w:name="Medium Shading 1 Accent 1" w:semiHidden="0" w:uiPriority="63" w:unhideWhenUsed="0"/>
-    <w:lsdException w:name="Medium Shading 2 Accent 1" w:semiHidden="0" w:uiPriority="64" w:unhideWhenUsed="0"/>
-    <w:lsdException w:name="Medium List 1 Accent 1" w:semiHidden="0" w:uiPriority="65" w:unhideWhenUsed="0"/>
-    <w:lsdException w:name="Revision" w:unhideWhenUsed="0"/>
-    <w:lsdException w:name="List Paragraph" w:semiHidden="0" w:uiPriority="34" w:unhideWhenUsed="0" w:qFormat="1"/>
-    <w:lsdException w:name="Quote" w:semiHidden="0" w:uiPriority="29" w:unhideWhenUsed="0" w:qFormat="1"/>
-    <w:lsdException w:name="Intense Quote" w:semiHidden="0" w:uiPriority="30" w:unhideWhenUsed="0" w:qFormat="1"/>
-    <w:lsdException w:name="Medium List 2 Accent 1" w:semiHidden="0" w:uiPriority="66" w:unhideWhenUsed="0"/>
-    <w:lsdException w:name="Medium Grid 1 Accent 1" w:semiHidden="0" w:uiPriority="67" w:unhideWhenUsed="0"/>
-    <w:lsdException w:name="Medium Grid 2 Accent 1" w:semiHidden="0" w:uiPriority="68" w:unhideWhenUsed="0"/>
-    <w:lsdException w:name="Medium Grid 3 Accent 1" w:semiHidden="0" w:uiPriority="69" w:unhideWhenUsed="0"/>
-    <w:lsdException w:name="Dark List Accent 1" w:semiHidden="0" w:uiPriority="70" w:unhideWhenUsed="0"/>
-    <w:lsdException w:name="Colorful Shading Accent 1" w:semiHidden="0" w:uiPriority="71" w:unhideWhenUsed="0"/>
-    <w:lsdException w:name="Colorful List Accent 1" w:semiHidden="0" w:uiPriority="72" w:unhideWhenUsed="0"/>
-    <w:lsdException w:name="Colorful Grid Accent 1" w:semiHidden="0" w:uiPriority="73" w:unhideWhenUsed="0"/>
-    <w:lsdException w:name="Light Shading Accent 2" w:semiHidden="0" w:uiPriority="60" w:unhideWhenUsed="0"/>
-    <w:lsdException w:name="Light List Accent 2" w:semiHidden="0" w:uiPriority="61" w:unhideWhenUsed="0"/>
-    <w:lsdException w:name="Light Grid Accent 2" w:semiHidden="0" w:uiPriority="62" w:unhideWhenUsed="0"/>
-    <w:lsdException w:name="Medium Shading 1 Accent 2" w:semiHidden="0" w:uiPriority="63" w:unhideWhenUsed="0"/>
-    <w:lsdException w:name="Medium Shading 2 Accent 2" w:semiHidden="0" w:uiPriority="64" w:unhideWhenUsed="0"/>
-    <w:lsdException w:name="Medium List 1 Accent 2" w:semiHidden="0" w:uiPriority="65" w:unhideWhenUsed="0"/>
-    <w:lsdException w:name="Medium List 2 Accent 2" w:semiHidden="0" w:uiPriority="66" w:unhideWhenUsed="0"/>
-    <w:lsdException w:name="Medium Grid 1 Accent 2" w:semiHidden="0" w:uiPriority="67" w:unhideWhenUsed="0"/>
-    <w:lsdException w:name="Medium Grid 2 Accent 2" w:semiHidden="0" w:uiPriority="68" w:unhideWhenUsed="0"/>
-    <w:lsdException w:name="Medium Grid 3 Accent 2" w:semiHidden="0" w:uiPriority="69" w:unhideWhenUsed="0"/>
-    <w:lsdException w:name="Dark List Accent 2" w:semiHidden="0" w:uiPriority="70" w:unhideWhenUsed="0"/>
-    <w:lsdException w:name="Colorful Shading Accent 2" w:semiHidden="0" w:uiPriority="71" w:unhideWhenUsed="0"/>
-    <w:lsdException w:name="Colorful List Accent 2" w:semiHidden="0" w:uiPriority="72" w:unhideWhenUsed="0"/>
-    <w:lsdException w:name="Colorful Grid Accent 2" w:semiHidden="0" w:uiPriority="73" w:unhideWhenUsed="0"/>
-    <w:lsdException w:name="Light Shading Accent 3" w:semiHidden="0" w:uiPriority="60" w:unhideWhenUsed="0"/>
-    <w:lsdException w:name="Light List Accent 3" w:semiHidden="0" w:uiPriority="61" w:unhideWhenUsed="0"/>
-    <w:lsdException w:name="Light Grid Accent 3" w:semiHidden="0" w:uiPriority="62" w:unhideWhenUsed="0"/>
-    <w:lsdException w:name="Medium Shading 1 Accent 3" w:semiHidden="0" w:uiPriority="63" w:unhideWhenUsed="0"/>
-    <w:lsdException w:name="Medium Shading 2 Accent 3" w:semiHidden="0" w:uiPriority="64" w:unhideWhenUsed="0"/>
-    <w:lsdException w:name="Medium List 1 Accent 3" w:semiHidden="0" w:uiPriority="65" w:unhideWhenUsed="0"/>
-    <w:lsdException w:name="Medium List 2 Accent 3" w:semiHidden="0" w:uiPriority="66" w:unhideWhenUsed="0"/>
-    <w:lsdException w:name="Medium Grid 1 Accent 3" w:semiHidden="0" w:uiPriority="67" w:unhideWhenUsed="0"/>
-    <w:lsdException w:name="Medium Grid 2 Accent 3" w:semiHidden="0" w:uiPriority="68" w:unhideWhenUsed="0"/>
-    <w:lsdException w:name="Medium Grid 3 Accent 3" w:semiHidden="0" w:uiPriority="69" w:unhideWhenUsed="0"/>
-    <w:lsdException w:name="Dark List Accent 3" w:semiHidden="0" w:uiPriority="70" w:unhideWhenUsed="0"/>
-    <w:lsdException w:name="Colorful Shading Accent 3" w:semiHidden="0" w:uiPriority="71" w:unhideWhenUsed="0"/>
-    <w:lsdException w:name="Colorful List Accent 3" w:semiHidden="0" w:uiPriority="72" w:unhideWhenUsed="0"/>
-    <w:lsdException w:name="Colorful Grid Accent 3" w:semiHidden="0" w:uiPriority="73" w:unhideWhenUsed="0"/>
-    <w:lsdException w:name="Light Shading Accent 4" w:semiHidden="0" w:uiPriority="60" w:unhideWhenUsed="0"/>
-    <w:lsdException w:name="Light List Accent 4" w:semiHidden="0" w:uiPriority="61" w:unhideWhenUsed="0"/>
-    <w:lsdException w:name="Light Grid Accent 4" w:semiHidden="0" w:uiPriority="62" w:unhideWhenUsed="0"/>
-    <w:lsdException w:name="Medium Shading 1 Accent 4" w:semiHidden="0" w:uiPriority="63" w:unhideWhenUsed="0"/>
-    <w:lsdException w:name="Medium Shading 2 Accent 4" w:semiHidden="0" w:uiPriority="64" w:unhideWhenUsed="0"/>
-    <w:lsdException w:name="Medium List 1 Accent 4" w:semiHidden="0" w:uiPriority="65" w:unhideWhenUsed="0"/>
-    <w:lsdException w:name="Medium List 2 Accent 4" w:semiHidden="0" w:uiPriority="66" w:unhideWhenUsed="0"/>
-    <w:lsdException w:name="Medium Grid 1 Accent 4" w:semiHidden="0" w:uiPriority="67" w:unhideWhenUsed="0"/>
-    <w:lsdException w:name="Medium Grid 2 Accent 4" w:semiHidden="0" w:uiPriority="68" w:unhideWhenUsed="0"/>
-    <w:lsdException w:name="Medium Grid 3 Accent 4" w:semiHidden="0" w:uiPriority="69" w:unhideWhenUsed="0"/>
-    <w:lsdException w:name="Dark List Accent 4" w:semiHidden="0" w:uiPriority="70" w:unhideWhenUsed="0"/>
-    <w:lsdException w:name="Colorful Shading Accent 4" w:semiHidden="0" w:uiPriority="71" w:unhideWhenUsed="0"/>
-    <w:lsdException w:name="Colorful List Accent 4" w:semiHidden="0" w:uiPriority="72" w:unhideWhenUsed="0"/>
-    <w:lsdException w:name="Colorful Grid Accent 4" w:semiHidden="0" w:uiPriority="73" w:unhideWhenUsed="0"/>
-    <w:lsdException w:name="Light Shading Accent 5" w:semiHidden="0" w:uiPriority="60" w:unhideWhenUsed="0"/>
-    <w:lsdException w:name="Light List Accent 5" w:semiHidden="0" w:uiPriority="61" w:unhideWhenUsed="0"/>
-    <w:lsdException w:name="Light Grid Accent 5" w:semiHidden="0" w:uiPriority="62" w:unhideWhenUsed="0"/>
-    <w:lsdException w:name="Medium Shading 1 Accent 5" w:semiHidden="0" w:uiPriority="63" w:unhideWhenUsed="0"/>
-    <w:lsdException w:name="Medium Shading 2 Accent 5" w:semiHidden="0" w:uiPriority="64" w:unhideWhenUsed="0"/>
-    <w:lsdException w:name="Medium List 1 Accent 5" w:semiHidden="0" w:uiPriority="65" w:unhideWhenUsed="0"/>
-    <w:lsdException w:name="Medium List 2 Accent 5" w:semiHidden="0" w:uiPriority="66" w:unhideWhenUsed="0"/>
-    <w:lsdException w:name="Medium Grid 1 Accent 5" w:semiHidden="0" w:uiPriority="67" w:unhideWhenUsed="0"/>
-    <w:lsdException w:name="Medium Grid 2 Accent 5" w:semiHidden="0" w:uiPriority="68" w:unhideWhenUsed="0"/>
-    <w:lsdException w:name="Medium Grid 3 Accent 5" w:semiHidden="0" w:uiPriority="69" w:unhideWhenUsed="0"/>
-    <w:lsdException w:name="Dark List Accent 5" w:semiHidden="0" w:uiPriority="70" w:unhideWhenUsed="0"/>
-    <w:lsdException w:name="Colorful Shading Accent 5" w:semiHidden="0" w:uiPriority="71" w:unhideWhenUsed="0"/>
-    <w:lsdException w:name="Colorful List Accent 5" w:semiHidden="0" w:uiPriority="72" w:unhideWhenUsed="0"/>
-    <w:lsdException w:name="Colorful Grid Accent 5" w:semiHidden="0" w:uiPriority="73" w:unhideWhenUsed="0"/>
-    <w:lsdException w:name="Light Shading Accent 6" w:semiHidden="0" w:uiPriority="60" w:unhideWhenUsed="0"/>
-    <w:lsdException w:name="Light List Accent 6" w:semiHidden="0" w:uiPriority="61" w:unhideWhenUsed="0"/>
-    <w:lsdException w:name="Light Grid Accent 6" w:semiHidden="0" w:uiPriority="62" w:unhideWhenUsed="0"/>
-    <w:lsdException w:name="Medium Shading 1 Accent 6" w:semiHidden="0" w:uiPriority="63" w:unhideWhenUsed="0"/>
-    <w:lsdException w:name="Medium Shading 2 Accent 6" w:semiHidden="0" w:uiPriority="64" w:unhideWhenUsed="0"/>
-    <w:lsdException w:name="Medium List 1 Accent 6" w:semiHidden="0" w:uiPriority="65" w:unhideWhenUsed="0"/>
-    <w:lsdException w:name="Medium List 2 Accent 6" w:semiHidden="0" w:uiPriority="66" w:unhideWhenUsed="0"/>
-    <w:lsdException w:name="Medium Grid 1 Accent 6" w:semiHidden="0" w:uiPriority="67" w:unhideWhenUsed="0"/>
-    <w:lsdException w:name="Medium Grid 2 Accent 6" w:semiHidden="0" w:uiPriority="68" w:unhideWhenUsed="0"/>
-    <w:lsdException w:name="Medium Grid 3 Accent 6" w:semiHidden="0" w:uiPriority="69" w:unhideWhenUsed="0"/>
-    <w:lsdException w:name="Dark List Accent 6" w:semiHidden="0" w:uiPriority="70" w:unhideWhenUsed="0"/>
-    <w:lsdException w:name="Colorful Shading Accent 6" w:semiHidden="0" w:uiPriority="71" w:unhideWhenUsed="0"/>
-    <w:lsdException w:name="Colorful List Accent 6" w:semiHidden="0" w:uiPriority="72" w:unhideWhenUsed="0"/>
-    <w:lsdException w:name="Colorful Grid Accent 6" w:semiHidden="0" w:uiPriority="73" w:unhideWhenUsed="0"/>
-    <w:lsdException w:name="Subtle Emphasis" w:semiHidden="0" w:uiPriority="19" w:unhideWhenUsed="0" w:qFormat="1"/>
-    <w:lsdException w:name="Intense Emphasis" w:semiHidden="0" w:uiPriority="21" w:unhideWhenUsed="0" w:qFormat="1"/>
-    <w:lsdException w:name="Subtle Reference" w:semiHidden="0" w:uiPriority="31" w:unhideWhenUsed="0" w:qFormat="1"/>
-    <w:lsdException w:name="Intense Reference" w:semiHidden="0" w:uiPriority="32" w:unhideWhenUsed="0" w:qFormat="1"/>
-    <w:lsdException w:name="Book Title" w:semiHidden="0" w:uiPriority="33" w:unhideWhenUsed="0" w:qFormat="1"/>
-    <w:lsdException w:name="Bibliography" w:uiPriority="37"/>
-    <w:lsdException w:name="TOC Heading" w:uiPriority="39" w:qFormat="1"/>
-  </w:latentStyles>
-  <w:style w:type="paragraph" w:default="1" w:styleId="Normal">
-    <w:name w:val="Normal"/>
-    <w:qFormat/>
-  </w:style>
-  <w:style w:type="character" w:default="1" w:styleId="DefaultParagraphFont">
-    <w:name w:val="Default Paragraph Font"/>
-    <w:uiPriority w:val="1"/>
-    <w:semiHidden/>
-    <w:unhideWhenUsed/>
-  </w:style>
-  <w:style w:type="table" w:default="1" w:styleId="TableNormal">
-    <w:name w:val="Normal Table"/>
-    <w:uiPriority w:val="99"/>
-    <w:semiHidden/>
-    <w:unhideWhenUsed/>
-    <w:tblPr>
-      <w:tblInd w:w="0" w:type="dxa"/>
-      <w:tblCellMar>
-        <w:top w:w="0" w:type="dxa"/>
-        <w:left w:w="108" w:type="dxa"/>
-        <w:bottom w:w="0" w:type="dxa"/>
-        <w:right w:w="108" w:type="dxa"/>
-      </w:tblCellMar>
-    </w:tblPr>
-  </w:style>
-  <w:style w:type="numbering" w:default="1" w:styleId="NoList">
-    <w:name w:val="No List"/>
-    <w:uiPriority w:val="99"/>
-    <w:semiHidden/>
-    <w:unhideWhenUsed/>
-  </w:style>
-  <w:style w:type="paragraph" w:customStyle="1" w:styleId="2DB1D03F9E1D406A86DA68762E9DC655">
-    <w:name w:val="2DB1D03F9E1D406A86DA68762E9DC655"/>
-    <w:rsid w:val="0092561D"/>
-  </w:style>
-  <w:style w:type="paragraph" w:customStyle="1" w:styleId="4930E4822B24452EAB7AC2D05962DA31">
-    <w:name w:val="4930E4822B24452EAB7AC2D05962DA31"/>
-    <w:rsid w:val="0092561D"/>
-  </w:style>
-  <w:style w:type="paragraph" w:customStyle="1" w:styleId="C06736E465094579ACBC65294028DF3D">
-    <w:name w:val="C06736E465094579ACBC65294028DF3D"/>
-    <w:rsid w:val="0092561D"/>
-  </w:style>
-  <w:style w:type="paragraph" w:customStyle="1" w:styleId="DEBA54F6EFF84152B193D323671EF7F8">
-    <w:name w:val="DEBA54F6EFF84152B193D323671EF7F8"/>
-    <w:rsid w:val="0092561D"/>
-  </w:style>
-  <w:style w:type="paragraph" w:customStyle="1" w:styleId="A0FD17CC22CC4D10AD67801F1480F178">
-    <w:name w:val="A0FD17CC22CC4D10AD67801F1480F178"/>
-    <w:rsid w:val="0092561D"/>
-  </w:style>
-  <w:style w:type="paragraph" w:customStyle="1" w:styleId="1A3B948770524B20978986F613016AB7">
-    <w:name w:val="1A3B948770524B20978986F613016AB7"/>
-    <w:rsid w:val="0092561D"/>
-  </w:style>
-</w:styles>
-</file>
-
-<file path=word/glossary/stylesWithEffects.xml><?xml version="1.0" encoding="utf-8"?>
-<w:styles xmlns:wpc="http://schemas.microsoft.com/office/word/2010/wordprocessingCanvas" xmlns:mc="http://schemas.openxmlformats.org/markup-compatibility/2006" xmlns:o="urn:schemas-microsoft-com:office:office" xmlns:r="http://schemas.openxmlformats.org/officeDocument/2006/relationships" xmlns:m="http://schemas.openxmlformats.org/officeDocument/2006/math" xmlns:v="urn:schemas-microsoft-com:vml" xmlns:wp14="http://schemas.microsoft.com/office/word/2010/wordprocessingDrawing" xmlns:wp="http://schemas.openxmlformats.org/drawingml/2006/wordprocessingDrawing" xmlns:w10="urn:schemas-microsoft-com:office:word" xmlns:w="http://schemas.openxmlformats.org/wordprocessingml/2006/main" xmlns:w14="http://schemas.microsoft.com/office/word/2010/wordml" xmlns:wpg="http://schemas.microsoft.com/office/word/2010/wordprocessingGroup" xmlns:wpi="http://schemas.microsoft.com/office/word/2010/wordprocessingInk" xmlns:wne="http://schemas.microsoft.com/office/word/2006/wordml" xmlns:wps="http://schemas.microsoft.com/office/word/2010/wordprocessingShape" mc:Ignorable="w14 wp14">
-  <w:docDefaults>
-    <w:rPrDefault>
-      <w:rPr>
-        <w:rFonts w:asciiTheme="minorHAnsi" w:eastAsiaTheme="minorEastAsia" w:hAnsiTheme="minorHAnsi" w:cstheme="minorBidi"/>
-        <w:sz w:val="22"/>
-        <w:szCs w:val="22"/>
-        <w:lang w:val="en-IE" w:eastAsia="en-IE" w:bidi="ar-SA"/>
-      </w:rPr>
-    </w:rPrDefault>
-    <w:pPrDefault>
-      <w:pPr>
-        <w:spacing w:after="200" w:line="276" w:lineRule="auto"/>
-      </w:pPr>
-    </w:pPrDefault>
-  </w:docDefaults>
-  <w:latentStyles w:defLockedState="0" w:defUIPriority="99" w:defSemiHidden="1" w:defUnhideWhenUsed="1" w:defQFormat="0" w:count="267">
-    <w:lsdException w:name="Normal" w:semiHidden="0" w:uiPriority="0" w:unhideWhenUsed="0" w:qFormat="1"/>
-    <w:lsdException w:name="heading 1" w:semiHidden="0" w:uiPriority="9" w:unhideWhenUsed="0" w:qFormat="1"/>
-    <w:lsdException w:name="heading 2" w:uiPriority="9" w:qFormat="1"/>
-    <w:lsdException w:name="heading 3" w:uiPriority="9" w:qFormat="1"/>
-    <w:lsdException w:name="heading 4" w:uiPriority="9" w:qFormat="1"/>
-    <w:lsdException w:name="heading 5" w:uiPriority="9" w:qFormat="1"/>
-    <w:lsdException w:name="heading 6" w:uiPriority="9" w:qFormat="1"/>
-    <w:lsdException w:name="heading 7" w:uiPriority="9" w:qFormat="1"/>
-    <w:lsdException w:name="heading 8" w:uiPriority="9" w:qFormat="1"/>
-    <w:lsdException w:name="heading 9" w:uiPriority="9" w:qFormat="1"/>
-    <w:lsdException w:name="toc 1" w:uiPriority="39"/>
-    <w:lsdException w:name="toc 2" w:uiPriority="39"/>
-    <w:lsdException w:name="toc 3" w:uiPriority="39"/>
-    <w:lsdException w:name="toc 4" w:uiPriority="39"/>
-    <w:lsdException w:name="toc 5" w:uiPriority="39"/>
-    <w:lsdException w:name="toc 6" w:uiPriority="39"/>
-    <w:lsdException w:name="toc 7" w:uiPriority="39"/>
-    <w:lsdException w:name="toc 8" w:uiPriority="39"/>
-    <w:lsdException w:name="toc 9" w:uiPriority="39"/>
-    <w:lsdException w:name="caption" w:uiPriority="35" w:qFormat="1"/>
-    <w:lsdException w:name="Title" w:semiHidden="0" w:uiPriority="10" w:unhideWhenUsed="0" w:qFormat="1"/>
-    <w:lsdException w:name="Default Paragraph Font" w:uiPriority="1"/>
-    <w:lsdException w:name="Subtitle" w:semiHidden="0" w:uiPriority="11" w:unhideWhenUsed="0" w:qFormat="1"/>
-    <w:lsdException w:name="Strong" w:semiHidden="0" w:uiPriority="22" w:unhideWhenUsed="0" w:qFormat="1"/>
-    <w:lsdException w:name="Emphasis" w:semiHidden="0" w:uiPriority="20" w:unhideWhenUsed="0" w:qFormat="1"/>
-    <w:lsdException w:name="Table Grid" w:semiHidden="0" w:uiPriority="59" w:unhideWhenUsed="0"/>
-    <w:lsdException w:name="Placeholder Text" w:unhideWhenUsed="0"/>
-    <w:lsdException w:name="No Spacing" w:semiHidden="0" w:uiPriority="1" w:unhideWhenUsed="0" w:qFormat="1"/>
-    <w:lsdException w:name="Light Shading" w:semiHidden="0" w:uiPriority="60" w:unhideWhenUsed="0"/>
-    <w:lsdException w:name="Light List" w:semiHidden="0" w:uiPriority="61" w:unhideWhenUsed="0"/>
-    <w:lsdException w:name="Light Grid" w:semiHidden="0" w:uiPriority="62" w:unhideWhenUsed="0"/>
-    <w:lsdException w:name="Medium Shading 1" w:semiHidden="0" w:uiPriority="63" w:unhideWhenUsed="0"/>
-    <w:lsdException w:name="Medium Shading 2" w:semiHidden="0" w:uiPriority="64" w:unhideWhenUsed="0"/>
-    <w:lsdException w:name="Medium List 1" w:semiHidden="0" w:uiPriority="65" w:unhideWhenUsed="0"/>
-    <w:lsdException w:name="Medium List 2" w:semiHidden="0" w:uiPriority="66" w:unhideWhenUsed="0"/>
-    <w:lsdException w:name="Medium Grid 1" w:semiHidden="0" w:uiPriority="67" w:unhideWhenUsed="0"/>
-    <w:lsdException w:name="Medium Grid 2" w:semiHidden="0" w:uiPriority="68" w:unhideWhenUsed="0"/>
-    <w:lsdException w:name="Medium Grid 3" w:semiHidden="0" w:uiPriority="69" w:unhideWhenUsed="0"/>
-    <w:lsdException w:name="Dark List" w:semiHidden="0" w:uiPriority="70" w:unhideWhenUsed="0"/>
-    <w:lsdException w:name="Colorful Shading" w:semiHidden="0" w:uiPriority="71" w:unhideWhenUsed="0"/>
-    <w:lsdException w:name="Colorful List" w:semiHidden="0" w:uiPriority="72" w:unhideWhenUsed="0"/>
-    <w:lsdException w:name="Colorful Grid" w:semiHidden="0" w:uiPriority="73" w:unhideWhenUsed="0"/>
-    <w:lsdException w:name="Light Shading Accent 1" w:semiHidden="0" w:uiPriority="60" w:unhideWhenUsed="0"/>
-    <w:lsdException w:name="Light List Accent 1" w:semiHidden="0" w:uiPriority="61" w:unhideWhenUsed="0"/>
-    <w:lsdException w:name="Light Grid Accent 1" w:semiHidden="0" w:uiPriority="62" w:unhideWhenUsed="0"/>
-    <w:lsdException w:name="Medium Shading 1 Accent 1" w:semiHidden="0" w:uiPriority="63" w:unhideWhenUsed="0"/>
-    <w:lsdException w:name="Medium Shading 2 Accent 1" w:semiHidden="0" w:uiPriority="64" w:unhideWhenUsed="0"/>
-    <w:lsdException w:name="Medium List 1 Accent 1" w:semiHidden="0" w:uiPriority="65" w:unhideWhenUsed="0"/>
-    <w:lsdException w:name="Revision" w:unhideWhenUsed="0"/>
-    <w:lsdException w:name="List Paragraph" w:semiHidden="0" w:uiPriority="34" w:unhideWhenUsed="0" w:qFormat="1"/>
-    <w:lsdException w:name="Quote" w:semiHidden="0" w:uiPriority="29" w:unhideWhenUsed="0" w:qFormat="1"/>
-    <w:lsdException w:name="Intense Quote" w:semiHidden="0" w:uiPriority="30" w:unhideWhenUsed="0" w:qFormat="1"/>
-    <w:lsdException w:name="Medium List 2 Accent 1" w:semiHidden="0" w:uiPriority="66" w:unhideWhenUsed="0"/>
-    <w:lsdException w:name="Medium Grid 1 Accent 1" w:semiHidden="0" w:uiPriority="67" w:unhideWhenUsed="0"/>
-    <w:lsdException w:name="Medium Grid 2 Accent 1" w:semiHidden="0" w:uiPriority="68" w:unhideWhenUsed="0"/>
-    <w:lsdException w:name="Medium Grid 3 Accent 1" w:semiHidden="0" w:uiPriority="69" w:unhideWhenUsed="0"/>
-    <w:lsdException w:name="Dark List Accent 1" w:semiHidden="0" w:uiPriority="70" w:unhideWhenUsed="0"/>
-    <w:lsdException w:name="Colorful Shading Accent 1" w:semiHidden="0" w:uiPriority="71" w:unhideWhenUsed="0"/>
-    <w:lsdException w:name="Colorful List Accent 1" w:semiHidden="0" w:uiPriority="72" w:unhideWhenUsed="0"/>
-    <w:lsdException w:name="Colorful Grid Accent 1" w:semiHidden="0" w:uiPriority="73" w:unhideWhenUsed="0"/>
-    <w:lsdException w:name="Light Shading Accent 2" w:semiHidden="0" w:uiPriority="60" w:unhideWhenUsed="0"/>
-    <w:lsdException w:name="Light List Accent 2" w:semiHidden="0" w:uiPriority="61" w:unhideWhenUsed="0"/>
-    <w:lsdException w:name="Light Grid Accent 2" w:semiHidden="0" w:uiPriority="62" w:unhideWhenUsed="0"/>
-    <w:lsdException w:name="Medium Shading 1 Accent 2" w:semiHidden="0" w:uiPriority="63" w:unhideWhenUsed="0"/>
-    <w:lsdException w:name="Medium Shading 2 Accent 2" w:semiHidden="0" w:uiPriority="64" w:unhideWhenUsed="0"/>
-    <w:lsdException w:name="Medium List 1 Accent 2" w:semiHidden="0" w:uiPriority="65" w:unhideWhenUsed="0"/>
-    <w:lsdException w:name="Medium List 2 Accent 2" w:semiHidden="0" w:uiPriority="66" w:unhideWhenUsed="0"/>
-    <w:lsdException w:name="Medium Grid 1 Accent 2" w:semiHidden="0" w:uiPriority="67" w:unhideWhenUsed="0"/>
-    <w:lsdException w:name="Medium Grid 2 Accent 2" w:semiHidden="0" w:uiPriority="68" w:unhideWhenUsed="0"/>
-    <w:lsdException w:name="Medium Grid 3 Accent 2" w:semiHidden="0" w:uiPriority="69" w:unhideWhenUsed="0"/>
-    <w:lsdException w:name="Dark List Accent 2" w:semiHidden="0" w:uiPriority="70" w:unhideWhenUsed="0"/>
-    <w:lsdException w:name="Colorful Shading Accent 2" w:semiHidden="0" w:uiPriority="71" w:unhideWhenUsed="0"/>
-    <w:lsdException w:name="Colorful List Accent 2" w:semiHidden="0" w:uiPriority="72" w:unhideWhenUsed="0"/>
-    <w:lsdException w:name="Colorful Grid Accent 2" w:semiHidden="0" w:uiPriority="73" w:unhideWhenUsed="0"/>
-    <w:lsdException w:name="Light Shading Accent 3" w:semiHidden="0" w:uiPriority="60" w:unhideWhenUsed="0"/>
-    <w:lsdException w:name="Light List Accent 3" w:semiHidden="0" w:uiPriority="61" w:unhideWhenUsed="0"/>
-    <w:lsdException w:name="Light Grid Accent 3" w:semiHidden="0" w:uiPriority="62" w:unhideWhenUsed="0"/>
-    <w:lsdException w:name="Medium Shading 1 Accent 3" w:semiHidden="0" w:uiPriority="63" w:unhideWhenUsed="0"/>
-    <w:lsdException w:name="Medium Shading 2 Accent 3" w:semiHidden="0" w:uiPriority="64" w:unhideWhenUsed="0"/>
-    <w:lsdException w:name="Medium List 1 Accent 3" w:semiHidden="0" w:uiPriority="65" w:unhideWhenUsed="0"/>
-    <w:lsdException w:name="Medium List 2 Accent 3" w:semiHidden="0" w:uiPriority="66" w:unhideWhenUsed="0"/>
-    <w:lsdException w:name="Medium Grid 1 Accent 3" w:semiHidden="0" w:uiPriority="67" w:unhideWhenUsed="0"/>
-    <w:lsdException w:name="Medium Grid 2 Accent 3" w:semiHidden="0" w:uiPriority="68" w:unhideWhenUsed="0"/>
-    <w:lsdException w:name="Medium Grid 3 Accent 3" w:semiHidden="0" w:uiPriority="69" w:unhideWhenUsed="0"/>
-    <w:lsdException w:name="Dark List Accent 3" w:semiHidden="0" w:uiPriority="70" w:unhideWhenUsed="0"/>
-    <w:lsdException w:name="Colorful Shading Accent 3" w:semiHidden="0" w:uiPriority="71" w:unhideWhenUsed="0"/>
-    <w:lsdException w:name="Colorful List Accent 3" w:semiHidden="0" w:uiPriority="72" w:unhideWhenUsed="0"/>
-    <w:lsdException w:name="Colorful Grid Accent 3" w:semiHidden="0" w:uiPriority="73" w:unhideWhenUsed="0"/>
-    <w:lsdException w:name="Light Shading Accent 4" w:semiHidden="0" w:uiPriority="60" w:unhideWhenUsed="0"/>
-    <w:lsdException w:name="Light List Accent 4" w:semiHidden="0" w:uiPriority="61" w:unhideWhenUsed="0"/>
-    <w:lsdException w:name="Light Grid Accent 4" w:semiHidden="0" w:uiPriority="62" w:unhideWhenUsed="0"/>
-    <w:lsdException w:name="Medium Shading 1 Accent 4" w:semiHidden="0" w:uiPriority="63" w:unhideWhenUsed="0"/>
-    <w:lsdException w:name="Medium Shading 2 Accent 4" w:semiHidden="0" w:uiPriority="64" w:unhideWhenUsed="0"/>
-    <w:lsdException w:name="Medium List 1 Accent 4" w:semiHidden="0" w:uiPriority="65" w:unhideWhenUsed="0"/>
-    <w:lsdException w:name="Medium List 2 Accent 4" w:semiHidden="0" w:uiPriority="66" w:unhideWhenUsed="0"/>
-    <w:lsdException w:name="Medium Grid 1 Accent 4" w:semiHidden="0" w:uiPriority="67" w:unhideWhenUsed="0"/>
-    <w:lsdException w:name="Medium Grid 2 Accent 4" w:semiHidden="0" w:uiPriority="68" w:unhideWhenUsed="0"/>
-    <w:lsdException w:name="Medium Grid 3 Accent 4" w:semiHidden="0" w:uiPriority="69" w:unhideWhenUsed="0"/>
-    <w:lsdException w:name="Dark List Accent 4" w:semiHidden="0" w:uiPriority="70" w:unhideWhenUsed="0"/>
-    <w:lsdException w:name="Colorful Shading Accent 4" w:semiHidden="0" w:uiPriority="71" w:unhideWhenUsed="0"/>
-    <w:lsdException w:name="Colorful List Accent 4" w:semiHidden="0" w:uiPriority="72" w:unhideWhenUsed="0"/>
-    <w:lsdException w:name="Colorful Grid Accent 4" w:semiHidden="0" w:uiPriority="73" w:unhideWhenUsed="0"/>
-    <w:lsdException w:name="Light Shading Accent 5" w:semiHidden="0" w:uiPriority="60" w:unhideWhenUsed="0"/>
-    <w:lsdException w:name="Light List Accent 5" w:semiHidden="0" w:uiPriority="61" w:unhideWhenUsed="0"/>
-    <w:lsdException w:name="Light Grid Accent 5" w:semiHidden="0" w:uiPriority="62" w:unhideWhenUsed="0"/>
-    <w:lsdException w:name="Medium Shading 1 Accent 5" w:semiHidden="0" w:uiPriority="63" w:unhideWhenUsed="0"/>
-    <w:lsdException w:name="Medium Shading 2 Accent 5" w:semiHidden="0" w:uiPriority="64" w:unhideWhenUsed="0"/>
-    <w:lsdException w:name="Medium List 1 Accent 5" w:semiHidden="0" w:uiPriority="65" w:unhideWhenUsed="0"/>
-    <w:lsdException w:name="Medium List 2 Accent 5" w:semiHidden="0" w:uiPriority="66" w:unhideWhenUsed="0"/>
-    <w:lsdException w:name="Medium Grid 1 Accent 5" w:semiHidden="0" w:uiPriority="67" w:unhideWhenUsed="0"/>
-    <w:lsdException w:name="Medium Grid 2 Accent 5" w:semiHidden="0" w:uiPriority="68" w:unhideWhenUsed="0"/>
-    <w:lsdException w:name="Medium Grid 3 Accent 5" w:semiHidden="0" w:uiPriority="69" w:unhideWhenUsed="0"/>
-    <w:lsdException w:name="Dark List Accent 5" w:semiHidden="0" w:uiPriority="70" w:unhideWhenUsed="0"/>
-    <w:lsdException w:name="Colorful Shading Accent 5" w:semiHidden="0" w:uiPriority="71" w:unhideWhenUsed="0"/>
-    <w:lsdException w:name="Colorful List Accent 5" w:semiHidden="0" w:uiPriority="72" w:unhideWhenUsed="0"/>
-    <w:lsdException w:name="Colorful Grid Accent 5" w:semiHidden="0" w:uiPriority="73" w:unhideWhenUsed="0"/>
-    <w:lsdException w:name="Light Shading Accent 6" w:semiHidden="0" w:uiPriority="60" w:unhideWhenUsed="0"/>
-    <w:lsdException w:name="Light List Accent 6" w:semiHidden="0" w:uiPriority="61" w:unhideWhenUsed="0"/>
-    <w:lsdException w:name="Light Grid Accent 6" w:semiHidden="0" w:uiPriority="62" w:unhideWhenUsed="0"/>
-    <w:lsdException w:name="Medium Shading 1 Accent 6" w:semiHidden="0" w:uiPriority="63" w:unhideWhenUsed="0"/>
-    <w:lsdException w:name="Medium Shading 2 Accent 6" w:semiHidden="0" w:uiPriority="64" w:unhideWhenUsed="0"/>
-    <w:lsdException w:name="Medium List 1 Accent 6" w:semiHidden="0" w:uiPriority="65" w:unhideWhenUsed="0"/>
-    <w:lsdException w:name="Medium List 2 Accent 6" w:semiHidden="0" w:uiPriority="66" w:unhideWhenUsed="0"/>
-    <w:lsdException w:name="Medium Grid 1 Accent 6" w:semiHidden="0" w:uiPriority="67" w:unhideWhenUsed="0"/>
-    <w:lsdException w:name="Medium Grid 2 Accent 6" w:semiHidden="0" w:uiPriority="68" w:unhideWhenUsed="0"/>
-    <w:lsdException w:name="Medium Grid 3 Accent 6" w:semiHidden="0" w:uiPriority="69" w:unhideWhenUsed="0"/>
-    <w:lsdException w:name="Dark List Accent 6" w:semiHidden="0" w:uiPriority="70" w:unhideWhenUsed="0"/>
-    <w:lsdException w:name="Colorful Shading Accent 6" w:semiHidden="0" w:uiPriority="71" w:unhideWhenUsed="0"/>
-    <w:lsdException w:name="Colorful List Accent 6" w:semiHidden="0" w:uiPriority="72" w:unhideWhenUsed="0"/>
-    <w:lsdException w:name="Colorful Grid Accent 6" w:semiHidden="0" w:uiPriority="73" w:unhideWhenUsed="0"/>
-    <w:lsdException w:name="Subtle Emphasis" w:semiHidden="0" w:uiPriority="19" w:unhideWhenUsed="0" w:qFormat="1"/>
-    <w:lsdException w:name="Intense Emphasis" w:semiHidden="0" w:uiPriority="21" w:unhideWhenUsed="0" w:qFormat="1"/>
-    <w:lsdException w:name="Subtle Reference" w:semiHidden="0" w:uiPriority="31" w:unhideWhenUsed="0" w:qFormat="1"/>
-    <w:lsdException w:name="Intense Reference" w:semiHidden="0" w:uiPriority="32" w:unhideWhenUsed="0" w:qFormat="1"/>
-    <w:lsdException w:name="Book Title" w:semiHidden="0" w:uiPriority="33" w:unhideWhenUsed="0" w:qFormat="1"/>
-    <w:lsdException w:name="Bibliography" w:uiPriority="37"/>
-    <w:lsdException w:name="TOC Heading" w:uiPriority="39" w:qFormat="1"/>
+  <w:latentStyles w:defLockedState="0" w:defUIPriority="99" w:defSemiHidden="0" w:defUnhideWhenUsed="0" w:defQFormat="0" w:count="371">
+    <w:lsdException w:name="Normal" w:uiPriority="0" w:qFormat="1"/>
+    <w:lsdException w:name="heading 1" w:uiPriority="9" w:qFormat="1"/>
+    <w:lsdException w:name="heading 2" w:semiHidden="1" w:uiPriority="9" w:unhideWhenUsed="1" w:qFormat="1"/>
+    <w:lsdException w:name="heading 3" w:semiHidden="1" w:uiPriority="9" w:unhideWhenUsed="1" w:qFormat="1"/>
+    <w:lsdException w:name="heading 4" w:semiHidden="1" w:uiPriority="9" w:unhideWhenUsed="1" w:qFormat="1"/>
+    <w:lsdException w:name="heading 5" w:semiHidden="1" w:uiPriority="9" w:unhideWhenUsed="1" w:qFormat="1"/>
+    <w:lsdException w:name="heading 6" w:semiHidden="1" w:uiPriority="9" w:unhideWhenUsed="1" w:qFormat="1"/>
+    <w:lsdException w:name="heading 7" w:semiHidden="1" w:uiPriority="9" w:unhideWhenUsed="1" w:qFormat="1"/>
+    <w:lsdException w:name="heading 8" w:semiHidden="1" w:uiPriority="9" w:unhideWhenUsed="1" w:qFormat="1"/>
+    <w:lsdException w:name="heading 9" w:semiHidden="1" w:uiPriority="9" w:unhideWhenUsed="1" w:qFormat="1"/>
+    <w:lsdException w:name="index 1" w:semiHidden="1" w:unhideWhenUsed="1"/>
+    <w:lsdException w:name="index 2" w:semiHidden="1" w:unhideWhenUsed="1"/>
+    <w:lsdException w:name="index 3" w:semiHidden="1" w:unhideWhenUsed="1"/>
+    <w:lsdException w:name="index 4" w:semiHidden="1" w:unhideWhenUsed="1"/>
+    <w:lsdException w:name="index 5" w:semiHidden="1" w:unhideWhenUsed="1"/>
+    <w:lsdException w:name="index 6" w:semiHidden="1" w:unhideWhenUsed="1"/>
+    <w:lsdException w:name="index 7" w:semiHidden="1" w:unhideWhenUsed="1"/>
+    <w:lsdException w:name="index 8" w:semiHidden="1" w:unhideWhenUsed="1"/>
+    <w:lsdException w:name="index 9" w:semiHidden="1" w:unhideWhenUsed="1"/>
+    <w:lsdException w:name="toc 1" w:semiHidden="1" w:uiPriority="39" w:unhideWhenUsed="1"/>
+    <w:lsdException w:name="toc 2" w:semiHidden="1" w:uiPriority="39" w:unhideWhenUsed="1"/>
+    <w:lsdException w:name="toc 3" w:semiHidden="1" w:uiPriority="39" w:unhideWhenUsed="1"/>
+    <w:lsdException w:name="toc 4" w:semiHidden="1" w:uiPriority="39" w:unhideWhenUsed="1"/>
+    <w:lsdException w:name="toc 5" w:semiHidden="1" w:uiPriority="39" w:unhideWhenUsed="1"/>
+    <w:lsdException w:name="toc 6" w:semiHidden="1" w:uiPriority="39" w:unhideWhenUsed="1"/>
+    <w:lsdException w:name="toc 7" w:semiHidden="1" w:uiPriority="39" w:unhideWhenUsed="1"/>
+    <w:lsdException w:name="toc 8" w:semiHidden="1" w:uiPriority="39" w:unhideWhenUsed="1"/>
+    <w:lsdException w:name="toc 9" w:semiHidden="1" w:uiPriority="39" w:unhideWhenUsed="1"/>
+    <w:lsdException w:name="Normal Indent" w:semiHidden="1" w:unhideWhenUsed="1"/>
+    <w:lsdException w:name="footnote text" w:semiHidden="1" w:unhideWhenUsed="1"/>
+    <w:lsdException w:name="annotation text" w:semiHidden="1" w:unhideWhenUsed="1"/>
+    <w:lsdException w:name="header" w:semiHidden="1" w:unhideWhenUsed="1"/>
+    <w:lsdException w:name="footer" w:semiHidden="1" w:unhideWhenUsed="1"/>
+    <w:lsdException w:name="index heading" w:semiHidden="1" w:unhideWhenUsed="1"/>
+    <w:lsdException w:name="caption" w:semiHidden="1" w:uiPriority="35" w:unhideWhenUsed="1" w:qFormat="1"/>
+    <w:lsdException w:name="table of figures" w:semiHidden="1" w:unhideWhenUsed="1"/>
+    <w:lsdException w:name="envelope address" w:semiHidden="1" w:unhideWhenUsed="1"/>
+    <w:lsdException w:name="envelope return" w:semiHidden="1" w:unhideWhenUsed="1"/>
+    <w:lsdException w:name="footnote reference" w:semiHidden="1" w:unhideWhenUsed="1"/>
+    <w:lsdException w:name="annotation reference" w:semiHidden="1" w:unhideWhenUsed="1"/>
+    <w:lsdException w:name="line number" w:semiHidden="1" w:unhideWhenUsed="1"/>
+    <w:lsdException w:name="page number" w:semiHidden="1" w:unhideWhenUsed="1"/>
+    <w:lsdException w:name="endnote reference" w:semiHidden="1" w:unhideWhenUsed="1"/>
+    <w:lsdException w:name="endnote text" w:semiHidden="1" w:unhideWhenUsed="1"/>
+    <w:lsdException w:name="table of authorities" w:semiHidden="1" w:unhideWhenUsed="1"/>
+    <w:lsdException w:name="macro" w:semiHidden="1" w:unhideWhenUsed="1"/>
+    <w:lsdException w:name="toa heading" w:semiHidden="1" w:unhideWhenUsed="1"/>
+    <w:lsdException w:name="List" w:semiHidden="1" w:unhideWhenUsed="1"/>
+    <w:lsdException w:name="List Bullet" w:semiHidden="1" w:unhideWhenUsed="1"/>
+    <w:lsdException w:name="List Number" w:semiHidden="1" w:unhideWhenUsed="1"/>
+    <w:lsdException w:name="List 2" w:semiHidden="1" w:unhideWhenUsed="1"/>
+    <w:lsdException w:name="List 3" w:semiHidden="1" w:unhideWhenUsed="1"/>
+    <w:lsdException w:name="List 4" w:semiHidden="1" w:unhideWhenUsed="1"/>
+    <w:lsdException w:name="List 5" w:semiHidden="1" w:unhideWhenUsed="1"/>
+    <w:lsdException w:name="List Bullet 2" w:semiHidden="1" w:unhideWhenUsed="1"/>
+    <w:lsdException w:name="List Bullet 3" w:semiHidden="1" w:unhideWhenUsed="1"/>
+    <w:lsdException w:name="List Bullet 4" w:semiHidden="1" w:unhideWhenUsed="1"/>
+    <w:lsdException w:name="List Bullet 5" w:semiHidden="1" w:unhideWhenUsed="1"/>
+    <w:lsdException w:name="List Number 2" w:semiHidden="1" w:unhideWhenUsed="1"/>
+    <w:lsdException w:name="List Number 3" w:semiHidden="1" w:unhideWhenUsed="1"/>
+    <w:lsdException w:name="List Number 4" w:semiHidden="1" w:unhideWhenUsed="1"/>
+    <w:lsdException w:name="List Number 5" w:semiHidden="1" w:unhideWhenUsed="1"/>
+    <w:lsdException w:name="Title" w:uiPriority="10" w:qFormat="1"/>
+    <w:lsdException w:name="Closing" w:semiHidden="1" w:unhideWhenUsed="1"/>
+    <w:lsdException w:name="Signature" w:semiHidden="1" w:unhideWhenUsed="1"/>
+    <w:lsdException w:name="Default Paragraph Font" w:semiHidden="1" w:uiPriority="1" w:unhideWhenUsed="1"/>
+    <w:lsdException w:name="Body Text" w:semiHidden="1" w:unhideWhenUsed="1"/>
+    <w:lsdException w:name="Body Text Indent" w:semiHidden="1" w:unhideWhenUsed="1"/>
+    <w:lsdException w:name="List Continue" w:semiHidden="1" w:unhideWhenUsed="1"/>
+    <w:lsdException w:name="List Continue 2" w:semiHidden="1" w:unhideWhenUsed="1"/>
+    <w:lsdException w:name="List Continue 3" w:semiHidden="1" w:unhideWhenUsed="1"/>
+    <w:lsdException w:name="List Continue 4" w:semiHidden="1" w:unhideWhenUsed="1"/>
+    <w:lsdException w:name="List Continue 5" w:semiHidden="1" w:unhideWhenUsed="1"/>
+    <w:lsdException w:name="Message Header" w:semiHidden="1" w:unhideWhenUsed="1"/>
+    <w:lsdException w:name="Subtitle" w:uiPriority="11" w:qFormat="1"/>
+    <w:lsdException w:name="Salutation" w:semiHidden="1" w:unhideWhenUsed="1"/>
+    <w:lsdException w:name="Date" w:semiHidden="1" w:unhideWhenUsed="1"/>
+    <w:lsdException w:name="Body Text First Indent" w:semiHidden="1" w:unhideWhenUsed="1"/>
+    <w:lsdException w:name="Body Text First Indent 2" w:semiHidden="1" w:unhideWhenUsed="1"/>
+    <w:lsdException w:name="Note Heading" w:semiHidden="1" w:unhideWhenUsed="1"/>
+    <w:lsdException w:name="Body Text 2" w:semiHidden="1" w:unhideWhenUsed="1"/>
+    <w:lsdException w:name="Body Text 3" w:semiHidden="1" w:unhideWhenUsed="1"/>
+    <w:lsdException w:name="Body Text Indent 2" w:semiHidden="1" w:unhideWhenUsed="1"/>
+    <w:lsdException w:name="Body Text Indent 3" w:semiHidden="1" w:unhideWhenUsed="1"/>
+    <w:lsdException w:name="Block Text" w:semiHidden="1" w:unhideWhenUsed="1"/>
+    <w:lsdException w:name="Hyperlink" w:semiHidden="1" w:unhideWhenUsed="1"/>
+    <w:lsdException w:name="FollowedHyperlink" w:semiHidden="1" w:unhideWhenUsed="1"/>
+    <w:lsdException w:name="Strong" w:uiPriority="22" w:qFormat="1"/>
+    <w:lsdException w:name="Emphasis" w:uiPriority="20" w:qFormat="1"/>
+    <w:lsdException w:name="Document Map" w:semiHidden="1" w:unhideWhenUsed="1"/>
+    <w:lsdException w:name="Plain Text" w:semiHidden="1" w:unhideWhenUsed="1"/>
+    <w:lsdException w:name="E-mail Signature" w:semiHidden="1" w:unhideWhenUsed="1"/>
+    <w:lsdException w:name="HTML Top of Form" w:semiHidden="1" w:unhideWhenUsed="1"/>
+    <w:lsdException w:name="HTML Bottom of Form" w:semiHidden="1" w:unhideWhenUsed="1"/>
+    <w:lsdException w:name="Normal (Web)" w:semiHidden="1" w:unhideWhenUsed="1"/>
+    <w:lsdException w:name="HTML Acronym" w:semiHidden="1" w:unhideWhenUsed="1"/>
+    <w:lsdException w:name="HTML Address" w:semiHidden="1" w:unhideWhenUsed="1"/>
+    <w:lsdException w:name="HTML Cite" w:semiHidden="1" w:unhideWhenUsed="1"/>
+    <w:lsdException w:name="HTML Code" w:semiHidden="1" w:unhideWhenUsed="1"/>
+    <w:lsdException w:name="HTML Definition" w:semiHidden="1" w:unhideWhenUsed="1"/>
+    <w:lsdException w:name="HTML Keyboard" w:semiHidden="1" w:unhideWhenUsed="1"/>
+    <w:lsdException w:name="HTML Preformatted" w:semiHidden="1" w:unhideWhenUsed="1"/>
+    <w:lsdException w:name="HTML Sample" w:semiHidden="1" w:unhideWhenUsed="1"/>
+    <w:lsdException w:name="HTML Typewriter" w:semiHidden="1" w:unhideWhenUsed="1"/>
+    <w:lsdException w:name="HTML Variable" w:semiHidden="1" w:unhideWhenUsed="1"/>
+    <w:lsdException w:name="Normal Table" w:semiHidden="1" w:unhideWhenUsed="1"/>
+    <w:lsdException w:name="annotation subject" w:semiHidden="1" w:unhideWhenUsed="1"/>
+    <w:lsdException w:name="No List" w:semiHidden="1" w:unhideWhenUsed="1"/>
+    <w:lsdException w:name="Outline List 1" w:semiHidden="1" w:unhideWhenUsed="1"/>
+    <w:lsdException w:name="Outline List 2" w:semiHidden="1" w:unhideWhenUsed="1"/>
+    <w:lsdException w:name="Outline List 3" w:semiHidden="1" w:unhideWhenUsed="1"/>
+    <w:lsdException w:name="Table Simple 1" w:semiHidden="1" w:unhideWhenUsed="1"/>
+    <w:lsdException w:name="Table Simple 2" w:semiHidden="1" w:unhideWhenUsed="1"/>
+    <w:lsdException w:name="Table Simple 3" w:semiHidden="1" w:unhideWhenUsed="1"/>
+    <w:lsdException w:name="Table Classic 1" w:semiHidden="1" w:unhideWhenUsed="1"/>
+    <w:lsdException w:name="Table Classic 2" w:semiHidden="1" w:unhideWhenUsed="1"/>
+    <w:lsdException w:name="Table Classic 3" w:semiHidden="1" w:unhideWhenUsed="1"/>
+    <w:lsdException w:name="Table Classic 4" w:semiHidden="1" w:unhideWhenUsed="1"/>
+    <w:lsdException w:name="Table Colorful 1" w:semiHidden="1" w:unhideWhenUsed="1"/>
+    <w:lsdException w:name="Table Colorful 2" w:semiHidden="1" w:unhideWhenUsed="1"/>
+    <w:lsdException w:name="Table Colorful 3" w:semiHidden="1" w:unhideWhenUsed="1"/>
+    <w:lsdException w:name="Table Columns 1" w:semiHidden="1" w:unhideWhenUsed="1"/>
+    <w:lsdException w:name="Table Columns 2" w:semiHidden="1" w:unhideWhenUsed="1"/>
+    <w:lsdException w:name="Table Columns 3" w:semiHidden="1" w:unhideWhenUsed="1"/>
+    <w:lsdException w:name="Table Columns 4" w:semiHidden="1" w:unhideWhenUsed="1"/>
+    <w:lsdException w:name="Table Columns 5" w:semiHidden="1" w:unhideWhenUsed="1"/>
+    <w:lsdException w:name="Table Grid 1" w:semiHidden="1" w:unhideWhenUsed="1"/>
+    <w:lsdException w:name="Table Grid 2" w:semiHidden="1" w:unhideWhenUsed="1"/>
+    <w:lsdException w:name="Table Grid 3" w:semiHidden="1" w:unhideWhenUsed="1"/>
+    <w:lsdException w:name="Table Grid 4" w:semiHidden="1" w:unhideWhenUsed="1"/>
+    <w:lsdException w:name="Table Grid 5" w:semiHidden="1" w:unhideWhenUsed="1"/>
+    <w:lsdException w:name="Table Grid 6" w:semiHidden="1" w:unhideWhenUsed="1"/>
+    <w:lsdException w:name="Table Grid 7" w:semiHidden="1" w:unhideWhenUsed="1"/>
+    <w:lsdException w:name="Table Grid 8" w:semiHidden="1" w:unhideWhenUsed="1"/>
+    <w:lsdException w:name="Table List 1" w:semiHidden="1" w:unhideWhenUsed="1"/>
+    <w:lsdException w:name="Table List 2" w:semiHidden="1" w:unhideWhenUsed="1"/>
+    <w:lsdException w:name="Table List 3" w:semiHidden="1" w:unhideWhenUsed="1"/>
+    <w:lsdException w:name="Table List 4" w:semiHidden="1" w:unhideWhenUsed="1"/>
+    <w:lsdException w:name="Table List 5" w:semiHidden="1" w:unhideWhenUsed="1"/>
+    <w:lsdException w:name="Table List 6" w:semiHidden="1" w:unhideWhenUsed="1"/>
+    <w:lsdException w:name="Table List 7" w:semiHidden="1" w:unhideWhenUsed="1"/>
+    <w:lsdException w:name="Table List 8" w:semiHidden="1" w:unhideWhenUsed="1"/>
+    <w:lsdException w:name="Table 3D effects 1" w:semiHidden="1" w:unhideWhenUsed="1"/>
+    <w:lsdException w:name="Table 3D effects 2" w:semiHidden="1" w:unhideWhenUsed="1"/>
+    <w:lsdException w:name="Table 3D effects 3" w:semiHidden="1" w:unhideWhenUsed="1"/>
+    <w:lsdException w:name="Table Contemporary" w:semiHidden="1" w:unhideWhenUsed="1"/>
+    <w:lsdException w:name="Table Elegant" w:semiHidden="1" w:unhideWhenUsed="1"/>
+    <w:lsdException w:name="Table Professional" w:semiHidden="1" w:unhideWhenUsed="1"/>
+    <w:lsdException w:name="Table Subtle 1" w:semiHidden="1" w:unhideWhenUsed="1"/>
+    <w:lsdException w:name="Table Subtle 2" w:semiHidden="1" w:unhideWhenUsed="1"/>
+    <w:lsdException w:name="Table Web 1" w:semiHidden="1" w:unhideWhenUsed="1"/>
+    <w:lsdException w:name="Table Web 2" w:semiHidden="1" w:unhideWhenUsed="1"/>
+    <w:lsdException w:name="Table Web 3" w:semiHidden="1" w:unhideWhenUsed="1"/>
+    <w:lsdException w:name="Balloon Text" w:semiHidden="1" w:unhideWhenUsed="1"/>
+    <w:lsdException w:name="Table Grid" w:uiPriority="59"/>
+    <w:lsdException w:name="Table Theme" w:semiHidden="1" w:unhideWhenUsed="1"/>
+    <w:lsdException w:name="Placeholder Text" w:semiHidden="1"/>
+    <w:lsdException w:name="No Spacing" w:uiPriority="1" w:qFormat="1"/>
+    <w:lsdException w:name="Light Shading" w:uiPriority="60"/>
+    <w:lsdException w:name="Light List" w:uiPriority="61"/>
+    <w:lsdException w:name="Light Grid" w:uiPriority="62"/>
+    <w:lsdException w:name="Medium Shading 1" w:uiPriority="63"/>
+    <w:lsdException w:name="Medium Shading 2" w:uiPriority="64"/>
+    <w:lsdException w:name="Medium List 1" w:uiPriority="65"/>
+    <w:lsdException w:name="Medium List 2" w:uiPriority="66"/>
+    <w:lsdException w:name="Medium Grid 1" w:uiPriority="67"/>
+    <w:lsdException w:name="Medium Grid 2" w:uiPriority="68"/>
+    <w:lsdException w:name="Medium Grid 3" w:uiPriority="69"/>
+    <w:lsdException w:name="Dark List" w:uiPriority="70"/>
+    <w:lsdException w:name="Colorful Shading" w:uiPriority="71"/>
+    <w:lsdException w:name="Colorful List" w:uiPriority="72"/>
+    <w:lsdException w:name="Colorful Grid" w:uiPriority="73"/>
+    <w:lsdException w:name="Light Shading Accent 1" w:uiPriority="60"/>
+    <w:lsdException w:name="Light List Accent 1" w:uiPriority="61"/>
+    <w:lsdException w:name="Light Grid Accent 1" w:uiPriority="62"/>
+    <w:lsdException w:name="Medium Shading 1 Accent 1" w:uiPriority="63"/>
+    <w:lsdException w:name="Medium Shading 2 Accent 1" w:uiPriority="64"/>
+    <w:lsdException w:name="Medium List 1 Accent 1" w:uiPriority="65"/>
+    <w:lsdException w:name="Revision" w:semiHidden="1"/>
+    <w:lsdException w:name="List Paragraph" w:uiPriority="34" w:qFormat="1"/>
+    <w:lsdException w:name="Quote" w:uiPriority="29" w:qFormat="1"/>
+    <w:lsdException w:name="Intense Quote" w:uiPriority="30" w:qFormat="1"/>
+    <w:lsdException w:name="Medium List 2 Accent 1" w:uiPriority="66"/>
+    <w:lsdException w:name="Medium Grid 1 Accent 1" w:uiPriority="67"/>
+    <w:lsdException w:name="Medium Grid 2 Accent 1" w:uiPriority="68"/>
+    <w:lsdException w:name="Medium Grid 3 Accent 1" w:uiPriority="69"/>
+    <w:lsdException w:name="Dark List Accent 1" w:uiPriority="70"/>
+    <w:lsdException w:name="Colorful Shading Accent 1" w:uiPriority="71"/>
+    <w:lsdException w:name="Colorful List Accent 1" w:uiPriority="72"/>
+    <w:lsdException w:name="Colorful Grid Accent 1" w:uiPriority="73"/>
+    <w:lsdException w:name="Light Shading Accent 2" w:uiPriority="60"/>
+    <w:lsdException w:name="Light List Accent 2" w:uiPriority="61"/>
+    <w:lsdException w:name="Light Grid Accent 2" w:uiPriority="62"/>
+    <w:lsdException w:name="Medium Shading 1 Accent 2" w:uiPriority="63"/>
+    <w:lsdException w:name="Medium Shading 2 Accent 2" w:uiPriority="64"/>
+    <w:lsdException w:name="Medium List 1 Accent 2" w:uiPriority="65"/>
+    <w:lsdException w:name="Medium List 2 Accent 2" w:uiPriority="66"/>
+    <w:lsdException w:name="Medium Grid 1 Accent 2" w:uiPriority="67"/>
+    <w:lsdException w:name="Medium Grid 2 Accent 2" w:uiPriority="68"/>
+    <w:lsdException w:name="Medium Grid 3 Accent 2" w:uiPriority="69"/>
+    <w:lsdException w:name="Dark List Accent 2" w:uiPriority="70"/>
+    <w:lsdException w:name="Colorful Shading Accent 2" w:uiPriority="71"/>
+    <w:lsdException w:name="Colorful List Accent 2" w:uiPriority="72"/>
+    <w:lsdException w:name="Colorful Grid Accent 2" w:uiPriority="73"/>
+    <w:lsdException w:name="Light Shading Accent 3" w:uiPriority="60"/>
+    <w:lsdException w:name="Light List Accent 3" w:uiPriority="61"/>
+    <w:lsdException w:name="Light Grid Accent 3" w:uiPriority="62"/>
+    <w:lsdException w:name="Medium Shading 1 Accent 3" w:uiPriority="63"/>
+    <w:lsdException w:name="Medium Shading 2 Accent 3" w:uiPriority="64"/>
+    <w:lsdException w:name="Medium List 1 Accent 3" w:uiPriority="65"/>
+    <w:lsdException w:name="Medium List 2 Accent 3" w:uiPriority="66"/>
+    <w:lsdException w:name="Medium Grid 1 Accent 3" w:uiPriority="67"/>
+    <w:lsdException w:name="Medium Grid 2 Accent 3" w:uiPriority="68"/>
+    <w:lsdException w:name="Medium Grid 3 Accent 3" w:uiPriority="69"/>
+    <w:lsdException w:name="Dark List Accent 3" w:uiPriority="70"/>
+    <w:lsdException w:name="Colorful Shading Accent 3" w:uiPriority="71"/>
+    <w:lsdException w:name="Colorful List Accent 3" w:uiPriority="72"/>
+    <w:lsdException w:name="Colorful Grid Accent 3" w:uiPriority="73"/>
+    <w:lsdException w:name="Light Shading Accent 4" w:uiPriority="60"/>
+    <w:lsdException w:name="Light List Accent 4" w:uiPriority="61"/>
+    <w:lsdException w:name="Light Grid Accent 4" w:uiPriority="62"/>
+    <w:lsdException w:name="Medium Shading 1 Accent 4" w:uiPriority="63"/>
+    <w:lsdException w:name="Medium Shading 2 Accent 4" w:uiPriority="64"/>
+    <w:lsdException w:name="Medium List 1 Accent 4" w:uiPriority="65"/>
+    <w:lsdException w:name="Medium List 2 Accent 4" w:uiPriority="66"/>
+    <w:lsdException w:name="Medium Grid 1 Accent 4" w:uiPriority="67"/>
+    <w:lsdException w:name="Medium Grid 2 Accent 4" w:uiPriority="68"/>
+    <w:lsdException w:name="Medium Grid 3 Accent 4" w:uiPriority="69"/>
+    <w:lsdException w:name="Dark List Accent 4" w:uiPriority="70"/>
+    <w:lsdException w:name="Colorful Shading Accent 4" w:uiPriority="71"/>
+    <w:lsdException w:name="Colorful List Accent 4" w:uiPriority="72"/>
+    <w:lsdException w:name="Colorful Grid Accent 4" w:uiPriority="73"/>
+    <w:lsdException w:name="Light Shading Accent 5" w:uiPriority="60"/>
+    <w:lsdException w:name="Light List Accent 5" w:uiPriority="61"/>
+    <w:lsdException w:name="Light Grid Accent 5" w:uiPriority="62"/>
+    <w:lsdException w:name="Medium Shading 1 Accent 5" w:uiPriority="63"/>
+    <w:lsdException w:name="Medium Shading 2 Accent 5" w:uiPriority="64"/>
+    <w:lsdException w:name="Medium List 1 Accent 5" w:uiPriority="65"/>
+    <w:lsdException w:name="Medium List 2 Accent 5" w:uiPriority="66"/>
+    <w:lsdException w:name="Medium Grid 1 Accent 5" w:uiPriority="67"/>
+    <w:lsdException w:name="Medium Grid 2 Accent 5" w:uiPriority="68"/>
+    <w:lsdException w:name="Medium Grid 3 Accent 5" w:uiPriority="69"/>
+    <w:lsdException w:name="Dark List Accent 5" w:uiPriority="70"/>
+    <w:lsdException w:name="Colorful Shading Accent 5" w:uiPriority="71"/>
+    <w:lsdException w:name="Colorful List Accent 5" w:uiPriority="72"/>
+    <w:lsdException w:name="Colorful Grid Accent 5" w:uiPriority="73"/>
+    <w:lsdException w:name="Light Shading Accent 6" w:uiPriority="60"/>
+    <w:lsdException w:name="Light List Accent 6" w:uiPriority="61"/>
+    <w:lsdException w:name="Light Grid Accent 6" w:uiPriority="62"/>
+    <w:lsdException w:name="Medium Shading 1 Accent 6" w:uiPriority="63"/>
+    <w:lsdException w:name="Medium Shading 2 Accent 6" w:uiPriority="64"/>
+    <w:lsdException w:name="Medium List 1 Accent 6" w:uiPriority="65"/>
+    <w:lsdException w:name="Medium List 2 Accent 6" w:uiPriority="66"/>
+    <w:lsdException w:name="Medium Grid 1 Accent 6" w:uiPriority="67"/>
+    <w:lsdException w:name="Medium Grid 2 Accent 6" w:uiPriority="68"/>
+    <w:lsdException w:name="Medium Grid 3 Accent 6" w:uiPriority="69"/>
+    <w:lsdException w:name="Dark List Accent 6" w:uiPriority="70"/>
+    <w:lsdException w:name="Colorful Shading Accent 6" w:uiPriority="71"/>
+    <w:lsdException w:name="Colorful List Accent 6" w:uiPriority="72"/>
+    <w:lsdException w:name="Colorful Grid Accent 6" w:uiPriority="73"/>
+    <w:lsdException w:name="Subtle Emphasis" w:uiPriority="19" w:qFormat="1"/>
+    <w:lsdException w:name="Intense Emphasis" w:uiPriority="21" w:qFormat="1"/>
+    <w:lsdException w:name="Subtle Reference" w:uiPriority="31" w:qFormat="1"/>
+    <w:lsdException w:name="Intense Reference" w:uiPriority="32" w:qFormat="1"/>
+    <w:lsdException w:name="Book Title" w:uiPriority="33" w:qFormat="1"/>
+    <w:lsdException w:name="Bibliography" w:semiHidden="1" w:uiPriority="37" w:unhideWhenUsed="1"/>
+    <w:lsdException w:name="TOC Heading" w:semiHidden="1" w:uiPriority="39" w:unhideWhenUsed="1" w:qFormat="1"/>
+    <w:lsdException w:name="Plain Table 1" w:uiPriority="41"/>
+    <w:lsdException w:name="Plain Table 2" w:uiPriority="42"/>
+    <w:lsdException w:name="Plain Table 3" w:uiPriority="43"/>
+    <w:lsdException w:name="Plain Table 4" w:uiPriority="44"/>
+    <w:lsdException w:name="Plain Table 5" w:uiPriority="45"/>
+    <w:lsdException w:name="Grid Table Light" w:uiPriority="40"/>
+    <w:lsdException w:name="Grid Table 1 Light" w:uiPriority="46"/>
+    <w:lsdException w:name="Grid Table 2" w:uiPriority="47"/>
+    <w:lsdException w:name="Grid Table 3" w:uiPriority="48"/>
+    <w:lsdException w:name="Grid Table 4" w:uiPriority="49"/>
+    <w:lsdException w:name="Grid Table 5 Dark" w:uiPriority="50"/>
+    <w:lsdException w:name="Grid Table 6 Colorful" w:uiPriority="51"/>
+    <w:lsdException w:name="Grid Table 7 Colorful" w:uiPriority="52"/>
+    <w:lsdException w:name="Grid Table 1 Light Accent 1" w:uiPriority="46"/>
+    <w:lsdException w:name="Grid Table 2 Accent 1" w:uiPriority="47"/>
+    <w:lsdException w:name="Grid Table 3 Accent 1" w:uiPriority="48"/>
+    <w:lsdException w:name="Grid Table 4 Accent 1" w:uiPriority="49"/>
+    <w:lsdException w:name="Grid Table 5 Dark Accent 1" w:uiPriority="50"/>
+    <w:lsdException w:name="Grid Table 6 Colorful Accent 1" w:uiPriority="51"/>
+    <w:lsdException w:name="Grid Table 7 Colorful Accent 1" w:uiPriority="52"/>
+    <w:lsdException w:name="Grid Table 1 Light Accent 2" w:uiPriority="46"/>
+    <w:lsdException w:name="Grid Table 2 Accent 2" w:uiPriority="47"/>
+    <w:lsdException w:name="Grid Table 3 Accent 2" w:uiPriority="48"/>
+    <w:lsdException w:name="Grid Table 4 Accent 2" w:uiPriority="49"/>
+    <w:lsdException w:name="Grid Table 5 Dark Accent 2" w:uiPriority="50"/>
+    <w:lsdException w:name="Grid Table 6 Colorful Accent 2" w:uiPriority="51"/>
+    <w:lsdException w:name="Grid Table 7 Colorful Accent 2" w:uiPriority="52"/>
+    <w:lsdException w:name="Grid Table 1 Light Accent 3" w:uiPriority="46"/>
+    <w:lsdException w:name="Grid Table 2 Accent 3" w:uiPriority="47"/>
+    <w:lsdException w:name="Grid Table 3 Accent 3" w:uiPriority="48"/>
+    <w:lsdException w:name="Grid Table 4 Accent 3" w:uiPriority="49"/>
+    <w:lsdException w:name="Grid Table 5 Dark Accent 3" w:uiPriority="50"/>
+    <w:lsdException w:name="Grid Table 6 Colorful Accent 3" w:uiPriority="51"/>
+    <w:lsdException w:name="Grid Table 7 Colorful Accent 3" w:uiPriority="52"/>
+    <w:lsdException w:name="Grid Table 1 Light Accent 4" w:uiPriority="46"/>
+    <w:lsdException w:name="Grid Table 2 Accent 4" w:uiPriority="47"/>
+    <w:lsdException w:name="Grid Table 3 Accent 4" w:uiPriority="48"/>
+    <w:lsdException w:name="Grid Table 4 Accent 4" w:uiPriority="49"/>
+    <w:lsdException w:name="Grid Table 5 Dark Accent 4" w:uiPriority="50"/>
+    <w:lsdException w:name="Grid Table 6 Colorful Accent 4" w:uiPriority="51"/>
+    <w:lsdException w:name="Grid Table 7 Colorful Accent 4" w:uiPriority="52"/>
+    <w:lsdException w:name="Grid Table 1 Light Accent 5" w:uiPriority="46"/>
+    <w:lsdException w:name="Grid Table 2 Accent 5" w:uiPriority="47"/>
+    <w:lsdException w:name="Grid Table 3 Accent 5" w:uiPriority="48"/>
+    <w:lsdException w:name="Grid Table 4 Accent 5" w:uiPriority="49"/>
+    <w:lsdException w:name="Grid Table 5 Dark Accent 5" w:uiPriority="50"/>
+    <w:lsdException w:name="Grid Table 6 Colorful Accent 5" w:uiPriority="51"/>
+    <w:lsdException w:name="Grid Table 7 Colorful Accent 5" w:uiPriority="52"/>
+    <w:lsdException w:name="Grid Table 1 Light Accent 6" w:uiPriority="46"/>
+    <w:lsdException w:name="Grid Table 2 Accent 6" w:uiPriority="47"/>
+    <w:lsdException w:name="Grid Table 3 Accent 6" w:uiPriority="48"/>
+    <w:lsdException w:name="Grid Table 4 Accent 6" w:uiPriority="49"/>
+    <w:lsdException w:name="Grid Table 5 Dark Accent 6" w:uiPriority="50"/>
+    <w:lsdException w:name="Grid Table 6 Colorful Accent 6" w:uiPriority="51"/>
+    <w:lsdException w:name="Grid Table 7 Colorful Accent 6" w:uiPriority="52"/>
+    <w:lsdException w:name="List Table 1 Light" w:uiPriority="46"/>
+    <w:lsdException w:name="List Table 2" w:uiPriority="47"/>
+    <w:lsdException w:name="List Table 3" w:uiPriority="48"/>
+    <w:lsdException w:name="List Table 4" w:uiPriority="49"/>
+    <w:lsdException w:name="List Table 5 Dark" w:uiPriority="50"/>
+    <w:lsdException w:name="List Table 6 Colorful" w:uiPriority="51"/>
+    <w:lsdException w:name="List Table 7 Colorful" w:uiPriority="52"/>
+    <w:lsdException w:name="List Table 1 Light Accent 1" w:uiPriority="46"/>
+    <w:lsdException w:name="List Table 2 Accent 1" w:uiPriority="47"/>
+    <w:lsdException w:name="List Table 3 Accent 1" w:uiPriority="48"/>
+    <w:lsdException w:name="List Table 4 Accent 1" w:uiPriority="49"/>
+    <w:lsdException w:name="List Table 5 Dark Accent 1" w:uiPriority="50"/>
+    <w:lsdException w:name="List Table 6 Colorful Accent 1" w:uiPriority="51"/>
+    <w:lsdException w:name="List Table 7 Colorful Accent 1" w:uiPriority="52"/>
+    <w:lsdException w:name="List Table 1 Light Accent 2" w:uiPriority="46"/>
+    <w:lsdException w:name="List Table 2 Accent 2" w:uiPriority="47"/>
+    <w:lsdException w:name="List Table 3 Accent 2" w:uiPriority="48"/>
+    <w:lsdException w:name="List Table 4 Accent 2" w:uiPriority="49"/>
+    <w:lsdException w:name="List Table 5 Dark Accent 2" w:uiPriority="50"/>
+    <w:lsdException w:name="List Table 6 Colorful Accent 2" w:uiPriority="51"/>
+    <w:lsdException w:name="List Table 7 Colorful Accent 2" w:uiPriority="52"/>
+    <w:lsdException w:name="List Table 1 Light Accent 3" w:uiPriority="46"/>
+    <w:lsdException w:name="List Table 2 Accent 3" w:uiPriority="47"/>
+    <w:lsdException w:name="List Table 3 Accent 3" w:uiPriority="48"/>
+    <w:lsdException w:name="List Table 4 Accent 3" w:uiPriority="49"/>
+    <w:lsdException w:name="List Table 5 Dark Accent 3" w:uiPriority="50"/>
+    <w:lsdException w:name="List Table 6 Colorful Accent 3" w:uiPriority="51"/>
+    <w:lsdException w:name="List Table 7 Colorful Accent 3" w:uiPriority="52"/>
+    <w:lsdException w:name="List Table 1 Light Accent 4" w:uiPriority="46"/>
+    <w:lsdException w:name="List Table 2 Accent 4" w:uiPriority="47"/>
+    <w:lsdException w:name="List Table 3 Accent 4" w:uiPriority="48"/>
+    <w:lsdException w:name="List Table 4 Accent 4" w:uiPriority="49"/>
+    <w:lsdException w:name="List Table 5 Dark Accent 4" w:uiPriority="50"/>
+    <w:lsdException w:name="List Table 6 Colorful Accent 4" w:uiPriority="51"/>
+    <w:lsdException w:name="List Table 7 Colorful Accent 4" w:uiPriority="52"/>
+    <w:lsdException w:name="List Table 1 Light Accent 5" w:uiPriority="46"/>
+    <w:lsdException w:name="List Table 2 Accent 5" w:uiPriority="47"/>
+    <w:lsdException w:name="List Table 3 Accent 5" w:uiPriority="48"/>
+    <w:lsdException w:name="List Table 4 Accent 5" w:uiPriority="49"/>
+    <w:lsdException w:name="List Table 5 Dark Accent 5" w:uiPriority="50"/>
+    <w:lsdException w:name="List Table 6 Colorful Accent 5" w:uiPriority="51"/>
+    <w:lsdException w:name="List Table 7 Colorful Accent 5" w:uiPriority="52"/>
+    <w:lsdException w:name="List Table 1 Light Accent 6" w:uiPriority="46"/>
+    <w:lsdException w:name="List Table 2 Accent 6" w:uiPriority="47"/>
+    <w:lsdException w:name="List Table 3 Accent 6" w:uiPriority="48"/>
+    <w:lsdException w:name="List Table 4 Accent 6" w:uiPriority="49"/>
+    <w:lsdException w:name="List Table 5 Dark Accent 6" w:uiPriority="50"/>
+    <w:lsdException w:name="List Table 6 Colorful Accent 6" w:uiPriority="51"/>
+    <w:lsdException w:name="List Table 7 Colorful Accent 6" w:uiPriority="52"/>
   </w:latentStyles>
   <w:style w:type="paragraph" w:default="1" w:styleId="Normal">
     <w:name w:val="Normal"/>
@@ -3726,7 +3571,7 @@
 </file>
 
 <file path=word/glossary/webSettings.xml><?xml version="1.0" encoding="utf-8"?>
-<w:webSettings xmlns:mc="http://schemas.openxmlformats.org/markup-compatibility/2006" xmlns:r="http://schemas.openxmlformats.org/officeDocument/2006/relationships" xmlns:w="http://schemas.openxmlformats.org/wordprocessingml/2006/main" xmlns:w14="http://schemas.microsoft.com/office/word/2010/wordml" mc:Ignorable="w14">
+<w:webSettings xmlns:mc="http://schemas.openxmlformats.org/markup-compatibility/2006" xmlns:r="http://schemas.openxmlformats.org/officeDocument/2006/relationships" xmlns:w="http://schemas.openxmlformats.org/wordprocessingml/2006/main" xmlns:w14="http://schemas.microsoft.com/office/word/2010/wordml" xmlns:w15="http://schemas.microsoft.com/office/word/2012/wordml" mc:Ignorable="w14 w15">
   <w:optimizeForBrowser/>
   <w:allowPNG/>
 </w:webSettings>
@@ -4022,7 +3867,7 @@
 </file>
 
 <file path=customXml/itemProps1.xml><?xml version="1.0" encoding="utf-8"?>
-<ds:datastoreItem xmlns:ds="http://schemas.openxmlformats.org/officeDocument/2006/customXml" ds:itemID="{268CB6ED-AFCA-44AF-B677-0A6DE5007B70}">
+<ds:datastoreItem xmlns:ds="http://schemas.openxmlformats.org/officeDocument/2006/customXml" ds:itemID="{575DE687-8067-4816-AB01-D2EA50B84D2B}">
   <ds:schemaRefs>
     <ds:schemaRef ds:uri="http://schemas.openxmlformats.org/officeDocument/2006/bibliography"/>
   </ds:schemaRefs>

</xml_diff>

<commit_message>
Cleaned up/renamed a few files. Implemented Strategy Pattern (I think) to be used for selecting the type of graph used for the data. Minor doc updates.
</commit_message>
<xml_diff>
--- a/doc/Assignment 1 - Jimmy Collins.docx
+++ b/doc/Assignment 1 - Jimmy Collins.docx
@@ -1,6 +1,6 @@
 
 <file path=word/document.xml><?xml version="1.0" encoding="utf-8"?>
-<w:document xmlns:wpc="http://schemas.microsoft.com/office/word/2010/wordprocessingCanvas" xmlns:mc="http://schemas.openxmlformats.org/markup-compatibility/2006" xmlns:o="urn:schemas-microsoft-com:office:office" xmlns:r="http://schemas.openxmlformats.org/officeDocument/2006/relationships" xmlns:m="http://schemas.openxmlformats.org/officeDocument/2006/math" xmlns:v="urn:schemas-microsoft-com:vml" xmlns:wp14="http://schemas.microsoft.com/office/word/2010/wordprocessingDrawing" xmlns:wp="http://schemas.openxmlformats.org/drawingml/2006/wordprocessingDrawing" xmlns:w10="urn:schemas-microsoft-com:office:word" xmlns:w="http://schemas.openxmlformats.org/wordprocessingml/2006/main" xmlns:w14="http://schemas.microsoft.com/office/word/2010/wordml" xmlns:w15="http://schemas.microsoft.com/office/word/2012/wordml" xmlns:wpg="http://schemas.microsoft.com/office/word/2010/wordprocessingGroup" xmlns:wpi="http://schemas.microsoft.com/office/word/2010/wordprocessingInk" xmlns:wne="http://schemas.microsoft.com/office/word/2006/wordml" xmlns:wps="http://schemas.microsoft.com/office/word/2010/wordprocessingShape" mc:Ignorable="w14 w15 wp14">
+<w:document xmlns:wpc="http://schemas.microsoft.com/office/word/2010/wordprocessingCanvas" xmlns:mc="http://schemas.openxmlformats.org/markup-compatibility/2006" xmlns:o="urn:schemas-microsoft-com:office:office" xmlns:r="http://schemas.openxmlformats.org/officeDocument/2006/relationships" xmlns:m="http://schemas.openxmlformats.org/officeDocument/2006/math" xmlns:v="urn:schemas-microsoft-com:vml" xmlns:wp14="http://schemas.microsoft.com/office/word/2010/wordprocessingDrawing" xmlns:wp="http://schemas.openxmlformats.org/drawingml/2006/wordprocessingDrawing" xmlns:w10="urn:schemas-microsoft-com:office:word" xmlns:w="http://schemas.openxmlformats.org/wordprocessingml/2006/main" xmlns:w14="http://schemas.microsoft.com/office/word/2010/wordml" xmlns:wpg="http://schemas.microsoft.com/office/word/2010/wordprocessingGroup" xmlns:wpi="http://schemas.microsoft.com/office/word/2010/wordprocessingInk" xmlns:wne="http://schemas.microsoft.com/office/word/2006/wordml" xmlns:wps="http://schemas.microsoft.com/office/word/2010/wordprocessingShape" mc:Ignorable="w14 wp14">
   <w:body>
     <w:sdt>
       <w:sdtPr>
@@ -1940,7 +1940,13 @@
         <w:t>TODO</w:t>
       </w:r>
       <w:r>
-        <w:t xml:space="preserve"> – demonstrated by PacketFileStats?</w:t>
+        <w:t xml:space="preserve"> – demonstrated by </w:t>
+      </w:r>
+      <w:r>
+        <w:t>TrafficFileStats.java</w:t>
+      </w:r>
+      <w:r>
+        <w:t>?</w:t>
       </w:r>
     </w:p>
     <w:p>
@@ -2045,18 +2051,31 @@
     </w:p>
     <w:p>
       <w:r>
-        <w:t>TODO</w:t>
+        <w:t xml:space="preserve">Covered by </w:t>
+      </w:r>
+      <w:proofErr w:type="spellStart"/>
+      <w:r>
+        <w:t>GraphStrategy</w:t>
+      </w:r>
+      <w:proofErr w:type="spellEnd"/>
+      <w:r>
+        <w:t xml:space="preserve"> – just make this interface abstract? (Interfaces are inherently</w:t>
+      </w:r>
+      <w:bookmarkStart w:id="10" w:name="_GoBack"/>
+      <w:bookmarkEnd w:id="10"/>
+      <w:r>
+        <w:t xml:space="preserve"> abstract).</w:t>
       </w:r>
     </w:p>
     <w:p>
       <w:pPr>
         <w:pStyle w:val="Heading3"/>
       </w:pPr>
-      <w:bookmarkStart w:id="10" w:name="_Toc475299517"/>
+      <w:bookmarkStart w:id="11" w:name="_Toc475299517"/>
       <w:r>
         <w:t>Generic Method</w:t>
       </w:r>
-      <w:bookmarkEnd w:id="10"/>
+      <w:bookmarkEnd w:id="11"/>
     </w:p>
     <w:p>
       <w:r>
@@ -2065,29 +2084,37 @@
       <w:r>
         <w:t xml:space="preserve"> – used in Utility.java – </w:t>
       </w:r>
+      <w:proofErr w:type="spellStart"/>
       <w:r>
         <w:t>SortMapByValue</w:t>
       </w:r>
+      <w:proofErr w:type="spellEnd"/>
     </w:p>
     <w:p>
       <w:pPr>
         <w:pStyle w:val="Heading3"/>
       </w:pPr>
-      <w:bookmarkStart w:id="11" w:name="_Toc475299518"/>
+      <w:bookmarkStart w:id="12" w:name="_Toc475299518"/>
       <w:r>
         <w:t>Generic Class</w:t>
       </w:r>
-      <w:bookmarkEnd w:id="11"/>
+      <w:bookmarkEnd w:id="12"/>
     </w:p>
     <w:p>
       <w:r>
         <w:t>TODO</w:t>
       </w:r>
       <w:r>
-        <w:t xml:space="preserve"> – ArrayList?</w:t>
-      </w:r>
-      <w:bookmarkStart w:id="12" w:name="_GoBack"/>
-      <w:bookmarkEnd w:id="12"/>
+        <w:t xml:space="preserve"> – </w:t>
+      </w:r>
+      <w:proofErr w:type="spellStart"/>
+      <w:r>
+        <w:t>ArrayList</w:t>
+      </w:r>
+      <w:proofErr w:type="spellEnd"/>
+      <w:r>
+        <w:t>?</w:t>
+      </w:r>
     </w:p>
     <w:p>
       <w:pPr>
@@ -2106,9 +2133,11 @@
       <w:r>
         <w:t xml:space="preserve"> used in Utility.java – </w:t>
       </w:r>
+      <w:proofErr w:type="spellStart"/>
       <w:r>
         <w:t>GetTopElements</w:t>
       </w:r>
+      <w:proofErr w:type="spellEnd"/>
     </w:p>
     <w:p>
       <w:pPr>
@@ -2137,6 +2166,7 @@
       </w:pPr>
       <w:bookmarkStart w:id="15" w:name="_Toc475299521"/>
       <w:r>
+        <w:lastRenderedPageBreak/>
         <w:t>Section 2 – Usage of Design Patterns</w:t>
       </w:r>
       <w:bookmarkEnd w:id="15"/>
@@ -2153,7 +2183,10 @@
     </w:p>
     <w:p>
       <w:r>
-        <w:t>TODO</w:t>
+        <w:t>This is u</w:t>
+      </w:r>
+      <w:r>
+        <w:t>sed to allow choosing of different chart types – pie chart, bar chart etc. Support for other charts could be added easily.</w:t>
       </w:r>
     </w:p>
     <w:p>
@@ -2242,7 +2275,7 @@
 </file>
 
 <file path=word/styles.xml><?xml version="1.0" encoding="utf-8"?>
-<w:styles xmlns:mc="http://schemas.openxmlformats.org/markup-compatibility/2006" xmlns:r="http://schemas.openxmlformats.org/officeDocument/2006/relationships" xmlns:w="http://schemas.openxmlformats.org/wordprocessingml/2006/main" xmlns:w14="http://schemas.microsoft.com/office/word/2010/wordml" xmlns:w15="http://schemas.microsoft.com/office/word/2012/wordml" mc:Ignorable="w14 w15">
+<w:styles xmlns:mc="http://schemas.openxmlformats.org/markup-compatibility/2006" xmlns:r="http://schemas.openxmlformats.org/officeDocument/2006/relationships" xmlns:w="http://schemas.openxmlformats.org/wordprocessingml/2006/main" xmlns:w14="http://schemas.microsoft.com/office/word/2010/wordml" mc:Ignorable="w14">
   <w:docDefaults>
     <w:rPrDefault>
       <w:rPr>
@@ -2258,378 +2291,144 @@
       </w:pPr>
     </w:pPrDefault>
   </w:docDefaults>
-  <w:latentStyles w:defLockedState="0" w:defUIPriority="99" w:defSemiHidden="0" w:defUnhideWhenUsed="0" w:defQFormat="0" w:count="371">
-    <w:lsdException w:name="Normal" w:uiPriority="0" w:qFormat="1"/>
-    <w:lsdException w:name="heading 1" w:uiPriority="9" w:qFormat="1"/>
-    <w:lsdException w:name="heading 2" w:semiHidden="1" w:uiPriority="9" w:unhideWhenUsed="1" w:qFormat="1"/>
-    <w:lsdException w:name="heading 3" w:semiHidden="1" w:uiPriority="9" w:unhideWhenUsed="1" w:qFormat="1"/>
-    <w:lsdException w:name="heading 4" w:semiHidden="1" w:uiPriority="9" w:unhideWhenUsed="1" w:qFormat="1"/>
-    <w:lsdException w:name="heading 5" w:semiHidden="1" w:uiPriority="9" w:unhideWhenUsed="1" w:qFormat="1"/>
-    <w:lsdException w:name="heading 6" w:semiHidden="1" w:uiPriority="9" w:unhideWhenUsed="1" w:qFormat="1"/>
-    <w:lsdException w:name="heading 7" w:semiHidden="1" w:uiPriority="9" w:unhideWhenUsed="1" w:qFormat="1"/>
-    <w:lsdException w:name="heading 8" w:semiHidden="1" w:uiPriority="9" w:unhideWhenUsed="1" w:qFormat="1"/>
-    <w:lsdException w:name="heading 9" w:semiHidden="1" w:uiPriority="9" w:unhideWhenUsed="1" w:qFormat="1"/>
-    <w:lsdException w:name="index 1" w:semiHidden="1" w:unhideWhenUsed="1"/>
-    <w:lsdException w:name="index 2" w:semiHidden="1" w:unhideWhenUsed="1"/>
-    <w:lsdException w:name="index 3" w:semiHidden="1" w:unhideWhenUsed="1"/>
-    <w:lsdException w:name="index 4" w:semiHidden="1" w:unhideWhenUsed="1"/>
-    <w:lsdException w:name="index 5" w:semiHidden="1" w:unhideWhenUsed="1"/>
-    <w:lsdException w:name="index 6" w:semiHidden="1" w:unhideWhenUsed="1"/>
-    <w:lsdException w:name="index 7" w:semiHidden="1" w:unhideWhenUsed="1"/>
-    <w:lsdException w:name="index 8" w:semiHidden="1" w:unhideWhenUsed="1"/>
-    <w:lsdException w:name="index 9" w:semiHidden="1" w:unhideWhenUsed="1"/>
-    <w:lsdException w:name="toc 1" w:semiHidden="1" w:uiPriority="39" w:unhideWhenUsed="1"/>
-    <w:lsdException w:name="toc 2" w:semiHidden="1" w:uiPriority="39" w:unhideWhenUsed="1"/>
-    <w:lsdException w:name="toc 3" w:semiHidden="1" w:uiPriority="39" w:unhideWhenUsed="1"/>
-    <w:lsdException w:name="toc 4" w:semiHidden="1" w:uiPriority="39" w:unhideWhenUsed="1"/>
-    <w:lsdException w:name="toc 5" w:semiHidden="1" w:uiPriority="39" w:unhideWhenUsed="1"/>
-    <w:lsdException w:name="toc 6" w:semiHidden="1" w:uiPriority="39" w:unhideWhenUsed="1"/>
-    <w:lsdException w:name="toc 7" w:semiHidden="1" w:uiPriority="39" w:unhideWhenUsed="1"/>
-    <w:lsdException w:name="toc 8" w:semiHidden="1" w:uiPriority="39" w:unhideWhenUsed="1"/>
-    <w:lsdException w:name="toc 9" w:semiHidden="1" w:uiPriority="39" w:unhideWhenUsed="1"/>
-    <w:lsdException w:name="Normal Indent" w:semiHidden="1" w:unhideWhenUsed="1"/>
-    <w:lsdException w:name="footnote text" w:semiHidden="1" w:unhideWhenUsed="1"/>
-    <w:lsdException w:name="annotation text" w:semiHidden="1" w:unhideWhenUsed="1"/>
-    <w:lsdException w:name="header" w:semiHidden="1" w:unhideWhenUsed="1"/>
-    <w:lsdException w:name="footer" w:semiHidden="1" w:unhideWhenUsed="1"/>
-    <w:lsdException w:name="index heading" w:semiHidden="1" w:unhideWhenUsed="1"/>
-    <w:lsdException w:name="caption" w:semiHidden="1" w:uiPriority="35" w:unhideWhenUsed="1" w:qFormat="1"/>
-    <w:lsdException w:name="table of figures" w:semiHidden="1" w:unhideWhenUsed="1"/>
-    <w:lsdException w:name="envelope address" w:semiHidden="1" w:unhideWhenUsed="1"/>
-    <w:lsdException w:name="envelope return" w:semiHidden="1" w:unhideWhenUsed="1"/>
-    <w:lsdException w:name="footnote reference" w:semiHidden="1" w:unhideWhenUsed="1"/>
-    <w:lsdException w:name="annotation reference" w:semiHidden="1" w:unhideWhenUsed="1"/>
-    <w:lsdException w:name="line number" w:semiHidden="1" w:unhideWhenUsed="1"/>
-    <w:lsdException w:name="page number" w:semiHidden="1" w:unhideWhenUsed="1"/>
-    <w:lsdException w:name="endnote reference" w:semiHidden="1" w:unhideWhenUsed="1"/>
-    <w:lsdException w:name="endnote text" w:semiHidden="1" w:unhideWhenUsed="1"/>
-    <w:lsdException w:name="table of authorities" w:semiHidden="1" w:unhideWhenUsed="1"/>
-    <w:lsdException w:name="macro" w:semiHidden="1" w:unhideWhenUsed="1"/>
-    <w:lsdException w:name="toa heading" w:semiHidden="1" w:unhideWhenUsed="1"/>
-    <w:lsdException w:name="List" w:semiHidden="1" w:unhideWhenUsed="1"/>
-    <w:lsdException w:name="List Bullet" w:semiHidden="1" w:unhideWhenUsed="1"/>
-    <w:lsdException w:name="List Number" w:semiHidden="1" w:unhideWhenUsed="1"/>
-    <w:lsdException w:name="List 2" w:semiHidden="1" w:unhideWhenUsed="1"/>
-    <w:lsdException w:name="List 3" w:semiHidden="1" w:unhideWhenUsed="1"/>
-    <w:lsdException w:name="List 4" w:semiHidden="1" w:unhideWhenUsed="1"/>
-    <w:lsdException w:name="List 5" w:semiHidden="1" w:unhideWhenUsed="1"/>
-    <w:lsdException w:name="List Bullet 2" w:semiHidden="1" w:unhideWhenUsed="1"/>
-    <w:lsdException w:name="List Bullet 3" w:semiHidden="1" w:unhideWhenUsed="1"/>
-    <w:lsdException w:name="List Bullet 4" w:semiHidden="1" w:unhideWhenUsed="1"/>
-    <w:lsdException w:name="List Bullet 5" w:semiHidden="1" w:unhideWhenUsed="1"/>
-    <w:lsdException w:name="List Number 2" w:semiHidden="1" w:unhideWhenUsed="1"/>
-    <w:lsdException w:name="List Number 3" w:semiHidden="1" w:unhideWhenUsed="1"/>
-    <w:lsdException w:name="List Number 4" w:semiHidden="1" w:unhideWhenUsed="1"/>
-    <w:lsdException w:name="List Number 5" w:semiHidden="1" w:unhideWhenUsed="1"/>
-    <w:lsdException w:name="Title" w:uiPriority="10" w:qFormat="1"/>
-    <w:lsdException w:name="Closing" w:semiHidden="1" w:unhideWhenUsed="1"/>
-    <w:lsdException w:name="Signature" w:semiHidden="1" w:unhideWhenUsed="1"/>
-    <w:lsdException w:name="Default Paragraph Font" w:semiHidden="1" w:uiPriority="1" w:unhideWhenUsed="1"/>
-    <w:lsdException w:name="Body Text" w:semiHidden="1" w:unhideWhenUsed="1"/>
-    <w:lsdException w:name="Body Text Indent" w:semiHidden="1" w:unhideWhenUsed="1"/>
-    <w:lsdException w:name="List Continue" w:semiHidden="1" w:unhideWhenUsed="1"/>
-    <w:lsdException w:name="List Continue 2" w:semiHidden="1" w:unhideWhenUsed="1"/>
-    <w:lsdException w:name="List Continue 3" w:semiHidden="1" w:unhideWhenUsed="1"/>
-    <w:lsdException w:name="List Continue 4" w:semiHidden="1" w:unhideWhenUsed="1"/>
-    <w:lsdException w:name="List Continue 5" w:semiHidden="1" w:unhideWhenUsed="1"/>
-    <w:lsdException w:name="Message Header" w:semiHidden="1" w:unhideWhenUsed="1"/>
-    <w:lsdException w:name="Subtitle" w:uiPriority="11" w:qFormat="1"/>
-    <w:lsdException w:name="Salutation" w:semiHidden="1" w:unhideWhenUsed="1"/>
-    <w:lsdException w:name="Date" w:semiHidden="1" w:unhideWhenUsed="1"/>
-    <w:lsdException w:name="Body Text First Indent" w:semiHidden="1" w:unhideWhenUsed="1"/>
-    <w:lsdException w:name="Body Text First Indent 2" w:semiHidden="1" w:unhideWhenUsed="1"/>
-    <w:lsdException w:name="Note Heading" w:semiHidden="1" w:unhideWhenUsed="1"/>
-    <w:lsdException w:name="Body Text 2" w:semiHidden="1" w:unhideWhenUsed="1"/>
-    <w:lsdException w:name="Body Text 3" w:semiHidden="1" w:unhideWhenUsed="1"/>
-    <w:lsdException w:name="Body Text Indent 2" w:semiHidden="1" w:unhideWhenUsed="1"/>
-    <w:lsdException w:name="Body Text Indent 3" w:semiHidden="1" w:unhideWhenUsed="1"/>
-    <w:lsdException w:name="Block Text" w:semiHidden="1" w:unhideWhenUsed="1"/>
-    <w:lsdException w:name="Hyperlink" w:semiHidden="1" w:unhideWhenUsed="1"/>
-    <w:lsdException w:name="FollowedHyperlink" w:semiHidden="1" w:unhideWhenUsed="1"/>
-    <w:lsdException w:name="Strong" w:uiPriority="22" w:qFormat="1"/>
-    <w:lsdException w:name="Emphasis" w:uiPriority="20" w:qFormat="1"/>
-    <w:lsdException w:name="Document Map" w:semiHidden="1" w:unhideWhenUsed="1"/>
-    <w:lsdException w:name="Plain Text" w:semiHidden="1" w:unhideWhenUsed="1"/>
-    <w:lsdException w:name="E-mail Signature" w:semiHidden="1" w:unhideWhenUsed="1"/>
-    <w:lsdException w:name="HTML Top of Form" w:semiHidden="1" w:unhideWhenUsed="1"/>
-    <w:lsdException w:name="HTML Bottom of Form" w:semiHidden="1" w:unhideWhenUsed="1"/>
-    <w:lsdException w:name="Normal (Web)" w:semiHidden="1" w:unhideWhenUsed="1"/>
-    <w:lsdException w:name="HTML Acronym" w:semiHidden="1" w:unhideWhenUsed="1"/>
-    <w:lsdException w:name="HTML Address" w:semiHidden="1" w:unhideWhenUsed="1"/>
-    <w:lsdException w:name="HTML Cite" w:semiHidden="1" w:unhideWhenUsed="1"/>
-    <w:lsdException w:name="HTML Code" w:semiHidden="1" w:unhideWhenUsed="1"/>
-    <w:lsdException w:name="HTML Definition" w:semiHidden="1" w:unhideWhenUsed="1"/>
-    <w:lsdException w:name="HTML Keyboard" w:semiHidden="1" w:unhideWhenUsed="1"/>
-    <w:lsdException w:name="HTML Preformatted" w:semiHidden="1" w:unhideWhenUsed="1"/>
-    <w:lsdException w:name="HTML Sample" w:semiHidden="1" w:unhideWhenUsed="1"/>
-    <w:lsdException w:name="HTML Typewriter" w:semiHidden="1" w:unhideWhenUsed="1"/>
-    <w:lsdException w:name="HTML Variable" w:semiHidden="1" w:unhideWhenUsed="1"/>
-    <w:lsdException w:name="Normal Table" w:semiHidden="1" w:unhideWhenUsed="1"/>
-    <w:lsdException w:name="annotation subject" w:semiHidden="1" w:unhideWhenUsed="1"/>
-    <w:lsdException w:name="No List" w:semiHidden="1" w:unhideWhenUsed="1"/>
-    <w:lsdException w:name="Outline List 1" w:semiHidden="1" w:unhideWhenUsed="1"/>
-    <w:lsdException w:name="Outline List 2" w:semiHidden="1" w:unhideWhenUsed="1"/>
-    <w:lsdException w:name="Outline List 3" w:semiHidden="1" w:unhideWhenUsed="1"/>
-    <w:lsdException w:name="Table Simple 1" w:semiHidden="1" w:unhideWhenUsed="1"/>
-    <w:lsdException w:name="Table Simple 2" w:semiHidden="1" w:unhideWhenUsed="1"/>
-    <w:lsdException w:name="Table Simple 3" w:semiHidden="1" w:unhideWhenUsed="1"/>
-    <w:lsdException w:name="Table Classic 1" w:semiHidden="1" w:unhideWhenUsed="1"/>
-    <w:lsdException w:name="Table Classic 2" w:semiHidden="1" w:unhideWhenUsed="1"/>
-    <w:lsdException w:name="Table Classic 3" w:semiHidden="1" w:unhideWhenUsed="1"/>
-    <w:lsdException w:name="Table Classic 4" w:semiHidden="1" w:unhideWhenUsed="1"/>
-    <w:lsdException w:name="Table Colorful 1" w:semiHidden="1" w:unhideWhenUsed="1"/>
-    <w:lsdException w:name="Table Colorful 2" w:semiHidden="1" w:unhideWhenUsed="1"/>
-    <w:lsdException w:name="Table Colorful 3" w:semiHidden="1" w:unhideWhenUsed="1"/>
-    <w:lsdException w:name="Table Columns 1" w:semiHidden="1" w:unhideWhenUsed="1"/>
-    <w:lsdException w:name="Table Columns 2" w:semiHidden="1" w:unhideWhenUsed="1"/>
-    <w:lsdException w:name="Table Columns 3" w:semiHidden="1" w:unhideWhenUsed="1"/>
-    <w:lsdException w:name="Table Columns 4" w:semiHidden="1" w:unhideWhenUsed="1"/>
-    <w:lsdException w:name="Table Columns 5" w:semiHidden="1" w:unhideWhenUsed="1"/>
-    <w:lsdException w:name="Table Grid 1" w:semiHidden="1" w:unhideWhenUsed="1"/>
-    <w:lsdException w:name="Table Grid 2" w:semiHidden="1" w:unhideWhenUsed="1"/>
-    <w:lsdException w:name="Table Grid 3" w:semiHidden="1" w:unhideWhenUsed="1"/>
-    <w:lsdException w:name="Table Grid 4" w:semiHidden="1" w:unhideWhenUsed="1"/>
-    <w:lsdException w:name="Table Grid 5" w:semiHidden="1" w:unhideWhenUsed="1"/>
-    <w:lsdException w:name="Table Grid 6" w:semiHidden="1" w:unhideWhenUsed="1"/>
-    <w:lsdException w:name="Table Grid 7" w:semiHidden="1" w:unhideWhenUsed="1"/>
-    <w:lsdException w:name="Table Grid 8" w:semiHidden="1" w:unhideWhenUsed="1"/>
-    <w:lsdException w:name="Table List 1" w:semiHidden="1" w:unhideWhenUsed="1"/>
-    <w:lsdException w:name="Table List 2" w:semiHidden="1" w:unhideWhenUsed="1"/>
-    <w:lsdException w:name="Table List 3" w:semiHidden="1" w:unhideWhenUsed="1"/>
-    <w:lsdException w:name="Table List 4" w:semiHidden="1" w:unhideWhenUsed="1"/>
-    <w:lsdException w:name="Table List 5" w:semiHidden="1" w:unhideWhenUsed="1"/>
-    <w:lsdException w:name="Table List 6" w:semiHidden="1" w:unhideWhenUsed="1"/>
-    <w:lsdException w:name="Table List 7" w:semiHidden="1" w:unhideWhenUsed="1"/>
-    <w:lsdException w:name="Table List 8" w:semiHidden="1" w:unhideWhenUsed="1"/>
-    <w:lsdException w:name="Table 3D effects 1" w:semiHidden="1" w:unhideWhenUsed="1"/>
-    <w:lsdException w:name="Table 3D effects 2" w:semiHidden="1" w:unhideWhenUsed="1"/>
-    <w:lsdException w:name="Table 3D effects 3" w:semiHidden="1" w:unhideWhenUsed="1"/>
-    <w:lsdException w:name="Table Contemporary" w:semiHidden="1" w:unhideWhenUsed="1"/>
-    <w:lsdException w:name="Table Elegant" w:semiHidden="1" w:unhideWhenUsed="1"/>
-    <w:lsdException w:name="Table Professional" w:semiHidden="1" w:unhideWhenUsed="1"/>
-    <w:lsdException w:name="Table Subtle 1" w:semiHidden="1" w:unhideWhenUsed="1"/>
-    <w:lsdException w:name="Table Subtle 2" w:semiHidden="1" w:unhideWhenUsed="1"/>
-    <w:lsdException w:name="Table Web 1" w:semiHidden="1" w:unhideWhenUsed="1"/>
-    <w:lsdException w:name="Table Web 2" w:semiHidden="1" w:unhideWhenUsed="1"/>
-    <w:lsdException w:name="Table Web 3" w:semiHidden="1" w:unhideWhenUsed="1"/>
-    <w:lsdException w:name="Balloon Text" w:semiHidden="1" w:unhideWhenUsed="1"/>
-    <w:lsdException w:name="Table Grid" w:uiPriority="59"/>
-    <w:lsdException w:name="Table Theme" w:semiHidden="1" w:unhideWhenUsed="1"/>
-    <w:lsdException w:name="Placeholder Text" w:semiHidden="1"/>
-    <w:lsdException w:name="No Spacing" w:uiPriority="1" w:qFormat="1"/>
-    <w:lsdException w:name="Light Shading" w:uiPriority="60"/>
-    <w:lsdException w:name="Light List" w:uiPriority="61"/>
-    <w:lsdException w:name="Light Grid" w:uiPriority="62"/>
-    <w:lsdException w:name="Medium Shading 1" w:uiPriority="63"/>
-    <w:lsdException w:name="Medium Shading 2" w:uiPriority="64"/>
-    <w:lsdException w:name="Medium List 1" w:uiPriority="65"/>
-    <w:lsdException w:name="Medium List 2" w:uiPriority="66"/>
-    <w:lsdException w:name="Medium Grid 1" w:uiPriority="67"/>
-    <w:lsdException w:name="Medium Grid 2" w:uiPriority="68"/>
-    <w:lsdException w:name="Medium Grid 3" w:uiPriority="69"/>
-    <w:lsdException w:name="Dark List" w:uiPriority="70"/>
-    <w:lsdException w:name="Colorful Shading" w:uiPriority="71"/>
-    <w:lsdException w:name="Colorful List" w:uiPriority="72"/>
-    <w:lsdException w:name="Colorful Grid" w:uiPriority="73"/>
-    <w:lsdException w:name="Light Shading Accent 1" w:uiPriority="60"/>
-    <w:lsdException w:name="Light List Accent 1" w:uiPriority="61"/>
-    <w:lsdException w:name="Light Grid Accent 1" w:uiPriority="62"/>
-    <w:lsdException w:name="Medium Shading 1 Accent 1" w:uiPriority="63"/>
-    <w:lsdException w:name="Medium Shading 2 Accent 1" w:uiPriority="64"/>
-    <w:lsdException w:name="Medium List 1 Accent 1" w:uiPriority="65"/>
-    <w:lsdException w:name="Revision" w:semiHidden="1"/>
-    <w:lsdException w:name="List Paragraph" w:uiPriority="34" w:qFormat="1"/>
-    <w:lsdException w:name="Quote" w:uiPriority="29" w:qFormat="1"/>
-    <w:lsdException w:name="Intense Quote" w:uiPriority="30" w:qFormat="1"/>
-    <w:lsdException w:name="Medium List 2 Accent 1" w:uiPriority="66"/>
-    <w:lsdException w:name="Medium Grid 1 Accent 1" w:uiPriority="67"/>
-    <w:lsdException w:name="Medium Grid 2 Accent 1" w:uiPriority="68"/>
-    <w:lsdException w:name="Medium Grid 3 Accent 1" w:uiPriority="69"/>
-    <w:lsdException w:name="Dark List Accent 1" w:uiPriority="70"/>
-    <w:lsdException w:name="Colorful Shading Accent 1" w:uiPriority="71"/>
-    <w:lsdException w:name="Colorful List Accent 1" w:uiPriority="72"/>
-    <w:lsdException w:name="Colorful Grid Accent 1" w:uiPriority="73"/>
-    <w:lsdException w:name="Light Shading Accent 2" w:uiPriority="60"/>
-    <w:lsdException w:name="Light List Accent 2" w:uiPriority="61"/>
-    <w:lsdException w:name="Light Grid Accent 2" w:uiPriority="62"/>
-    <w:lsdException w:name="Medium Shading 1 Accent 2" w:uiPriority="63"/>
-    <w:lsdException w:name="Medium Shading 2 Accent 2" w:uiPriority="64"/>
-    <w:lsdException w:name="Medium List 1 Accent 2" w:uiPriority="65"/>
-    <w:lsdException w:name="Medium List 2 Accent 2" w:uiPriority="66"/>
-    <w:lsdException w:name="Medium Grid 1 Accent 2" w:uiPriority="67"/>
-    <w:lsdException w:name="Medium Grid 2 Accent 2" w:uiPriority="68"/>
-    <w:lsdException w:name="Medium Grid 3 Accent 2" w:uiPriority="69"/>
-    <w:lsdException w:name="Dark List Accent 2" w:uiPriority="70"/>
-    <w:lsdException w:name="Colorful Shading Accent 2" w:uiPriority="71"/>
-    <w:lsdException w:name="Colorful List Accent 2" w:uiPriority="72"/>
-    <w:lsdException w:name="Colorful Grid Accent 2" w:uiPriority="73"/>
-    <w:lsdException w:name="Light Shading Accent 3" w:uiPriority="60"/>
-    <w:lsdException w:name="Light List Accent 3" w:uiPriority="61"/>
-    <w:lsdException w:name="Light Grid Accent 3" w:uiPriority="62"/>
-    <w:lsdException w:name="Medium Shading 1 Accent 3" w:uiPriority="63"/>
-    <w:lsdException w:name="Medium Shading 2 Accent 3" w:uiPriority="64"/>
-    <w:lsdException w:name="Medium List 1 Accent 3" w:uiPriority="65"/>
-    <w:lsdException w:name="Medium List 2 Accent 3" w:uiPriority="66"/>
-    <w:lsdException w:name="Medium Grid 1 Accent 3" w:uiPriority="67"/>
-    <w:lsdException w:name="Medium Grid 2 Accent 3" w:uiPriority="68"/>
-    <w:lsdException w:name="Medium Grid 3 Accent 3" w:uiPriority="69"/>
-    <w:lsdException w:name="Dark List Accent 3" w:uiPriority="70"/>
-    <w:lsdException w:name="Colorful Shading Accent 3" w:uiPriority="71"/>
-    <w:lsdException w:name="Colorful List Accent 3" w:uiPriority="72"/>
-    <w:lsdException w:name="Colorful Grid Accent 3" w:uiPriority="73"/>
-    <w:lsdException w:name="Light Shading Accent 4" w:uiPriority="60"/>
-    <w:lsdException w:name="Light List Accent 4" w:uiPriority="61"/>
-    <w:lsdException w:name="Light Grid Accent 4" w:uiPriority="62"/>
-    <w:lsdException w:name="Medium Shading 1 Accent 4" w:uiPriority="63"/>
-    <w:lsdException w:name="Medium Shading 2 Accent 4" w:uiPriority="64"/>
-    <w:lsdException w:name="Medium List 1 Accent 4" w:uiPriority="65"/>
-    <w:lsdException w:name="Medium List 2 Accent 4" w:uiPriority="66"/>
-    <w:lsdException w:name="Medium Grid 1 Accent 4" w:uiPriority="67"/>
-    <w:lsdException w:name="Medium Grid 2 Accent 4" w:uiPriority="68"/>
-    <w:lsdException w:name="Medium Grid 3 Accent 4" w:uiPriority="69"/>
-    <w:lsdException w:name="Dark List Accent 4" w:uiPriority="70"/>
-    <w:lsdException w:name="Colorful Shading Accent 4" w:uiPriority="71"/>
-    <w:lsdException w:name="Colorful List Accent 4" w:uiPriority="72"/>
-    <w:lsdException w:name="Colorful Grid Accent 4" w:uiPriority="73"/>
-    <w:lsdException w:name="Light Shading Accent 5" w:uiPriority="60"/>
-    <w:lsdException w:name="Light List Accent 5" w:uiPriority="61"/>
-    <w:lsdException w:name="Light Grid Accent 5" w:uiPriority="62"/>
-    <w:lsdException w:name="Medium Shading 1 Accent 5" w:uiPriority="63"/>
-    <w:lsdException w:name="Medium Shading 2 Accent 5" w:uiPriority="64"/>
-    <w:lsdException w:name="Medium List 1 Accent 5" w:uiPriority="65"/>
-    <w:lsdException w:name="Medium List 2 Accent 5" w:uiPriority="66"/>
-    <w:lsdException w:name="Medium Grid 1 Accent 5" w:uiPriority="67"/>
-    <w:lsdException w:name="Medium Grid 2 Accent 5" w:uiPriority="68"/>
-    <w:lsdException w:name="Medium Grid 3 Accent 5" w:uiPriority="69"/>
-    <w:lsdException w:name="Dark List Accent 5" w:uiPriority="70"/>
-    <w:lsdException w:name="Colorful Shading Accent 5" w:uiPriority="71"/>
-    <w:lsdException w:name="Colorful List Accent 5" w:uiPriority="72"/>
-    <w:lsdException w:name="Colorful Grid Accent 5" w:uiPriority="73"/>
-    <w:lsdException w:name="Light Shading Accent 6" w:uiPriority="60"/>
-    <w:lsdException w:name="Light List Accent 6" w:uiPriority="61"/>
-    <w:lsdException w:name="Light Grid Accent 6" w:uiPriority="62"/>
-    <w:lsdException w:name="Medium Shading 1 Accent 6" w:uiPriority="63"/>
-    <w:lsdException w:name="Medium Shading 2 Accent 6" w:uiPriority="64"/>
-    <w:lsdException w:name="Medium List 1 Accent 6" w:uiPriority="65"/>
-    <w:lsdException w:name="Medium List 2 Accent 6" w:uiPriority="66"/>
-    <w:lsdException w:name="Medium Grid 1 Accent 6" w:uiPriority="67"/>
-    <w:lsdException w:name="Medium Grid 2 Accent 6" w:uiPriority="68"/>
-    <w:lsdException w:name="Medium Grid 3 Accent 6" w:uiPriority="69"/>
-    <w:lsdException w:name="Dark List Accent 6" w:uiPriority="70"/>
-    <w:lsdException w:name="Colorful Shading Accent 6" w:uiPriority="71"/>
-    <w:lsdException w:name="Colorful List Accent 6" w:uiPriority="72"/>
-    <w:lsdException w:name="Colorful Grid Accent 6" w:uiPriority="73"/>
-    <w:lsdException w:name="Subtle Emphasis" w:uiPriority="19" w:qFormat="1"/>
-    <w:lsdException w:name="Intense Emphasis" w:uiPriority="21" w:qFormat="1"/>
-    <w:lsdException w:name="Subtle Reference" w:uiPriority="31" w:qFormat="1"/>
-    <w:lsdException w:name="Intense Reference" w:uiPriority="32" w:qFormat="1"/>
-    <w:lsdException w:name="Book Title" w:uiPriority="33" w:qFormat="1"/>
-    <w:lsdException w:name="Bibliography" w:semiHidden="1" w:uiPriority="37" w:unhideWhenUsed="1"/>
-    <w:lsdException w:name="TOC Heading" w:semiHidden="1" w:uiPriority="39" w:unhideWhenUsed="1" w:qFormat="1"/>
-    <w:lsdException w:name="Plain Table 1" w:uiPriority="41"/>
-    <w:lsdException w:name="Plain Table 2" w:uiPriority="42"/>
-    <w:lsdException w:name="Plain Table 3" w:uiPriority="43"/>
-    <w:lsdException w:name="Plain Table 4" w:uiPriority="44"/>
-    <w:lsdException w:name="Plain Table 5" w:uiPriority="45"/>
-    <w:lsdException w:name="Grid Table Light" w:uiPriority="40"/>
-    <w:lsdException w:name="Grid Table 1 Light" w:uiPriority="46"/>
-    <w:lsdException w:name="Grid Table 2" w:uiPriority="47"/>
-    <w:lsdException w:name="Grid Table 3" w:uiPriority="48"/>
-    <w:lsdException w:name="Grid Table 4" w:uiPriority="49"/>
-    <w:lsdException w:name="Grid Table 5 Dark" w:uiPriority="50"/>
-    <w:lsdException w:name="Grid Table 6 Colorful" w:uiPriority="51"/>
-    <w:lsdException w:name="Grid Table 7 Colorful" w:uiPriority="52"/>
-    <w:lsdException w:name="Grid Table 1 Light Accent 1" w:uiPriority="46"/>
-    <w:lsdException w:name="Grid Table 2 Accent 1" w:uiPriority="47"/>
-    <w:lsdException w:name="Grid Table 3 Accent 1" w:uiPriority="48"/>
-    <w:lsdException w:name="Grid Table 4 Accent 1" w:uiPriority="49"/>
-    <w:lsdException w:name="Grid Table 5 Dark Accent 1" w:uiPriority="50"/>
-    <w:lsdException w:name="Grid Table 6 Colorful Accent 1" w:uiPriority="51"/>
-    <w:lsdException w:name="Grid Table 7 Colorful Accent 1" w:uiPriority="52"/>
-    <w:lsdException w:name="Grid Table 1 Light Accent 2" w:uiPriority="46"/>
-    <w:lsdException w:name="Grid Table 2 Accent 2" w:uiPriority="47"/>
-    <w:lsdException w:name="Grid Table 3 Accent 2" w:uiPriority="48"/>
-    <w:lsdException w:name="Grid Table 4 Accent 2" w:uiPriority="49"/>
-    <w:lsdException w:name="Grid Table 5 Dark Accent 2" w:uiPriority="50"/>
-    <w:lsdException w:name="Grid Table 6 Colorful Accent 2" w:uiPriority="51"/>
-    <w:lsdException w:name="Grid Table 7 Colorful Accent 2" w:uiPriority="52"/>
-    <w:lsdException w:name="Grid Table 1 Light Accent 3" w:uiPriority="46"/>
-    <w:lsdException w:name="Grid Table 2 Accent 3" w:uiPriority="47"/>
-    <w:lsdException w:name="Grid Table 3 Accent 3" w:uiPriority="48"/>
-    <w:lsdException w:name="Grid Table 4 Accent 3" w:uiPriority="49"/>
-    <w:lsdException w:name="Grid Table 5 Dark Accent 3" w:uiPriority="50"/>
-    <w:lsdException w:name="Grid Table 6 Colorful Accent 3" w:uiPriority="51"/>
-    <w:lsdException w:name="Grid Table 7 Colorful Accent 3" w:uiPriority="52"/>
-    <w:lsdException w:name="Grid Table 1 Light Accent 4" w:uiPriority="46"/>
-    <w:lsdException w:name="Grid Table 2 Accent 4" w:uiPriority="47"/>
-    <w:lsdException w:name="Grid Table 3 Accent 4" w:uiPriority="48"/>
-    <w:lsdException w:name="Grid Table 4 Accent 4" w:uiPriority="49"/>
-    <w:lsdException w:name="Grid Table 5 Dark Accent 4" w:uiPriority="50"/>
-    <w:lsdException w:name="Grid Table 6 Colorful Accent 4" w:uiPriority="51"/>
-    <w:lsdException w:name="Grid Table 7 Colorful Accent 4" w:uiPriority="52"/>
-    <w:lsdException w:name="Grid Table 1 Light Accent 5" w:uiPriority="46"/>
-    <w:lsdException w:name="Grid Table 2 Accent 5" w:uiPriority="47"/>
-    <w:lsdException w:name="Grid Table 3 Accent 5" w:uiPriority="48"/>
-    <w:lsdException w:name="Grid Table 4 Accent 5" w:uiPriority="49"/>
-    <w:lsdException w:name="Grid Table 5 Dark Accent 5" w:uiPriority="50"/>
-    <w:lsdException w:name="Grid Table 6 Colorful Accent 5" w:uiPriority="51"/>
-    <w:lsdException w:name="Grid Table 7 Colorful Accent 5" w:uiPriority="52"/>
-    <w:lsdException w:name="Grid Table 1 Light Accent 6" w:uiPriority="46"/>
-    <w:lsdException w:name="Grid Table 2 Accent 6" w:uiPriority="47"/>
-    <w:lsdException w:name="Grid Table 3 Accent 6" w:uiPriority="48"/>
-    <w:lsdException w:name="Grid Table 4 Accent 6" w:uiPriority="49"/>
-    <w:lsdException w:name="Grid Table 5 Dark Accent 6" w:uiPriority="50"/>
-    <w:lsdException w:name="Grid Table 6 Colorful Accent 6" w:uiPriority="51"/>
-    <w:lsdException w:name="Grid Table 7 Colorful Accent 6" w:uiPriority="52"/>
-    <w:lsdException w:name="List Table 1 Light" w:uiPriority="46"/>
-    <w:lsdException w:name="List Table 2" w:uiPriority="47"/>
-    <w:lsdException w:name="List Table 3" w:uiPriority="48"/>
-    <w:lsdException w:name="List Table 4" w:uiPriority="49"/>
-    <w:lsdException w:name="List Table 5 Dark" w:uiPriority="50"/>
-    <w:lsdException w:name="List Table 6 Colorful" w:uiPriority="51"/>
-    <w:lsdException w:name="List Table 7 Colorful" w:uiPriority="52"/>
-    <w:lsdException w:name="List Table 1 Light Accent 1" w:uiPriority="46"/>
-    <w:lsdException w:name="List Table 2 Accent 1" w:uiPriority="47"/>
-    <w:lsdException w:name="List Table 3 Accent 1" w:uiPriority="48"/>
-    <w:lsdException w:name="List Table 4 Accent 1" w:uiPriority="49"/>
-    <w:lsdException w:name="List Table 5 Dark Accent 1" w:uiPriority="50"/>
-    <w:lsdException w:name="List Table 6 Colorful Accent 1" w:uiPriority="51"/>
-    <w:lsdException w:name="List Table 7 Colorful Accent 1" w:uiPriority="52"/>
-    <w:lsdException w:name="List Table 1 Light Accent 2" w:uiPriority="46"/>
-    <w:lsdException w:name="List Table 2 Accent 2" w:uiPriority="47"/>
-    <w:lsdException w:name="List Table 3 Accent 2" w:uiPriority="48"/>
-    <w:lsdException w:name="List Table 4 Accent 2" w:uiPriority="49"/>
-    <w:lsdException w:name="List Table 5 Dark Accent 2" w:uiPriority="50"/>
-    <w:lsdException w:name="List Table 6 Colorful Accent 2" w:uiPriority="51"/>
-    <w:lsdException w:name="List Table 7 Colorful Accent 2" w:uiPriority="52"/>
-    <w:lsdException w:name="List Table 1 Light Accent 3" w:uiPriority="46"/>
-    <w:lsdException w:name="List Table 2 Accent 3" w:uiPriority="47"/>
-    <w:lsdException w:name="List Table 3 Accent 3" w:uiPriority="48"/>
-    <w:lsdException w:name="List Table 4 Accent 3" w:uiPriority="49"/>
-    <w:lsdException w:name="List Table 5 Dark Accent 3" w:uiPriority="50"/>
-    <w:lsdException w:name="List Table 6 Colorful Accent 3" w:uiPriority="51"/>
-    <w:lsdException w:name="List Table 7 Colorful Accent 3" w:uiPriority="52"/>
-    <w:lsdException w:name="List Table 1 Light Accent 4" w:uiPriority="46"/>
-    <w:lsdException w:name="List Table 2 Accent 4" w:uiPriority="47"/>
-    <w:lsdException w:name="List Table 3 Accent 4" w:uiPriority="48"/>
-    <w:lsdException w:name="List Table 4 Accent 4" w:uiPriority="49"/>
-    <w:lsdException w:name="List Table 5 Dark Accent 4" w:uiPriority="50"/>
-    <w:lsdException w:name="List Table 6 Colorful Accent 4" w:uiPriority="51"/>
-    <w:lsdException w:name="List Table 7 Colorful Accent 4" w:uiPriority="52"/>
-    <w:lsdException w:name="List Table 1 Light Accent 5" w:uiPriority="46"/>
-    <w:lsdException w:name="List Table 2 Accent 5" w:uiPriority="47"/>
-    <w:lsdException w:name="List Table 3 Accent 5" w:uiPriority="48"/>
-    <w:lsdException w:name="List Table 4 Accent 5" w:uiPriority="49"/>
-    <w:lsdException w:name="List Table 5 Dark Accent 5" w:uiPriority="50"/>
-    <w:lsdException w:name="List Table 6 Colorful Accent 5" w:uiPriority="51"/>
-    <w:lsdException w:name="List Table 7 Colorful Accent 5" w:uiPriority="52"/>
-    <w:lsdException w:name="List Table 1 Light Accent 6" w:uiPriority="46"/>
-    <w:lsdException w:name="List Table 2 Accent 6" w:uiPriority="47"/>
-    <w:lsdException w:name="List Table 3 Accent 6" w:uiPriority="48"/>
-    <w:lsdException w:name="List Table 4 Accent 6" w:uiPriority="49"/>
-    <w:lsdException w:name="List Table 5 Dark Accent 6" w:uiPriority="50"/>
-    <w:lsdException w:name="List Table 6 Colorful Accent 6" w:uiPriority="51"/>
-    <w:lsdException w:name="List Table 7 Colorful Accent 6" w:uiPriority="52"/>
+  <w:latentStyles w:defLockedState="0" w:defUIPriority="99" w:defSemiHidden="1" w:defUnhideWhenUsed="1" w:defQFormat="0" w:count="267">
+    <w:lsdException w:name="Normal" w:semiHidden="0" w:uiPriority="0" w:unhideWhenUsed="0" w:qFormat="1"/>
+    <w:lsdException w:name="heading 1" w:semiHidden="0" w:uiPriority="9" w:unhideWhenUsed="0" w:qFormat="1"/>
+    <w:lsdException w:name="heading 2" w:uiPriority="9" w:qFormat="1"/>
+    <w:lsdException w:name="heading 3" w:uiPriority="9" w:qFormat="1"/>
+    <w:lsdException w:name="heading 4" w:uiPriority="9" w:qFormat="1"/>
+    <w:lsdException w:name="heading 5" w:uiPriority="9" w:qFormat="1"/>
+    <w:lsdException w:name="heading 6" w:uiPriority="9" w:qFormat="1"/>
+    <w:lsdException w:name="heading 7" w:uiPriority="9" w:qFormat="1"/>
+    <w:lsdException w:name="heading 8" w:uiPriority="9" w:qFormat="1"/>
+    <w:lsdException w:name="heading 9" w:uiPriority="9" w:qFormat="1"/>
+    <w:lsdException w:name="toc 1" w:uiPriority="39"/>
+    <w:lsdException w:name="toc 2" w:uiPriority="39"/>
+    <w:lsdException w:name="toc 3" w:uiPriority="39"/>
+    <w:lsdException w:name="toc 4" w:uiPriority="39"/>
+    <w:lsdException w:name="toc 5" w:uiPriority="39"/>
+    <w:lsdException w:name="toc 6" w:uiPriority="39"/>
+    <w:lsdException w:name="toc 7" w:uiPriority="39"/>
+    <w:lsdException w:name="toc 8" w:uiPriority="39"/>
+    <w:lsdException w:name="toc 9" w:uiPriority="39"/>
+    <w:lsdException w:name="caption" w:uiPriority="35" w:qFormat="1"/>
+    <w:lsdException w:name="Title" w:semiHidden="0" w:uiPriority="10" w:unhideWhenUsed="0" w:qFormat="1"/>
+    <w:lsdException w:name="Default Paragraph Font" w:uiPriority="1"/>
+    <w:lsdException w:name="Subtitle" w:semiHidden="0" w:uiPriority="11" w:unhideWhenUsed="0" w:qFormat="1"/>
+    <w:lsdException w:name="Strong" w:semiHidden="0" w:uiPriority="22" w:unhideWhenUsed="0" w:qFormat="1"/>
+    <w:lsdException w:name="Emphasis" w:semiHidden="0" w:uiPriority="20" w:unhideWhenUsed="0" w:qFormat="1"/>
+    <w:lsdException w:name="Table Grid" w:semiHidden="0" w:uiPriority="59" w:unhideWhenUsed="0"/>
+    <w:lsdException w:name="Placeholder Text" w:unhideWhenUsed="0"/>
+    <w:lsdException w:name="No Spacing" w:semiHidden="0" w:uiPriority="1" w:unhideWhenUsed="0" w:qFormat="1"/>
+    <w:lsdException w:name="Light Shading" w:semiHidden="0" w:uiPriority="60" w:unhideWhenUsed="0"/>
+    <w:lsdException w:name="Light List" w:semiHidden="0" w:uiPriority="61" w:unhideWhenUsed="0"/>
+    <w:lsdException w:name="Light Grid" w:semiHidden="0" w:uiPriority="62" w:unhideWhenUsed="0"/>
+    <w:lsdException w:name="Medium Shading 1" w:semiHidden="0" w:uiPriority="63" w:unhideWhenUsed="0"/>
+    <w:lsdException w:name="Medium Shading 2" w:semiHidden="0" w:uiPriority="64" w:unhideWhenUsed="0"/>
+    <w:lsdException w:name="Medium List 1" w:semiHidden="0" w:uiPriority="65" w:unhideWhenUsed="0"/>
+    <w:lsdException w:name="Medium List 2" w:semiHidden="0" w:uiPriority="66" w:unhideWhenUsed="0"/>
+    <w:lsdException w:name="Medium Grid 1" w:semiHidden="0" w:uiPriority="67" w:unhideWhenUsed="0"/>
+    <w:lsdException w:name="Medium Grid 2" w:semiHidden="0" w:uiPriority="68" w:unhideWhenUsed="0"/>
+    <w:lsdException w:name="Medium Grid 3" w:semiHidden="0" w:uiPriority="69" w:unhideWhenUsed="0"/>
+    <w:lsdException w:name="Dark List" w:semiHidden="0" w:uiPriority="70" w:unhideWhenUsed="0"/>
+    <w:lsdException w:name="Colorful Shading" w:semiHidden="0" w:uiPriority="71" w:unhideWhenUsed="0"/>
+    <w:lsdException w:name="Colorful List" w:semiHidden="0" w:uiPriority="72" w:unhideWhenUsed="0"/>
+    <w:lsdException w:name="Colorful Grid" w:semiHidden="0" w:uiPriority="73" w:unhideWhenUsed="0"/>
+    <w:lsdException w:name="Light Shading Accent 1" w:semiHidden="0" w:uiPriority="60" w:unhideWhenUsed="0"/>
+    <w:lsdException w:name="Light List Accent 1" w:semiHidden="0" w:uiPriority="61" w:unhideWhenUsed="0"/>
+    <w:lsdException w:name="Light Grid Accent 1" w:semiHidden="0" w:uiPriority="62" w:unhideWhenUsed="0"/>
+    <w:lsdException w:name="Medium Shading 1 Accent 1" w:semiHidden="0" w:uiPriority="63" w:unhideWhenUsed="0"/>
+    <w:lsdException w:name="Medium Shading 2 Accent 1" w:semiHidden="0" w:uiPriority="64" w:unhideWhenUsed="0"/>
+    <w:lsdException w:name="Medium List 1 Accent 1" w:semiHidden="0" w:uiPriority="65" w:unhideWhenUsed="0"/>
+    <w:lsdException w:name="Revision" w:unhideWhenUsed="0"/>
+    <w:lsdException w:name="List Paragraph" w:semiHidden="0" w:uiPriority="34" w:unhideWhenUsed="0" w:qFormat="1"/>
+    <w:lsdException w:name="Quote" w:semiHidden="0" w:uiPriority="29" w:unhideWhenUsed="0" w:qFormat="1"/>
+    <w:lsdException w:name="Intense Quote" w:semiHidden="0" w:uiPriority="30" w:unhideWhenUsed="0" w:qFormat="1"/>
+    <w:lsdException w:name="Medium List 2 Accent 1" w:semiHidden="0" w:uiPriority="66" w:unhideWhenUsed="0"/>
+    <w:lsdException w:name="Medium Grid 1 Accent 1" w:semiHidden="0" w:uiPriority="67" w:unhideWhenUsed="0"/>
+    <w:lsdException w:name="Medium Grid 2 Accent 1" w:semiHidden="0" w:uiPriority="68" w:unhideWhenUsed="0"/>
+    <w:lsdException w:name="Medium Grid 3 Accent 1" w:semiHidden="0" w:uiPriority="69" w:unhideWhenUsed="0"/>
+    <w:lsdException w:name="Dark List Accent 1" w:semiHidden="0" w:uiPriority="70" w:unhideWhenUsed="0"/>
+    <w:lsdException w:name="Colorful Shading Accent 1" w:semiHidden="0" w:uiPriority="71" w:unhideWhenUsed="0"/>
+    <w:lsdException w:name="Colorful List Accent 1" w:semiHidden="0" w:uiPriority="72" w:unhideWhenUsed="0"/>
+    <w:lsdException w:name="Colorful Grid Accent 1" w:semiHidden="0" w:uiPriority="73" w:unhideWhenUsed="0"/>
+    <w:lsdException w:name="Light Shading Accent 2" w:semiHidden="0" w:uiPriority="60" w:unhideWhenUsed="0"/>
+    <w:lsdException w:name="Light List Accent 2" w:semiHidden="0" w:uiPriority="61" w:unhideWhenUsed="0"/>
+    <w:lsdException w:name="Light Grid Accent 2" w:semiHidden="0" w:uiPriority="62" w:unhideWhenUsed="0"/>
+    <w:lsdException w:name="Medium Shading 1 Accent 2" w:semiHidden="0" w:uiPriority="63" w:unhideWhenUsed="0"/>
+    <w:lsdException w:name="Medium Shading 2 Accent 2" w:semiHidden="0" w:uiPriority="64" w:unhideWhenUsed="0"/>
+    <w:lsdException w:name="Medium List 1 Accent 2" w:semiHidden="0" w:uiPriority="65" w:unhideWhenUsed="0"/>
+    <w:lsdException w:name="Medium List 2 Accent 2" w:semiHidden="0" w:uiPriority="66" w:unhideWhenUsed="0"/>
+    <w:lsdException w:name="Medium Grid 1 Accent 2" w:semiHidden="0" w:uiPriority="67" w:unhideWhenUsed="0"/>
+    <w:lsdException w:name="Medium Grid 2 Accent 2" w:semiHidden="0" w:uiPriority="68" w:unhideWhenUsed="0"/>
+    <w:lsdException w:name="Medium Grid 3 Accent 2" w:semiHidden="0" w:uiPriority="69" w:unhideWhenUsed="0"/>
+    <w:lsdException w:name="Dark List Accent 2" w:semiHidden="0" w:uiPriority="70" w:unhideWhenUsed="0"/>
+    <w:lsdException w:name="Colorful Shading Accent 2" w:semiHidden="0" w:uiPriority="71" w:unhideWhenUsed="0"/>
+    <w:lsdException w:name="Colorful List Accent 2" w:semiHidden="0" w:uiPriority="72" w:unhideWhenUsed="0"/>
+    <w:lsdException w:name="Colorful Grid Accent 2" w:semiHidden="0" w:uiPriority="73" w:unhideWhenUsed="0"/>
+    <w:lsdException w:name="Light Shading Accent 3" w:semiHidden="0" w:uiPriority="60" w:unhideWhenUsed="0"/>
+    <w:lsdException w:name="Light List Accent 3" w:semiHidden="0" w:uiPriority="61" w:unhideWhenUsed="0"/>
+    <w:lsdException w:name="Light Grid Accent 3" w:semiHidden="0" w:uiPriority="62" w:unhideWhenUsed="0"/>
+    <w:lsdException w:name="Medium Shading 1 Accent 3" w:semiHidden="0" w:uiPriority="63" w:unhideWhenUsed="0"/>
+    <w:lsdException w:name="Medium Shading 2 Accent 3" w:semiHidden="0" w:uiPriority="64" w:unhideWhenUsed="0"/>
+    <w:lsdException w:name="Medium List 1 Accent 3" w:semiHidden="0" w:uiPriority="65" w:unhideWhenUsed="0"/>
+    <w:lsdException w:name="Medium List 2 Accent 3" w:semiHidden="0" w:uiPriority="66" w:unhideWhenUsed="0"/>
+    <w:lsdException w:name="Medium Grid 1 Accent 3" w:semiHidden="0" w:uiPriority="67" w:unhideWhenUsed="0"/>
+    <w:lsdException w:name="Medium Grid 2 Accent 3" w:semiHidden="0" w:uiPriority="68" w:unhideWhenUsed="0"/>
+    <w:lsdException w:name="Medium Grid 3 Accent 3" w:semiHidden="0" w:uiPriority="69" w:unhideWhenUsed="0"/>
+    <w:lsdException w:name="Dark List Accent 3" w:semiHidden="0" w:uiPriority="70" w:unhideWhenUsed="0"/>
+    <w:lsdException w:name="Colorful Shading Accent 3" w:semiHidden="0" w:uiPriority="71" w:unhideWhenUsed="0"/>
+    <w:lsdException w:name="Colorful List Accent 3" w:semiHidden="0" w:uiPriority="72" w:unhideWhenUsed="0"/>
+    <w:lsdException w:name="Colorful Grid Accent 3" w:semiHidden="0" w:uiPriority="73" w:unhideWhenUsed="0"/>
+    <w:lsdException w:name="Light Shading Accent 4" w:semiHidden="0" w:uiPriority="60" w:unhideWhenUsed="0"/>
+    <w:lsdException w:name="Light List Accent 4" w:semiHidden="0" w:uiPriority="61" w:unhideWhenUsed="0"/>
+    <w:lsdException w:name="Light Grid Accent 4" w:semiHidden="0" w:uiPriority="62" w:unhideWhenUsed="0"/>
+    <w:lsdException w:name="Medium Shading 1 Accent 4" w:semiHidden="0" w:uiPriority="63" w:unhideWhenUsed="0"/>
+    <w:lsdException w:name="Medium Shading 2 Accent 4" w:semiHidden="0" w:uiPriority="64" w:unhideWhenUsed="0"/>
+    <w:lsdException w:name="Medium List 1 Accent 4" w:semiHidden="0" w:uiPriority="65" w:unhideWhenUsed="0"/>
+    <w:lsdException w:name="Medium List 2 Accent 4" w:semiHidden="0" w:uiPriority="66" w:unhideWhenUsed="0"/>
+    <w:lsdException w:name="Medium Grid 1 Accent 4" w:semiHidden="0" w:uiPriority="67" w:unhideWhenUsed="0"/>
+    <w:lsdException w:name="Medium Grid 2 Accent 4" w:semiHidden="0" w:uiPriority="68" w:unhideWhenUsed="0"/>
+    <w:lsdException w:name="Medium Grid 3 Accent 4" w:semiHidden="0" w:uiPriority="69" w:unhideWhenUsed="0"/>
+    <w:lsdException w:name="Dark List Accent 4" w:semiHidden="0" w:uiPriority="70" w:unhideWhenUsed="0"/>
+    <w:lsdException w:name="Colorful Shading Accent 4" w:semiHidden="0" w:uiPriority="71" w:unhideWhenUsed="0"/>
+    <w:lsdException w:name="Colorful List Accent 4" w:semiHidden="0" w:uiPriority="72" w:unhideWhenUsed="0"/>
+    <w:lsdException w:name="Colorful Grid Accent 4" w:semiHidden="0" w:uiPriority="73" w:unhideWhenUsed="0"/>
+    <w:lsdException w:name="Light Shading Accent 5" w:semiHidden="0" w:uiPriority="60" w:unhideWhenUsed="0"/>
+    <w:lsdException w:name="Light List Accent 5" w:semiHidden="0" w:uiPriority="61" w:unhideWhenUsed="0"/>
+    <w:lsdException w:name="Light Grid Accent 5" w:semiHidden="0" w:uiPriority="62" w:unhideWhenUsed="0"/>
+    <w:lsdException w:name="Medium Shading 1 Accent 5" w:semiHidden="0" w:uiPriority="63" w:unhideWhenUsed="0"/>
+    <w:lsdException w:name="Medium Shading 2 Accent 5" w:semiHidden="0" w:uiPriority="64" w:unhideWhenUsed="0"/>
+    <w:lsdException w:name="Medium List 1 Accent 5" w:semiHidden="0" w:uiPriority="65" w:unhideWhenUsed="0"/>
+    <w:lsdException w:name="Medium List 2 Accent 5" w:semiHidden="0" w:uiPriority="66" w:unhideWhenUsed="0"/>
+    <w:lsdException w:name="Medium Grid 1 Accent 5" w:semiHidden="0" w:uiPriority="67" w:unhideWhenUsed="0"/>
+    <w:lsdException w:name="Medium Grid 2 Accent 5" w:semiHidden="0" w:uiPriority="68" w:unhideWhenUsed="0"/>
+    <w:lsdException w:name="Medium Grid 3 Accent 5" w:semiHidden="0" w:uiPriority="69" w:unhideWhenUsed="0"/>
+    <w:lsdException w:name="Dark List Accent 5" w:semiHidden="0" w:uiPriority="70" w:unhideWhenUsed="0"/>
+    <w:lsdException w:name="Colorful Shading Accent 5" w:semiHidden="0" w:uiPriority="71" w:unhideWhenUsed="0"/>
+    <w:lsdException w:name="Colorful List Accent 5" w:semiHidden="0" w:uiPriority="72" w:unhideWhenUsed="0"/>
+    <w:lsdException w:name="Colorful Grid Accent 5" w:semiHidden="0" w:uiPriority="73" w:unhideWhenUsed="0"/>
+    <w:lsdException w:name="Light Shading Accent 6" w:semiHidden="0" w:uiPriority="60" w:unhideWhenUsed="0"/>
+    <w:lsdException w:name="Light List Accent 6" w:semiHidden="0" w:uiPriority="61" w:unhideWhenUsed="0"/>
+    <w:lsdException w:name="Light Grid Accent 6" w:semiHidden="0" w:uiPriority="62" w:unhideWhenUsed="0"/>
+    <w:lsdException w:name="Medium Shading 1 Accent 6" w:semiHidden="0" w:uiPriority="63" w:unhideWhenUsed="0"/>
+    <w:lsdException w:name="Medium Shading 2 Accent 6" w:semiHidden="0" w:uiPriority="64" w:unhideWhenUsed="0"/>
+    <w:lsdException w:name="Medium List 1 Accent 6" w:semiHidden="0" w:uiPriority="65" w:unhideWhenUsed="0"/>
+    <w:lsdException w:name="Medium List 2 Accent 6" w:semiHidden="0" w:uiPriority="66" w:unhideWhenUsed="0"/>
+    <w:lsdException w:name="Medium Grid 1 Accent 6" w:semiHidden="0" w:uiPriority="67" w:unhideWhenUsed="0"/>
+    <w:lsdException w:name="Medium Grid 2 Accent 6" w:semiHidden="0" w:uiPriority="68" w:unhideWhenUsed="0"/>
+    <w:lsdException w:name="Medium Grid 3 Accent 6" w:semiHidden="0" w:uiPriority="69" w:unhideWhenUsed="0"/>
+    <w:lsdException w:name="Dark List Accent 6" w:semiHidden="0" w:uiPriority="70" w:unhideWhenUsed="0"/>
+    <w:lsdException w:name="Colorful Shading Accent 6" w:semiHidden="0" w:uiPriority="71" w:unhideWhenUsed="0"/>
+    <w:lsdException w:name="Colorful List Accent 6" w:semiHidden="0" w:uiPriority="72" w:unhideWhenUsed="0"/>
+    <w:lsdException w:name="Colorful Grid Accent 6" w:semiHidden="0" w:uiPriority="73" w:unhideWhenUsed="0"/>
+    <w:lsdException w:name="Subtle Emphasis" w:semiHidden="0" w:uiPriority="19" w:unhideWhenUsed="0" w:qFormat="1"/>
+    <w:lsdException w:name="Intense Emphasis" w:semiHidden="0" w:uiPriority="21" w:unhideWhenUsed="0" w:qFormat="1"/>
+    <w:lsdException w:name="Subtle Reference" w:semiHidden="0" w:uiPriority="31" w:unhideWhenUsed="0" w:qFormat="1"/>
+    <w:lsdException w:name="Intense Reference" w:semiHidden="0" w:uiPriority="32" w:unhideWhenUsed="0" w:qFormat="1"/>
+    <w:lsdException w:name="Book Title" w:semiHidden="0" w:uiPriority="33" w:unhideWhenUsed="0" w:qFormat="1"/>
+    <w:lsdException w:name="Bibliography" w:uiPriority="37"/>
+    <w:lsdException w:name="TOC Heading" w:uiPriority="39" w:qFormat="1"/>
   </w:latentStyles>
   <w:style w:type="paragraph" w:default="1" w:styleId="Normal">
     <w:name w:val="Normal"/>
@@ -2885,8 +2684,418 @@
 </w:styles>
 </file>
 
+<file path=word/stylesWithEffects.xml><?xml version="1.0" encoding="utf-8"?>
+<w:styles xmlns:wpc="http://schemas.microsoft.com/office/word/2010/wordprocessingCanvas" xmlns:mc="http://schemas.openxmlformats.org/markup-compatibility/2006" xmlns:o="urn:schemas-microsoft-com:office:office" xmlns:r="http://schemas.openxmlformats.org/officeDocument/2006/relationships" xmlns:m="http://schemas.openxmlformats.org/officeDocument/2006/math" xmlns:v="urn:schemas-microsoft-com:vml" xmlns:wp14="http://schemas.microsoft.com/office/word/2010/wordprocessingDrawing" xmlns:wp="http://schemas.openxmlformats.org/drawingml/2006/wordprocessingDrawing" xmlns:w10="urn:schemas-microsoft-com:office:word" xmlns:w="http://schemas.openxmlformats.org/wordprocessingml/2006/main" xmlns:w14="http://schemas.microsoft.com/office/word/2010/wordml" xmlns:wpg="http://schemas.microsoft.com/office/word/2010/wordprocessingGroup" xmlns:wpi="http://schemas.microsoft.com/office/word/2010/wordprocessingInk" xmlns:wne="http://schemas.microsoft.com/office/word/2006/wordml" xmlns:wps="http://schemas.microsoft.com/office/word/2010/wordprocessingShape" mc:Ignorable="w14 wp14">
+  <w:docDefaults>
+    <w:rPrDefault>
+      <w:rPr>
+        <w:rFonts w:asciiTheme="minorHAnsi" w:eastAsiaTheme="minorHAnsi" w:hAnsiTheme="minorHAnsi" w:cstheme="minorBidi"/>
+        <w:sz w:val="22"/>
+        <w:szCs w:val="22"/>
+        <w:lang w:val="en-IE" w:eastAsia="en-US" w:bidi="ar-SA"/>
+      </w:rPr>
+    </w:rPrDefault>
+    <w:pPrDefault>
+      <w:pPr>
+        <w:spacing w:after="200" w:line="276" w:lineRule="auto"/>
+      </w:pPr>
+    </w:pPrDefault>
+  </w:docDefaults>
+  <w:latentStyles w:defLockedState="0" w:defUIPriority="99" w:defSemiHidden="1" w:defUnhideWhenUsed="1" w:defQFormat="0" w:count="267">
+    <w:lsdException w:name="Normal" w:semiHidden="0" w:uiPriority="0" w:unhideWhenUsed="0" w:qFormat="1"/>
+    <w:lsdException w:name="heading 1" w:semiHidden="0" w:uiPriority="9" w:unhideWhenUsed="0" w:qFormat="1"/>
+    <w:lsdException w:name="heading 2" w:uiPriority="9" w:qFormat="1"/>
+    <w:lsdException w:name="heading 3" w:uiPriority="9" w:qFormat="1"/>
+    <w:lsdException w:name="heading 4" w:uiPriority="9" w:qFormat="1"/>
+    <w:lsdException w:name="heading 5" w:uiPriority="9" w:qFormat="1"/>
+    <w:lsdException w:name="heading 6" w:uiPriority="9" w:qFormat="1"/>
+    <w:lsdException w:name="heading 7" w:uiPriority="9" w:qFormat="1"/>
+    <w:lsdException w:name="heading 8" w:uiPriority="9" w:qFormat="1"/>
+    <w:lsdException w:name="heading 9" w:uiPriority="9" w:qFormat="1"/>
+    <w:lsdException w:name="toc 1" w:uiPriority="39"/>
+    <w:lsdException w:name="toc 2" w:uiPriority="39"/>
+    <w:lsdException w:name="toc 3" w:uiPriority="39"/>
+    <w:lsdException w:name="toc 4" w:uiPriority="39"/>
+    <w:lsdException w:name="toc 5" w:uiPriority="39"/>
+    <w:lsdException w:name="toc 6" w:uiPriority="39"/>
+    <w:lsdException w:name="toc 7" w:uiPriority="39"/>
+    <w:lsdException w:name="toc 8" w:uiPriority="39"/>
+    <w:lsdException w:name="toc 9" w:uiPriority="39"/>
+    <w:lsdException w:name="caption" w:uiPriority="35" w:qFormat="1"/>
+    <w:lsdException w:name="Title" w:semiHidden="0" w:uiPriority="10" w:unhideWhenUsed="0" w:qFormat="1"/>
+    <w:lsdException w:name="Default Paragraph Font" w:uiPriority="1"/>
+    <w:lsdException w:name="Subtitle" w:semiHidden="0" w:uiPriority="11" w:unhideWhenUsed="0" w:qFormat="1"/>
+    <w:lsdException w:name="Strong" w:semiHidden="0" w:uiPriority="22" w:unhideWhenUsed="0" w:qFormat="1"/>
+    <w:lsdException w:name="Emphasis" w:semiHidden="0" w:uiPriority="20" w:unhideWhenUsed="0" w:qFormat="1"/>
+    <w:lsdException w:name="Table Grid" w:semiHidden="0" w:uiPriority="59" w:unhideWhenUsed="0"/>
+    <w:lsdException w:name="Placeholder Text" w:unhideWhenUsed="0"/>
+    <w:lsdException w:name="No Spacing" w:semiHidden="0" w:uiPriority="1" w:unhideWhenUsed="0" w:qFormat="1"/>
+    <w:lsdException w:name="Light Shading" w:semiHidden="0" w:uiPriority="60" w:unhideWhenUsed="0"/>
+    <w:lsdException w:name="Light List" w:semiHidden="0" w:uiPriority="61" w:unhideWhenUsed="0"/>
+    <w:lsdException w:name="Light Grid" w:semiHidden="0" w:uiPriority="62" w:unhideWhenUsed="0"/>
+    <w:lsdException w:name="Medium Shading 1" w:semiHidden="0" w:uiPriority="63" w:unhideWhenUsed="0"/>
+    <w:lsdException w:name="Medium Shading 2" w:semiHidden="0" w:uiPriority="64" w:unhideWhenUsed="0"/>
+    <w:lsdException w:name="Medium List 1" w:semiHidden="0" w:uiPriority="65" w:unhideWhenUsed="0"/>
+    <w:lsdException w:name="Medium List 2" w:semiHidden="0" w:uiPriority="66" w:unhideWhenUsed="0"/>
+    <w:lsdException w:name="Medium Grid 1" w:semiHidden="0" w:uiPriority="67" w:unhideWhenUsed="0"/>
+    <w:lsdException w:name="Medium Grid 2" w:semiHidden="0" w:uiPriority="68" w:unhideWhenUsed="0"/>
+    <w:lsdException w:name="Medium Grid 3" w:semiHidden="0" w:uiPriority="69" w:unhideWhenUsed="0"/>
+    <w:lsdException w:name="Dark List" w:semiHidden="0" w:uiPriority="70" w:unhideWhenUsed="0"/>
+    <w:lsdException w:name="Colorful Shading" w:semiHidden="0" w:uiPriority="71" w:unhideWhenUsed="0"/>
+    <w:lsdException w:name="Colorful List" w:semiHidden="0" w:uiPriority="72" w:unhideWhenUsed="0"/>
+    <w:lsdException w:name="Colorful Grid" w:semiHidden="0" w:uiPriority="73" w:unhideWhenUsed="0"/>
+    <w:lsdException w:name="Light Shading Accent 1" w:semiHidden="0" w:uiPriority="60" w:unhideWhenUsed="0"/>
+    <w:lsdException w:name="Light List Accent 1" w:semiHidden="0" w:uiPriority="61" w:unhideWhenUsed="0"/>
+    <w:lsdException w:name="Light Grid Accent 1" w:semiHidden="0" w:uiPriority="62" w:unhideWhenUsed="0"/>
+    <w:lsdException w:name="Medium Shading 1 Accent 1" w:semiHidden="0" w:uiPriority="63" w:unhideWhenUsed="0"/>
+    <w:lsdException w:name="Medium Shading 2 Accent 1" w:semiHidden="0" w:uiPriority="64" w:unhideWhenUsed="0"/>
+    <w:lsdException w:name="Medium List 1 Accent 1" w:semiHidden="0" w:uiPriority="65" w:unhideWhenUsed="0"/>
+    <w:lsdException w:name="Revision" w:unhideWhenUsed="0"/>
+    <w:lsdException w:name="List Paragraph" w:semiHidden="0" w:uiPriority="34" w:unhideWhenUsed="0" w:qFormat="1"/>
+    <w:lsdException w:name="Quote" w:semiHidden="0" w:uiPriority="29" w:unhideWhenUsed="0" w:qFormat="1"/>
+    <w:lsdException w:name="Intense Quote" w:semiHidden="0" w:uiPriority="30" w:unhideWhenUsed="0" w:qFormat="1"/>
+    <w:lsdException w:name="Medium List 2 Accent 1" w:semiHidden="0" w:uiPriority="66" w:unhideWhenUsed="0"/>
+    <w:lsdException w:name="Medium Grid 1 Accent 1" w:semiHidden="0" w:uiPriority="67" w:unhideWhenUsed="0"/>
+    <w:lsdException w:name="Medium Grid 2 Accent 1" w:semiHidden="0" w:uiPriority="68" w:unhideWhenUsed="0"/>
+    <w:lsdException w:name="Medium Grid 3 Accent 1" w:semiHidden="0" w:uiPriority="69" w:unhideWhenUsed="0"/>
+    <w:lsdException w:name="Dark List Accent 1" w:semiHidden="0" w:uiPriority="70" w:unhideWhenUsed="0"/>
+    <w:lsdException w:name="Colorful Shading Accent 1" w:semiHidden="0" w:uiPriority="71" w:unhideWhenUsed="0"/>
+    <w:lsdException w:name="Colorful List Accent 1" w:semiHidden="0" w:uiPriority="72" w:unhideWhenUsed="0"/>
+    <w:lsdException w:name="Colorful Grid Accent 1" w:semiHidden="0" w:uiPriority="73" w:unhideWhenUsed="0"/>
+    <w:lsdException w:name="Light Shading Accent 2" w:semiHidden="0" w:uiPriority="60" w:unhideWhenUsed="0"/>
+    <w:lsdException w:name="Light List Accent 2" w:semiHidden="0" w:uiPriority="61" w:unhideWhenUsed="0"/>
+    <w:lsdException w:name="Light Grid Accent 2" w:semiHidden="0" w:uiPriority="62" w:unhideWhenUsed="0"/>
+    <w:lsdException w:name="Medium Shading 1 Accent 2" w:semiHidden="0" w:uiPriority="63" w:unhideWhenUsed="0"/>
+    <w:lsdException w:name="Medium Shading 2 Accent 2" w:semiHidden="0" w:uiPriority="64" w:unhideWhenUsed="0"/>
+    <w:lsdException w:name="Medium List 1 Accent 2" w:semiHidden="0" w:uiPriority="65" w:unhideWhenUsed="0"/>
+    <w:lsdException w:name="Medium List 2 Accent 2" w:semiHidden="0" w:uiPriority="66" w:unhideWhenUsed="0"/>
+    <w:lsdException w:name="Medium Grid 1 Accent 2" w:semiHidden="0" w:uiPriority="67" w:unhideWhenUsed="0"/>
+    <w:lsdException w:name="Medium Grid 2 Accent 2" w:semiHidden="0" w:uiPriority="68" w:unhideWhenUsed="0"/>
+    <w:lsdException w:name="Medium Grid 3 Accent 2" w:semiHidden="0" w:uiPriority="69" w:unhideWhenUsed="0"/>
+    <w:lsdException w:name="Dark List Accent 2" w:semiHidden="0" w:uiPriority="70" w:unhideWhenUsed="0"/>
+    <w:lsdException w:name="Colorful Shading Accent 2" w:semiHidden="0" w:uiPriority="71" w:unhideWhenUsed="0"/>
+    <w:lsdException w:name="Colorful List Accent 2" w:semiHidden="0" w:uiPriority="72" w:unhideWhenUsed="0"/>
+    <w:lsdException w:name="Colorful Grid Accent 2" w:semiHidden="0" w:uiPriority="73" w:unhideWhenUsed="0"/>
+    <w:lsdException w:name="Light Shading Accent 3" w:semiHidden="0" w:uiPriority="60" w:unhideWhenUsed="0"/>
+    <w:lsdException w:name="Light List Accent 3" w:semiHidden="0" w:uiPriority="61" w:unhideWhenUsed="0"/>
+    <w:lsdException w:name="Light Grid Accent 3" w:semiHidden="0" w:uiPriority="62" w:unhideWhenUsed="0"/>
+    <w:lsdException w:name="Medium Shading 1 Accent 3" w:semiHidden="0" w:uiPriority="63" w:unhideWhenUsed="0"/>
+    <w:lsdException w:name="Medium Shading 2 Accent 3" w:semiHidden="0" w:uiPriority="64" w:unhideWhenUsed="0"/>
+    <w:lsdException w:name="Medium List 1 Accent 3" w:semiHidden="0" w:uiPriority="65" w:unhideWhenUsed="0"/>
+    <w:lsdException w:name="Medium List 2 Accent 3" w:semiHidden="0" w:uiPriority="66" w:unhideWhenUsed="0"/>
+    <w:lsdException w:name="Medium Grid 1 Accent 3" w:semiHidden="0" w:uiPriority="67" w:unhideWhenUsed="0"/>
+    <w:lsdException w:name="Medium Grid 2 Accent 3" w:semiHidden="0" w:uiPriority="68" w:unhideWhenUsed="0"/>
+    <w:lsdException w:name="Medium Grid 3 Accent 3" w:semiHidden="0" w:uiPriority="69" w:unhideWhenUsed="0"/>
+    <w:lsdException w:name="Dark List Accent 3" w:semiHidden="0" w:uiPriority="70" w:unhideWhenUsed="0"/>
+    <w:lsdException w:name="Colorful Shading Accent 3" w:semiHidden="0" w:uiPriority="71" w:unhideWhenUsed="0"/>
+    <w:lsdException w:name="Colorful List Accent 3" w:semiHidden="0" w:uiPriority="72" w:unhideWhenUsed="0"/>
+    <w:lsdException w:name="Colorful Grid Accent 3" w:semiHidden="0" w:uiPriority="73" w:unhideWhenUsed="0"/>
+    <w:lsdException w:name="Light Shading Accent 4" w:semiHidden="0" w:uiPriority="60" w:unhideWhenUsed="0"/>
+    <w:lsdException w:name="Light List Accent 4" w:semiHidden="0" w:uiPriority="61" w:unhideWhenUsed="0"/>
+    <w:lsdException w:name="Light Grid Accent 4" w:semiHidden="0" w:uiPriority="62" w:unhideWhenUsed="0"/>
+    <w:lsdException w:name="Medium Shading 1 Accent 4" w:semiHidden="0" w:uiPriority="63" w:unhideWhenUsed="0"/>
+    <w:lsdException w:name="Medium Shading 2 Accent 4" w:semiHidden="0" w:uiPriority="64" w:unhideWhenUsed="0"/>
+    <w:lsdException w:name="Medium List 1 Accent 4" w:semiHidden="0" w:uiPriority="65" w:unhideWhenUsed="0"/>
+    <w:lsdException w:name="Medium List 2 Accent 4" w:semiHidden="0" w:uiPriority="66" w:unhideWhenUsed="0"/>
+    <w:lsdException w:name="Medium Grid 1 Accent 4" w:semiHidden="0" w:uiPriority="67" w:unhideWhenUsed="0"/>
+    <w:lsdException w:name="Medium Grid 2 Accent 4" w:semiHidden="0" w:uiPriority="68" w:unhideWhenUsed="0"/>
+    <w:lsdException w:name="Medium Grid 3 Accent 4" w:semiHidden="0" w:uiPriority="69" w:unhideWhenUsed="0"/>
+    <w:lsdException w:name="Dark List Accent 4" w:semiHidden="0" w:uiPriority="70" w:unhideWhenUsed="0"/>
+    <w:lsdException w:name="Colorful Shading Accent 4" w:semiHidden="0" w:uiPriority="71" w:unhideWhenUsed="0"/>
+    <w:lsdException w:name="Colorful List Accent 4" w:semiHidden="0" w:uiPriority="72" w:unhideWhenUsed="0"/>
+    <w:lsdException w:name="Colorful Grid Accent 4" w:semiHidden="0" w:uiPriority="73" w:unhideWhenUsed="0"/>
+    <w:lsdException w:name="Light Shading Accent 5" w:semiHidden="0" w:uiPriority="60" w:unhideWhenUsed="0"/>
+    <w:lsdException w:name="Light List Accent 5" w:semiHidden="0" w:uiPriority="61" w:unhideWhenUsed="0"/>
+    <w:lsdException w:name="Light Grid Accent 5" w:semiHidden="0" w:uiPriority="62" w:unhideWhenUsed="0"/>
+    <w:lsdException w:name="Medium Shading 1 Accent 5" w:semiHidden="0" w:uiPriority="63" w:unhideWhenUsed="0"/>
+    <w:lsdException w:name="Medium Shading 2 Accent 5" w:semiHidden="0" w:uiPriority="64" w:unhideWhenUsed="0"/>
+    <w:lsdException w:name="Medium List 1 Accent 5" w:semiHidden="0" w:uiPriority="65" w:unhideWhenUsed="0"/>
+    <w:lsdException w:name="Medium List 2 Accent 5" w:semiHidden="0" w:uiPriority="66" w:unhideWhenUsed="0"/>
+    <w:lsdException w:name="Medium Grid 1 Accent 5" w:semiHidden="0" w:uiPriority="67" w:unhideWhenUsed="0"/>
+    <w:lsdException w:name="Medium Grid 2 Accent 5" w:semiHidden="0" w:uiPriority="68" w:unhideWhenUsed="0"/>
+    <w:lsdException w:name="Medium Grid 3 Accent 5" w:semiHidden="0" w:uiPriority="69" w:unhideWhenUsed="0"/>
+    <w:lsdException w:name="Dark List Accent 5" w:semiHidden="0" w:uiPriority="70" w:unhideWhenUsed="0"/>
+    <w:lsdException w:name="Colorful Shading Accent 5" w:semiHidden="0" w:uiPriority="71" w:unhideWhenUsed="0"/>
+    <w:lsdException w:name="Colorful List Accent 5" w:semiHidden="0" w:uiPriority="72" w:unhideWhenUsed="0"/>
+    <w:lsdException w:name="Colorful Grid Accent 5" w:semiHidden="0" w:uiPriority="73" w:unhideWhenUsed="0"/>
+    <w:lsdException w:name="Light Shading Accent 6" w:semiHidden="0" w:uiPriority="60" w:unhideWhenUsed="0"/>
+    <w:lsdException w:name="Light List Accent 6" w:semiHidden="0" w:uiPriority="61" w:unhideWhenUsed="0"/>
+    <w:lsdException w:name="Light Grid Accent 6" w:semiHidden="0" w:uiPriority="62" w:unhideWhenUsed="0"/>
+    <w:lsdException w:name="Medium Shading 1 Accent 6" w:semiHidden="0" w:uiPriority="63" w:unhideWhenUsed="0"/>
+    <w:lsdException w:name="Medium Shading 2 Accent 6" w:semiHidden="0" w:uiPriority="64" w:unhideWhenUsed="0"/>
+    <w:lsdException w:name="Medium List 1 Accent 6" w:semiHidden="0" w:uiPriority="65" w:unhideWhenUsed="0"/>
+    <w:lsdException w:name="Medium List 2 Accent 6" w:semiHidden="0" w:uiPriority="66" w:unhideWhenUsed="0"/>
+    <w:lsdException w:name="Medium Grid 1 Accent 6" w:semiHidden="0" w:uiPriority="67" w:unhideWhenUsed="0"/>
+    <w:lsdException w:name="Medium Grid 2 Accent 6" w:semiHidden="0" w:uiPriority="68" w:unhideWhenUsed="0"/>
+    <w:lsdException w:name="Medium Grid 3 Accent 6" w:semiHidden="0" w:uiPriority="69" w:unhideWhenUsed="0"/>
+    <w:lsdException w:name="Dark List Accent 6" w:semiHidden="0" w:uiPriority="70" w:unhideWhenUsed="0"/>
+    <w:lsdException w:name="Colorful Shading Accent 6" w:semiHidden="0" w:uiPriority="71" w:unhideWhenUsed="0"/>
+    <w:lsdException w:name="Colorful List Accent 6" w:semiHidden="0" w:uiPriority="72" w:unhideWhenUsed="0"/>
+    <w:lsdException w:name="Colorful Grid Accent 6" w:semiHidden="0" w:uiPriority="73" w:unhideWhenUsed="0"/>
+    <w:lsdException w:name="Subtle Emphasis" w:semiHidden="0" w:uiPriority="19" w:unhideWhenUsed="0" w:qFormat="1"/>
+    <w:lsdException w:name="Intense Emphasis" w:semiHidden="0" w:uiPriority="21" w:unhideWhenUsed="0" w:qFormat="1"/>
+    <w:lsdException w:name="Subtle Reference" w:semiHidden="0" w:uiPriority="31" w:unhideWhenUsed="0" w:qFormat="1"/>
+    <w:lsdException w:name="Intense Reference" w:semiHidden="0" w:uiPriority="32" w:unhideWhenUsed="0" w:qFormat="1"/>
+    <w:lsdException w:name="Book Title" w:semiHidden="0" w:uiPriority="33" w:unhideWhenUsed="0" w:qFormat="1"/>
+    <w:lsdException w:name="Bibliography" w:uiPriority="37"/>
+    <w:lsdException w:name="TOC Heading" w:uiPriority="39" w:qFormat="1"/>
+  </w:latentStyles>
+  <w:style w:type="paragraph" w:default="1" w:styleId="Normal">
+    <w:name w:val="Normal"/>
+    <w:qFormat/>
+  </w:style>
+  <w:style w:type="paragraph" w:styleId="Heading1">
+    <w:name w:val="heading 1"/>
+    <w:basedOn w:val="Normal"/>
+    <w:next w:val="Normal"/>
+    <w:link w:val="Heading1Char"/>
+    <w:uiPriority w:val="9"/>
+    <w:qFormat/>
+    <w:rsid w:val="009D5F0C"/>
+    <w:pPr>
+      <w:keepNext/>
+      <w:keepLines/>
+      <w:spacing w:before="480" w:after="0"/>
+      <w:outlineLvl w:val="0"/>
+    </w:pPr>
+    <w:rPr>
+      <w:rFonts w:asciiTheme="majorHAnsi" w:eastAsiaTheme="majorEastAsia" w:hAnsiTheme="majorHAnsi" w:cstheme="majorBidi"/>
+      <w:b/>
+      <w:bCs/>
+      <w:color w:val="365F91" w:themeColor="accent1" w:themeShade="BF"/>
+      <w:sz w:val="28"/>
+      <w:szCs w:val="28"/>
+    </w:rPr>
+  </w:style>
+  <w:style w:type="paragraph" w:styleId="Heading2">
+    <w:name w:val="heading 2"/>
+    <w:basedOn w:val="Normal"/>
+    <w:next w:val="Normal"/>
+    <w:link w:val="Heading2Char"/>
+    <w:uiPriority w:val="9"/>
+    <w:unhideWhenUsed/>
+    <w:qFormat/>
+    <w:rsid w:val="00C3374E"/>
+    <w:pPr>
+      <w:keepNext/>
+      <w:keepLines/>
+      <w:spacing w:before="200" w:after="0"/>
+      <w:outlineLvl w:val="1"/>
+    </w:pPr>
+    <w:rPr>
+      <w:rFonts w:asciiTheme="majorHAnsi" w:eastAsiaTheme="majorEastAsia" w:hAnsiTheme="majorHAnsi" w:cstheme="majorBidi"/>
+      <w:b/>
+      <w:bCs/>
+      <w:color w:val="4F81BD" w:themeColor="accent1"/>
+      <w:sz w:val="26"/>
+      <w:szCs w:val="26"/>
+    </w:rPr>
+  </w:style>
+  <w:style w:type="paragraph" w:styleId="Heading3">
+    <w:name w:val="heading 3"/>
+    <w:basedOn w:val="Normal"/>
+    <w:next w:val="Normal"/>
+    <w:link w:val="Heading3Char"/>
+    <w:uiPriority w:val="9"/>
+    <w:unhideWhenUsed/>
+    <w:qFormat/>
+    <w:rsid w:val="00BF4A09"/>
+    <w:pPr>
+      <w:keepNext/>
+      <w:keepLines/>
+      <w:spacing w:before="200" w:after="0"/>
+      <w:outlineLvl w:val="2"/>
+    </w:pPr>
+    <w:rPr>
+      <w:rFonts w:asciiTheme="majorHAnsi" w:eastAsiaTheme="majorEastAsia" w:hAnsiTheme="majorHAnsi" w:cstheme="majorBidi"/>
+      <w:b/>
+      <w:bCs/>
+      <w:color w:val="4F81BD" w:themeColor="accent1"/>
+    </w:rPr>
+  </w:style>
+  <w:style w:type="character" w:default="1" w:styleId="DefaultParagraphFont">
+    <w:name w:val="Default Paragraph Font"/>
+    <w:uiPriority w:val="1"/>
+    <w:semiHidden/>
+    <w:unhideWhenUsed/>
+  </w:style>
+  <w:style w:type="table" w:default="1" w:styleId="TableNormal">
+    <w:name w:val="Normal Table"/>
+    <w:uiPriority w:val="99"/>
+    <w:semiHidden/>
+    <w:unhideWhenUsed/>
+    <w:tblPr>
+      <w:tblInd w:w="0" w:type="dxa"/>
+      <w:tblCellMar>
+        <w:top w:w="0" w:type="dxa"/>
+        <w:left w:w="108" w:type="dxa"/>
+        <w:bottom w:w="0" w:type="dxa"/>
+        <w:right w:w="108" w:type="dxa"/>
+      </w:tblCellMar>
+    </w:tblPr>
+  </w:style>
+  <w:style w:type="numbering" w:default="1" w:styleId="NoList">
+    <w:name w:val="No List"/>
+    <w:uiPriority w:val="99"/>
+    <w:semiHidden/>
+    <w:unhideWhenUsed/>
+  </w:style>
+  <w:style w:type="paragraph" w:styleId="NoSpacing">
+    <w:name w:val="No Spacing"/>
+    <w:link w:val="NoSpacingChar"/>
+    <w:uiPriority w:val="1"/>
+    <w:qFormat/>
+    <w:rsid w:val="00C3374E"/>
+    <w:pPr>
+      <w:spacing w:after="0" w:line="240" w:lineRule="auto"/>
+    </w:pPr>
+    <w:rPr>
+      <w:rFonts w:eastAsiaTheme="minorEastAsia"/>
+      <w:lang w:val="en-US" w:eastAsia="ja-JP"/>
+    </w:rPr>
+  </w:style>
+  <w:style w:type="character" w:customStyle="1" w:styleId="NoSpacingChar">
+    <w:name w:val="No Spacing Char"/>
+    <w:basedOn w:val="DefaultParagraphFont"/>
+    <w:link w:val="NoSpacing"/>
+    <w:uiPriority w:val="1"/>
+    <w:rsid w:val="00C3374E"/>
+    <w:rPr>
+      <w:rFonts w:eastAsiaTheme="minorEastAsia"/>
+      <w:lang w:val="en-US" w:eastAsia="ja-JP"/>
+    </w:rPr>
+  </w:style>
+  <w:style w:type="paragraph" w:styleId="BalloonText">
+    <w:name w:val="Balloon Text"/>
+    <w:basedOn w:val="Normal"/>
+    <w:link w:val="BalloonTextChar"/>
+    <w:uiPriority w:val="99"/>
+    <w:semiHidden/>
+    <w:unhideWhenUsed/>
+    <w:rsid w:val="00C3374E"/>
+    <w:pPr>
+      <w:spacing w:after="0" w:line="240" w:lineRule="auto"/>
+    </w:pPr>
+    <w:rPr>
+      <w:rFonts w:ascii="Tahoma" w:hAnsi="Tahoma" w:cs="Tahoma"/>
+      <w:sz w:val="16"/>
+      <w:szCs w:val="16"/>
+    </w:rPr>
+  </w:style>
+  <w:style w:type="character" w:customStyle="1" w:styleId="BalloonTextChar">
+    <w:name w:val="Balloon Text Char"/>
+    <w:basedOn w:val="DefaultParagraphFont"/>
+    <w:link w:val="BalloonText"/>
+    <w:uiPriority w:val="99"/>
+    <w:semiHidden/>
+    <w:rsid w:val="00C3374E"/>
+    <w:rPr>
+      <w:rFonts w:ascii="Tahoma" w:hAnsi="Tahoma" w:cs="Tahoma"/>
+      <w:sz w:val="16"/>
+      <w:szCs w:val="16"/>
+    </w:rPr>
+  </w:style>
+  <w:style w:type="character" w:customStyle="1" w:styleId="Heading2Char">
+    <w:name w:val="Heading 2 Char"/>
+    <w:basedOn w:val="DefaultParagraphFont"/>
+    <w:link w:val="Heading2"/>
+    <w:uiPriority w:val="9"/>
+    <w:rsid w:val="00C3374E"/>
+    <w:rPr>
+      <w:rFonts w:asciiTheme="majorHAnsi" w:eastAsiaTheme="majorEastAsia" w:hAnsiTheme="majorHAnsi" w:cstheme="majorBidi"/>
+      <w:b/>
+      <w:bCs/>
+      <w:color w:val="4F81BD" w:themeColor="accent1"/>
+      <w:sz w:val="26"/>
+      <w:szCs w:val="26"/>
+    </w:rPr>
+  </w:style>
+  <w:style w:type="character" w:customStyle="1" w:styleId="Heading3Char">
+    <w:name w:val="Heading 3 Char"/>
+    <w:basedOn w:val="DefaultParagraphFont"/>
+    <w:link w:val="Heading3"/>
+    <w:uiPriority w:val="9"/>
+    <w:rsid w:val="00BF4A09"/>
+    <w:rPr>
+      <w:rFonts w:asciiTheme="majorHAnsi" w:eastAsiaTheme="majorEastAsia" w:hAnsiTheme="majorHAnsi" w:cstheme="majorBidi"/>
+      <w:b/>
+      <w:bCs/>
+      <w:color w:val="4F81BD" w:themeColor="accent1"/>
+    </w:rPr>
+  </w:style>
+  <w:style w:type="character" w:customStyle="1" w:styleId="Heading1Char">
+    <w:name w:val="Heading 1 Char"/>
+    <w:basedOn w:val="DefaultParagraphFont"/>
+    <w:link w:val="Heading1"/>
+    <w:uiPriority w:val="9"/>
+    <w:rsid w:val="009D5F0C"/>
+    <w:rPr>
+      <w:rFonts w:asciiTheme="majorHAnsi" w:eastAsiaTheme="majorEastAsia" w:hAnsiTheme="majorHAnsi" w:cstheme="majorBidi"/>
+      <w:b/>
+      <w:bCs/>
+      <w:color w:val="365F91" w:themeColor="accent1" w:themeShade="BF"/>
+      <w:sz w:val="28"/>
+      <w:szCs w:val="28"/>
+    </w:rPr>
+  </w:style>
+  <w:style w:type="paragraph" w:styleId="TOCHeading">
+    <w:name w:val="TOC Heading"/>
+    <w:basedOn w:val="Heading1"/>
+    <w:next w:val="Normal"/>
+    <w:uiPriority w:val="39"/>
+    <w:semiHidden/>
+    <w:unhideWhenUsed/>
+    <w:qFormat/>
+    <w:rsid w:val="009D5F0C"/>
+    <w:pPr>
+      <w:outlineLvl w:val="9"/>
+    </w:pPr>
+    <w:rPr>
+      <w:lang w:val="en-US" w:eastAsia="ja-JP"/>
+    </w:rPr>
+  </w:style>
+  <w:style w:type="paragraph" w:styleId="TOC2">
+    <w:name w:val="toc 2"/>
+    <w:basedOn w:val="Normal"/>
+    <w:next w:val="Normal"/>
+    <w:autoRedefine/>
+    <w:uiPriority w:val="39"/>
+    <w:unhideWhenUsed/>
+    <w:rsid w:val="009D5F0C"/>
+    <w:pPr>
+      <w:spacing w:after="100"/>
+      <w:ind w:left="220"/>
+    </w:pPr>
+  </w:style>
+  <w:style w:type="paragraph" w:styleId="TOC3">
+    <w:name w:val="toc 3"/>
+    <w:basedOn w:val="Normal"/>
+    <w:next w:val="Normal"/>
+    <w:autoRedefine/>
+    <w:uiPriority w:val="39"/>
+    <w:unhideWhenUsed/>
+    <w:rsid w:val="009D5F0C"/>
+    <w:pPr>
+      <w:spacing w:after="100"/>
+      <w:ind w:left="440"/>
+    </w:pPr>
+  </w:style>
+  <w:style w:type="character" w:styleId="Hyperlink">
+    <w:name w:val="Hyperlink"/>
+    <w:basedOn w:val="DefaultParagraphFont"/>
+    <w:uiPriority w:val="99"/>
+    <w:unhideWhenUsed/>
+    <w:rsid w:val="009D5F0C"/>
+    <w:rPr>
+      <w:color w:val="0000FF" w:themeColor="hyperlink"/>
+      <w:u w:val="single"/>
+    </w:rPr>
+  </w:style>
+</w:styles>
+</file>
+
 <file path=word/glossary/document.xml><?xml version="1.0" encoding="utf-8"?>
-<w:glossaryDocument xmlns:wpc="http://schemas.microsoft.com/office/word/2010/wordprocessingCanvas" xmlns:mc="http://schemas.openxmlformats.org/markup-compatibility/2006" xmlns:o="urn:schemas-microsoft-com:office:office" xmlns:r="http://schemas.openxmlformats.org/officeDocument/2006/relationships" xmlns:m="http://schemas.openxmlformats.org/officeDocument/2006/math" xmlns:v="urn:schemas-microsoft-com:vml" xmlns:wp14="http://schemas.microsoft.com/office/word/2010/wordprocessingDrawing" xmlns:wp="http://schemas.openxmlformats.org/drawingml/2006/wordprocessingDrawing" xmlns:w10="urn:schemas-microsoft-com:office:word" xmlns:w="http://schemas.openxmlformats.org/wordprocessingml/2006/main" xmlns:w14="http://schemas.microsoft.com/office/word/2010/wordml" xmlns:w15="http://schemas.microsoft.com/office/word/2012/wordml" xmlns:wpg="http://schemas.microsoft.com/office/word/2010/wordprocessingGroup" xmlns:wpi="http://schemas.microsoft.com/office/word/2010/wordprocessingInk" xmlns:wne="http://schemas.microsoft.com/office/word/2006/wordml" xmlns:wps="http://schemas.microsoft.com/office/word/2010/wordprocessingShape" mc:Ignorable="w14 w15 wp14">
+<w:glossaryDocument xmlns:wpc="http://schemas.microsoft.com/office/word/2010/wordprocessingCanvas" xmlns:mc="http://schemas.openxmlformats.org/markup-compatibility/2006" xmlns:o="urn:schemas-microsoft-com:office:office" xmlns:r="http://schemas.openxmlformats.org/officeDocument/2006/relationships" xmlns:m="http://schemas.openxmlformats.org/officeDocument/2006/math" xmlns:v="urn:schemas-microsoft-com:vml" xmlns:wp14="http://schemas.microsoft.com/office/word/2010/wordprocessingDrawing" xmlns:wp="http://schemas.openxmlformats.org/drawingml/2006/wordprocessingDrawing" xmlns:w10="urn:schemas-microsoft-com:office:word" xmlns:w="http://schemas.openxmlformats.org/wordprocessingml/2006/main" xmlns:w14="http://schemas.microsoft.com/office/word/2010/wordml" xmlns:wpg="http://schemas.microsoft.com/office/word/2010/wordprocessingGroup" xmlns:wpi="http://schemas.microsoft.com/office/word/2010/wordprocessingInk" xmlns:wne="http://schemas.microsoft.com/office/word/2006/wordml" xmlns:wps="http://schemas.microsoft.com/office/word/2010/wordprocessingShape" mc:Ignorable="w14 wp14">
   <w:docParts>
     <w:docPart>
       <w:docPartPr>
@@ -3010,42 +3219,12 @@
         </w:p>
       </w:docPartBody>
     </w:docPart>
-    <w:docPart>
-      <w:docPartPr>
-        <w:name w:val="A0FD17CC22CC4D10AD67801F1480F178"/>
-        <w:category>
-          <w:name w:val="General"/>
-          <w:gallery w:val="placeholder"/>
-        </w:category>
-        <w:types>
-          <w:type w:val="bbPlcHdr"/>
-        </w:types>
-        <w:behaviors>
-          <w:behavior w:val="content"/>
-        </w:behaviors>
-        <w:guid w:val="{EC8B9F8C-E2F5-4B83-A356-0D6E4C859AAD}"/>
-      </w:docPartPr>
-      <w:docPartBody>
-        <w:p>
-          <w:pPr>
-            <w:pStyle w:val="A0FD17CC22CC4D10AD67801F1480F178"/>
-          </w:pPr>
-          <w:r>
-            <w:rPr>
-              <w:b/>
-              <w:bCs/>
-            </w:rPr>
-            <w:t>[Pick the date]</w:t>
-          </w:r>
-        </w:p>
-      </w:docPartBody>
-    </w:docPart>
   </w:docParts>
 </w:glossaryDocument>
 </file>
 
 <file path=word/glossary/fontTable.xml><?xml version="1.0" encoding="utf-8"?>
-<w:fonts xmlns:mc="http://schemas.openxmlformats.org/markup-compatibility/2006" xmlns:r="http://schemas.openxmlformats.org/officeDocument/2006/relationships" xmlns:w="http://schemas.openxmlformats.org/wordprocessingml/2006/main" xmlns:w14="http://schemas.microsoft.com/office/word/2010/wordml" xmlns:w15="http://schemas.microsoft.com/office/word/2012/wordml" mc:Ignorable="w14 w15">
+<w:fonts xmlns:mc="http://schemas.openxmlformats.org/markup-compatibility/2006" xmlns:r="http://schemas.openxmlformats.org/officeDocument/2006/relationships" xmlns:w="http://schemas.openxmlformats.org/wordprocessingml/2006/main" xmlns:w14="http://schemas.microsoft.com/office/word/2010/wordml" mc:Ignorable="w14">
   <w:font w:name="Calibri">
     <w:panose1 w:val="020F0502020204030204"/>
     <w:charset w:val="00"/>
@@ -3058,7 +3237,7 @@
     <w:charset w:val="00"/>
     <w:family w:val="roman"/>
     <w:pitch w:val="variable"/>
-    <w:sig w:usb0="E0002AFF" w:usb1="C0007841" w:usb2="00000009" w:usb3="00000000" w:csb0="000001FF" w:csb1="00000000"/>
+    <w:sig w:usb0="E0002EFF" w:usb1="C0007843" w:usb2="00000009" w:usb3="00000000" w:csb0="000001FF" w:csb1="00000000"/>
   </w:font>
   <w:font w:name="Cambria">
     <w:panose1 w:val="02040503050406030204"/>
@@ -3071,21 +3250,15 @@
     <w:panose1 w:val="020B0604030504040204"/>
     <w:charset w:val="00"/>
     <w:family w:val="swiss"/>
+    <w:notTrueType/>
     <w:pitch w:val="variable"/>
-    <w:sig w:usb0="E1002EFF" w:usb1="C000605B" w:usb2="00000029" w:usb3="00000000" w:csb0="000101FF" w:csb1="00000000"/>
-  </w:font>
-  <w:font w:name="Calibri Light">
-    <w:panose1 w:val="020F0302020204030204"/>
-    <w:charset w:val="00"/>
-    <w:family w:val="swiss"/>
-    <w:pitch w:val="variable"/>
-    <w:sig w:usb0="A00002EF" w:usb1="4000207B" w:usb2="00000000" w:usb3="00000000" w:csb0="0000019F" w:csb1="00000000"/>
+    <w:sig w:usb0="00000003" w:usb1="00000000" w:usb2="00000000" w:usb3="00000000" w:csb0="00000001" w:csb1="00000000"/>
   </w:font>
 </w:fonts>
 </file>
 
 <file path=word/glossary/settings.xml><?xml version="1.0" encoding="utf-8"?>
-<w:settings xmlns:mc="http://schemas.openxmlformats.org/markup-compatibility/2006" xmlns:o="urn:schemas-microsoft-com:office:office" xmlns:r="http://schemas.openxmlformats.org/officeDocument/2006/relationships" xmlns:m="http://schemas.openxmlformats.org/officeDocument/2006/math" xmlns:v="urn:schemas-microsoft-com:vml" xmlns:w10="urn:schemas-microsoft-com:office:word" xmlns:w="http://schemas.openxmlformats.org/wordprocessingml/2006/main" xmlns:w14="http://schemas.microsoft.com/office/word/2010/wordml" xmlns:w15="http://schemas.microsoft.com/office/word/2012/wordml" xmlns:sl="http://schemas.openxmlformats.org/schemaLibrary/2006/main" mc:Ignorable="w14 w15">
+<w:settings xmlns:mc="http://schemas.openxmlformats.org/markup-compatibility/2006" xmlns:o="urn:schemas-microsoft-com:office:office" xmlns:r="http://schemas.openxmlformats.org/officeDocument/2006/relationships" xmlns:m="http://schemas.openxmlformats.org/officeDocument/2006/math" xmlns:v="urn:schemas-microsoft-com:vml" xmlns:w10="urn:schemas-microsoft-com:office:word" xmlns:w="http://schemas.openxmlformats.org/wordprocessingml/2006/main" xmlns:w14="http://schemas.microsoft.com/office/word/2010/wordml" xmlns:sl="http://schemas.openxmlformats.org/schemaLibrary/2006/main" mc:Ignorable="w14">
   <w:view w:val="normal"/>
   <w:defaultTabStop w:val="720"/>
   <w:characterSpacingControl w:val="doNotCompress"/>
@@ -3098,6 +3271,7 @@
   </w:compat>
   <w:rsids>
     <w:rsidRoot w:val="0092561D"/>
+    <w:rsid w:val="006C4F5A"/>
     <w:rsid w:val="007A09C4"/>
     <w:rsid w:val="0092561D"/>
     <w:rsid w:val="00BD7B9D"/>
@@ -3123,7 +3297,7 @@
 </file>
 
 <file path=word/glossary/styles.xml><?xml version="1.0" encoding="utf-8"?>
-<w:styles xmlns:mc="http://schemas.openxmlformats.org/markup-compatibility/2006" xmlns:r="http://schemas.openxmlformats.org/officeDocument/2006/relationships" xmlns:w="http://schemas.openxmlformats.org/wordprocessingml/2006/main" xmlns:w14="http://schemas.microsoft.com/office/word/2010/wordml" xmlns:w15="http://schemas.microsoft.com/office/word/2012/wordml" mc:Ignorable="w14 w15">
+<w:styles xmlns:mc="http://schemas.openxmlformats.org/markup-compatibility/2006" xmlns:r="http://schemas.openxmlformats.org/officeDocument/2006/relationships" xmlns:w="http://schemas.openxmlformats.org/wordprocessingml/2006/main" xmlns:w14="http://schemas.microsoft.com/office/word/2010/wordml" mc:Ignorable="w14">
   <w:docDefaults>
     <w:rPrDefault>
       <w:rPr>
@@ -3139,378 +3313,144 @@
       </w:pPr>
     </w:pPrDefault>
   </w:docDefaults>
-  <w:latentStyles w:defLockedState="0" w:defUIPriority="99" w:defSemiHidden="0" w:defUnhideWhenUsed="0" w:defQFormat="0" w:count="371">
-    <w:lsdException w:name="Normal" w:uiPriority="0" w:qFormat="1"/>
-    <w:lsdException w:name="heading 1" w:uiPriority="9" w:qFormat="1"/>
-    <w:lsdException w:name="heading 2" w:semiHidden="1" w:uiPriority="9" w:unhideWhenUsed="1" w:qFormat="1"/>
-    <w:lsdException w:name="heading 3" w:semiHidden="1" w:uiPriority="9" w:unhideWhenUsed="1" w:qFormat="1"/>
-    <w:lsdException w:name="heading 4" w:semiHidden="1" w:uiPriority="9" w:unhideWhenUsed="1" w:qFormat="1"/>
-    <w:lsdException w:name="heading 5" w:semiHidden="1" w:uiPriority="9" w:unhideWhenUsed="1" w:qFormat="1"/>
-    <w:lsdException w:name="heading 6" w:semiHidden="1" w:uiPriority="9" w:unhideWhenUsed="1" w:qFormat="1"/>
-    <w:lsdException w:name="heading 7" w:semiHidden="1" w:uiPriority="9" w:unhideWhenUsed="1" w:qFormat="1"/>
-    <w:lsdException w:name="heading 8" w:semiHidden="1" w:uiPriority="9" w:unhideWhenUsed="1" w:qFormat="1"/>
-    <w:lsdException w:name="heading 9" w:semiHidden="1" w:uiPriority="9" w:unhideWhenUsed="1" w:qFormat="1"/>
-    <w:lsdException w:name="index 1" w:semiHidden="1" w:unhideWhenUsed="1"/>
-    <w:lsdException w:name="index 2" w:semiHidden="1" w:unhideWhenUsed="1"/>
-    <w:lsdException w:name="index 3" w:semiHidden="1" w:unhideWhenUsed="1"/>
-    <w:lsdException w:name="index 4" w:semiHidden="1" w:unhideWhenUsed="1"/>
-    <w:lsdException w:name="index 5" w:semiHidden="1" w:unhideWhenUsed="1"/>
-    <w:lsdException w:name="index 6" w:semiHidden="1" w:unhideWhenUsed="1"/>
-    <w:lsdException w:name="index 7" w:semiHidden="1" w:unhideWhenUsed="1"/>
-    <w:lsdException w:name="index 8" w:semiHidden="1" w:unhideWhenUsed="1"/>
-    <w:lsdException w:name="index 9" w:semiHidden="1" w:unhideWhenUsed="1"/>
-    <w:lsdException w:name="toc 1" w:semiHidden="1" w:uiPriority="39" w:unhideWhenUsed="1"/>
-    <w:lsdException w:name="toc 2" w:semiHidden="1" w:uiPriority="39" w:unhideWhenUsed="1"/>
-    <w:lsdException w:name="toc 3" w:semiHidden="1" w:uiPriority="39" w:unhideWhenUsed="1"/>
-    <w:lsdException w:name="toc 4" w:semiHidden="1" w:uiPriority="39" w:unhideWhenUsed="1"/>
-    <w:lsdException w:name="toc 5" w:semiHidden="1" w:uiPriority="39" w:unhideWhenUsed="1"/>
-    <w:lsdException w:name="toc 6" w:semiHidden="1" w:uiPriority="39" w:unhideWhenUsed="1"/>
-    <w:lsdException w:name="toc 7" w:semiHidden="1" w:uiPriority="39" w:unhideWhenUsed="1"/>
-    <w:lsdException w:name="toc 8" w:semiHidden="1" w:uiPriority="39" w:unhideWhenUsed="1"/>
-    <w:lsdException w:name="toc 9" w:semiHidden="1" w:uiPriority="39" w:unhideWhenUsed="1"/>
-    <w:lsdException w:name="Normal Indent" w:semiHidden="1" w:unhideWhenUsed="1"/>
-    <w:lsdException w:name="footnote text" w:semiHidden="1" w:unhideWhenUsed="1"/>
-    <w:lsdException w:name="annotation text" w:semiHidden="1" w:unhideWhenUsed="1"/>
-    <w:lsdException w:name="header" w:semiHidden="1" w:unhideWhenUsed="1"/>
-    <w:lsdException w:name="footer" w:semiHidden="1" w:unhideWhenUsed="1"/>
-    <w:lsdException w:name="index heading" w:semiHidden="1" w:unhideWhenUsed="1"/>
-    <w:lsdException w:name="caption" w:semiHidden="1" w:uiPriority="35" w:unhideWhenUsed="1" w:qFormat="1"/>
-    <w:lsdException w:name="table of figures" w:semiHidden="1" w:unhideWhenUsed="1"/>
-    <w:lsdException w:name="envelope address" w:semiHidden="1" w:unhideWhenUsed="1"/>
-    <w:lsdException w:name="envelope return" w:semiHidden="1" w:unhideWhenUsed="1"/>
-    <w:lsdException w:name="footnote reference" w:semiHidden="1" w:unhideWhenUsed="1"/>
-    <w:lsdException w:name="annotation reference" w:semiHidden="1" w:unhideWhenUsed="1"/>
-    <w:lsdException w:name="line number" w:semiHidden="1" w:unhideWhenUsed="1"/>
-    <w:lsdException w:name="page number" w:semiHidden="1" w:unhideWhenUsed="1"/>
-    <w:lsdException w:name="endnote reference" w:semiHidden="1" w:unhideWhenUsed="1"/>
-    <w:lsdException w:name="endnote text" w:semiHidden="1" w:unhideWhenUsed="1"/>
-    <w:lsdException w:name="table of authorities" w:semiHidden="1" w:unhideWhenUsed="1"/>
-    <w:lsdException w:name="macro" w:semiHidden="1" w:unhideWhenUsed="1"/>
-    <w:lsdException w:name="toa heading" w:semiHidden="1" w:unhideWhenUsed="1"/>
-    <w:lsdException w:name="List" w:semiHidden="1" w:unhideWhenUsed="1"/>
-    <w:lsdException w:name="List Bullet" w:semiHidden="1" w:unhideWhenUsed="1"/>
-    <w:lsdException w:name="List Number" w:semiHidden="1" w:unhideWhenUsed="1"/>
-    <w:lsdException w:name="List 2" w:semiHidden="1" w:unhideWhenUsed="1"/>
-    <w:lsdException w:name="List 3" w:semiHidden="1" w:unhideWhenUsed="1"/>
-    <w:lsdException w:name="List 4" w:semiHidden="1" w:unhideWhenUsed="1"/>
-    <w:lsdException w:name="List 5" w:semiHidden="1" w:unhideWhenUsed="1"/>
-    <w:lsdException w:name="List Bullet 2" w:semiHidden="1" w:unhideWhenUsed="1"/>
-    <w:lsdException w:name="List Bullet 3" w:semiHidden="1" w:unhideWhenUsed="1"/>
-    <w:lsdException w:name="List Bullet 4" w:semiHidden="1" w:unhideWhenUsed="1"/>
-    <w:lsdException w:name="List Bullet 5" w:semiHidden="1" w:unhideWhenUsed="1"/>
-    <w:lsdException w:name="List Number 2" w:semiHidden="1" w:unhideWhenUsed="1"/>
-    <w:lsdException w:name="List Number 3" w:semiHidden="1" w:unhideWhenUsed="1"/>
-    <w:lsdException w:name="List Number 4" w:semiHidden="1" w:unhideWhenUsed="1"/>
-    <w:lsdException w:name="List Number 5" w:semiHidden="1" w:unhideWhenUsed="1"/>
-    <w:lsdException w:name="Title" w:uiPriority="10" w:qFormat="1"/>
-    <w:lsdException w:name="Closing" w:semiHidden="1" w:unhideWhenUsed="1"/>
-    <w:lsdException w:name="Signature" w:semiHidden="1" w:unhideWhenUsed="1"/>
-    <w:lsdException w:name="Default Paragraph Font" w:semiHidden="1" w:uiPriority="1" w:unhideWhenUsed="1"/>
-    <w:lsdException w:name="Body Text" w:semiHidden="1" w:unhideWhenUsed="1"/>
-    <w:lsdException w:name="Body Text Indent" w:semiHidden="1" w:unhideWhenUsed="1"/>
-    <w:lsdException w:name="List Continue" w:semiHidden="1" w:unhideWhenUsed="1"/>
-    <w:lsdException w:name="List Continue 2" w:semiHidden="1" w:unhideWhenUsed="1"/>
-    <w:lsdException w:name="List Continue 3" w:semiHidden="1" w:unhideWhenUsed="1"/>
-    <w:lsdException w:name="List Continue 4" w:semiHidden="1" w:unhideWhenUsed="1"/>
-    <w:lsdException w:name="List Continue 5" w:semiHidden="1" w:unhideWhenUsed="1"/>
-    <w:lsdException w:name="Message Header" w:semiHidden="1" w:unhideWhenUsed="1"/>
-    <w:lsdException w:name="Subtitle" w:uiPriority="11" w:qFormat="1"/>
-    <w:lsdException w:name="Salutation" w:semiHidden="1" w:unhideWhenUsed="1"/>
-    <w:lsdException w:name="Date" w:semiHidden="1" w:unhideWhenUsed="1"/>
-    <w:lsdException w:name="Body Text First Indent" w:semiHidden="1" w:unhideWhenUsed="1"/>
-    <w:lsdException w:name="Body Text First Indent 2" w:semiHidden="1" w:unhideWhenUsed="1"/>
-    <w:lsdException w:name="Note Heading" w:semiHidden="1" w:unhideWhenUsed="1"/>
-    <w:lsdException w:name="Body Text 2" w:semiHidden="1" w:unhideWhenUsed="1"/>
-    <w:lsdException w:name="Body Text 3" w:semiHidden="1" w:unhideWhenUsed="1"/>
-    <w:lsdException w:name="Body Text Indent 2" w:semiHidden="1" w:unhideWhenUsed="1"/>
-    <w:lsdException w:name="Body Text Indent 3" w:semiHidden="1" w:unhideWhenUsed="1"/>
-    <w:lsdException w:name="Block Text" w:semiHidden="1" w:unhideWhenUsed="1"/>
-    <w:lsdException w:name="Hyperlink" w:semiHidden="1" w:unhideWhenUsed="1"/>
-    <w:lsdException w:name="FollowedHyperlink" w:semiHidden="1" w:unhideWhenUsed="1"/>
-    <w:lsdException w:name="Strong" w:uiPriority="22" w:qFormat="1"/>
-    <w:lsdException w:name="Emphasis" w:uiPriority="20" w:qFormat="1"/>
-    <w:lsdException w:name="Document Map" w:semiHidden="1" w:unhideWhenUsed="1"/>
-    <w:lsdException w:name="Plain Text" w:semiHidden="1" w:unhideWhenUsed="1"/>
-    <w:lsdException w:name="E-mail Signature" w:semiHidden="1" w:unhideWhenUsed="1"/>
-    <w:lsdException w:name="HTML Top of Form" w:semiHidden="1" w:unhideWhenUsed="1"/>
-    <w:lsdException w:name="HTML Bottom of Form" w:semiHidden="1" w:unhideWhenUsed="1"/>
-    <w:lsdException w:name="Normal (Web)" w:semiHidden="1" w:unhideWhenUsed="1"/>
-    <w:lsdException w:name="HTML Acronym" w:semiHidden="1" w:unhideWhenUsed="1"/>
-    <w:lsdException w:name="HTML Address" w:semiHidden="1" w:unhideWhenUsed="1"/>
-    <w:lsdException w:name="HTML Cite" w:semiHidden="1" w:unhideWhenUsed="1"/>
-    <w:lsdException w:name="HTML Code" w:semiHidden="1" w:unhideWhenUsed="1"/>
-    <w:lsdException w:name="HTML Definition" w:semiHidden="1" w:unhideWhenUsed="1"/>
-    <w:lsdException w:name="HTML Keyboard" w:semiHidden="1" w:unhideWhenUsed="1"/>
-    <w:lsdException w:name="HTML Preformatted" w:semiHidden="1" w:unhideWhenUsed="1"/>
-    <w:lsdException w:name="HTML Sample" w:semiHidden="1" w:unhideWhenUsed="1"/>
-    <w:lsdException w:name="HTML Typewriter" w:semiHidden="1" w:unhideWhenUsed="1"/>
-    <w:lsdException w:name="HTML Variable" w:semiHidden="1" w:unhideWhenUsed="1"/>
-    <w:lsdException w:name="Normal Table" w:semiHidden="1" w:unhideWhenUsed="1"/>
-    <w:lsdException w:name="annotation subject" w:semiHidden="1" w:unhideWhenUsed="1"/>
-    <w:lsdException w:name="No List" w:semiHidden="1" w:unhideWhenUsed="1"/>
-    <w:lsdException w:name="Outline List 1" w:semiHidden="1" w:unhideWhenUsed="1"/>
-    <w:lsdException w:name="Outline List 2" w:semiHidden="1" w:unhideWhenUsed="1"/>
-    <w:lsdException w:name="Outline List 3" w:semiHidden="1" w:unhideWhenUsed="1"/>
-    <w:lsdException w:name="Table Simple 1" w:semiHidden="1" w:unhideWhenUsed="1"/>
-    <w:lsdException w:name="Table Simple 2" w:semiHidden="1" w:unhideWhenUsed="1"/>
-    <w:lsdException w:name="Table Simple 3" w:semiHidden="1" w:unhideWhenUsed="1"/>
-    <w:lsdException w:name="Table Classic 1" w:semiHidden="1" w:unhideWhenUsed="1"/>
-    <w:lsdException w:name="Table Classic 2" w:semiHidden="1" w:unhideWhenUsed="1"/>
-    <w:lsdException w:name="Table Classic 3" w:semiHidden="1" w:unhideWhenUsed="1"/>
-    <w:lsdException w:name="Table Classic 4" w:semiHidden="1" w:unhideWhenUsed="1"/>
-    <w:lsdException w:name="Table Colorful 1" w:semiHidden="1" w:unhideWhenUsed="1"/>
-    <w:lsdException w:name="Table Colorful 2" w:semiHidden="1" w:unhideWhenUsed="1"/>
-    <w:lsdException w:name="Table Colorful 3" w:semiHidden="1" w:unhideWhenUsed="1"/>
-    <w:lsdException w:name="Table Columns 1" w:semiHidden="1" w:unhideWhenUsed="1"/>
-    <w:lsdException w:name="Table Columns 2" w:semiHidden="1" w:unhideWhenUsed="1"/>
-    <w:lsdException w:name="Table Columns 3" w:semiHidden="1" w:unhideWhenUsed="1"/>
-    <w:lsdException w:name="Table Columns 4" w:semiHidden="1" w:unhideWhenUsed="1"/>
-    <w:lsdException w:name="Table Columns 5" w:semiHidden="1" w:unhideWhenUsed="1"/>
-    <w:lsdException w:name="Table Grid 1" w:semiHidden="1" w:unhideWhenUsed="1"/>
-    <w:lsdException w:name="Table Grid 2" w:semiHidden="1" w:unhideWhenUsed="1"/>
-    <w:lsdException w:name="Table Grid 3" w:semiHidden="1" w:unhideWhenUsed="1"/>
-    <w:lsdException w:name="Table Grid 4" w:semiHidden="1" w:unhideWhenUsed="1"/>
-    <w:lsdException w:name="Table Grid 5" w:semiHidden="1" w:unhideWhenUsed="1"/>
-    <w:lsdException w:name="Table Grid 6" w:semiHidden="1" w:unhideWhenUsed="1"/>
-    <w:lsdException w:name="Table Grid 7" w:semiHidden="1" w:unhideWhenUsed="1"/>
-    <w:lsdException w:name="Table Grid 8" w:semiHidden="1" w:unhideWhenUsed="1"/>
-    <w:lsdException w:name="Table List 1" w:semiHidden="1" w:unhideWhenUsed="1"/>
-    <w:lsdException w:name="Table List 2" w:semiHidden="1" w:unhideWhenUsed="1"/>
-    <w:lsdException w:name="Table List 3" w:semiHidden="1" w:unhideWhenUsed="1"/>
-    <w:lsdException w:name="Table List 4" w:semiHidden="1" w:unhideWhenUsed="1"/>
-    <w:lsdException w:name="Table List 5" w:semiHidden="1" w:unhideWhenUsed="1"/>
-    <w:lsdException w:name="Table List 6" w:semiHidden="1" w:unhideWhenUsed="1"/>
-    <w:lsdException w:name="Table List 7" w:semiHidden="1" w:unhideWhenUsed="1"/>
-    <w:lsdException w:name="Table List 8" w:semiHidden="1" w:unhideWhenUsed="1"/>
-    <w:lsdException w:name="Table 3D effects 1" w:semiHidden="1" w:unhideWhenUsed="1"/>
-    <w:lsdException w:name="Table 3D effects 2" w:semiHidden="1" w:unhideWhenUsed="1"/>
-    <w:lsdException w:name="Table 3D effects 3" w:semiHidden="1" w:unhideWhenUsed="1"/>
-    <w:lsdException w:name="Table Contemporary" w:semiHidden="1" w:unhideWhenUsed="1"/>
-    <w:lsdException w:name="Table Elegant" w:semiHidden="1" w:unhideWhenUsed="1"/>
-    <w:lsdException w:name="Table Professional" w:semiHidden="1" w:unhideWhenUsed="1"/>
-    <w:lsdException w:name="Table Subtle 1" w:semiHidden="1" w:unhideWhenUsed="1"/>
-    <w:lsdException w:name="Table Subtle 2" w:semiHidden="1" w:unhideWhenUsed="1"/>
-    <w:lsdException w:name="Table Web 1" w:semiHidden="1" w:unhideWhenUsed="1"/>
-    <w:lsdException w:name="Table Web 2" w:semiHidden="1" w:unhideWhenUsed="1"/>
-    <w:lsdException w:name="Table Web 3" w:semiHidden="1" w:unhideWhenUsed="1"/>
-    <w:lsdException w:name="Balloon Text" w:semiHidden="1" w:unhideWhenUsed="1"/>
-    <w:lsdException w:name="Table Grid" w:uiPriority="59"/>
-    <w:lsdException w:name="Table Theme" w:semiHidden="1" w:unhideWhenUsed="1"/>
-    <w:lsdException w:name="Placeholder Text" w:semiHidden="1"/>
-    <w:lsdException w:name="No Spacing" w:uiPriority="1" w:qFormat="1"/>
-    <w:lsdException w:name="Light Shading" w:uiPriority="60"/>
-    <w:lsdException w:name="Light List" w:uiPriority="61"/>
-    <w:lsdException w:name="Light Grid" w:uiPriority="62"/>
-    <w:lsdException w:name="Medium Shading 1" w:uiPriority="63"/>
-    <w:lsdException w:name="Medium Shading 2" w:uiPriority="64"/>
-    <w:lsdException w:name="Medium List 1" w:uiPriority="65"/>
-    <w:lsdException w:name="Medium List 2" w:uiPriority="66"/>
-    <w:lsdException w:name="Medium Grid 1" w:uiPriority="67"/>
-    <w:lsdException w:name="Medium Grid 2" w:uiPriority="68"/>
-    <w:lsdException w:name="Medium Grid 3" w:uiPriority="69"/>
-    <w:lsdException w:name="Dark List" w:uiPriority="70"/>
-    <w:lsdException w:name="Colorful Shading" w:uiPriority="71"/>
-    <w:lsdException w:name="Colorful List" w:uiPriority="72"/>
-    <w:lsdException w:name="Colorful Grid" w:uiPriority="73"/>
-    <w:lsdException w:name="Light Shading Accent 1" w:uiPriority="60"/>
-    <w:lsdException w:name="Light List Accent 1" w:uiPriority="61"/>
-    <w:lsdException w:name="Light Grid Accent 1" w:uiPriority="62"/>
-    <w:lsdException w:name="Medium Shading 1 Accent 1" w:uiPriority="63"/>
-    <w:lsdException w:name="Medium Shading 2 Accent 1" w:uiPriority="64"/>
-    <w:lsdException w:name="Medium List 1 Accent 1" w:uiPriority="65"/>
-    <w:lsdException w:name="Revision" w:semiHidden="1"/>
-    <w:lsdException w:name="List Paragraph" w:uiPriority="34" w:qFormat="1"/>
-    <w:lsdException w:name="Quote" w:uiPriority="29" w:qFormat="1"/>
-    <w:lsdException w:name="Intense Quote" w:uiPriority="30" w:qFormat="1"/>
-    <w:lsdException w:name="Medium List 2 Accent 1" w:uiPriority="66"/>
-    <w:lsdException w:name="Medium Grid 1 Accent 1" w:uiPriority="67"/>
-    <w:lsdException w:name="Medium Grid 2 Accent 1" w:uiPriority="68"/>
-    <w:lsdException w:name="Medium Grid 3 Accent 1" w:uiPriority="69"/>
-    <w:lsdException w:name="Dark List Accent 1" w:uiPriority="70"/>
-    <w:lsdException w:name="Colorful Shading Accent 1" w:uiPriority="71"/>
-    <w:lsdException w:name="Colorful List Accent 1" w:uiPriority="72"/>
-    <w:lsdException w:name="Colorful Grid Accent 1" w:uiPriority="73"/>
-    <w:lsdException w:name="Light Shading Accent 2" w:uiPriority="60"/>
-    <w:lsdException w:name="Light List Accent 2" w:uiPriority="61"/>
-    <w:lsdException w:name="Light Grid Accent 2" w:uiPriority="62"/>
-    <w:lsdException w:name="Medium Shading 1 Accent 2" w:uiPriority="63"/>
-    <w:lsdException w:name="Medium Shading 2 Accent 2" w:uiPriority="64"/>
-    <w:lsdException w:name="Medium List 1 Accent 2" w:uiPriority="65"/>
-    <w:lsdException w:name="Medium List 2 Accent 2" w:uiPriority="66"/>
-    <w:lsdException w:name="Medium Grid 1 Accent 2" w:uiPriority="67"/>
-    <w:lsdException w:name="Medium Grid 2 Accent 2" w:uiPriority="68"/>
-    <w:lsdException w:name="Medium Grid 3 Accent 2" w:uiPriority="69"/>
-    <w:lsdException w:name="Dark List Accent 2" w:uiPriority="70"/>
-    <w:lsdException w:name="Colorful Shading Accent 2" w:uiPriority="71"/>
-    <w:lsdException w:name="Colorful List Accent 2" w:uiPriority="72"/>
-    <w:lsdException w:name="Colorful Grid Accent 2" w:uiPriority="73"/>
-    <w:lsdException w:name="Light Shading Accent 3" w:uiPriority="60"/>
-    <w:lsdException w:name="Light List Accent 3" w:uiPriority="61"/>
-    <w:lsdException w:name="Light Grid Accent 3" w:uiPriority="62"/>
-    <w:lsdException w:name="Medium Shading 1 Accent 3" w:uiPriority="63"/>
-    <w:lsdException w:name="Medium Shading 2 Accent 3" w:uiPriority="64"/>
-    <w:lsdException w:name="Medium List 1 Accent 3" w:uiPriority="65"/>
-    <w:lsdException w:name="Medium List 2 Accent 3" w:uiPriority="66"/>
-    <w:lsdException w:name="Medium Grid 1 Accent 3" w:uiPriority="67"/>
-    <w:lsdException w:name="Medium Grid 2 Accent 3" w:uiPriority="68"/>
-    <w:lsdException w:name="Medium Grid 3 Accent 3" w:uiPriority="69"/>
-    <w:lsdException w:name="Dark List Accent 3" w:uiPriority="70"/>
-    <w:lsdException w:name="Colorful Shading Accent 3" w:uiPriority="71"/>
-    <w:lsdException w:name="Colorful List Accent 3" w:uiPriority="72"/>
-    <w:lsdException w:name="Colorful Grid Accent 3" w:uiPriority="73"/>
-    <w:lsdException w:name="Light Shading Accent 4" w:uiPriority="60"/>
-    <w:lsdException w:name="Light List Accent 4" w:uiPriority="61"/>
-    <w:lsdException w:name="Light Grid Accent 4" w:uiPriority="62"/>
-    <w:lsdException w:name="Medium Shading 1 Accent 4" w:uiPriority="63"/>
-    <w:lsdException w:name="Medium Shading 2 Accent 4" w:uiPriority="64"/>
-    <w:lsdException w:name="Medium List 1 Accent 4" w:uiPriority="65"/>
-    <w:lsdException w:name="Medium List 2 Accent 4" w:uiPriority="66"/>
-    <w:lsdException w:name="Medium Grid 1 Accent 4" w:uiPriority="67"/>
-    <w:lsdException w:name="Medium Grid 2 Accent 4" w:uiPriority="68"/>
-    <w:lsdException w:name="Medium Grid 3 Accent 4" w:uiPriority="69"/>
-    <w:lsdException w:name="Dark List Accent 4" w:uiPriority="70"/>
-    <w:lsdException w:name="Colorful Shading Accent 4" w:uiPriority="71"/>
-    <w:lsdException w:name="Colorful List Accent 4" w:uiPriority="72"/>
-    <w:lsdException w:name="Colorful Grid Accent 4" w:uiPriority="73"/>
-    <w:lsdException w:name="Light Shading Accent 5" w:uiPriority="60"/>
-    <w:lsdException w:name="Light List Accent 5" w:uiPriority="61"/>
-    <w:lsdException w:name="Light Grid Accent 5" w:uiPriority="62"/>
-    <w:lsdException w:name="Medium Shading 1 Accent 5" w:uiPriority="63"/>
-    <w:lsdException w:name="Medium Shading 2 Accent 5" w:uiPriority="64"/>
-    <w:lsdException w:name="Medium List 1 Accent 5" w:uiPriority="65"/>
-    <w:lsdException w:name="Medium List 2 Accent 5" w:uiPriority="66"/>
-    <w:lsdException w:name="Medium Grid 1 Accent 5" w:uiPriority="67"/>
-    <w:lsdException w:name="Medium Grid 2 Accent 5" w:uiPriority="68"/>
-    <w:lsdException w:name="Medium Grid 3 Accent 5" w:uiPriority="69"/>
-    <w:lsdException w:name="Dark List Accent 5" w:uiPriority="70"/>
-    <w:lsdException w:name="Colorful Shading Accent 5" w:uiPriority="71"/>
-    <w:lsdException w:name="Colorful List Accent 5" w:uiPriority="72"/>
-    <w:lsdException w:name="Colorful Grid Accent 5" w:uiPriority="73"/>
-    <w:lsdException w:name="Light Shading Accent 6" w:uiPriority="60"/>
-    <w:lsdException w:name="Light List Accent 6" w:uiPriority="61"/>
-    <w:lsdException w:name="Light Grid Accent 6" w:uiPriority="62"/>
-    <w:lsdException w:name="Medium Shading 1 Accent 6" w:uiPriority="63"/>
-    <w:lsdException w:name="Medium Shading 2 Accent 6" w:uiPriority="64"/>
-    <w:lsdException w:name="Medium List 1 Accent 6" w:uiPriority="65"/>
-    <w:lsdException w:name="Medium List 2 Accent 6" w:uiPriority="66"/>
-    <w:lsdException w:name="Medium Grid 1 Accent 6" w:uiPriority="67"/>
-    <w:lsdException w:name="Medium Grid 2 Accent 6" w:uiPriority="68"/>
-    <w:lsdException w:name="Medium Grid 3 Accent 6" w:uiPriority="69"/>
-    <w:lsdException w:name="Dark List Accent 6" w:uiPriority="70"/>
-    <w:lsdException w:name="Colorful Shading Accent 6" w:uiPriority="71"/>
-    <w:lsdException w:name="Colorful List Accent 6" w:uiPriority="72"/>
-    <w:lsdException w:name="Colorful Grid Accent 6" w:uiPriority="73"/>
-    <w:lsdException w:name="Subtle Emphasis" w:uiPriority="19" w:qFormat="1"/>
-    <w:lsdException w:name="Intense Emphasis" w:uiPriority="21" w:qFormat="1"/>
-    <w:lsdException w:name="Subtle Reference" w:uiPriority="31" w:qFormat="1"/>
-    <w:lsdException w:name="Intense Reference" w:uiPriority="32" w:qFormat="1"/>
-    <w:lsdException w:name="Book Title" w:uiPriority="33" w:qFormat="1"/>
-    <w:lsdException w:name="Bibliography" w:semiHidden="1" w:uiPriority="37" w:unhideWhenUsed="1"/>
-    <w:lsdException w:name="TOC Heading" w:semiHidden="1" w:uiPriority="39" w:unhideWhenUsed="1" w:qFormat="1"/>
-    <w:lsdException w:name="Plain Table 1" w:uiPriority="41"/>
-    <w:lsdException w:name="Plain Table 2" w:uiPriority="42"/>
-    <w:lsdException w:name="Plain Table 3" w:uiPriority="43"/>
-    <w:lsdException w:name="Plain Table 4" w:uiPriority="44"/>
-    <w:lsdException w:name="Plain Table 5" w:uiPriority="45"/>
-    <w:lsdException w:name="Grid Table Light" w:uiPriority="40"/>
-    <w:lsdException w:name="Grid Table 1 Light" w:uiPriority="46"/>
-    <w:lsdException w:name="Grid Table 2" w:uiPriority="47"/>
-    <w:lsdException w:name="Grid Table 3" w:uiPriority="48"/>
-    <w:lsdException w:name="Grid Table 4" w:uiPriority="49"/>
-    <w:lsdException w:name="Grid Table 5 Dark" w:uiPriority="50"/>
-    <w:lsdException w:name="Grid Table 6 Colorful" w:uiPriority="51"/>
-    <w:lsdException w:name="Grid Table 7 Colorful" w:uiPriority="52"/>
-    <w:lsdException w:name="Grid Table 1 Light Accent 1" w:uiPriority="46"/>
-    <w:lsdException w:name="Grid Table 2 Accent 1" w:uiPriority="47"/>
-    <w:lsdException w:name="Grid Table 3 Accent 1" w:uiPriority="48"/>
-    <w:lsdException w:name="Grid Table 4 Accent 1" w:uiPriority="49"/>
-    <w:lsdException w:name="Grid Table 5 Dark Accent 1" w:uiPriority="50"/>
-    <w:lsdException w:name="Grid Table 6 Colorful Accent 1" w:uiPriority="51"/>
-    <w:lsdException w:name="Grid Table 7 Colorful Accent 1" w:uiPriority="52"/>
-    <w:lsdException w:name="Grid Table 1 Light Accent 2" w:uiPriority="46"/>
-    <w:lsdException w:name="Grid Table 2 Accent 2" w:uiPriority="47"/>
-    <w:lsdException w:name="Grid Table 3 Accent 2" w:uiPriority="48"/>
-    <w:lsdException w:name="Grid Table 4 Accent 2" w:uiPriority="49"/>
-    <w:lsdException w:name="Grid Table 5 Dark Accent 2" w:uiPriority="50"/>
-    <w:lsdException w:name="Grid Table 6 Colorful Accent 2" w:uiPriority="51"/>
-    <w:lsdException w:name="Grid Table 7 Colorful Accent 2" w:uiPriority="52"/>
-    <w:lsdException w:name="Grid Table 1 Light Accent 3" w:uiPriority="46"/>
-    <w:lsdException w:name="Grid Table 2 Accent 3" w:uiPriority="47"/>
-    <w:lsdException w:name="Grid Table 3 Accent 3" w:uiPriority="48"/>
-    <w:lsdException w:name="Grid Table 4 Accent 3" w:uiPriority="49"/>
-    <w:lsdException w:name="Grid Table 5 Dark Accent 3" w:uiPriority="50"/>
-    <w:lsdException w:name="Grid Table 6 Colorful Accent 3" w:uiPriority="51"/>
-    <w:lsdException w:name="Grid Table 7 Colorful Accent 3" w:uiPriority="52"/>
-    <w:lsdException w:name="Grid Table 1 Light Accent 4" w:uiPriority="46"/>
-    <w:lsdException w:name="Grid Table 2 Accent 4" w:uiPriority="47"/>
-    <w:lsdException w:name="Grid Table 3 Accent 4" w:uiPriority="48"/>
-    <w:lsdException w:name="Grid Table 4 Accent 4" w:uiPriority="49"/>
-    <w:lsdException w:name="Grid Table 5 Dark Accent 4" w:uiPriority="50"/>
-    <w:lsdException w:name="Grid Table 6 Colorful Accent 4" w:uiPriority="51"/>
-    <w:lsdException w:name="Grid Table 7 Colorful Accent 4" w:uiPriority="52"/>
-    <w:lsdException w:name="Grid Table 1 Light Accent 5" w:uiPriority="46"/>
-    <w:lsdException w:name="Grid Table 2 Accent 5" w:uiPriority="47"/>
-    <w:lsdException w:name="Grid Table 3 Accent 5" w:uiPriority="48"/>
-    <w:lsdException w:name="Grid Table 4 Accent 5" w:uiPriority="49"/>
-    <w:lsdException w:name="Grid Table 5 Dark Accent 5" w:uiPriority="50"/>
-    <w:lsdException w:name="Grid Table 6 Colorful Accent 5" w:uiPriority="51"/>
-    <w:lsdException w:name="Grid Table 7 Colorful Accent 5" w:uiPriority="52"/>
-    <w:lsdException w:name="Grid Table 1 Light Accent 6" w:uiPriority="46"/>
-    <w:lsdException w:name="Grid Table 2 Accent 6" w:uiPriority="47"/>
-    <w:lsdException w:name="Grid Table 3 Accent 6" w:uiPriority="48"/>
-    <w:lsdException w:name="Grid Table 4 Accent 6" w:uiPriority="49"/>
-    <w:lsdException w:name="Grid Table 5 Dark Accent 6" w:uiPriority="50"/>
-    <w:lsdException w:name="Grid Table 6 Colorful Accent 6" w:uiPriority="51"/>
-    <w:lsdException w:name="Grid Table 7 Colorful Accent 6" w:uiPriority="52"/>
-    <w:lsdException w:name="List Table 1 Light" w:uiPriority="46"/>
-    <w:lsdException w:name="List Table 2" w:uiPriority="47"/>
-    <w:lsdException w:name="List Table 3" w:uiPriority="48"/>
-    <w:lsdException w:name="List Table 4" w:uiPriority="49"/>
-    <w:lsdException w:name="List Table 5 Dark" w:uiPriority="50"/>
-    <w:lsdException w:name="List Table 6 Colorful" w:uiPriority="51"/>
-    <w:lsdException w:name="List Table 7 Colorful" w:uiPriority="52"/>
-    <w:lsdException w:name="List Table 1 Light Accent 1" w:uiPriority="46"/>
-    <w:lsdException w:name="List Table 2 Accent 1" w:uiPriority="47"/>
-    <w:lsdException w:name="List Table 3 Accent 1" w:uiPriority="48"/>
-    <w:lsdException w:name="List Table 4 Accent 1" w:uiPriority="49"/>
-    <w:lsdException w:name="List Table 5 Dark Accent 1" w:uiPriority="50"/>
-    <w:lsdException w:name="List Table 6 Colorful Accent 1" w:uiPriority="51"/>
-    <w:lsdException w:name="List Table 7 Colorful Accent 1" w:uiPriority="52"/>
-    <w:lsdException w:name="List Table 1 Light Accent 2" w:uiPriority="46"/>
-    <w:lsdException w:name="List Table 2 Accent 2" w:uiPriority="47"/>
-    <w:lsdException w:name="List Table 3 Accent 2" w:uiPriority="48"/>
-    <w:lsdException w:name="List Table 4 Accent 2" w:uiPriority="49"/>
-    <w:lsdException w:name="List Table 5 Dark Accent 2" w:uiPriority="50"/>
-    <w:lsdException w:name="List Table 6 Colorful Accent 2" w:uiPriority="51"/>
-    <w:lsdException w:name="List Table 7 Colorful Accent 2" w:uiPriority="52"/>
-    <w:lsdException w:name="List Table 1 Light Accent 3" w:uiPriority="46"/>
-    <w:lsdException w:name="List Table 2 Accent 3" w:uiPriority="47"/>
-    <w:lsdException w:name="List Table 3 Accent 3" w:uiPriority="48"/>
-    <w:lsdException w:name="List Table 4 Accent 3" w:uiPriority="49"/>
-    <w:lsdException w:name="List Table 5 Dark Accent 3" w:uiPriority="50"/>
-    <w:lsdException w:name="List Table 6 Colorful Accent 3" w:uiPriority="51"/>
-    <w:lsdException w:name="List Table 7 Colorful Accent 3" w:uiPriority="52"/>
-    <w:lsdException w:name="List Table 1 Light Accent 4" w:uiPriority="46"/>
-    <w:lsdException w:name="List Table 2 Accent 4" w:uiPriority="47"/>
-    <w:lsdException w:name="List Table 3 Accent 4" w:uiPriority="48"/>
-    <w:lsdException w:name="List Table 4 Accent 4" w:uiPriority="49"/>
-    <w:lsdException w:name="List Table 5 Dark Accent 4" w:uiPriority="50"/>
-    <w:lsdException w:name="List Table 6 Colorful Accent 4" w:uiPriority="51"/>
-    <w:lsdException w:name="List Table 7 Colorful Accent 4" w:uiPriority="52"/>
-    <w:lsdException w:name="List Table 1 Light Accent 5" w:uiPriority="46"/>
-    <w:lsdException w:name="List Table 2 Accent 5" w:uiPriority="47"/>
-    <w:lsdException w:name="List Table 3 Accent 5" w:uiPriority="48"/>
-    <w:lsdException w:name="List Table 4 Accent 5" w:uiPriority="49"/>
-    <w:lsdException w:name="List Table 5 Dark Accent 5" w:uiPriority="50"/>
-    <w:lsdException w:name="List Table 6 Colorful Accent 5" w:uiPriority="51"/>
-    <w:lsdException w:name="List Table 7 Colorful Accent 5" w:uiPriority="52"/>
-    <w:lsdException w:name="List Table 1 Light Accent 6" w:uiPriority="46"/>
-    <w:lsdException w:name="List Table 2 Accent 6" w:uiPriority="47"/>
-    <w:lsdException w:name="List Table 3 Accent 6" w:uiPriority="48"/>
-    <w:lsdException w:name="List Table 4 Accent 6" w:uiPriority="49"/>
-    <w:lsdException w:name="List Table 5 Dark Accent 6" w:uiPriority="50"/>
-    <w:lsdException w:name="List Table 6 Colorful Accent 6" w:uiPriority="51"/>
-    <w:lsdException w:name="List Table 7 Colorful Accent 6" w:uiPriority="52"/>
+  <w:latentStyles w:defLockedState="0" w:defUIPriority="99" w:defSemiHidden="1" w:defUnhideWhenUsed="1" w:defQFormat="0" w:count="267">
+    <w:lsdException w:name="Normal" w:semiHidden="0" w:uiPriority="0" w:unhideWhenUsed="0" w:qFormat="1"/>
+    <w:lsdException w:name="heading 1" w:semiHidden="0" w:uiPriority="9" w:unhideWhenUsed="0" w:qFormat="1"/>
+    <w:lsdException w:name="heading 2" w:uiPriority="9" w:qFormat="1"/>
+    <w:lsdException w:name="heading 3" w:uiPriority="9" w:qFormat="1"/>
+    <w:lsdException w:name="heading 4" w:uiPriority="9" w:qFormat="1"/>
+    <w:lsdException w:name="heading 5" w:uiPriority="9" w:qFormat="1"/>
+    <w:lsdException w:name="heading 6" w:uiPriority="9" w:qFormat="1"/>
+    <w:lsdException w:name="heading 7" w:uiPriority="9" w:qFormat="1"/>
+    <w:lsdException w:name="heading 8" w:uiPriority="9" w:qFormat="1"/>
+    <w:lsdException w:name="heading 9" w:uiPriority="9" w:qFormat="1"/>
+    <w:lsdException w:name="toc 1" w:uiPriority="39"/>
+    <w:lsdException w:name="toc 2" w:uiPriority="39"/>
+    <w:lsdException w:name="toc 3" w:uiPriority="39"/>
+    <w:lsdException w:name="toc 4" w:uiPriority="39"/>
+    <w:lsdException w:name="toc 5" w:uiPriority="39"/>
+    <w:lsdException w:name="toc 6" w:uiPriority="39"/>
+    <w:lsdException w:name="toc 7" w:uiPriority="39"/>
+    <w:lsdException w:name="toc 8" w:uiPriority="39"/>
+    <w:lsdException w:name="toc 9" w:uiPriority="39"/>
+    <w:lsdException w:name="caption" w:uiPriority="35" w:qFormat="1"/>
+    <w:lsdException w:name="Title" w:semiHidden="0" w:uiPriority="10" w:unhideWhenUsed="0" w:qFormat="1"/>
+    <w:lsdException w:name="Default Paragraph Font" w:uiPriority="1"/>
+    <w:lsdException w:name="Subtitle" w:semiHidden="0" w:uiPriority="11" w:unhideWhenUsed="0" w:qFormat="1"/>
+    <w:lsdException w:name="Strong" w:semiHidden="0" w:uiPriority="22" w:unhideWhenUsed="0" w:qFormat="1"/>
+    <w:lsdException w:name="Emphasis" w:semiHidden="0" w:uiPriority="20" w:unhideWhenUsed="0" w:qFormat="1"/>
+    <w:lsdException w:name="Table Grid" w:semiHidden="0" w:uiPriority="59" w:unhideWhenUsed="0"/>
+    <w:lsdException w:name="Placeholder Text" w:unhideWhenUsed="0"/>
+    <w:lsdException w:name="No Spacing" w:semiHidden="0" w:uiPriority="1" w:unhideWhenUsed="0" w:qFormat="1"/>
+    <w:lsdException w:name="Light Shading" w:semiHidden="0" w:uiPriority="60" w:unhideWhenUsed="0"/>
+    <w:lsdException w:name="Light List" w:semiHidden="0" w:uiPriority="61" w:unhideWhenUsed="0"/>
+    <w:lsdException w:name="Light Grid" w:semiHidden="0" w:uiPriority="62" w:unhideWhenUsed="0"/>
+    <w:lsdException w:name="Medium Shading 1" w:semiHidden="0" w:uiPriority="63" w:unhideWhenUsed="0"/>
+    <w:lsdException w:name="Medium Shading 2" w:semiHidden="0" w:uiPriority="64" w:unhideWhenUsed="0"/>
+    <w:lsdException w:name="Medium List 1" w:semiHidden="0" w:uiPriority="65" w:unhideWhenUsed="0"/>
+    <w:lsdException w:name="Medium List 2" w:semiHidden="0" w:uiPriority="66" w:unhideWhenUsed="0"/>
+    <w:lsdException w:name="Medium Grid 1" w:semiHidden="0" w:uiPriority="67" w:unhideWhenUsed="0"/>
+    <w:lsdException w:name="Medium Grid 2" w:semiHidden="0" w:uiPriority="68" w:unhideWhenUsed="0"/>
+    <w:lsdException w:name="Medium Grid 3" w:semiHidden="0" w:uiPriority="69" w:unhideWhenUsed="0"/>
+    <w:lsdException w:name="Dark List" w:semiHidden="0" w:uiPriority="70" w:unhideWhenUsed="0"/>
+    <w:lsdException w:name="Colorful Shading" w:semiHidden="0" w:uiPriority="71" w:unhideWhenUsed="0"/>
+    <w:lsdException w:name="Colorful List" w:semiHidden="0" w:uiPriority="72" w:unhideWhenUsed="0"/>
+    <w:lsdException w:name="Colorful Grid" w:semiHidden="0" w:uiPriority="73" w:unhideWhenUsed="0"/>
+    <w:lsdException w:name="Light Shading Accent 1" w:semiHidden="0" w:uiPriority="60" w:unhideWhenUsed="0"/>
+    <w:lsdException w:name="Light List Accent 1" w:semiHidden="0" w:uiPriority="61" w:unhideWhenUsed="0"/>
+    <w:lsdException w:name="Light Grid Accent 1" w:semiHidden="0" w:uiPriority="62" w:unhideWhenUsed="0"/>
+    <w:lsdException w:name="Medium Shading 1 Accent 1" w:semiHidden="0" w:uiPriority="63" w:unhideWhenUsed="0"/>
+    <w:lsdException w:name="Medium Shading 2 Accent 1" w:semiHidden="0" w:uiPriority="64" w:unhideWhenUsed="0"/>
+    <w:lsdException w:name="Medium List 1 Accent 1" w:semiHidden="0" w:uiPriority="65" w:unhideWhenUsed="0"/>
+    <w:lsdException w:name="Revision" w:unhideWhenUsed="0"/>
+    <w:lsdException w:name="List Paragraph" w:semiHidden="0" w:uiPriority="34" w:unhideWhenUsed="0" w:qFormat="1"/>
+    <w:lsdException w:name="Quote" w:semiHidden="0" w:uiPriority="29" w:unhideWhenUsed="0" w:qFormat="1"/>
+    <w:lsdException w:name="Intense Quote" w:semiHidden="0" w:uiPriority="30" w:unhideWhenUsed="0" w:qFormat="1"/>
+    <w:lsdException w:name="Medium List 2 Accent 1" w:semiHidden="0" w:uiPriority="66" w:unhideWhenUsed="0"/>
+    <w:lsdException w:name="Medium Grid 1 Accent 1" w:semiHidden="0" w:uiPriority="67" w:unhideWhenUsed="0"/>
+    <w:lsdException w:name="Medium Grid 2 Accent 1" w:semiHidden="0" w:uiPriority="68" w:unhideWhenUsed="0"/>
+    <w:lsdException w:name="Medium Grid 3 Accent 1" w:semiHidden="0" w:uiPriority="69" w:unhideWhenUsed="0"/>
+    <w:lsdException w:name="Dark List Accent 1" w:semiHidden="0" w:uiPriority="70" w:unhideWhenUsed="0"/>
+    <w:lsdException w:name="Colorful Shading Accent 1" w:semiHidden="0" w:uiPriority="71" w:unhideWhenUsed="0"/>
+    <w:lsdException w:name="Colorful List Accent 1" w:semiHidden="0" w:uiPriority="72" w:unhideWhenUsed="0"/>
+    <w:lsdException w:name="Colorful Grid Accent 1" w:semiHidden="0" w:uiPriority="73" w:unhideWhenUsed="0"/>
+    <w:lsdException w:name="Light Shading Accent 2" w:semiHidden="0" w:uiPriority="60" w:unhideWhenUsed="0"/>
+    <w:lsdException w:name="Light List Accent 2" w:semiHidden="0" w:uiPriority="61" w:unhideWhenUsed="0"/>
+    <w:lsdException w:name="Light Grid Accent 2" w:semiHidden="0" w:uiPriority="62" w:unhideWhenUsed="0"/>
+    <w:lsdException w:name="Medium Shading 1 Accent 2" w:semiHidden="0" w:uiPriority="63" w:unhideWhenUsed="0"/>
+    <w:lsdException w:name="Medium Shading 2 Accent 2" w:semiHidden="0" w:uiPriority="64" w:unhideWhenUsed="0"/>
+    <w:lsdException w:name="Medium List 1 Accent 2" w:semiHidden="0" w:uiPriority="65" w:unhideWhenUsed="0"/>
+    <w:lsdException w:name="Medium List 2 Accent 2" w:semiHidden="0" w:uiPriority="66" w:unhideWhenUsed="0"/>
+    <w:lsdException w:name="Medium Grid 1 Accent 2" w:semiHidden="0" w:uiPriority="67" w:unhideWhenUsed="0"/>
+    <w:lsdException w:name="Medium Grid 2 Accent 2" w:semiHidden="0" w:uiPriority="68" w:unhideWhenUsed="0"/>
+    <w:lsdException w:name="Medium Grid 3 Accent 2" w:semiHidden="0" w:uiPriority="69" w:unhideWhenUsed="0"/>
+    <w:lsdException w:name="Dark List Accent 2" w:semiHidden="0" w:uiPriority="70" w:unhideWhenUsed="0"/>
+    <w:lsdException w:name="Colorful Shading Accent 2" w:semiHidden="0" w:uiPriority="71" w:unhideWhenUsed="0"/>
+    <w:lsdException w:name="Colorful List Accent 2" w:semiHidden="0" w:uiPriority="72" w:unhideWhenUsed="0"/>
+    <w:lsdException w:name="Colorful Grid Accent 2" w:semiHidden="0" w:uiPriority="73" w:unhideWhenUsed="0"/>
+    <w:lsdException w:name="Light Shading Accent 3" w:semiHidden="0" w:uiPriority="60" w:unhideWhenUsed="0"/>
+    <w:lsdException w:name="Light List Accent 3" w:semiHidden="0" w:uiPriority="61" w:unhideWhenUsed="0"/>
+    <w:lsdException w:name="Light Grid Accent 3" w:semiHidden="0" w:uiPriority="62" w:unhideWhenUsed="0"/>
+    <w:lsdException w:name="Medium Shading 1 Accent 3" w:semiHidden="0" w:uiPriority="63" w:unhideWhenUsed="0"/>
+    <w:lsdException w:name="Medium Shading 2 Accent 3" w:semiHidden="0" w:uiPriority="64" w:unhideWhenUsed="0"/>
+    <w:lsdException w:name="Medium List 1 Accent 3" w:semiHidden="0" w:uiPriority="65" w:unhideWhenUsed="0"/>
+    <w:lsdException w:name="Medium List 2 Accent 3" w:semiHidden="0" w:uiPriority="66" w:unhideWhenUsed="0"/>
+    <w:lsdException w:name="Medium Grid 1 Accent 3" w:semiHidden="0" w:uiPriority="67" w:unhideWhenUsed="0"/>
+    <w:lsdException w:name="Medium Grid 2 Accent 3" w:semiHidden="0" w:uiPriority="68" w:unhideWhenUsed="0"/>
+    <w:lsdException w:name="Medium Grid 3 Accent 3" w:semiHidden="0" w:uiPriority="69" w:unhideWhenUsed="0"/>
+    <w:lsdException w:name="Dark List Accent 3" w:semiHidden="0" w:uiPriority="70" w:unhideWhenUsed="0"/>
+    <w:lsdException w:name="Colorful Shading Accent 3" w:semiHidden="0" w:uiPriority="71" w:unhideWhenUsed="0"/>
+    <w:lsdException w:name="Colorful List Accent 3" w:semiHidden="0" w:uiPriority="72" w:unhideWhenUsed="0"/>
+    <w:lsdException w:name="Colorful Grid Accent 3" w:semiHidden="0" w:uiPriority="73" w:unhideWhenUsed="0"/>
+    <w:lsdException w:name="Light Shading Accent 4" w:semiHidden="0" w:uiPriority="60" w:unhideWhenUsed="0"/>
+    <w:lsdException w:name="Light List Accent 4" w:semiHidden="0" w:uiPriority="61" w:unhideWhenUsed="0"/>
+    <w:lsdException w:name="Light Grid Accent 4" w:semiHidden="0" w:uiPriority="62" w:unhideWhenUsed="0"/>
+    <w:lsdException w:name="Medium Shading 1 Accent 4" w:semiHidden="0" w:uiPriority="63" w:unhideWhenUsed="0"/>
+    <w:lsdException w:name="Medium Shading 2 Accent 4" w:semiHidden="0" w:uiPriority="64" w:unhideWhenUsed="0"/>
+    <w:lsdException w:name="Medium List 1 Accent 4" w:semiHidden="0" w:uiPriority="65" w:unhideWhenUsed="0"/>
+    <w:lsdException w:name="Medium List 2 Accent 4" w:semiHidden="0" w:uiPriority="66" w:unhideWhenUsed="0"/>
+    <w:lsdException w:name="Medium Grid 1 Accent 4" w:semiHidden="0" w:uiPriority="67" w:unhideWhenUsed="0"/>
+    <w:lsdException w:name="Medium Grid 2 Accent 4" w:semiHidden="0" w:uiPriority="68" w:unhideWhenUsed="0"/>
+    <w:lsdException w:name="Medium Grid 3 Accent 4" w:semiHidden="0" w:uiPriority="69" w:unhideWhenUsed="0"/>
+    <w:lsdException w:name="Dark List Accent 4" w:semiHidden="0" w:uiPriority="70" w:unhideWhenUsed="0"/>
+    <w:lsdException w:name="Colorful Shading Accent 4" w:semiHidden="0" w:uiPriority="71" w:unhideWhenUsed="0"/>
+    <w:lsdException w:name="Colorful List Accent 4" w:semiHidden="0" w:uiPriority="72" w:unhideWhenUsed="0"/>
+    <w:lsdException w:name="Colorful Grid Accent 4" w:semiHidden="0" w:uiPriority="73" w:unhideWhenUsed="0"/>
+    <w:lsdException w:name="Light Shading Accent 5" w:semiHidden="0" w:uiPriority="60" w:unhideWhenUsed="0"/>
+    <w:lsdException w:name="Light List Accent 5" w:semiHidden="0" w:uiPriority="61" w:unhideWhenUsed="0"/>
+    <w:lsdException w:name="Light Grid Accent 5" w:semiHidden="0" w:uiPriority="62" w:unhideWhenUsed="0"/>
+    <w:lsdException w:name="Medium Shading 1 Accent 5" w:semiHidden="0" w:uiPriority="63" w:unhideWhenUsed="0"/>
+    <w:lsdException w:name="Medium Shading 2 Accent 5" w:semiHidden="0" w:uiPriority="64" w:unhideWhenUsed="0"/>
+    <w:lsdException w:name="Medium List 1 Accent 5" w:semiHidden="0" w:uiPriority="65" w:unhideWhenUsed="0"/>
+    <w:lsdException w:name="Medium List 2 Accent 5" w:semiHidden="0" w:uiPriority="66" w:unhideWhenUsed="0"/>
+    <w:lsdException w:name="Medium Grid 1 Accent 5" w:semiHidden="0" w:uiPriority="67" w:unhideWhenUsed="0"/>
+    <w:lsdException w:name="Medium Grid 2 Accent 5" w:semiHidden="0" w:uiPriority="68" w:unhideWhenUsed="0"/>
+    <w:lsdException w:name="Medium Grid 3 Accent 5" w:semiHidden="0" w:uiPriority="69" w:unhideWhenUsed="0"/>
+    <w:lsdException w:name="Dark List Accent 5" w:semiHidden="0" w:uiPriority="70" w:unhideWhenUsed="0"/>
+    <w:lsdException w:name="Colorful Shading Accent 5" w:semiHidden="0" w:uiPriority="71" w:unhideWhenUsed="0"/>
+    <w:lsdException w:name="Colorful List Accent 5" w:semiHidden="0" w:uiPriority="72" w:unhideWhenUsed="0"/>
+    <w:lsdException w:name="Colorful Grid Accent 5" w:semiHidden="0" w:uiPriority="73" w:unhideWhenUsed="0"/>
+    <w:lsdException w:name="Light Shading Accent 6" w:semiHidden="0" w:uiPriority="60" w:unhideWhenUsed="0"/>
+    <w:lsdException w:name="Light List Accent 6" w:semiHidden="0" w:uiPriority="61" w:unhideWhenUsed="0"/>
+    <w:lsdException w:name="Light Grid Accent 6" w:semiHidden="0" w:uiPriority="62" w:unhideWhenUsed="0"/>
+    <w:lsdException w:name="Medium Shading 1 Accent 6" w:semiHidden="0" w:uiPriority="63" w:unhideWhenUsed="0"/>
+    <w:lsdException w:name="Medium Shading 2 Accent 6" w:semiHidden="0" w:uiPriority="64" w:unhideWhenUsed="0"/>
+    <w:lsdException w:name="Medium List 1 Accent 6" w:semiHidden="0" w:uiPriority="65" w:unhideWhenUsed="0"/>
+    <w:lsdException w:name="Medium List 2 Accent 6" w:semiHidden="0" w:uiPriority="66" w:unhideWhenUsed="0"/>
+    <w:lsdException w:name="Medium Grid 1 Accent 6" w:semiHidden="0" w:uiPriority="67" w:unhideWhenUsed="0"/>
+    <w:lsdException w:name="Medium Grid 2 Accent 6" w:semiHidden="0" w:uiPriority="68" w:unhideWhenUsed="0"/>
+    <w:lsdException w:name="Medium Grid 3 Accent 6" w:semiHidden="0" w:uiPriority="69" w:unhideWhenUsed="0"/>
+    <w:lsdException w:name="Dark List Accent 6" w:semiHidden="0" w:uiPriority="70" w:unhideWhenUsed="0"/>
+    <w:lsdException w:name="Colorful Shading Accent 6" w:semiHidden="0" w:uiPriority="71" w:unhideWhenUsed="0"/>
+    <w:lsdException w:name="Colorful List Accent 6" w:semiHidden="0" w:uiPriority="72" w:unhideWhenUsed="0"/>
+    <w:lsdException w:name="Colorful Grid Accent 6" w:semiHidden="0" w:uiPriority="73" w:unhideWhenUsed="0"/>
+    <w:lsdException w:name="Subtle Emphasis" w:semiHidden="0" w:uiPriority="19" w:unhideWhenUsed="0" w:qFormat="1"/>
+    <w:lsdException w:name="Intense Emphasis" w:semiHidden="0" w:uiPriority="21" w:unhideWhenUsed="0" w:qFormat="1"/>
+    <w:lsdException w:name="Subtle Reference" w:semiHidden="0" w:uiPriority="31" w:unhideWhenUsed="0" w:qFormat="1"/>
+    <w:lsdException w:name="Intense Reference" w:semiHidden="0" w:uiPriority="32" w:unhideWhenUsed="0" w:qFormat="1"/>
+    <w:lsdException w:name="Book Title" w:semiHidden="0" w:uiPriority="33" w:unhideWhenUsed="0" w:qFormat="1"/>
+    <w:lsdException w:name="Bibliography" w:uiPriority="37"/>
+    <w:lsdException w:name="TOC Heading" w:uiPriority="39" w:qFormat="1"/>
   </w:latentStyles>
   <w:style w:type="paragraph" w:default="1" w:styleId="Normal">
     <w:name w:val="Normal"/>
@@ -3570,8 +3510,222 @@
 </w:styles>
 </file>
 
+<file path=word/glossary/stylesWithEffects.xml><?xml version="1.0" encoding="utf-8"?>
+<w:styles xmlns:wpc="http://schemas.microsoft.com/office/word/2010/wordprocessingCanvas" xmlns:mc="http://schemas.openxmlformats.org/markup-compatibility/2006" xmlns:o="urn:schemas-microsoft-com:office:office" xmlns:r="http://schemas.openxmlformats.org/officeDocument/2006/relationships" xmlns:m="http://schemas.openxmlformats.org/officeDocument/2006/math" xmlns:v="urn:schemas-microsoft-com:vml" xmlns:wp14="http://schemas.microsoft.com/office/word/2010/wordprocessingDrawing" xmlns:wp="http://schemas.openxmlformats.org/drawingml/2006/wordprocessingDrawing" xmlns:w10="urn:schemas-microsoft-com:office:word" xmlns:w="http://schemas.openxmlformats.org/wordprocessingml/2006/main" xmlns:w14="http://schemas.microsoft.com/office/word/2010/wordml" xmlns:wpg="http://schemas.microsoft.com/office/word/2010/wordprocessingGroup" xmlns:wpi="http://schemas.microsoft.com/office/word/2010/wordprocessingInk" xmlns:wne="http://schemas.microsoft.com/office/word/2006/wordml" xmlns:wps="http://schemas.microsoft.com/office/word/2010/wordprocessingShape" mc:Ignorable="w14 wp14">
+  <w:docDefaults>
+    <w:rPrDefault>
+      <w:rPr>
+        <w:rFonts w:asciiTheme="minorHAnsi" w:eastAsiaTheme="minorEastAsia" w:hAnsiTheme="minorHAnsi" w:cstheme="minorBidi"/>
+        <w:sz w:val="22"/>
+        <w:szCs w:val="22"/>
+        <w:lang w:val="en-IE" w:eastAsia="en-IE" w:bidi="ar-SA"/>
+      </w:rPr>
+    </w:rPrDefault>
+    <w:pPrDefault>
+      <w:pPr>
+        <w:spacing w:after="200" w:line="276" w:lineRule="auto"/>
+      </w:pPr>
+    </w:pPrDefault>
+  </w:docDefaults>
+  <w:latentStyles w:defLockedState="0" w:defUIPriority="99" w:defSemiHidden="1" w:defUnhideWhenUsed="1" w:defQFormat="0" w:count="267">
+    <w:lsdException w:name="Normal" w:semiHidden="0" w:uiPriority="0" w:unhideWhenUsed="0" w:qFormat="1"/>
+    <w:lsdException w:name="heading 1" w:semiHidden="0" w:uiPriority="9" w:unhideWhenUsed="0" w:qFormat="1"/>
+    <w:lsdException w:name="heading 2" w:uiPriority="9" w:qFormat="1"/>
+    <w:lsdException w:name="heading 3" w:uiPriority="9" w:qFormat="1"/>
+    <w:lsdException w:name="heading 4" w:uiPriority="9" w:qFormat="1"/>
+    <w:lsdException w:name="heading 5" w:uiPriority="9" w:qFormat="1"/>
+    <w:lsdException w:name="heading 6" w:uiPriority="9" w:qFormat="1"/>
+    <w:lsdException w:name="heading 7" w:uiPriority="9" w:qFormat="1"/>
+    <w:lsdException w:name="heading 8" w:uiPriority="9" w:qFormat="1"/>
+    <w:lsdException w:name="heading 9" w:uiPriority="9" w:qFormat="1"/>
+    <w:lsdException w:name="toc 1" w:uiPriority="39"/>
+    <w:lsdException w:name="toc 2" w:uiPriority="39"/>
+    <w:lsdException w:name="toc 3" w:uiPriority="39"/>
+    <w:lsdException w:name="toc 4" w:uiPriority="39"/>
+    <w:lsdException w:name="toc 5" w:uiPriority="39"/>
+    <w:lsdException w:name="toc 6" w:uiPriority="39"/>
+    <w:lsdException w:name="toc 7" w:uiPriority="39"/>
+    <w:lsdException w:name="toc 8" w:uiPriority="39"/>
+    <w:lsdException w:name="toc 9" w:uiPriority="39"/>
+    <w:lsdException w:name="caption" w:uiPriority="35" w:qFormat="1"/>
+    <w:lsdException w:name="Title" w:semiHidden="0" w:uiPriority="10" w:unhideWhenUsed="0" w:qFormat="1"/>
+    <w:lsdException w:name="Default Paragraph Font" w:uiPriority="1"/>
+    <w:lsdException w:name="Subtitle" w:semiHidden="0" w:uiPriority="11" w:unhideWhenUsed="0" w:qFormat="1"/>
+    <w:lsdException w:name="Strong" w:semiHidden="0" w:uiPriority="22" w:unhideWhenUsed="0" w:qFormat="1"/>
+    <w:lsdException w:name="Emphasis" w:semiHidden="0" w:uiPriority="20" w:unhideWhenUsed="0" w:qFormat="1"/>
+    <w:lsdException w:name="Table Grid" w:semiHidden="0" w:uiPriority="59" w:unhideWhenUsed="0"/>
+    <w:lsdException w:name="Placeholder Text" w:unhideWhenUsed="0"/>
+    <w:lsdException w:name="No Spacing" w:semiHidden="0" w:uiPriority="1" w:unhideWhenUsed="0" w:qFormat="1"/>
+    <w:lsdException w:name="Light Shading" w:semiHidden="0" w:uiPriority="60" w:unhideWhenUsed="0"/>
+    <w:lsdException w:name="Light List" w:semiHidden="0" w:uiPriority="61" w:unhideWhenUsed="0"/>
+    <w:lsdException w:name="Light Grid" w:semiHidden="0" w:uiPriority="62" w:unhideWhenUsed="0"/>
+    <w:lsdException w:name="Medium Shading 1" w:semiHidden="0" w:uiPriority="63" w:unhideWhenUsed="0"/>
+    <w:lsdException w:name="Medium Shading 2" w:semiHidden="0" w:uiPriority="64" w:unhideWhenUsed="0"/>
+    <w:lsdException w:name="Medium List 1" w:semiHidden="0" w:uiPriority="65" w:unhideWhenUsed="0"/>
+    <w:lsdException w:name="Medium List 2" w:semiHidden="0" w:uiPriority="66" w:unhideWhenUsed="0"/>
+    <w:lsdException w:name="Medium Grid 1" w:semiHidden="0" w:uiPriority="67" w:unhideWhenUsed="0"/>
+    <w:lsdException w:name="Medium Grid 2" w:semiHidden="0" w:uiPriority="68" w:unhideWhenUsed="0"/>
+    <w:lsdException w:name="Medium Grid 3" w:semiHidden="0" w:uiPriority="69" w:unhideWhenUsed="0"/>
+    <w:lsdException w:name="Dark List" w:semiHidden="0" w:uiPriority="70" w:unhideWhenUsed="0"/>
+    <w:lsdException w:name="Colorful Shading" w:semiHidden="0" w:uiPriority="71" w:unhideWhenUsed="0"/>
+    <w:lsdException w:name="Colorful List" w:semiHidden="0" w:uiPriority="72" w:unhideWhenUsed="0"/>
+    <w:lsdException w:name="Colorful Grid" w:semiHidden="0" w:uiPriority="73" w:unhideWhenUsed="0"/>
+    <w:lsdException w:name="Light Shading Accent 1" w:semiHidden="0" w:uiPriority="60" w:unhideWhenUsed="0"/>
+    <w:lsdException w:name="Light List Accent 1" w:semiHidden="0" w:uiPriority="61" w:unhideWhenUsed="0"/>
+    <w:lsdException w:name="Light Grid Accent 1" w:semiHidden="0" w:uiPriority="62" w:unhideWhenUsed="0"/>
+    <w:lsdException w:name="Medium Shading 1 Accent 1" w:semiHidden="0" w:uiPriority="63" w:unhideWhenUsed="0"/>
+    <w:lsdException w:name="Medium Shading 2 Accent 1" w:semiHidden="0" w:uiPriority="64" w:unhideWhenUsed="0"/>
+    <w:lsdException w:name="Medium List 1 Accent 1" w:semiHidden="0" w:uiPriority="65" w:unhideWhenUsed="0"/>
+    <w:lsdException w:name="Revision" w:unhideWhenUsed="0"/>
+    <w:lsdException w:name="List Paragraph" w:semiHidden="0" w:uiPriority="34" w:unhideWhenUsed="0" w:qFormat="1"/>
+    <w:lsdException w:name="Quote" w:semiHidden="0" w:uiPriority="29" w:unhideWhenUsed="0" w:qFormat="1"/>
+    <w:lsdException w:name="Intense Quote" w:semiHidden="0" w:uiPriority="30" w:unhideWhenUsed="0" w:qFormat="1"/>
+    <w:lsdException w:name="Medium List 2 Accent 1" w:semiHidden="0" w:uiPriority="66" w:unhideWhenUsed="0"/>
+    <w:lsdException w:name="Medium Grid 1 Accent 1" w:semiHidden="0" w:uiPriority="67" w:unhideWhenUsed="0"/>
+    <w:lsdException w:name="Medium Grid 2 Accent 1" w:semiHidden="0" w:uiPriority="68" w:unhideWhenUsed="0"/>
+    <w:lsdException w:name="Medium Grid 3 Accent 1" w:semiHidden="0" w:uiPriority="69" w:unhideWhenUsed="0"/>
+    <w:lsdException w:name="Dark List Accent 1" w:semiHidden="0" w:uiPriority="70" w:unhideWhenUsed="0"/>
+    <w:lsdException w:name="Colorful Shading Accent 1" w:semiHidden="0" w:uiPriority="71" w:unhideWhenUsed="0"/>
+    <w:lsdException w:name="Colorful List Accent 1" w:semiHidden="0" w:uiPriority="72" w:unhideWhenUsed="0"/>
+    <w:lsdException w:name="Colorful Grid Accent 1" w:semiHidden="0" w:uiPriority="73" w:unhideWhenUsed="0"/>
+    <w:lsdException w:name="Light Shading Accent 2" w:semiHidden="0" w:uiPriority="60" w:unhideWhenUsed="0"/>
+    <w:lsdException w:name="Light List Accent 2" w:semiHidden="0" w:uiPriority="61" w:unhideWhenUsed="0"/>
+    <w:lsdException w:name="Light Grid Accent 2" w:semiHidden="0" w:uiPriority="62" w:unhideWhenUsed="0"/>
+    <w:lsdException w:name="Medium Shading 1 Accent 2" w:semiHidden="0" w:uiPriority="63" w:unhideWhenUsed="0"/>
+    <w:lsdException w:name="Medium Shading 2 Accent 2" w:semiHidden="0" w:uiPriority="64" w:unhideWhenUsed="0"/>
+    <w:lsdException w:name="Medium List 1 Accent 2" w:semiHidden="0" w:uiPriority="65" w:unhideWhenUsed="0"/>
+    <w:lsdException w:name="Medium List 2 Accent 2" w:semiHidden="0" w:uiPriority="66" w:unhideWhenUsed="0"/>
+    <w:lsdException w:name="Medium Grid 1 Accent 2" w:semiHidden="0" w:uiPriority="67" w:unhideWhenUsed="0"/>
+    <w:lsdException w:name="Medium Grid 2 Accent 2" w:semiHidden="0" w:uiPriority="68" w:unhideWhenUsed="0"/>
+    <w:lsdException w:name="Medium Grid 3 Accent 2" w:semiHidden="0" w:uiPriority="69" w:unhideWhenUsed="0"/>
+    <w:lsdException w:name="Dark List Accent 2" w:semiHidden="0" w:uiPriority="70" w:unhideWhenUsed="0"/>
+    <w:lsdException w:name="Colorful Shading Accent 2" w:semiHidden="0" w:uiPriority="71" w:unhideWhenUsed="0"/>
+    <w:lsdException w:name="Colorful List Accent 2" w:semiHidden="0" w:uiPriority="72" w:unhideWhenUsed="0"/>
+    <w:lsdException w:name="Colorful Grid Accent 2" w:semiHidden="0" w:uiPriority="73" w:unhideWhenUsed="0"/>
+    <w:lsdException w:name="Light Shading Accent 3" w:semiHidden="0" w:uiPriority="60" w:unhideWhenUsed="0"/>
+    <w:lsdException w:name="Light List Accent 3" w:semiHidden="0" w:uiPriority="61" w:unhideWhenUsed="0"/>
+    <w:lsdException w:name="Light Grid Accent 3" w:semiHidden="0" w:uiPriority="62" w:unhideWhenUsed="0"/>
+    <w:lsdException w:name="Medium Shading 1 Accent 3" w:semiHidden="0" w:uiPriority="63" w:unhideWhenUsed="0"/>
+    <w:lsdException w:name="Medium Shading 2 Accent 3" w:semiHidden="0" w:uiPriority="64" w:unhideWhenUsed="0"/>
+    <w:lsdException w:name="Medium List 1 Accent 3" w:semiHidden="0" w:uiPriority="65" w:unhideWhenUsed="0"/>
+    <w:lsdException w:name="Medium List 2 Accent 3" w:semiHidden="0" w:uiPriority="66" w:unhideWhenUsed="0"/>
+    <w:lsdException w:name="Medium Grid 1 Accent 3" w:semiHidden="0" w:uiPriority="67" w:unhideWhenUsed="0"/>
+    <w:lsdException w:name="Medium Grid 2 Accent 3" w:semiHidden="0" w:uiPriority="68" w:unhideWhenUsed="0"/>
+    <w:lsdException w:name="Medium Grid 3 Accent 3" w:semiHidden="0" w:uiPriority="69" w:unhideWhenUsed="0"/>
+    <w:lsdException w:name="Dark List Accent 3" w:semiHidden="0" w:uiPriority="70" w:unhideWhenUsed="0"/>
+    <w:lsdException w:name="Colorful Shading Accent 3" w:semiHidden="0" w:uiPriority="71" w:unhideWhenUsed="0"/>
+    <w:lsdException w:name="Colorful List Accent 3" w:semiHidden="0" w:uiPriority="72" w:unhideWhenUsed="0"/>
+    <w:lsdException w:name="Colorful Grid Accent 3" w:semiHidden="0" w:uiPriority="73" w:unhideWhenUsed="0"/>
+    <w:lsdException w:name="Light Shading Accent 4" w:semiHidden="0" w:uiPriority="60" w:unhideWhenUsed="0"/>
+    <w:lsdException w:name="Light List Accent 4" w:semiHidden="0" w:uiPriority="61" w:unhideWhenUsed="0"/>
+    <w:lsdException w:name="Light Grid Accent 4" w:semiHidden="0" w:uiPriority="62" w:unhideWhenUsed="0"/>
+    <w:lsdException w:name="Medium Shading 1 Accent 4" w:semiHidden="0" w:uiPriority="63" w:unhideWhenUsed="0"/>
+    <w:lsdException w:name="Medium Shading 2 Accent 4" w:semiHidden="0" w:uiPriority="64" w:unhideWhenUsed="0"/>
+    <w:lsdException w:name="Medium List 1 Accent 4" w:semiHidden="0" w:uiPriority="65" w:unhideWhenUsed="0"/>
+    <w:lsdException w:name="Medium List 2 Accent 4" w:semiHidden="0" w:uiPriority="66" w:unhideWhenUsed="0"/>
+    <w:lsdException w:name="Medium Grid 1 Accent 4" w:semiHidden="0" w:uiPriority="67" w:unhideWhenUsed="0"/>
+    <w:lsdException w:name="Medium Grid 2 Accent 4" w:semiHidden="0" w:uiPriority="68" w:unhideWhenUsed="0"/>
+    <w:lsdException w:name="Medium Grid 3 Accent 4" w:semiHidden="0" w:uiPriority="69" w:unhideWhenUsed="0"/>
+    <w:lsdException w:name="Dark List Accent 4" w:semiHidden="0" w:uiPriority="70" w:unhideWhenUsed="0"/>
+    <w:lsdException w:name="Colorful Shading Accent 4" w:semiHidden="0" w:uiPriority="71" w:unhideWhenUsed="0"/>
+    <w:lsdException w:name="Colorful List Accent 4" w:semiHidden="0" w:uiPriority="72" w:unhideWhenUsed="0"/>
+    <w:lsdException w:name="Colorful Grid Accent 4" w:semiHidden="0" w:uiPriority="73" w:unhideWhenUsed="0"/>
+    <w:lsdException w:name="Light Shading Accent 5" w:semiHidden="0" w:uiPriority="60" w:unhideWhenUsed="0"/>
+    <w:lsdException w:name="Light List Accent 5" w:semiHidden="0" w:uiPriority="61" w:unhideWhenUsed="0"/>
+    <w:lsdException w:name="Light Grid Accent 5" w:semiHidden="0" w:uiPriority="62" w:unhideWhenUsed="0"/>
+    <w:lsdException w:name="Medium Shading 1 Accent 5" w:semiHidden="0" w:uiPriority="63" w:unhideWhenUsed="0"/>
+    <w:lsdException w:name="Medium Shading 2 Accent 5" w:semiHidden="0" w:uiPriority="64" w:unhideWhenUsed="0"/>
+    <w:lsdException w:name="Medium List 1 Accent 5" w:semiHidden="0" w:uiPriority="65" w:unhideWhenUsed="0"/>
+    <w:lsdException w:name="Medium List 2 Accent 5" w:semiHidden="0" w:uiPriority="66" w:unhideWhenUsed="0"/>
+    <w:lsdException w:name="Medium Grid 1 Accent 5" w:semiHidden="0" w:uiPriority="67" w:unhideWhenUsed="0"/>
+    <w:lsdException w:name="Medium Grid 2 Accent 5" w:semiHidden="0" w:uiPriority="68" w:unhideWhenUsed="0"/>
+    <w:lsdException w:name="Medium Grid 3 Accent 5" w:semiHidden="0" w:uiPriority="69" w:unhideWhenUsed="0"/>
+    <w:lsdException w:name="Dark List Accent 5" w:semiHidden="0" w:uiPriority="70" w:unhideWhenUsed="0"/>
+    <w:lsdException w:name="Colorful Shading Accent 5" w:semiHidden="0" w:uiPriority="71" w:unhideWhenUsed="0"/>
+    <w:lsdException w:name="Colorful List Accent 5" w:semiHidden="0" w:uiPriority="72" w:unhideWhenUsed="0"/>
+    <w:lsdException w:name="Colorful Grid Accent 5" w:semiHidden="0" w:uiPriority="73" w:unhideWhenUsed="0"/>
+    <w:lsdException w:name="Light Shading Accent 6" w:semiHidden="0" w:uiPriority="60" w:unhideWhenUsed="0"/>
+    <w:lsdException w:name="Light List Accent 6" w:semiHidden="0" w:uiPriority="61" w:unhideWhenUsed="0"/>
+    <w:lsdException w:name="Light Grid Accent 6" w:semiHidden="0" w:uiPriority="62" w:unhideWhenUsed="0"/>
+    <w:lsdException w:name="Medium Shading 1 Accent 6" w:semiHidden="0" w:uiPriority="63" w:unhideWhenUsed="0"/>
+    <w:lsdException w:name="Medium Shading 2 Accent 6" w:semiHidden="0" w:uiPriority="64" w:unhideWhenUsed="0"/>
+    <w:lsdException w:name="Medium List 1 Accent 6" w:semiHidden="0" w:uiPriority="65" w:unhideWhenUsed="0"/>
+    <w:lsdException w:name="Medium List 2 Accent 6" w:semiHidden="0" w:uiPriority="66" w:unhideWhenUsed="0"/>
+    <w:lsdException w:name="Medium Grid 1 Accent 6" w:semiHidden="0" w:uiPriority="67" w:unhideWhenUsed="0"/>
+    <w:lsdException w:name="Medium Grid 2 Accent 6" w:semiHidden="0" w:uiPriority="68" w:unhideWhenUsed="0"/>
+    <w:lsdException w:name="Medium Grid 3 Accent 6" w:semiHidden="0" w:uiPriority="69" w:unhideWhenUsed="0"/>
+    <w:lsdException w:name="Dark List Accent 6" w:semiHidden="0" w:uiPriority="70" w:unhideWhenUsed="0"/>
+    <w:lsdException w:name="Colorful Shading Accent 6" w:semiHidden="0" w:uiPriority="71" w:unhideWhenUsed="0"/>
+    <w:lsdException w:name="Colorful List Accent 6" w:semiHidden="0" w:uiPriority="72" w:unhideWhenUsed="0"/>
+    <w:lsdException w:name="Colorful Grid Accent 6" w:semiHidden="0" w:uiPriority="73" w:unhideWhenUsed="0"/>
+    <w:lsdException w:name="Subtle Emphasis" w:semiHidden="0" w:uiPriority="19" w:unhideWhenUsed="0" w:qFormat="1"/>
+    <w:lsdException w:name="Intense Emphasis" w:semiHidden="0" w:uiPriority="21" w:unhideWhenUsed="0" w:qFormat="1"/>
+    <w:lsdException w:name="Subtle Reference" w:semiHidden="0" w:uiPriority="31" w:unhideWhenUsed="0" w:qFormat="1"/>
+    <w:lsdException w:name="Intense Reference" w:semiHidden="0" w:uiPriority="32" w:unhideWhenUsed="0" w:qFormat="1"/>
+    <w:lsdException w:name="Book Title" w:semiHidden="0" w:uiPriority="33" w:unhideWhenUsed="0" w:qFormat="1"/>
+    <w:lsdException w:name="Bibliography" w:uiPriority="37"/>
+    <w:lsdException w:name="TOC Heading" w:uiPriority="39" w:qFormat="1"/>
+  </w:latentStyles>
+  <w:style w:type="paragraph" w:default="1" w:styleId="Normal">
+    <w:name w:val="Normal"/>
+    <w:qFormat/>
+  </w:style>
+  <w:style w:type="character" w:default="1" w:styleId="DefaultParagraphFont">
+    <w:name w:val="Default Paragraph Font"/>
+    <w:uiPriority w:val="1"/>
+    <w:semiHidden/>
+    <w:unhideWhenUsed/>
+  </w:style>
+  <w:style w:type="table" w:default="1" w:styleId="TableNormal">
+    <w:name w:val="Normal Table"/>
+    <w:uiPriority w:val="99"/>
+    <w:semiHidden/>
+    <w:unhideWhenUsed/>
+    <w:tblPr>
+      <w:tblInd w:w="0" w:type="dxa"/>
+      <w:tblCellMar>
+        <w:top w:w="0" w:type="dxa"/>
+        <w:left w:w="108" w:type="dxa"/>
+        <w:bottom w:w="0" w:type="dxa"/>
+        <w:right w:w="108" w:type="dxa"/>
+      </w:tblCellMar>
+    </w:tblPr>
+  </w:style>
+  <w:style w:type="numbering" w:default="1" w:styleId="NoList">
+    <w:name w:val="No List"/>
+    <w:uiPriority w:val="99"/>
+    <w:semiHidden/>
+    <w:unhideWhenUsed/>
+  </w:style>
+  <w:style w:type="paragraph" w:customStyle="1" w:styleId="2DB1D03F9E1D406A86DA68762E9DC655">
+    <w:name w:val="2DB1D03F9E1D406A86DA68762E9DC655"/>
+    <w:rsid w:val="0092561D"/>
+  </w:style>
+  <w:style w:type="paragraph" w:customStyle="1" w:styleId="4930E4822B24452EAB7AC2D05962DA31">
+    <w:name w:val="4930E4822B24452EAB7AC2D05962DA31"/>
+    <w:rsid w:val="0092561D"/>
+  </w:style>
+  <w:style w:type="paragraph" w:customStyle="1" w:styleId="C06736E465094579ACBC65294028DF3D">
+    <w:name w:val="C06736E465094579ACBC65294028DF3D"/>
+    <w:rsid w:val="0092561D"/>
+  </w:style>
+  <w:style w:type="paragraph" w:customStyle="1" w:styleId="DEBA54F6EFF84152B193D323671EF7F8">
+    <w:name w:val="DEBA54F6EFF84152B193D323671EF7F8"/>
+    <w:rsid w:val="0092561D"/>
+  </w:style>
+  <w:style w:type="paragraph" w:customStyle="1" w:styleId="A0FD17CC22CC4D10AD67801F1480F178">
+    <w:name w:val="A0FD17CC22CC4D10AD67801F1480F178"/>
+    <w:rsid w:val="0092561D"/>
+  </w:style>
+  <w:style w:type="paragraph" w:customStyle="1" w:styleId="1A3B948770524B20978986F613016AB7">
+    <w:name w:val="1A3B948770524B20978986F613016AB7"/>
+    <w:rsid w:val="0092561D"/>
+  </w:style>
+</w:styles>
+</file>
+
 <file path=word/glossary/webSettings.xml><?xml version="1.0" encoding="utf-8"?>
-<w:webSettings xmlns:mc="http://schemas.openxmlformats.org/markup-compatibility/2006" xmlns:r="http://schemas.openxmlformats.org/officeDocument/2006/relationships" xmlns:w="http://schemas.openxmlformats.org/wordprocessingml/2006/main" xmlns:w14="http://schemas.microsoft.com/office/word/2010/wordml" xmlns:w15="http://schemas.microsoft.com/office/word/2012/wordml" mc:Ignorable="w14 w15">
+<w:webSettings xmlns:mc="http://schemas.openxmlformats.org/markup-compatibility/2006" xmlns:r="http://schemas.openxmlformats.org/officeDocument/2006/relationships" xmlns:w="http://schemas.openxmlformats.org/wordprocessingml/2006/main" xmlns:w14="http://schemas.microsoft.com/office/word/2010/wordml" mc:Ignorable="w14">
   <w:optimizeForBrowser/>
   <w:allowPNG/>
 </w:webSettings>
@@ -3867,7 +4021,7 @@
 </file>
 
 <file path=customXml/itemProps1.xml><?xml version="1.0" encoding="utf-8"?>
-<ds:datastoreItem xmlns:ds="http://schemas.openxmlformats.org/officeDocument/2006/customXml" ds:itemID="{575DE687-8067-4816-AB01-D2EA50B84D2B}">
+<ds:datastoreItem xmlns:ds="http://schemas.openxmlformats.org/officeDocument/2006/customXml" ds:itemID="{02884215-22F4-428F-896F-0749D8EED273}">
   <ds:schemaRefs>
     <ds:schemaRef ds:uri="http://schemas.openxmlformats.org/officeDocument/2006/bibliography"/>
   </ds:schemaRefs>

</xml_diff>

<commit_message>
Add ability for user to change chart type at runtime (using the Strategy Pattern).
</commit_message>
<xml_diff>
--- a/doc/Assignment 1 - Jimmy Collins.docx
+++ b/doc/Assignment 1 - Jimmy Collins.docx
@@ -268,9 +268,6 @@
                 </w:rPr>
                 <w:alias w:val="Date"/>
                 <w:id w:val="516659546"/>
-                <w:placeholder>
-                  <w:docPart w:val="A0FD17CC22CC4D10AD67801F1480F178"/>
-                </w:placeholder>
                 <w:showingPlcHdr/>
                 <w:dataBinding w:prefixMappings="xmlns:ns0='http://schemas.microsoft.com/office/2006/coverPageProps'" w:xpath="/ns0:CoverPageProperties[1]/ns0:PublishDate[1]" w:storeItemID="{55AF091B-3C7A-41E3-B477-F2FDAA23CFDA}"/>
                 <w:date>
@@ -2051,31 +2048,18 @@
     </w:p>
     <w:p>
       <w:r>
-        <w:t xml:space="preserve">Covered by </w:t>
-      </w:r>
-      <w:proofErr w:type="spellStart"/>
-      <w:r>
-        <w:t>GraphStrategy</w:t>
-      </w:r>
-      <w:proofErr w:type="spellEnd"/>
-      <w:r>
-        <w:t xml:space="preserve"> – just make this interface abstract? (Interfaces are inherently</w:t>
-      </w:r>
-      <w:bookmarkStart w:id="10" w:name="_GoBack"/>
-      <w:bookmarkEnd w:id="10"/>
-      <w:r>
-        <w:t xml:space="preserve"> abstract).</w:t>
+        <w:t>Covered by GraphStrategy – just make this interface abstract? (Interfaces are inherently abstract).</w:t>
       </w:r>
     </w:p>
     <w:p>
       <w:pPr>
         <w:pStyle w:val="Heading3"/>
       </w:pPr>
-      <w:bookmarkStart w:id="11" w:name="_Toc475299517"/>
+      <w:bookmarkStart w:id="10" w:name="_Toc475299517"/>
       <w:r>
         <w:t>Generic Method</w:t>
       </w:r>
-      <w:bookmarkEnd w:id="11"/>
+      <w:bookmarkEnd w:id="10"/>
     </w:p>
     <w:p>
       <w:r>
@@ -2084,47 +2068,37 @@
       <w:r>
         <w:t xml:space="preserve"> – used in Utility.java – </w:t>
       </w:r>
-      <w:proofErr w:type="spellStart"/>
       <w:r>
         <w:t>SortMapByValue</w:t>
       </w:r>
-      <w:proofErr w:type="spellEnd"/>
     </w:p>
     <w:p>
       <w:pPr>
         <w:pStyle w:val="Heading3"/>
       </w:pPr>
-      <w:bookmarkStart w:id="12" w:name="_Toc475299518"/>
+      <w:bookmarkStart w:id="11" w:name="_Toc475299518"/>
       <w:r>
         <w:t>Generic Class</w:t>
       </w:r>
-      <w:bookmarkEnd w:id="12"/>
+      <w:bookmarkEnd w:id="11"/>
     </w:p>
     <w:p>
       <w:r>
         <w:t>TODO</w:t>
       </w:r>
       <w:r>
-        <w:t xml:space="preserve"> – </w:t>
-      </w:r>
-      <w:proofErr w:type="spellStart"/>
-      <w:r>
-        <w:t>ArrayList</w:t>
-      </w:r>
-      <w:proofErr w:type="spellEnd"/>
-      <w:r>
-        <w:t>?</w:t>
+        <w:t xml:space="preserve"> – ArrayList?</w:t>
       </w:r>
     </w:p>
     <w:p>
       <w:pPr>
         <w:pStyle w:val="Heading3"/>
       </w:pPr>
-      <w:bookmarkStart w:id="13" w:name="_Toc475299519"/>
+      <w:bookmarkStart w:id="12" w:name="_Toc475299519"/>
       <w:r>
         <w:t>Bounding</w:t>
       </w:r>
-      <w:bookmarkEnd w:id="13"/>
+      <w:bookmarkEnd w:id="12"/>
     </w:p>
     <w:p>
       <w:r>
@@ -2133,21 +2107,19 @@
       <w:r>
         <w:t xml:space="preserve"> used in Utility.java – </w:t>
       </w:r>
-      <w:proofErr w:type="spellStart"/>
       <w:r>
         <w:t>GetTopElements</w:t>
       </w:r>
-      <w:proofErr w:type="spellEnd"/>
     </w:p>
     <w:p>
       <w:pPr>
         <w:pStyle w:val="Heading3"/>
       </w:pPr>
-      <w:bookmarkStart w:id="14" w:name="_Toc475299520"/>
+      <w:bookmarkStart w:id="13" w:name="_Toc475299520"/>
       <w:r>
         <w:t>Custom Exception Handler Type</w:t>
       </w:r>
-      <w:bookmarkEnd w:id="14"/>
+      <w:bookmarkEnd w:id="13"/>
     </w:p>
     <w:p>
       <w:r>
@@ -2164,22 +2136,22 @@
       <w:pPr>
         <w:pStyle w:val="Heading2"/>
       </w:pPr>
-      <w:bookmarkStart w:id="15" w:name="_Toc475299521"/>
+      <w:bookmarkStart w:id="14" w:name="_Toc475299521"/>
       <w:r>
         <w:lastRenderedPageBreak/>
         <w:t>Section 2 – Usage of Design Patterns</w:t>
       </w:r>
-      <w:bookmarkEnd w:id="15"/>
+      <w:bookmarkEnd w:id="14"/>
     </w:p>
     <w:p>
       <w:pPr>
         <w:pStyle w:val="Heading3"/>
       </w:pPr>
-      <w:bookmarkStart w:id="16" w:name="_Toc475299522"/>
+      <w:bookmarkStart w:id="15" w:name="_Toc475299522"/>
       <w:r>
         <w:t>Strategy Pattern</w:t>
       </w:r>
-      <w:bookmarkEnd w:id="16"/>
+      <w:bookmarkEnd w:id="15"/>
     </w:p>
     <w:p>
       <w:r>
@@ -2188,6 +2160,11 @@
       <w:r>
         <w:t>sed to allow choosing of different chart types – pie chart, bar chart etc. Support for other charts could be added easily.</w:t>
       </w:r>
+      <w:r>
+        <w:t xml:space="preserve"> User can also change chart types dynamically at runtime.</w:t>
+      </w:r>
+      <w:bookmarkStart w:id="16" w:name="_GoBack"/>
+      <w:bookmarkEnd w:id="16"/>
     </w:p>
     <w:p>
       <w:pPr>
@@ -3189,36 +3166,6 @@
         </w:p>
       </w:docPartBody>
     </w:docPart>
-    <w:docPart>
-      <w:docPartPr>
-        <w:name w:val="DEBA54F6EFF84152B193D323671EF7F8"/>
-        <w:category>
-          <w:name w:val="General"/>
-          <w:gallery w:val="placeholder"/>
-        </w:category>
-        <w:types>
-          <w:type w:val="bbPlcHdr"/>
-        </w:types>
-        <w:behaviors>
-          <w:behavior w:val="content"/>
-        </w:behaviors>
-        <w:guid w:val="{A94CD0E1-8A40-403A-A838-DDD14B11C78B}"/>
-      </w:docPartPr>
-      <w:docPartBody>
-        <w:p>
-          <w:pPr>
-            <w:pStyle w:val="DEBA54F6EFF84152B193D323671EF7F8"/>
-          </w:pPr>
-          <w:r>
-            <w:rPr>
-              <w:b/>
-              <w:bCs/>
-            </w:rPr>
-            <w:t>[Type the author name]</w:t>
-          </w:r>
-        </w:p>
-      </w:docPartBody>
-    </w:docPart>
   </w:docParts>
 </w:glossaryDocument>
 </file>
@@ -3271,6 +3218,7 @@
   </w:compat>
   <w:rsids>
     <w:rsidRoot w:val="0092561D"/>
+    <w:rsid w:val="001A0139"/>
     <w:rsid w:val="006C4F5A"/>
     <w:rsid w:val="007A09C4"/>
     <w:rsid w:val="0092561D"/>
@@ -4021,7 +3969,7 @@
 </file>
 
 <file path=customXml/itemProps1.xml><?xml version="1.0" encoding="utf-8"?>
-<ds:datastoreItem xmlns:ds="http://schemas.openxmlformats.org/officeDocument/2006/customXml" ds:itemID="{02884215-22F4-428F-896F-0749D8EED273}">
+<ds:datastoreItem xmlns:ds="http://schemas.openxmlformats.org/officeDocument/2006/customXml" ds:itemID="{4C8989DC-36E7-464E-A4A9-70E974CCBBBF}">
   <ds:schemaRefs>
     <ds:schemaRef ds:uri="http://schemas.openxmlformats.org/officeDocument/2006/bibliography"/>
   </ds:schemaRefs>

</xml_diff>

<commit_message>
Random comments in localization lab. Lots to do.
</commit_message>
<xml_diff>
--- a/doc/Assignment 1 - Jimmy Collins.docx
+++ b/doc/Assignment 1 - Jimmy Collins.docx
@@ -1,6 +1,6 @@
 
 <file path=word/document.xml><?xml version="1.0" encoding="utf-8"?>
-<w:document xmlns:wpc="http://schemas.microsoft.com/office/word/2010/wordprocessingCanvas" xmlns:mc="http://schemas.openxmlformats.org/markup-compatibility/2006" xmlns:o="urn:schemas-microsoft-com:office:office" xmlns:r="http://schemas.openxmlformats.org/officeDocument/2006/relationships" xmlns:m="http://schemas.openxmlformats.org/officeDocument/2006/math" xmlns:v="urn:schemas-microsoft-com:vml" xmlns:wp14="http://schemas.microsoft.com/office/word/2010/wordprocessingDrawing" xmlns:wp="http://schemas.openxmlformats.org/drawingml/2006/wordprocessingDrawing" xmlns:w10="urn:schemas-microsoft-com:office:word" xmlns:w="http://schemas.openxmlformats.org/wordprocessingml/2006/main" xmlns:w14="http://schemas.microsoft.com/office/word/2010/wordml" xmlns:wpg="http://schemas.microsoft.com/office/word/2010/wordprocessingGroup" xmlns:wpi="http://schemas.microsoft.com/office/word/2010/wordprocessingInk" xmlns:wne="http://schemas.microsoft.com/office/word/2006/wordml" xmlns:wps="http://schemas.microsoft.com/office/word/2010/wordprocessingShape" mc:Ignorable="w14 wp14">
+<w:document xmlns:wpc="http://schemas.microsoft.com/office/word/2010/wordprocessingCanvas" xmlns:mc="http://schemas.openxmlformats.org/markup-compatibility/2006" xmlns:o="urn:schemas-microsoft-com:office:office" xmlns:r="http://schemas.openxmlformats.org/officeDocument/2006/relationships" xmlns:m="http://schemas.openxmlformats.org/officeDocument/2006/math" xmlns:v="urn:schemas-microsoft-com:vml" xmlns:wp14="http://schemas.microsoft.com/office/word/2010/wordprocessingDrawing" xmlns:wp="http://schemas.openxmlformats.org/drawingml/2006/wordprocessingDrawing" xmlns:w10="urn:schemas-microsoft-com:office:word" xmlns:w="http://schemas.openxmlformats.org/wordprocessingml/2006/main" xmlns:w14="http://schemas.microsoft.com/office/word/2010/wordml" xmlns:w15="http://schemas.microsoft.com/office/word/2012/wordml" xmlns:wpg="http://schemas.microsoft.com/office/word/2010/wordprocessingGroup" xmlns:wpi="http://schemas.microsoft.com/office/word/2010/wordprocessingInk" xmlns:wne="http://schemas.microsoft.com/office/word/2006/wordml" xmlns:wps="http://schemas.microsoft.com/office/word/2010/wordprocessingShape" mc:Ignorable="w14 w15 wp14">
   <w:body>
     <w:sdt>
       <w:sdtPr>
@@ -220,9 +220,6 @@
                 </w:rPr>
                 <w:alias w:val="Author"/>
                 <w:id w:val="15524260"/>
-                <w:placeholder>
-                  <w:docPart w:val="DEBA54F6EFF84152B193D323671EF7F8"/>
-                </w:placeholder>
                 <w:dataBinding w:prefixMappings="xmlns:ns0='http://schemas.openxmlformats.org/package/2006/metadata/core-properties' xmlns:ns1='http://purl.org/dc/elements/1.1/'" w:xpath="/ns0:coreProperties[1]/ns1:creator[1]" w:storeItemID="{6C3C8BC8-F283-45AE-878A-BAB7291924A1}"/>
                 <w:text/>
               </w:sdtPr>
@@ -1916,7 +1913,7 @@
     </w:p>
     <w:p>
       <w:r>
-        <w:t>TODO</w:t>
+        <w:t>Logging?</w:t>
       </w:r>
     </w:p>
     <w:p>
@@ -1940,7 +1937,10 @@
         <w:t xml:space="preserve"> – demonstrated by </w:t>
       </w:r>
       <w:r>
-        <w:t>TrafficFileStats.java</w:t>
+        <w:t>Flow</w:t>
+      </w:r>
+      <w:r>
+        <w:t>FileStats.java</w:t>
       </w:r>
       <w:r>
         <w:t>?</w:t>
@@ -1960,16 +1960,21 @@
       <w:r>
         <w:t>TODO</w:t>
       </w:r>
+      <w:r>
+        <w:t xml:space="preserve"> – ensure to differentiate with Encapsulation</w:t>
+      </w:r>
+      <w:bookmarkStart w:id="4" w:name="_GoBack"/>
+      <w:bookmarkEnd w:id="4"/>
     </w:p>
     <w:p>
       <w:pPr>
         <w:pStyle w:val="Heading3"/>
       </w:pPr>
-      <w:bookmarkStart w:id="4" w:name="_Toc475299511"/>
+      <w:bookmarkStart w:id="5" w:name="_Toc475299511"/>
       <w:r>
         <w:t>Inheritance</w:t>
       </w:r>
-      <w:bookmarkEnd w:id="4"/>
+      <w:bookmarkEnd w:id="5"/>
     </w:p>
     <w:p>
       <w:r>
@@ -1980,26 +1985,32 @@
       <w:pPr>
         <w:pStyle w:val="Heading3"/>
       </w:pPr>
-      <w:bookmarkStart w:id="5" w:name="_Toc475299512"/>
+      <w:bookmarkStart w:id="6" w:name="_Toc475299512"/>
       <w:r>
         <w:t>Overloading</w:t>
       </w:r>
-      <w:bookmarkEnd w:id="5"/>
+      <w:bookmarkEnd w:id="6"/>
     </w:p>
     <w:p>
       <w:r>
         <w:t>TODO</w:t>
+      </w:r>
+      <w:r>
+        <w:t xml:space="preserve"> – two or more methods with same name, different </w:t>
+      </w:r>
+      <w:r>
+        <w:t>paramaters.</w:t>
       </w:r>
     </w:p>
     <w:p>
       <w:pPr>
         <w:pStyle w:val="Heading3"/>
       </w:pPr>
-      <w:bookmarkStart w:id="6" w:name="_Toc475299513"/>
+      <w:bookmarkStart w:id="7" w:name="_Toc475299513"/>
       <w:r>
         <w:t>Dynamic Binding</w:t>
       </w:r>
-      <w:bookmarkEnd w:id="6"/>
+      <w:bookmarkEnd w:id="7"/>
     </w:p>
     <w:p>
       <w:r>
@@ -2010,11 +2021,11 @@
       <w:pPr>
         <w:pStyle w:val="Heading3"/>
       </w:pPr>
-      <w:bookmarkStart w:id="7" w:name="_Toc475299514"/>
+      <w:bookmarkStart w:id="8" w:name="_Toc475299514"/>
       <w:r>
         <w:t>Inner Class</w:t>
       </w:r>
-      <w:bookmarkEnd w:id="7"/>
+      <w:bookmarkEnd w:id="8"/>
     </w:p>
     <w:p>
       <w:r>
@@ -2025,11 +2036,11 @@
       <w:pPr>
         <w:pStyle w:val="Heading3"/>
       </w:pPr>
-      <w:bookmarkStart w:id="8" w:name="_Toc475299515"/>
+      <w:bookmarkStart w:id="9" w:name="_Toc475299515"/>
       <w:r>
         <w:t>Nested Class</w:t>
       </w:r>
-      <w:bookmarkEnd w:id="8"/>
+      <w:bookmarkEnd w:id="9"/>
     </w:p>
     <w:p>
       <w:r>
@@ -2040,26 +2051,29 @@
       <w:pPr>
         <w:pStyle w:val="Heading3"/>
       </w:pPr>
-      <w:bookmarkStart w:id="9" w:name="_Toc475299516"/>
+      <w:bookmarkStart w:id="10" w:name="_Toc475299516"/>
       <w:r>
         <w:t>Abstract Class</w:t>
       </w:r>
-      <w:bookmarkEnd w:id="9"/>
-    </w:p>
-    <w:p>
-      <w:r>
-        <w:t>Covered by GraphStrategy – just make this interface abstract? (Interfaces are inherently abstract).</w:t>
+      <w:bookmarkEnd w:id="10"/>
+    </w:p>
+    <w:p>
+      <w:r>
+        <w:t>Covered by Display</w:t>
+      </w:r>
+      <w:r>
+        <w:t>Strategy – just make this interface abstract? (Interfaces are inherently abstract).</w:t>
       </w:r>
     </w:p>
     <w:p>
       <w:pPr>
         <w:pStyle w:val="Heading3"/>
       </w:pPr>
-      <w:bookmarkStart w:id="10" w:name="_Toc475299517"/>
+      <w:bookmarkStart w:id="11" w:name="_Toc475299517"/>
       <w:r>
         <w:t>Generic Method</w:t>
       </w:r>
-      <w:bookmarkEnd w:id="10"/>
+      <w:bookmarkEnd w:id="11"/>
     </w:p>
     <w:p>
       <w:r>
@@ -2076,11 +2090,11 @@
       <w:pPr>
         <w:pStyle w:val="Heading3"/>
       </w:pPr>
-      <w:bookmarkStart w:id="11" w:name="_Toc475299518"/>
+      <w:bookmarkStart w:id="12" w:name="_Toc475299518"/>
       <w:r>
         <w:t>Generic Class</w:t>
       </w:r>
-      <w:bookmarkEnd w:id="11"/>
+      <w:bookmarkEnd w:id="12"/>
     </w:p>
     <w:p>
       <w:r>
@@ -2094,11 +2108,11 @@
       <w:pPr>
         <w:pStyle w:val="Heading3"/>
       </w:pPr>
-      <w:bookmarkStart w:id="12" w:name="_Toc475299519"/>
+      <w:bookmarkStart w:id="13" w:name="_Toc475299519"/>
       <w:r>
         <w:t>Bounding</w:t>
       </w:r>
-      <w:bookmarkEnd w:id="12"/>
+      <w:bookmarkEnd w:id="13"/>
     </w:p>
     <w:p>
       <w:r>
@@ -2115,15 +2129,18 @@
       <w:pPr>
         <w:pStyle w:val="Heading3"/>
       </w:pPr>
-      <w:bookmarkStart w:id="13" w:name="_Toc475299520"/>
+      <w:bookmarkStart w:id="14" w:name="_Toc475299520"/>
       <w:r>
         <w:t>Custom Exception Handler Type</w:t>
       </w:r>
-      <w:bookmarkEnd w:id="13"/>
+      <w:bookmarkEnd w:id="14"/>
     </w:p>
     <w:p>
       <w:r>
         <w:t>TODO</w:t>
+      </w:r>
+      <w:r>
+        <w:t xml:space="preserve"> – for parsing bad info from file?</w:t>
       </w:r>
     </w:p>
     <w:p/>
@@ -2136,22 +2153,22 @@
       <w:pPr>
         <w:pStyle w:val="Heading2"/>
       </w:pPr>
-      <w:bookmarkStart w:id="14" w:name="_Toc475299521"/>
+      <w:bookmarkStart w:id="15" w:name="_Toc475299521"/>
       <w:r>
         <w:lastRenderedPageBreak/>
         <w:t>Section 2 – Usage of Design Patterns</w:t>
       </w:r>
-      <w:bookmarkEnd w:id="14"/>
+      <w:bookmarkEnd w:id="15"/>
     </w:p>
     <w:p>
       <w:pPr>
         <w:pStyle w:val="Heading3"/>
       </w:pPr>
-      <w:bookmarkStart w:id="15" w:name="_Toc475299522"/>
+      <w:bookmarkStart w:id="16" w:name="_Toc475299522"/>
       <w:r>
         <w:t>Strategy Pattern</w:t>
       </w:r>
-      <w:bookmarkEnd w:id="15"/>
+      <w:bookmarkEnd w:id="16"/>
     </w:p>
     <w:p>
       <w:r>
@@ -2163,8 +2180,6 @@
       <w:r>
         <w:t xml:space="preserve"> User can also change chart types dynamically at runtime.</w:t>
       </w:r>
-      <w:bookmarkStart w:id="16" w:name="_GoBack"/>
-      <w:bookmarkEnd w:id="16"/>
     </w:p>
     <w:p>
       <w:pPr>
@@ -2178,7 +2193,7 @@
     </w:p>
     <w:p>
       <w:r>
-        <w:t>TODO</w:t>
+        <w:t>TODO - For updating general stats table?</w:t>
       </w:r>
     </w:p>
     <w:p>
@@ -2211,6 +2226,9 @@
       <w:r>
         <w:t>TODO</w:t>
       </w:r>
+      <w:r>
+        <w:t xml:space="preserve"> – use Visual Paradigm.</w:t>
+      </w:r>
     </w:p>
     <w:p/>
     <w:p>
@@ -2226,6 +2244,9 @@
     <w:p>
       <w:r>
         <w:t>TODO</w:t>
+      </w:r>
+      <w:r>
+        <w:t xml:space="preserve"> – 1) Generic function.</w:t>
       </w:r>
     </w:p>
     <w:p/>
@@ -2252,7 +2273,7 @@
 </file>
 
 <file path=word/styles.xml><?xml version="1.0" encoding="utf-8"?>
-<w:styles xmlns:mc="http://schemas.openxmlformats.org/markup-compatibility/2006" xmlns:r="http://schemas.openxmlformats.org/officeDocument/2006/relationships" xmlns:w="http://schemas.openxmlformats.org/wordprocessingml/2006/main" xmlns:w14="http://schemas.microsoft.com/office/word/2010/wordml" mc:Ignorable="w14">
+<w:styles xmlns:mc="http://schemas.openxmlformats.org/markup-compatibility/2006" xmlns:r="http://schemas.openxmlformats.org/officeDocument/2006/relationships" xmlns:w="http://schemas.openxmlformats.org/wordprocessingml/2006/main" xmlns:w14="http://schemas.microsoft.com/office/word/2010/wordml" xmlns:w15="http://schemas.microsoft.com/office/word/2012/wordml" mc:Ignorable="w14 w15">
   <w:docDefaults>
     <w:rPrDefault>
       <w:rPr>
@@ -2268,554 +2289,378 @@
       </w:pPr>
     </w:pPrDefault>
   </w:docDefaults>
-  <w:latentStyles w:defLockedState="0" w:defUIPriority="99" w:defSemiHidden="1" w:defUnhideWhenUsed="1" w:defQFormat="0" w:count="267">
-    <w:lsdException w:name="Normal" w:semiHidden="0" w:uiPriority="0" w:unhideWhenUsed="0" w:qFormat="1"/>
-    <w:lsdException w:name="heading 1" w:semiHidden="0" w:uiPriority="9" w:unhideWhenUsed="0" w:qFormat="1"/>
-    <w:lsdException w:name="heading 2" w:uiPriority="9" w:qFormat="1"/>
-    <w:lsdException w:name="heading 3" w:uiPriority="9" w:qFormat="1"/>
-    <w:lsdException w:name="heading 4" w:uiPriority="9" w:qFormat="1"/>
-    <w:lsdException w:name="heading 5" w:uiPriority="9" w:qFormat="1"/>
-    <w:lsdException w:name="heading 6" w:uiPriority="9" w:qFormat="1"/>
-    <w:lsdException w:name="heading 7" w:uiPriority="9" w:qFormat="1"/>
-    <w:lsdException w:name="heading 8" w:uiPriority="9" w:qFormat="1"/>
-    <w:lsdException w:name="heading 9" w:uiPriority="9" w:qFormat="1"/>
-    <w:lsdException w:name="toc 1" w:uiPriority="39"/>
-    <w:lsdException w:name="toc 2" w:uiPriority="39"/>
-    <w:lsdException w:name="toc 3" w:uiPriority="39"/>
-    <w:lsdException w:name="toc 4" w:uiPriority="39"/>
-    <w:lsdException w:name="toc 5" w:uiPriority="39"/>
-    <w:lsdException w:name="toc 6" w:uiPriority="39"/>
-    <w:lsdException w:name="toc 7" w:uiPriority="39"/>
-    <w:lsdException w:name="toc 8" w:uiPriority="39"/>
-    <w:lsdException w:name="toc 9" w:uiPriority="39"/>
-    <w:lsdException w:name="caption" w:uiPriority="35" w:qFormat="1"/>
-    <w:lsdException w:name="Title" w:semiHidden="0" w:uiPriority="10" w:unhideWhenUsed="0" w:qFormat="1"/>
-    <w:lsdException w:name="Default Paragraph Font" w:uiPriority="1"/>
-    <w:lsdException w:name="Subtitle" w:semiHidden="0" w:uiPriority="11" w:unhideWhenUsed="0" w:qFormat="1"/>
-    <w:lsdException w:name="Strong" w:semiHidden="0" w:uiPriority="22" w:unhideWhenUsed="0" w:qFormat="1"/>
-    <w:lsdException w:name="Emphasis" w:semiHidden="0" w:uiPriority="20" w:unhideWhenUsed="0" w:qFormat="1"/>
-    <w:lsdException w:name="Table Grid" w:semiHidden="0" w:uiPriority="59" w:unhideWhenUsed="0"/>
-    <w:lsdException w:name="Placeholder Text" w:unhideWhenUsed="0"/>
-    <w:lsdException w:name="No Spacing" w:semiHidden="0" w:uiPriority="1" w:unhideWhenUsed="0" w:qFormat="1"/>
-    <w:lsdException w:name="Light Shading" w:semiHidden="0" w:uiPriority="60" w:unhideWhenUsed="0"/>
-    <w:lsdException w:name="Light List" w:semiHidden="0" w:uiPriority="61" w:unhideWhenUsed="0"/>
-    <w:lsdException w:name="Light Grid" w:semiHidden="0" w:uiPriority="62" w:unhideWhenUsed="0"/>
-    <w:lsdException w:name="Medium Shading 1" w:semiHidden="0" w:uiPriority="63" w:unhideWhenUsed="0"/>
-    <w:lsdException w:name="Medium Shading 2" w:semiHidden="0" w:uiPriority="64" w:unhideWhenUsed="0"/>
-    <w:lsdException w:name="Medium List 1" w:semiHidden="0" w:uiPriority="65" w:unhideWhenUsed="0"/>
-    <w:lsdException w:name="Medium List 2" w:semiHidden="0" w:uiPriority="66" w:unhideWhenUsed="0"/>
-    <w:lsdException w:name="Medium Grid 1" w:semiHidden="0" w:uiPriority="67" w:unhideWhenUsed="0"/>
-    <w:lsdException w:name="Medium Grid 2" w:semiHidden="0" w:uiPriority="68" w:unhideWhenUsed="0"/>
-    <w:lsdException w:name="Medium Grid 3" w:semiHidden="0" w:uiPriority="69" w:unhideWhenUsed="0"/>
-    <w:lsdException w:name="Dark List" w:semiHidden="0" w:uiPriority="70" w:unhideWhenUsed="0"/>
-    <w:lsdException w:name="Colorful Shading" w:semiHidden="0" w:uiPriority="71" w:unhideWhenUsed="0"/>
-    <w:lsdException w:name="Colorful List" w:semiHidden="0" w:uiPriority="72" w:unhideWhenUsed="0"/>
-    <w:lsdException w:name="Colorful Grid" w:semiHidden="0" w:uiPriority="73" w:unhideWhenUsed="0"/>
-    <w:lsdException w:name="Light Shading Accent 1" w:semiHidden="0" w:uiPriority="60" w:unhideWhenUsed="0"/>
-    <w:lsdException w:name="Light List Accent 1" w:semiHidden="0" w:uiPriority="61" w:unhideWhenUsed="0"/>
-    <w:lsdException w:name="Light Grid Accent 1" w:semiHidden="0" w:uiPriority="62" w:unhideWhenUsed="0"/>
-    <w:lsdException w:name="Medium Shading 1 Accent 1" w:semiHidden="0" w:uiPriority="63" w:unhideWhenUsed="0"/>
-    <w:lsdException w:name="Medium Shading 2 Accent 1" w:semiHidden="0" w:uiPriority="64" w:unhideWhenUsed="0"/>
-    <w:lsdException w:name="Medium List 1 Accent 1" w:semiHidden="0" w:uiPriority="65" w:unhideWhenUsed="0"/>
-    <w:lsdException w:name="Revision" w:unhideWhenUsed="0"/>
-    <w:lsdException w:name="List Paragraph" w:semiHidden="0" w:uiPriority="34" w:unhideWhenUsed="0" w:qFormat="1"/>
-    <w:lsdException w:name="Quote" w:semiHidden="0" w:uiPriority="29" w:unhideWhenUsed="0" w:qFormat="1"/>
-    <w:lsdException w:name="Intense Quote" w:semiHidden="0" w:uiPriority="30" w:unhideWhenUsed="0" w:qFormat="1"/>
-    <w:lsdException w:name="Medium List 2 Accent 1" w:semiHidden="0" w:uiPriority="66" w:unhideWhenUsed="0"/>
-    <w:lsdException w:name="Medium Grid 1 Accent 1" w:semiHidden="0" w:uiPriority="67" w:unhideWhenUsed="0"/>
-    <w:lsdException w:name="Medium Grid 2 Accent 1" w:semiHidden="0" w:uiPriority="68" w:unhideWhenUsed="0"/>
-    <w:lsdException w:name="Medium Grid 3 Accent 1" w:semiHidden="0" w:uiPriority="69" w:unhideWhenUsed="0"/>
-    <w:lsdException w:name="Dark List Accent 1" w:semiHidden="0" w:uiPriority="70" w:unhideWhenUsed="0"/>
-    <w:lsdException w:name="Colorful Shading Accent 1" w:semiHidden="0" w:uiPriority="71" w:unhideWhenUsed="0"/>
-    <w:lsdException w:name="Colorful List Accent 1" w:semiHidden="0" w:uiPriority="72" w:unhideWhenUsed="0"/>
-    <w:lsdException w:name="Colorful Grid Accent 1" w:semiHidden="0" w:uiPriority="73" w:unhideWhenUsed="0"/>
-    <w:lsdException w:name="Light Shading Accent 2" w:semiHidden="0" w:uiPriority="60" w:unhideWhenUsed="0"/>
-    <w:lsdException w:name="Light List Accent 2" w:semiHidden="0" w:uiPriority="61" w:unhideWhenUsed="0"/>
-    <w:lsdException w:name="Light Grid Accent 2" w:semiHidden="0" w:uiPriority="62" w:unhideWhenUsed="0"/>
-    <w:lsdException w:name="Medium Shading 1 Accent 2" w:semiHidden="0" w:uiPriority="63" w:unhideWhenUsed="0"/>
-    <w:lsdException w:name="Medium Shading 2 Accent 2" w:semiHidden="0" w:uiPriority="64" w:unhideWhenUsed="0"/>
-    <w:lsdException w:name="Medium List 1 Accent 2" w:semiHidden="0" w:uiPriority="65" w:unhideWhenUsed="0"/>
-    <w:lsdException w:name="Medium List 2 Accent 2" w:semiHidden="0" w:uiPriority="66" w:unhideWhenUsed="0"/>
-    <w:lsdException w:name="Medium Grid 1 Accent 2" w:semiHidden="0" w:uiPriority="67" w:unhideWhenUsed="0"/>
-    <w:lsdException w:name="Medium Grid 2 Accent 2" w:semiHidden="0" w:uiPriority="68" w:unhideWhenUsed="0"/>
-    <w:lsdException w:name="Medium Grid 3 Accent 2" w:semiHidden="0" w:uiPriority="69" w:unhideWhenUsed="0"/>
-    <w:lsdException w:name="Dark List Accent 2" w:semiHidden="0" w:uiPriority="70" w:unhideWhenUsed="0"/>
-    <w:lsdException w:name="Colorful Shading Accent 2" w:semiHidden="0" w:uiPriority="71" w:unhideWhenUsed="0"/>
-    <w:lsdException w:name="Colorful List Accent 2" w:semiHidden="0" w:uiPriority="72" w:unhideWhenUsed="0"/>
-    <w:lsdException w:name="Colorful Grid Accent 2" w:semiHidden="0" w:uiPriority="73" w:unhideWhenUsed="0"/>
-    <w:lsdException w:name="Light Shading Accent 3" w:semiHidden="0" w:uiPriority="60" w:unhideWhenUsed="0"/>
-    <w:lsdException w:name="Light List Accent 3" w:semiHidden="0" w:uiPriority="61" w:unhideWhenUsed="0"/>
-    <w:lsdException w:name="Light Grid Accent 3" w:semiHidden="0" w:uiPriority="62" w:unhideWhenUsed="0"/>
-    <w:lsdException w:name="Medium Shading 1 Accent 3" w:semiHidden="0" w:uiPriority="63" w:unhideWhenUsed="0"/>
-    <w:lsdException w:name="Medium Shading 2 Accent 3" w:semiHidden="0" w:uiPriority="64" w:unhideWhenUsed="0"/>
-    <w:lsdException w:name="Medium List 1 Accent 3" w:semiHidden="0" w:uiPriority="65" w:unhideWhenUsed="0"/>
-    <w:lsdException w:name="Medium List 2 Accent 3" w:semiHidden="0" w:uiPriority="66" w:unhideWhenUsed="0"/>
-    <w:lsdException w:name="Medium Grid 1 Accent 3" w:semiHidden="0" w:uiPriority="67" w:unhideWhenUsed="0"/>
-    <w:lsdException w:name="Medium Grid 2 Accent 3" w:semiHidden="0" w:uiPriority="68" w:unhideWhenUsed="0"/>
-    <w:lsdException w:name="Medium Grid 3 Accent 3" w:semiHidden="0" w:uiPriority="69" w:unhideWhenUsed="0"/>
-    <w:lsdException w:name="Dark List Accent 3" w:semiHidden="0" w:uiPriority="70" w:unhideWhenUsed="0"/>
-    <w:lsdException w:name="Colorful Shading Accent 3" w:semiHidden="0" w:uiPriority="71" w:unhideWhenUsed="0"/>
-    <w:lsdException w:name="Colorful List Accent 3" w:semiHidden="0" w:uiPriority="72" w:unhideWhenUsed="0"/>
-    <w:lsdException w:name="Colorful Grid Accent 3" w:semiHidden="0" w:uiPriority="73" w:unhideWhenUsed="0"/>
-    <w:lsdException w:name="Light Shading Accent 4" w:semiHidden="0" w:uiPriority="60" w:unhideWhenUsed="0"/>
-    <w:lsdException w:name="Light List Accent 4" w:semiHidden="0" w:uiPriority="61" w:unhideWhenUsed="0"/>
-    <w:lsdException w:name="Light Grid Accent 4" w:semiHidden="0" w:uiPriority="62" w:unhideWhenUsed="0"/>
-    <w:lsdException w:name="Medium Shading 1 Accent 4" w:semiHidden="0" w:uiPriority="63" w:unhideWhenUsed="0"/>
-    <w:lsdException w:name="Medium Shading 2 Accent 4" w:semiHidden="0" w:uiPriority="64" w:unhideWhenUsed="0"/>
-    <w:lsdException w:name="Medium List 1 Accent 4" w:semiHidden="0" w:uiPriority="65" w:unhideWhenUsed="0"/>
-    <w:lsdException w:name="Medium List 2 Accent 4" w:semiHidden="0" w:uiPriority="66" w:unhideWhenUsed="0"/>
-    <w:lsdException w:name="Medium Grid 1 Accent 4" w:semiHidden="0" w:uiPriority="67" w:unhideWhenUsed="0"/>
-    <w:lsdException w:name="Medium Grid 2 Accent 4" w:semiHidden="0" w:uiPriority="68" w:unhideWhenUsed="0"/>
-    <w:lsdException w:name="Medium Grid 3 Accent 4" w:semiHidden="0" w:uiPriority="69" w:unhideWhenUsed="0"/>
-    <w:lsdException w:name="Dark List Accent 4" w:semiHidden="0" w:uiPriority="70" w:unhideWhenUsed="0"/>
-    <w:lsdException w:name="Colorful Shading Accent 4" w:semiHidden="0" w:uiPriority="71" w:unhideWhenUsed="0"/>
-    <w:lsdException w:name="Colorful List Accent 4" w:semiHidden="0" w:uiPriority="72" w:unhideWhenUsed="0"/>
-    <w:lsdException w:name="Colorful Grid Accent 4" w:semiHidden="0" w:uiPriority="73" w:unhideWhenUsed="0"/>
-    <w:lsdException w:name="Light Shading Accent 5" w:semiHidden="0" w:uiPriority="60" w:unhideWhenUsed="0"/>
-    <w:lsdException w:name="Light List Accent 5" w:semiHidden="0" w:uiPriority="61" w:unhideWhenUsed="0"/>
-    <w:lsdException w:name="Light Grid Accent 5" w:semiHidden="0" w:uiPriority="62" w:unhideWhenUsed="0"/>
-    <w:lsdException w:name="Medium Shading 1 Accent 5" w:semiHidden="0" w:uiPriority="63" w:unhideWhenUsed="0"/>
-    <w:lsdException w:name="Medium Shading 2 Accent 5" w:semiHidden="0" w:uiPriority="64" w:unhideWhenUsed="0"/>
-    <w:lsdException w:name="Medium List 1 Accent 5" w:semiHidden="0" w:uiPriority="65" w:unhideWhenUsed="0"/>
-    <w:lsdException w:name="Medium List 2 Accent 5" w:semiHidden="0" w:uiPriority="66" w:unhideWhenUsed="0"/>
-    <w:lsdException w:name="Medium Grid 1 Accent 5" w:semiHidden="0" w:uiPriority="67" w:unhideWhenUsed="0"/>
-    <w:lsdException w:name="Medium Grid 2 Accent 5" w:semiHidden="0" w:uiPriority="68" w:unhideWhenUsed="0"/>
-    <w:lsdException w:name="Medium Grid 3 Accent 5" w:semiHidden="0" w:uiPriority="69" w:unhideWhenUsed="0"/>
-    <w:lsdException w:name="Dark List Accent 5" w:semiHidden="0" w:uiPriority="70" w:unhideWhenUsed="0"/>
-    <w:lsdException w:name="Colorful Shading Accent 5" w:semiHidden="0" w:uiPriority="71" w:unhideWhenUsed="0"/>
-    <w:lsdException w:name="Colorful List Accent 5" w:semiHidden="0" w:uiPriority="72" w:unhideWhenUsed="0"/>
-    <w:lsdException w:name="Colorful Grid Accent 5" w:semiHidden="0" w:uiPriority="73" w:unhideWhenUsed="0"/>
-    <w:lsdException w:name="Light Shading Accent 6" w:semiHidden="0" w:uiPriority="60" w:unhideWhenUsed="0"/>
-    <w:lsdException w:name="Light List Accent 6" w:semiHidden="0" w:uiPriority="61" w:unhideWhenUsed="0"/>
-    <w:lsdException w:name="Light Grid Accent 6" w:semiHidden="0" w:uiPriority="62" w:unhideWhenUsed="0"/>
-    <w:lsdException w:name="Medium Shading 1 Accent 6" w:semiHidden="0" w:uiPriority="63" w:unhideWhenUsed="0"/>
-    <w:lsdException w:name="Medium Shading 2 Accent 6" w:semiHidden="0" w:uiPriority="64" w:unhideWhenUsed="0"/>
-    <w:lsdException w:name="Medium List 1 Accent 6" w:semiHidden="0" w:uiPriority="65" w:unhideWhenUsed="0"/>
-    <w:lsdException w:name="Medium List 2 Accent 6" w:semiHidden="0" w:uiPriority="66" w:unhideWhenUsed="0"/>
-    <w:lsdException w:name="Medium Grid 1 Accent 6" w:semiHidden="0" w:uiPriority="67" w:unhideWhenUsed="0"/>
-    <w:lsdException w:name="Medium Grid 2 Accent 6" w:semiHidden="0" w:uiPriority="68" w:unhideWhenUsed="0"/>
-    <w:lsdException w:name="Medium Grid 3 Accent 6" w:semiHidden="0" w:uiPriority="69" w:unhideWhenUsed="0"/>
-    <w:lsdException w:name="Dark List Accent 6" w:semiHidden="0" w:uiPriority="70" w:unhideWhenUsed="0"/>
-    <w:lsdException w:name="Colorful Shading Accent 6" w:semiHidden="0" w:uiPriority="71" w:unhideWhenUsed="0"/>
-    <w:lsdException w:name="Colorful List Accent 6" w:semiHidden="0" w:uiPriority="72" w:unhideWhenUsed="0"/>
-    <w:lsdException w:name="Colorful Grid Accent 6" w:semiHidden="0" w:uiPriority="73" w:unhideWhenUsed="0"/>
-    <w:lsdException w:name="Subtle Emphasis" w:semiHidden="0" w:uiPriority="19" w:unhideWhenUsed="0" w:qFormat="1"/>
-    <w:lsdException w:name="Intense Emphasis" w:semiHidden="0" w:uiPriority="21" w:unhideWhenUsed="0" w:qFormat="1"/>
-    <w:lsdException w:name="Subtle Reference" w:semiHidden="0" w:uiPriority="31" w:unhideWhenUsed="0" w:qFormat="1"/>
-    <w:lsdException w:name="Intense Reference" w:semiHidden="0" w:uiPriority="32" w:unhideWhenUsed="0" w:qFormat="1"/>
-    <w:lsdException w:name="Book Title" w:semiHidden="0" w:uiPriority="33" w:unhideWhenUsed="0" w:qFormat="1"/>
-    <w:lsdException w:name="Bibliography" w:uiPriority="37"/>
-    <w:lsdException w:name="TOC Heading" w:uiPriority="39" w:qFormat="1"/>
-  </w:latentStyles>
-  <w:style w:type="paragraph" w:default="1" w:styleId="Normal">
-    <w:name w:val="Normal"/>
-    <w:qFormat/>
-  </w:style>
-  <w:style w:type="paragraph" w:styleId="Heading1">
-    <w:name w:val="heading 1"/>
-    <w:basedOn w:val="Normal"/>
-    <w:next w:val="Normal"/>
-    <w:link w:val="Heading1Char"/>
-    <w:uiPriority w:val="9"/>
-    <w:qFormat/>
-    <w:rsid w:val="009D5F0C"/>
-    <w:pPr>
-      <w:keepNext/>
-      <w:keepLines/>
-      <w:spacing w:before="480" w:after="0"/>
-      <w:outlineLvl w:val="0"/>
-    </w:pPr>
-    <w:rPr>
-      <w:rFonts w:asciiTheme="majorHAnsi" w:eastAsiaTheme="majorEastAsia" w:hAnsiTheme="majorHAnsi" w:cstheme="majorBidi"/>
-      <w:b/>
-      <w:bCs/>
-      <w:color w:val="365F91" w:themeColor="accent1" w:themeShade="BF"/>
-      <w:sz w:val="28"/>
-      <w:szCs w:val="28"/>
-    </w:rPr>
-  </w:style>
-  <w:style w:type="paragraph" w:styleId="Heading2">
-    <w:name w:val="heading 2"/>
-    <w:basedOn w:val="Normal"/>
-    <w:next w:val="Normal"/>
-    <w:link w:val="Heading2Char"/>
-    <w:uiPriority w:val="9"/>
-    <w:unhideWhenUsed/>
-    <w:qFormat/>
-    <w:rsid w:val="00C3374E"/>
-    <w:pPr>
-      <w:keepNext/>
-      <w:keepLines/>
-      <w:spacing w:before="200" w:after="0"/>
-      <w:outlineLvl w:val="1"/>
-    </w:pPr>
-    <w:rPr>
-      <w:rFonts w:asciiTheme="majorHAnsi" w:eastAsiaTheme="majorEastAsia" w:hAnsiTheme="majorHAnsi" w:cstheme="majorBidi"/>
-      <w:b/>
-      <w:bCs/>
-      <w:color w:val="4F81BD" w:themeColor="accent1"/>
-      <w:sz w:val="26"/>
-      <w:szCs w:val="26"/>
-    </w:rPr>
-  </w:style>
-  <w:style w:type="paragraph" w:styleId="Heading3">
-    <w:name w:val="heading 3"/>
-    <w:basedOn w:val="Normal"/>
-    <w:next w:val="Normal"/>
-    <w:link w:val="Heading3Char"/>
-    <w:uiPriority w:val="9"/>
-    <w:unhideWhenUsed/>
-    <w:qFormat/>
-    <w:rsid w:val="00BF4A09"/>
-    <w:pPr>
-      <w:keepNext/>
-      <w:keepLines/>
-      <w:spacing w:before="200" w:after="0"/>
-      <w:outlineLvl w:val="2"/>
-    </w:pPr>
-    <w:rPr>
-      <w:rFonts w:asciiTheme="majorHAnsi" w:eastAsiaTheme="majorEastAsia" w:hAnsiTheme="majorHAnsi" w:cstheme="majorBidi"/>
-      <w:b/>
-      <w:bCs/>
-      <w:color w:val="4F81BD" w:themeColor="accent1"/>
-    </w:rPr>
-  </w:style>
-  <w:style w:type="character" w:default="1" w:styleId="DefaultParagraphFont">
-    <w:name w:val="Default Paragraph Font"/>
-    <w:uiPriority w:val="1"/>
-    <w:semiHidden/>
-    <w:unhideWhenUsed/>
-  </w:style>
-  <w:style w:type="table" w:default="1" w:styleId="TableNormal">
-    <w:name w:val="Normal Table"/>
-    <w:uiPriority w:val="99"/>
-    <w:semiHidden/>
-    <w:unhideWhenUsed/>
-    <w:tblPr>
-      <w:tblInd w:w="0" w:type="dxa"/>
-      <w:tblCellMar>
-        <w:top w:w="0" w:type="dxa"/>
-        <w:left w:w="108" w:type="dxa"/>
-        <w:bottom w:w="0" w:type="dxa"/>
-        <w:right w:w="108" w:type="dxa"/>
-      </w:tblCellMar>
-    </w:tblPr>
-  </w:style>
-  <w:style w:type="numbering" w:default="1" w:styleId="NoList">
-    <w:name w:val="No List"/>
-    <w:uiPriority w:val="99"/>
-    <w:semiHidden/>
-    <w:unhideWhenUsed/>
-  </w:style>
-  <w:style w:type="paragraph" w:styleId="NoSpacing">
-    <w:name w:val="No Spacing"/>
-    <w:link w:val="NoSpacingChar"/>
-    <w:uiPriority w:val="1"/>
-    <w:qFormat/>
-    <w:rsid w:val="00C3374E"/>
-    <w:pPr>
-      <w:spacing w:after="0" w:line="240" w:lineRule="auto"/>
-    </w:pPr>
-    <w:rPr>
-      <w:rFonts w:eastAsiaTheme="minorEastAsia"/>
-      <w:lang w:val="en-US" w:eastAsia="ja-JP"/>
-    </w:rPr>
-  </w:style>
-  <w:style w:type="character" w:customStyle="1" w:styleId="NoSpacingChar">
-    <w:name w:val="No Spacing Char"/>
-    <w:basedOn w:val="DefaultParagraphFont"/>
-    <w:link w:val="NoSpacing"/>
-    <w:uiPriority w:val="1"/>
-    <w:rsid w:val="00C3374E"/>
-    <w:rPr>
-      <w:rFonts w:eastAsiaTheme="minorEastAsia"/>
-      <w:lang w:val="en-US" w:eastAsia="ja-JP"/>
-    </w:rPr>
-  </w:style>
-  <w:style w:type="paragraph" w:styleId="BalloonText">
-    <w:name w:val="Balloon Text"/>
-    <w:basedOn w:val="Normal"/>
-    <w:link w:val="BalloonTextChar"/>
-    <w:uiPriority w:val="99"/>
-    <w:semiHidden/>
-    <w:unhideWhenUsed/>
-    <w:rsid w:val="00C3374E"/>
-    <w:pPr>
-      <w:spacing w:after="0" w:line="240" w:lineRule="auto"/>
-    </w:pPr>
-    <w:rPr>
-      <w:rFonts w:ascii="Tahoma" w:hAnsi="Tahoma" w:cs="Tahoma"/>
-      <w:sz w:val="16"/>
-      <w:szCs w:val="16"/>
-    </w:rPr>
-  </w:style>
-  <w:style w:type="character" w:customStyle="1" w:styleId="BalloonTextChar">
-    <w:name w:val="Balloon Text Char"/>
-    <w:basedOn w:val="DefaultParagraphFont"/>
-    <w:link w:val="BalloonText"/>
-    <w:uiPriority w:val="99"/>
-    <w:semiHidden/>
-    <w:rsid w:val="00C3374E"/>
-    <w:rPr>
-      <w:rFonts w:ascii="Tahoma" w:hAnsi="Tahoma" w:cs="Tahoma"/>
-      <w:sz w:val="16"/>
-      <w:szCs w:val="16"/>
-    </w:rPr>
-  </w:style>
-  <w:style w:type="character" w:customStyle="1" w:styleId="Heading2Char">
-    <w:name w:val="Heading 2 Char"/>
-    <w:basedOn w:val="DefaultParagraphFont"/>
-    <w:link w:val="Heading2"/>
-    <w:uiPriority w:val="9"/>
-    <w:rsid w:val="00C3374E"/>
-    <w:rPr>
-      <w:rFonts w:asciiTheme="majorHAnsi" w:eastAsiaTheme="majorEastAsia" w:hAnsiTheme="majorHAnsi" w:cstheme="majorBidi"/>
-      <w:b/>
-      <w:bCs/>
-      <w:color w:val="4F81BD" w:themeColor="accent1"/>
-      <w:sz w:val="26"/>
-      <w:szCs w:val="26"/>
-    </w:rPr>
-  </w:style>
-  <w:style w:type="character" w:customStyle="1" w:styleId="Heading3Char">
-    <w:name w:val="Heading 3 Char"/>
-    <w:basedOn w:val="DefaultParagraphFont"/>
-    <w:link w:val="Heading3"/>
-    <w:uiPriority w:val="9"/>
-    <w:rsid w:val="00BF4A09"/>
-    <w:rPr>
-      <w:rFonts w:asciiTheme="majorHAnsi" w:eastAsiaTheme="majorEastAsia" w:hAnsiTheme="majorHAnsi" w:cstheme="majorBidi"/>
-      <w:b/>
-      <w:bCs/>
-      <w:color w:val="4F81BD" w:themeColor="accent1"/>
-    </w:rPr>
-  </w:style>
-  <w:style w:type="character" w:customStyle="1" w:styleId="Heading1Char">
-    <w:name w:val="Heading 1 Char"/>
-    <w:basedOn w:val="DefaultParagraphFont"/>
-    <w:link w:val="Heading1"/>
-    <w:uiPriority w:val="9"/>
-    <w:rsid w:val="009D5F0C"/>
-    <w:rPr>
-      <w:rFonts w:asciiTheme="majorHAnsi" w:eastAsiaTheme="majorEastAsia" w:hAnsiTheme="majorHAnsi" w:cstheme="majorBidi"/>
-      <w:b/>
-      <w:bCs/>
-      <w:color w:val="365F91" w:themeColor="accent1" w:themeShade="BF"/>
-      <w:sz w:val="28"/>
-      <w:szCs w:val="28"/>
-    </w:rPr>
-  </w:style>
-  <w:style w:type="paragraph" w:styleId="TOCHeading">
-    <w:name w:val="TOC Heading"/>
-    <w:basedOn w:val="Heading1"/>
-    <w:next w:val="Normal"/>
-    <w:uiPriority w:val="39"/>
-    <w:semiHidden/>
-    <w:unhideWhenUsed/>
-    <w:qFormat/>
-    <w:rsid w:val="009D5F0C"/>
-    <w:pPr>
-      <w:outlineLvl w:val="9"/>
-    </w:pPr>
-    <w:rPr>
-      <w:lang w:val="en-US" w:eastAsia="ja-JP"/>
-    </w:rPr>
-  </w:style>
-  <w:style w:type="paragraph" w:styleId="TOC2">
-    <w:name w:val="toc 2"/>
-    <w:basedOn w:val="Normal"/>
-    <w:next w:val="Normal"/>
-    <w:autoRedefine/>
-    <w:uiPriority w:val="39"/>
-    <w:unhideWhenUsed/>
-    <w:rsid w:val="009D5F0C"/>
-    <w:pPr>
-      <w:spacing w:after="100"/>
-      <w:ind w:left="220"/>
-    </w:pPr>
-  </w:style>
-  <w:style w:type="paragraph" w:styleId="TOC3">
-    <w:name w:val="toc 3"/>
-    <w:basedOn w:val="Normal"/>
-    <w:next w:val="Normal"/>
-    <w:autoRedefine/>
-    <w:uiPriority w:val="39"/>
-    <w:unhideWhenUsed/>
-    <w:rsid w:val="009D5F0C"/>
-    <w:pPr>
-      <w:spacing w:after="100"/>
-      <w:ind w:left="440"/>
-    </w:pPr>
-  </w:style>
-  <w:style w:type="character" w:styleId="Hyperlink">
-    <w:name w:val="Hyperlink"/>
-    <w:basedOn w:val="DefaultParagraphFont"/>
-    <w:uiPriority w:val="99"/>
-    <w:unhideWhenUsed/>
-    <w:rsid w:val="009D5F0C"/>
-    <w:rPr>
-      <w:color w:val="0000FF" w:themeColor="hyperlink"/>
-      <w:u w:val="single"/>
-    </w:rPr>
-  </w:style>
-</w:styles>
-</file>
-
-<file path=word/stylesWithEffects.xml><?xml version="1.0" encoding="utf-8"?>
-<w:styles xmlns:wpc="http://schemas.microsoft.com/office/word/2010/wordprocessingCanvas" xmlns:mc="http://schemas.openxmlformats.org/markup-compatibility/2006" xmlns:o="urn:schemas-microsoft-com:office:office" xmlns:r="http://schemas.openxmlformats.org/officeDocument/2006/relationships" xmlns:m="http://schemas.openxmlformats.org/officeDocument/2006/math" xmlns:v="urn:schemas-microsoft-com:vml" xmlns:wp14="http://schemas.microsoft.com/office/word/2010/wordprocessingDrawing" xmlns:wp="http://schemas.openxmlformats.org/drawingml/2006/wordprocessingDrawing" xmlns:w10="urn:schemas-microsoft-com:office:word" xmlns:w="http://schemas.openxmlformats.org/wordprocessingml/2006/main" xmlns:w14="http://schemas.microsoft.com/office/word/2010/wordml" xmlns:wpg="http://schemas.microsoft.com/office/word/2010/wordprocessingGroup" xmlns:wpi="http://schemas.microsoft.com/office/word/2010/wordprocessingInk" xmlns:wne="http://schemas.microsoft.com/office/word/2006/wordml" xmlns:wps="http://schemas.microsoft.com/office/word/2010/wordprocessingShape" mc:Ignorable="w14 wp14">
-  <w:docDefaults>
-    <w:rPrDefault>
-      <w:rPr>
-        <w:rFonts w:asciiTheme="minorHAnsi" w:eastAsiaTheme="minorHAnsi" w:hAnsiTheme="minorHAnsi" w:cstheme="minorBidi"/>
-        <w:sz w:val="22"/>
-        <w:szCs w:val="22"/>
-        <w:lang w:val="en-IE" w:eastAsia="en-US" w:bidi="ar-SA"/>
-      </w:rPr>
-    </w:rPrDefault>
-    <w:pPrDefault>
-      <w:pPr>
-        <w:spacing w:after="200" w:line="276" w:lineRule="auto"/>
-      </w:pPr>
-    </w:pPrDefault>
-  </w:docDefaults>
-  <w:latentStyles w:defLockedState="0" w:defUIPriority="99" w:defSemiHidden="1" w:defUnhideWhenUsed="1" w:defQFormat="0" w:count="267">
-    <w:lsdException w:name="Normal" w:semiHidden="0" w:uiPriority="0" w:unhideWhenUsed="0" w:qFormat="1"/>
-    <w:lsdException w:name="heading 1" w:semiHidden="0" w:uiPriority="9" w:unhideWhenUsed="0" w:qFormat="1"/>
-    <w:lsdException w:name="heading 2" w:uiPriority="9" w:qFormat="1"/>
-    <w:lsdException w:name="heading 3" w:uiPriority="9" w:qFormat="1"/>
-    <w:lsdException w:name="heading 4" w:uiPriority="9" w:qFormat="1"/>
-    <w:lsdException w:name="heading 5" w:uiPriority="9" w:qFormat="1"/>
-    <w:lsdException w:name="heading 6" w:uiPriority="9" w:qFormat="1"/>
-    <w:lsdException w:name="heading 7" w:uiPriority="9" w:qFormat="1"/>
-    <w:lsdException w:name="heading 8" w:uiPriority="9" w:qFormat="1"/>
-    <w:lsdException w:name="heading 9" w:uiPriority="9" w:qFormat="1"/>
-    <w:lsdException w:name="toc 1" w:uiPriority="39"/>
-    <w:lsdException w:name="toc 2" w:uiPriority="39"/>
-    <w:lsdException w:name="toc 3" w:uiPriority="39"/>
-    <w:lsdException w:name="toc 4" w:uiPriority="39"/>
-    <w:lsdException w:name="toc 5" w:uiPriority="39"/>
-    <w:lsdException w:name="toc 6" w:uiPriority="39"/>
-    <w:lsdException w:name="toc 7" w:uiPriority="39"/>
-    <w:lsdException w:name="toc 8" w:uiPriority="39"/>
-    <w:lsdException w:name="toc 9" w:uiPriority="39"/>
-    <w:lsdException w:name="caption" w:uiPriority="35" w:qFormat="1"/>
-    <w:lsdException w:name="Title" w:semiHidden="0" w:uiPriority="10" w:unhideWhenUsed="0" w:qFormat="1"/>
-    <w:lsdException w:name="Default Paragraph Font" w:uiPriority="1"/>
-    <w:lsdException w:name="Subtitle" w:semiHidden="0" w:uiPriority="11" w:unhideWhenUsed="0" w:qFormat="1"/>
-    <w:lsdException w:name="Strong" w:semiHidden="0" w:uiPriority="22" w:unhideWhenUsed="0" w:qFormat="1"/>
-    <w:lsdException w:name="Emphasis" w:semiHidden="0" w:uiPriority="20" w:unhideWhenUsed="0" w:qFormat="1"/>
-    <w:lsdException w:name="Table Grid" w:semiHidden="0" w:uiPriority="59" w:unhideWhenUsed="0"/>
-    <w:lsdException w:name="Placeholder Text" w:unhideWhenUsed="0"/>
-    <w:lsdException w:name="No Spacing" w:semiHidden="0" w:uiPriority="1" w:unhideWhenUsed="0" w:qFormat="1"/>
-    <w:lsdException w:name="Light Shading" w:semiHidden="0" w:uiPriority="60" w:unhideWhenUsed="0"/>
-    <w:lsdException w:name="Light List" w:semiHidden="0" w:uiPriority="61" w:unhideWhenUsed="0"/>
-    <w:lsdException w:name="Light Grid" w:semiHidden="0" w:uiPriority="62" w:unhideWhenUsed="0"/>
-    <w:lsdException w:name="Medium Shading 1" w:semiHidden="0" w:uiPriority="63" w:unhideWhenUsed="0"/>
-    <w:lsdException w:name="Medium Shading 2" w:semiHidden="0" w:uiPriority="64" w:unhideWhenUsed="0"/>
-    <w:lsdException w:name="Medium List 1" w:semiHidden="0" w:uiPriority="65" w:unhideWhenUsed="0"/>
-    <w:lsdException w:name="Medium List 2" w:semiHidden="0" w:uiPriority="66" w:unhideWhenUsed="0"/>
-    <w:lsdException w:name="Medium Grid 1" w:semiHidden="0" w:uiPriority="67" w:unhideWhenUsed="0"/>
-    <w:lsdException w:name="Medium Grid 2" w:semiHidden="0" w:uiPriority="68" w:unhideWhenUsed="0"/>
-    <w:lsdException w:name="Medium Grid 3" w:semiHidden="0" w:uiPriority="69" w:unhideWhenUsed="0"/>
-    <w:lsdException w:name="Dark List" w:semiHidden="0" w:uiPriority="70" w:unhideWhenUsed="0"/>
-    <w:lsdException w:name="Colorful Shading" w:semiHidden="0" w:uiPriority="71" w:unhideWhenUsed="0"/>
-    <w:lsdException w:name="Colorful List" w:semiHidden="0" w:uiPriority="72" w:unhideWhenUsed="0"/>
-    <w:lsdException w:name="Colorful Grid" w:semiHidden="0" w:uiPriority="73" w:unhideWhenUsed="0"/>
-    <w:lsdException w:name="Light Shading Accent 1" w:semiHidden="0" w:uiPriority="60" w:unhideWhenUsed="0"/>
-    <w:lsdException w:name="Light List Accent 1" w:semiHidden="0" w:uiPriority="61" w:unhideWhenUsed="0"/>
-    <w:lsdException w:name="Light Grid Accent 1" w:semiHidden="0" w:uiPriority="62" w:unhideWhenUsed="0"/>
-    <w:lsdException w:name="Medium Shading 1 Accent 1" w:semiHidden="0" w:uiPriority="63" w:unhideWhenUsed="0"/>
-    <w:lsdException w:name="Medium Shading 2 Accent 1" w:semiHidden="0" w:uiPriority="64" w:unhideWhenUsed="0"/>
-    <w:lsdException w:name="Medium List 1 Accent 1" w:semiHidden="0" w:uiPriority="65" w:unhideWhenUsed="0"/>
-    <w:lsdException w:name="Revision" w:unhideWhenUsed="0"/>
-    <w:lsdException w:name="List Paragraph" w:semiHidden="0" w:uiPriority="34" w:unhideWhenUsed="0" w:qFormat="1"/>
-    <w:lsdException w:name="Quote" w:semiHidden="0" w:uiPriority="29" w:unhideWhenUsed="0" w:qFormat="1"/>
-    <w:lsdException w:name="Intense Quote" w:semiHidden="0" w:uiPriority="30" w:unhideWhenUsed="0" w:qFormat="1"/>
-    <w:lsdException w:name="Medium List 2 Accent 1" w:semiHidden="0" w:uiPriority="66" w:unhideWhenUsed="0"/>
-    <w:lsdException w:name="Medium Grid 1 Accent 1" w:semiHidden="0" w:uiPriority="67" w:unhideWhenUsed="0"/>
-    <w:lsdException w:name="Medium Grid 2 Accent 1" w:semiHidden="0" w:uiPriority="68" w:unhideWhenUsed="0"/>
-    <w:lsdException w:name="Medium Grid 3 Accent 1" w:semiHidden="0" w:uiPriority="69" w:unhideWhenUsed="0"/>
-    <w:lsdException w:name="Dark List Accent 1" w:semiHidden="0" w:uiPriority="70" w:unhideWhenUsed="0"/>
-    <w:lsdException w:name="Colorful Shading Accent 1" w:semiHidden="0" w:uiPriority="71" w:unhideWhenUsed="0"/>
-    <w:lsdException w:name="Colorful List Accent 1" w:semiHidden="0" w:uiPriority="72" w:unhideWhenUsed="0"/>
-    <w:lsdException w:name="Colorful Grid Accent 1" w:semiHidden="0" w:uiPriority="73" w:unhideWhenUsed="0"/>
-    <w:lsdException w:name="Light Shading Accent 2" w:semiHidden="0" w:uiPriority="60" w:unhideWhenUsed="0"/>
-    <w:lsdException w:name="Light List Accent 2" w:semiHidden="0" w:uiPriority="61" w:unhideWhenUsed="0"/>
-    <w:lsdException w:name="Light Grid Accent 2" w:semiHidden="0" w:uiPriority="62" w:unhideWhenUsed="0"/>
-    <w:lsdException w:name="Medium Shading 1 Accent 2" w:semiHidden="0" w:uiPriority="63" w:unhideWhenUsed="0"/>
-    <w:lsdException w:name="Medium Shading 2 Accent 2" w:semiHidden="0" w:uiPriority="64" w:unhideWhenUsed="0"/>
-    <w:lsdException w:name="Medium List 1 Accent 2" w:semiHidden="0" w:uiPriority="65" w:unhideWhenUsed="0"/>
-    <w:lsdException w:name="Medium List 2 Accent 2" w:semiHidden="0" w:uiPriority="66" w:unhideWhenUsed="0"/>
-    <w:lsdException w:name="Medium Grid 1 Accent 2" w:semiHidden="0" w:uiPriority="67" w:unhideWhenUsed="0"/>
-    <w:lsdException w:name="Medium Grid 2 Accent 2" w:semiHidden="0" w:uiPriority="68" w:unhideWhenUsed="0"/>
-    <w:lsdException w:name="Medium Grid 3 Accent 2" w:semiHidden="0" w:uiPriority="69" w:unhideWhenUsed="0"/>
-    <w:lsdException w:name="Dark List Accent 2" w:semiHidden="0" w:uiPriority="70" w:unhideWhenUsed="0"/>
-    <w:lsdException w:name="Colorful Shading Accent 2" w:semiHidden="0" w:uiPriority="71" w:unhideWhenUsed="0"/>
-    <w:lsdException w:name="Colorful List Accent 2" w:semiHidden="0" w:uiPriority="72" w:unhideWhenUsed="0"/>
-    <w:lsdException w:name="Colorful Grid Accent 2" w:semiHidden="0" w:uiPriority="73" w:unhideWhenUsed="0"/>
-    <w:lsdException w:name="Light Shading Accent 3" w:semiHidden="0" w:uiPriority="60" w:unhideWhenUsed="0"/>
-    <w:lsdException w:name="Light List Accent 3" w:semiHidden="0" w:uiPriority="61" w:unhideWhenUsed="0"/>
-    <w:lsdException w:name="Light Grid Accent 3" w:semiHidden="0" w:uiPriority="62" w:unhideWhenUsed="0"/>
-    <w:lsdException w:name="Medium Shading 1 Accent 3" w:semiHidden="0" w:uiPriority="63" w:unhideWhenUsed="0"/>
-    <w:lsdException w:name="Medium Shading 2 Accent 3" w:semiHidden="0" w:uiPriority="64" w:unhideWhenUsed="0"/>
-    <w:lsdException w:name="Medium List 1 Accent 3" w:semiHidden="0" w:uiPriority="65" w:unhideWhenUsed="0"/>
-    <w:lsdException w:name="Medium List 2 Accent 3" w:semiHidden="0" w:uiPriority="66" w:unhideWhenUsed="0"/>
-    <w:lsdException w:name="Medium Grid 1 Accent 3" w:semiHidden="0" w:uiPriority="67" w:unhideWhenUsed="0"/>
-    <w:lsdException w:name="Medium Grid 2 Accent 3" w:semiHidden="0" w:uiPriority="68" w:unhideWhenUsed="0"/>
-    <w:lsdException w:name="Medium Grid 3 Accent 3" w:semiHidden="0" w:uiPriority="69" w:unhideWhenUsed="0"/>
-    <w:lsdException w:name="Dark List Accent 3" w:semiHidden="0" w:uiPriority="70" w:unhideWhenUsed="0"/>
-    <w:lsdException w:name="Colorful Shading Accent 3" w:semiHidden="0" w:uiPriority="71" w:unhideWhenUsed="0"/>
-    <w:lsdException w:name="Colorful List Accent 3" w:semiHidden="0" w:uiPriority="72" w:unhideWhenUsed="0"/>
-    <w:lsdException w:name="Colorful Grid Accent 3" w:semiHidden="0" w:uiPriority="73" w:unhideWhenUsed="0"/>
-    <w:lsdException w:name="Light Shading Accent 4" w:semiHidden="0" w:uiPriority="60" w:unhideWhenUsed="0"/>
-    <w:lsdException w:name="Light List Accent 4" w:semiHidden="0" w:uiPriority="61" w:unhideWhenUsed="0"/>
-    <w:lsdException w:name="Light Grid Accent 4" w:semiHidden="0" w:uiPriority="62" w:unhideWhenUsed="0"/>
-    <w:lsdException w:name="Medium Shading 1 Accent 4" w:semiHidden="0" w:uiPriority="63" w:unhideWhenUsed="0"/>
-    <w:lsdException w:name="Medium Shading 2 Accent 4" w:semiHidden="0" w:uiPriority="64" w:unhideWhenUsed="0"/>
-    <w:lsdException w:name="Medium List 1 Accent 4" w:semiHidden="0" w:uiPriority="65" w:unhideWhenUsed="0"/>
-    <w:lsdException w:name="Medium List 2 Accent 4" w:semiHidden="0" w:uiPriority="66" w:unhideWhenUsed="0"/>
-    <w:lsdException w:name="Medium Grid 1 Accent 4" w:semiHidden="0" w:uiPriority="67" w:unhideWhenUsed="0"/>
-    <w:lsdException w:name="Medium Grid 2 Accent 4" w:semiHidden="0" w:uiPriority="68" w:unhideWhenUsed="0"/>
-    <w:lsdException w:name="Medium Grid 3 Accent 4" w:semiHidden="0" w:uiPriority="69" w:unhideWhenUsed="0"/>
-    <w:lsdException w:name="Dark List Accent 4" w:semiHidden="0" w:uiPriority="70" w:unhideWhenUsed="0"/>
-    <w:lsdException w:name="Colorful Shading Accent 4" w:semiHidden="0" w:uiPriority="71" w:unhideWhenUsed="0"/>
-    <w:lsdException w:name="Colorful List Accent 4" w:semiHidden="0" w:uiPriority="72" w:unhideWhenUsed="0"/>
-    <w:lsdException w:name="Colorful Grid Accent 4" w:semiHidden="0" w:uiPriority="73" w:unhideWhenUsed="0"/>
-    <w:lsdException w:name="Light Shading Accent 5" w:semiHidden="0" w:uiPriority="60" w:unhideWhenUsed="0"/>
-    <w:lsdException w:name="Light List Accent 5" w:semiHidden="0" w:uiPriority="61" w:unhideWhenUsed="0"/>
-    <w:lsdException w:name="Light Grid Accent 5" w:semiHidden="0" w:uiPriority="62" w:unhideWhenUsed="0"/>
-    <w:lsdException w:name="Medium Shading 1 Accent 5" w:semiHidden="0" w:uiPriority="63" w:unhideWhenUsed="0"/>
-    <w:lsdException w:name="Medium Shading 2 Accent 5" w:semiHidden="0" w:uiPriority="64" w:unhideWhenUsed="0"/>
-    <w:lsdException w:name="Medium List 1 Accent 5" w:semiHidden="0" w:uiPriority="65" w:unhideWhenUsed="0"/>
-    <w:lsdException w:name="Medium List 2 Accent 5" w:semiHidden="0" w:uiPriority="66" w:unhideWhenUsed="0"/>
-    <w:lsdException w:name="Medium Grid 1 Accent 5" w:semiHidden="0" w:uiPriority="67" w:unhideWhenUsed="0"/>
-    <w:lsdException w:name="Medium Grid 2 Accent 5" w:semiHidden="0" w:uiPriority="68" w:unhideWhenUsed="0"/>
-    <w:lsdException w:name="Medium Grid 3 Accent 5" w:semiHidden="0" w:uiPriority="69" w:unhideWhenUsed="0"/>
-    <w:lsdException w:name="Dark List Accent 5" w:semiHidden="0" w:uiPriority="70" w:unhideWhenUsed="0"/>
-    <w:lsdException w:name="Colorful Shading Accent 5" w:semiHidden="0" w:uiPriority="71" w:unhideWhenUsed="0"/>
-    <w:lsdException w:name="Colorful List Accent 5" w:semiHidden="0" w:uiPriority="72" w:unhideWhenUsed="0"/>
-    <w:lsdException w:name="Colorful Grid Accent 5" w:semiHidden="0" w:uiPriority="73" w:unhideWhenUsed="0"/>
-    <w:lsdException w:name="Light Shading Accent 6" w:semiHidden="0" w:uiPriority="60" w:unhideWhenUsed="0"/>
-    <w:lsdException w:name="Light List Accent 6" w:semiHidden="0" w:uiPriority="61" w:unhideWhenUsed="0"/>
-    <w:lsdException w:name="Light Grid Accent 6" w:semiHidden="0" w:uiPriority="62" w:unhideWhenUsed="0"/>
-    <w:lsdException w:name="Medium Shading 1 Accent 6" w:semiHidden="0" w:uiPriority="63" w:unhideWhenUsed="0"/>
-    <w:lsdException w:name="Medium Shading 2 Accent 6" w:semiHidden="0" w:uiPriority="64" w:unhideWhenUsed="0"/>
-    <w:lsdException w:name="Medium List 1 Accent 6" w:semiHidden="0" w:uiPriority="65" w:unhideWhenUsed="0"/>
-    <w:lsdException w:name="Medium List 2 Accent 6" w:semiHidden="0" w:uiPriority="66" w:unhideWhenUsed="0"/>
-    <w:lsdException w:name="Medium Grid 1 Accent 6" w:semiHidden="0" w:uiPriority="67" w:unhideWhenUsed="0"/>
-    <w:lsdException w:name="Medium Grid 2 Accent 6" w:semiHidden="0" w:uiPriority="68" w:unhideWhenUsed="0"/>
-    <w:lsdException w:name="Medium Grid 3 Accent 6" w:semiHidden="0" w:uiPriority="69" w:unhideWhenUsed="0"/>
-    <w:lsdException w:name="Dark List Accent 6" w:semiHidden="0" w:uiPriority="70" w:unhideWhenUsed="0"/>
-    <w:lsdException w:name="Colorful Shading Accent 6" w:semiHidden="0" w:uiPriority="71" w:unhideWhenUsed="0"/>
-    <w:lsdException w:name="Colorful List Accent 6" w:semiHidden="0" w:uiPriority="72" w:unhideWhenUsed="0"/>
-    <w:lsdException w:name="Colorful Grid Accent 6" w:semiHidden="0" w:uiPriority="73" w:unhideWhenUsed="0"/>
-    <w:lsdException w:name="Subtle Emphasis" w:semiHidden="0" w:uiPriority="19" w:unhideWhenUsed="0" w:qFormat="1"/>
-    <w:lsdException w:name="Intense Emphasis" w:semiHidden="0" w:uiPriority="21" w:unhideWhenUsed="0" w:qFormat="1"/>
-    <w:lsdException w:name="Subtle Reference" w:semiHidden="0" w:uiPriority="31" w:unhideWhenUsed="0" w:qFormat="1"/>
-    <w:lsdException w:name="Intense Reference" w:semiHidden="0" w:uiPriority="32" w:unhideWhenUsed="0" w:qFormat="1"/>
-    <w:lsdException w:name="Book Title" w:semiHidden="0" w:uiPriority="33" w:unhideWhenUsed="0" w:qFormat="1"/>
-    <w:lsdException w:name="Bibliography" w:uiPriority="37"/>
-    <w:lsdException w:name="TOC Heading" w:uiPriority="39" w:qFormat="1"/>
+  <w:latentStyles w:defLockedState="0" w:defUIPriority="99" w:defSemiHidden="0" w:defUnhideWhenUsed="0" w:defQFormat="0" w:count="371">
+    <w:lsdException w:name="Normal" w:uiPriority="0" w:qFormat="1"/>
+    <w:lsdException w:name="heading 1" w:uiPriority="9" w:qFormat="1"/>
+    <w:lsdException w:name="heading 2" w:semiHidden="1" w:uiPriority="9" w:unhideWhenUsed="1" w:qFormat="1"/>
+    <w:lsdException w:name="heading 3" w:semiHidden="1" w:uiPriority="9" w:unhideWhenUsed="1" w:qFormat="1"/>
+    <w:lsdException w:name="heading 4" w:semiHidden="1" w:uiPriority="9" w:unhideWhenUsed="1" w:qFormat="1"/>
+    <w:lsdException w:name="heading 5" w:semiHidden="1" w:uiPriority="9" w:unhideWhenUsed="1" w:qFormat="1"/>
+    <w:lsdException w:name="heading 6" w:semiHidden="1" w:uiPriority="9" w:unhideWhenUsed="1" w:qFormat="1"/>
+    <w:lsdException w:name="heading 7" w:semiHidden="1" w:uiPriority="9" w:unhideWhenUsed="1" w:qFormat="1"/>
+    <w:lsdException w:name="heading 8" w:semiHidden="1" w:uiPriority="9" w:unhideWhenUsed="1" w:qFormat="1"/>
+    <w:lsdException w:name="heading 9" w:semiHidden="1" w:uiPriority="9" w:unhideWhenUsed="1" w:qFormat="1"/>
+    <w:lsdException w:name="index 1" w:semiHidden="1" w:unhideWhenUsed="1"/>
+    <w:lsdException w:name="index 2" w:semiHidden="1" w:unhideWhenUsed="1"/>
+    <w:lsdException w:name="index 3" w:semiHidden="1" w:unhideWhenUsed="1"/>
+    <w:lsdException w:name="index 4" w:semiHidden="1" w:unhideWhenUsed="1"/>
+    <w:lsdException w:name="index 5" w:semiHidden="1" w:unhideWhenUsed="1"/>
+    <w:lsdException w:name="index 6" w:semiHidden="1" w:unhideWhenUsed="1"/>
+    <w:lsdException w:name="index 7" w:semiHidden="1" w:unhideWhenUsed="1"/>
+    <w:lsdException w:name="index 8" w:semiHidden="1" w:unhideWhenUsed="1"/>
+    <w:lsdException w:name="index 9" w:semiHidden="1" w:unhideWhenUsed="1"/>
+    <w:lsdException w:name="toc 1" w:semiHidden="1" w:uiPriority="39" w:unhideWhenUsed="1"/>
+    <w:lsdException w:name="toc 2" w:semiHidden="1" w:uiPriority="39" w:unhideWhenUsed="1"/>
+    <w:lsdException w:name="toc 3" w:semiHidden="1" w:uiPriority="39" w:unhideWhenUsed="1"/>
+    <w:lsdException w:name="toc 4" w:semiHidden="1" w:uiPriority="39" w:unhideWhenUsed="1"/>
+    <w:lsdException w:name="toc 5" w:semiHidden="1" w:uiPriority="39" w:unhideWhenUsed="1"/>
+    <w:lsdException w:name="toc 6" w:semiHidden="1" w:uiPriority="39" w:unhideWhenUsed="1"/>
+    <w:lsdException w:name="toc 7" w:semiHidden="1" w:uiPriority="39" w:unhideWhenUsed="1"/>
+    <w:lsdException w:name="toc 8" w:semiHidden="1" w:uiPriority="39" w:unhideWhenUsed="1"/>
+    <w:lsdException w:name="toc 9" w:semiHidden="1" w:uiPriority="39" w:unhideWhenUsed="1"/>
+    <w:lsdException w:name="Normal Indent" w:semiHidden="1" w:unhideWhenUsed="1"/>
+    <w:lsdException w:name="footnote text" w:semiHidden="1" w:unhideWhenUsed="1"/>
+    <w:lsdException w:name="annotation text" w:semiHidden="1" w:unhideWhenUsed="1"/>
+    <w:lsdException w:name="header" w:semiHidden="1" w:unhideWhenUsed="1"/>
+    <w:lsdException w:name="footer" w:semiHidden="1" w:unhideWhenUsed="1"/>
+    <w:lsdException w:name="index heading" w:semiHidden="1" w:unhideWhenUsed="1"/>
+    <w:lsdException w:name="caption" w:semiHidden="1" w:uiPriority="35" w:unhideWhenUsed="1" w:qFormat="1"/>
+    <w:lsdException w:name="table of figures" w:semiHidden="1" w:unhideWhenUsed="1"/>
+    <w:lsdException w:name="envelope address" w:semiHidden="1" w:unhideWhenUsed="1"/>
+    <w:lsdException w:name="envelope return" w:semiHidden="1" w:unhideWhenUsed="1"/>
+    <w:lsdException w:name="footnote reference" w:semiHidden="1" w:unhideWhenUsed="1"/>
+    <w:lsdException w:name="annotation reference" w:semiHidden="1" w:unhideWhenUsed="1"/>
+    <w:lsdException w:name="line number" w:semiHidden="1" w:unhideWhenUsed="1"/>
+    <w:lsdException w:name="page number" w:semiHidden="1" w:unhideWhenUsed="1"/>
+    <w:lsdException w:name="endnote reference" w:semiHidden="1" w:unhideWhenUsed="1"/>
+    <w:lsdException w:name="endnote text" w:semiHidden="1" w:unhideWhenUsed="1"/>
+    <w:lsdException w:name="table of authorities" w:semiHidden="1" w:unhideWhenUsed="1"/>
+    <w:lsdException w:name="macro" w:semiHidden="1" w:unhideWhenUsed="1"/>
+    <w:lsdException w:name="toa heading" w:semiHidden="1" w:unhideWhenUsed="1"/>
+    <w:lsdException w:name="List" w:semiHidden="1" w:unhideWhenUsed="1"/>
+    <w:lsdException w:name="List Bullet" w:semiHidden="1" w:unhideWhenUsed="1"/>
+    <w:lsdException w:name="List Number" w:semiHidden="1" w:unhideWhenUsed="1"/>
+    <w:lsdException w:name="List 2" w:semiHidden="1" w:unhideWhenUsed="1"/>
+    <w:lsdException w:name="List 3" w:semiHidden="1" w:unhideWhenUsed="1"/>
+    <w:lsdException w:name="List 4" w:semiHidden="1" w:unhideWhenUsed="1"/>
+    <w:lsdException w:name="List 5" w:semiHidden="1" w:unhideWhenUsed="1"/>
+    <w:lsdException w:name="List Bullet 2" w:semiHidden="1" w:unhideWhenUsed="1"/>
+    <w:lsdException w:name="List Bullet 3" w:semiHidden="1" w:unhideWhenUsed="1"/>
+    <w:lsdException w:name="List Bullet 4" w:semiHidden="1" w:unhideWhenUsed="1"/>
+    <w:lsdException w:name="List Bullet 5" w:semiHidden="1" w:unhideWhenUsed="1"/>
+    <w:lsdException w:name="List Number 2" w:semiHidden="1" w:unhideWhenUsed="1"/>
+    <w:lsdException w:name="List Number 3" w:semiHidden="1" w:unhideWhenUsed="1"/>
+    <w:lsdException w:name="List Number 4" w:semiHidden="1" w:unhideWhenUsed="1"/>
+    <w:lsdException w:name="List Number 5" w:semiHidden="1" w:unhideWhenUsed="1"/>
+    <w:lsdException w:name="Title" w:uiPriority="10" w:qFormat="1"/>
+    <w:lsdException w:name="Closing" w:semiHidden="1" w:unhideWhenUsed="1"/>
+    <w:lsdException w:name="Signature" w:semiHidden="1" w:unhideWhenUsed="1"/>
+    <w:lsdException w:name="Default Paragraph Font" w:semiHidden="1" w:uiPriority="1" w:unhideWhenUsed="1"/>
+    <w:lsdException w:name="Body Text" w:semiHidden="1" w:unhideWhenUsed="1"/>
+    <w:lsdException w:name="Body Text Indent" w:semiHidden="1" w:unhideWhenUsed="1"/>
+    <w:lsdException w:name="List Continue" w:semiHidden="1" w:unhideWhenUsed="1"/>
+    <w:lsdException w:name="List Continue 2" w:semiHidden="1" w:unhideWhenUsed="1"/>
+    <w:lsdException w:name="List Continue 3" w:semiHidden="1" w:unhideWhenUsed="1"/>
+    <w:lsdException w:name="List Continue 4" w:semiHidden="1" w:unhideWhenUsed="1"/>
+    <w:lsdException w:name="List Continue 5" w:semiHidden="1" w:unhideWhenUsed="1"/>
+    <w:lsdException w:name="Message Header" w:semiHidden="1" w:unhideWhenUsed="1"/>
+    <w:lsdException w:name="Subtitle" w:uiPriority="11" w:qFormat="1"/>
+    <w:lsdException w:name="Salutation" w:semiHidden="1" w:unhideWhenUsed="1"/>
+    <w:lsdException w:name="Date" w:semiHidden="1" w:unhideWhenUsed="1"/>
+    <w:lsdException w:name="Body Text First Indent" w:semiHidden="1" w:unhideWhenUsed="1"/>
+    <w:lsdException w:name="Body Text First Indent 2" w:semiHidden="1" w:unhideWhenUsed="1"/>
+    <w:lsdException w:name="Note Heading" w:semiHidden="1" w:unhideWhenUsed="1"/>
+    <w:lsdException w:name="Body Text 2" w:semiHidden="1" w:unhideWhenUsed="1"/>
+    <w:lsdException w:name="Body Text 3" w:semiHidden="1" w:unhideWhenUsed="1"/>
+    <w:lsdException w:name="Body Text Indent 2" w:semiHidden="1" w:unhideWhenUsed="1"/>
+    <w:lsdException w:name="Body Text Indent 3" w:semiHidden="1" w:unhideWhenUsed="1"/>
+    <w:lsdException w:name="Block Text" w:semiHidden="1" w:unhideWhenUsed="1"/>
+    <w:lsdException w:name="Hyperlink" w:semiHidden="1" w:unhideWhenUsed="1"/>
+    <w:lsdException w:name="FollowedHyperlink" w:semiHidden="1" w:unhideWhenUsed="1"/>
+    <w:lsdException w:name="Strong" w:uiPriority="22" w:qFormat="1"/>
+    <w:lsdException w:name="Emphasis" w:uiPriority="20" w:qFormat="1"/>
+    <w:lsdException w:name="Document Map" w:semiHidden="1" w:unhideWhenUsed="1"/>
+    <w:lsdException w:name="Plain Text" w:semiHidden="1" w:unhideWhenUsed="1"/>
+    <w:lsdException w:name="E-mail Signature" w:semiHidden="1" w:unhideWhenUsed="1"/>
+    <w:lsdException w:name="HTML Top of Form" w:semiHidden="1" w:unhideWhenUsed="1"/>
+    <w:lsdException w:name="HTML Bottom of Form" w:semiHidden="1" w:unhideWhenUsed="1"/>
+    <w:lsdException w:name="Normal (Web)" w:semiHidden="1" w:unhideWhenUsed="1"/>
+    <w:lsdException w:name="HTML Acronym" w:semiHidden="1" w:unhideWhenUsed="1"/>
+    <w:lsdException w:name="HTML Address" w:semiHidden="1" w:unhideWhenUsed="1"/>
+    <w:lsdException w:name="HTML Cite" w:semiHidden="1" w:unhideWhenUsed="1"/>
+    <w:lsdException w:name="HTML Code" w:semiHidden="1" w:unhideWhenUsed="1"/>
+    <w:lsdException w:name="HTML Definition" w:semiHidden="1" w:unhideWhenUsed="1"/>
+    <w:lsdException w:name="HTML Keyboard" w:semiHidden="1" w:unhideWhenUsed="1"/>
+    <w:lsdException w:name="HTML Preformatted" w:semiHidden="1" w:unhideWhenUsed="1"/>
+    <w:lsdException w:name="HTML Sample" w:semiHidden="1" w:unhideWhenUsed="1"/>
+    <w:lsdException w:name="HTML Typewriter" w:semiHidden="1" w:unhideWhenUsed="1"/>
+    <w:lsdException w:name="HTML Variable" w:semiHidden="1" w:unhideWhenUsed="1"/>
+    <w:lsdException w:name="Normal Table" w:semiHidden="1" w:unhideWhenUsed="1"/>
+    <w:lsdException w:name="annotation subject" w:semiHidden="1" w:unhideWhenUsed="1"/>
+    <w:lsdException w:name="No List" w:semiHidden="1" w:unhideWhenUsed="1"/>
+    <w:lsdException w:name="Outline List 1" w:semiHidden="1" w:unhideWhenUsed="1"/>
+    <w:lsdException w:name="Outline List 2" w:semiHidden="1" w:unhideWhenUsed="1"/>
+    <w:lsdException w:name="Outline List 3" w:semiHidden="1" w:unhideWhenUsed="1"/>
+    <w:lsdException w:name="Table Simple 1" w:semiHidden="1" w:unhideWhenUsed="1"/>
+    <w:lsdException w:name="Table Simple 2" w:semiHidden="1" w:unhideWhenUsed="1"/>
+    <w:lsdException w:name="Table Simple 3" w:semiHidden="1" w:unhideWhenUsed="1"/>
+    <w:lsdException w:name="Table Classic 1" w:semiHidden="1" w:unhideWhenUsed="1"/>
+    <w:lsdException w:name="Table Classic 2" w:semiHidden="1" w:unhideWhenUsed="1"/>
+    <w:lsdException w:name="Table Classic 3" w:semiHidden="1" w:unhideWhenUsed="1"/>
+    <w:lsdException w:name="Table Classic 4" w:semiHidden="1" w:unhideWhenUsed="1"/>
+    <w:lsdException w:name="Table Colorful 1" w:semiHidden="1" w:unhideWhenUsed="1"/>
+    <w:lsdException w:name="Table Colorful 2" w:semiHidden="1" w:unhideWhenUsed="1"/>
+    <w:lsdException w:name="Table Colorful 3" w:semiHidden="1" w:unhideWhenUsed="1"/>
+    <w:lsdException w:name="Table Columns 1" w:semiHidden="1" w:unhideWhenUsed="1"/>
+    <w:lsdException w:name="Table Columns 2" w:semiHidden="1" w:unhideWhenUsed="1"/>
+    <w:lsdException w:name="Table Columns 3" w:semiHidden="1" w:unhideWhenUsed="1"/>
+    <w:lsdException w:name="Table Columns 4" w:semiHidden="1" w:unhideWhenUsed="1"/>
+    <w:lsdException w:name="Table Columns 5" w:semiHidden="1" w:unhideWhenUsed="1"/>
+    <w:lsdException w:name="Table Grid 1" w:semiHidden="1" w:unhideWhenUsed="1"/>
+    <w:lsdException w:name="Table Grid 2" w:semiHidden="1" w:unhideWhenUsed="1"/>
+    <w:lsdException w:name="Table Grid 3" w:semiHidden="1" w:unhideWhenUsed="1"/>
+    <w:lsdException w:name="Table Grid 4" w:semiHidden="1" w:unhideWhenUsed="1"/>
+    <w:lsdException w:name="Table Grid 5" w:semiHidden="1" w:unhideWhenUsed="1"/>
+    <w:lsdException w:name="Table Grid 6" w:semiHidden="1" w:unhideWhenUsed="1"/>
+    <w:lsdException w:name="Table Grid 7" w:semiHidden="1" w:unhideWhenUsed="1"/>
+    <w:lsdException w:name="Table Grid 8" w:semiHidden="1" w:unhideWhenUsed="1"/>
+    <w:lsdException w:name="Table List 1" w:semiHidden="1" w:unhideWhenUsed="1"/>
+    <w:lsdException w:name="Table List 2" w:semiHidden="1" w:unhideWhenUsed="1"/>
+    <w:lsdException w:name="Table List 3" w:semiHidden="1" w:unhideWhenUsed="1"/>
+    <w:lsdException w:name="Table List 4" w:semiHidden="1" w:unhideWhenUsed="1"/>
+    <w:lsdException w:name="Table List 5" w:semiHidden="1" w:unhideWhenUsed="1"/>
+    <w:lsdException w:name="Table List 6" w:semiHidden="1" w:unhideWhenUsed="1"/>
+    <w:lsdException w:name="Table List 7" w:semiHidden="1" w:unhideWhenUsed="1"/>
+    <w:lsdException w:name="Table List 8" w:semiHidden="1" w:unhideWhenUsed="1"/>
+    <w:lsdException w:name="Table 3D effects 1" w:semiHidden="1" w:unhideWhenUsed="1"/>
+    <w:lsdException w:name="Table 3D effects 2" w:semiHidden="1" w:unhideWhenUsed="1"/>
+    <w:lsdException w:name="Table 3D effects 3" w:semiHidden="1" w:unhideWhenUsed="1"/>
+    <w:lsdException w:name="Table Contemporary" w:semiHidden="1" w:unhideWhenUsed="1"/>
+    <w:lsdException w:name="Table Elegant" w:semiHidden="1" w:unhideWhenUsed="1"/>
+    <w:lsdException w:name="Table Professional" w:semiHidden="1" w:unhideWhenUsed="1"/>
+    <w:lsdException w:name="Table Subtle 1" w:semiHidden="1" w:unhideWhenUsed="1"/>
+    <w:lsdException w:name="Table Subtle 2" w:semiHidden="1" w:unhideWhenUsed="1"/>
+    <w:lsdException w:name="Table Web 1" w:semiHidden="1" w:unhideWhenUsed="1"/>
+    <w:lsdException w:name="Table Web 2" w:semiHidden="1" w:unhideWhenUsed="1"/>
+    <w:lsdException w:name="Table Web 3" w:semiHidden="1" w:unhideWhenUsed="1"/>
+    <w:lsdException w:name="Balloon Text" w:semiHidden="1" w:unhideWhenUsed="1"/>
+    <w:lsdException w:name="Table Grid" w:uiPriority="59"/>
+    <w:lsdException w:name="Table Theme" w:semiHidden="1" w:unhideWhenUsed="1"/>
+    <w:lsdException w:name="Placeholder Text" w:semiHidden="1"/>
+    <w:lsdException w:name="No Spacing" w:uiPriority="1" w:qFormat="1"/>
+    <w:lsdException w:name="Light Shading" w:uiPriority="60"/>
+    <w:lsdException w:name="Light List" w:uiPriority="61"/>
+    <w:lsdException w:name="Light Grid" w:uiPriority="62"/>
+    <w:lsdException w:name="Medium Shading 1" w:uiPriority="63"/>
+    <w:lsdException w:name="Medium Shading 2" w:uiPriority="64"/>
+    <w:lsdException w:name="Medium List 1" w:uiPriority="65"/>
+    <w:lsdException w:name="Medium List 2" w:uiPriority="66"/>
+    <w:lsdException w:name="Medium Grid 1" w:uiPriority="67"/>
+    <w:lsdException w:name="Medium Grid 2" w:uiPriority="68"/>
+    <w:lsdException w:name="Medium Grid 3" w:uiPriority="69"/>
+    <w:lsdException w:name="Dark List" w:uiPriority="70"/>
+    <w:lsdException w:name="Colorful Shading" w:uiPriority="71"/>
+    <w:lsdException w:name="Colorful List" w:uiPriority="72"/>
+    <w:lsdException w:name="Colorful Grid" w:uiPriority="73"/>
+    <w:lsdException w:name="Light Shading Accent 1" w:uiPriority="60"/>
+    <w:lsdException w:name="Light List Accent 1" w:uiPriority="61"/>
+    <w:lsdException w:name="Light Grid Accent 1" w:uiPriority="62"/>
+    <w:lsdException w:name="Medium Shading 1 Accent 1" w:uiPriority="63"/>
+    <w:lsdException w:name="Medium Shading 2 Accent 1" w:uiPriority="64"/>
+    <w:lsdException w:name="Medium List 1 Accent 1" w:uiPriority="65"/>
+    <w:lsdException w:name="Revision" w:semiHidden="1"/>
+    <w:lsdException w:name="List Paragraph" w:uiPriority="34" w:qFormat="1"/>
+    <w:lsdException w:name="Quote" w:uiPriority="29" w:qFormat="1"/>
+    <w:lsdException w:name="Intense Quote" w:uiPriority="30" w:qFormat="1"/>
+    <w:lsdException w:name="Medium List 2 Accent 1" w:uiPriority="66"/>
+    <w:lsdException w:name="Medium Grid 1 Accent 1" w:uiPriority="67"/>
+    <w:lsdException w:name="Medium Grid 2 Accent 1" w:uiPriority="68"/>
+    <w:lsdException w:name="Medium Grid 3 Accent 1" w:uiPriority="69"/>
+    <w:lsdException w:name="Dark List Accent 1" w:uiPriority="70"/>
+    <w:lsdException w:name="Colorful Shading Accent 1" w:uiPriority="71"/>
+    <w:lsdException w:name="Colorful List Accent 1" w:uiPriority="72"/>
+    <w:lsdException w:name="Colorful Grid Accent 1" w:uiPriority="73"/>
+    <w:lsdException w:name="Light Shading Accent 2" w:uiPriority="60"/>
+    <w:lsdException w:name="Light List Accent 2" w:uiPriority="61"/>
+    <w:lsdException w:name="Light Grid Accent 2" w:uiPriority="62"/>
+    <w:lsdException w:name="Medium Shading 1 Accent 2" w:uiPriority="63"/>
+    <w:lsdException w:name="Medium Shading 2 Accent 2" w:uiPriority="64"/>
+    <w:lsdException w:name="Medium List 1 Accent 2" w:uiPriority="65"/>
+    <w:lsdException w:name="Medium List 2 Accent 2" w:uiPriority="66"/>
+    <w:lsdException w:name="Medium Grid 1 Accent 2" w:uiPriority="67"/>
+    <w:lsdException w:name="Medium Grid 2 Accent 2" w:uiPriority="68"/>
+    <w:lsdException w:name="Medium Grid 3 Accent 2" w:uiPriority="69"/>
+    <w:lsdException w:name="Dark List Accent 2" w:uiPriority="70"/>
+    <w:lsdException w:name="Colorful Shading Accent 2" w:uiPriority="71"/>
+    <w:lsdException w:name="Colorful List Accent 2" w:uiPriority="72"/>
+    <w:lsdException w:name="Colorful Grid Accent 2" w:uiPriority="73"/>
+    <w:lsdException w:name="Light Shading Accent 3" w:uiPriority="60"/>
+    <w:lsdException w:name="Light List Accent 3" w:uiPriority="61"/>
+    <w:lsdException w:name="Light Grid Accent 3" w:uiPriority="62"/>
+    <w:lsdException w:name="Medium Shading 1 Accent 3" w:uiPriority="63"/>
+    <w:lsdException w:name="Medium Shading 2 Accent 3" w:uiPriority="64"/>
+    <w:lsdException w:name="Medium List 1 Accent 3" w:uiPriority="65"/>
+    <w:lsdException w:name="Medium List 2 Accent 3" w:uiPriority="66"/>
+    <w:lsdException w:name="Medium Grid 1 Accent 3" w:uiPriority="67"/>
+    <w:lsdException w:name="Medium Grid 2 Accent 3" w:uiPriority="68"/>
+    <w:lsdException w:name="Medium Grid 3 Accent 3" w:uiPriority="69"/>
+    <w:lsdException w:name="Dark List Accent 3" w:uiPriority="70"/>
+    <w:lsdException w:name="Colorful Shading Accent 3" w:uiPriority="71"/>
+    <w:lsdException w:name="Colorful List Accent 3" w:uiPriority="72"/>
+    <w:lsdException w:name="Colorful Grid Accent 3" w:uiPriority="73"/>
+    <w:lsdException w:name="Light Shading Accent 4" w:uiPriority="60"/>
+    <w:lsdException w:name="Light List Accent 4" w:uiPriority="61"/>
+    <w:lsdException w:name="Light Grid Accent 4" w:uiPriority="62"/>
+    <w:lsdException w:name="Medium Shading 1 Accent 4" w:uiPriority="63"/>
+    <w:lsdException w:name="Medium Shading 2 Accent 4" w:uiPriority="64"/>
+    <w:lsdException w:name="Medium List 1 Accent 4" w:uiPriority="65"/>
+    <w:lsdException w:name="Medium List 2 Accent 4" w:uiPriority="66"/>
+    <w:lsdException w:name="Medium Grid 1 Accent 4" w:uiPriority="67"/>
+    <w:lsdException w:name="Medium Grid 2 Accent 4" w:uiPriority="68"/>
+    <w:lsdException w:name="Medium Grid 3 Accent 4" w:uiPriority="69"/>
+    <w:lsdException w:name="Dark List Accent 4" w:uiPriority="70"/>
+    <w:lsdException w:name="Colorful Shading Accent 4" w:uiPriority="71"/>
+    <w:lsdException w:name="Colorful List Accent 4" w:uiPriority="72"/>
+    <w:lsdException w:name="Colorful Grid Accent 4" w:uiPriority="73"/>
+    <w:lsdException w:name="Light Shading Accent 5" w:uiPriority="60"/>
+    <w:lsdException w:name="Light List Accent 5" w:uiPriority="61"/>
+    <w:lsdException w:name="Light Grid Accent 5" w:uiPriority="62"/>
+    <w:lsdException w:name="Medium Shading 1 Accent 5" w:uiPriority="63"/>
+    <w:lsdException w:name="Medium Shading 2 Accent 5" w:uiPriority="64"/>
+    <w:lsdException w:name="Medium List 1 Accent 5" w:uiPriority="65"/>
+    <w:lsdException w:name="Medium List 2 Accent 5" w:uiPriority="66"/>
+    <w:lsdException w:name="Medium Grid 1 Accent 5" w:uiPriority="67"/>
+    <w:lsdException w:name="Medium Grid 2 Accent 5" w:uiPriority="68"/>
+    <w:lsdException w:name="Medium Grid 3 Accent 5" w:uiPriority="69"/>
+    <w:lsdException w:name="Dark List Accent 5" w:uiPriority="70"/>
+    <w:lsdException w:name="Colorful Shading Accent 5" w:uiPriority="71"/>
+    <w:lsdException w:name="Colorful List Accent 5" w:uiPriority="72"/>
+    <w:lsdException w:name="Colorful Grid Accent 5" w:uiPriority="73"/>
+    <w:lsdException w:name="Light Shading Accent 6" w:uiPriority="60"/>
+    <w:lsdException w:name="Light List Accent 6" w:uiPriority="61"/>
+    <w:lsdException w:name="Light Grid Accent 6" w:uiPriority="62"/>
+    <w:lsdException w:name="Medium Shading 1 Accent 6" w:uiPriority="63"/>
+    <w:lsdException w:name="Medium Shading 2 Accent 6" w:uiPriority="64"/>
+    <w:lsdException w:name="Medium List 1 Accent 6" w:uiPriority="65"/>
+    <w:lsdException w:name="Medium List 2 Accent 6" w:uiPriority="66"/>
+    <w:lsdException w:name="Medium Grid 1 Accent 6" w:uiPriority="67"/>
+    <w:lsdException w:name="Medium Grid 2 Accent 6" w:uiPriority="68"/>
+    <w:lsdException w:name="Medium Grid 3 Accent 6" w:uiPriority="69"/>
+    <w:lsdException w:name="Dark List Accent 6" w:uiPriority="70"/>
+    <w:lsdException w:name="Colorful Shading Accent 6" w:uiPriority="71"/>
+    <w:lsdException w:name="Colorful List Accent 6" w:uiPriority="72"/>
+    <w:lsdException w:name="Colorful Grid Accent 6" w:uiPriority="73"/>
+    <w:lsdException w:name="Subtle Emphasis" w:uiPriority="19" w:qFormat="1"/>
+    <w:lsdException w:name="Intense Emphasis" w:uiPriority="21" w:qFormat="1"/>
+    <w:lsdException w:name="Subtle Reference" w:uiPriority="31" w:qFormat="1"/>
+    <w:lsdException w:name="Intense Reference" w:uiPriority="32" w:qFormat="1"/>
+    <w:lsdException w:name="Book Title" w:uiPriority="33" w:qFormat="1"/>
+    <w:lsdException w:name="Bibliography" w:semiHidden="1" w:uiPriority="37" w:unhideWhenUsed="1"/>
+    <w:lsdException w:name="TOC Heading" w:semiHidden="1" w:uiPriority="39" w:unhideWhenUsed="1" w:qFormat="1"/>
+    <w:lsdException w:name="Plain Table 1" w:uiPriority="41"/>
+    <w:lsdException w:name="Plain Table 2" w:uiPriority="42"/>
+    <w:lsdException w:name="Plain Table 3" w:uiPriority="43"/>
+    <w:lsdException w:name="Plain Table 4" w:uiPriority="44"/>
+    <w:lsdException w:name="Plain Table 5" w:uiPriority="45"/>
+    <w:lsdException w:name="Grid Table Light" w:uiPriority="40"/>
+    <w:lsdException w:name="Grid Table 1 Light" w:uiPriority="46"/>
+    <w:lsdException w:name="Grid Table 2" w:uiPriority="47"/>
+    <w:lsdException w:name="Grid Table 3" w:uiPriority="48"/>
+    <w:lsdException w:name="Grid Table 4" w:uiPriority="49"/>
+    <w:lsdException w:name="Grid Table 5 Dark" w:uiPriority="50"/>
+    <w:lsdException w:name="Grid Table 6 Colorful" w:uiPriority="51"/>
+    <w:lsdException w:name="Grid Table 7 Colorful" w:uiPriority="52"/>
+    <w:lsdException w:name="Grid Table 1 Light Accent 1" w:uiPriority="46"/>
+    <w:lsdException w:name="Grid Table 2 Accent 1" w:uiPriority="47"/>
+    <w:lsdException w:name="Grid Table 3 Accent 1" w:uiPriority="48"/>
+    <w:lsdException w:name="Grid Table 4 Accent 1" w:uiPriority="49"/>
+    <w:lsdException w:name="Grid Table 5 Dark Accent 1" w:uiPriority="50"/>
+    <w:lsdException w:name="Grid Table 6 Colorful Accent 1" w:uiPriority="51"/>
+    <w:lsdException w:name="Grid Table 7 Colorful Accent 1" w:uiPriority="52"/>
+    <w:lsdException w:name="Grid Table 1 Light Accent 2" w:uiPriority="46"/>
+    <w:lsdException w:name="Grid Table 2 Accent 2" w:uiPriority="47"/>
+    <w:lsdException w:name="Grid Table 3 Accent 2" w:uiPriority="48"/>
+    <w:lsdException w:name="Grid Table 4 Accent 2" w:uiPriority="49"/>
+    <w:lsdException w:name="Grid Table 5 Dark Accent 2" w:uiPriority="50"/>
+    <w:lsdException w:name="Grid Table 6 Colorful Accent 2" w:uiPriority="51"/>
+    <w:lsdException w:name="Grid Table 7 Colorful Accent 2" w:uiPriority="52"/>
+    <w:lsdException w:name="Grid Table 1 Light Accent 3" w:uiPriority="46"/>
+    <w:lsdException w:name="Grid Table 2 Accent 3" w:uiPriority="47"/>
+    <w:lsdException w:name="Grid Table 3 Accent 3" w:uiPriority="48"/>
+    <w:lsdException w:name="Grid Table 4 Accent 3" w:uiPriority="49"/>
+    <w:lsdException w:name="Grid Table 5 Dark Accent 3" w:uiPriority="50"/>
+    <w:lsdException w:name="Grid Table 6 Colorful Accent 3" w:uiPriority="51"/>
+    <w:lsdException w:name="Grid Table 7 Colorful Accent 3" w:uiPriority="52"/>
+    <w:lsdException w:name="Grid Table 1 Light Accent 4" w:uiPriority="46"/>
+    <w:lsdException w:name="Grid Table 2 Accent 4" w:uiPriority="47"/>
+    <w:lsdException w:name="Grid Table 3 Accent 4" w:uiPriority="48"/>
+    <w:lsdException w:name="Grid Table 4 Accent 4" w:uiPriority="49"/>
+    <w:lsdException w:name="Grid Table 5 Dark Accent 4" w:uiPriority="50"/>
+    <w:lsdException w:name="Grid Table 6 Colorful Accent 4" w:uiPriority="51"/>
+    <w:lsdException w:name="Grid Table 7 Colorful Accent 4" w:uiPriority="52"/>
+    <w:lsdException w:name="Grid Table 1 Light Accent 5" w:uiPriority="46"/>
+    <w:lsdException w:name="Grid Table 2 Accent 5" w:uiPriority="47"/>
+    <w:lsdException w:name="Grid Table 3 Accent 5" w:uiPriority="48"/>
+    <w:lsdException w:name="Grid Table 4 Accent 5" w:uiPriority="49"/>
+    <w:lsdException w:name="Grid Table 5 Dark Accent 5" w:uiPriority="50"/>
+    <w:lsdException w:name="Grid Table 6 Colorful Accent 5" w:uiPriority="51"/>
+    <w:lsdException w:name="Grid Table 7 Colorful Accent 5" w:uiPriority="52"/>
+    <w:lsdException w:name="Grid Table 1 Light Accent 6" w:uiPriority="46"/>
+    <w:lsdException w:name="Grid Table 2 Accent 6" w:uiPriority="47"/>
+    <w:lsdException w:name="Grid Table 3 Accent 6" w:uiPriority="48"/>
+    <w:lsdException w:name="Grid Table 4 Accent 6" w:uiPriority="49"/>
+    <w:lsdException w:name="Grid Table 5 Dark Accent 6" w:uiPriority="50"/>
+    <w:lsdException w:name="Grid Table 6 Colorful Accent 6" w:uiPriority="51"/>
+    <w:lsdException w:name="Grid Table 7 Colorful Accent 6" w:uiPriority="52"/>
+    <w:lsdException w:name="List Table 1 Light" w:uiPriority="46"/>
+    <w:lsdException w:name="List Table 2" w:uiPriority="47"/>
+    <w:lsdException w:name="List Table 3" w:uiPriority="48"/>
+    <w:lsdException w:name="List Table 4" w:uiPriority="49"/>
+    <w:lsdException w:name="List Table 5 Dark" w:uiPriority="50"/>
+    <w:lsdException w:name="List Table 6 Colorful" w:uiPriority="51"/>
+    <w:lsdException w:name="List Table 7 Colorful" w:uiPriority="52"/>
+    <w:lsdException w:name="List Table 1 Light Accent 1" w:uiPriority="46"/>
+    <w:lsdException w:name="List Table 2 Accent 1" w:uiPriority="47"/>
+    <w:lsdException w:name="List Table 3 Accent 1" w:uiPriority="48"/>
+    <w:lsdException w:name="List Table 4 Accent 1" w:uiPriority="49"/>
+    <w:lsdException w:name="List Table 5 Dark Accent 1" w:uiPriority="50"/>
+    <w:lsdException w:name="List Table 6 Colorful Accent 1" w:uiPriority="51"/>
+    <w:lsdException w:name="List Table 7 Colorful Accent 1" w:uiPriority="52"/>
+    <w:lsdException w:name="List Table 1 Light Accent 2" w:uiPriority="46"/>
+    <w:lsdException w:name="List Table 2 Accent 2" w:uiPriority="47"/>
+    <w:lsdException w:name="List Table 3 Accent 2" w:uiPriority="48"/>
+    <w:lsdException w:name="List Table 4 Accent 2" w:uiPriority="49"/>
+    <w:lsdException w:name="List Table 5 Dark Accent 2" w:uiPriority="50"/>
+    <w:lsdException w:name="List Table 6 Colorful Accent 2" w:uiPriority="51"/>
+    <w:lsdException w:name="List Table 7 Colorful Accent 2" w:uiPriority="52"/>
+    <w:lsdException w:name="List Table 1 Light Accent 3" w:uiPriority="46"/>
+    <w:lsdException w:name="List Table 2 Accent 3" w:uiPriority="47"/>
+    <w:lsdException w:name="List Table 3 Accent 3" w:uiPriority="48"/>
+    <w:lsdException w:name="List Table 4 Accent 3" w:uiPriority="49"/>
+    <w:lsdException w:name="List Table 5 Dark Accent 3" w:uiPriority="50"/>
+    <w:lsdException w:name="List Table 6 Colorful Accent 3" w:uiPriority="51"/>
+    <w:lsdException w:name="List Table 7 Colorful Accent 3" w:uiPriority="52"/>
+    <w:lsdException w:name="List Table 1 Light Accent 4" w:uiPriority="46"/>
+    <w:lsdException w:name="List Table 2 Accent 4" w:uiPriority="47"/>
+    <w:lsdException w:name="List Table 3 Accent 4" w:uiPriority="48"/>
+    <w:lsdException w:name="List Table 4 Accent 4" w:uiPriority="49"/>
+    <w:lsdException w:name="List Table 5 Dark Accent 4" w:uiPriority="50"/>
+    <w:lsdException w:name="List Table 6 Colorful Accent 4" w:uiPriority="51"/>
+    <w:lsdException w:name="List Table 7 Colorful Accent 4" w:uiPriority="52"/>
+    <w:lsdException w:name="List Table 1 Light Accent 5" w:uiPriority="46"/>
+    <w:lsdException w:name="List Table 2 Accent 5" w:uiPriority="47"/>
+    <w:lsdException w:name="List Table 3 Accent 5" w:uiPriority="48"/>
+    <w:lsdException w:name="List Table 4 Accent 5" w:uiPriority="49"/>
+    <w:lsdException w:name="List Table 5 Dark Accent 5" w:uiPriority="50"/>
+    <w:lsdException w:name="List Table 6 Colorful Accent 5" w:uiPriority="51"/>
+    <w:lsdException w:name="List Table 7 Colorful Accent 5" w:uiPriority="52"/>
+    <w:lsdException w:name="List Table 1 Light Accent 6" w:uiPriority="46"/>
+    <w:lsdException w:name="List Table 2 Accent 6" w:uiPriority="47"/>
+    <w:lsdException w:name="List Table 3 Accent 6" w:uiPriority="48"/>
+    <w:lsdException w:name="List Table 4 Accent 6" w:uiPriority="49"/>
+    <w:lsdException w:name="List Table 5 Dark Accent 6" w:uiPriority="50"/>
+    <w:lsdException w:name="List Table 6 Colorful Accent 6" w:uiPriority="51"/>
+    <w:lsdException w:name="List Table 7 Colorful Accent 6" w:uiPriority="52"/>
   </w:latentStyles>
   <w:style w:type="paragraph" w:default="1" w:styleId="Normal">
     <w:name w:val="Normal"/>
@@ -3072,7 +2917,7 @@
 </file>
 
 <file path=word/glossary/document.xml><?xml version="1.0" encoding="utf-8"?>
-<w:glossaryDocument xmlns:wpc="http://schemas.microsoft.com/office/word/2010/wordprocessingCanvas" xmlns:mc="http://schemas.openxmlformats.org/markup-compatibility/2006" xmlns:o="urn:schemas-microsoft-com:office:office" xmlns:r="http://schemas.openxmlformats.org/officeDocument/2006/relationships" xmlns:m="http://schemas.openxmlformats.org/officeDocument/2006/math" xmlns:v="urn:schemas-microsoft-com:vml" xmlns:wp14="http://schemas.microsoft.com/office/word/2010/wordprocessingDrawing" xmlns:wp="http://schemas.openxmlformats.org/drawingml/2006/wordprocessingDrawing" xmlns:w10="urn:schemas-microsoft-com:office:word" xmlns:w="http://schemas.openxmlformats.org/wordprocessingml/2006/main" xmlns:w14="http://schemas.microsoft.com/office/word/2010/wordml" xmlns:wpg="http://schemas.microsoft.com/office/word/2010/wordprocessingGroup" xmlns:wpi="http://schemas.microsoft.com/office/word/2010/wordprocessingInk" xmlns:wne="http://schemas.microsoft.com/office/word/2006/wordml" xmlns:wps="http://schemas.microsoft.com/office/word/2010/wordprocessingShape" mc:Ignorable="w14 wp14">
+<w:glossaryDocument xmlns:wpc="http://schemas.microsoft.com/office/word/2010/wordprocessingCanvas" xmlns:mc="http://schemas.openxmlformats.org/markup-compatibility/2006" xmlns:o="urn:schemas-microsoft-com:office:office" xmlns:r="http://schemas.openxmlformats.org/officeDocument/2006/relationships" xmlns:m="http://schemas.openxmlformats.org/officeDocument/2006/math" xmlns:v="urn:schemas-microsoft-com:vml" xmlns:wp14="http://schemas.microsoft.com/office/word/2010/wordprocessingDrawing" xmlns:wp="http://schemas.openxmlformats.org/drawingml/2006/wordprocessingDrawing" xmlns:w10="urn:schemas-microsoft-com:office:word" xmlns:w="http://schemas.openxmlformats.org/wordprocessingml/2006/main" xmlns:w14="http://schemas.microsoft.com/office/word/2010/wordml" xmlns:w15="http://schemas.microsoft.com/office/word/2012/wordml" xmlns:wpg="http://schemas.microsoft.com/office/word/2010/wordprocessingGroup" xmlns:wpi="http://schemas.microsoft.com/office/word/2010/wordprocessingInk" xmlns:wne="http://schemas.microsoft.com/office/word/2006/wordml" xmlns:wps="http://schemas.microsoft.com/office/word/2010/wordprocessingShape" mc:Ignorable="w14 w15 wp14">
   <w:docParts>
     <w:docPart>
       <w:docPartPr>
@@ -3171,7 +3016,7 @@
 </file>
 
 <file path=word/glossary/fontTable.xml><?xml version="1.0" encoding="utf-8"?>
-<w:fonts xmlns:mc="http://schemas.openxmlformats.org/markup-compatibility/2006" xmlns:r="http://schemas.openxmlformats.org/officeDocument/2006/relationships" xmlns:w="http://schemas.openxmlformats.org/wordprocessingml/2006/main" xmlns:w14="http://schemas.microsoft.com/office/word/2010/wordml" mc:Ignorable="w14">
+<w:fonts xmlns:mc="http://schemas.openxmlformats.org/markup-compatibility/2006" xmlns:r="http://schemas.openxmlformats.org/officeDocument/2006/relationships" xmlns:w="http://schemas.openxmlformats.org/wordprocessingml/2006/main" xmlns:w14="http://schemas.microsoft.com/office/word/2010/wordml" xmlns:w15="http://schemas.microsoft.com/office/word/2012/wordml" mc:Ignorable="w14 w15">
   <w:font w:name="Calibri">
     <w:panose1 w:val="020F0502020204030204"/>
     <w:charset w:val="00"/>
@@ -3184,7 +3029,7 @@
     <w:charset w:val="00"/>
     <w:family w:val="roman"/>
     <w:pitch w:val="variable"/>
-    <w:sig w:usb0="E0002EFF" w:usb1="C0007843" w:usb2="00000009" w:usb3="00000000" w:csb0="000001FF" w:csb1="00000000"/>
+    <w:sig w:usb0="E0002AFF" w:usb1="C0007841" w:usb2="00000009" w:usb3="00000000" w:csb0="000001FF" w:csb1="00000000"/>
   </w:font>
   <w:font w:name="Cambria">
     <w:panose1 w:val="02040503050406030204"/>
@@ -3194,18 +3039,25 @@
     <w:sig w:usb0="E00002FF" w:usb1="400004FF" w:usb2="00000000" w:usb3="00000000" w:csb0="0000019F" w:csb1="00000000"/>
   </w:font>
   <w:font w:name="Tahoma">
-    <w:panose1 w:val="020B0604030504040204"/>
+    <w:panose1 w:val="00000000000000000000"/>
     <w:charset w:val="00"/>
     <w:family w:val="swiss"/>
     <w:notTrueType/>
     <w:pitch w:val="variable"/>
     <w:sig w:usb0="00000003" w:usb1="00000000" w:usb2="00000000" w:usb3="00000000" w:csb0="00000001" w:csb1="00000000"/>
   </w:font>
+  <w:font w:name="Calibri Light">
+    <w:panose1 w:val="020F0302020204030204"/>
+    <w:charset w:val="00"/>
+    <w:family w:val="swiss"/>
+    <w:pitch w:val="variable"/>
+    <w:sig w:usb0="A00002EF" w:usb1="4000207B" w:usb2="00000000" w:usb3="00000000" w:csb0="0000019F" w:csb1="00000000"/>
+  </w:font>
 </w:fonts>
 </file>
 
 <file path=word/glossary/settings.xml><?xml version="1.0" encoding="utf-8"?>
-<w:settings xmlns:mc="http://schemas.openxmlformats.org/markup-compatibility/2006" xmlns:o="urn:schemas-microsoft-com:office:office" xmlns:r="http://schemas.openxmlformats.org/officeDocument/2006/relationships" xmlns:m="http://schemas.openxmlformats.org/officeDocument/2006/math" xmlns:v="urn:schemas-microsoft-com:vml" xmlns:w10="urn:schemas-microsoft-com:office:word" xmlns:w="http://schemas.openxmlformats.org/wordprocessingml/2006/main" xmlns:w14="http://schemas.microsoft.com/office/word/2010/wordml" xmlns:sl="http://schemas.openxmlformats.org/schemaLibrary/2006/main" mc:Ignorable="w14">
+<w:settings xmlns:mc="http://schemas.openxmlformats.org/markup-compatibility/2006" xmlns:o="urn:schemas-microsoft-com:office:office" xmlns:r="http://schemas.openxmlformats.org/officeDocument/2006/relationships" xmlns:m="http://schemas.openxmlformats.org/officeDocument/2006/math" xmlns:v="urn:schemas-microsoft-com:vml" xmlns:w10="urn:schemas-microsoft-com:office:word" xmlns:w="http://schemas.openxmlformats.org/wordprocessingml/2006/main" xmlns:w14="http://schemas.microsoft.com/office/word/2010/wordml" xmlns:w15="http://schemas.microsoft.com/office/word/2012/wordml" xmlns:sl="http://schemas.openxmlformats.org/schemaLibrary/2006/main" mc:Ignorable="w14 w15">
   <w:view w:val="normal"/>
   <w:defaultTabStop w:val="720"/>
   <w:characterSpacingControl w:val="doNotCompress"/>
@@ -3245,7 +3097,7 @@
 </file>
 
 <file path=word/glossary/styles.xml><?xml version="1.0" encoding="utf-8"?>
-<w:styles xmlns:mc="http://schemas.openxmlformats.org/markup-compatibility/2006" xmlns:r="http://schemas.openxmlformats.org/officeDocument/2006/relationships" xmlns:w="http://schemas.openxmlformats.org/wordprocessingml/2006/main" xmlns:w14="http://schemas.microsoft.com/office/word/2010/wordml" mc:Ignorable="w14">
+<w:styles xmlns:mc="http://schemas.openxmlformats.org/markup-compatibility/2006" xmlns:r="http://schemas.openxmlformats.org/officeDocument/2006/relationships" xmlns:w="http://schemas.openxmlformats.org/wordprocessingml/2006/main" xmlns:w14="http://schemas.microsoft.com/office/word/2010/wordml" xmlns:w15="http://schemas.microsoft.com/office/word/2012/wordml" mc:Ignorable="w14 w15">
   <w:docDefaults>
     <w:rPrDefault>
       <w:rPr>
@@ -3261,358 +3113,378 @@
       </w:pPr>
     </w:pPrDefault>
   </w:docDefaults>
-  <w:latentStyles w:defLockedState="0" w:defUIPriority="99" w:defSemiHidden="1" w:defUnhideWhenUsed="1" w:defQFormat="0" w:count="267">
-    <w:lsdException w:name="Normal" w:semiHidden="0" w:uiPriority="0" w:unhideWhenUsed="0" w:qFormat="1"/>
-    <w:lsdException w:name="heading 1" w:semiHidden="0" w:uiPriority="9" w:unhideWhenUsed="0" w:qFormat="1"/>
-    <w:lsdException w:name="heading 2" w:uiPriority="9" w:qFormat="1"/>
-    <w:lsdException w:name="heading 3" w:uiPriority="9" w:qFormat="1"/>
-    <w:lsdException w:name="heading 4" w:uiPriority="9" w:qFormat="1"/>
-    <w:lsdException w:name="heading 5" w:uiPriority="9" w:qFormat="1"/>
-    <w:lsdException w:name="heading 6" w:uiPriority="9" w:qFormat="1"/>
-    <w:lsdException w:name="heading 7" w:uiPriority="9" w:qFormat="1"/>
-    <w:lsdException w:name="heading 8" w:uiPriority="9" w:qFormat="1"/>
-    <w:lsdException w:name="heading 9" w:uiPriority="9" w:qFormat="1"/>
-    <w:lsdException w:name="toc 1" w:uiPriority="39"/>
-    <w:lsdException w:name="toc 2" w:uiPriority="39"/>
-    <w:lsdException w:name="toc 3" w:uiPriority="39"/>
-    <w:lsdException w:name="toc 4" w:uiPriority="39"/>
-    <w:lsdException w:name="toc 5" w:uiPriority="39"/>
-    <w:lsdException w:name="toc 6" w:uiPriority="39"/>
-    <w:lsdException w:name="toc 7" w:uiPriority="39"/>
-    <w:lsdException w:name="toc 8" w:uiPriority="39"/>
-    <w:lsdException w:name="toc 9" w:uiPriority="39"/>
-    <w:lsdException w:name="caption" w:uiPriority="35" w:qFormat="1"/>
-    <w:lsdException w:name="Title" w:semiHidden="0" w:uiPriority="10" w:unhideWhenUsed="0" w:qFormat="1"/>
-    <w:lsdException w:name="Default Paragraph Font" w:uiPriority="1"/>
-    <w:lsdException w:name="Subtitle" w:semiHidden="0" w:uiPriority="11" w:unhideWhenUsed="0" w:qFormat="1"/>
-    <w:lsdException w:name="Strong" w:semiHidden="0" w:uiPriority="22" w:unhideWhenUsed="0" w:qFormat="1"/>
-    <w:lsdException w:name="Emphasis" w:semiHidden="0" w:uiPriority="20" w:unhideWhenUsed="0" w:qFormat="1"/>
-    <w:lsdException w:name="Table Grid" w:semiHidden="0" w:uiPriority="59" w:unhideWhenUsed="0"/>
-    <w:lsdException w:name="Placeholder Text" w:unhideWhenUsed="0"/>
-    <w:lsdException w:name="No Spacing" w:semiHidden="0" w:uiPriority="1" w:unhideWhenUsed="0" w:qFormat="1"/>
-    <w:lsdException w:name="Light Shading" w:semiHidden="0" w:uiPriority="60" w:unhideWhenUsed="0"/>
-    <w:lsdException w:name="Light List" w:semiHidden="0" w:uiPriority="61" w:unhideWhenUsed="0"/>
-    <w:lsdException w:name="Light Grid" w:semiHidden="0" w:uiPriority="62" w:unhideWhenUsed="0"/>
-    <w:lsdException w:name="Medium Shading 1" w:semiHidden="0" w:uiPriority="63" w:unhideWhenUsed="0"/>
-    <w:lsdException w:name="Medium Shading 2" w:semiHidden="0" w:uiPriority="64" w:unhideWhenUsed="0"/>
-    <w:lsdException w:name="Medium List 1" w:semiHidden="0" w:uiPriority="65" w:unhideWhenUsed="0"/>
-    <w:lsdException w:name="Medium List 2" w:semiHidden="0" w:uiPriority="66" w:unhideWhenUsed="0"/>
-    <w:lsdException w:name="Medium Grid 1" w:semiHidden="0" w:uiPriority="67" w:unhideWhenUsed="0"/>
-    <w:lsdException w:name="Medium Grid 2" w:semiHidden="0" w:uiPriority="68" w:unhideWhenUsed="0"/>
-    <w:lsdException w:name="Medium Grid 3" w:semiHidden="0" w:uiPriority="69" w:unhideWhenUsed="0"/>
-    <w:lsdException w:name="Dark List" w:semiHidden="0" w:uiPriority="70" w:unhideWhenUsed="0"/>
-    <w:lsdException w:name="Colorful Shading" w:semiHidden="0" w:uiPriority="71" w:unhideWhenUsed="0"/>
-    <w:lsdException w:name="Colorful List" w:semiHidden="0" w:uiPriority="72" w:unhideWhenUsed="0"/>
-    <w:lsdException w:name="Colorful Grid" w:semiHidden="0" w:uiPriority="73" w:unhideWhenUsed="0"/>
-    <w:lsdException w:name="Light Shading Accent 1" w:semiHidden="0" w:uiPriority="60" w:unhideWhenUsed="0"/>
-    <w:lsdException w:name="Light List Accent 1" w:semiHidden="0" w:uiPriority="61" w:unhideWhenUsed="0"/>
-    <w:lsdException w:name="Light Grid Accent 1" w:semiHidden="0" w:uiPriority="62" w:unhideWhenUsed="0"/>
-    <w:lsdException w:name="Medium Shading 1 Accent 1" w:semiHidden="0" w:uiPriority="63" w:unhideWhenUsed="0"/>
-    <w:lsdException w:name="Medium Shading 2 Accent 1" w:semiHidden="0" w:uiPriority="64" w:unhideWhenUsed="0"/>
-    <w:lsdException w:name="Medium List 1 Accent 1" w:semiHidden="0" w:uiPriority="65" w:unhideWhenUsed="0"/>
-    <w:lsdException w:name="Revision" w:unhideWhenUsed="0"/>
-    <w:lsdException w:name="List Paragraph" w:semiHidden="0" w:uiPriority="34" w:unhideWhenUsed="0" w:qFormat="1"/>
-    <w:lsdException w:name="Quote" w:semiHidden="0" w:uiPriority="29" w:unhideWhenUsed="0" w:qFormat="1"/>
-    <w:lsdException w:name="Intense Quote" w:semiHidden="0" w:uiPriority="30" w:unhideWhenUsed="0" w:qFormat="1"/>
-    <w:lsdException w:name="Medium List 2 Accent 1" w:semiHidden="0" w:uiPriority="66" w:unhideWhenUsed="0"/>
-    <w:lsdException w:name="Medium Grid 1 Accent 1" w:semiHidden="0" w:uiPriority="67" w:unhideWhenUsed="0"/>
-    <w:lsdException w:name="Medium Grid 2 Accent 1" w:semiHidden="0" w:uiPriority="68" w:unhideWhenUsed="0"/>
-    <w:lsdException w:name="Medium Grid 3 Accent 1" w:semiHidden="0" w:uiPriority="69" w:unhideWhenUsed="0"/>
-    <w:lsdException w:name="Dark List Accent 1" w:semiHidden="0" w:uiPriority="70" w:unhideWhenUsed="0"/>
-    <w:lsdException w:name="Colorful Shading Accent 1" w:semiHidden="0" w:uiPriority="71" w:unhideWhenUsed="0"/>
-    <w:lsdException w:name="Colorful List Accent 1" w:semiHidden="0" w:uiPriority="72" w:unhideWhenUsed="0"/>
-    <w:lsdException w:name="Colorful Grid Accent 1" w:semiHidden="0" w:uiPriority="73" w:unhideWhenUsed="0"/>
-    <w:lsdException w:name="Light Shading Accent 2" w:semiHidden="0" w:uiPriority="60" w:unhideWhenUsed="0"/>
-    <w:lsdException w:name="Light List Accent 2" w:semiHidden="0" w:uiPriority="61" w:unhideWhenUsed="0"/>
-    <w:lsdException w:name="Light Grid Accent 2" w:semiHidden="0" w:uiPriority="62" w:unhideWhenUsed="0"/>
-    <w:lsdException w:name="Medium Shading 1 Accent 2" w:semiHidden="0" w:uiPriority="63" w:unhideWhenUsed="0"/>
-    <w:lsdException w:name="Medium Shading 2 Accent 2" w:semiHidden="0" w:uiPriority="64" w:unhideWhenUsed="0"/>
-    <w:lsdException w:name="Medium List 1 Accent 2" w:semiHidden="0" w:uiPriority="65" w:unhideWhenUsed="0"/>
-    <w:lsdException w:name="Medium List 2 Accent 2" w:semiHidden="0" w:uiPriority="66" w:unhideWhenUsed="0"/>
-    <w:lsdException w:name="Medium Grid 1 Accent 2" w:semiHidden="0" w:uiPriority="67" w:unhideWhenUsed="0"/>
-    <w:lsdException w:name="Medium Grid 2 Accent 2" w:semiHidden="0" w:uiPriority="68" w:unhideWhenUsed="0"/>
-    <w:lsdException w:name="Medium Grid 3 Accent 2" w:semiHidden="0" w:uiPriority="69" w:unhideWhenUsed="0"/>
-    <w:lsdException w:name="Dark List Accent 2" w:semiHidden="0" w:uiPriority="70" w:unhideWhenUsed="0"/>
-    <w:lsdException w:name="Colorful Shading Accent 2" w:semiHidden="0" w:uiPriority="71" w:unhideWhenUsed="0"/>
-    <w:lsdException w:name="Colorful List Accent 2" w:semiHidden="0" w:uiPriority="72" w:unhideWhenUsed="0"/>
-    <w:lsdException w:name="Colorful Grid Accent 2" w:semiHidden="0" w:uiPriority="73" w:unhideWhenUsed="0"/>
-    <w:lsdException w:name="Light Shading Accent 3" w:semiHidden="0" w:uiPriority="60" w:unhideWhenUsed="0"/>
-    <w:lsdException w:name="Light List Accent 3" w:semiHidden="0" w:uiPriority="61" w:unhideWhenUsed="0"/>
-    <w:lsdException w:name="Light Grid Accent 3" w:semiHidden="0" w:uiPriority="62" w:unhideWhenUsed="0"/>
-    <w:lsdException w:name="Medium Shading 1 Accent 3" w:semiHidden="0" w:uiPriority="63" w:unhideWhenUsed="0"/>
-    <w:lsdException w:name="Medium Shading 2 Accent 3" w:semiHidden="0" w:uiPriority="64" w:unhideWhenUsed="0"/>
-    <w:lsdException w:name="Medium List 1 Accent 3" w:semiHidden="0" w:uiPriority="65" w:unhideWhenUsed="0"/>
-    <w:lsdException w:name="Medium List 2 Accent 3" w:semiHidden="0" w:uiPriority="66" w:unhideWhenUsed="0"/>
-    <w:lsdException w:name="Medium Grid 1 Accent 3" w:semiHidden="0" w:uiPriority="67" w:unhideWhenUsed="0"/>
-    <w:lsdException w:name="Medium Grid 2 Accent 3" w:semiHidden="0" w:uiPriority="68" w:unhideWhenUsed="0"/>
-    <w:lsdException w:name="Medium Grid 3 Accent 3" w:semiHidden="0" w:uiPriority="69" w:unhideWhenUsed="0"/>
-    <w:lsdException w:name="Dark List Accent 3" w:semiHidden="0" w:uiPriority="70" w:unhideWhenUsed="0"/>
-    <w:lsdException w:name="Colorful Shading Accent 3" w:semiHidden="0" w:uiPriority="71" w:unhideWhenUsed="0"/>
-    <w:lsdException w:name="Colorful List Accent 3" w:semiHidden="0" w:uiPriority="72" w:unhideWhenUsed="0"/>
-    <w:lsdException w:name="Colorful Grid Accent 3" w:semiHidden="0" w:uiPriority="73" w:unhideWhenUsed="0"/>
-    <w:lsdException w:name="Light Shading Accent 4" w:semiHidden="0" w:uiPriority="60" w:unhideWhenUsed="0"/>
-    <w:lsdException w:name="Light List Accent 4" w:semiHidden="0" w:uiPriority="61" w:unhideWhenUsed="0"/>
-    <w:lsdException w:name="Light Grid Accent 4" w:semiHidden="0" w:uiPriority="62" w:unhideWhenUsed="0"/>
-    <w:lsdException w:name="Medium Shading 1 Accent 4" w:semiHidden="0" w:uiPriority="63" w:unhideWhenUsed="0"/>
-    <w:lsdException w:name="Medium Shading 2 Accent 4" w:semiHidden="0" w:uiPriority="64" w:unhideWhenUsed="0"/>
-    <w:lsdException w:name="Medium List 1 Accent 4" w:semiHidden="0" w:uiPriority="65" w:unhideWhenUsed="0"/>
-    <w:lsdException w:name="Medium List 2 Accent 4" w:semiHidden="0" w:uiPriority="66" w:unhideWhenUsed="0"/>
-    <w:lsdException w:name="Medium Grid 1 Accent 4" w:semiHidden="0" w:uiPriority="67" w:unhideWhenUsed="0"/>
-    <w:lsdException w:name="Medium Grid 2 Accent 4" w:semiHidden="0" w:uiPriority="68" w:unhideWhenUsed="0"/>
-    <w:lsdException w:name="Medium Grid 3 Accent 4" w:semiHidden="0" w:uiPriority="69" w:unhideWhenUsed="0"/>
-    <w:lsdException w:name="Dark List Accent 4" w:semiHidden="0" w:uiPriority="70" w:unhideWhenUsed="0"/>
-    <w:lsdException w:name="Colorful Shading Accent 4" w:semiHidden="0" w:uiPriority="71" w:unhideWhenUsed="0"/>
-    <w:lsdException w:name="Colorful List Accent 4" w:semiHidden="0" w:uiPriority="72" w:unhideWhenUsed="0"/>
-    <w:lsdException w:name="Colorful Grid Accent 4" w:semiHidden="0" w:uiPriority="73" w:unhideWhenUsed="0"/>
-    <w:lsdException w:name="Light Shading Accent 5" w:semiHidden="0" w:uiPriority="60" w:unhideWhenUsed="0"/>
-    <w:lsdException w:name="Light List Accent 5" w:semiHidden="0" w:uiPriority="61" w:unhideWhenUsed="0"/>
-    <w:lsdException w:name="Light Grid Accent 5" w:semiHidden="0" w:uiPriority="62" w:unhideWhenUsed="0"/>
-    <w:lsdException w:name="Medium Shading 1 Accent 5" w:semiHidden="0" w:uiPriority="63" w:unhideWhenUsed="0"/>
-    <w:lsdException w:name="Medium Shading 2 Accent 5" w:semiHidden="0" w:uiPriority="64" w:unhideWhenUsed="0"/>
-    <w:lsdException w:name="Medium List 1 Accent 5" w:semiHidden="0" w:uiPriority="65" w:unhideWhenUsed="0"/>
-    <w:lsdException w:name="Medium List 2 Accent 5" w:semiHidden="0" w:uiPriority="66" w:unhideWhenUsed="0"/>
-    <w:lsdException w:name="Medium Grid 1 Accent 5" w:semiHidden="0" w:uiPriority="67" w:unhideWhenUsed="0"/>
-    <w:lsdException w:name="Medium Grid 2 Accent 5" w:semiHidden="0" w:uiPriority="68" w:unhideWhenUsed="0"/>
-    <w:lsdException w:name="Medium Grid 3 Accent 5" w:semiHidden="0" w:uiPriority="69" w:unhideWhenUsed="0"/>
-    <w:lsdException w:name="Dark List Accent 5" w:semiHidden="0" w:uiPriority="70" w:unhideWhenUsed="0"/>
-    <w:lsdException w:name="Colorful Shading Accent 5" w:semiHidden="0" w:uiPriority="71" w:unhideWhenUsed="0"/>
-    <w:lsdException w:name="Colorful List Accent 5" w:semiHidden="0" w:uiPriority="72" w:unhideWhenUsed="0"/>
-    <w:lsdException w:name="Colorful Grid Accent 5" w:semiHidden="0" w:uiPriority="73" w:unhideWhenUsed="0"/>
-    <w:lsdException w:name="Light Shading Accent 6" w:semiHidden="0" w:uiPriority="60" w:unhideWhenUsed="0"/>
-    <w:lsdException w:name="Light List Accent 6" w:semiHidden="0" w:uiPriority="61" w:unhideWhenUsed="0"/>
-    <w:lsdException w:name="Light Grid Accent 6" w:semiHidden="0" w:uiPriority="62" w:unhideWhenUsed="0"/>
-    <w:lsdException w:name="Medium Shading 1 Accent 6" w:semiHidden="0" w:uiPriority="63" w:unhideWhenUsed="0"/>
-    <w:lsdException w:name="Medium Shading 2 Accent 6" w:semiHidden="0" w:uiPriority="64" w:unhideWhenUsed="0"/>
-    <w:lsdException w:name="Medium List 1 Accent 6" w:semiHidden="0" w:uiPriority="65" w:unhideWhenUsed="0"/>
-    <w:lsdException w:name="Medium List 2 Accent 6" w:semiHidden="0" w:uiPriority="66" w:unhideWhenUsed="0"/>
-    <w:lsdException w:name="Medium Grid 1 Accent 6" w:semiHidden="0" w:uiPriority="67" w:unhideWhenUsed="0"/>
-    <w:lsdException w:name="Medium Grid 2 Accent 6" w:semiHidden="0" w:uiPriority="68" w:unhideWhenUsed="0"/>
-    <w:lsdException w:name="Medium Grid 3 Accent 6" w:semiHidden="0" w:uiPriority="69" w:unhideWhenUsed="0"/>
-    <w:lsdException w:name="Dark List Accent 6" w:semiHidden="0" w:uiPriority="70" w:unhideWhenUsed="0"/>
-    <w:lsdException w:name="Colorful Shading Accent 6" w:semiHidden="0" w:uiPriority="71" w:unhideWhenUsed="0"/>
-    <w:lsdException w:name="Colorful List Accent 6" w:semiHidden="0" w:uiPriority="72" w:unhideWhenUsed="0"/>
-    <w:lsdException w:name="Colorful Grid Accent 6" w:semiHidden="0" w:uiPriority="73" w:unhideWhenUsed="0"/>
-    <w:lsdException w:name="Subtle Emphasis" w:semiHidden="0" w:uiPriority="19" w:unhideWhenUsed="0" w:qFormat="1"/>
-    <w:lsdException w:name="Intense Emphasis" w:semiHidden="0" w:uiPriority="21" w:unhideWhenUsed="0" w:qFormat="1"/>
-    <w:lsdException w:name="Subtle Reference" w:semiHidden="0" w:uiPriority="31" w:unhideWhenUsed="0" w:qFormat="1"/>
-    <w:lsdException w:name="Intense Reference" w:semiHidden="0" w:uiPriority="32" w:unhideWhenUsed="0" w:qFormat="1"/>
-    <w:lsdException w:name="Book Title" w:semiHidden="0" w:uiPriority="33" w:unhideWhenUsed="0" w:qFormat="1"/>
-    <w:lsdException w:name="Bibliography" w:uiPriority="37"/>
-    <w:lsdException w:name="TOC Heading" w:uiPriority="39" w:qFormat="1"/>
-  </w:latentStyles>
-  <w:style w:type="paragraph" w:default="1" w:styleId="Normal">
-    <w:name w:val="Normal"/>
-    <w:qFormat/>
-  </w:style>
-  <w:style w:type="character" w:default="1" w:styleId="DefaultParagraphFont">
-    <w:name w:val="Default Paragraph Font"/>
-    <w:uiPriority w:val="1"/>
-    <w:semiHidden/>
-    <w:unhideWhenUsed/>
-  </w:style>
-  <w:style w:type="table" w:default="1" w:styleId="TableNormal">
-    <w:name w:val="Normal Table"/>
-    <w:uiPriority w:val="99"/>
-    <w:semiHidden/>
-    <w:unhideWhenUsed/>
-    <w:tblPr>
-      <w:tblInd w:w="0" w:type="dxa"/>
-      <w:tblCellMar>
-        <w:top w:w="0" w:type="dxa"/>
-        <w:left w:w="108" w:type="dxa"/>
-        <w:bottom w:w="0" w:type="dxa"/>
-        <w:right w:w="108" w:type="dxa"/>
-      </w:tblCellMar>
-    </w:tblPr>
-  </w:style>
-  <w:style w:type="numbering" w:default="1" w:styleId="NoList">
-    <w:name w:val="No List"/>
-    <w:uiPriority w:val="99"/>
-    <w:semiHidden/>
-    <w:unhideWhenUsed/>
-  </w:style>
-  <w:style w:type="paragraph" w:customStyle="1" w:styleId="2DB1D03F9E1D406A86DA68762E9DC655">
-    <w:name w:val="2DB1D03F9E1D406A86DA68762E9DC655"/>
-    <w:rsid w:val="0092561D"/>
-  </w:style>
-  <w:style w:type="paragraph" w:customStyle="1" w:styleId="4930E4822B24452EAB7AC2D05962DA31">
-    <w:name w:val="4930E4822B24452EAB7AC2D05962DA31"/>
-    <w:rsid w:val="0092561D"/>
-  </w:style>
-  <w:style w:type="paragraph" w:customStyle="1" w:styleId="C06736E465094579ACBC65294028DF3D">
-    <w:name w:val="C06736E465094579ACBC65294028DF3D"/>
-    <w:rsid w:val="0092561D"/>
-  </w:style>
-  <w:style w:type="paragraph" w:customStyle="1" w:styleId="DEBA54F6EFF84152B193D323671EF7F8">
-    <w:name w:val="DEBA54F6EFF84152B193D323671EF7F8"/>
-    <w:rsid w:val="0092561D"/>
-  </w:style>
-  <w:style w:type="paragraph" w:customStyle="1" w:styleId="A0FD17CC22CC4D10AD67801F1480F178">
-    <w:name w:val="A0FD17CC22CC4D10AD67801F1480F178"/>
-    <w:rsid w:val="0092561D"/>
-  </w:style>
-  <w:style w:type="paragraph" w:customStyle="1" w:styleId="1A3B948770524B20978986F613016AB7">
-    <w:name w:val="1A3B948770524B20978986F613016AB7"/>
-    <w:rsid w:val="0092561D"/>
-  </w:style>
-</w:styles>
-</file>
-
-<file path=word/glossary/stylesWithEffects.xml><?xml version="1.0" encoding="utf-8"?>
-<w:styles xmlns:wpc="http://schemas.microsoft.com/office/word/2010/wordprocessingCanvas" xmlns:mc="http://schemas.openxmlformats.org/markup-compatibility/2006" xmlns:o="urn:schemas-microsoft-com:office:office" xmlns:r="http://schemas.openxmlformats.org/officeDocument/2006/relationships" xmlns:m="http://schemas.openxmlformats.org/officeDocument/2006/math" xmlns:v="urn:schemas-microsoft-com:vml" xmlns:wp14="http://schemas.microsoft.com/office/word/2010/wordprocessingDrawing" xmlns:wp="http://schemas.openxmlformats.org/drawingml/2006/wordprocessingDrawing" xmlns:w10="urn:schemas-microsoft-com:office:word" xmlns:w="http://schemas.openxmlformats.org/wordprocessingml/2006/main" xmlns:w14="http://schemas.microsoft.com/office/word/2010/wordml" xmlns:wpg="http://schemas.microsoft.com/office/word/2010/wordprocessingGroup" xmlns:wpi="http://schemas.microsoft.com/office/word/2010/wordprocessingInk" xmlns:wne="http://schemas.microsoft.com/office/word/2006/wordml" xmlns:wps="http://schemas.microsoft.com/office/word/2010/wordprocessingShape" mc:Ignorable="w14 wp14">
-  <w:docDefaults>
-    <w:rPrDefault>
-      <w:rPr>
-        <w:rFonts w:asciiTheme="minorHAnsi" w:eastAsiaTheme="minorEastAsia" w:hAnsiTheme="minorHAnsi" w:cstheme="minorBidi"/>
-        <w:sz w:val="22"/>
-        <w:szCs w:val="22"/>
-        <w:lang w:val="en-IE" w:eastAsia="en-IE" w:bidi="ar-SA"/>
-      </w:rPr>
-    </w:rPrDefault>
-    <w:pPrDefault>
-      <w:pPr>
-        <w:spacing w:after="200" w:line="276" w:lineRule="auto"/>
-      </w:pPr>
-    </w:pPrDefault>
-  </w:docDefaults>
-  <w:latentStyles w:defLockedState="0" w:defUIPriority="99" w:defSemiHidden="1" w:defUnhideWhenUsed="1" w:defQFormat="0" w:count="267">
-    <w:lsdException w:name="Normal" w:semiHidden="0" w:uiPriority="0" w:unhideWhenUsed="0" w:qFormat="1"/>
-    <w:lsdException w:name="heading 1" w:semiHidden="0" w:uiPriority="9" w:unhideWhenUsed="0" w:qFormat="1"/>
-    <w:lsdException w:name="heading 2" w:uiPriority="9" w:qFormat="1"/>
-    <w:lsdException w:name="heading 3" w:uiPriority="9" w:qFormat="1"/>
-    <w:lsdException w:name="heading 4" w:uiPriority="9" w:qFormat="1"/>
-    <w:lsdException w:name="heading 5" w:uiPriority="9" w:qFormat="1"/>
-    <w:lsdException w:name="heading 6" w:uiPriority="9" w:qFormat="1"/>
-    <w:lsdException w:name="heading 7" w:uiPriority="9" w:qFormat="1"/>
-    <w:lsdException w:name="heading 8" w:uiPriority="9" w:qFormat="1"/>
-    <w:lsdException w:name="heading 9" w:uiPriority="9" w:qFormat="1"/>
-    <w:lsdException w:name="toc 1" w:uiPriority="39"/>
-    <w:lsdException w:name="toc 2" w:uiPriority="39"/>
-    <w:lsdException w:name="toc 3" w:uiPriority="39"/>
-    <w:lsdException w:name="toc 4" w:uiPriority="39"/>
-    <w:lsdException w:name="toc 5" w:uiPriority="39"/>
-    <w:lsdException w:name="toc 6" w:uiPriority="39"/>
-    <w:lsdException w:name="toc 7" w:uiPriority="39"/>
-    <w:lsdException w:name="toc 8" w:uiPriority="39"/>
-    <w:lsdException w:name="toc 9" w:uiPriority="39"/>
-    <w:lsdException w:name="caption" w:uiPriority="35" w:qFormat="1"/>
-    <w:lsdException w:name="Title" w:semiHidden="0" w:uiPriority="10" w:unhideWhenUsed="0" w:qFormat="1"/>
-    <w:lsdException w:name="Default Paragraph Font" w:uiPriority="1"/>
-    <w:lsdException w:name="Subtitle" w:semiHidden="0" w:uiPriority="11" w:unhideWhenUsed="0" w:qFormat="1"/>
-    <w:lsdException w:name="Strong" w:semiHidden="0" w:uiPriority="22" w:unhideWhenUsed="0" w:qFormat="1"/>
-    <w:lsdException w:name="Emphasis" w:semiHidden="0" w:uiPriority="20" w:unhideWhenUsed="0" w:qFormat="1"/>
-    <w:lsdException w:name="Table Grid" w:semiHidden="0" w:uiPriority="59" w:unhideWhenUsed="0"/>
-    <w:lsdException w:name="Placeholder Text" w:unhideWhenUsed="0"/>
-    <w:lsdException w:name="No Spacing" w:semiHidden="0" w:uiPriority="1" w:unhideWhenUsed="0" w:qFormat="1"/>
-    <w:lsdException w:name="Light Shading" w:semiHidden="0" w:uiPriority="60" w:unhideWhenUsed="0"/>
-    <w:lsdException w:name="Light List" w:semiHidden="0" w:uiPriority="61" w:unhideWhenUsed="0"/>
-    <w:lsdException w:name="Light Grid" w:semiHidden="0" w:uiPriority="62" w:unhideWhenUsed="0"/>
-    <w:lsdException w:name="Medium Shading 1" w:semiHidden="0" w:uiPriority="63" w:unhideWhenUsed="0"/>
-    <w:lsdException w:name="Medium Shading 2" w:semiHidden="0" w:uiPriority="64" w:unhideWhenUsed="0"/>
-    <w:lsdException w:name="Medium List 1" w:semiHidden="0" w:uiPriority="65" w:unhideWhenUsed="0"/>
-    <w:lsdException w:name="Medium List 2" w:semiHidden="0" w:uiPriority="66" w:unhideWhenUsed="0"/>
-    <w:lsdException w:name="Medium Grid 1" w:semiHidden="0" w:uiPriority="67" w:unhideWhenUsed="0"/>
-    <w:lsdException w:name="Medium Grid 2" w:semiHidden="0" w:uiPriority="68" w:unhideWhenUsed="0"/>
-    <w:lsdException w:name="Medium Grid 3" w:semiHidden="0" w:uiPriority="69" w:unhideWhenUsed="0"/>
-    <w:lsdException w:name="Dark List" w:semiHidden="0" w:uiPriority="70" w:unhideWhenUsed="0"/>
-    <w:lsdException w:name="Colorful Shading" w:semiHidden="0" w:uiPriority="71" w:unhideWhenUsed="0"/>
-    <w:lsdException w:name="Colorful List" w:semiHidden="0" w:uiPriority="72" w:unhideWhenUsed="0"/>
-    <w:lsdException w:name="Colorful Grid" w:semiHidden="0" w:uiPriority="73" w:unhideWhenUsed="0"/>
-    <w:lsdException w:name="Light Shading Accent 1" w:semiHidden="0" w:uiPriority="60" w:unhideWhenUsed="0"/>
-    <w:lsdException w:name="Light List Accent 1" w:semiHidden="0" w:uiPriority="61" w:unhideWhenUsed="0"/>
-    <w:lsdException w:name="Light Grid Accent 1" w:semiHidden="0" w:uiPriority="62" w:unhideWhenUsed="0"/>
-    <w:lsdException w:name="Medium Shading 1 Accent 1" w:semiHidden="0" w:uiPriority="63" w:unhideWhenUsed="0"/>
-    <w:lsdException w:name="Medium Shading 2 Accent 1" w:semiHidden="0" w:uiPriority="64" w:unhideWhenUsed="0"/>
-    <w:lsdException w:name="Medium List 1 Accent 1" w:semiHidden="0" w:uiPriority="65" w:unhideWhenUsed="0"/>
-    <w:lsdException w:name="Revision" w:unhideWhenUsed="0"/>
-    <w:lsdException w:name="List Paragraph" w:semiHidden="0" w:uiPriority="34" w:unhideWhenUsed="0" w:qFormat="1"/>
-    <w:lsdException w:name="Quote" w:semiHidden="0" w:uiPriority="29" w:unhideWhenUsed="0" w:qFormat="1"/>
-    <w:lsdException w:name="Intense Quote" w:semiHidden="0" w:uiPriority="30" w:unhideWhenUsed="0" w:qFormat="1"/>
-    <w:lsdException w:name="Medium List 2 Accent 1" w:semiHidden="0" w:uiPriority="66" w:unhideWhenUsed="0"/>
-    <w:lsdException w:name="Medium Grid 1 Accent 1" w:semiHidden="0" w:uiPriority="67" w:unhideWhenUsed="0"/>
-    <w:lsdException w:name="Medium Grid 2 Accent 1" w:semiHidden="0" w:uiPriority="68" w:unhideWhenUsed="0"/>
-    <w:lsdException w:name="Medium Grid 3 Accent 1" w:semiHidden="0" w:uiPriority="69" w:unhideWhenUsed="0"/>
-    <w:lsdException w:name="Dark List Accent 1" w:semiHidden="0" w:uiPriority="70" w:unhideWhenUsed="0"/>
-    <w:lsdException w:name="Colorful Shading Accent 1" w:semiHidden="0" w:uiPriority="71" w:unhideWhenUsed="0"/>
-    <w:lsdException w:name="Colorful List Accent 1" w:semiHidden="0" w:uiPriority="72" w:unhideWhenUsed="0"/>
-    <w:lsdException w:name="Colorful Grid Accent 1" w:semiHidden="0" w:uiPriority="73" w:unhideWhenUsed="0"/>
-    <w:lsdException w:name="Light Shading Accent 2" w:semiHidden="0" w:uiPriority="60" w:unhideWhenUsed="0"/>
-    <w:lsdException w:name="Light List Accent 2" w:semiHidden="0" w:uiPriority="61" w:unhideWhenUsed="0"/>
-    <w:lsdException w:name="Light Grid Accent 2" w:semiHidden="0" w:uiPriority="62" w:unhideWhenUsed="0"/>
-    <w:lsdException w:name="Medium Shading 1 Accent 2" w:semiHidden="0" w:uiPriority="63" w:unhideWhenUsed="0"/>
-    <w:lsdException w:name="Medium Shading 2 Accent 2" w:semiHidden="0" w:uiPriority="64" w:unhideWhenUsed="0"/>
-    <w:lsdException w:name="Medium List 1 Accent 2" w:semiHidden="0" w:uiPriority="65" w:unhideWhenUsed="0"/>
-    <w:lsdException w:name="Medium List 2 Accent 2" w:semiHidden="0" w:uiPriority="66" w:unhideWhenUsed="0"/>
-    <w:lsdException w:name="Medium Grid 1 Accent 2" w:semiHidden="0" w:uiPriority="67" w:unhideWhenUsed="0"/>
-    <w:lsdException w:name="Medium Grid 2 Accent 2" w:semiHidden="0" w:uiPriority="68" w:unhideWhenUsed="0"/>
-    <w:lsdException w:name="Medium Grid 3 Accent 2" w:semiHidden="0" w:uiPriority="69" w:unhideWhenUsed="0"/>
-    <w:lsdException w:name="Dark List Accent 2" w:semiHidden="0" w:uiPriority="70" w:unhideWhenUsed="0"/>
-    <w:lsdException w:name="Colorful Shading Accent 2" w:semiHidden="0" w:uiPriority="71" w:unhideWhenUsed="0"/>
-    <w:lsdException w:name="Colorful List Accent 2" w:semiHidden="0" w:uiPriority="72" w:unhideWhenUsed="0"/>
-    <w:lsdException w:name="Colorful Grid Accent 2" w:semiHidden="0" w:uiPriority="73" w:unhideWhenUsed="0"/>
-    <w:lsdException w:name="Light Shading Accent 3" w:semiHidden="0" w:uiPriority="60" w:unhideWhenUsed="0"/>
-    <w:lsdException w:name="Light List Accent 3" w:semiHidden="0" w:uiPriority="61" w:unhideWhenUsed="0"/>
-    <w:lsdException w:name="Light Grid Accent 3" w:semiHidden="0" w:uiPriority="62" w:unhideWhenUsed="0"/>
-    <w:lsdException w:name="Medium Shading 1 Accent 3" w:semiHidden="0" w:uiPriority="63" w:unhideWhenUsed="0"/>
-    <w:lsdException w:name="Medium Shading 2 Accent 3" w:semiHidden="0" w:uiPriority="64" w:unhideWhenUsed="0"/>
-    <w:lsdException w:name="Medium List 1 Accent 3" w:semiHidden="0" w:uiPriority="65" w:unhideWhenUsed="0"/>
-    <w:lsdException w:name="Medium List 2 Accent 3" w:semiHidden="0" w:uiPriority="66" w:unhideWhenUsed="0"/>
-    <w:lsdException w:name="Medium Grid 1 Accent 3" w:semiHidden="0" w:uiPriority="67" w:unhideWhenUsed="0"/>
-    <w:lsdException w:name="Medium Grid 2 Accent 3" w:semiHidden="0" w:uiPriority="68" w:unhideWhenUsed="0"/>
-    <w:lsdException w:name="Medium Grid 3 Accent 3" w:semiHidden="0" w:uiPriority="69" w:unhideWhenUsed="0"/>
-    <w:lsdException w:name="Dark List Accent 3" w:semiHidden="0" w:uiPriority="70" w:unhideWhenUsed="0"/>
-    <w:lsdException w:name="Colorful Shading Accent 3" w:semiHidden="0" w:uiPriority="71" w:unhideWhenUsed="0"/>
-    <w:lsdException w:name="Colorful List Accent 3" w:semiHidden="0" w:uiPriority="72" w:unhideWhenUsed="0"/>
-    <w:lsdException w:name="Colorful Grid Accent 3" w:semiHidden="0" w:uiPriority="73" w:unhideWhenUsed="0"/>
-    <w:lsdException w:name="Light Shading Accent 4" w:semiHidden="0" w:uiPriority="60" w:unhideWhenUsed="0"/>
-    <w:lsdException w:name="Light List Accent 4" w:semiHidden="0" w:uiPriority="61" w:unhideWhenUsed="0"/>
-    <w:lsdException w:name="Light Grid Accent 4" w:semiHidden="0" w:uiPriority="62" w:unhideWhenUsed="0"/>
-    <w:lsdException w:name="Medium Shading 1 Accent 4" w:semiHidden="0" w:uiPriority="63" w:unhideWhenUsed="0"/>
-    <w:lsdException w:name="Medium Shading 2 Accent 4" w:semiHidden="0" w:uiPriority="64" w:unhideWhenUsed="0"/>
-    <w:lsdException w:name="Medium List 1 Accent 4" w:semiHidden="0" w:uiPriority="65" w:unhideWhenUsed="0"/>
-    <w:lsdException w:name="Medium List 2 Accent 4" w:semiHidden="0" w:uiPriority="66" w:unhideWhenUsed="0"/>
-    <w:lsdException w:name="Medium Grid 1 Accent 4" w:semiHidden="0" w:uiPriority="67" w:unhideWhenUsed="0"/>
-    <w:lsdException w:name="Medium Grid 2 Accent 4" w:semiHidden="0" w:uiPriority="68" w:unhideWhenUsed="0"/>
-    <w:lsdException w:name="Medium Grid 3 Accent 4" w:semiHidden="0" w:uiPriority="69" w:unhideWhenUsed="0"/>
-    <w:lsdException w:name="Dark List Accent 4" w:semiHidden="0" w:uiPriority="70" w:unhideWhenUsed="0"/>
-    <w:lsdException w:name="Colorful Shading Accent 4" w:semiHidden="0" w:uiPriority="71" w:unhideWhenUsed="0"/>
-    <w:lsdException w:name="Colorful List Accent 4" w:semiHidden="0" w:uiPriority="72" w:unhideWhenUsed="0"/>
-    <w:lsdException w:name="Colorful Grid Accent 4" w:semiHidden="0" w:uiPriority="73" w:unhideWhenUsed="0"/>
-    <w:lsdException w:name="Light Shading Accent 5" w:semiHidden="0" w:uiPriority="60" w:unhideWhenUsed="0"/>
-    <w:lsdException w:name="Light List Accent 5" w:semiHidden="0" w:uiPriority="61" w:unhideWhenUsed="0"/>
-    <w:lsdException w:name="Light Grid Accent 5" w:semiHidden="0" w:uiPriority="62" w:unhideWhenUsed="0"/>
-    <w:lsdException w:name="Medium Shading 1 Accent 5" w:semiHidden="0" w:uiPriority="63" w:unhideWhenUsed="0"/>
-    <w:lsdException w:name="Medium Shading 2 Accent 5" w:semiHidden="0" w:uiPriority="64" w:unhideWhenUsed="0"/>
-    <w:lsdException w:name="Medium List 1 Accent 5" w:semiHidden="0" w:uiPriority="65" w:unhideWhenUsed="0"/>
-    <w:lsdException w:name="Medium List 2 Accent 5" w:semiHidden="0" w:uiPriority="66" w:unhideWhenUsed="0"/>
-    <w:lsdException w:name="Medium Grid 1 Accent 5" w:semiHidden="0" w:uiPriority="67" w:unhideWhenUsed="0"/>
-    <w:lsdException w:name="Medium Grid 2 Accent 5" w:semiHidden="0" w:uiPriority="68" w:unhideWhenUsed="0"/>
-    <w:lsdException w:name="Medium Grid 3 Accent 5" w:semiHidden="0" w:uiPriority="69" w:unhideWhenUsed="0"/>
-    <w:lsdException w:name="Dark List Accent 5" w:semiHidden="0" w:uiPriority="70" w:unhideWhenUsed="0"/>
-    <w:lsdException w:name="Colorful Shading Accent 5" w:semiHidden="0" w:uiPriority="71" w:unhideWhenUsed="0"/>
-    <w:lsdException w:name="Colorful List Accent 5" w:semiHidden="0" w:uiPriority="72" w:unhideWhenUsed="0"/>
-    <w:lsdException w:name="Colorful Grid Accent 5" w:semiHidden="0" w:uiPriority="73" w:unhideWhenUsed="0"/>
-    <w:lsdException w:name="Light Shading Accent 6" w:semiHidden="0" w:uiPriority="60" w:unhideWhenUsed="0"/>
-    <w:lsdException w:name="Light List Accent 6" w:semiHidden="0" w:uiPriority="61" w:unhideWhenUsed="0"/>
-    <w:lsdException w:name="Light Grid Accent 6" w:semiHidden="0" w:uiPriority="62" w:unhideWhenUsed="0"/>
-    <w:lsdException w:name="Medium Shading 1 Accent 6" w:semiHidden="0" w:uiPriority="63" w:unhideWhenUsed="0"/>
-    <w:lsdException w:name="Medium Shading 2 Accent 6" w:semiHidden="0" w:uiPriority="64" w:unhideWhenUsed="0"/>
-    <w:lsdException w:name="Medium List 1 Accent 6" w:semiHidden="0" w:uiPriority="65" w:unhideWhenUsed="0"/>
-    <w:lsdException w:name="Medium List 2 Accent 6" w:semiHidden="0" w:uiPriority="66" w:unhideWhenUsed="0"/>
-    <w:lsdException w:name="Medium Grid 1 Accent 6" w:semiHidden="0" w:uiPriority="67" w:unhideWhenUsed="0"/>
-    <w:lsdException w:name="Medium Grid 2 Accent 6" w:semiHidden="0" w:uiPriority="68" w:unhideWhenUsed="0"/>
-    <w:lsdException w:name="Medium Grid 3 Accent 6" w:semiHidden="0" w:uiPriority="69" w:unhideWhenUsed="0"/>
-    <w:lsdException w:name="Dark List Accent 6" w:semiHidden="0" w:uiPriority="70" w:unhideWhenUsed="0"/>
-    <w:lsdException w:name="Colorful Shading Accent 6" w:semiHidden="0" w:uiPriority="71" w:unhideWhenUsed="0"/>
-    <w:lsdException w:name="Colorful List Accent 6" w:semiHidden="0" w:uiPriority="72" w:unhideWhenUsed="0"/>
-    <w:lsdException w:name="Colorful Grid Accent 6" w:semiHidden="0" w:uiPriority="73" w:unhideWhenUsed="0"/>
-    <w:lsdException w:name="Subtle Emphasis" w:semiHidden="0" w:uiPriority="19" w:unhideWhenUsed="0" w:qFormat="1"/>
-    <w:lsdException w:name="Intense Emphasis" w:semiHidden="0" w:uiPriority="21" w:unhideWhenUsed="0" w:qFormat="1"/>
-    <w:lsdException w:name="Subtle Reference" w:semiHidden="0" w:uiPriority="31" w:unhideWhenUsed="0" w:qFormat="1"/>
-    <w:lsdException w:name="Intense Reference" w:semiHidden="0" w:uiPriority="32" w:unhideWhenUsed="0" w:qFormat="1"/>
-    <w:lsdException w:name="Book Title" w:semiHidden="0" w:uiPriority="33" w:unhideWhenUsed="0" w:qFormat="1"/>
-    <w:lsdException w:name="Bibliography" w:uiPriority="37"/>
-    <w:lsdException w:name="TOC Heading" w:uiPriority="39" w:qFormat="1"/>
+  <w:latentStyles w:defLockedState="0" w:defUIPriority="99" w:defSemiHidden="0" w:defUnhideWhenUsed="0" w:defQFormat="0" w:count="371">
+    <w:lsdException w:name="Normal" w:uiPriority="0" w:qFormat="1"/>
+    <w:lsdException w:name="heading 1" w:uiPriority="9" w:qFormat="1"/>
+    <w:lsdException w:name="heading 2" w:semiHidden="1" w:uiPriority="9" w:unhideWhenUsed="1" w:qFormat="1"/>
+    <w:lsdException w:name="heading 3" w:semiHidden="1" w:uiPriority="9" w:unhideWhenUsed="1" w:qFormat="1"/>
+    <w:lsdException w:name="heading 4" w:semiHidden="1" w:uiPriority="9" w:unhideWhenUsed="1" w:qFormat="1"/>
+    <w:lsdException w:name="heading 5" w:semiHidden="1" w:uiPriority="9" w:unhideWhenUsed="1" w:qFormat="1"/>
+    <w:lsdException w:name="heading 6" w:semiHidden="1" w:uiPriority="9" w:unhideWhenUsed="1" w:qFormat="1"/>
+    <w:lsdException w:name="heading 7" w:semiHidden="1" w:uiPriority="9" w:unhideWhenUsed="1" w:qFormat="1"/>
+    <w:lsdException w:name="heading 8" w:semiHidden="1" w:uiPriority="9" w:unhideWhenUsed="1" w:qFormat="1"/>
+    <w:lsdException w:name="heading 9" w:semiHidden="1" w:uiPriority="9" w:unhideWhenUsed="1" w:qFormat="1"/>
+    <w:lsdException w:name="index 1" w:semiHidden="1" w:unhideWhenUsed="1"/>
+    <w:lsdException w:name="index 2" w:semiHidden="1" w:unhideWhenUsed="1"/>
+    <w:lsdException w:name="index 3" w:semiHidden="1" w:unhideWhenUsed="1"/>
+    <w:lsdException w:name="index 4" w:semiHidden="1" w:unhideWhenUsed="1"/>
+    <w:lsdException w:name="index 5" w:semiHidden="1" w:unhideWhenUsed="1"/>
+    <w:lsdException w:name="index 6" w:semiHidden="1" w:unhideWhenUsed="1"/>
+    <w:lsdException w:name="index 7" w:semiHidden="1" w:unhideWhenUsed="1"/>
+    <w:lsdException w:name="index 8" w:semiHidden="1" w:unhideWhenUsed="1"/>
+    <w:lsdException w:name="index 9" w:semiHidden="1" w:unhideWhenUsed="1"/>
+    <w:lsdException w:name="toc 1" w:semiHidden="1" w:uiPriority="39" w:unhideWhenUsed="1"/>
+    <w:lsdException w:name="toc 2" w:semiHidden="1" w:uiPriority="39" w:unhideWhenUsed="1"/>
+    <w:lsdException w:name="toc 3" w:semiHidden="1" w:uiPriority="39" w:unhideWhenUsed="1"/>
+    <w:lsdException w:name="toc 4" w:semiHidden="1" w:uiPriority="39" w:unhideWhenUsed="1"/>
+    <w:lsdException w:name="toc 5" w:semiHidden="1" w:uiPriority="39" w:unhideWhenUsed="1"/>
+    <w:lsdException w:name="toc 6" w:semiHidden="1" w:uiPriority="39" w:unhideWhenUsed="1"/>
+    <w:lsdException w:name="toc 7" w:semiHidden="1" w:uiPriority="39" w:unhideWhenUsed="1"/>
+    <w:lsdException w:name="toc 8" w:semiHidden="1" w:uiPriority="39" w:unhideWhenUsed="1"/>
+    <w:lsdException w:name="toc 9" w:semiHidden="1" w:uiPriority="39" w:unhideWhenUsed="1"/>
+    <w:lsdException w:name="Normal Indent" w:semiHidden="1" w:unhideWhenUsed="1"/>
+    <w:lsdException w:name="footnote text" w:semiHidden="1" w:unhideWhenUsed="1"/>
+    <w:lsdException w:name="annotation text" w:semiHidden="1" w:unhideWhenUsed="1"/>
+    <w:lsdException w:name="header" w:semiHidden="1" w:unhideWhenUsed="1"/>
+    <w:lsdException w:name="footer" w:semiHidden="1" w:unhideWhenUsed="1"/>
+    <w:lsdException w:name="index heading" w:semiHidden="1" w:unhideWhenUsed="1"/>
+    <w:lsdException w:name="caption" w:semiHidden="1" w:uiPriority="35" w:unhideWhenUsed="1" w:qFormat="1"/>
+    <w:lsdException w:name="table of figures" w:semiHidden="1" w:unhideWhenUsed="1"/>
+    <w:lsdException w:name="envelope address" w:semiHidden="1" w:unhideWhenUsed="1"/>
+    <w:lsdException w:name="envelope return" w:semiHidden="1" w:unhideWhenUsed="1"/>
+    <w:lsdException w:name="footnote reference" w:semiHidden="1" w:unhideWhenUsed="1"/>
+    <w:lsdException w:name="annotation reference" w:semiHidden="1" w:unhideWhenUsed="1"/>
+    <w:lsdException w:name="line number" w:semiHidden="1" w:unhideWhenUsed="1"/>
+    <w:lsdException w:name="page number" w:semiHidden="1" w:unhideWhenUsed="1"/>
+    <w:lsdException w:name="endnote reference" w:semiHidden="1" w:unhideWhenUsed="1"/>
+    <w:lsdException w:name="endnote text" w:semiHidden="1" w:unhideWhenUsed="1"/>
+    <w:lsdException w:name="table of authorities" w:semiHidden="1" w:unhideWhenUsed="1"/>
+    <w:lsdException w:name="macro" w:semiHidden="1" w:unhideWhenUsed="1"/>
+    <w:lsdException w:name="toa heading" w:semiHidden="1" w:unhideWhenUsed="1"/>
+    <w:lsdException w:name="List" w:semiHidden="1" w:unhideWhenUsed="1"/>
+    <w:lsdException w:name="List Bullet" w:semiHidden="1" w:unhideWhenUsed="1"/>
+    <w:lsdException w:name="List Number" w:semiHidden="1" w:unhideWhenUsed="1"/>
+    <w:lsdException w:name="List 2" w:semiHidden="1" w:unhideWhenUsed="1"/>
+    <w:lsdException w:name="List 3" w:semiHidden="1" w:unhideWhenUsed="1"/>
+    <w:lsdException w:name="List 4" w:semiHidden="1" w:unhideWhenUsed="1"/>
+    <w:lsdException w:name="List 5" w:semiHidden="1" w:unhideWhenUsed="1"/>
+    <w:lsdException w:name="List Bullet 2" w:semiHidden="1" w:unhideWhenUsed="1"/>
+    <w:lsdException w:name="List Bullet 3" w:semiHidden="1" w:unhideWhenUsed="1"/>
+    <w:lsdException w:name="List Bullet 4" w:semiHidden="1" w:unhideWhenUsed="1"/>
+    <w:lsdException w:name="List Bullet 5" w:semiHidden="1" w:unhideWhenUsed="1"/>
+    <w:lsdException w:name="List Number 2" w:semiHidden="1" w:unhideWhenUsed="1"/>
+    <w:lsdException w:name="List Number 3" w:semiHidden="1" w:unhideWhenUsed="1"/>
+    <w:lsdException w:name="List Number 4" w:semiHidden="1" w:unhideWhenUsed="1"/>
+    <w:lsdException w:name="List Number 5" w:semiHidden="1" w:unhideWhenUsed="1"/>
+    <w:lsdException w:name="Title" w:uiPriority="10" w:qFormat="1"/>
+    <w:lsdException w:name="Closing" w:semiHidden="1" w:unhideWhenUsed="1"/>
+    <w:lsdException w:name="Signature" w:semiHidden="1" w:unhideWhenUsed="1"/>
+    <w:lsdException w:name="Default Paragraph Font" w:semiHidden="1" w:uiPriority="1" w:unhideWhenUsed="1"/>
+    <w:lsdException w:name="Body Text" w:semiHidden="1" w:unhideWhenUsed="1"/>
+    <w:lsdException w:name="Body Text Indent" w:semiHidden="1" w:unhideWhenUsed="1"/>
+    <w:lsdException w:name="List Continue" w:semiHidden="1" w:unhideWhenUsed="1"/>
+    <w:lsdException w:name="List Continue 2" w:semiHidden="1" w:unhideWhenUsed="1"/>
+    <w:lsdException w:name="List Continue 3" w:semiHidden="1" w:unhideWhenUsed="1"/>
+    <w:lsdException w:name="List Continue 4" w:semiHidden="1" w:unhideWhenUsed="1"/>
+    <w:lsdException w:name="List Continue 5" w:semiHidden="1" w:unhideWhenUsed="1"/>
+    <w:lsdException w:name="Message Header" w:semiHidden="1" w:unhideWhenUsed="1"/>
+    <w:lsdException w:name="Subtitle" w:uiPriority="11" w:qFormat="1"/>
+    <w:lsdException w:name="Salutation" w:semiHidden="1" w:unhideWhenUsed="1"/>
+    <w:lsdException w:name="Date" w:semiHidden="1" w:unhideWhenUsed="1"/>
+    <w:lsdException w:name="Body Text First Indent" w:semiHidden="1" w:unhideWhenUsed="1"/>
+    <w:lsdException w:name="Body Text First Indent 2" w:semiHidden="1" w:unhideWhenUsed="1"/>
+    <w:lsdException w:name="Note Heading" w:semiHidden="1" w:unhideWhenUsed="1"/>
+    <w:lsdException w:name="Body Text 2" w:semiHidden="1" w:unhideWhenUsed="1"/>
+    <w:lsdException w:name="Body Text 3" w:semiHidden="1" w:unhideWhenUsed="1"/>
+    <w:lsdException w:name="Body Text Indent 2" w:semiHidden="1" w:unhideWhenUsed="1"/>
+    <w:lsdException w:name="Body Text Indent 3" w:semiHidden="1" w:unhideWhenUsed="1"/>
+    <w:lsdException w:name="Block Text" w:semiHidden="1" w:unhideWhenUsed="1"/>
+    <w:lsdException w:name="Hyperlink" w:semiHidden="1" w:unhideWhenUsed="1"/>
+    <w:lsdException w:name="FollowedHyperlink" w:semiHidden="1" w:unhideWhenUsed="1"/>
+    <w:lsdException w:name="Strong" w:uiPriority="22" w:qFormat="1"/>
+    <w:lsdException w:name="Emphasis" w:uiPriority="20" w:qFormat="1"/>
+    <w:lsdException w:name="Document Map" w:semiHidden="1" w:unhideWhenUsed="1"/>
+    <w:lsdException w:name="Plain Text" w:semiHidden="1" w:unhideWhenUsed="1"/>
+    <w:lsdException w:name="E-mail Signature" w:semiHidden="1" w:unhideWhenUsed="1"/>
+    <w:lsdException w:name="HTML Top of Form" w:semiHidden="1" w:unhideWhenUsed="1"/>
+    <w:lsdException w:name="HTML Bottom of Form" w:semiHidden="1" w:unhideWhenUsed="1"/>
+    <w:lsdException w:name="Normal (Web)" w:semiHidden="1" w:unhideWhenUsed="1"/>
+    <w:lsdException w:name="HTML Acronym" w:semiHidden="1" w:unhideWhenUsed="1"/>
+    <w:lsdException w:name="HTML Address" w:semiHidden="1" w:unhideWhenUsed="1"/>
+    <w:lsdException w:name="HTML Cite" w:semiHidden="1" w:unhideWhenUsed="1"/>
+    <w:lsdException w:name="HTML Code" w:semiHidden="1" w:unhideWhenUsed="1"/>
+    <w:lsdException w:name="HTML Definition" w:semiHidden="1" w:unhideWhenUsed="1"/>
+    <w:lsdException w:name="HTML Keyboard" w:semiHidden="1" w:unhideWhenUsed="1"/>
+    <w:lsdException w:name="HTML Preformatted" w:semiHidden="1" w:unhideWhenUsed="1"/>
+    <w:lsdException w:name="HTML Sample" w:semiHidden="1" w:unhideWhenUsed="1"/>
+    <w:lsdException w:name="HTML Typewriter" w:semiHidden="1" w:unhideWhenUsed="1"/>
+    <w:lsdException w:name="HTML Variable" w:semiHidden="1" w:unhideWhenUsed="1"/>
+    <w:lsdException w:name="Normal Table" w:semiHidden="1" w:unhideWhenUsed="1"/>
+    <w:lsdException w:name="annotation subject" w:semiHidden="1" w:unhideWhenUsed="1"/>
+    <w:lsdException w:name="No List" w:semiHidden="1" w:unhideWhenUsed="1"/>
+    <w:lsdException w:name="Outline List 1" w:semiHidden="1" w:unhideWhenUsed="1"/>
+    <w:lsdException w:name="Outline List 2" w:semiHidden="1" w:unhideWhenUsed="1"/>
+    <w:lsdException w:name="Outline List 3" w:semiHidden="1" w:unhideWhenUsed="1"/>
+    <w:lsdException w:name="Table Simple 1" w:semiHidden="1" w:unhideWhenUsed="1"/>
+    <w:lsdException w:name="Table Simple 2" w:semiHidden="1" w:unhideWhenUsed="1"/>
+    <w:lsdException w:name="Table Simple 3" w:semiHidden="1" w:unhideWhenUsed="1"/>
+    <w:lsdException w:name="Table Classic 1" w:semiHidden="1" w:unhideWhenUsed="1"/>
+    <w:lsdException w:name="Table Classic 2" w:semiHidden="1" w:unhideWhenUsed="1"/>
+    <w:lsdException w:name="Table Classic 3" w:semiHidden="1" w:unhideWhenUsed="1"/>
+    <w:lsdException w:name="Table Classic 4" w:semiHidden="1" w:unhideWhenUsed="1"/>
+    <w:lsdException w:name="Table Colorful 1" w:semiHidden="1" w:unhideWhenUsed="1"/>
+    <w:lsdException w:name="Table Colorful 2" w:semiHidden="1" w:unhideWhenUsed="1"/>
+    <w:lsdException w:name="Table Colorful 3" w:semiHidden="1" w:unhideWhenUsed="1"/>
+    <w:lsdException w:name="Table Columns 1" w:semiHidden="1" w:unhideWhenUsed="1"/>
+    <w:lsdException w:name="Table Columns 2" w:semiHidden="1" w:unhideWhenUsed="1"/>
+    <w:lsdException w:name="Table Columns 3" w:semiHidden="1" w:unhideWhenUsed="1"/>
+    <w:lsdException w:name="Table Columns 4" w:semiHidden="1" w:unhideWhenUsed="1"/>
+    <w:lsdException w:name="Table Columns 5" w:semiHidden="1" w:unhideWhenUsed="1"/>
+    <w:lsdException w:name="Table Grid 1" w:semiHidden="1" w:unhideWhenUsed="1"/>
+    <w:lsdException w:name="Table Grid 2" w:semiHidden="1" w:unhideWhenUsed="1"/>
+    <w:lsdException w:name="Table Grid 3" w:semiHidden="1" w:unhideWhenUsed="1"/>
+    <w:lsdException w:name="Table Grid 4" w:semiHidden="1" w:unhideWhenUsed="1"/>
+    <w:lsdException w:name="Table Grid 5" w:semiHidden="1" w:unhideWhenUsed="1"/>
+    <w:lsdException w:name="Table Grid 6" w:semiHidden="1" w:unhideWhenUsed="1"/>
+    <w:lsdException w:name="Table Grid 7" w:semiHidden="1" w:unhideWhenUsed="1"/>
+    <w:lsdException w:name="Table Grid 8" w:semiHidden="1" w:unhideWhenUsed="1"/>
+    <w:lsdException w:name="Table List 1" w:semiHidden="1" w:unhideWhenUsed="1"/>
+    <w:lsdException w:name="Table List 2" w:semiHidden="1" w:unhideWhenUsed="1"/>
+    <w:lsdException w:name="Table List 3" w:semiHidden="1" w:unhideWhenUsed="1"/>
+    <w:lsdException w:name="Table List 4" w:semiHidden="1" w:unhideWhenUsed="1"/>
+    <w:lsdException w:name="Table List 5" w:semiHidden="1" w:unhideWhenUsed="1"/>
+    <w:lsdException w:name="Table List 6" w:semiHidden="1" w:unhideWhenUsed="1"/>
+    <w:lsdException w:name="Table List 7" w:semiHidden="1" w:unhideWhenUsed="1"/>
+    <w:lsdException w:name="Table List 8" w:semiHidden="1" w:unhideWhenUsed="1"/>
+    <w:lsdException w:name="Table 3D effects 1" w:semiHidden="1" w:unhideWhenUsed="1"/>
+    <w:lsdException w:name="Table 3D effects 2" w:semiHidden="1" w:unhideWhenUsed="1"/>
+    <w:lsdException w:name="Table 3D effects 3" w:semiHidden="1" w:unhideWhenUsed="1"/>
+    <w:lsdException w:name="Table Contemporary" w:semiHidden="1" w:unhideWhenUsed="1"/>
+    <w:lsdException w:name="Table Elegant" w:semiHidden="1" w:unhideWhenUsed="1"/>
+    <w:lsdException w:name="Table Professional" w:semiHidden="1" w:unhideWhenUsed="1"/>
+    <w:lsdException w:name="Table Subtle 1" w:semiHidden="1" w:unhideWhenUsed="1"/>
+    <w:lsdException w:name="Table Subtle 2" w:semiHidden="1" w:unhideWhenUsed="1"/>
+    <w:lsdException w:name="Table Web 1" w:semiHidden="1" w:unhideWhenUsed="1"/>
+    <w:lsdException w:name="Table Web 2" w:semiHidden="1" w:unhideWhenUsed="1"/>
+    <w:lsdException w:name="Table Web 3" w:semiHidden="1" w:unhideWhenUsed="1"/>
+    <w:lsdException w:name="Balloon Text" w:semiHidden="1" w:unhideWhenUsed="1"/>
+    <w:lsdException w:name="Table Grid" w:uiPriority="59"/>
+    <w:lsdException w:name="Table Theme" w:semiHidden="1" w:unhideWhenUsed="1"/>
+    <w:lsdException w:name="Placeholder Text" w:semiHidden="1"/>
+    <w:lsdException w:name="No Spacing" w:uiPriority="1" w:qFormat="1"/>
+    <w:lsdException w:name="Light Shading" w:uiPriority="60"/>
+    <w:lsdException w:name="Light List" w:uiPriority="61"/>
+    <w:lsdException w:name="Light Grid" w:uiPriority="62"/>
+    <w:lsdException w:name="Medium Shading 1" w:uiPriority="63"/>
+    <w:lsdException w:name="Medium Shading 2" w:uiPriority="64"/>
+    <w:lsdException w:name="Medium List 1" w:uiPriority="65"/>
+    <w:lsdException w:name="Medium List 2" w:uiPriority="66"/>
+    <w:lsdException w:name="Medium Grid 1" w:uiPriority="67"/>
+    <w:lsdException w:name="Medium Grid 2" w:uiPriority="68"/>
+    <w:lsdException w:name="Medium Grid 3" w:uiPriority="69"/>
+    <w:lsdException w:name="Dark List" w:uiPriority="70"/>
+    <w:lsdException w:name="Colorful Shading" w:uiPriority="71"/>
+    <w:lsdException w:name="Colorful List" w:uiPriority="72"/>
+    <w:lsdException w:name="Colorful Grid" w:uiPriority="73"/>
+    <w:lsdException w:name="Light Shading Accent 1" w:uiPriority="60"/>
+    <w:lsdException w:name="Light List Accent 1" w:uiPriority="61"/>
+    <w:lsdException w:name="Light Grid Accent 1" w:uiPriority="62"/>
+    <w:lsdException w:name="Medium Shading 1 Accent 1" w:uiPriority="63"/>
+    <w:lsdException w:name="Medium Shading 2 Accent 1" w:uiPriority="64"/>
+    <w:lsdException w:name="Medium List 1 Accent 1" w:uiPriority="65"/>
+    <w:lsdException w:name="Revision" w:semiHidden="1"/>
+    <w:lsdException w:name="List Paragraph" w:uiPriority="34" w:qFormat="1"/>
+    <w:lsdException w:name="Quote" w:uiPriority="29" w:qFormat="1"/>
+    <w:lsdException w:name="Intense Quote" w:uiPriority="30" w:qFormat="1"/>
+    <w:lsdException w:name="Medium List 2 Accent 1" w:uiPriority="66"/>
+    <w:lsdException w:name="Medium Grid 1 Accent 1" w:uiPriority="67"/>
+    <w:lsdException w:name="Medium Grid 2 Accent 1" w:uiPriority="68"/>
+    <w:lsdException w:name="Medium Grid 3 Accent 1" w:uiPriority="69"/>
+    <w:lsdException w:name="Dark List Accent 1" w:uiPriority="70"/>
+    <w:lsdException w:name="Colorful Shading Accent 1" w:uiPriority="71"/>
+    <w:lsdException w:name="Colorful List Accent 1" w:uiPriority="72"/>
+    <w:lsdException w:name="Colorful Grid Accent 1" w:uiPriority="73"/>
+    <w:lsdException w:name="Light Shading Accent 2" w:uiPriority="60"/>
+    <w:lsdException w:name="Light List Accent 2" w:uiPriority="61"/>
+    <w:lsdException w:name="Light Grid Accent 2" w:uiPriority="62"/>
+    <w:lsdException w:name="Medium Shading 1 Accent 2" w:uiPriority="63"/>
+    <w:lsdException w:name="Medium Shading 2 Accent 2" w:uiPriority="64"/>
+    <w:lsdException w:name="Medium List 1 Accent 2" w:uiPriority="65"/>
+    <w:lsdException w:name="Medium List 2 Accent 2" w:uiPriority="66"/>
+    <w:lsdException w:name="Medium Grid 1 Accent 2" w:uiPriority="67"/>
+    <w:lsdException w:name="Medium Grid 2 Accent 2" w:uiPriority="68"/>
+    <w:lsdException w:name="Medium Grid 3 Accent 2" w:uiPriority="69"/>
+    <w:lsdException w:name="Dark List Accent 2" w:uiPriority="70"/>
+    <w:lsdException w:name="Colorful Shading Accent 2" w:uiPriority="71"/>
+    <w:lsdException w:name="Colorful List Accent 2" w:uiPriority="72"/>
+    <w:lsdException w:name="Colorful Grid Accent 2" w:uiPriority="73"/>
+    <w:lsdException w:name="Light Shading Accent 3" w:uiPriority="60"/>
+    <w:lsdException w:name="Light List Accent 3" w:uiPriority="61"/>
+    <w:lsdException w:name="Light Grid Accent 3" w:uiPriority="62"/>
+    <w:lsdException w:name="Medium Shading 1 Accent 3" w:uiPriority="63"/>
+    <w:lsdException w:name="Medium Shading 2 Accent 3" w:uiPriority="64"/>
+    <w:lsdException w:name="Medium List 1 Accent 3" w:uiPriority="65"/>
+    <w:lsdException w:name="Medium List 2 Accent 3" w:uiPriority="66"/>
+    <w:lsdException w:name="Medium Grid 1 Accent 3" w:uiPriority="67"/>
+    <w:lsdException w:name="Medium Grid 2 Accent 3" w:uiPriority="68"/>
+    <w:lsdException w:name="Medium Grid 3 Accent 3" w:uiPriority="69"/>
+    <w:lsdException w:name="Dark List Accent 3" w:uiPriority="70"/>
+    <w:lsdException w:name="Colorful Shading Accent 3" w:uiPriority="71"/>
+    <w:lsdException w:name="Colorful List Accent 3" w:uiPriority="72"/>
+    <w:lsdException w:name="Colorful Grid Accent 3" w:uiPriority="73"/>
+    <w:lsdException w:name="Light Shading Accent 4" w:uiPriority="60"/>
+    <w:lsdException w:name="Light List Accent 4" w:uiPriority="61"/>
+    <w:lsdException w:name="Light Grid Accent 4" w:uiPriority="62"/>
+    <w:lsdException w:name="Medium Shading 1 Accent 4" w:uiPriority="63"/>
+    <w:lsdException w:name="Medium Shading 2 Accent 4" w:uiPriority="64"/>
+    <w:lsdException w:name="Medium List 1 Accent 4" w:uiPriority="65"/>
+    <w:lsdException w:name="Medium List 2 Accent 4" w:uiPriority="66"/>
+    <w:lsdException w:name="Medium Grid 1 Accent 4" w:uiPriority="67"/>
+    <w:lsdException w:name="Medium Grid 2 Accent 4" w:uiPriority="68"/>
+    <w:lsdException w:name="Medium Grid 3 Accent 4" w:uiPriority="69"/>
+    <w:lsdException w:name="Dark List Accent 4" w:uiPriority="70"/>
+    <w:lsdException w:name="Colorful Shading Accent 4" w:uiPriority="71"/>
+    <w:lsdException w:name="Colorful List Accent 4" w:uiPriority="72"/>
+    <w:lsdException w:name="Colorful Grid Accent 4" w:uiPriority="73"/>
+    <w:lsdException w:name="Light Shading Accent 5" w:uiPriority="60"/>
+    <w:lsdException w:name="Light List Accent 5" w:uiPriority="61"/>
+    <w:lsdException w:name="Light Grid Accent 5" w:uiPriority="62"/>
+    <w:lsdException w:name="Medium Shading 1 Accent 5" w:uiPriority="63"/>
+    <w:lsdException w:name="Medium Shading 2 Accent 5" w:uiPriority="64"/>
+    <w:lsdException w:name="Medium List 1 Accent 5" w:uiPriority="65"/>
+    <w:lsdException w:name="Medium List 2 Accent 5" w:uiPriority="66"/>
+    <w:lsdException w:name="Medium Grid 1 Accent 5" w:uiPriority="67"/>
+    <w:lsdException w:name="Medium Grid 2 Accent 5" w:uiPriority="68"/>
+    <w:lsdException w:name="Medium Grid 3 Accent 5" w:uiPriority="69"/>
+    <w:lsdException w:name="Dark List Accent 5" w:uiPriority="70"/>
+    <w:lsdException w:name="Colorful Shading Accent 5" w:uiPriority="71"/>
+    <w:lsdException w:name="Colorful List Accent 5" w:uiPriority="72"/>
+    <w:lsdException w:name="Colorful Grid Accent 5" w:uiPriority="73"/>
+    <w:lsdException w:name="Light Shading Accent 6" w:uiPriority="60"/>
+    <w:lsdException w:name="Light List Accent 6" w:uiPriority="61"/>
+    <w:lsdException w:name="Light Grid Accent 6" w:uiPriority="62"/>
+    <w:lsdException w:name="Medium Shading 1 Accent 6" w:uiPriority="63"/>
+    <w:lsdException w:name="Medium Shading 2 Accent 6" w:uiPriority="64"/>
+    <w:lsdException w:name="Medium List 1 Accent 6" w:uiPriority="65"/>
+    <w:lsdException w:name="Medium List 2 Accent 6" w:uiPriority="66"/>
+    <w:lsdException w:name="Medium Grid 1 Accent 6" w:uiPriority="67"/>
+    <w:lsdException w:name="Medium Grid 2 Accent 6" w:uiPriority="68"/>
+    <w:lsdException w:name="Medium Grid 3 Accent 6" w:uiPriority="69"/>
+    <w:lsdException w:name="Dark List Accent 6" w:uiPriority="70"/>
+    <w:lsdException w:name="Colorful Shading Accent 6" w:uiPriority="71"/>
+    <w:lsdException w:name="Colorful List Accent 6" w:uiPriority="72"/>
+    <w:lsdException w:name="Colorful Grid Accent 6" w:uiPriority="73"/>
+    <w:lsdException w:name="Subtle Emphasis" w:uiPriority="19" w:qFormat="1"/>
+    <w:lsdException w:name="Intense Emphasis" w:uiPriority="21" w:qFormat="1"/>
+    <w:lsdException w:name="Subtle Reference" w:uiPriority="31" w:qFormat="1"/>
+    <w:lsdException w:name="Intense Reference" w:uiPriority="32" w:qFormat="1"/>
+    <w:lsdException w:name="Book Title" w:uiPriority="33" w:qFormat="1"/>
+    <w:lsdException w:name="Bibliography" w:semiHidden="1" w:uiPriority="37" w:unhideWhenUsed="1"/>
+    <w:lsdException w:name="TOC Heading" w:semiHidden="1" w:uiPriority="39" w:unhideWhenUsed="1" w:qFormat="1"/>
+    <w:lsdException w:name="Plain Table 1" w:uiPriority="41"/>
+    <w:lsdException w:name="Plain Table 2" w:uiPriority="42"/>
+    <w:lsdException w:name="Plain Table 3" w:uiPriority="43"/>
+    <w:lsdException w:name="Plain Table 4" w:uiPriority="44"/>
+    <w:lsdException w:name="Plain Table 5" w:uiPriority="45"/>
+    <w:lsdException w:name="Grid Table Light" w:uiPriority="40"/>
+    <w:lsdException w:name="Grid Table 1 Light" w:uiPriority="46"/>
+    <w:lsdException w:name="Grid Table 2" w:uiPriority="47"/>
+    <w:lsdException w:name="Grid Table 3" w:uiPriority="48"/>
+    <w:lsdException w:name="Grid Table 4" w:uiPriority="49"/>
+    <w:lsdException w:name="Grid Table 5 Dark" w:uiPriority="50"/>
+    <w:lsdException w:name="Grid Table 6 Colorful" w:uiPriority="51"/>
+    <w:lsdException w:name="Grid Table 7 Colorful" w:uiPriority="52"/>
+    <w:lsdException w:name="Grid Table 1 Light Accent 1" w:uiPriority="46"/>
+    <w:lsdException w:name="Grid Table 2 Accent 1" w:uiPriority="47"/>
+    <w:lsdException w:name="Grid Table 3 Accent 1" w:uiPriority="48"/>
+    <w:lsdException w:name="Grid Table 4 Accent 1" w:uiPriority="49"/>
+    <w:lsdException w:name="Grid Table 5 Dark Accent 1" w:uiPriority="50"/>
+    <w:lsdException w:name="Grid Table 6 Colorful Accent 1" w:uiPriority="51"/>
+    <w:lsdException w:name="Grid Table 7 Colorful Accent 1" w:uiPriority="52"/>
+    <w:lsdException w:name="Grid Table 1 Light Accent 2" w:uiPriority="46"/>
+    <w:lsdException w:name="Grid Table 2 Accent 2" w:uiPriority="47"/>
+    <w:lsdException w:name="Grid Table 3 Accent 2" w:uiPriority="48"/>
+    <w:lsdException w:name="Grid Table 4 Accent 2" w:uiPriority="49"/>
+    <w:lsdException w:name="Grid Table 5 Dark Accent 2" w:uiPriority="50"/>
+    <w:lsdException w:name="Grid Table 6 Colorful Accent 2" w:uiPriority="51"/>
+    <w:lsdException w:name="Grid Table 7 Colorful Accent 2" w:uiPriority="52"/>
+    <w:lsdException w:name="Grid Table 1 Light Accent 3" w:uiPriority="46"/>
+    <w:lsdException w:name="Grid Table 2 Accent 3" w:uiPriority="47"/>
+    <w:lsdException w:name="Grid Table 3 Accent 3" w:uiPriority="48"/>
+    <w:lsdException w:name="Grid Table 4 Accent 3" w:uiPriority="49"/>
+    <w:lsdException w:name="Grid Table 5 Dark Accent 3" w:uiPriority="50"/>
+    <w:lsdException w:name="Grid Table 6 Colorful Accent 3" w:uiPriority="51"/>
+    <w:lsdException w:name="Grid Table 7 Colorful Accent 3" w:uiPriority="52"/>
+    <w:lsdException w:name="Grid Table 1 Light Accent 4" w:uiPriority="46"/>
+    <w:lsdException w:name="Grid Table 2 Accent 4" w:uiPriority="47"/>
+    <w:lsdException w:name="Grid Table 3 Accent 4" w:uiPriority="48"/>
+    <w:lsdException w:name="Grid Table 4 Accent 4" w:uiPriority="49"/>
+    <w:lsdException w:name="Grid Table 5 Dark Accent 4" w:uiPriority="50"/>
+    <w:lsdException w:name="Grid Table 6 Colorful Accent 4" w:uiPriority="51"/>
+    <w:lsdException w:name="Grid Table 7 Colorful Accent 4" w:uiPriority="52"/>
+    <w:lsdException w:name="Grid Table 1 Light Accent 5" w:uiPriority="46"/>
+    <w:lsdException w:name="Grid Table 2 Accent 5" w:uiPriority="47"/>
+    <w:lsdException w:name="Grid Table 3 Accent 5" w:uiPriority="48"/>
+    <w:lsdException w:name="Grid Table 4 Accent 5" w:uiPriority="49"/>
+    <w:lsdException w:name="Grid Table 5 Dark Accent 5" w:uiPriority="50"/>
+    <w:lsdException w:name="Grid Table 6 Colorful Accent 5" w:uiPriority="51"/>
+    <w:lsdException w:name="Grid Table 7 Colorful Accent 5" w:uiPriority="52"/>
+    <w:lsdException w:name="Grid Table 1 Light Accent 6" w:uiPriority="46"/>
+    <w:lsdException w:name="Grid Table 2 Accent 6" w:uiPriority="47"/>
+    <w:lsdException w:name="Grid Table 3 Accent 6" w:uiPriority="48"/>
+    <w:lsdException w:name="Grid Table 4 Accent 6" w:uiPriority="49"/>
+    <w:lsdException w:name="Grid Table 5 Dark Accent 6" w:uiPriority="50"/>
+    <w:lsdException w:name="Grid Table 6 Colorful Accent 6" w:uiPriority="51"/>
+    <w:lsdException w:name="Grid Table 7 Colorful Accent 6" w:uiPriority="52"/>
+    <w:lsdException w:name="List Table 1 Light" w:uiPriority="46"/>
+    <w:lsdException w:name="List Table 2" w:uiPriority="47"/>
+    <w:lsdException w:name="List Table 3" w:uiPriority="48"/>
+    <w:lsdException w:name="List Table 4" w:uiPriority="49"/>
+    <w:lsdException w:name="List Table 5 Dark" w:uiPriority="50"/>
+    <w:lsdException w:name="List Table 6 Colorful" w:uiPriority="51"/>
+    <w:lsdException w:name="List Table 7 Colorful" w:uiPriority="52"/>
+    <w:lsdException w:name="List Table 1 Light Accent 1" w:uiPriority="46"/>
+    <w:lsdException w:name="List Table 2 Accent 1" w:uiPriority="47"/>
+    <w:lsdException w:name="List Table 3 Accent 1" w:uiPriority="48"/>
+    <w:lsdException w:name="List Table 4 Accent 1" w:uiPriority="49"/>
+    <w:lsdException w:name="List Table 5 Dark Accent 1" w:uiPriority="50"/>
+    <w:lsdException w:name="List Table 6 Colorful Accent 1" w:uiPriority="51"/>
+    <w:lsdException w:name="List Table 7 Colorful Accent 1" w:uiPriority="52"/>
+    <w:lsdException w:name="List Table 1 Light Accent 2" w:uiPriority="46"/>
+    <w:lsdException w:name="List Table 2 Accent 2" w:uiPriority="47"/>
+    <w:lsdException w:name="List Table 3 Accent 2" w:uiPriority="48"/>
+    <w:lsdException w:name="List Table 4 Accent 2" w:uiPriority="49"/>
+    <w:lsdException w:name="List Table 5 Dark Accent 2" w:uiPriority="50"/>
+    <w:lsdException w:name="List Table 6 Colorful Accent 2" w:uiPriority="51"/>
+    <w:lsdException w:name="List Table 7 Colorful Accent 2" w:uiPriority="52"/>
+    <w:lsdException w:name="List Table 1 Light Accent 3" w:uiPriority="46"/>
+    <w:lsdException w:name="List Table 2 Accent 3" w:uiPriority="47"/>
+    <w:lsdException w:name="List Table 3 Accent 3" w:uiPriority="48"/>
+    <w:lsdException w:name="List Table 4 Accent 3" w:uiPriority="49"/>
+    <w:lsdException w:name="List Table 5 Dark Accent 3" w:uiPriority="50"/>
+    <w:lsdException w:name="List Table 6 Colorful Accent 3" w:uiPriority="51"/>
+    <w:lsdException w:name="List Table 7 Colorful Accent 3" w:uiPriority="52"/>
+    <w:lsdException w:name="List Table 1 Light Accent 4" w:uiPriority="46"/>
+    <w:lsdException w:name="List Table 2 Accent 4" w:uiPriority="47"/>
+    <w:lsdException w:name="List Table 3 Accent 4" w:uiPriority="48"/>
+    <w:lsdException w:name="List Table 4 Accent 4" w:uiPriority="49"/>
+    <w:lsdException w:name="List Table 5 Dark Accent 4" w:uiPriority="50"/>
+    <w:lsdException w:name="List Table 6 Colorful Accent 4" w:uiPriority="51"/>
+    <w:lsdException w:name="List Table 7 Colorful Accent 4" w:uiPriority="52"/>
+    <w:lsdException w:name="List Table 1 Light Accent 5" w:uiPriority="46"/>
+    <w:lsdException w:name="List Table 2 Accent 5" w:uiPriority="47"/>
+    <w:lsdException w:name="List Table 3 Accent 5" w:uiPriority="48"/>
+    <w:lsdException w:name="List Table 4 Accent 5" w:uiPriority="49"/>
+    <w:lsdException w:name="List Table 5 Dark Accent 5" w:uiPriority="50"/>
+    <w:lsdException w:name="List Table 6 Colorful Accent 5" w:uiPriority="51"/>
+    <w:lsdException w:name="List Table 7 Colorful Accent 5" w:uiPriority="52"/>
+    <w:lsdException w:name="List Table 1 Light Accent 6" w:uiPriority="46"/>
+    <w:lsdException w:name="List Table 2 Accent 6" w:uiPriority="47"/>
+    <w:lsdException w:name="List Table 3 Accent 6" w:uiPriority="48"/>
+    <w:lsdException w:name="List Table 4 Accent 6" w:uiPriority="49"/>
+    <w:lsdException w:name="List Table 5 Dark Accent 6" w:uiPriority="50"/>
+    <w:lsdException w:name="List Table 6 Colorful Accent 6" w:uiPriority="51"/>
+    <w:lsdException w:name="List Table 7 Colorful Accent 6" w:uiPriority="52"/>
   </w:latentStyles>
   <w:style w:type="paragraph" w:default="1" w:styleId="Normal">
     <w:name w:val="Normal"/>
@@ -3673,7 +3545,7 @@
 </file>
 
 <file path=word/glossary/webSettings.xml><?xml version="1.0" encoding="utf-8"?>
-<w:webSettings xmlns:mc="http://schemas.openxmlformats.org/markup-compatibility/2006" xmlns:r="http://schemas.openxmlformats.org/officeDocument/2006/relationships" xmlns:w="http://schemas.openxmlformats.org/wordprocessingml/2006/main" xmlns:w14="http://schemas.microsoft.com/office/word/2010/wordml" mc:Ignorable="w14">
+<w:webSettings xmlns:mc="http://schemas.openxmlformats.org/markup-compatibility/2006" xmlns:r="http://schemas.openxmlformats.org/officeDocument/2006/relationships" xmlns:w="http://schemas.openxmlformats.org/wordprocessingml/2006/main" xmlns:w14="http://schemas.microsoft.com/office/word/2010/wordml" xmlns:w15="http://schemas.microsoft.com/office/word/2012/wordml" mc:Ignorable="w14 w15">
   <w:optimizeForBrowser/>
   <w:allowPNG/>
 </w:webSettings>
@@ -3969,7 +3841,7 @@
 </file>
 
 <file path=customXml/itemProps1.xml><?xml version="1.0" encoding="utf-8"?>
-<ds:datastoreItem xmlns:ds="http://schemas.openxmlformats.org/officeDocument/2006/customXml" ds:itemID="{4C8989DC-36E7-464E-A4A9-70E974CCBBBF}">
+<ds:datastoreItem xmlns:ds="http://schemas.openxmlformats.org/officeDocument/2006/customXml" ds:itemID="{8E6CD16E-514A-46B1-AD5F-1EC35189A495}">
   <ds:schemaRefs>
     <ds:schemaRef ds:uri="http://schemas.openxmlformats.org/officeDocument/2006/bibliography"/>
   </ds:schemaRefs>

</xml_diff>

<commit_message>
Observer pattern kind of working. Need to do lots of clean-up, and hook up data being observed to the new table view on the UI. Also need to review and remove some unused files.
</commit_message>
<xml_diff>
--- a/doc/Assignment 1 - Jimmy Collins.docx
+++ b/doc/Assignment 1 - Jimmy Collins.docx
@@ -1,6 +1,6 @@
 
 <file path=word/document.xml><?xml version="1.0" encoding="utf-8"?>
-<w:document xmlns:wpc="http://schemas.microsoft.com/office/word/2010/wordprocessingCanvas" xmlns:mc="http://schemas.openxmlformats.org/markup-compatibility/2006" xmlns:o="urn:schemas-microsoft-com:office:office" xmlns:r="http://schemas.openxmlformats.org/officeDocument/2006/relationships" xmlns:m="http://schemas.openxmlformats.org/officeDocument/2006/math" xmlns:v="urn:schemas-microsoft-com:vml" xmlns:wp14="http://schemas.microsoft.com/office/word/2010/wordprocessingDrawing" xmlns:wp="http://schemas.openxmlformats.org/drawingml/2006/wordprocessingDrawing" xmlns:w10="urn:schemas-microsoft-com:office:word" xmlns:w="http://schemas.openxmlformats.org/wordprocessingml/2006/main" xmlns:w14="http://schemas.microsoft.com/office/word/2010/wordml" xmlns:w15="http://schemas.microsoft.com/office/word/2012/wordml" xmlns:wpg="http://schemas.microsoft.com/office/word/2010/wordprocessingGroup" xmlns:wpi="http://schemas.microsoft.com/office/word/2010/wordprocessingInk" xmlns:wne="http://schemas.microsoft.com/office/word/2006/wordml" xmlns:wps="http://schemas.microsoft.com/office/word/2010/wordprocessingShape" mc:Ignorable="w14 w15 wp14">
+<w:document xmlns:wpc="http://schemas.microsoft.com/office/word/2010/wordprocessingCanvas" xmlns:mc="http://schemas.openxmlformats.org/markup-compatibility/2006" xmlns:o="urn:schemas-microsoft-com:office:office" xmlns:r="http://schemas.openxmlformats.org/officeDocument/2006/relationships" xmlns:m="http://schemas.openxmlformats.org/officeDocument/2006/math" xmlns:v="urn:schemas-microsoft-com:vml" xmlns:wp14="http://schemas.microsoft.com/office/word/2010/wordprocessingDrawing" xmlns:wp="http://schemas.openxmlformats.org/drawingml/2006/wordprocessingDrawing" xmlns:w10="urn:schemas-microsoft-com:office:word" xmlns:w="http://schemas.openxmlformats.org/wordprocessingml/2006/main" xmlns:w14="http://schemas.microsoft.com/office/word/2010/wordml" xmlns:wpg="http://schemas.microsoft.com/office/word/2010/wordprocessingGroup" xmlns:wpi="http://schemas.microsoft.com/office/word/2010/wordprocessingInk" xmlns:wne="http://schemas.microsoft.com/office/word/2006/wordml" xmlns:wps="http://schemas.microsoft.com/office/word/2010/wordprocessingShape" mc:Ignorable="w14 wp14">
   <w:body>
     <w:sdt>
       <w:sdtPr>
@@ -1963,18 +1963,16 @@
       <w:r>
         <w:t xml:space="preserve"> – ensure to differentiate with Encapsulation</w:t>
       </w:r>
-      <w:bookmarkStart w:id="4" w:name="_GoBack"/>
-      <w:bookmarkEnd w:id="4"/>
     </w:p>
     <w:p>
       <w:pPr>
         <w:pStyle w:val="Heading3"/>
       </w:pPr>
-      <w:bookmarkStart w:id="5" w:name="_Toc475299511"/>
+      <w:bookmarkStart w:id="4" w:name="_Toc475299511"/>
       <w:r>
         <w:t>Inheritance</w:t>
       </w:r>
-      <w:bookmarkEnd w:id="5"/>
+      <w:bookmarkEnd w:id="4"/>
     </w:p>
     <w:p>
       <w:r>
@@ -1985,11 +1983,11 @@
       <w:pPr>
         <w:pStyle w:val="Heading3"/>
       </w:pPr>
-      <w:bookmarkStart w:id="6" w:name="_Toc475299512"/>
+      <w:bookmarkStart w:id="5" w:name="_Toc475299512"/>
       <w:r>
         <w:t>Overloading</w:t>
       </w:r>
-      <w:bookmarkEnd w:id="6"/>
+      <w:bookmarkEnd w:id="5"/>
     </w:p>
     <w:p>
       <w:r>
@@ -1999,18 +1997,21 @@
         <w:t xml:space="preserve"> – two or more methods with same name, different </w:t>
       </w:r>
       <w:r>
-        <w:t>paramaters.</w:t>
+        <w:t>parameters</w:t>
+      </w:r>
+      <w:r>
+        <w:t>.</w:t>
       </w:r>
     </w:p>
     <w:p>
       <w:pPr>
         <w:pStyle w:val="Heading3"/>
       </w:pPr>
-      <w:bookmarkStart w:id="7" w:name="_Toc475299513"/>
+      <w:bookmarkStart w:id="6" w:name="_Toc475299513"/>
       <w:r>
         <w:t>Dynamic Binding</w:t>
       </w:r>
-      <w:bookmarkEnd w:id="7"/>
+      <w:bookmarkEnd w:id="6"/>
     </w:p>
     <w:p>
       <w:r>
@@ -2021,41 +2022,41 @@
       <w:pPr>
         <w:pStyle w:val="Heading3"/>
       </w:pPr>
-      <w:bookmarkStart w:id="8" w:name="_Toc475299514"/>
+      <w:bookmarkStart w:id="7" w:name="_Toc475299514"/>
       <w:r>
         <w:t>Inner Class</w:t>
       </w:r>
-      <w:bookmarkEnd w:id="8"/>
-    </w:p>
-    <w:p>
-      <w:r>
-        <w:t>TODO</w:t>
+      <w:bookmarkEnd w:id="7"/>
+    </w:p>
+    <w:p>
+      <w:r>
+        <w:t>ParsingObserver used in MainController – used to update General tab on the UI as a file parses.</w:t>
       </w:r>
     </w:p>
     <w:p>
       <w:pPr>
         <w:pStyle w:val="Heading3"/>
       </w:pPr>
-      <w:bookmarkStart w:id="9" w:name="_Toc475299515"/>
+      <w:bookmarkStart w:id="8" w:name="_Toc475299515"/>
       <w:r>
         <w:t>Nested Class</w:t>
       </w:r>
-      <w:bookmarkEnd w:id="9"/>
-    </w:p>
-    <w:p>
-      <w:r>
-        <w:t>TODO</w:t>
+      <w:bookmarkEnd w:id="8"/>
+    </w:p>
+    <w:p>
+      <w:r>
+        <w:t>Used for some listener event?</w:t>
       </w:r>
     </w:p>
     <w:p>
       <w:pPr>
         <w:pStyle w:val="Heading3"/>
       </w:pPr>
-      <w:bookmarkStart w:id="10" w:name="_Toc475299516"/>
+      <w:bookmarkStart w:id="9" w:name="_Toc475299516"/>
       <w:r>
         <w:t>Abstract Class</w:t>
       </w:r>
-      <w:bookmarkEnd w:id="10"/>
+      <w:bookmarkEnd w:id="9"/>
     </w:p>
     <w:p>
       <w:r>
@@ -2063,17 +2064,22 @@
       </w:r>
       <w:r>
         <w:t>Strategy – just make this interface abstract? (Interfaces are inherently abstract).</w:t>
+      </w:r>
+    </w:p>
+    <w:p>
+      <w:r>
+        <w:t>Covered by Oserver.java</w:t>
       </w:r>
     </w:p>
     <w:p>
       <w:pPr>
         <w:pStyle w:val="Heading3"/>
       </w:pPr>
-      <w:bookmarkStart w:id="11" w:name="_Toc475299517"/>
+      <w:bookmarkStart w:id="10" w:name="_Toc475299517"/>
       <w:r>
         <w:t>Generic Method</w:t>
       </w:r>
-      <w:bookmarkEnd w:id="11"/>
+      <w:bookmarkEnd w:id="10"/>
     </w:p>
     <w:p>
       <w:r>
@@ -2090,11 +2096,11 @@
       <w:pPr>
         <w:pStyle w:val="Heading3"/>
       </w:pPr>
-      <w:bookmarkStart w:id="12" w:name="_Toc475299518"/>
+      <w:bookmarkStart w:id="11" w:name="_Toc475299518"/>
       <w:r>
         <w:t>Generic Class</w:t>
       </w:r>
-      <w:bookmarkEnd w:id="12"/>
+      <w:bookmarkEnd w:id="11"/>
     </w:p>
     <w:p>
       <w:r>
@@ -2108,11 +2114,11 @@
       <w:pPr>
         <w:pStyle w:val="Heading3"/>
       </w:pPr>
-      <w:bookmarkStart w:id="13" w:name="_Toc475299519"/>
+      <w:bookmarkStart w:id="12" w:name="_Toc475299519"/>
       <w:r>
         <w:t>Bounding</w:t>
       </w:r>
-      <w:bookmarkEnd w:id="13"/>
+      <w:bookmarkEnd w:id="12"/>
     </w:p>
     <w:p>
       <w:r>
@@ -2129,11 +2135,11 @@
       <w:pPr>
         <w:pStyle w:val="Heading3"/>
       </w:pPr>
-      <w:bookmarkStart w:id="14" w:name="_Toc475299520"/>
+      <w:bookmarkStart w:id="13" w:name="_Toc475299520"/>
       <w:r>
         <w:t>Custom Exception Handler Type</w:t>
       </w:r>
-      <w:bookmarkEnd w:id="14"/>
+      <w:bookmarkEnd w:id="13"/>
     </w:p>
     <w:p>
       <w:r>
@@ -2153,22 +2159,21 @@
       <w:pPr>
         <w:pStyle w:val="Heading2"/>
       </w:pPr>
-      <w:bookmarkStart w:id="15" w:name="_Toc475299521"/>
-      <w:r>
-        <w:lastRenderedPageBreak/>
+      <w:bookmarkStart w:id="14" w:name="_Toc475299521"/>
+      <w:r>
         <w:t>Section 2 – Usage of Design Patterns</w:t>
       </w:r>
-      <w:bookmarkEnd w:id="15"/>
+      <w:bookmarkEnd w:id="14"/>
     </w:p>
     <w:p>
       <w:pPr>
         <w:pStyle w:val="Heading3"/>
       </w:pPr>
-      <w:bookmarkStart w:id="16" w:name="_Toc475299522"/>
+      <w:bookmarkStart w:id="15" w:name="_Toc475299522"/>
       <w:r>
         <w:t>Strategy Pattern</w:t>
       </w:r>
-      <w:bookmarkEnd w:id="16"/>
+      <w:bookmarkEnd w:id="15"/>
     </w:p>
     <w:p>
       <w:r>
@@ -2185,26 +2190,32 @@
       <w:pPr>
         <w:pStyle w:val="Heading3"/>
       </w:pPr>
-      <w:bookmarkStart w:id="17" w:name="_Toc475299523"/>
+      <w:bookmarkStart w:id="16" w:name="_Toc475299523"/>
       <w:r>
         <w:t>Observer Pattern</w:t>
       </w:r>
-      <w:bookmarkEnd w:id="17"/>
-    </w:p>
-    <w:p>
-      <w:r>
-        <w:t>TODO - For updating general stats table?</w:t>
+      <w:bookmarkEnd w:id="16"/>
+    </w:p>
+    <w:p>
+      <w:r>
+        <w:t xml:space="preserve">Used to monitor file parsing info and display on the UI on the </w:t>
+      </w:r>
+      <w:r>
+        <w:t>general</w:t>
+      </w:r>
+      <w:r>
+        <w:t xml:space="preserve"> tab as a file parses.</w:t>
       </w:r>
     </w:p>
     <w:p>
       <w:pPr>
         <w:pStyle w:val="Heading3"/>
       </w:pPr>
-      <w:bookmarkStart w:id="18" w:name="_Toc475299524"/>
+      <w:bookmarkStart w:id="17" w:name="_Toc475299524"/>
       <w:r>
         <w:t>Factory Pattern</w:t>
       </w:r>
-      <w:bookmarkEnd w:id="18"/>
+      <w:bookmarkEnd w:id="17"/>
     </w:p>
     <w:p>
       <w:r>
@@ -2216,11 +2227,11 @@
       <w:pPr>
         <w:pStyle w:val="Heading2"/>
       </w:pPr>
-      <w:bookmarkStart w:id="19" w:name="_Toc475299525"/>
+      <w:bookmarkStart w:id="18" w:name="_Toc475299525"/>
       <w:r>
         <w:t>Section 3 – System UML Diagrams</w:t>
       </w:r>
-      <w:bookmarkEnd w:id="19"/>
+      <w:bookmarkEnd w:id="18"/>
     </w:p>
     <w:p>
       <w:r>
@@ -2235,19 +2246,26 @@
       <w:pPr>
         <w:pStyle w:val="Heading2"/>
       </w:pPr>
-      <w:bookmarkStart w:id="20" w:name="_Toc475299526"/>
+      <w:bookmarkStart w:id="19" w:name="_Toc475299526"/>
       <w:r>
         <w:t>Section 4 – Code Screen Captures</w:t>
       </w:r>
+      <w:bookmarkEnd w:id="19"/>
+    </w:p>
+    <w:p>
+      <w:r>
+        <w:t>TODO</w:t>
+      </w:r>
+      <w:r>
+        <w:t xml:space="preserve"> – 1) Generic function.</w:t>
+      </w:r>
+    </w:p>
+    <w:p>
+      <w:r>
+        <w:t>TODO – 2) File Parsing? Inner class in Main Controller?</w:t>
+      </w:r>
+      <w:bookmarkStart w:id="20" w:name="_GoBack"/>
       <w:bookmarkEnd w:id="20"/>
-    </w:p>
-    <w:p>
-      <w:r>
-        <w:t>TODO</w:t>
-      </w:r>
-      <w:r>
-        <w:t xml:space="preserve"> – 1) Generic function.</w:t>
-      </w:r>
     </w:p>
     <w:p/>
     <w:p>
@@ -2273,7 +2291,7 @@
 </file>
 
 <file path=word/styles.xml><?xml version="1.0" encoding="utf-8"?>
-<w:styles xmlns:mc="http://schemas.openxmlformats.org/markup-compatibility/2006" xmlns:r="http://schemas.openxmlformats.org/officeDocument/2006/relationships" xmlns:w="http://schemas.openxmlformats.org/wordprocessingml/2006/main" xmlns:w14="http://schemas.microsoft.com/office/word/2010/wordml" xmlns:w15="http://schemas.microsoft.com/office/word/2012/wordml" mc:Ignorable="w14 w15">
+<w:styles xmlns:mc="http://schemas.openxmlformats.org/markup-compatibility/2006" xmlns:r="http://schemas.openxmlformats.org/officeDocument/2006/relationships" xmlns:w="http://schemas.openxmlformats.org/wordprocessingml/2006/main" xmlns:w14="http://schemas.microsoft.com/office/word/2010/wordml" mc:Ignorable="w14">
   <w:docDefaults>
     <w:rPrDefault>
       <w:rPr>
@@ -2289,378 +2307,144 @@
       </w:pPr>
     </w:pPrDefault>
   </w:docDefaults>
-  <w:latentStyles w:defLockedState="0" w:defUIPriority="99" w:defSemiHidden="0" w:defUnhideWhenUsed="0" w:defQFormat="0" w:count="371">
-    <w:lsdException w:name="Normal" w:uiPriority="0" w:qFormat="1"/>
-    <w:lsdException w:name="heading 1" w:uiPriority="9" w:qFormat="1"/>
-    <w:lsdException w:name="heading 2" w:semiHidden="1" w:uiPriority="9" w:unhideWhenUsed="1" w:qFormat="1"/>
-    <w:lsdException w:name="heading 3" w:semiHidden="1" w:uiPriority="9" w:unhideWhenUsed="1" w:qFormat="1"/>
-    <w:lsdException w:name="heading 4" w:semiHidden="1" w:uiPriority="9" w:unhideWhenUsed="1" w:qFormat="1"/>
-    <w:lsdException w:name="heading 5" w:semiHidden="1" w:uiPriority="9" w:unhideWhenUsed="1" w:qFormat="1"/>
-    <w:lsdException w:name="heading 6" w:semiHidden="1" w:uiPriority="9" w:unhideWhenUsed="1" w:qFormat="1"/>
-    <w:lsdException w:name="heading 7" w:semiHidden="1" w:uiPriority="9" w:unhideWhenUsed="1" w:qFormat="1"/>
-    <w:lsdException w:name="heading 8" w:semiHidden="1" w:uiPriority="9" w:unhideWhenUsed="1" w:qFormat="1"/>
-    <w:lsdException w:name="heading 9" w:semiHidden="1" w:uiPriority="9" w:unhideWhenUsed="1" w:qFormat="1"/>
-    <w:lsdException w:name="index 1" w:semiHidden="1" w:unhideWhenUsed="1"/>
-    <w:lsdException w:name="index 2" w:semiHidden="1" w:unhideWhenUsed="1"/>
-    <w:lsdException w:name="index 3" w:semiHidden="1" w:unhideWhenUsed="1"/>
-    <w:lsdException w:name="index 4" w:semiHidden="1" w:unhideWhenUsed="1"/>
-    <w:lsdException w:name="index 5" w:semiHidden="1" w:unhideWhenUsed="1"/>
-    <w:lsdException w:name="index 6" w:semiHidden="1" w:unhideWhenUsed="1"/>
-    <w:lsdException w:name="index 7" w:semiHidden="1" w:unhideWhenUsed="1"/>
-    <w:lsdException w:name="index 8" w:semiHidden="1" w:unhideWhenUsed="1"/>
-    <w:lsdException w:name="index 9" w:semiHidden="1" w:unhideWhenUsed="1"/>
-    <w:lsdException w:name="toc 1" w:semiHidden="1" w:uiPriority="39" w:unhideWhenUsed="1"/>
-    <w:lsdException w:name="toc 2" w:semiHidden="1" w:uiPriority="39" w:unhideWhenUsed="1"/>
-    <w:lsdException w:name="toc 3" w:semiHidden="1" w:uiPriority="39" w:unhideWhenUsed="1"/>
-    <w:lsdException w:name="toc 4" w:semiHidden="1" w:uiPriority="39" w:unhideWhenUsed="1"/>
-    <w:lsdException w:name="toc 5" w:semiHidden="1" w:uiPriority="39" w:unhideWhenUsed="1"/>
-    <w:lsdException w:name="toc 6" w:semiHidden="1" w:uiPriority="39" w:unhideWhenUsed="1"/>
-    <w:lsdException w:name="toc 7" w:semiHidden="1" w:uiPriority="39" w:unhideWhenUsed="1"/>
-    <w:lsdException w:name="toc 8" w:semiHidden="1" w:uiPriority="39" w:unhideWhenUsed="1"/>
-    <w:lsdException w:name="toc 9" w:semiHidden="1" w:uiPriority="39" w:unhideWhenUsed="1"/>
-    <w:lsdException w:name="Normal Indent" w:semiHidden="1" w:unhideWhenUsed="1"/>
-    <w:lsdException w:name="footnote text" w:semiHidden="1" w:unhideWhenUsed="1"/>
-    <w:lsdException w:name="annotation text" w:semiHidden="1" w:unhideWhenUsed="1"/>
-    <w:lsdException w:name="header" w:semiHidden="1" w:unhideWhenUsed="1"/>
-    <w:lsdException w:name="footer" w:semiHidden="1" w:unhideWhenUsed="1"/>
-    <w:lsdException w:name="index heading" w:semiHidden="1" w:unhideWhenUsed="1"/>
-    <w:lsdException w:name="caption" w:semiHidden="1" w:uiPriority="35" w:unhideWhenUsed="1" w:qFormat="1"/>
-    <w:lsdException w:name="table of figures" w:semiHidden="1" w:unhideWhenUsed="1"/>
-    <w:lsdException w:name="envelope address" w:semiHidden="1" w:unhideWhenUsed="1"/>
-    <w:lsdException w:name="envelope return" w:semiHidden="1" w:unhideWhenUsed="1"/>
-    <w:lsdException w:name="footnote reference" w:semiHidden="1" w:unhideWhenUsed="1"/>
-    <w:lsdException w:name="annotation reference" w:semiHidden="1" w:unhideWhenUsed="1"/>
-    <w:lsdException w:name="line number" w:semiHidden="1" w:unhideWhenUsed="1"/>
-    <w:lsdException w:name="page number" w:semiHidden="1" w:unhideWhenUsed="1"/>
-    <w:lsdException w:name="endnote reference" w:semiHidden="1" w:unhideWhenUsed="1"/>
-    <w:lsdException w:name="endnote text" w:semiHidden="1" w:unhideWhenUsed="1"/>
-    <w:lsdException w:name="table of authorities" w:semiHidden="1" w:unhideWhenUsed="1"/>
-    <w:lsdException w:name="macro" w:semiHidden="1" w:unhideWhenUsed="1"/>
-    <w:lsdException w:name="toa heading" w:semiHidden="1" w:unhideWhenUsed="1"/>
-    <w:lsdException w:name="List" w:semiHidden="1" w:unhideWhenUsed="1"/>
-    <w:lsdException w:name="List Bullet" w:semiHidden="1" w:unhideWhenUsed="1"/>
-    <w:lsdException w:name="List Number" w:semiHidden="1" w:unhideWhenUsed="1"/>
-    <w:lsdException w:name="List 2" w:semiHidden="1" w:unhideWhenUsed="1"/>
-    <w:lsdException w:name="List 3" w:semiHidden="1" w:unhideWhenUsed="1"/>
-    <w:lsdException w:name="List 4" w:semiHidden="1" w:unhideWhenUsed="1"/>
-    <w:lsdException w:name="List 5" w:semiHidden="1" w:unhideWhenUsed="1"/>
-    <w:lsdException w:name="List Bullet 2" w:semiHidden="1" w:unhideWhenUsed="1"/>
-    <w:lsdException w:name="List Bullet 3" w:semiHidden="1" w:unhideWhenUsed="1"/>
-    <w:lsdException w:name="List Bullet 4" w:semiHidden="1" w:unhideWhenUsed="1"/>
-    <w:lsdException w:name="List Bullet 5" w:semiHidden="1" w:unhideWhenUsed="1"/>
-    <w:lsdException w:name="List Number 2" w:semiHidden="1" w:unhideWhenUsed="1"/>
-    <w:lsdException w:name="List Number 3" w:semiHidden="1" w:unhideWhenUsed="1"/>
-    <w:lsdException w:name="List Number 4" w:semiHidden="1" w:unhideWhenUsed="1"/>
-    <w:lsdException w:name="List Number 5" w:semiHidden="1" w:unhideWhenUsed="1"/>
-    <w:lsdException w:name="Title" w:uiPriority="10" w:qFormat="1"/>
-    <w:lsdException w:name="Closing" w:semiHidden="1" w:unhideWhenUsed="1"/>
-    <w:lsdException w:name="Signature" w:semiHidden="1" w:unhideWhenUsed="1"/>
-    <w:lsdException w:name="Default Paragraph Font" w:semiHidden="1" w:uiPriority="1" w:unhideWhenUsed="1"/>
-    <w:lsdException w:name="Body Text" w:semiHidden="1" w:unhideWhenUsed="1"/>
-    <w:lsdException w:name="Body Text Indent" w:semiHidden="1" w:unhideWhenUsed="1"/>
-    <w:lsdException w:name="List Continue" w:semiHidden="1" w:unhideWhenUsed="1"/>
-    <w:lsdException w:name="List Continue 2" w:semiHidden="1" w:unhideWhenUsed="1"/>
-    <w:lsdException w:name="List Continue 3" w:semiHidden="1" w:unhideWhenUsed="1"/>
-    <w:lsdException w:name="List Continue 4" w:semiHidden="1" w:unhideWhenUsed="1"/>
-    <w:lsdException w:name="List Continue 5" w:semiHidden="1" w:unhideWhenUsed="1"/>
-    <w:lsdException w:name="Message Header" w:semiHidden="1" w:unhideWhenUsed="1"/>
-    <w:lsdException w:name="Subtitle" w:uiPriority="11" w:qFormat="1"/>
-    <w:lsdException w:name="Salutation" w:semiHidden="1" w:unhideWhenUsed="1"/>
-    <w:lsdException w:name="Date" w:semiHidden="1" w:unhideWhenUsed="1"/>
-    <w:lsdException w:name="Body Text First Indent" w:semiHidden="1" w:unhideWhenUsed="1"/>
-    <w:lsdException w:name="Body Text First Indent 2" w:semiHidden="1" w:unhideWhenUsed="1"/>
-    <w:lsdException w:name="Note Heading" w:semiHidden="1" w:unhideWhenUsed="1"/>
-    <w:lsdException w:name="Body Text 2" w:semiHidden="1" w:unhideWhenUsed="1"/>
-    <w:lsdException w:name="Body Text 3" w:semiHidden="1" w:unhideWhenUsed="1"/>
-    <w:lsdException w:name="Body Text Indent 2" w:semiHidden="1" w:unhideWhenUsed="1"/>
-    <w:lsdException w:name="Body Text Indent 3" w:semiHidden="1" w:unhideWhenUsed="1"/>
-    <w:lsdException w:name="Block Text" w:semiHidden="1" w:unhideWhenUsed="1"/>
-    <w:lsdException w:name="Hyperlink" w:semiHidden="1" w:unhideWhenUsed="1"/>
-    <w:lsdException w:name="FollowedHyperlink" w:semiHidden="1" w:unhideWhenUsed="1"/>
-    <w:lsdException w:name="Strong" w:uiPriority="22" w:qFormat="1"/>
-    <w:lsdException w:name="Emphasis" w:uiPriority="20" w:qFormat="1"/>
-    <w:lsdException w:name="Document Map" w:semiHidden="1" w:unhideWhenUsed="1"/>
-    <w:lsdException w:name="Plain Text" w:semiHidden="1" w:unhideWhenUsed="1"/>
-    <w:lsdException w:name="E-mail Signature" w:semiHidden="1" w:unhideWhenUsed="1"/>
-    <w:lsdException w:name="HTML Top of Form" w:semiHidden="1" w:unhideWhenUsed="1"/>
-    <w:lsdException w:name="HTML Bottom of Form" w:semiHidden="1" w:unhideWhenUsed="1"/>
-    <w:lsdException w:name="Normal (Web)" w:semiHidden="1" w:unhideWhenUsed="1"/>
-    <w:lsdException w:name="HTML Acronym" w:semiHidden="1" w:unhideWhenUsed="1"/>
-    <w:lsdException w:name="HTML Address" w:semiHidden="1" w:unhideWhenUsed="1"/>
-    <w:lsdException w:name="HTML Cite" w:semiHidden="1" w:unhideWhenUsed="1"/>
-    <w:lsdException w:name="HTML Code" w:semiHidden="1" w:unhideWhenUsed="1"/>
-    <w:lsdException w:name="HTML Definition" w:semiHidden="1" w:unhideWhenUsed="1"/>
-    <w:lsdException w:name="HTML Keyboard" w:semiHidden="1" w:unhideWhenUsed="1"/>
-    <w:lsdException w:name="HTML Preformatted" w:semiHidden="1" w:unhideWhenUsed="1"/>
-    <w:lsdException w:name="HTML Sample" w:semiHidden="1" w:unhideWhenUsed="1"/>
-    <w:lsdException w:name="HTML Typewriter" w:semiHidden="1" w:unhideWhenUsed="1"/>
-    <w:lsdException w:name="HTML Variable" w:semiHidden="1" w:unhideWhenUsed="1"/>
-    <w:lsdException w:name="Normal Table" w:semiHidden="1" w:unhideWhenUsed="1"/>
-    <w:lsdException w:name="annotation subject" w:semiHidden="1" w:unhideWhenUsed="1"/>
-    <w:lsdException w:name="No List" w:semiHidden="1" w:unhideWhenUsed="1"/>
-    <w:lsdException w:name="Outline List 1" w:semiHidden="1" w:unhideWhenUsed="1"/>
-    <w:lsdException w:name="Outline List 2" w:semiHidden="1" w:unhideWhenUsed="1"/>
-    <w:lsdException w:name="Outline List 3" w:semiHidden="1" w:unhideWhenUsed="1"/>
-    <w:lsdException w:name="Table Simple 1" w:semiHidden="1" w:unhideWhenUsed="1"/>
-    <w:lsdException w:name="Table Simple 2" w:semiHidden="1" w:unhideWhenUsed="1"/>
-    <w:lsdException w:name="Table Simple 3" w:semiHidden="1" w:unhideWhenUsed="1"/>
-    <w:lsdException w:name="Table Classic 1" w:semiHidden="1" w:unhideWhenUsed="1"/>
-    <w:lsdException w:name="Table Classic 2" w:semiHidden="1" w:unhideWhenUsed="1"/>
-    <w:lsdException w:name="Table Classic 3" w:semiHidden="1" w:unhideWhenUsed="1"/>
-    <w:lsdException w:name="Table Classic 4" w:semiHidden="1" w:unhideWhenUsed="1"/>
-    <w:lsdException w:name="Table Colorful 1" w:semiHidden="1" w:unhideWhenUsed="1"/>
-    <w:lsdException w:name="Table Colorful 2" w:semiHidden="1" w:unhideWhenUsed="1"/>
-    <w:lsdException w:name="Table Colorful 3" w:semiHidden="1" w:unhideWhenUsed="1"/>
-    <w:lsdException w:name="Table Columns 1" w:semiHidden="1" w:unhideWhenUsed="1"/>
-    <w:lsdException w:name="Table Columns 2" w:semiHidden="1" w:unhideWhenUsed="1"/>
-    <w:lsdException w:name="Table Columns 3" w:semiHidden="1" w:unhideWhenUsed="1"/>
-    <w:lsdException w:name="Table Columns 4" w:semiHidden="1" w:unhideWhenUsed="1"/>
-    <w:lsdException w:name="Table Columns 5" w:semiHidden="1" w:unhideWhenUsed="1"/>
-    <w:lsdException w:name="Table Grid 1" w:semiHidden="1" w:unhideWhenUsed="1"/>
-    <w:lsdException w:name="Table Grid 2" w:semiHidden="1" w:unhideWhenUsed="1"/>
-    <w:lsdException w:name="Table Grid 3" w:semiHidden="1" w:unhideWhenUsed="1"/>
-    <w:lsdException w:name="Table Grid 4" w:semiHidden="1" w:unhideWhenUsed="1"/>
-    <w:lsdException w:name="Table Grid 5" w:semiHidden="1" w:unhideWhenUsed="1"/>
-    <w:lsdException w:name="Table Grid 6" w:semiHidden="1" w:unhideWhenUsed="1"/>
-    <w:lsdException w:name="Table Grid 7" w:semiHidden="1" w:unhideWhenUsed="1"/>
-    <w:lsdException w:name="Table Grid 8" w:semiHidden="1" w:unhideWhenUsed="1"/>
-    <w:lsdException w:name="Table List 1" w:semiHidden="1" w:unhideWhenUsed="1"/>
-    <w:lsdException w:name="Table List 2" w:semiHidden="1" w:unhideWhenUsed="1"/>
-    <w:lsdException w:name="Table List 3" w:semiHidden="1" w:unhideWhenUsed="1"/>
-    <w:lsdException w:name="Table List 4" w:semiHidden="1" w:unhideWhenUsed="1"/>
-    <w:lsdException w:name="Table List 5" w:semiHidden="1" w:unhideWhenUsed="1"/>
-    <w:lsdException w:name="Table List 6" w:semiHidden="1" w:unhideWhenUsed="1"/>
-    <w:lsdException w:name="Table List 7" w:semiHidden="1" w:unhideWhenUsed="1"/>
-    <w:lsdException w:name="Table List 8" w:semiHidden="1" w:unhideWhenUsed="1"/>
-    <w:lsdException w:name="Table 3D effects 1" w:semiHidden="1" w:unhideWhenUsed="1"/>
-    <w:lsdException w:name="Table 3D effects 2" w:semiHidden="1" w:unhideWhenUsed="1"/>
-    <w:lsdException w:name="Table 3D effects 3" w:semiHidden="1" w:unhideWhenUsed="1"/>
-    <w:lsdException w:name="Table Contemporary" w:semiHidden="1" w:unhideWhenUsed="1"/>
-    <w:lsdException w:name="Table Elegant" w:semiHidden="1" w:unhideWhenUsed="1"/>
-    <w:lsdException w:name="Table Professional" w:semiHidden="1" w:unhideWhenUsed="1"/>
-    <w:lsdException w:name="Table Subtle 1" w:semiHidden="1" w:unhideWhenUsed="1"/>
-    <w:lsdException w:name="Table Subtle 2" w:semiHidden="1" w:unhideWhenUsed="1"/>
-    <w:lsdException w:name="Table Web 1" w:semiHidden="1" w:unhideWhenUsed="1"/>
-    <w:lsdException w:name="Table Web 2" w:semiHidden="1" w:unhideWhenUsed="1"/>
-    <w:lsdException w:name="Table Web 3" w:semiHidden="1" w:unhideWhenUsed="1"/>
-    <w:lsdException w:name="Balloon Text" w:semiHidden="1" w:unhideWhenUsed="1"/>
-    <w:lsdException w:name="Table Grid" w:uiPriority="59"/>
-    <w:lsdException w:name="Table Theme" w:semiHidden="1" w:unhideWhenUsed="1"/>
-    <w:lsdException w:name="Placeholder Text" w:semiHidden="1"/>
-    <w:lsdException w:name="No Spacing" w:uiPriority="1" w:qFormat="1"/>
-    <w:lsdException w:name="Light Shading" w:uiPriority="60"/>
-    <w:lsdException w:name="Light List" w:uiPriority="61"/>
-    <w:lsdException w:name="Light Grid" w:uiPriority="62"/>
-    <w:lsdException w:name="Medium Shading 1" w:uiPriority="63"/>
-    <w:lsdException w:name="Medium Shading 2" w:uiPriority="64"/>
-    <w:lsdException w:name="Medium List 1" w:uiPriority="65"/>
-    <w:lsdException w:name="Medium List 2" w:uiPriority="66"/>
-    <w:lsdException w:name="Medium Grid 1" w:uiPriority="67"/>
-    <w:lsdException w:name="Medium Grid 2" w:uiPriority="68"/>
-    <w:lsdException w:name="Medium Grid 3" w:uiPriority="69"/>
-    <w:lsdException w:name="Dark List" w:uiPriority="70"/>
-    <w:lsdException w:name="Colorful Shading" w:uiPriority="71"/>
-    <w:lsdException w:name="Colorful List" w:uiPriority="72"/>
-    <w:lsdException w:name="Colorful Grid" w:uiPriority="73"/>
-    <w:lsdException w:name="Light Shading Accent 1" w:uiPriority="60"/>
-    <w:lsdException w:name="Light List Accent 1" w:uiPriority="61"/>
-    <w:lsdException w:name="Light Grid Accent 1" w:uiPriority="62"/>
-    <w:lsdException w:name="Medium Shading 1 Accent 1" w:uiPriority="63"/>
-    <w:lsdException w:name="Medium Shading 2 Accent 1" w:uiPriority="64"/>
-    <w:lsdException w:name="Medium List 1 Accent 1" w:uiPriority="65"/>
-    <w:lsdException w:name="Revision" w:semiHidden="1"/>
-    <w:lsdException w:name="List Paragraph" w:uiPriority="34" w:qFormat="1"/>
-    <w:lsdException w:name="Quote" w:uiPriority="29" w:qFormat="1"/>
-    <w:lsdException w:name="Intense Quote" w:uiPriority="30" w:qFormat="1"/>
-    <w:lsdException w:name="Medium List 2 Accent 1" w:uiPriority="66"/>
-    <w:lsdException w:name="Medium Grid 1 Accent 1" w:uiPriority="67"/>
-    <w:lsdException w:name="Medium Grid 2 Accent 1" w:uiPriority="68"/>
-    <w:lsdException w:name="Medium Grid 3 Accent 1" w:uiPriority="69"/>
-    <w:lsdException w:name="Dark List Accent 1" w:uiPriority="70"/>
-    <w:lsdException w:name="Colorful Shading Accent 1" w:uiPriority="71"/>
-    <w:lsdException w:name="Colorful List Accent 1" w:uiPriority="72"/>
-    <w:lsdException w:name="Colorful Grid Accent 1" w:uiPriority="73"/>
-    <w:lsdException w:name="Light Shading Accent 2" w:uiPriority="60"/>
-    <w:lsdException w:name="Light List Accent 2" w:uiPriority="61"/>
-    <w:lsdException w:name="Light Grid Accent 2" w:uiPriority="62"/>
-    <w:lsdException w:name="Medium Shading 1 Accent 2" w:uiPriority="63"/>
-    <w:lsdException w:name="Medium Shading 2 Accent 2" w:uiPriority="64"/>
-    <w:lsdException w:name="Medium List 1 Accent 2" w:uiPriority="65"/>
-    <w:lsdException w:name="Medium List 2 Accent 2" w:uiPriority="66"/>
-    <w:lsdException w:name="Medium Grid 1 Accent 2" w:uiPriority="67"/>
-    <w:lsdException w:name="Medium Grid 2 Accent 2" w:uiPriority="68"/>
-    <w:lsdException w:name="Medium Grid 3 Accent 2" w:uiPriority="69"/>
-    <w:lsdException w:name="Dark List Accent 2" w:uiPriority="70"/>
-    <w:lsdException w:name="Colorful Shading Accent 2" w:uiPriority="71"/>
-    <w:lsdException w:name="Colorful List Accent 2" w:uiPriority="72"/>
-    <w:lsdException w:name="Colorful Grid Accent 2" w:uiPriority="73"/>
-    <w:lsdException w:name="Light Shading Accent 3" w:uiPriority="60"/>
-    <w:lsdException w:name="Light List Accent 3" w:uiPriority="61"/>
-    <w:lsdException w:name="Light Grid Accent 3" w:uiPriority="62"/>
-    <w:lsdException w:name="Medium Shading 1 Accent 3" w:uiPriority="63"/>
-    <w:lsdException w:name="Medium Shading 2 Accent 3" w:uiPriority="64"/>
-    <w:lsdException w:name="Medium List 1 Accent 3" w:uiPriority="65"/>
-    <w:lsdException w:name="Medium List 2 Accent 3" w:uiPriority="66"/>
-    <w:lsdException w:name="Medium Grid 1 Accent 3" w:uiPriority="67"/>
-    <w:lsdException w:name="Medium Grid 2 Accent 3" w:uiPriority="68"/>
-    <w:lsdException w:name="Medium Grid 3 Accent 3" w:uiPriority="69"/>
-    <w:lsdException w:name="Dark List Accent 3" w:uiPriority="70"/>
-    <w:lsdException w:name="Colorful Shading Accent 3" w:uiPriority="71"/>
-    <w:lsdException w:name="Colorful List Accent 3" w:uiPriority="72"/>
-    <w:lsdException w:name="Colorful Grid Accent 3" w:uiPriority="73"/>
-    <w:lsdException w:name="Light Shading Accent 4" w:uiPriority="60"/>
-    <w:lsdException w:name="Light List Accent 4" w:uiPriority="61"/>
-    <w:lsdException w:name="Light Grid Accent 4" w:uiPriority="62"/>
-    <w:lsdException w:name="Medium Shading 1 Accent 4" w:uiPriority="63"/>
-    <w:lsdException w:name="Medium Shading 2 Accent 4" w:uiPriority="64"/>
-    <w:lsdException w:name="Medium List 1 Accent 4" w:uiPriority="65"/>
-    <w:lsdException w:name="Medium List 2 Accent 4" w:uiPriority="66"/>
-    <w:lsdException w:name="Medium Grid 1 Accent 4" w:uiPriority="67"/>
-    <w:lsdException w:name="Medium Grid 2 Accent 4" w:uiPriority="68"/>
-    <w:lsdException w:name="Medium Grid 3 Accent 4" w:uiPriority="69"/>
-    <w:lsdException w:name="Dark List Accent 4" w:uiPriority="70"/>
-    <w:lsdException w:name="Colorful Shading Accent 4" w:uiPriority="71"/>
-    <w:lsdException w:name="Colorful List Accent 4" w:uiPriority="72"/>
-    <w:lsdException w:name="Colorful Grid Accent 4" w:uiPriority="73"/>
-    <w:lsdException w:name="Light Shading Accent 5" w:uiPriority="60"/>
-    <w:lsdException w:name="Light List Accent 5" w:uiPriority="61"/>
-    <w:lsdException w:name="Light Grid Accent 5" w:uiPriority="62"/>
-    <w:lsdException w:name="Medium Shading 1 Accent 5" w:uiPriority="63"/>
-    <w:lsdException w:name="Medium Shading 2 Accent 5" w:uiPriority="64"/>
-    <w:lsdException w:name="Medium List 1 Accent 5" w:uiPriority="65"/>
-    <w:lsdException w:name="Medium List 2 Accent 5" w:uiPriority="66"/>
-    <w:lsdException w:name="Medium Grid 1 Accent 5" w:uiPriority="67"/>
-    <w:lsdException w:name="Medium Grid 2 Accent 5" w:uiPriority="68"/>
-    <w:lsdException w:name="Medium Grid 3 Accent 5" w:uiPriority="69"/>
-    <w:lsdException w:name="Dark List Accent 5" w:uiPriority="70"/>
-    <w:lsdException w:name="Colorful Shading Accent 5" w:uiPriority="71"/>
-    <w:lsdException w:name="Colorful List Accent 5" w:uiPriority="72"/>
-    <w:lsdException w:name="Colorful Grid Accent 5" w:uiPriority="73"/>
-    <w:lsdException w:name="Light Shading Accent 6" w:uiPriority="60"/>
-    <w:lsdException w:name="Light List Accent 6" w:uiPriority="61"/>
-    <w:lsdException w:name="Light Grid Accent 6" w:uiPriority="62"/>
-    <w:lsdException w:name="Medium Shading 1 Accent 6" w:uiPriority="63"/>
-    <w:lsdException w:name="Medium Shading 2 Accent 6" w:uiPriority="64"/>
-    <w:lsdException w:name="Medium List 1 Accent 6" w:uiPriority="65"/>
-    <w:lsdException w:name="Medium List 2 Accent 6" w:uiPriority="66"/>
-    <w:lsdException w:name="Medium Grid 1 Accent 6" w:uiPriority="67"/>
-    <w:lsdException w:name="Medium Grid 2 Accent 6" w:uiPriority="68"/>
-    <w:lsdException w:name="Medium Grid 3 Accent 6" w:uiPriority="69"/>
-    <w:lsdException w:name="Dark List Accent 6" w:uiPriority="70"/>
-    <w:lsdException w:name="Colorful Shading Accent 6" w:uiPriority="71"/>
-    <w:lsdException w:name="Colorful List Accent 6" w:uiPriority="72"/>
-    <w:lsdException w:name="Colorful Grid Accent 6" w:uiPriority="73"/>
-    <w:lsdException w:name="Subtle Emphasis" w:uiPriority="19" w:qFormat="1"/>
-    <w:lsdException w:name="Intense Emphasis" w:uiPriority="21" w:qFormat="1"/>
-    <w:lsdException w:name="Subtle Reference" w:uiPriority="31" w:qFormat="1"/>
-    <w:lsdException w:name="Intense Reference" w:uiPriority="32" w:qFormat="1"/>
-    <w:lsdException w:name="Book Title" w:uiPriority="33" w:qFormat="1"/>
-    <w:lsdException w:name="Bibliography" w:semiHidden="1" w:uiPriority="37" w:unhideWhenUsed="1"/>
-    <w:lsdException w:name="TOC Heading" w:semiHidden="1" w:uiPriority="39" w:unhideWhenUsed="1" w:qFormat="1"/>
-    <w:lsdException w:name="Plain Table 1" w:uiPriority="41"/>
-    <w:lsdException w:name="Plain Table 2" w:uiPriority="42"/>
-    <w:lsdException w:name="Plain Table 3" w:uiPriority="43"/>
-    <w:lsdException w:name="Plain Table 4" w:uiPriority="44"/>
-    <w:lsdException w:name="Plain Table 5" w:uiPriority="45"/>
-    <w:lsdException w:name="Grid Table Light" w:uiPriority="40"/>
-    <w:lsdException w:name="Grid Table 1 Light" w:uiPriority="46"/>
-    <w:lsdException w:name="Grid Table 2" w:uiPriority="47"/>
-    <w:lsdException w:name="Grid Table 3" w:uiPriority="48"/>
-    <w:lsdException w:name="Grid Table 4" w:uiPriority="49"/>
-    <w:lsdException w:name="Grid Table 5 Dark" w:uiPriority="50"/>
-    <w:lsdException w:name="Grid Table 6 Colorful" w:uiPriority="51"/>
-    <w:lsdException w:name="Grid Table 7 Colorful" w:uiPriority="52"/>
-    <w:lsdException w:name="Grid Table 1 Light Accent 1" w:uiPriority="46"/>
-    <w:lsdException w:name="Grid Table 2 Accent 1" w:uiPriority="47"/>
-    <w:lsdException w:name="Grid Table 3 Accent 1" w:uiPriority="48"/>
-    <w:lsdException w:name="Grid Table 4 Accent 1" w:uiPriority="49"/>
-    <w:lsdException w:name="Grid Table 5 Dark Accent 1" w:uiPriority="50"/>
-    <w:lsdException w:name="Grid Table 6 Colorful Accent 1" w:uiPriority="51"/>
-    <w:lsdException w:name="Grid Table 7 Colorful Accent 1" w:uiPriority="52"/>
-    <w:lsdException w:name="Grid Table 1 Light Accent 2" w:uiPriority="46"/>
-    <w:lsdException w:name="Grid Table 2 Accent 2" w:uiPriority="47"/>
-    <w:lsdException w:name="Grid Table 3 Accent 2" w:uiPriority="48"/>
-    <w:lsdException w:name="Grid Table 4 Accent 2" w:uiPriority="49"/>
-    <w:lsdException w:name="Grid Table 5 Dark Accent 2" w:uiPriority="50"/>
-    <w:lsdException w:name="Grid Table 6 Colorful Accent 2" w:uiPriority="51"/>
-    <w:lsdException w:name="Grid Table 7 Colorful Accent 2" w:uiPriority="52"/>
-    <w:lsdException w:name="Grid Table 1 Light Accent 3" w:uiPriority="46"/>
-    <w:lsdException w:name="Grid Table 2 Accent 3" w:uiPriority="47"/>
-    <w:lsdException w:name="Grid Table 3 Accent 3" w:uiPriority="48"/>
-    <w:lsdException w:name="Grid Table 4 Accent 3" w:uiPriority="49"/>
-    <w:lsdException w:name="Grid Table 5 Dark Accent 3" w:uiPriority="50"/>
-    <w:lsdException w:name="Grid Table 6 Colorful Accent 3" w:uiPriority="51"/>
-    <w:lsdException w:name="Grid Table 7 Colorful Accent 3" w:uiPriority="52"/>
-    <w:lsdException w:name="Grid Table 1 Light Accent 4" w:uiPriority="46"/>
-    <w:lsdException w:name="Grid Table 2 Accent 4" w:uiPriority="47"/>
-    <w:lsdException w:name="Grid Table 3 Accent 4" w:uiPriority="48"/>
-    <w:lsdException w:name="Grid Table 4 Accent 4" w:uiPriority="49"/>
-    <w:lsdException w:name="Grid Table 5 Dark Accent 4" w:uiPriority="50"/>
-    <w:lsdException w:name="Grid Table 6 Colorful Accent 4" w:uiPriority="51"/>
-    <w:lsdException w:name="Grid Table 7 Colorful Accent 4" w:uiPriority="52"/>
-    <w:lsdException w:name="Grid Table 1 Light Accent 5" w:uiPriority="46"/>
-    <w:lsdException w:name="Grid Table 2 Accent 5" w:uiPriority="47"/>
-    <w:lsdException w:name="Grid Table 3 Accent 5" w:uiPriority="48"/>
-    <w:lsdException w:name="Grid Table 4 Accent 5" w:uiPriority="49"/>
-    <w:lsdException w:name="Grid Table 5 Dark Accent 5" w:uiPriority="50"/>
-    <w:lsdException w:name="Grid Table 6 Colorful Accent 5" w:uiPriority="51"/>
-    <w:lsdException w:name="Grid Table 7 Colorful Accent 5" w:uiPriority="52"/>
-    <w:lsdException w:name="Grid Table 1 Light Accent 6" w:uiPriority="46"/>
-    <w:lsdException w:name="Grid Table 2 Accent 6" w:uiPriority="47"/>
-    <w:lsdException w:name="Grid Table 3 Accent 6" w:uiPriority="48"/>
-    <w:lsdException w:name="Grid Table 4 Accent 6" w:uiPriority="49"/>
-    <w:lsdException w:name="Grid Table 5 Dark Accent 6" w:uiPriority="50"/>
-    <w:lsdException w:name="Grid Table 6 Colorful Accent 6" w:uiPriority="51"/>
-    <w:lsdException w:name="Grid Table 7 Colorful Accent 6" w:uiPriority="52"/>
-    <w:lsdException w:name="List Table 1 Light" w:uiPriority="46"/>
-    <w:lsdException w:name="List Table 2" w:uiPriority="47"/>
-    <w:lsdException w:name="List Table 3" w:uiPriority="48"/>
-    <w:lsdException w:name="List Table 4" w:uiPriority="49"/>
-    <w:lsdException w:name="List Table 5 Dark" w:uiPriority="50"/>
-    <w:lsdException w:name="List Table 6 Colorful" w:uiPriority="51"/>
-    <w:lsdException w:name="List Table 7 Colorful" w:uiPriority="52"/>
-    <w:lsdException w:name="List Table 1 Light Accent 1" w:uiPriority="46"/>
-    <w:lsdException w:name="List Table 2 Accent 1" w:uiPriority="47"/>
-    <w:lsdException w:name="List Table 3 Accent 1" w:uiPriority="48"/>
-    <w:lsdException w:name="List Table 4 Accent 1" w:uiPriority="49"/>
-    <w:lsdException w:name="List Table 5 Dark Accent 1" w:uiPriority="50"/>
-    <w:lsdException w:name="List Table 6 Colorful Accent 1" w:uiPriority="51"/>
-    <w:lsdException w:name="List Table 7 Colorful Accent 1" w:uiPriority="52"/>
-    <w:lsdException w:name="List Table 1 Light Accent 2" w:uiPriority="46"/>
-    <w:lsdException w:name="List Table 2 Accent 2" w:uiPriority="47"/>
-    <w:lsdException w:name="List Table 3 Accent 2" w:uiPriority="48"/>
-    <w:lsdException w:name="List Table 4 Accent 2" w:uiPriority="49"/>
-    <w:lsdException w:name="List Table 5 Dark Accent 2" w:uiPriority="50"/>
-    <w:lsdException w:name="List Table 6 Colorful Accent 2" w:uiPriority="51"/>
-    <w:lsdException w:name="List Table 7 Colorful Accent 2" w:uiPriority="52"/>
-    <w:lsdException w:name="List Table 1 Light Accent 3" w:uiPriority="46"/>
-    <w:lsdException w:name="List Table 2 Accent 3" w:uiPriority="47"/>
-    <w:lsdException w:name="List Table 3 Accent 3" w:uiPriority="48"/>
-    <w:lsdException w:name="List Table 4 Accent 3" w:uiPriority="49"/>
-    <w:lsdException w:name="List Table 5 Dark Accent 3" w:uiPriority="50"/>
-    <w:lsdException w:name="List Table 6 Colorful Accent 3" w:uiPriority="51"/>
-    <w:lsdException w:name="List Table 7 Colorful Accent 3" w:uiPriority="52"/>
-    <w:lsdException w:name="List Table 1 Light Accent 4" w:uiPriority="46"/>
-    <w:lsdException w:name="List Table 2 Accent 4" w:uiPriority="47"/>
-    <w:lsdException w:name="List Table 3 Accent 4" w:uiPriority="48"/>
-    <w:lsdException w:name="List Table 4 Accent 4" w:uiPriority="49"/>
-    <w:lsdException w:name="List Table 5 Dark Accent 4" w:uiPriority="50"/>
-    <w:lsdException w:name="List Table 6 Colorful Accent 4" w:uiPriority="51"/>
-    <w:lsdException w:name="List Table 7 Colorful Accent 4" w:uiPriority="52"/>
-    <w:lsdException w:name="List Table 1 Light Accent 5" w:uiPriority="46"/>
-    <w:lsdException w:name="List Table 2 Accent 5" w:uiPriority="47"/>
-    <w:lsdException w:name="List Table 3 Accent 5" w:uiPriority="48"/>
-    <w:lsdException w:name="List Table 4 Accent 5" w:uiPriority="49"/>
-    <w:lsdException w:name="List Table 5 Dark Accent 5" w:uiPriority="50"/>
-    <w:lsdException w:name="List Table 6 Colorful Accent 5" w:uiPriority="51"/>
-    <w:lsdException w:name="List Table 7 Colorful Accent 5" w:uiPriority="52"/>
-    <w:lsdException w:name="List Table 1 Light Accent 6" w:uiPriority="46"/>
-    <w:lsdException w:name="List Table 2 Accent 6" w:uiPriority="47"/>
-    <w:lsdException w:name="List Table 3 Accent 6" w:uiPriority="48"/>
-    <w:lsdException w:name="List Table 4 Accent 6" w:uiPriority="49"/>
-    <w:lsdException w:name="List Table 5 Dark Accent 6" w:uiPriority="50"/>
-    <w:lsdException w:name="List Table 6 Colorful Accent 6" w:uiPriority="51"/>
-    <w:lsdException w:name="List Table 7 Colorful Accent 6" w:uiPriority="52"/>
+  <w:latentStyles w:defLockedState="0" w:defUIPriority="99" w:defSemiHidden="1" w:defUnhideWhenUsed="1" w:defQFormat="0" w:count="267">
+    <w:lsdException w:name="Normal" w:semiHidden="0" w:uiPriority="0" w:unhideWhenUsed="0" w:qFormat="1"/>
+    <w:lsdException w:name="heading 1" w:semiHidden="0" w:uiPriority="9" w:unhideWhenUsed="0" w:qFormat="1"/>
+    <w:lsdException w:name="heading 2" w:uiPriority="9" w:qFormat="1"/>
+    <w:lsdException w:name="heading 3" w:uiPriority="9" w:qFormat="1"/>
+    <w:lsdException w:name="heading 4" w:uiPriority="9" w:qFormat="1"/>
+    <w:lsdException w:name="heading 5" w:uiPriority="9" w:qFormat="1"/>
+    <w:lsdException w:name="heading 6" w:uiPriority="9" w:qFormat="1"/>
+    <w:lsdException w:name="heading 7" w:uiPriority="9" w:qFormat="1"/>
+    <w:lsdException w:name="heading 8" w:uiPriority="9" w:qFormat="1"/>
+    <w:lsdException w:name="heading 9" w:uiPriority="9" w:qFormat="1"/>
+    <w:lsdException w:name="toc 1" w:uiPriority="39"/>
+    <w:lsdException w:name="toc 2" w:uiPriority="39"/>
+    <w:lsdException w:name="toc 3" w:uiPriority="39"/>
+    <w:lsdException w:name="toc 4" w:uiPriority="39"/>
+    <w:lsdException w:name="toc 5" w:uiPriority="39"/>
+    <w:lsdException w:name="toc 6" w:uiPriority="39"/>
+    <w:lsdException w:name="toc 7" w:uiPriority="39"/>
+    <w:lsdException w:name="toc 8" w:uiPriority="39"/>
+    <w:lsdException w:name="toc 9" w:uiPriority="39"/>
+    <w:lsdException w:name="caption" w:uiPriority="35" w:qFormat="1"/>
+    <w:lsdException w:name="Title" w:semiHidden="0" w:uiPriority="10" w:unhideWhenUsed="0" w:qFormat="1"/>
+    <w:lsdException w:name="Default Paragraph Font" w:uiPriority="1"/>
+    <w:lsdException w:name="Subtitle" w:semiHidden="0" w:uiPriority="11" w:unhideWhenUsed="0" w:qFormat="1"/>
+    <w:lsdException w:name="Strong" w:semiHidden="0" w:uiPriority="22" w:unhideWhenUsed="0" w:qFormat="1"/>
+    <w:lsdException w:name="Emphasis" w:semiHidden="0" w:uiPriority="20" w:unhideWhenUsed="0" w:qFormat="1"/>
+    <w:lsdException w:name="Table Grid" w:semiHidden="0" w:uiPriority="59" w:unhideWhenUsed="0"/>
+    <w:lsdException w:name="Placeholder Text" w:unhideWhenUsed="0"/>
+    <w:lsdException w:name="No Spacing" w:semiHidden="0" w:uiPriority="1" w:unhideWhenUsed="0" w:qFormat="1"/>
+    <w:lsdException w:name="Light Shading" w:semiHidden="0" w:uiPriority="60" w:unhideWhenUsed="0"/>
+    <w:lsdException w:name="Light List" w:semiHidden="0" w:uiPriority="61" w:unhideWhenUsed="0"/>
+    <w:lsdException w:name="Light Grid" w:semiHidden="0" w:uiPriority="62" w:unhideWhenUsed="0"/>
+    <w:lsdException w:name="Medium Shading 1" w:semiHidden="0" w:uiPriority="63" w:unhideWhenUsed="0"/>
+    <w:lsdException w:name="Medium Shading 2" w:semiHidden="0" w:uiPriority="64" w:unhideWhenUsed="0"/>
+    <w:lsdException w:name="Medium List 1" w:semiHidden="0" w:uiPriority="65" w:unhideWhenUsed="0"/>
+    <w:lsdException w:name="Medium List 2" w:semiHidden="0" w:uiPriority="66" w:unhideWhenUsed="0"/>
+    <w:lsdException w:name="Medium Grid 1" w:semiHidden="0" w:uiPriority="67" w:unhideWhenUsed="0"/>
+    <w:lsdException w:name="Medium Grid 2" w:semiHidden="0" w:uiPriority="68" w:unhideWhenUsed="0"/>
+    <w:lsdException w:name="Medium Grid 3" w:semiHidden="0" w:uiPriority="69" w:unhideWhenUsed="0"/>
+    <w:lsdException w:name="Dark List" w:semiHidden="0" w:uiPriority="70" w:unhideWhenUsed="0"/>
+    <w:lsdException w:name="Colorful Shading" w:semiHidden="0" w:uiPriority="71" w:unhideWhenUsed="0"/>
+    <w:lsdException w:name="Colorful List" w:semiHidden="0" w:uiPriority="72" w:unhideWhenUsed="0"/>
+    <w:lsdException w:name="Colorful Grid" w:semiHidden="0" w:uiPriority="73" w:unhideWhenUsed="0"/>
+    <w:lsdException w:name="Light Shading Accent 1" w:semiHidden="0" w:uiPriority="60" w:unhideWhenUsed="0"/>
+    <w:lsdException w:name="Light List Accent 1" w:semiHidden="0" w:uiPriority="61" w:unhideWhenUsed="0"/>
+    <w:lsdException w:name="Light Grid Accent 1" w:semiHidden="0" w:uiPriority="62" w:unhideWhenUsed="0"/>
+    <w:lsdException w:name="Medium Shading 1 Accent 1" w:semiHidden="0" w:uiPriority="63" w:unhideWhenUsed="0"/>
+    <w:lsdException w:name="Medium Shading 2 Accent 1" w:semiHidden="0" w:uiPriority="64" w:unhideWhenUsed="0"/>
+    <w:lsdException w:name="Medium List 1 Accent 1" w:semiHidden="0" w:uiPriority="65" w:unhideWhenUsed="0"/>
+    <w:lsdException w:name="Revision" w:unhideWhenUsed="0"/>
+    <w:lsdException w:name="List Paragraph" w:semiHidden="0" w:uiPriority="34" w:unhideWhenUsed="0" w:qFormat="1"/>
+    <w:lsdException w:name="Quote" w:semiHidden="0" w:uiPriority="29" w:unhideWhenUsed="0" w:qFormat="1"/>
+    <w:lsdException w:name="Intense Quote" w:semiHidden="0" w:uiPriority="30" w:unhideWhenUsed="0" w:qFormat="1"/>
+    <w:lsdException w:name="Medium List 2 Accent 1" w:semiHidden="0" w:uiPriority="66" w:unhideWhenUsed="0"/>
+    <w:lsdException w:name="Medium Grid 1 Accent 1" w:semiHidden="0" w:uiPriority="67" w:unhideWhenUsed="0"/>
+    <w:lsdException w:name="Medium Grid 2 Accent 1" w:semiHidden="0" w:uiPriority="68" w:unhideWhenUsed="0"/>
+    <w:lsdException w:name="Medium Grid 3 Accent 1" w:semiHidden="0" w:uiPriority="69" w:unhideWhenUsed="0"/>
+    <w:lsdException w:name="Dark List Accent 1" w:semiHidden="0" w:uiPriority="70" w:unhideWhenUsed="0"/>
+    <w:lsdException w:name="Colorful Shading Accent 1" w:semiHidden="0" w:uiPriority="71" w:unhideWhenUsed="0"/>
+    <w:lsdException w:name="Colorful List Accent 1" w:semiHidden="0" w:uiPriority="72" w:unhideWhenUsed="0"/>
+    <w:lsdException w:name="Colorful Grid Accent 1" w:semiHidden="0" w:uiPriority="73" w:unhideWhenUsed="0"/>
+    <w:lsdException w:name="Light Shading Accent 2" w:semiHidden="0" w:uiPriority="60" w:unhideWhenUsed="0"/>
+    <w:lsdException w:name="Light List Accent 2" w:semiHidden="0" w:uiPriority="61" w:unhideWhenUsed="0"/>
+    <w:lsdException w:name="Light Grid Accent 2" w:semiHidden="0" w:uiPriority="62" w:unhideWhenUsed="0"/>
+    <w:lsdException w:name="Medium Shading 1 Accent 2" w:semiHidden="0" w:uiPriority="63" w:unhideWhenUsed="0"/>
+    <w:lsdException w:name="Medium Shading 2 Accent 2" w:semiHidden="0" w:uiPriority="64" w:unhideWhenUsed="0"/>
+    <w:lsdException w:name="Medium List 1 Accent 2" w:semiHidden="0" w:uiPriority="65" w:unhideWhenUsed="0"/>
+    <w:lsdException w:name="Medium List 2 Accent 2" w:semiHidden="0" w:uiPriority="66" w:unhideWhenUsed="0"/>
+    <w:lsdException w:name="Medium Grid 1 Accent 2" w:semiHidden="0" w:uiPriority="67" w:unhideWhenUsed="0"/>
+    <w:lsdException w:name="Medium Grid 2 Accent 2" w:semiHidden="0" w:uiPriority="68" w:unhideWhenUsed="0"/>
+    <w:lsdException w:name="Medium Grid 3 Accent 2" w:semiHidden="0" w:uiPriority="69" w:unhideWhenUsed="0"/>
+    <w:lsdException w:name="Dark List Accent 2" w:semiHidden="0" w:uiPriority="70" w:unhideWhenUsed="0"/>
+    <w:lsdException w:name="Colorful Shading Accent 2" w:semiHidden="0" w:uiPriority="71" w:unhideWhenUsed="0"/>
+    <w:lsdException w:name="Colorful List Accent 2" w:semiHidden="0" w:uiPriority="72" w:unhideWhenUsed="0"/>
+    <w:lsdException w:name="Colorful Grid Accent 2" w:semiHidden="0" w:uiPriority="73" w:unhideWhenUsed="0"/>
+    <w:lsdException w:name="Light Shading Accent 3" w:semiHidden="0" w:uiPriority="60" w:unhideWhenUsed="0"/>
+    <w:lsdException w:name="Light List Accent 3" w:semiHidden="0" w:uiPriority="61" w:unhideWhenUsed="0"/>
+    <w:lsdException w:name="Light Grid Accent 3" w:semiHidden="0" w:uiPriority="62" w:unhideWhenUsed="0"/>
+    <w:lsdException w:name="Medium Shading 1 Accent 3" w:semiHidden="0" w:uiPriority="63" w:unhideWhenUsed="0"/>
+    <w:lsdException w:name="Medium Shading 2 Accent 3" w:semiHidden="0" w:uiPriority="64" w:unhideWhenUsed="0"/>
+    <w:lsdException w:name="Medium List 1 Accent 3" w:semiHidden="0" w:uiPriority="65" w:unhideWhenUsed="0"/>
+    <w:lsdException w:name="Medium List 2 Accent 3" w:semiHidden="0" w:uiPriority="66" w:unhideWhenUsed="0"/>
+    <w:lsdException w:name="Medium Grid 1 Accent 3" w:semiHidden="0" w:uiPriority="67" w:unhideWhenUsed="0"/>
+    <w:lsdException w:name="Medium Grid 2 Accent 3" w:semiHidden="0" w:uiPriority="68" w:unhideWhenUsed="0"/>
+    <w:lsdException w:name="Medium Grid 3 Accent 3" w:semiHidden="0" w:uiPriority="69" w:unhideWhenUsed="0"/>
+    <w:lsdException w:name="Dark List Accent 3" w:semiHidden="0" w:uiPriority="70" w:unhideWhenUsed="0"/>
+    <w:lsdException w:name="Colorful Shading Accent 3" w:semiHidden="0" w:uiPriority="71" w:unhideWhenUsed="0"/>
+    <w:lsdException w:name="Colorful List Accent 3" w:semiHidden="0" w:uiPriority="72" w:unhideWhenUsed="0"/>
+    <w:lsdException w:name="Colorful Grid Accent 3" w:semiHidden="0" w:uiPriority="73" w:unhideWhenUsed="0"/>
+    <w:lsdException w:name="Light Shading Accent 4" w:semiHidden="0" w:uiPriority="60" w:unhideWhenUsed="0"/>
+    <w:lsdException w:name="Light List Accent 4" w:semiHidden="0" w:uiPriority="61" w:unhideWhenUsed="0"/>
+    <w:lsdException w:name="Light Grid Accent 4" w:semiHidden="0" w:uiPriority="62" w:unhideWhenUsed="0"/>
+    <w:lsdException w:name="Medium Shading 1 Accent 4" w:semiHidden="0" w:uiPriority="63" w:unhideWhenUsed="0"/>
+    <w:lsdException w:name="Medium Shading 2 Accent 4" w:semiHidden="0" w:uiPriority="64" w:unhideWhenUsed="0"/>
+    <w:lsdException w:name="Medium List 1 Accent 4" w:semiHidden="0" w:uiPriority="65" w:unhideWhenUsed="0"/>
+    <w:lsdException w:name="Medium List 2 Accent 4" w:semiHidden="0" w:uiPriority="66" w:unhideWhenUsed="0"/>
+    <w:lsdException w:name="Medium Grid 1 Accent 4" w:semiHidden="0" w:uiPriority="67" w:unhideWhenUsed="0"/>
+    <w:lsdException w:name="Medium Grid 2 Accent 4" w:semiHidden="0" w:uiPriority="68" w:unhideWhenUsed="0"/>
+    <w:lsdException w:name="Medium Grid 3 Accent 4" w:semiHidden="0" w:uiPriority="69" w:unhideWhenUsed="0"/>
+    <w:lsdException w:name="Dark List Accent 4" w:semiHidden="0" w:uiPriority="70" w:unhideWhenUsed="0"/>
+    <w:lsdException w:name="Colorful Shading Accent 4" w:semiHidden="0" w:uiPriority="71" w:unhideWhenUsed="0"/>
+    <w:lsdException w:name="Colorful List Accent 4" w:semiHidden="0" w:uiPriority="72" w:unhideWhenUsed="0"/>
+    <w:lsdException w:name="Colorful Grid Accent 4" w:semiHidden="0" w:uiPriority="73" w:unhideWhenUsed="0"/>
+    <w:lsdException w:name="Light Shading Accent 5" w:semiHidden="0" w:uiPriority="60" w:unhideWhenUsed="0"/>
+    <w:lsdException w:name="Light List Accent 5" w:semiHidden="0" w:uiPriority="61" w:unhideWhenUsed="0"/>
+    <w:lsdException w:name="Light Grid Accent 5" w:semiHidden="0" w:uiPriority="62" w:unhideWhenUsed="0"/>
+    <w:lsdException w:name="Medium Shading 1 Accent 5" w:semiHidden="0" w:uiPriority="63" w:unhideWhenUsed="0"/>
+    <w:lsdException w:name="Medium Shading 2 Accent 5" w:semiHidden="0" w:uiPriority="64" w:unhideWhenUsed="0"/>
+    <w:lsdException w:name="Medium List 1 Accent 5" w:semiHidden="0" w:uiPriority="65" w:unhideWhenUsed="0"/>
+    <w:lsdException w:name="Medium List 2 Accent 5" w:semiHidden="0" w:uiPriority="66" w:unhideWhenUsed="0"/>
+    <w:lsdException w:name="Medium Grid 1 Accent 5" w:semiHidden="0" w:uiPriority="67" w:unhideWhenUsed="0"/>
+    <w:lsdException w:name="Medium Grid 2 Accent 5" w:semiHidden="0" w:uiPriority="68" w:unhideWhenUsed="0"/>
+    <w:lsdException w:name="Medium Grid 3 Accent 5" w:semiHidden="0" w:uiPriority="69" w:unhideWhenUsed="0"/>
+    <w:lsdException w:name="Dark List Accent 5" w:semiHidden="0" w:uiPriority="70" w:unhideWhenUsed="0"/>
+    <w:lsdException w:name="Colorful Shading Accent 5" w:semiHidden="0" w:uiPriority="71" w:unhideWhenUsed="0"/>
+    <w:lsdException w:name="Colorful List Accent 5" w:semiHidden="0" w:uiPriority="72" w:unhideWhenUsed="0"/>
+    <w:lsdException w:name="Colorful Grid Accent 5" w:semiHidden="0" w:uiPriority="73" w:unhideWhenUsed="0"/>
+    <w:lsdException w:name="Light Shading Accent 6" w:semiHidden="0" w:uiPriority="60" w:unhideWhenUsed="0"/>
+    <w:lsdException w:name="Light List Accent 6" w:semiHidden="0" w:uiPriority="61" w:unhideWhenUsed="0"/>
+    <w:lsdException w:name="Light Grid Accent 6" w:semiHidden="0" w:uiPriority="62" w:unhideWhenUsed="0"/>
+    <w:lsdException w:name="Medium Shading 1 Accent 6" w:semiHidden="0" w:uiPriority="63" w:unhideWhenUsed="0"/>
+    <w:lsdException w:name="Medium Shading 2 Accent 6" w:semiHidden="0" w:uiPriority="64" w:unhideWhenUsed="0"/>
+    <w:lsdException w:name="Medium List 1 Accent 6" w:semiHidden="0" w:uiPriority="65" w:unhideWhenUsed="0"/>
+    <w:lsdException w:name="Medium List 2 Accent 6" w:semiHidden="0" w:uiPriority="66" w:unhideWhenUsed="0"/>
+    <w:lsdException w:name="Medium Grid 1 Accent 6" w:semiHidden="0" w:uiPriority="67" w:unhideWhenUsed="0"/>
+    <w:lsdException w:name="Medium Grid 2 Accent 6" w:semiHidden="0" w:uiPriority="68" w:unhideWhenUsed="0"/>
+    <w:lsdException w:name="Medium Grid 3 Accent 6" w:semiHidden="0" w:uiPriority="69" w:unhideWhenUsed="0"/>
+    <w:lsdException w:name="Dark List Accent 6" w:semiHidden="0" w:uiPriority="70" w:unhideWhenUsed="0"/>
+    <w:lsdException w:name="Colorful Shading Accent 6" w:semiHidden="0" w:uiPriority="71" w:unhideWhenUsed="0"/>
+    <w:lsdException w:name="Colorful List Accent 6" w:semiHidden="0" w:uiPriority="72" w:unhideWhenUsed="0"/>
+    <w:lsdException w:name="Colorful Grid Accent 6" w:semiHidden="0" w:uiPriority="73" w:unhideWhenUsed="0"/>
+    <w:lsdException w:name="Subtle Emphasis" w:semiHidden="0" w:uiPriority="19" w:unhideWhenUsed="0" w:qFormat="1"/>
+    <w:lsdException w:name="Intense Emphasis" w:semiHidden="0" w:uiPriority="21" w:unhideWhenUsed="0" w:qFormat="1"/>
+    <w:lsdException w:name="Subtle Reference" w:semiHidden="0" w:uiPriority="31" w:unhideWhenUsed="0" w:qFormat="1"/>
+    <w:lsdException w:name="Intense Reference" w:semiHidden="0" w:uiPriority="32" w:unhideWhenUsed="0" w:qFormat="1"/>
+    <w:lsdException w:name="Book Title" w:semiHidden="0" w:uiPriority="33" w:unhideWhenUsed="0" w:qFormat="1"/>
+    <w:lsdException w:name="Bibliography" w:uiPriority="37"/>
+    <w:lsdException w:name="TOC Heading" w:uiPriority="39" w:qFormat="1"/>
   </w:latentStyles>
   <w:style w:type="paragraph" w:default="1" w:styleId="Normal">
     <w:name w:val="Normal"/>
@@ -2916,8 +2700,418 @@
 </w:styles>
 </file>
 
+<file path=word/stylesWithEffects.xml><?xml version="1.0" encoding="utf-8"?>
+<w:styles xmlns:wpc="http://schemas.microsoft.com/office/word/2010/wordprocessingCanvas" xmlns:mc="http://schemas.openxmlformats.org/markup-compatibility/2006" xmlns:o="urn:schemas-microsoft-com:office:office" xmlns:r="http://schemas.openxmlformats.org/officeDocument/2006/relationships" xmlns:m="http://schemas.openxmlformats.org/officeDocument/2006/math" xmlns:v="urn:schemas-microsoft-com:vml" xmlns:wp14="http://schemas.microsoft.com/office/word/2010/wordprocessingDrawing" xmlns:wp="http://schemas.openxmlformats.org/drawingml/2006/wordprocessingDrawing" xmlns:w10="urn:schemas-microsoft-com:office:word" xmlns:w="http://schemas.openxmlformats.org/wordprocessingml/2006/main" xmlns:w14="http://schemas.microsoft.com/office/word/2010/wordml" xmlns:wpg="http://schemas.microsoft.com/office/word/2010/wordprocessingGroup" xmlns:wpi="http://schemas.microsoft.com/office/word/2010/wordprocessingInk" xmlns:wne="http://schemas.microsoft.com/office/word/2006/wordml" xmlns:wps="http://schemas.microsoft.com/office/word/2010/wordprocessingShape" mc:Ignorable="w14 wp14">
+  <w:docDefaults>
+    <w:rPrDefault>
+      <w:rPr>
+        <w:rFonts w:asciiTheme="minorHAnsi" w:eastAsiaTheme="minorHAnsi" w:hAnsiTheme="minorHAnsi" w:cstheme="minorBidi"/>
+        <w:sz w:val="22"/>
+        <w:szCs w:val="22"/>
+        <w:lang w:val="en-IE" w:eastAsia="en-US" w:bidi="ar-SA"/>
+      </w:rPr>
+    </w:rPrDefault>
+    <w:pPrDefault>
+      <w:pPr>
+        <w:spacing w:after="200" w:line="276" w:lineRule="auto"/>
+      </w:pPr>
+    </w:pPrDefault>
+  </w:docDefaults>
+  <w:latentStyles w:defLockedState="0" w:defUIPriority="99" w:defSemiHidden="1" w:defUnhideWhenUsed="1" w:defQFormat="0" w:count="267">
+    <w:lsdException w:name="Normal" w:semiHidden="0" w:uiPriority="0" w:unhideWhenUsed="0" w:qFormat="1"/>
+    <w:lsdException w:name="heading 1" w:semiHidden="0" w:uiPriority="9" w:unhideWhenUsed="0" w:qFormat="1"/>
+    <w:lsdException w:name="heading 2" w:uiPriority="9" w:qFormat="1"/>
+    <w:lsdException w:name="heading 3" w:uiPriority="9" w:qFormat="1"/>
+    <w:lsdException w:name="heading 4" w:uiPriority="9" w:qFormat="1"/>
+    <w:lsdException w:name="heading 5" w:uiPriority="9" w:qFormat="1"/>
+    <w:lsdException w:name="heading 6" w:uiPriority="9" w:qFormat="1"/>
+    <w:lsdException w:name="heading 7" w:uiPriority="9" w:qFormat="1"/>
+    <w:lsdException w:name="heading 8" w:uiPriority="9" w:qFormat="1"/>
+    <w:lsdException w:name="heading 9" w:uiPriority="9" w:qFormat="1"/>
+    <w:lsdException w:name="toc 1" w:uiPriority="39"/>
+    <w:lsdException w:name="toc 2" w:uiPriority="39"/>
+    <w:lsdException w:name="toc 3" w:uiPriority="39"/>
+    <w:lsdException w:name="toc 4" w:uiPriority="39"/>
+    <w:lsdException w:name="toc 5" w:uiPriority="39"/>
+    <w:lsdException w:name="toc 6" w:uiPriority="39"/>
+    <w:lsdException w:name="toc 7" w:uiPriority="39"/>
+    <w:lsdException w:name="toc 8" w:uiPriority="39"/>
+    <w:lsdException w:name="toc 9" w:uiPriority="39"/>
+    <w:lsdException w:name="caption" w:uiPriority="35" w:qFormat="1"/>
+    <w:lsdException w:name="Title" w:semiHidden="0" w:uiPriority="10" w:unhideWhenUsed="0" w:qFormat="1"/>
+    <w:lsdException w:name="Default Paragraph Font" w:uiPriority="1"/>
+    <w:lsdException w:name="Subtitle" w:semiHidden="0" w:uiPriority="11" w:unhideWhenUsed="0" w:qFormat="1"/>
+    <w:lsdException w:name="Strong" w:semiHidden="0" w:uiPriority="22" w:unhideWhenUsed="0" w:qFormat="1"/>
+    <w:lsdException w:name="Emphasis" w:semiHidden="0" w:uiPriority="20" w:unhideWhenUsed="0" w:qFormat="1"/>
+    <w:lsdException w:name="Table Grid" w:semiHidden="0" w:uiPriority="59" w:unhideWhenUsed="0"/>
+    <w:lsdException w:name="Placeholder Text" w:unhideWhenUsed="0"/>
+    <w:lsdException w:name="No Spacing" w:semiHidden="0" w:uiPriority="1" w:unhideWhenUsed="0" w:qFormat="1"/>
+    <w:lsdException w:name="Light Shading" w:semiHidden="0" w:uiPriority="60" w:unhideWhenUsed="0"/>
+    <w:lsdException w:name="Light List" w:semiHidden="0" w:uiPriority="61" w:unhideWhenUsed="0"/>
+    <w:lsdException w:name="Light Grid" w:semiHidden="0" w:uiPriority="62" w:unhideWhenUsed="0"/>
+    <w:lsdException w:name="Medium Shading 1" w:semiHidden="0" w:uiPriority="63" w:unhideWhenUsed="0"/>
+    <w:lsdException w:name="Medium Shading 2" w:semiHidden="0" w:uiPriority="64" w:unhideWhenUsed="0"/>
+    <w:lsdException w:name="Medium List 1" w:semiHidden="0" w:uiPriority="65" w:unhideWhenUsed="0"/>
+    <w:lsdException w:name="Medium List 2" w:semiHidden="0" w:uiPriority="66" w:unhideWhenUsed="0"/>
+    <w:lsdException w:name="Medium Grid 1" w:semiHidden="0" w:uiPriority="67" w:unhideWhenUsed="0"/>
+    <w:lsdException w:name="Medium Grid 2" w:semiHidden="0" w:uiPriority="68" w:unhideWhenUsed="0"/>
+    <w:lsdException w:name="Medium Grid 3" w:semiHidden="0" w:uiPriority="69" w:unhideWhenUsed="0"/>
+    <w:lsdException w:name="Dark List" w:semiHidden="0" w:uiPriority="70" w:unhideWhenUsed="0"/>
+    <w:lsdException w:name="Colorful Shading" w:semiHidden="0" w:uiPriority="71" w:unhideWhenUsed="0"/>
+    <w:lsdException w:name="Colorful List" w:semiHidden="0" w:uiPriority="72" w:unhideWhenUsed="0"/>
+    <w:lsdException w:name="Colorful Grid" w:semiHidden="0" w:uiPriority="73" w:unhideWhenUsed="0"/>
+    <w:lsdException w:name="Light Shading Accent 1" w:semiHidden="0" w:uiPriority="60" w:unhideWhenUsed="0"/>
+    <w:lsdException w:name="Light List Accent 1" w:semiHidden="0" w:uiPriority="61" w:unhideWhenUsed="0"/>
+    <w:lsdException w:name="Light Grid Accent 1" w:semiHidden="0" w:uiPriority="62" w:unhideWhenUsed="0"/>
+    <w:lsdException w:name="Medium Shading 1 Accent 1" w:semiHidden="0" w:uiPriority="63" w:unhideWhenUsed="0"/>
+    <w:lsdException w:name="Medium Shading 2 Accent 1" w:semiHidden="0" w:uiPriority="64" w:unhideWhenUsed="0"/>
+    <w:lsdException w:name="Medium List 1 Accent 1" w:semiHidden="0" w:uiPriority="65" w:unhideWhenUsed="0"/>
+    <w:lsdException w:name="Revision" w:unhideWhenUsed="0"/>
+    <w:lsdException w:name="List Paragraph" w:semiHidden="0" w:uiPriority="34" w:unhideWhenUsed="0" w:qFormat="1"/>
+    <w:lsdException w:name="Quote" w:semiHidden="0" w:uiPriority="29" w:unhideWhenUsed="0" w:qFormat="1"/>
+    <w:lsdException w:name="Intense Quote" w:semiHidden="0" w:uiPriority="30" w:unhideWhenUsed="0" w:qFormat="1"/>
+    <w:lsdException w:name="Medium List 2 Accent 1" w:semiHidden="0" w:uiPriority="66" w:unhideWhenUsed="0"/>
+    <w:lsdException w:name="Medium Grid 1 Accent 1" w:semiHidden="0" w:uiPriority="67" w:unhideWhenUsed="0"/>
+    <w:lsdException w:name="Medium Grid 2 Accent 1" w:semiHidden="0" w:uiPriority="68" w:unhideWhenUsed="0"/>
+    <w:lsdException w:name="Medium Grid 3 Accent 1" w:semiHidden="0" w:uiPriority="69" w:unhideWhenUsed="0"/>
+    <w:lsdException w:name="Dark List Accent 1" w:semiHidden="0" w:uiPriority="70" w:unhideWhenUsed="0"/>
+    <w:lsdException w:name="Colorful Shading Accent 1" w:semiHidden="0" w:uiPriority="71" w:unhideWhenUsed="0"/>
+    <w:lsdException w:name="Colorful List Accent 1" w:semiHidden="0" w:uiPriority="72" w:unhideWhenUsed="0"/>
+    <w:lsdException w:name="Colorful Grid Accent 1" w:semiHidden="0" w:uiPriority="73" w:unhideWhenUsed="0"/>
+    <w:lsdException w:name="Light Shading Accent 2" w:semiHidden="0" w:uiPriority="60" w:unhideWhenUsed="0"/>
+    <w:lsdException w:name="Light List Accent 2" w:semiHidden="0" w:uiPriority="61" w:unhideWhenUsed="0"/>
+    <w:lsdException w:name="Light Grid Accent 2" w:semiHidden="0" w:uiPriority="62" w:unhideWhenUsed="0"/>
+    <w:lsdException w:name="Medium Shading 1 Accent 2" w:semiHidden="0" w:uiPriority="63" w:unhideWhenUsed="0"/>
+    <w:lsdException w:name="Medium Shading 2 Accent 2" w:semiHidden="0" w:uiPriority="64" w:unhideWhenUsed="0"/>
+    <w:lsdException w:name="Medium List 1 Accent 2" w:semiHidden="0" w:uiPriority="65" w:unhideWhenUsed="0"/>
+    <w:lsdException w:name="Medium List 2 Accent 2" w:semiHidden="0" w:uiPriority="66" w:unhideWhenUsed="0"/>
+    <w:lsdException w:name="Medium Grid 1 Accent 2" w:semiHidden="0" w:uiPriority="67" w:unhideWhenUsed="0"/>
+    <w:lsdException w:name="Medium Grid 2 Accent 2" w:semiHidden="0" w:uiPriority="68" w:unhideWhenUsed="0"/>
+    <w:lsdException w:name="Medium Grid 3 Accent 2" w:semiHidden="0" w:uiPriority="69" w:unhideWhenUsed="0"/>
+    <w:lsdException w:name="Dark List Accent 2" w:semiHidden="0" w:uiPriority="70" w:unhideWhenUsed="0"/>
+    <w:lsdException w:name="Colorful Shading Accent 2" w:semiHidden="0" w:uiPriority="71" w:unhideWhenUsed="0"/>
+    <w:lsdException w:name="Colorful List Accent 2" w:semiHidden="0" w:uiPriority="72" w:unhideWhenUsed="0"/>
+    <w:lsdException w:name="Colorful Grid Accent 2" w:semiHidden="0" w:uiPriority="73" w:unhideWhenUsed="0"/>
+    <w:lsdException w:name="Light Shading Accent 3" w:semiHidden="0" w:uiPriority="60" w:unhideWhenUsed="0"/>
+    <w:lsdException w:name="Light List Accent 3" w:semiHidden="0" w:uiPriority="61" w:unhideWhenUsed="0"/>
+    <w:lsdException w:name="Light Grid Accent 3" w:semiHidden="0" w:uiPriority="62" w:unhideWhenUsed="0"/>
+    <w:lsdException w:name="Medium Shading 1 Accent 3" w:semiHidden="0" w:uiPriority="63" w:unhideWhenUsed="0"/>
+    <w:lsdException w:name="Medium Shading 2 Accent 3" w:semiHidden="0" w:uiPriority="64" w:unhideWhenUsed="0"/>
+    <w:lsdException w:name="Medium List 1 Accent 3" w:semiHidden="0" w:uiPriority="65" w:unhideWhenUsed="0"/>
+    <w:lsdException w:name="Medium List 2 Accent 3" w:semiHidden="0" w:uiPriority="66" w:unhideWhenUsed="0"/>
+    <w:lsdException w:name="Medium Grid 1 Accent 3" w:semiHidden="0" w:uiPriority="67" w:unhideWhenUsed="0"/>
+    <w:lsdException w:name="Medium Grid 2 Accent 3" w:semiHidden="0" w:uiPriority="68" w:unhideWhenUsed="0"/>
+    <w:lsdException w:name="Medium Grid 3 Accent 3" w:semiHidden="0" w:uiPriority="69" w:unhideWhenUsed="0"/>
+    <w:lsdException w:name="Dark List Accent 3" w:semiHidden="0" w:uiPriority="70" w:unhideWhenUsed="0"/>
+    <w:lsdException w:name="Colorful Shading Accent 3" w:semiHidden="0" w:uiPriority="71" w:unhideWhenUsed="0"/>
+    <w:lsdException w:name="Colorful List Accent 3" w:semiHidden="0" w:uiPriority="72" w:unhideWhenUsed="0"/>
+    <w:lsdException w:name="Colorful Grid Accent 3" w:semiHidden="0" w:uiPriority="73" w:unhideWhenUsed="0"/>
+    <w:lsdException w:name="Light Shading Accent 4" w:semiHidden="0" w:uiPriority="60" w:unhideWhenUsed="0"/>
+    <w:lsdException w:name="Light List Accent 4" w:semiHidden="0" w:uiPriority="61" w:unhideWhenUsed="0"/>
+    <w:lsdException w:name="Light Grid Accent 4" w:semiHidden="0" w:uiPriority="62" w:unhideWhenUsed="0"/>
+    <w:lsdException w:name="Medium Shading 1 Accent 4" w:semiHidden="0" w:uiPriority="63" w:unhideWhenUsed="0"/>
+    <w:lsdException w:name="Medium Shading 2 Accent 4" w:semiHidden="0" w:uiPriority="64" w:unhideWhenUsed="0"/>
+    <w:lsdException w:name="Medium List 1 Accent 4" w:semiHidden="0" w:uiPriority="65" w:unhideWhenUsed="0"/>
+    <w:lsdException w:name="Medium List 2 Accent 4" w:semiHidden="0" w:uiPriority="66" w:unhideWhenUsed="0"/>
+    <w:lsdException w:name="Medium Grid 1 Accent 4" w:semiHidden="0" w:uiPriority="67" w:unhideWhenUsed="0"/>
+    <w:lsdException w:name="Medium Grid 2 Accent 4" w:semiHidden="0" w:uiPriority="68" w:unhideWhenUsed="0"/>
+    <w:lsdException w:name="Medium Grid 3 Accent 4" w:semiHidden="0" w:uiPriority="69" w:unhideWhenUsed="0"/>
+    <w:lsdException w:name="Dark List Accent 4" w:semiHidden="0" w:uiPriority="70" w:unhideWhenUsed="0"/>
+    <w:lsdException w:name="Colorful Shading Accent 4" w:semiHidden="0" w:uiPriority="71" w:unhideWhenUsed="0"/>
+    <w:lsdException w:name="Colorful List Accent 4" w:semiHidden="0" w:uiPriority="72" w:unhideWhenUsed="0"/>
+    <w:lsdException w:name="Colorful Grid Accent 4" w:semiHidden="0" w:uiPriority="73" w:unhideWhenUsed="0"/>
+    <w:lsdException w:name="Light Shading Accent 5" w:semiHidden="0" w:uiPriority="60" w:unhideWhenUsed="0"/>
+    <w:lsdException w:name="Light List Accent 5" w:semiHidden="0" w:uiPriority="61" w:unhideWhenUsed="0"/>
+    <w:lsdException w:name="Light Grid Accent 5" w:semiHidden="0" w:uiPriority="62" w:unhideWhenUsed="0"/>
+    <w:lsdException w:name="Medium Shading 1 Accent 5" w:semiHidden="0" w:uiPriority="63" w:unhideWhenUsed="0"/>
+    <w:lsdException w:name="Medium Shading 2 Accent 5" w:semiHidden="0" w:uiPriority="64" w:unhideWhenUsed="0"/>
+    <w:lsdException w:name="Medium List 1 Accent 5" w:semiHidden="0" w:uiPriority="65" w:unhideWhenUsed="0"/>
+    <w:lsdException w:name="Medium List 2 Accent 5" w:semiHidden="0" w:uiPriority="66" w:unhideWhenUsed="0"/>
+    <w:lsdException w:name="Medium Grid 1 Accent 5" w:semiHidden="0" w:uiPriority="67" w:unhideWhenUsed="0"/>
+    <w:lsdException w:name="Medium Grid 2 Accent 5" w:semiHidden="0" w:uiPriority="68" w:unhideWhenUsed="0"/>
+    <w:lsdException w:name="Medium Grid 3 Accent 5" w:semiHidden="0" w:uiPriority="69" w:unhideWhenUsed="0"/>
+    <w:lsdException w:name="Dark List Accent 5" w:semiHidden="0" w:uiPriority="70" w:unhideWhenUsed="0"/>
+    <w:lsdException w:name="Colorful Shading Accent 5" w:semiHidden="0" w:uiPriority="71" w:unhideWhenUsed="0"/>
+    <w:lsdException w:name="Colorful List Accent 5" w:semiHidden="0" w:uiPriority="72" w:unhideWhenUsed="0"/>
+    <w:lsdException w:name="Colorful Grid Accent 5" w:semiHidden="0" w:uiPriority="73" w:unhideWhenUsed="0"/>
+    <w:lsdException w:name="Light Shading Accent 6" w:semiHidden="0" w:uiPriority="60" w:unhideWhenUsed="0"/>
+    <w:lsdException w:name="Light List Accent 6" w:semiHidden="0" w:uiPriority="61" w:unhideWhenUsed="0"/>
+    <w:lsdException w:name="Light Grid Accent 6" w:semiHidden="0" w:uiPriority="62" w:unhideWhenUsed="0"/>
+    <w:lsdException w:name="Medium Shading 1 Accent 6" w:semiHidden="0" w:uiPriority="63" w:unhideWhenUsed="0"/>
+    <w:lsdException w:name="Medium Shading 2 Accent 6" w:semiHidden="0" w:uiPriority="64" w:unhideWhenUsed="0"/>
+    <w:lsdException w:name="Medium List 1 Accent 6" w:semiHidden="0" w:uiPriority="65" w:unhideWhenUsed="0"/>
+    <w:lsdException w:name="Medium List 2 Accent 6" w:semiHidden="0" w:uiPriority="66" w:unhideWhenUsed="0"/>
+    <w:lsdException w:name="Medium Grid 1 Accent 6" w:semiHidden="0" w:uiPriority="67" w:unhideWhenUsed="0"/>
+    <w:lsdException w:name="Medium Grid 2 Accent 6" w:semiHidden="0" w:uiPriority="68" w:unhideWhenUsed="0"/>
+    <w:lsdException w:name="Medium Grid 3 Accent 6" w:semiHidden="0" w:uiPriority="69" w:unhideWhenUsed="0"/>
+    <w:lsdException w:name="Dark List Accent 6" w:semiHidden="0" w:uiPriority="70" w:unhideWhenUsed="0"/>
+    <w:lsdException w:name="Colorful Shading Accent 6" w:semiHidden="0" w:uiPriority="71" w:unhideWhenUsed="0"/>
+    <w:lsdException w:name="Colorful List Accent 6" w:semiHidden="0" w:uiPriority="72" w:unhideWhenUsed="0"/>
+    <w:lsdException w:name="Colorful Grid Accent 6" w:semiHidden="0" w:uiPriority="73" w:unhideWhenUsed="0"/>
+    <w:lsdException w:name="Subtle Emphasis" w:semiHidden="0" w:uiPriority="19" w:unhideWhenUsed="0" w:qFormat="1"/>
+    <w:lsdException w:name="Intense Emphasis" w:semiHidden="0" w:uiPriority="21" w:unhideWhenUsed="0" w:qFormat="1"/>
+    <w:lsdException w:name="Subtle Reference" w:semiHidden="0" w:uiPriority="31" w:unhideWhenUsed="0" w:qFormat="1"/>
+    <w:lsdException w:name="Intense Reference" w:semiHidden="0" w:uiPriority="32" w:unhideWhenUsed="0" w:qFormat="1"/>
+    <w:lsdException w:name="Book Title" w:semiHidden="0" w:uiPriority="33" w:unhideWhenUsed="0" w:qFormat="1"/>
+    <w:lsdException w:name="Bibliography" w:uiPriority="37"/>
+    <w:lsdException w:name="TOC Heading" w:uiPriority="39" w:qFormat="1"/>
+  </w:latentStyles>
+  <w:style w:type="paragraph" w:default="1" w:styleId="Normal">
+    <w:name w:val="Normal"/>
+    <w:qFormat/>
+  </w:style>
+  <w:style w:type="paragraph" w:styleId="Heading1">
+    <w:name w:val="heading 1"/>
+    <w:basedOn w:val="Normal"/>
+    <w:next w:val="Normal"/>
+    <w:link w:val="Heading1Char"/>
+    <w:uiPriority w:val="9"/>
+    <w:qFormat/>
+    <w:rsid w:val="009D5F0C"/>
+    <w:pPr>
+      <w:keepNext/>
+      <w:keepLines/>
+      <w:spacing w:before="480" w:after="0"/>
+      <w:outlineLvl w:val="0"/>
+    </w:pPr>
+    <w:rPr>
+      <w:rFonts w:asciiTheme="majorHAnsi" w:eastAsiaTheme="majorEastAsia" w:hAnsiTheme="majorHAnsi" w:cstheme="majorBidi"/>
+      <w:b/>
+      <w:bCs/>
+      <w:color w:val="365F91" w:themeColor="accent1" w:themeShade="BF"/>
+      <w:sz w:val="28"/>
+      <w:szCs w:val="28"/>
+    </w:rPr>
+  </w:style>
+  <w:style w:type="paragraph" w:styleId="Heading2">
+    <w:name w:val="heading 2"/>
+    <w:basedOn w:val="Normal"/>
+    <w:next w:val="Normal"/>
+    <w:link w:val="Heading2Char"/>
+    <w:uiPriority w:val="9"/>
+    <w:unhideWhenUsed/>
+    <w:qFormat/>
+    <w:rsid w:val="00C3374E"/>
+    <w:pPr>
+      <w:keepNext/>
+      <w:keepLines/>
+      <w:spacing w:before="200" w:after="0"/>
+      <w:outlineLvl w:val="1"/>
+    </w:pPr>
+    <w:rPr>
+      <w:rFonts w:asciiTheme="majorHAnsi" w:eastAsiaTheme="majorEastAsia" w:hAnsiTheme="majorHAnsi" w:cstheme="majorBidi"/>
+      <w:b/>
+      <w:bCs/>
+      <w:color w:val="4F81BD" w:themeColor="accent1"/>
+      <w:sz w:val="26"/>
+      <w:szCs w:val="26"/>
+    </w:rPr>
+  </w:style>
+  <w:style w:type="paragraph" w:styleId="Heading3">
+    <w:name w:val="heading 3"/>
+    <w:basedOn w:val="Normal"/>
+    <w:next w:val="Normal"/>
+    <w:link w:val="Heading3Char"/>
+    <w:uiPriority w:val="9"/>
+    <w:unhideWhenUsed/>
+    <w:qFormat/>
+    <w:rsid w:val="00BF4A09"/>
+    <w:pPr>
+      <w:keepNext/>
+      <w:keepLines/>
+      <w:spacing w:before="200" w:after="0"/>
+      <w:outlineLvl w:val="2"/>
+    </w:pPr>
+    <w:rPr>
+      <w:rFonts w:asciiTheme="majorHAnsi" w:eastAsiaTheme="majorEastAsia" w:hAnsiTheme="majorHAnsi" w:cstheme="majorBidi"/>
+      <w:b/>
+      <w:bCs/>
+      <w:color w:val="4F81BD" w:themeColor="accent1"/>
+    </w:rPr>
+  </w:style>
+  <w:style w:type="character" w:default="1" w:styleId="DefaultParagraphFont">
+    <w:name w:val="Default Paragraph Font"/>
+    <w:uiPriority w:val="1"/>
+    <w:semiHidden/>
+    <w:unhideWhenUsed/>
+  </w:style>
+  <w:style w:type="table" w:default="1" w:styleId="TableNormal">
+    <w:name w:val="Normal Table"/>
+    <w:uiPriority w:val="99"/>
+    <w:semiHidden/>
+    <w:unhideWhenUsed/>
+    <w:tblPr>
+      <w:tblInd w:w="0" w:type="dxa"/>
+      <w:tblCellMar>
+        <w:top w:w="0" w:type="dxa"/>
+        <w:left w:w="108" w:type="dxa"/>
+        <w:bottom w:w="0" w:type="dxa"/>
+        <w:right w:w="108" w:type="dxa"/>
+      </w:tblCellMar>
+    </w:tblPr>
+  </w:style>
+  <w:style w:type="numbering" w:default="1" w:styleId="NoList">
+    <w:name w:val="No List"/>
+    <w:uiPriority w:val="99"/>
+    <w:semiHidden/>
+    <w:unhideWhenUsed/>
+  </w:style>
+  <w:style w:type="paragraph" w:styleId="NoSpacing">
+    <w:name w:val="No Spacing"/>
+    <w:link w:val="NoSpacingChar"/>
+    <w:uiPriority w:val="1"/>
+    <w:qFormat/>
+    <w:rsid w:val="00C3374E"/>
+    <w:pPr>
+      <w:spacing w:after="0" w:line="240" w:lineRule="auto"/>
+    </w:pPr>
+    <w:rPr>
+      <w:rFonts w:eastAsiaTheme="minorEastAsia"/>
+      <w:lang w:val="en-US" w:eastAsia="ja-JP"/>
+    </w:rPr>
+  </w:style>
+  <w:style w:type="character" w:customStyle="1" w:styleId="NoSpacingChar">
+    <w:name w:val="No Spacing Char"/>
+    <w:basedOn w:val="DefaultParagraphFont"/>
+    <w:link w:val="NoSpacing"/>
+    <w:uiPriority w:val="1"/>
+    <w:rsid w:val="00C3374E"/>
+    <w:rPr>
+      <w:rFonts w:eastAsiaTheme="minorEastAsia"/>
+      <w:lang w:val="en-US" w:eastAsia="ja-JP"/>
+    </w:rPr>
+  </w:style>
+  <w:style w:type="paragraph" w:styleId="BalloonText">
+    <w:name w:val="Balloon Text"/>
+    <w:basedOn w:val="Normal"/>
+    <w:link w:val="BalloonTextChar"/>
+    <w:uiPriority w:val="99"/>
+    <w:semiHidden/>
+    <w:unhideWhenUsed/>
+    <w:rsid w:val="00C3374E"/>
+    <w:pPr>
+      <w:spacing w:after="0" w:line="240" w:lineRule="auto"/>
+    </w:pPr>
+    <w:rPr>
+      <w:rFonts w:ascii="Tahoma" w:hAnsi="Tahoma" w:cs="Tahoma"/>
+      <w:sz w:val="16"/>
+      <w:szCs w:val="16"/>
+    </w:rPr>
+  </w:style>
+  <w:style w:type="character" w:customStyle="1" w:styleId="BalloonTextChar">
+    <w:name w:val="Balloon Text Char"/>
+    <w:basedOn w:val="DefaultParagraphFont"/>
+    <w:link w:val="BalloonText"/>
+    <w:uiPriority w:val="99"/>
+    <w:semiHidden/>
+    <w:rsid w:val="00C3374E"/>
+    <w:rPr>
+      <w:rFonts w:ascii="Tahoma" w:hAnsi="Tahoma" w:cs="Tahoma"/>
+      <w:sz w:val="16"/>
+      <w:szCs w:val="16"/>
+    </w:rPr>
+  </w:style>
+  <w:style w:type="character" w:customStyle="1" w:styleId="Heading2Char">
+    <w:name w:val="Heading 2 Char"/>
+    <w:basedOn w:val="DefaultParagraphFont"/>
+    <w:link w:val="Heading2"/>
+    <w:uiPriority w:val="9"/>
+    <w:rsid w:val="00C3374E"/>
+    <w:rPr>
+      <w:rFonts w:asciiTheme="majorHAnsi" w:eastAsiaTheme="majorEastAsia" w:hAnsiTheme="majorHAnsi" w:cstheme="majorBidi"/>
+      <w:b/>
+      <w:bCs/>
+      <w:color w:val="4F81BD" w:themeColor="accent1"/>
+      <w:sz w:val="26"/>
+      <w:szCs w:val="26"/>
+    </w:rPr>
+  </w:style>
+  <w:style w:type="character" w:customStyle="1" w:styleId="Heading3Char">
+    <w:name w:val="Heading 3 Char"/>
+    <w:basedOn w:val="DefaultParagraphFont"/>
+    <w:link w:val="Heading3"/>
+    <w:uiPriority w:val="9"/>
+    <w:rsid w:val="00BF4A09"/>
+    <w:rPr>
+      <w:rFonts w:asciiTheme="majorHAnsi" w:eastAsiaTheme="majorEastAsia" w:hAnsiTheme="majorHAnsi" w:cstheme="majorBidi"/>
+      <w:b/>
+      <w:bCs/>
+      <w:color w:val="4F81BD" w:themeColor="accent1"/>
+    </w:rPr>
+  </w:style>
+  <w:style w:type="character" w:customStyle="1" w:styleId="Heading1Char">
+    <w:name w:val="Heading 1 Char"/>
+    <w:basedOn w:val="DefaultParagraphFont"/>
+    <w:link w:val="Heading1"/>
+    <w:uiPriority w:val="9"/>
+    <w:rsid w:val="009D5F0C"/>
+    <w:rPr>
+      <w:rFonts w:asciiTheme="majorHAnsi" w:eastAsiaTheme="majorEastAsia" w:hAnsiTheme="majorHAnsi" w:cstheme="majorBidi"/>
+      <w:b/>
+      <w:bCs/>
+      <w:color w:val="365F91" w:themeColor="accent1" w:themeShade="BF"/>
+      <w:sz w:val="28"/>
+      <w:szCs w:val="28"/>
+    </w:rPr>
+  </w:style>
+  <w:style w:type="paragraph" w:styleId="TOCHeading">
+    <w:name w:val="TOC Heading"/>
+    <w:basedOn w:val="Heading1"/>
+    <w:next w:val="Normal"/>
+    <w:uiPriority w:val="39"/>
+    <w:semiHidden/>
+    <w:unhideWhenUsed/>
+    <w:qFormat/>
+    <w:rsid w:val="009D5F0C"/>
+    <w:pPr>
+      <w:outlineLvl w:val="9"/>
+    </w:pPr>
+    <w:rPr>
+      <w:lang w:val="en-US" w:eastAsia="ja-JP"/>
+    </w:rPr>
+  </w:style>
+  <w:style w:type="paragraph" w:styleId="TOC2">
+    <w:name w:val="toc 2"/>
+    <w:basedOn w:val="Normal"/>
+    <w:next w:val="Normal"/>
+    <w:autoRedefine/>
+    <w:uiPriority w:val="39"/>
+    <w:unhideWhenUsed/>
+    <w:rsid w:val="009D5F0C"/>
+    <w:pPr>
+      <w:spacing w:after="100"/>
+      <w:ind w:left="220"/>
+    </w:pPr>
+  </w:style>
+  <w:style w:type="paragraph" w:styleId="TOC3">
+    <w:name w:val="toc 3"/>
+    <w:basedOn w:val="Normal"/>
+    <w:next w:val="Normal"/>
+    <w:autoRedefine/>
+    <w:uiPriority w:val="39"/>
+    <w:unhideWhenUsed/>
+    <w:rsid w:val="009D5F0C"/>
+    <w:pPr>
+      <w:spacing w:after="100"/>
+      <w:ind w:left="440"/>
+    </w:pPr>
+  </w:style>
+  <w:style w:type="character" w:styleId="Hyperlink">
+    <w:name w:val="Hyperlink"/>
+    <w:basedOn w:val="DefaultParagraphFont"/>
+    <w:uiPriority w:val="99"/>
+    <w:unhideWhenUsed/>
+    <w:rsid w:val="009D5F0C"/>
+    <w:rPr>
+      <w:color w:val="0000FF" w:themeColor="hyperlink"/>
+      <w:u w:val="single"/>
+    </w:rPr>
+  </w:style>
+</w:styles>
+</file>
+
 <file path=word/glossary/document.xml><?xml version="1.0" encoding="utf-8"?>
-<w:glossaryDocument xmlns:wpc="http://schemas.microsoft.com/office/word/2010/wordprocessingCanvas" xmlns:mc="http://schemas.openxmlformats.org/markup-compatibility/2006" xmlns:o="urn:schemas-microsoft-com:office:office" xmlns:r="http://schemas.openxmlformats.org/officeDocument/2006/relationships" xmlns:m="http://schemas.openxmlformats.org/officeDocument/2006/math" xmlns:v="urn:schemas-microsoft-com:vml" xmlns:wp14="http://schemas.microsoft.com/office/word/2010/wordprocessingDrawing" xmlns:wp="http://schemas.openxmlformats.org/drawingml/2006/wordprocessingDrawing" xmlns:w10="urn:schemas-microsoft-com:office:word" xmlns:w="http://schemas.openxmlformats.org/wordprocessingml/2006/main" xmlns:w14="http://schemas.microsoft.com/office/word/2010/wordml" xmlns:w15="http://schemas.microsoft.com/office/word/2012/wordml" xmlns:wpg="http://schemas.microsoft.com/office/word/2010/wordprocessingGroup" xmlns:wpi="http://schemas.microsoft.com/office/word/2010/wordprocessingInk" xmlns:wne="http://schemas.microsoft.com/office/word/2006/wordml" xmlns:wps="http://schemas.microsoft.com/office/word/2010/wordprocessingShape" mc:Ignorable="w14 w15 wp14">
+<w:glossaryDocument xmlns:wpc="http://schemas.microsoft.com/office/word/2010/wordprocessingCanvas" xmlns:mc="http://schemas.openxmlformats.org/markup-compatibility/2006" xmlns:o="urn:schemas-microsoft-com:office:office" xmlns:r="http://schemas.openxmlformats.org/officeDocument/2006/relationships" xmlns:m="http://schemas.openxmlformats.org/officeDocument/2006/math" xmlns:v="urn:schemas-microsoft-com:vml" xmlns:wp14="http://schemas.microsoft.com/office/word/2010/wordprocessingDrawing" xmlns:wp="http://schemas.openxmlformats.org/drawingml/2006/wordprocessingDrawing" xmlns:w10="urn:schemas-microsoft-com:office:word" xmlns:w="http://schemas.openxmlformats.org/wordprocessingml/2006/main" xmlns:w14="http://schemas.microsoft.com/office/word/2010/wordml" xmlns:wpg="http://schemas.microsoft.com/office/word/2010/wordprocessingGroup" xmlns:wpi="http://schemas.microsoft.com/office/word/2010/wordprocessingInk" xmlns:wne="http://schemas.microsoft.com/office/word/2006/wordml" xmlns:wps="http://schemas.microsoft.com/office/word/2010/wordprocessingShape" mc:Ignorable="w14 wp14">
   <w:docParts>
     <w:docPart>
       <w:docPartPr>
@@ -2980,56 +3174,25 @@
         </w:p>
       </w:docPartBody>
     </w:docPart>
-    <w:docPart>
-      <w:docPartPr>
-        <w:name w:val="C06736E465094579ACBC65294028DF3D"/>
-        <w:category>
-          <w:name w:val="General"/>
-          <w:gallery w:val="placeholder"/>
-        </w:category>
-        <w:types>
-          <w:type w:val="bbPlcHdr"/>
-        </w:types>
-        <w:behaviors>
-          <w:behavior w:val="content"/>
-        </w:behaviors>
-        <w:guid w:val="{546A616F-378C-481D-85D9-407EF276B9BD}"/>
-      </w:docPartPr>
-      <w:docPartBody>
-        <w:p>
-          <w:pPr>
-            <w:pStyle w:val="C06736E465094579ACBC65294028DF3D"/>
-          </w:pPr>
-          <w:r>
-            <w:rPr>
-              <w:rFonts w:asciiTheme="majorHAnsi" w:eastAsiaTheme="majorEastAsia" w:hAnsiTheme="majorHAnsi" w:cstheme="majorBidi"/>
-              <w:sz w:val="44"/>
-              <w:szCs w:val="44"/>
-            </w:rPr>
-            <w:t>[Type the document subtitle]</w:t>
-          </w:r>
-        </w:p>
-      </w:docPartBody>
-    </w:docPart>
   </w:docParts>
 </w:glossaryDocument>
 </file>
 
 <file path=word/glossary/fontTable.xml><?xml version="1.0" encoding="utf-8"?>
-<w:fonts xmlns:mc="http://schemas.openxmlformats.org/markup-compatibility/2006" xmlns:r="http://schemas.openxmlformats.org/officeDocument/2006/relationships" xmlns:w="http://schemas.openxmlformats.org/wordprocessingml/2006/main" xmlns:w14="http://schemas.microsoft.com/office/word/2010/wordml" xmlns:w15="http://schemas.microsoft.com/office/word/2012/wordml" mc:Ignorable="w14 w15">
+<w:fonts xmlns:mc="http://schemas.openxmlformats.org/markup-compatibility/2006" xmlns:r="http://schemas.openxmlformats.org/officeDocument/2006/relationships" xmlns:w="http://schemas.openxmlformats.org/wordprocessingml/2006/main" xmlns:w14="http://schemas.microsoft.com/office/word/2010/wordml" mc:Ignorable="w14">
   <w:font w:name="Calibri">
     <w:panose1 w:val="020F0502020204030204"/>
     <w:charset w:val="00"/>
     <w:family w:val="swiss"/>
     <w:pitch w:val="variable"/>
-    <w:sig w:usb0="E00002FF" w:usb1="4000ACFF" w:usb2="00000001" w:usb3="00000000" w:csb0="0000019F" w:csb1="00000000"/>
+    <w:sig w:usb0="E0002AFF" w:usb1="C000247B" w:usb2="00000009" w:usb3="00000000" w:csb0="000001FF" w:csb1="00000000"/>
   </w:font>
   <w:font w:name="Times New Roman">
     <w:panose1 w:val="02020603050405020304"/>
     <w:charset w:val="00"/>
     <w:family w:val="roman"/>
     <w:pitch w:val="variable"/>
-    <w:sig w:usb0="E0002AFF" w:usb1="C0007841" w:usb2="00000009" w:usb3="00000000" w:csb0="000001FF" w:csb1="00000000"/>
+    <w:sig w:usb0="E0002EFF" w:usb1="C000785B" w:usb2="00000009" w:usb3="00000000" w:csb0="000001FF" w:csb1="00000000"/>
   </w:font>
   <w:font w:name="Cambria">
     <w:panose1 w:val="02040503050406030204"/>
@@ -3039,25 +3202,18 @@
     <w:sig w:usb0="E00002FF" w:usb1="400004FF" w:usb2="00000000" w:usb3="00000000" w:csb0="0000019F" w:csb1="00000000"/>
   </w:font>
   <w:font w:name="Tahoma">
-    <w:panose1 w:val="00000000000000000000"/>
+    <w:panose1 w:val="020B0604030504040204"/>
     <w:charset w:val="00"/>
     <w:family w:val="swiss"/>
     <w:notTrueType/>
     <w:pitch w:val="variable"/>
     <w:sig w:usb0="00000003" w:usb1="00000000" w:usb2="00000000" w:usb3="00000000" w:csb0="00000001" w:csb1="00000000"/>
   </w:font>
-  <w:font w:name="Calibri Light">
-    <w:panose1 w:val="020F0302020204030204"/>
-    <w:charset w:val="00"/>
-    <w:family w:val="swiss"/>
-    <w:pitch w:val="variable"/>
-    <w:sig w:usb0="A00002EF" w:usb1="4000207B" w:usb2="00000000" w:usb3="00000000" w:csb0="0000019F" w:csb1="00000000"/>
-  </w:font>
 </w:fonts>
 </file>
 
 <file path=word/glossary/settings.xml><?xml version="1.0" encoding="utf-8"?>
-<w:settings xmlns:mc="http://schemas.openxmlformats.org/markup-compatibility/2006" xmlns:o="urn:schemas-microsoft-com:office:office" xmlns:r="http://schemas.openxmlformats.org/officeDocument/2006/relationships" xmlns:m="http://schemas.openxmlformats.org/officeDocument/2006/math" xmlns:v="urn:schemas-microsoft-com:vml" xmlns:w10="urn:schemas-microsoft-com:office:word" xmlns:w="http://schemas.openxmlformats.org/wordprocessingml/2006/main" xmlns:w14="http://schemas.microsoft.com/office/word/2010/wordml" xmlns:w15="http://schemas.microsoft.com/office/word/2012/wordml" xmlns:sl="http://schemas.openxmlformats.org/schemaLibrary/2006/main" mc:Ignorable="w14 w15">
+<w:settings xmlns:mc="http://schemas.openxmlformats.org/markup-compatibility/2006" xmlns:o="urn:schemas-microsoft-com:office:office" xmlns:r="http://schemas.openxmlformats.org/officeDocument/2006/relationships" xmlns:m="http://schemas.openxmlformats.org/officeDocument/2006/math" xmlns:v="urn:schemas-microsoft-com:vml" xmlns:w10="urn:schemas-microsoft-com:office:word" xmlns:w="http://schemas.openxmlformats.org/wordprocessingml/2006/main" xmlns:w14="http://schemas.microsoft.com/office/word/2010/wordml" xmlns:sl="http://schemas.openxmlformats.org/schemaLibrary/2006/main" mc:Ignorable="w14">
   <w:view w:val="normal"/>
   <w:defaultTabStop w:val="720"/>
   <w:characterSpacingControl w:val="doNotCompress"/>
@@ -3071,6 +3227,7 @@
   <w:rsids>
     <w:rsidRoot w:val="0092561D"/>
     <w:rsid w:val="001A0139"/>
+    <w:rsid w:val="006C3DEA"/>
     <w:rsid w:val="006C4F5A"/>
     <w:rsid w:val="007A09C4"/>
     <w:rsid w:val="0092561D"/>
@@ -3097,7 +3254,7 @@
 </file>
 
 <file path=word/glossary/styles.xml><?xml version="1.0" encoding="utf-8"?>
-<w:styles xmlns:mc="http://schemas.openxmlformats.org/markup-compatibility/2006" xmlns:r="http://schemas.openxmlformats.org/officeDocument/2006/relationships" xmlns:w="http://schemas.openxmlformats.org/wordprocessingml/2006/main" xmlns:w14="http://schemas.microsoft.com/office/word/2010/wordml" xmlns:w15="http://schemas.microsoft.com/office/word/2012/wordml" mc:Ignorable="w14 w15">
+<w:styles xmlns:mc="http://schemas.openxmlformats.org/markup-compatibility/2006" xmlns:r="http://schemas.openxmlformats.org/officeDocument/2006/relationships" xmlns:w="http://schemas.openxmlformats.org/wordprocessingml/2006/main" xmlns:w14="http://schemas.microsoft.com/office/word/2010/wordml" mc:Ignorable="w14">
   <w:docDefaults>
     <w:rPrDefault>
       <w:rPr>
@@ -3113,378 +3270,144 @@
       </w:pPr>
     </w:pPrDefault>
   </w:docDefaults>
-  <w:latentStyles w:defLockedState="0" w:defUIPriority="99" w:defSemiHidden="0" w:defUnhideWhenUsed="0" w:defQFormat="0" w:count="371">
-    <w:lsdException w:name="Normal" w:uiPriority="0" w:qFormat="1"/>
-    <w:lsdException w:name="heading 1" w:uiPriority="9" w:qFormat="1"/>
-    <w:lsdException w:name="heading 2" w:semiHidden="1" w:uiPriority="9" w:unhideWhenUsed="1" w:qFormat="1"/>
-    <w:lsdException w:name="heading 3" w:semiHidden="1" w:uiPriority="9" w:unhideWhenUsed="1" w:qFormat="1"/>
-    <w:lsdException w:name="heading 4" w:semiHidden="1" w:uiPriority="9" w:unhideWhenUsed="1" w:qFormat="1"/>
-    <w:lsdException w:name="heading 5" w:semiHidden="1" w:uiPriority="9" w:unhideWhenUsed="1" w:qFormat="1"/>
-    <w:lsdException w:name="heading 6" w:semiHidden="1" w:uiPriority="9" w:unhideWhenUsed="1" w:qFormat="1"/>
-    <w:lsdException w:name="heading 7" w:semiHidden="1" w:uiPriority="9" w:unhideWhenUsed="1" w:qFormat="1"/>
-    <w:lsdException w:name="heading 8" w:semiHidden="1" w:uiPriority="9" w:unhideWhenUsed="1" w:qFormat="1"/>
-    <w:lsdException w:name="heading 9" w:semiHidden="1" w:uiPriority="9" w:unhideWhenUsed="1" w:qFormat="1"/>
-    <w:lsdException w:name="index 1" w:semiHidden="1" w:unhideWhenUsed="1"/>
-    <w:lsdException w:name="index 2" w:semiHidden="1" w:unhideWhenUsed="1"/>
-    <w:lsdException w:name="index 3" w:semiHidden="1" w:unhideWhenUsed="1"/>
-    <w:lsdException w:name="index 4" w:semiHidden="1" w:unhideWhenUsed="1"/>
-    <w:lsdException w:name="index 5" w:semiHidden="1" w:unhideWhenUsed="1"/>
-    <w:lsdException w:name="index 6" w:semiHidden="1" w:unhideWhenUsed="1"/>
-    <w:lsdException w:name="index 7" w:semiHidden="1" w:unhideWhenUsed="1"/>
-    <w:lsdException w:name="index 8" w:semiHidden="1" w:unhideWhenUsed="1"/>
-    <w:lsdException w:name="index 9" w:semiHidden="1" w:unhideWhenUsed="1"/>
-    <w:lsdException w:name="toc 1" w:semiHidden="1" w:uiPriority="39" w:unhideWhenUsed="1"/>
-    <w:lsdException w:name="toc 2" w:semiHidden="1" w:uiPriority="39" w:unhideWhenUsed="1"/>
-    <w:lsdException w:name="toc 3" w:semiHidden="1" w:uiPriority="39" w:unhideWhenUsed="1"/>
-    <w:lsdException w:name="toc 4" w:semiHidden="1" w:uiPriority="39" w:unhideWhenUsed="1"/>
-    <w:lsdException w:name="toc 5" w:semiHidden="1" w:uiPriority="39" w:unhideWhenUsed="1"/>
-    <w:lsdException w:name="toc 6" w:semiHidden="1" w:uiPriority="39" w:unhideWhenUsed="1"/>
-    <w:lsdException w:name="toc 7" w:semiHidden="1" w:uiPriority="39" w:unhideWhenUsed="1"/>
-    <w:lsdException w:name="toc 8" w:semiHidden="1" w:uiPriority="39" w:unhideWhenUsed="1"/>
-    <w:lsdException w:name="toc 9" w:semiHidden="1" w:uiPriority="39" w:unhideWhenUsed="1"/>
-    <w:lsdException w:name="Normal Indent" w:semiHidden="1" w:unhideWhenUsed="1"/>
-    <w:lsdException w:name="footnote text" w:semiHidden="1" w:unhideWhenUsed="1"/>
-    <w:lsdException w:name="annotation text" w:semiHidden="1" w:unhideWhenUsed="1"/>
-    <w:lsdException w:name="header" w:semiHidden="1" w:unhideWhenUsed="1"/>
-    <w:lsdException w:name="footer" w:semiHidden="1" w:unhideWhenUsed="1"/>
-    <w:lsdException w:name="index heading" w:semiHidden="1" w:unhideWhenUsed="1"/>
-    <w:lsdException w:name="caption" w:semiHidden="1" w:uiPriority="35" w:unhideWhenUsed="1" w:qFormat="1"/>
-    <w:lsdException w:name="table of figures" w:semiHidden="1" w:unhideWhenUsed="1"/>
-    <w:lsdException w:name="envelope address" w:semiHidden="1" w:unhideWhenUsed="1"/>
-    <w:lsdException w:name="envelope return" w:semiHidden="1" w:unhideWhenUsed="1"/>
-    <w:lsdException w:name="footnote reference" w:semiHidden="1" w:unhideWhenUsed="1"/>
-    <w:lsdException w:name="annotation reference" w:semiHidden="1" w:unhideWhenUsed="1"/>
-    <w:lsdException w:name="line number" w:semiHidden="1" w:unhideWhenUsed="1"/>
-    <w:lsdException w:name="page number" w:semiHidden="1" w:unhideWhenUsed="1"/>
-    <w:lsdException w:name="endnote reference" w:semiHidden="1" w:unhideWhenUsed="1"/>
-    <w:lsdException w:name="endnote text" w:semiHidden="1" w:unhideWhenUsed="1"/>
-    <w:lsdException w:name="table of authorities" w:semiHidden="1" w:unhideWhenUsed="1"/>
-    <w:lsdException w:name="macro" w:semiHidden="1" w:unhideWhenUsed="1"/>
-    <w:lsdException w:name="toa heading" w:semiHidden="1" w:unhideWhenUsed="1"/>
-    <w:lsdException w:name="List" w:semiHidden="1" w:unhideWhenUsed="1"/>
-    <w:lsdException w:name="List Bullet" w:semiHidden="1" w:unhideWhenUsed="1"/>
-    <w:lsdException w:name="List Number" w:semiHidden="1" w:unhideWhenUsed="1"/>
-    <w:lsdException w:name="List 2" w:semiHidden="1" w:unhideWhenUsed="1"/>
-    <w:lsdException w:name="List 3" w:semiHidden="1" w:unhideWhenUsed="1"/>
-    <w:lsdException w:name="List 4" w:semiHidden="1" w:unhideWhenUsed="1"/>
-    <w:lsdException w:name="List 5" w:semiHidden="1" w:unhideWhenUsed="1"/>
-    <w:lsdException w:name="List Bullet 2" w:semiHidden="1" w:unhideWhenUsed="1"/>
-    <w:lsdException w:name="List Bullet 3" w:semiHidden="1" w:unhideWhenUsed="1"/>
-    <w:lsdException w:name="List Bullet 4" w:semiHidden="1" w:unhideWhenUsed="1"/>
-    <w:lsdException w:name="List Bullet 5" w:semiHidden="1" w:unhideWhenUsed="1"/>
-    <w:lsdException w:name="List Number 2" w:semiHidden="1" w:unhideWhenUsed="1"/>
-    <w:lsdException w:name="List Number 3" w:semiHidden="1" w:unhideWhenUsed="1"/>
-    <w:lsdException w:name="List Number 4" w:semiHidden="1" w:unhideWhenUsed="1"/>
-    <w:lsdException w:name="List Number 5" w:semiHidden="1" w:unhideWhenUsed="1"/>
-    <w:lsdException w:name="Title" w:uiPriority="10" w:qFormat="1"/>
-    <w:lsdException w:name="Closing" w:semiHidden="1" w:unhideWhenUsed="1"/>
-    <w:lsdException w:name="Signature" w:semiHidden="1" w:unhideWhenUsed="1"/>
-    <w:lsdException w:name="Default Paragraph Font" w:semiHidden="1" w:uiPriority="1" w:unhideWhenUsed="1"/>
-    <w:lsdException w:name="Body Text" w:semiHidden="1" w:unhideWhenUsed="1"/>
-    <w:lsdException w:name="Body Text Indent" w:semiHidden="1" w:unhideWhenUsed="1"/>
-    <w:lsdException w:name="List Continue" w:semiHidden="1" w:unhideWhenUsed="1"/>
-    <w:lsdException w:name="List Continue 2" w:semiHidden="1" w:unhideWhenUsed="1"/>
-    <w:lsdException w:name="List Continue 3" w:semiHidden="1" w:unhideWhenUsed="1"/>
-    <w:lsdException w:name="List Continue 4" w:semiHidden="1" w:unhideWhenUsed="1"/>
-    <w:lsdException w:name="List Continue 5" w:semiHidden="1" w:unhideWhenUsed="1"/>
-    <w:lsdException w:name="Message Header" w:semiHidden="1" w:unhideWhenUsed="1"/>
-    <w:lsdException w:name="Subtitle" w:uiPriority="11" w:qFormat="1"/>
-    <w:lsdException w:name="Salutation" w:semiHidden="1" w:unhideWhenUsed="1"/>
-    <w:lsdException w:name="Date" w:semiHidden="1" w:unhideWhenUsed="1"/>
-    <w:lsdException w:name="Body Text First Indent" w:semiHidden="1" w:unhideWhenUsed="1"/>
-    <w:lsdException w:name="Body Text First Indent 2" w:semiHidden="1" w:unhideWhenUsed="1"/>
-    <w:lsdException w:name="Note Heading" w:semiHidden="1" w:unhideWhenUsed="1"/>
-    <w:lsdException w:name="Body Text 2" w:semiHidden="1" w:unhideWhenUsed="1"/>
-    <w:lsdException w:name="Body Text 3" w:semiHidden="1" w:unhideWhenUsed="1"/>
-    <w:lsdException w:name="Body Text Indent 2" w:semiHidden="1" w:unhideWhenUsed="1"/>
-    <w:lsdException w:name="Body Text Indent 3" w:semiHidden="1" w:unhideWhenUsed="1"/>
-    <w:lsdException w:name="Block Text" w:semiHidden="1" w:unhideWhenUsed="1"/>
-    <w:lsdException w:name="Hyperlink" w:semiHidden="1" w:unhideWhenUsed="1"/>
-    <w:lsdException w:name="FollowedHyperlink" w:semiHidden="1" w:unhideWhenUsed="1"/>
-    <w:lsdException w:name="Strong" w:uiPriority="22" w:qFormat="1"/>
-    <w:lsdException w:name="Emphasis" w:uiPriority="20" w:qFormat="1"/>
-    <w:lsdException w:name="Document Map" w:semiHidden="1" w:unhideWhenUsed="1"/>
-    <w:lsdException w:name="Plain Text" w:semiHidden="1" w:unhideWhenUsed="1"/>
-    <w:lsdException w:name="E-mail Signature" w:semiHidden="1" w:unhideWhenUsed="1"/>
-    <w:lsdException w:name="HTML Top of Form" w:semiHidden="1" w:unhideWhenUsed="1"/>
-    <w:lsdException w:name="HTML Bottom of Form" w:semiHidden="1" w:unhideWhenUsed="1"/>
-    <w:lsdException w:name="Normal (Web)" w:semiHidden="1" w:unhideWhenUsed="1"/>
-    <w:lsdException w:name="HTML Acronym" w:semiHidden="1" w:unhideWhenUsed="1"/>
-    <w:lsdException w:name="HTML Address" w:semiHidden="1" w:unhideWhenUsed="1"/>
-    <w:lsdException w:name="HTML Cite" w:semiHidden="1" w:unhideWhenUsed="1"/>
-    <w:lsdException w:name="HTML Code" w:semiHidden="1" w:unhideWhenUsed="1"/>
-    <w:lsdException w:name="HTML Definition" w:semiHidden="1" w:unhideWhenUsed="1"/>
-    <w:lsdException w:name="HTML Keyboard" w:semiHidden="1" w:unhideWhenUsed="1"/>
-    <w:lsdException w:name="HTML Preformatted" w:semiHidden="1" w:unhideWhenUsed="1"/>
-    <w:lsdException w:name="HTML Sample" w:semiHidden="1" w:unhideWhenUsed="1"/>
-    <w:lsdException w:name="HTML Typewriter" w:semiHidden="1" w:unhideWhenUsed="1"/>
-    <w:lsdException w:name="HTML Variable" w:semiHidden="1" w:unhideWhenUsed="1"/>
-    <w:lsdException w:name="Normal Table" w:semiHidden="1" w:unhideWhenUsed="1"/>
-    <w:lsdException w:name="annotation subject" w:semiHidden="1" w:unhideWhenUsed="1"/>
-    <w:lsdException w:name="No List" w:semiHidden="1" w:unhideWhenUsed="1"/>
-    <w:lsdException w:name="Outline List 1" w:semiHidden="1" w:unhideWhenUsed="1"/>
-    <w:lsdException w:name="Outline List 2" w:semiHidden="1" w:unhideWhenUsed="1"/>
-    <w:lsdException w:name="Outline List 3" w:semiHidden="1" w:unhideWhenUsed="1"/>
-    <w:lsdException w:name="Table Simple 1" w:semiHidden="1" w:unhideWhenUsed="1"/>
-    <w:lsdException w:name="Table Simple 2" w:semiHidden="1" w:unhideWhenUsed="1"/>
-    <w:lsdException w:name="Table Simple 3" w:semiHidden="1" w:unhideWhenUsed="1"/>
-    <w:lsdException w:name="Table Classic 1" w:semiHidden="1" w:unhideWhenUsed="1"/>
-    <w:lsdException w:name="Table Classic 2" w:semiHidden="1" w:unhideWhenUsed="1"/>
-    <w:lsdException w:name="Table Classic 3" w:semiHidden="1" w:unhideWhenUsed="1"/>
-    <w:lsdException w:name="Table Classic 4" w:semiHidden="1" w:unhideWhenUsed="1"/>
-    <w:lsdException w:name="Table Colorful 1" w:semiHidden="1" w:unhideWhenUsed="1"/>
-    <w:lsdException w:name="Table Colorful 2" w:semiHidden="1" w:unhideWhenUsed="1"/>
-    <w:lsdException w:name="Table Colorful 3" w:semiHidden="1" w:unhideWhenUsed="1"/>
-    <w:lsdException w:name="Table Columns 1" w:semiHidden="1" w:unhideWhenUsed="1"/>
-    <w:lsdException w:name="Table Columns 2" w:semiHidden="1" w:unhideWhenUsed="1"/>
-    <w:lsdException w:name="Table Columns 3" w:semiHidden="1" w:unhideWhenUsed="1"/>
-    <w:lsdException w:name="Table Columns 4" w:semiHidden="1" w:unhideWhenUsed="1"/>
-    <w:lsdException w:name="Table Columns 5" w:semiHidden="1" w:unhideWhenUsed="1"/>
-    <w:lsdException w:name="Table Grid 1" w:semiHidden="1" w:unhideWhenUsed="1"/>
-    <w:lsdException w:name="Table Grid 2" w:semiHidden="1" w:unhideWhenUsed="1"/>
-    <w:lsdException w:name="Table Grid 3" w:semiHidden="1" w:unhideWhenUsed="1"/>
-    <w:lsdException w:name="Table Grid 4" w:semiHidden="1" w:unhideWhenUsed="1"/>
-    <w:lsdException w:name="Table Grid 5" w:semiHidden="1" w:unhideWhenUsed="1"/>
-    <w:lsdException w:name="Table Grid 6" w:semiHidden="1" w:unhideWhenUsed="1"/>
-    <w:lsdException w:name="Table Grid 7" w:semiHidden="1" w:unhideWhenUsed="1"/>
-    <w:lsdException w:name="Table Grid 8" w:semiHidden="1" w:unhideWhenUsed="1"/>
-    <w:lsdException w:name="Table List 1" w:semiHidden="1" w:unhideWhenUsed="1"/>
-    <w:lsdException w:name="Table List 2" w:semiHidden="1" w:unhideWhenUsed="1"/>
-    <w:lsdException w:name="Table List 3" w:semiHidden="1" w:unhideWhenUsed="1"/>
-    <w:lsdException w:name="Table List 4" w:semiHidden="1" w:unhideWhenUsed="1"/>
-    <w:lsdException w:name="Table List 5" w:semiHidden="1" w:unhideWhenUsed="1"/>
-    <w:lsdException w:name="Table List 6" w:semiHidden="1" w:unhideWhenUsed="1"/>
-    <w:lsdException w:name="Table List 7" w:semiHidden="1" w:unhideWhenUsed="1"/>
-    <w:lsdException w:name="Table List 8" w:semiHidden="1" w:unhideWhenUsed="1"/>
-    <w:lsdException w:name="Table 3D effects 1" w:semiHidden="1" w:unhideWhenUsed="1"/>
-    <w:lsdException w:name="Table 3D effects 2" w:semiHidden="1" w:unhideWhenUsed="1"/>
-    <w:lsdException w:name="Table 3D effects 3" w:semiHidden="1" w:unhideWhenUsed="1"/>
-    <w:lsdException w:name="Table Contemporary" w:semiHidden="1" w:unhideWhenUsed="1"/>
-    <w:lsdException w:name="Table Elegant" w:semiHidden="1" w:unhideWhenUsed="1"/>
-    <w:lsdException w:name="Table Professional" w:semiHidden="1" w:unhideWhenUsed="1"/>
-    <w:lsdException w:name="Table Subtle 1" w:semiHidden="1" w:unhideWhenUsed="1"/>
-    <w:lsdException w:name="Table Subtle 2" w:semiHidden="1" w:unhideWhenUsed="1"/>
-    <w:lsdException w:name="Table Web 1" w:semiHidden="1" w:unhideWhenUsed="1"/>
-    <w:lsdException w:name="Table Web 2" w:semiHidden="1" w:unhideWhenUsed="1"/>
-    <w:lsdException w:name="Table Web 3" w:semiHidden="1" w:unhideWhenUsed="1"/>
-    <w:lsdException w:name="Balloon Text" w:semiHidden="1" w:unhideWhenUsed="1"/>
-    <w:lsdException w:name="Table Grid" w:uiPriority="59"/>
-    <w:lsdException w:name="Table Theme" w:semiHidden="1" w:unhideWhenUsed="1"/>
-    <w:lsdException w:name="Placeholder Text" w:semiHidden="1"/>
-    <w:lsdException w:name="No Spacing" w:uiPriority="1" w:qFormat="1"/>
-    <w:lsdException w:name="Light Shading" w:uiPriority="60"/>
-    <w:lsdException w:name="Light List" w:uiPriority="61"/>
-    <w:lsdException w:name="Light Grid" w:uiPriority="62"/>
-    <w:lsdException w:name="Medium Shading 1" w:uiPriority="63"/>
-    <w:lsdException w:name="Medium Shading 2" w:uiPriority="64"/>
-    <w:lsdException w:name="Medium List 1" w:uiPriority="65"/>
-    <w:lsdException w:name="Medium List 2" w:uiPriority="66"/>
-    <w:lsdException w:name="Medium Grid 1" w:uiPriority="67"/>
-    <w:lsdException w:name="Medium Grid 2" w:uiPriority="68"/>
-    <w:lsdException w:name="Medium Grid 3" w:uiPriority="69"/>
-    <w:lsdException w:name="Dark List" w:uiPriority="70"/>
-    <w:lsdException w:name="Colorful Shading" w:uiPriority="71"/>
-    <w:lsdException w:name="Colorful List" w:uiPriority="72"/>
-    <w:lsdException w:name="Colorful Grid" w:uiPriority="73"/>
-    <w:lsdException w:name="Light Shading Accent 1" w:uiPriority="60"/>
-    <w:lsdException w:name="Light List Accent 1" w:uiPriority="61"/>
-    <w:lsdException w:name="Light Grid Accent 1" w:uiPriority="62"/>
-    <w:lsdException w:name="Medium Shading 1 Accent 1" w:uiPriority="63"/>
-    <w:lsdException w:name="Medium Shading 2 Accent 1" w:uiPriority="64"/>
-    <w:lsdException w:name="Medium List 1 Accent 1" w:uiPriority="65"/>
-    <w:lsdException w:name="Revision" w:semiHidden="1"/>
-    <w:lsdException w:name="List Paragraph" w:uiPriority="34" w:qFormat="1"/>
-    <w:lsdException w:name="Quote" w:uiPriority="29" w:qFormat="1"/>
-    <w:lsdException w:name="Intense Quote" w:uiPriority="30" w:qFormat="1"/>
-    <w:lsdException w:name="Medium List 2 Accent 1" w:uiPriority="66"/>
-    <w:lsdException w:name="Medium Grid 1 Accent 1" w:uiPriority="67"/>
-    <w:lsdException w:name="Medium Grid 2 Accent 1" w:uiPriority="68"/>
-    <w:lsdException w:name="Medium Grid 3 Accent 1" w:uiPriority="69"/>
-    <w:lsdException w:name="Dark List Accent 1" w:uiPriority="70"/>
-    <w:lsdException w:name="Colorful Shading Accent 1" w:uiPriority="71"/>
-    <w:lsdException w:name="Colorful List Accent 1" w:uiPriority="72"/>
-    <w:lsdException w:name="Colorful Grid Accent 1" w:uiPriority="73"/>
-    <w:lsdException w:name="Light Shading Accent 2" w:uiPriority="60"/>
-    <w:lsdException w:name="Light List Accent 2" w:uiPriority="61"/>
-    <w:lsdException w:name="Light Grid Accent 2" w:uiPriority="62"/>
-    <w:lsdException w:name="Medium Shading 1 Accent 2" w:uiPriority="63"/>
-    <w:lsdException w:name="Medium Shading 2 Accent 2" w:uiPriority="64"/>
-    <w:lsdException w:name="Medium List 1 Accent 2" w:uiPriority="65"/>
-    <w:lsdException w:name="Medium List 2 Accent 2" w:uiPriority="66"/>
-    <w:lsdException w:name="Medium Grid 1 Accent 2" w:uiPriority="67"/>
-    <w:lsdException w:name="Medium Grid 2 Accent 2" w:uiPriority="68"/>
-    <w:lsdException w:name="Medium Grid 3 Accent 2" w:uiPriority="69"/>
-    <w:lsdException w:name="Dark List Accent 2" w:uiPriority="70"/>
-    <w:lsdException w:name="Colorful Shading Accent 2" w:uiPriority="71"/>
-    <w:lsdException w:name="Colorful List Accent 2" w:uiPriority="72"/>
-    <w:lsdException w:name="Colorful Grid Accent 2" w:uiPriority="73"/>
-    <w:lsdException w:name="Light Shading Accent 3" w:uiPriority="60"/>
-    <w:lsdException w:name="Light List Accent 3" w:uiPriority="61"/>
-    <w:lsdException w:name="Light Grid Accent 3" w:uiPriority="62"/>
-    <w:lsdException w:name="Medium Shading 1 Accent 3" w:uiPriority="63"/>
-    <w:lsdException w:name="Medium Shading 2 Accent 3" w:uiPriority="64"/>
-    <w:lsdException w:name="Medium List 1 Accent 3" w:uiPriority="65"/>
-    <w:lsdException w:name="Medium List 2 Accent 3" w:uiPriority="66"/>
-    <w:lsdException w:name="Medium Grid 1 Accent 3" w:uiPriority="67"/>
-    <w:lsdException w:name="Medium Grid 2 Accent 3" w:uiPriority="68"/>
-    <w:lsdException w:name="Medium Grid 3 Accent 3" w:uiPriority="69"/>
-    <w:lsdException w:name="Dark List Accent 3" w:uiPriority="70"/>
-    <w:lsdException w:name="Colorful Shading Accent 3" w:uiPriority="71"/>
-    <w:lsdException w:name="Colorful List Accent 3" w:uiPriority="72"/>
-    <w:lsdException w:name="Colorful Grid Accent 3" w:uiPriority="73"/>
-    <w:lsdException w:name="Light Shading Accent 4" w:uiPriority="60"/>
-    <w:lsdException w:name="Light List Accent 4" w:uiPriority="61"/>
-    <w:lsdException w:name="Light Grid Accent 4" w:uiPriority="62"/>
-    <w:lsdException w:name="Medium Shading 1 Accent 4" w:uiPriority="63"/>
-    <w:lsdException w:name="Medium Shading 2 Accent 4" w:uiPriority="64"/>
-    <w:lsdException w:name="Medium List 1 Accent 4" w:uiPriority="65"/>
-    <w:lsdException w:name="Medium List 2 Accent 4" w:uiPriority="66"/>
-    <w:lsdException w:name="Medium Grid 1 Accent 4" w:uiPriority="67"/>
-    <w:lsdException w:name="Medium Grid 2 Accent 4" w:uiPriority="68"/>
-    <w:lsdException w:name="Medium Grid 3 Accent 4" w:uiPriority="69"/>
-    <w:lsdException w:name="Dark List Accent 4" w:uiPriority="70"/>
-    <w:lsdException w:name="Colorful Shading Accent 4" w:uiPriority="71"/>
-    <w:lsdException w:name="Colorful List Accent 4" w:uiPriority="72"/>
-    <w:lsdException w:name="Colorful Grid Accent 4" w:uiPriority="73"/>
-    <w:lsdException w:name="Light Shading Accent 5" w:uiPriority="60"/>
-    <w:lsdException w:name="Light List Accent 5" w:uiPriority="61"/>
-    <w:lsdException w:name="Light Grid Accent 5" w:uiPriority="62"/>
-    <w:lsdException w:name="Medium Shading 1 Accent 5" w:uiPriority="63"/>
-    <w:lsdException w:name="Medium Shading 2 Accent 5" w:uiPriority="64"/>
-    <w:lsdException w:name="Medium List 1 Accent 5" w:uiPriority="65"/>
-    <w:lsdException w:name="Medium List 2 Accent 5" w:uiPriority="66"/>
-    <w:lsdException w:name="Medium Grid 1 Accent 5" w:uiPriority="67"/>
-    <w:lsdException w:name="Medium Grid 2 Accent 5" w:uiPriority="68"/>
-    <w:lsdException w:name="Medium Grid 3 Accent 5" w:uiPriority="69"/>
-    <w:lsdException w:name="Dark List Accent 5" w:uiPriority="70"/>
-    <w:lsdException w:name="Colorful Shading Accent 5" w:uiPriority="71"/>
-    <w:lsdException w:name="Colorful List Accent 5" w:uiPriority="72"/>
-    <w:lsdException w:name="Colorful Grid Accent 5" w:uiPriority="73"/>
-    <w:lsdException w:name="Light Shading Accent 6" w:uiPriority="60"/>
-    <w:lsdException w:name="Light List Accent 6" w:uiPriority="61"/>
-    <w:lsdException w:name="Light Grid Accent 6" w:uiPriority="62"/>
-    <w:lsdException w:name="Medium Shading 1 Accent 6" w:uiPriority="63"/>
-    <w:lsdException w:name="Medium Shading 2 Accent 6" w:uiPriority="64"/>
-    <w:lsdException w:name="Medium List 1 Accent 6" w:uiPriority="65"/>
-    <w:lsdException w:name="Medium List 2 Accent 6" w:uiPriority="66"/>
-    <w:lsdException w:name="Medium Grid 1 Accent 6" w:uiPriority="67"/>
-    <w:lsdException w:name="Medium Grid 2 Accent 6" w:uiPriority="68"/>
-    <w:lsdException w:name="Medium Grid 3 Accent 6" w:uiPriority="69"/>
-    <w:lsdException w:name="Dark List Accent 6" w:uiPriority="70"/>
-    <w:lsdException w:name="Colorful Shading Accent 6" w:uiPriority="71"/>
-    <w:lsdException w:name="Colorful List Accent 6" w:uiPriority="72"/>
-    <w:lsdException w:name="Colorful Grid Accent 6" w:uiPriority="73"/>
-    <w:lsdException w:name="Subtle Emphasis" w:uiPriority="19" w:qFormat="1"/>
-    <w:lsdException w:name="Intense Emphasis" w:uiPriority="21" w:qFormat="1"/>
-    <w:lsdException w:name="Subtle Reference" w:uiPriority="31" w:qFormat="1"/>
-    <w:lsdException w:name="Intense Reference" w:uiPriority="32" w:qFormat="1"/>
-    <w:lsdException w:name="Book Title" w:uiPriority="33" w:qFormat="1"/>
-    <w:lsdException w:name="Bibliography" w:semiHidden="1" w:uiPriority="37" w:unhideWhenUsed="1"/>
-    <w:lsdException w:name="TOC Heading" w:semiHidden="1" w:uiPriority="39" w:unhideWhenUsed="1" w:qFormat="1"/>
-    <w:lsdException w:name="Plain Table 1" w:uiPriority="41"/>
-    <w:lsdException w:name="Plain Table 2" w:uiPriority="42"/>
-    <w:lsdException w:name="Plain Table 3" w:uiPriority="43"/>
-    <w:lsdException w:name="Plain Table 4" w:uiPriority="44"/>
-    <w:lsdException w:name="Plain Table 5" w:uiPriority="45"/>
-    <w:lsdException w:name="Grid Table Light" w:uiPriority="40"/>
-    <w:lsdException w:name="Grid Table 1 Light" w:uiPriority="46"/>
-    <w:lsdException w:name="Grid Table 2" w:uiPriority="47"/>
-    <w:lsdException w:name="Grid Table 3" w:uiPriority="48"/>
-    <w:lsdException w:name="Grid Table 4" w:uiPriority="49"/>
-    <w:lsdException w:name="Grid Table 5 Dark" w:uiPriority="50"/>
-    <w:lsdException w:name="Grid Table 6 Colorful" w:uiPriority="51"/>
-    <w:lsdException w:name="Grid Table 7 Colorful" w:uiPriority="52"/>
-    <w:lsdException w:name="Grid Table 1 Light Accent 1" w:uiPriority="46"/>
-    <w:lsdException w:name="Grid Table 2 Accent 1" w:uiPriority="47"/>
-    <w:lsdException w:name="Grid Table 3 Accent 1" w:uiPriority="48"/>
-    <w:lsdException w:name="Grid Table 4 Accent 1" w:uiPriority="49"/>
-    <w:lsdException w:name="Grid Table 5 Dark Accent 1" w:uiPriority="50"/>
-    <w:lsdException w:name="Grid Table 6 Colorful Accent 1" w:uiPriority="51"/>
-    <w:lsdException w:name="Grid Table 7 Colorful Accent 1" w:uiPriority="52"/>
-    <w:lsdException w:name="Grid Table 1 Light Accent 2" w:uiPriority="46"/>
-    <w:lsdException w:name="Grid Table 2 Accent 2" w:uiPriority="47"/>
-    <w:lsdException w:name="Grid Table 3 Accent 2" w:uiPriority="48"/>
-    <w:lsdException w:name="Grid Table 4 Accent 2" w:uiPriority="49"/>
-    <w:lsdException w:name="Grid Table 5 Dark Accent 2" w:uiPriority="50"/>
-    <w:lsdException w:name="Grid Table 6 Colorful Accent 2" w:uiPriority="51"/>
-    <w:lsdException w:name="Grid Table 7 Colorful Accent 2" w:uiPriority="52"/>
-    <w:lsdException w:name="Grid Table 1 Light Accent 3" w:uiPriority="46"/>
-    <w:lsdException w:name="Grid Table 2 Accent 3" w:uiPriority="47"/>
-    <w:lsdException w:name="Grid Table 3 Accent 3" w:uiPriority="48"/>
-    <w:lsdException w:name="Grid Table 4 Accent 3" w:uiPriority="49"/>
-    <w:lsdException w:name="Grid Table 5 Dark Accent 3" w:uiPriority="50"/>
-    <w:lsdException w:name="Grid Table 6 Colorful Accent 3" w:uiPriority="51"/>
-    <w:lsdException w:name="Grid Table 7 Colorful Accent 3" w:uiPriority="52"/>
-    <w:lsdException w:name="Grid Table 1 Light Accent 4" w:uiPriority="46"/>
-    <w:lsdException w:name="Grid Table 2 Accent 4" w:uiPriority="47"/>
-    <w:lsdException w:name="Grid Table 3 Accent 4" w:uiPriority="48"/>
-    <w:lsdException w:name="Grid Table 4 Accent 4" w:uiPriority="49"/>
-    <w:lsdException w:name="Grid Table 5 Dark Accent 4" w:uiPriority="50"/>
-    <w:lsdException w:name="Grid Table 6 Colorful Accent 4" w:uiPriority="51"/>
-    <w:lsdException w:name="Grid Table 7 Colorful Accent 4" w:uiPriority="52"/>
-    <w:lsdException w:name="Grid Table 1 Light Accent 5" w:uiPriority="46"/>
-    <w:lsdException w:name="Grid Table 2 Accent 5" w:uiPriority="47"/>
-    <w:lsdException w:name="Grid Table 3 Accent 5" w:uiPriority="48"/>
-    <w:lsdException w:name="Grid Table 4 Accent 5" w:uiPriority="49"/>
-    <w:lsdException w:name="Grid Table 5 Dark Accent 5" w:uiPriority="50"/>
-    <w:lsdException w:name="Grid Table 6 Colorful Accent 5" w:uiPriority="51"/>
-    <w:lsdException w:name="Grid Table 7 Colorful Accent 5" w:uiPriority="52"/>
-    <w:lsdException w:name="Grid Table 1 Light Accent 6" w:uiPriority="46"/>
-    <w:lsdException w:name="Grid Table 2 Accent 6" w:uiPriority="47"/>
-    <w:lsdException w:name="Grid Table 3 Accent 6" w:uiPriority="48"/>
-    <w:lsdException w:name="Grid Table 4 Accent 6" w:uiPriority="49"/>
-    <w:lsdException w:name="Grid Table 5 Dark Accent 6" w:uiPriority="50"/>
-    <w:lsdException w:name="Grid Table 6 Colorful Accent 6" w:uiPriority="51"/>
-    <w:lsdException w:name="Grid Table 7 Colorful Accent 6" w:uiPriority="52"/>
-    <w:lsdException w:name="List Table 1 Light" w:uiPriority="46"/>
-    <w:lsdException w:name="List Table 2" w:uiPriority="47"/>
-    <w:lsdException w:name="List Table 3" w:uiPriority="48"/>
-    <w:lsdException w:name="List Table 4" w:uiPriority="49"/>
-    <w:lsdException w:name="List Table 5 Dark" w:uiPriority="50"/>
-    <w:lsdException w:name="List Table 6 Colorful" w:uiPriority="51"/>
-    <w:lsdException w:name="List Table 7 Colorful" w:uiPriority="52"/>
-    <w:lsdException w:name="List Table 1 Light Accent 1" w:uiPriority="46"/>
-    <w:lsdException w:name="List Table 2 Accent 1" w:uiPriority="47"/>
-    <w:lsdException w:name="List Table 3 Accent 1" w:uiPriority="48"/>
-    <w:lsdException w:name="List Table 4 Accent 1" w:uiPriority="49"/>
-    <w:lsdException w:name="List Table 5 Dark Accent 1" w:uiPriority="50"/>
-    <w:lsdException w:name="List Table 6 Colorful Accent 1" w:uiPriority="51"/>
-    <w:lsdException w:name="List Table 7 Colorful Accent 1" w:uiPriority="52"/>
-    <w:lsdException w:name="List Table 1 Light Accent 2" w:uiPriority="46"/>
-    <w:lsdException w:name="List Table 2 Accent 2" w:uiPriority="47"/>
-    <w:lsdException w:name="List Table 3 Accent 2" w:uiPriority="48"/>
-    <w:lsdException w:name="List Table 4 Accent 2" w:uiPriority="49"/>
-    <w:lsdException w:name="List Table 5 Dark Accent 2" w:uiPriority="50"/>
-    <w:lsdException w:name="List Table 6 Colorful Accent 2" w:uiPriority="51"/>
-    <w:lsdException w:name="List Table 7 Colorful Accent 2" w:uiPriority="52"/>
-    <w:lsdException w:name="List Table 1 Light Accent 3" w:uiPriority="46"/>
-    <w:lsdException w:name="List Table 2 Accent 3" w:uiPriority="47"/>
-    <w:lsdException w:name="List Table 3 Accent 3" w:uiPriority="48"/>
-    <w:lsdException w:name="List Table 4 Accent 3" w:uiPriority="49"/>
-    <w:lsdException w:name="List Table 5 Dark Accent 3" w:uiPriority="50"/>
-    <w:lsdException w:name="List Table 6 Colorful Accent 3" w:uiPriority="51"/>
-    <w:lsdException w:name="List Table 7 Colorful Accent 3" w:uiPriority="52"/>
-    <w:lsdException w:name="List Table 1 Light Accent 4" w:uiPriority="46"/>
-    <w:lsdException w:name="List Table 2 Accent 4" w:uiPriority="47"/>
-    <w:lsdException w:name="List Table 3 Accent 4" w:uiPriority="48"/>
-    <w:lsdException w:name="List Table 4 Accent 4" w:uiPriority="49"/>
-    <w:lsdException w:name="List Table 5 Dark Accent 4" w:uiPriority="50"/>
-    <w:lsdException w:name="List Table 6 Colorful Accent 4" w:uiPriority="51"/>
-    <w:lsdException w:name="List Table 7 Colorful Accent 4" w:uiPriority="52"/>
-    <w:lsdException w:name="List Table 1 Light Accent 5" w:uiPriority="46"/>
-    <w:lsdException w:name="List Table 2 Accent 5" w:uiPriority="47"/>
-    <w:lsdException w:name="List Table 3 Accent 5" w:uiPriority="48"/>
-    <w:lsdException w:name="List Table 4 Accent 5" w:uiPriority="49"/>
-    <w:lsdException w:name="List Table 5 Dark Accent 5" w:uiPriority="50"/>
-    <w:lsdException w:name="List Table 6 Colorful Accent 5" w:uiPriority="51"/>
-    <w:lsdException w:name="List Table 7 Colorful Accent 5" w:uiPriority="52"/>
-    <w:lsdException w:name="List Table 1 Light Accent 6" w:uiPriority="46"/>
-    <w:lsdException w:name="List Table 2 Accent 6" w:uiPriority="47"/>
-    <w:lsdException w:name="List Table 3 Accent 6" w:uiPriority="48"/>
-    <w:lsdException w:name="List Table 4 Accent 6" w:uiPriority="49"/>
-    <w:lsdException w:name="List Table 5 Dark Accent 6" w:uiPriority="50"/>
-    <w:lsdException w:name="List Table 6 Colorful Accent 6" w:uiPriority="51"/>
-    <w:lsdException w:name="List Table 7 Colorful Accent 6" w:uiPriority="52"/>
+  <w:latentStyles w:defLockedState="0" w:defUIPriority="99" w:defSemiHidden="1" w:defUnhideWhenUsed="1" w:defQFormat="0" w:count="267">
+    <w:lsdException w:name="Normal" w:semiHidden="0" w:uiPriority="0" w:unhideWhenUsed="0" w:qFormat="1"/>
+    <w:lsdException w:name="heading 1" w:semiHidden="0" w:uiPriority="9" w:unhideWhenUsed="0" w:qFormat="1"/>
+    <w:lsdException w:name="heading 2" w:uiPriority="9" w:qFormat="1"/>
+    <w:lsdException w:name="heading 3" w:uiPriority="9" w:qFormat="1"/>
+    <w:lsdException w:name="heading 4" w:uiPriority="9" w:qFormat="1"/>
+    <w:lsdException w:name="heading 5" w:uiPriority="9" w:qFormat="1"/>
+    <w:lsdException w:name="heading 6" w:uiPriority="9" w:qFormat="1"/>
+    <w:lsdException w:name="heading 7" w:uiPriority="9" w:qFormat="1"/>
+    <w:lsdException w:name="heading 8" w:uiPriority="9" w:qFormat="1"/>
+    <w:lsdException w:name="heading 9" w:uiPriority="9" w:qFormat="1"/>
+    <w:lsdException w:name="toc 1" w:uiPriority="39"/>
+    <w:lsdException w:name="toc 2" w:uiPriority="39"/>
+    <w:lsdException w:name="toc 3" w:uiPriority="39"/>
+    <w:lsdException w:name="toc 4" w:uiPriority="39"/>
+    <w:lsdException w:name="toc 5" w:uiPriority="39"/>
+    <w:lsdException w:name="toc 6" w:uiPriority="39"/>
+    <w:lsdException w:name="toc 7" w:uiPriority="39"/>
+    <w:lsdException w:name="toc 8" w:uiPriority="39"/>
+    <w:lsdException w:name="toc 9" w:uiPriority="39"/>
+    <w:lsdException w:name="caption" w:uiPriority="35" w:qFormat="1"/>
+    <w:lsdException w:name="Title" w:semiHidden="0" w:uiPriority="10" w:unhideWhenUsed="0" w:qFormat="1"/>
+    <w:lsdException w:name="Default Paragraph Font" w:uiPriority="1"/>
+    <w:lsdException w:name="Subtitle" w:semiHidden="0" w:uiPriority="11" w:unhideWhenUsed="0" w:qFormat="1"/>
+    <w:lsdException w:name="Strong" w:semiHidden="0" w:uiPriority="22" w:unhideWhenUsed="0" w:qFormat="1"/>
+    <w:lsdException w:name="Emphasis" w:semiHidden="0" w:uiPriority="20" w:unhideWhenUsed="0" w:qFormat="1"/>
+    <w:lsdException w:name="Table Grid" w:semiHidden="0" w:uiPriority="59" w:unhideWhenUsed="0"/>
+    <w:lsdException w:name="Placeholder Text" w:unhideWhenUsed="0"/>
+    <w:lsdException w:name="No Spacing" w:semiHidden="0" w:uiPriority="1" w:unhideWhenUsed="0" w:qFormat="1"/>
+    <w:lsdException w:name="Light Shading" w:semiHidden="0" w:uiPriority="60" w:unhideWhenUsed="0"/>
+    <w:lsdException w:name="Light List" w:semiHidden="0" w:uiPriority="61" w:unhideWhenUsed="0"/>
+    <w:lsdException w:name="Light Grid" w:semiHidden="0" w:uiPriority="62" w:unhideWhenUsed="0"/>
+    <w:lsdException w:name="Medium Shading 1" w:semiHidden="0" w:uiPriority="63" w:unhideWhenUsed="0"/>
+    <w:lsdException w:name="Medium Shading 2" w:semiHidden="0" w:uiPriority="64" w:unhideWhenUsed="0"/>
+    <w:lsdException w:name="Medium List 1" w:semiHidden="0" w:uiPriority="65" w:unhideWhenUsed="0"/>
+    <w:lsdException w:name="Medium List 2" w:semiHidden="0" w:uiPriority="66" w:unhideWhenUsed="0"/>
+    <w:lsdException w:name="Medium Grid 1" w:semiHidden="0" w:uiPriority="67" w:unhideWhenUsed="0"/>
+    <w:lsdException w:name="Medium Grid 2" w:semiHidden="0" w:uiPriority="68" w:unhideWhenUsed="0"/>
+    <w:lsdException w:name="Medium Grid 3" w:semiHidden="0" w:uiPriority="69" w:unhideWhenUsed="0"/>
+    <w:lsdException w:name="Dark List" w:semiHidden="0" w:uiPriority="70" w:unhideWhenUsed="0"/>
+    <w:lsdException w:name="Colorful Shading" w:semiHidden="0" w:uiPriority="71" w:unhideWhenUsed="0"/>
+    <w:lsdException w:name="Colorful List" w:semiHidden="0" w:uiPriority="72" w:unhideWhenUsed="0"/>
+    <w:lsdException w:name="Colorful Grid" w:semiHidden="0" w:uiPriority="73" w:unhideWhenUsed="0"/>
+    <w:lsdException w:name="Light Shading Accent 1" w:semiHidden="0" w:uiPriority="60" w:unhideWhenUsed="0"/>
+    <w:lsdException w:name="Light List Accent 1" w:semiHidden="0" w:uiPriority="61" w:unhideWhenUsed="0"/>
+    <w:lsdException w:name="Light Grid Accent 1" w:semiHidden="0" w:uiPriority="62" w:unhideWhenUsed="0"/>
+    <w:lsdException w:name="Medium Shading 1 Accent 1" w:semiHidden="0" w:uiPriority="63" w:unhideWhenUsed="0"/>
+    <w:lsdException w:name="Medium Shading 2 Accent 1" w:semiHidden="0" w:uiPriority="64" w:unhideWhenUsed="0"/>
+    <w:lsdException w:name="Medium List 1 Accent 1" w:semiHidden="0" w:uiPriority="65" w:unhideWhenUsed="0"/>
+    <w:lsdException w:name="Revision" w:unhideWhenUsed="0"/>
+    <w:lsdException w:name="List Paragraph" w:semiHidden="0" w:uiPriority="34" w:unhideWhenUsed="0" w:qFormat="1"/>
+    <w:lsdException w:name="Quote" w:semiHidden="0" w:uiPriority="29" w:unhideWhenUsed="0" w:qFormat="1"/>
+    <w:lsdException w:name="Intense Quote" w:semiHidden="0" w:uiPriority="30" w:unhideWhenUsed="0" w:qFormat="1"/>
+    <w:lsdException w:name="Medium List 2 Accent 1" w:semiHidden="0" w:uiPriority="66" w:unhideWhenUsed="0"/>
+    <w:lsdException w:name="Medium Grid 1 Accent 1" w:semiHidden="0" w:uiPriority="67" w:unhideWhenUsed="0"/>
+    <w:lsdException w:name="Medium Grid 2 Accent 1" w:semiHidden="0" w:uiPriority="68" w:unhideWhenUsed="0"/>
+    <w:lsdException w:name="Medium Grid 3 Accent 1" w:semiHidden="0" w:uiPriority="69" w:unhideWhenUsed="0"/>
+    <w:lsdException w:name="Dark List Accent 1" w:semiHidden="0" w:uiPriority="70" w:unhideWhenUsed="0"/>
+    <w:lsdException w:name="Colorful Shading Accent 1" w:semiHidden="0" w:uiPriority="71" w:unhideWhenUsed="0"/>
+    <w:lsdException w:name="Colorful List Accent 1" w:semiHidden="0" w:uiPriority="72" w:unhideWhenUsed="0"/>
+    <w:lsdException w:name="Colorful Grid Accent 1" w:semiHidden="0" w:uiPriority="73" w:unhideWhenUsed="0"/>
+    <w:lsdException w:name="Light Shading Accent 2" w:semiHidden="0" w:uiPriority="60" w:unhideWhenUsed="0"/>
+    <w:lsdException w:name="Light List Accent 2" w:semiHidden="0" w:uiPriority="61" w:unhideWhenUsed="0"/>
+    <w:lsdException w:name="Light Grid Accent 2" w:semiHidden="0" w:uiPriority="62" w:unhideWhenUsed="0"/>
+    <w:lsdException w:name="Medium Shading 1 Accent 2" w:semiHidden="0" w:uiPriority="63" w:unhideWhenUsed="0"/>
+    <w:lsdException w:name="Medium Shading 2 Accent 2" w:semiHidden="0" w:uiPriority="64" w:unhideWhenUsed="0"/>
+    <w:lsdException w:name="Medium List 1 Accent 2" w:semiHidden="0" w:uiPriority="65" w:unhideWhenUsed="0"/>
+    <w:lsdException w:name="Medium List 2 Accent 2" w:semiHidden="0" w:uiPriority="66" w:unhideWhenUsed="0"/>
+    <w:lsdException w:name="Medium Grid 1 Accent 2" w:semiHidden="0" w:uiPriority="67" w:unhideWhenUsed="0"/>
+    <w:lsdException w:name="Medium Grid 2 Accent 2" w:semiHidden="0" w:uiPriority="68" w:unhideWhenUsed="0"/>
+    <w:lsdException w:name="Medium Grid 3 Accent 2" w:semiHidden="0" w:uiPriority="69" w:unhideWhenUsed="0"/>
+    <w:lsdException w:name="Dark List Accent 2" w:semiHidden="0" w:uiPriority="70" w:unhideWhenUsed="0"/>
+    <w:lsdException w:name="Colorful Shading Accent 2" w:semiHidden="0" w:uiPriority="71" w:unhideWhenUsed="0"/>
+    <w:lsdException w:name="Colorful List Accent 2" w:semiHidden="0" w:uiPriority="72" w:unhideWhenUsed="0"/>
+    <w:lsdException w:name="Colorful Grid Accent 2" w:semiHidden="0" w:uiPriority="73" w:unhideWhenUsed="0"/>
+    <w:lsdException w:name="Light Shading Accent 3" w:semiHidden="0" w:uiPriority="60" w:unhideWhenUsed="0"/>
+    <w:lsdException w:name="Light List Accent 3" w:semiHidden="0" w:uiPriority="61" w:unhideWhenUsed="0"/>
+    <w:lsdException w:name="Light Grid Accent 3" w:semiHidden="0" w:uiPriority="62" w:unhideWhenUsed="0"/>
+    <w:lsdException w:name="Medium Shading 1 Accent 3" w:semiHidden="0" w:uiPriority="63" w:unhideWhenUsed="0"/>
+    <w:lsdException w:name="Medium Shading 2 Accent 3" w:semiHidden="0" w:uiPriority="64" w:unhideWhenUsed="0"/>
+    <w:lsdException w:name="Medium List 1 Accent 3" w:semiHidden="0" w:uiPriority="65" w:unhideWhenUsed="0"/>
+    <w:lsdException w:name="Medium List 2 Accent 3" w:semiHidden="0" w:uiPriority="66" w:unhideWhenUsed="0"/>
+    <w:lsdException w:name="Medium Grid 1 Accent 3" w:semiHidden="0" w:uiPriority="67" w:unhideWhenUsed="0"/>
+    <w:lsdException w:name="Medium Grid 2 Accent 3" w:semiHidden="0" w:uiPriority="68" w:unhideWhenUsed="0"/>
+    <w:lsdException w:name="Medium Grid 3 Accent 3" w:semiHidden="0" w:uiPriority="69" w:unhideWhenUsed="0"/>
+    <w:lsdException w:name="Dark List Accent 3" w:semiHidden="0" w:uiPriority="70" w:unhideWhenUsed="0"/>
+    <w:lsdException w:name="Colorful Shading Accent 3" w:semiHidden="0" w:uiPriority="71" w:unhideWhenUsed="0"/>
+    <w:lsdException w:name="Colorful List Accent 3" w:semiHidden="0" w:uiPriority="72" w:unhideWhenUsed="0"/>
+    <w:lsdException w:name="Colorful Grid Accent 3" w:semiHidden="0" w:uiPriority="73" w:unhideWhenUsed="0"/>
+    <w:lsdException w:name="Light Shading Accent 4" w:semiHidden="0" w:uiPriority="60" w:unhideWhenUsed="0"/>
+    <w:lsdException w:name="Light List Accent 4" w:semiHidden="0" w:uiPriority="61" w:unhideWhenUsed="0"/>
+    <w:lsdException w:name="Light Grid Accent 4" w:semiHidden="0" w:uiPriority="62" w:unhideWhenUsed="0"/>
+    <w:lsdException w:name="Medium Shading 1 Accent 4" w:semiHidden="0" w:uiPriority="63" w:unhideWhenUsed="0"/>
+    <w:lsdException w:name="Medium Shading 2 Accent 4" w:semiHidden="0" w:uiPriority="64" w:unhideWhenUsed="0"/>
+    <w:lsdException w:name="Medium List 1 Accent 4" w:semiHidden="0" w:uiPriority="65" w:unhideWhenUsed="0"/>
+    <w:lsdException w:name="Medium List 2 Accent 4" w:semiHidden="0" w:uiPriority="66" w:unhideWhenUsed="0"/>
+    <w:lsdException w:name="Medium Grid 1 Accent 4" w:semiHidden="0" w:uiPriority="67" w:unhideWhenUsed="0"/>
+    <w:lsdException w:name="Medium Grid 2 Accent 4" w:semiHidden="0" w:uiPriority="68" w:unhideWhenUsed="0"/>
+    <w:lsdException w:name="Medium Grid 3 Accent 4" w:semiHidden="0" w:uiPriority="69" w:unhideWhenUsed="0"/>
+    <w:lsdException w:name="Dark List Accent 4" w:semiHidden="0" w:uiPriority="70" w:unhideWhenUsed="0"/>
+    <w:lsdException w:name="Colorful Shading Accent 4" w:semiHidden="0" w:uiPriority="71" w:unhideWhenUsed="0"/>
+    <w:lsdException w:name="Colorful List Accent 4" w:semiHidden="0" w:uiPriority="72" w:unhideWhenUsed="0"/>
+    <w:lsdException w:name="Colorful Grid Accent 4" w:semiHidden="0" w:uiPriority="73" w:unhideWhenUsed="0"/>
+    <w:lsdException w:name="Light Shading Accent 5" w:semiHidden="0" w:uiPriority="60" w:unhideWhenUsed="0"/>
+    <w:lsdException w:name="Light List Accent 5" w:semiHidden="0" w:uiPriority="61" w:unhideWhenUsed="0"/>
+    <w:lsdException w:name="Light Grid Accent 5" w:semiHidden="0" w:uiPriority="62" w:unhideWhenUsed="0"/>
+    <w:lsdException w:name="Medium Shading 1 Accent 5" w:semiHidden="0" w:uiPriority="63" w:unhideWhenUsed="0"/>
+    <w:lsdException w:name="Medium Shading 2 Accent 5" w:semiHidden="0" w:uiPriority="64" w:unhideWhenUsed="0"/>
+    <w:lsdException w:name="Medium List 1 Accent 5" w:semiHidden="0" w:uiPriority="65" w:unhideWhenUsed="0"/>
+    <w:lsdException w:name="Medium List 2 Accent 5" w:semiHidden="0" w:uiPriority="66" w:unhideWhenUsed="0"/>
+    <w:lsdException w:name="Medium Grid 1 Accent 5" w:semiHidden="0" w:uiPriority="67" w:unhideWhenUsed="0"/>
+    <w:lsdException w:name="Medium Grid 2 Accent 5" w:semiHidden="0" w:uiPriority="68" w:unhideWhenUsed="0"/>
+    <w:lsdException w:name="Medium Grid 3 Accent 5" w:semiHidden="0" w:uiPriority="69" w:unhideWhenUsed="0"/>
+    <w:lsdException w:name="Dark List Accent 5" w:semiHidden="0" w:uiPriority="70" w:unhideWhenUsed="0"/>
+    <w:lsdException w:name="Colorful Shading Accent 5" w:semiHidden="0" w:uiPriority="71" w:unhideWhenUsed="0"/>
+    <w:lsdException w:name="Colorful List Accent 5" w:semiHidden="0" w:uiPriority="72" w:unhideWhenUsed="0"/>
+    <w:lsdException w:name="Colorful Grid Accent 5" w:semiHidden="0" w:uiPriority="73" w:unhideWhenUsed="0"/>
+    <w:lsdException w:name="Light Shading Accent 6" w:semiHidden="0" w:uiPriority="60" w:unhideWhenUsed="0"/>
+    <w:lsdException w:name="Light List Accent 6" w:semiHidden="0" w:uiPriority="61" w:unhideWhenUsed="0"/>
+    <w:lsdException w:name="Light Grid Accent 6" w:semiHidden="0" w:uiPriority="62" w:unhideWhenUsed="0"/>
+    <w:lsdException w:name="Medium Shading 1 Accent 6" w:semiHidden="0" w:uiPriority="63" w:unhideWhenUsed="0"/>
+    <w:lsdException w:name="Medium Shading 2 Accent 6" w:semiHidden="0" w:uiPriority="64" w:unhideWhenUsed="0"/>
+    <w:lsdException w:name="Medium List 1 Accent 6" w:semiHidden="0" w:uiPriority="65" w:unhideWhenUsed="0"/>
+    <w:lsdException w:name="Medium List 2 Accent 6" w:semiHidden="0" w:uiPriority="66" w:unhideWhenUsed="0"/>
+    <w:lsdException w:name="Medium Grid 1 Accent 6" w:semiHidden="0" w:uiPriority="67" w:unhideWhenUsed="0"/>
+    <w:lsdException w:name="Medium Grid 2 Accent 6" w:semiHidden="0" w:uiPriority="68" w:unhideWhenUsed="0"/>
+    <w:lsdException w:name="Medium Grid 3 Accent 6" w:semiHidden="0" w:uiPriority="69" w:unhideWhenUsed="0"/>
+    <w:lsdException w:name="Dark List Accent 6" w:semiHidden="0" w:uiPriority="70" w:unhideWhenUsed="0"/>
+    <w:lsdException w:name="Colorful Shading Accent 6" w:semiHidden="0" w:uiPriority="71" w:unhideWhenUsed="0"/>
+    <w:lsdException w:name="Colorful List Accent 6" w:semiHidden="0" w:uiPriority="72" w:unhideWhenUsed="0"/>
+    <w:lsdException w:name="Colorful Grid Accent 6" w:semiHidden="0" w:uiPriority="73" w:unhideWhenUsed="0"/>
+    <w:lsdException w:name="Subtle Emphasis" w:semiHidden="0" w:uiPriority="19" w:unhideWhenUsed="0" w:qFormat="1"/>
+    <w:lsdException w:name="Intense Emphasis" w:semiHidden="0" w:uiPriority="21" w:unhideWhenUsed="0" w:qFormat="1"/>
+    <w:lsdException w:name="Subtle Reference" w:semiHidden="0" w:uiPriority="31" w:unhideWhenUsed="0" w:qFormat="1"/>
+    <w:lsdException w:name="Intense Reference" w:semiHidden="0" w:uiPriority="32" w:unhideWhenUsed="0" w:qFormat="1"/>
+    <w:lsdException w:name="Book Title" w:semiHidden="0" w:uiPriority="33" w:unhideWhenUsed="0" w:qFormat="1"/>
+    <w:lsdException w:name="Bibliography" w:uiPriority="37"/>
+    <w:lsdException w:name="TOC Heading" w:uiPriority="39" w:qFormat="1"/>
   </w:latentStyles>
   <w:style w:type="paragraph" w:default="1" w:styleId="Normal">
     <w:name w:val="Normal"/>
@@ -3544,8 +3467,222 @@
 </w:styles>
 </file>
 
+<file path=word/glossary/stylesWithEffects.xml><?xml version="1.0" encoding="utf-8"?>
+<w:styles xmlns:wpc="http://schemas.microsoft.com/office/word/2010/wordprocessingCanvas" xmlns:mc="http://schemas.openxmlformats.org/markup-compatibility/2006" xmlns:o="urn:schemas-microsoft-com:office:office" xmlns:r="http://schemas.openxmlformats.org/officeDocument/2006/relationships" xmlns:m="http://schemas.openxmlformats.org/officeDocument/2006/math" xmlns:v="urn:schemas-microsoft-com:vml" xmlns:wp14="http://schemas.microsoft.com/office/word/2010/wordprocessingDrawing" xmlns:wp="http://schemas.openxmlformats.org/drawingml/2006/wordprocessingDrawing" xmlns:w10="urn:schemas-microsoft-com:office:word" xmlns:w="http://schemas.openxmlformats.org/wordprocessingml/2006/main" xmlns:w14="http://schemas.microsoft.com/office/word/2010/wordml" xmlns:wpg="http://schemas.microsoft.com/office/word/2010/wordprocessingGroup" xmlns:wpi="http://schemas.microsoft.com/office/word/2010/wordprocessingInk" xmlns:wne="http://schemas.microsoft.com/office/word/2006/wordml" xmlns:wps="http://schemas.microsoft.com/office/word/2010/wordprocessingShape" mc:Ignorable="w14 wp14">
+  <w:docDefaults>
+    <w:rPrDefault>
+      <w:rPr>
+        <w:rFonts w:asciiTheme="minorHAnsi" w:eastAsiaTheme="minorEastAsia" w:hAnsiTheme="minorHAnsi" w:cstheme="minorBidi"/>
+        <w:sz w:val="22"/>
+        <w:szCs w:val="22"/>
+        <w:lang w:val="en-IE" w:eastAsia="en-IE" w:bidi="ar-SA"/>
+      </w:rPr>
+    </w:rPrDefault>
+    <w:pPrDefault>
+      <w:pPr>
+        <w:spacing w:after="200" w:line="276" w:lineRule="auto"/>
+      </w:pPr>
+    </w:pPrDefault>
+  </w:docDefaults>
+  <w:latentStyles w:defLockedState="0" w:defUIPriority="99" w:defSemiHidden="1" w:defUnhideWhenUsed="1" w:defQFormat="0" w:count="267">
+    <w:lsdException w:name="Normal" w:semiHidden="0" w:uiPriority="0" w:unhideWhenUsed="0" w:qFormat="1"/>
+    <w:lsdException w:name="heading 1" w:semiHidden="0" w:uiPriority="9" w:unhideWhenUsed="0" w:qFormat="1"/>
+    <w:lsdException w:name="heading 2" w:uiPriority="9" w:qFormat="1"/>
+    <w:lsdException w:name="heading 3" w:uiPriority="9" w:qFormat="1"/>
+    <w:lsdException w:name="heading 4" w:uiPriority="9" w:qFormat="1"/>
+    <w:lsdException w:name="heading 5" w:uiPriority="9" w:qFormat="1"/>
+    <w:lsdException w:name="heading 6" w:uiPriority="9" w:qFormat="1"/>
+    <w:lsdException w:name="heading 7" w:uiPriority="9" w:qFormat="1"/>
+    <w:lsdException w:name="heading 8" w:uiPriority="9" w:qFormat="1"/>
+    <w:lsdException w:name="heading 9" w:uiPriority="9" w:qFormat="1"/>
+    <w:lsdException w:name="toc 1" w:uiPriority="39"/>
+    <w:lsdException w:name="toc 2" w:uiPriority="39"/>
+    <w:lsdException w:name="toc 3" w:uiPriority="39"/>
+    <w:lsdException w:name="toc 4" w:uiPriority="39"/>
+    <w:lsdException w:name="toc 5" w:uiPriority="39"/>
+    <w:lsdException w:name="toc 6" w:uiPriority="39"/>
+    <w:lsdException w:name="toc 7" w:uiPriority="39"/>
+    <w:lsdException w:name="toc 8" w:uiPriority="39"/>
+    <w:lsdException w:name="toc 9" w:uiPriority="39"/>
+    <w:lsdException w:name="caption" w:uiPriority="35" w:qFormat="1"/>
+    <w:lsdException w:name="Title" w:semiHidden="0" w:uiPriority="10" w:unhideWhenUsed="0" w:qFormat="1"/>
+    <w:lsdException w:name="Default Paragraph Font" w:uiPriority="1"/>
+    <w:lsdException w:name="Subtitle" w:semiHidden="0" w:uiPriority="11" w:unhideWhenUsed="0" w:qFormat="1"/>
+    <w:lsdException w:name="Strong" w:semiHidden="0" w:uiPriority="22" w:unhideWhenUsed="0" w:qFormat="1"/>
+    <w:lsdException w:name="Emphasis" w:semiHidden="0" w:uiPriority="20" w:unhideWhenUsed="0" w:qFormat="1"/>
+    <w:lsdException w:name="Table Grid" w:semiHidden="0" w:uiPriority="59" w:unhideWhenUsed="0"/>
+    <w:lsdException w:name="Placeholder Text" w:unhideWhenUsed="0"/>
+    <w:lsdException w:name="No Spacing" w:semiHidden="0" w:uiPriority="1" w:unhideWhenUsed="0" w:qFormat="1"/>
+    <w:lsdException w:name="Light Shading" w:semiHidden="0" w:uiPriority="60" w:unhideWhenUsed="0"/>
+    <w:lsdException w:name="Light List" w:semiHidden="0" w:uiPriority="61" w:unhideWhenUsed="0"/>
+    <w:lsdException w:name="Light Grid" w:semiHidden="0" w:uiPriority="62" w:unhideWhenUsed="0"/>
+    <w:lsdException w:name="Medium Shading 1" w:semiHidden="0" w:uiPriority="63" w:unhideWhenUsed="0"/>
+    <w:lsdException w:name="Medium Shading 2" w:semiHidden="0" w:uiPriority="64" w:unhideWhenUsed="0"/>
+    <w:lsdException w:name="Medium List 1" w:semiHidden="0" w:uiPriority="65" w:unhideWhenUsed="0"/>
+    <w:lsdException w:name="Medium List 2" w:semiHidden="0" w:uiPriority="66" w:unhideWhenUsed="0"/>
+    <w:lsdException w:name="Medium Grid 1" w:semiHidden="0" w:uiPriority="67" w:unhideWhenUsed="0"/>
+    <w:lsdException w:name="Medium Grid 2" w:semiHidden="0" w:uiPriority="68" w:unhideWhenUsed="0"/>
+    <w:lsdException w:name="Medium Grid 3" w:semiHidden="0" w:uiPriority="69" w:unhideWhenUsed="0"/>
+    <w:lsdException w:name="Dark List" w:semiHidden="0" w:uiPriority="70" w:unhideWhenUsed="0"/>
+    <w:lsdException w:name="Colorful Shading" w:semiHidden="0" w:uiPriority="71" w:unhideWhenUsed="0"/>
+    <w:lsdException w:name="Colorful List" w:semiHidden="0" w:uiPriority="72" w:unhideWhenUsed="0"/>
+    <w:lsdException w:name="Colorful Grid" w:semiHidden="0" w:uiPriority="73" w:unhideWhenUsed="0"/>
+    <w:lsdException w:name="Light Shading Accent 1" w:semiHidden="0" w:uiPriority="60" w:unhideWhenUsed="0"/>
+    <w:lsdException w:name="Light List Accent 1" w:semiHidden="0" w:uiPriority="61" w:unhideWhenUsed="0"/>
+    <w:lsdException w:name="Light Grid Accent 1" w:semiHidden="0" w:uiPriority="62" w:unhideWhenUsed="0"/>
+    <w:lsdException w:name="Medium Shading 1 Accent 1" w:semiHidden="0" w:uiPriority="63" w:unhideWhenUsed="0"/>
+    <w:lsdException w:name="Medium Shading 2 Accent 1" w:semiHidden="0" w:uiPriority="64" w:unhideWhenUsed="0"/>
+    <w:lsdException w:name="Medium List 1 Accent 1" w:semiHidden="0" w:uiPriority="65" w:unhideWhenUsed="0"/>
+    <w:lsdException w:name="Revision" w:unhideWhenUsed="0"/>
+    <w:lsdException w:name="List Paragraph" w:semiHidden="0" w:uiPriority="34" w:unhideWhenUsed="0" w:qFormat="1"/>
+    <w:lsdException w:name="Quote" w:semiHidden="0" w:uiPriority="29" w:unhideWhenUsed="0" w:qFormat="1"/>
+    <w:lsdException w:name="Intense Quote" w:semiHidden="0" w:uiPriority="30" w:unhideWhenUsed="0" w:qFormat="1"/>
+    <w:lsdException w:name="Medium List 2 Accent 1" w:semiHidden="0" w:uiPriority="66" w:unhideWhenUsed="0"/>
+    <w:lsdException w:name="Medium Grid 1 Accent 1" w:semiHidden="0" w:uiPriority="67" w:unhideWhenUsed="0"/>
+    <w:lsdException w:name="Medium Grid 2 Accent 1" w:semiHidden="0" w:uiPriority="68" w:unhideWhenUsed="0"/>
+    <w:lsdException w:name="Medium Grid 3 Accent 1" w:semiHidden="0" w:uiPriority="69" w:unhideWhenUsed="0"/>
+    <w:lsdException w:name="Dark List Accent 1" w:semiHidden="0" w:uiPriority="70" w:unhideWhenUsed="0"/>
+    <w:lsdException w:name="Colorful Shading Accent 1" w:semiHidden="0" w:uiPriority="71" w:unhideWhenUsed="0"/>
+    <w:lsdException w:name="Colorful List Accent 1" w:semiHidden="0" w:uiPriority="72" w:unhideWhenUsed="0"/>
+    <w:lsdException w:name="Colorful Grid Accent 1" w:semiHidden="0" w:uiPriority="73" w:unhideWhenUsed="0"/>
+    <w:lsdException w:name="Light Shading Accent 2" w:semiHidden="0" w:uiPriority="60" w:unhideWhenUsed="0"/>
+    <w:lsdException w:name="Light List Accent 2" w:semiHidden="0" w:uiPriority="61" w:unhideWhenUsed="0"/>
+    <w:lsdException w:name="Light Grid Accent 2" w:semiHidden="0" w:uiPriority="62" w:unhideWhenUsed="0"/>
+    <w:lsdException w:name="Medium Shading 1 Accent 2" w:semiHidden="0" w:uiPriority="63" w:unhideWhenUsed="0"/>
+    <w:lsdException w:name="Medium Shading 2 Accent 2" w:semiHidden="0" w:uiPriority="64" w:unhideWhenUsed="0"/>
+    <w:lsdException w:name="Medium List 1 Accent 2" w:semiHidden="0" w:uiPriority="65" w:unhideWhenUsed="0"/>
+    <w:lsdException w:name="Medium List 2 Accent 2" w:semiHidden="0" w:uiPriority="66" w:unhideWhenUsed="0"/>
+    <w:lsdException w:name="Medium Grid 1 Accent 2" w:semiHidden="0" w:uiPriority="67" w:unhideWhenUsed="0"/>
+    <w:lsdException w:name="Medium Grid 2 Accent 2" w:semiHidden="0" w:uiPriority="68" w:unhideWhenUsed="0"/>
+    <w:lsdException w:name="Medium Grid 3 Accent 2" w:semiHidden="0" w:uiPriority="69" w:unhideWhenUsed="0"/>
+    <w:lsdException w:name="Dark List Accent 2" w:semiHidden="0" w:uiPriority="70" w:unhideWhenUsed="0"/>
+    <w:lsdException w:name="Colorful Shading Accent 2" w:semiHidden="0" w:uiPriority="71" w:unhideWhenUsed="0"/>
+    <w:lsdException w:name="Colorful List Accent 2" w:semiHidden="0" w:uiPriority="72" w:unhideWhenUsed="0"/>
+    <w:lsdException w:name="Colorful Grid Accent 2" w:semiHidden="0" w:uiPriority="73" w:unhideWhenUsed="0"/>
+    <w:lsdException w:name="Light Shading Accent 3" w:semiHidden="0" w:uiPriority="60" w:unhideWhenUsed="0"/>
+    <w:lsdException w:name="Light List Accent 3" w:semiHidden="0" w:uiPriority="61" w:unhideWhenUsed="0"/>
+    <w:lsdException w:name="Light Grid Accent 3" w:semiHidden="0" w:uiPriority="62" w:unhideWhenUsed="0"/>
+    <w:lsdException w:name="Medium Shading 1 Accent 3" w:semiHidden="0" w:uiPriority="63" w:unhideWhenUsed="0"/>
+    <w:lsdException w:name="Medium Shading 2 Accent 3" w:semiHidden="0" w:uiPriority="64" w:unhideWhenUsed="0"/>
+    <w:lsdException w:name="Medium List 1 Accent 3" w:semiHidden="0" w:uiPriority="65" w:unhideWhenUsed="0"/>
+    <w:lsdException w:name="Medium List 2 Accent 3" w:semiHidden="0" w:uiPriority="66" w:unhideWhenUsed="0"/>
+    <w:lsdException w:name="Medium Grid 1 Accent 3" w:semiHidden="0" w:uiPriority="67" w:unhideWhenUsed="0"/>
+    <w:lsdException w:name="Medium Grid 2 Accent 3" w:semiHidden="0" w:uiPriority="68" w:unhideWhenUsed="0"/>
+    <w:lsdException w:name="Medium Grid 3 Accent 3" w:semiHidden="0" w:uiPriority="69" w:unhideWhenUsed="0"/>
+    <w:lsdException w:name="Dark List Accent 3" w:semiHidden="0" w:uiPriority="70" w:unhideWhenUsed="0"/>
+    <w:lsdException w:name="Colorful Shading Accent 3" w:semiHidden="0" w:uiPriority="71" w:unhideWhenUsed="0"/>
+    <w:lsdException w:name="Colorful List Accent 3" w:semiHidden="0" w:uiPriority="72" w:unhideWhenUsed="0"/>
+    <w:lsdException w:name="Colorful Grid Accent 3" w:semiHidden="0" w:uiPriority="73" w:unhideWhenUsed="0"/>
+    <w:lsdException w:name="Light Shading Accent 4" w:semiHidden="0" w:uiPriority="60" w:unhideWhenUsed="0"/>
+    <w:lsdException w:name="Light List Accent 4" w:semiHidden="0" w:uiPriority="61" w:unhideWhenUsed="0"/>
+    <w:lsdException w:name="Light Grid Accent 4" w:semiHidden="0" w:uiPriority="62" w:unhideWhenUsed="0"/>
+    <w:lsdException w:name="Medium Shading 1 Accent 4" w:semiHidden="0" w:uiPriority="63" w:unhideWhenUsed="0"/>
+    <w:lsdException w:name="Medium Shading 2 Accent 4" w:semiHidden="0" w:uiPriority="64" w:unhideWhenUsed="0"/>
+    <w:lsdException w:name="Medium List 1 Accent 4" w:semiHidden="0" w:uiPriority="65" w:unhideWhenUsed="0"/>
+    <w:lsdException w:name="Medium List 2 Accent 4" w:semiHidden="0" w:uiPriority="66" w:unhideWhenUsed="0"/>
+    <w:lsdException w:name="Medium Grid 1 Accent 4" w:semiHidden="0" w:uiPriority="67" w:unhideWhenUsed="0"/>
+    <w:lsdException w:name="Medium Grid 2 Accent 4" w:semiHidden="0" w:uiPriority="68" w:unhideWhenUsed="0"/>
+    <w:lsdException w:name="Medium Grid 3 Accent 4" w:semiHidden="0" w:uiPriority="69" w:unhideWhenUsed="0"/>
+    <w:lsdException w:name="Dark List Accent 4" w:semiHidden="0" w:uiPriority="70" w:unhideWhenUsed="0"/>
+    <w:lsdException w:name="Colorful Shading Accent 4" w:semiHidden="0" w:uiPriority="71" w:unhideWhenUsed="0"/>
+    <w:lsdException w:name="Colorful List Accent 4" w:semiHidden="0" w:uiPriority="72" w:unhideWhenUsed="0"/>
+    <w:lsdException w:name="Colorful Grid Accent 4" w:semiHidden="0" w:uiPriority="73" w:unhideWhenUsed="0"/>
+    <w:lsdException w:name="Light Shading Accent 5" w:semiHidden="0" w:uiPriority="60" w:unhideWhenUsed="0"/>
+    <w:lsdException w:name="Light List Accent 5" w:semiHidden="0" w:uiPriority="61" w:unhideWhenUsed="0"/>
+    <w:lsdException w:name="Light Grid Accent 5" w:semiHidden="0" w:uiPriority="62" w:unhideWhenUsed="0"/>
+    <w:lsdException w:name="Medium Shading 1 Accent 5" w:semiHidden="0" w:uiPriority="63" w:unhideWhenUsed="0"/>
+    <w:lsdException w:name="Medium Shading 2 Accent 5" w:semiHidden="0" w:uiPriority="64" w:unhideWhenUsed="0"/>
+    <w:lsdException w:name="Medium List 1 Accent 5" w:semiHidden="0" w:uiPriority="65" w:unhideWhenUsed="0"/>
+    <w:lsdException w:name="Medium List 2 Accent 5" w:semiHidden="0" w:uiPriority="66" w:unhideWhenUsed="0"/>
+    <w:lsdException w:name="Medium Grid 1 Accent 5" w:semiHidden="0" w:uiPriority="67" w:unhideWhenUsed="0"/>
+    <w:lsdException w:name="Medium Grid 2 Accent 5" w:semiHidden="0" w:uiPriority="68" w:unhideWhenUsed="0"/>
+    <w:lsdException w:name="Medium Grid 3 Accent 5" w:semiHidden="0" w:uiPriority="69" w:unhideWhenUsed="0"/>
+    <w:lsdException w:name="Dark List Accent 5" w:semiHidden="0" w:uiPriority="70" w:unhideWhenUsed="0"/>
+    <w:lsdException w:name="Colorful Shading Accent 5" w:semiHidden="0" w:uiPriority="71" w:unhideWhenUsed="0"/>
+    <w:lsdException w:name="Colorful List Accent 5" w:semiHidden="0" w:uiPriority="72" w:unhideWhenUsed="0"/>
+    <w:lsdException w:name="Colorful Grid Accent 5" w:semiHidden="0" w:uiPriority="73" w:unhideWhenUsed="0"/>
+    <w:lsdException w:name="Light Shading Accent 6" w:semiHidden="0" w:uiPriority="60" w:unhideWhenUsed="0"/>
+    <w:lsdException w:name="Light List Accent 6" w:semiHidden="0" w:uiPriority="61" w:unhideWhenUsed="0"/>
+    <w:lsdException w:name="Light Grid Accent 6" w:semiHidden="0" w:uiPriority="62" w:unhideWhenUsed="0"/>
+    <w:lsdException w:name="Medium Shading 1 Accent 6" w:semiHidden="0" w:uiPriority="63" w:unhideWhenUsed="0"/>
+    <w:lsdException w:name="Medium Shading 2 Accent 6" w:semiHidden="0" w:uiPriority="64" w:unhideWhenUsed="0"/>
+    <w:lsdException w:name="Medium List 1 Accent 6" w:semiHidden="0" w:uiPriority="65" w:unhideWhenUsed="0"/>
+    <w:lsdException w:name="Medium List 2 Accent 6" w:semiHidden="0" w:uiPriority="66" w:unhideWhenUsed="0"/>
+    <w:lsdException w:name="Medium Grid 1 Accent 6" w:semiHidden="0" w:uiPriority="67" w:unhideWhenUsed="0"/>
+    <w:lsdException w:name="Medium Grid 2 Accent 6" w:semiHidden="0" w:uiPriority="68" w:unhideWhenUsed="0"/>
+    <w:lsdException w:name="Medium Grid 3 Accent 6" w:semiHidden="0" w:uiPriority="69" w:unhideWhenUsed="0"/>
+    <w:lsdException w:name="Dark List Accent 6" w:semiHidden="0" w:uiPriority="70" w:unhideWhenUsed="0"/>
+    <w:lsdException w:name="Colorful Shading Accent 6" w:semiHidden="0" w:uiPriority="71" w:unhideWhenUsed="0"/>
+    <w:lsdException w:name="Colorful List Accent 6" w:semiHidden="0" w:uiPriority="72" w:unhideWhenUsed="0"/>
+    <w:lsdException w:name="Colorful Grid Accent 6" w:semiHidden="0" w:uiPriority="73" w:unhideWhenUsed="0"/>
+    <w:lsdException w:name="Subtle Emphasis" w:semiHidden="0" w:uiPriority="19" w:unhideWhenUsed="0" w:qFormat="1"/>
+    <w:lsdException w:name="Intense Emphasis" w:semiHidden="0" w:uiPriority="21" w:unhideWhenUsed="0" w:qFormat="1"/>
+    <w:lsdException w:name="Subtle Reference" w:semiHidden="0" w:uiPriority="31" w:unhideWhenUsed="0" w:qFormat="1"/>
+    <w:lsdException w:name="Intense Reference" w:semiHidden="0" w:uiPriority="32" w:unhideWhenUsed="0" w:qFormat="1"/>
+    <w:lsdException w:name="Book Title" w:semiHidden="0" w:uiPriority="33" w:unhideWhenUsed="0" w:qFormat="1"/>
+    <w:lsdException w:name="Bibliography" w:uiPriority="37"/>
+    <w:lsdException w:name="TOC Heading" w:uiPriority="39" w:qFormat="1"/>
+  </w:latentStyles>
+  <w:style w:type="paragraph" w:default="1" w:styleId="Normal">
+    <w:name w:val="Normal"/>
+    <w:qFormat/>
+  </w:style>
+  <w:style w:type="character" w:default="1" w:styleId="DefaultParagraphFont">
+    <w:name w:val="Default Paragraph Font"/>
+    <w:uiPriority w:val="1"/>
+    <w:semiHidden/>
+    <w:unhideWhenUsed/>
+  </w:style>
+  <w:style w:type="table" w:default="1" w:styleId="TableNormal">
+    <w:name w:val="Normal Table"/>
+    <w:uiPriority w:val="99"/>
+    <w:semiHidden/>
+    <w:unhideWhenUsed/>
+    <w:tblPr>
+      <w:tblInd w:w="0" w:type="dxa"/>
+      <w:tblCellMar>
+        <w:top w:w="0" w:type="dxa"/>
+        <w:left w:w="108" w:type="dxa"/>
+        <w:bottom w:w="0" w:type="dxa"/>
+        <w:right w:w="108" w:type="dxa"/>
+      </w:tblCellMar>
+    </w:tblPr>
+  </w:style>
+  <w:style w:type="numbering" w:default="1" w:styleId="NoList">
+    <w:name w:val="No List"/>
+    <w:uiPriority w:val="99"/>
+    <w:semiHidden/>
+    <w:unhideWhenUsed/>
+  </w:style>
+  <w:style w:type="paragraph" w:customStyle="1" w:styleId="2DB1D03F9E1D406A86DA68762E9DC655">
+    <w:name w:val="2DB1D03F9E1D406A86DA68762E9DC655"/>
+    <w:rsid w:val="0092561D"/>
+  </w:style>
+  <w:style w:type="paragraph" w:customStyle="1" w:styleId="4930E4822B24452EAB7AC2D05962DA31">
+    <w:name w:val="4930E4822B24452EAB7AC2D05962DA31"/>
+    <w:rsid w:val="0092561D"/>
+  </w:style>
+  <w:style w:type="paragraph" w:customStyle="1" w:styleId="C06736E465094579ACBC65294028DF3D">
+    <w:name w:val="C06736E465094579ACBC65294028DF3D"/>
+    <w:rsid w:val="0092561D"/>
+  </w:style>
+  <w:style w:type="paragraph" w:customStyle="1" w:styleId="DEBA54F6EFF84152B193D323671EF7F8">
+    <w:name w:val="DEBA54F6EFF84152B193D323671EF7F8"/>
+    <w:rsid w:val="0092561D"/>
+  </w:style>
+  <w:style w:type="paragraph" w:customStyle="1" w:styleId="A0FD17CC22CC4D10AD67801F1480F178">
+    <w:name w:val="A0FD17CC22CC4D10AD67801F1480F178"/>
+    <w:rsid w:val="0092561D"/>
+  </w:style>
+  <w:style w:type="paragraph" w:customStyle="1" w:styleId="1A3B948770524B20978986F613016AB7">
+    <w:name w:val="1A3B948770524B20978986F613016AB7"/>
+    <w:rsid w:val="0092561D"/>
+  </w:style>
+</w:styles>
+</file>
+
 <file path=word/glossary/webSettings.xml><?xml version="1.0" encoding="utf-8"?>
-<w:webSettings xmlns:mc="http://schemas.openxmlformats.org/markup-compatibility/2006" xmlns:r="http://schemas.openxmlformats.org/officeDocument/2006/relationships" xmlns:w="http://schemas.openxmlformats.org/wordprocessingml/2006/main" xmlns:w14="http://schemas.microsoft.com/office/word/2010/wordml" xmlns:w15="http://schemas.microsoft.com/office/word/2012/wordml" mc:Ignorable="w14 w15">
+<w:webSettings xmlns:mc="http://schemas.openxmlformats.org/markup-compatibility/2006" xmlns:r="http://schemas.openxmlformats.org/officeDocument/2006/relationships" xmlns:w="http://schemas.openxmlformats.org/wordprocessingml/2006/main" xmlns:w14="http://schemas.microsoft.com/office/word/2010/wordml" mc:Ignorable="w14">
   <w:optimizeForBrowser/>
   <w:allowPNG/>
 </w:webSettings>
@@ -3841,7 +3978,7 @@
 </file>
 
 <file path=customXml/itemProps1.xml><?xml version="1.0" encoding="utf-8"?>
-<ds:datastoreItem xmlns:ds="http://schemas.openxmlformats.org/officeDocument/2006/customXml" ds:itemID="{8E6CD16E-514A-46B1-AD5F-1EC35189A495}">
+<ds:datastoreItem xmlns:ds="http://schemas.openxmlformats.org/officeDocument/2006/customXml" ds:itemID="{90F6EEE7-6B55-4DEC-99FA-2C5BA962268D}">
   <ds:schemaRefs>
     <ds:schemaRef ds:uri="http://schemas.openxmlformats.org/officeDocument/2006/bibliography"/>
   </ds:schemaRefs>

</xml_diff>

<commit_message>
Checkpoint before attempting to run parsing in another thread. Lots of clean up to be done and files to be removed.
</commit_message>
<xml_diff>
--- a/doc/Assignment 1 - Jimmy Collins.docx
+++ b/doc/Assignment 1 - Jimmy Collins.docx
@@ -150,9 +150,6 @@
                 </w:rPr>
                 <w:alias w:val="Subtitle"/>
                 <w:id w:val="15524255"/>
-                <w:placeholder>
-                  <w:docPart w:val="C06736E465094579ACBC65294028DF3D"/>
-                </w:placeholder>
                 <w:dataBinding w:prefixMappings="xmlns:ns0='http://schemas.openxmlformats.org/package/2006/metadata/core-properties' xmlns:ns1='http://purl.org/dc/elements/1.1/'" w:xpath="/ns0:coreProperties[1]/ns1:subject[1]" w:storeItemID="{6C3C8BC8-F283-45AE-878A-BAB7291924A1}"/>
                 <w:text/>
               </w:sdtPr>
@@ -1976,7 +1973,7 @@
     </w:p>
     <w:p>
       <w:r>
-        <w:t>TODO</w:t>
+        <w:t>Illustrated by BinetFileParser extending ParsableFile. More files types could be supported here in the future easily.</w:t>
       </w:r>
     </w:p>
     <w:p>
@@ -1991,16 +1988,7 @@
     </w:p>
     <w:p>
       <w:r>
-        <w:t>TODO</w:t>
-      </w:r>
-      <w:r>
-        <w:t xml:space="preserve"> – two or more methods with same name, different </w:t>
-      </w:r>
-      <w:r>
-        <w:t>parameters</w:t>
-      </w:r>
-      <w:r>
-        <w:t>.</w:t>
+        <w:t>Illustrated in my logging class where there are different logging methods (TODO: Move UI logging method from Utility.java to Logger.java, it can be a further overloaded method.</w:t>
       </w:r>
     </w:p>
     <w:p>
@@ -2068,6 +2056,13 @@
     </w:p>
     <w:p>
       <w:r>
+        <w:t>Covered by ParsableFile.</w:t>
+      </w:r>
+      <w:bookmarkStart w:id="10" w:name="_GoBack"/>
+      <w:bookmarkEnd w:id="10"/>
+    </w:p>
+    <w:p>
+      <w:r>
         <w:t>Covered by Oserver.java</w:t>
       </w:r>
     </w:p>
@@ -2075,11 +2070,11 @@
       <w:pPr>
         <w:pStyle w:val="Heading3"/>
       </w:pPr>
-      <w:bookmarkStart w:id="10" w:name="_Toc475299517"/>
+      <w:bookmarkStart w:id="11" w:name="_Toc475299517"/>
       <w:r>
         <w:t>Generic Method</w:t>
       </w:r>
-      <w:bookmarkEnd w:id="10"/>
+      <w:bookmarkEnd w:id="11"/>
     </w:p>
     <w:p>
       <w:r>
@@ -2096,11 +2091,11 @@
       <w:pPr>
         <w:pStyle w:val="Heading3"/>
       </w:pPr>
-      <w:bookmarkStart w:id="11" w:name="_Toc475299518"/>
+      <w:bookmarkStart w:id="12" w:name="_Toc475299518"/>
       <w:r>
         <w:t>Generic Class</w:t>
       </w:r>
-      <w:bookmarkEnd w:id="11"/>
+      <w:bookmarkEnd w:id="12"/>
     </w:p>
     <w:p>
       <w:r>
@@ -2114,11 +2109,11 @@
       <w:pPr>
         <w:pStyle w:val="Heading3"/>
       </w:pPr>
-      <w:bookmarkStart w:id="12" w:name="_Toc475299519"/>
+      <w:bookmarkStart w:id="13" w:name="_Toc475299519"/>
       <w:r>
         <w:t>Bounding</w:t>
       </w:r>
-      <w:bookmarkEnd w:id="12"/>
+      <w:bookmarkEnd w:id="13"/>
     </w:p>
     <w:p>
       <w:r>
@@ -2135,11 +2130,11 @@
       <w:pPr>
         <w:pStyle w:val="Heading3"/>
       </w:pPr>
-      <w:bookmarkStart w:id="13" w:name="_Toc475299520"/>
+      <w:bookmarkStart w:id="14" w:name="_Toc475299520"/>
       <w:r>
         <w:t>Custom Exception Handler Type</w:t>
       </w:r>
-      <w:bookmarkEnd w:id="13"/>
+      <w:bookmarkEnd w:id="14"/>
     </w:p>
     <w:p>
       <w:r>
@@ -2159,21 +2154,21 @@
       <w:pPr>
         <w:pStyle w:val="Heading2"/>
       </w:pPr>
-      <w:bookmarkStart w:id="14" w:name="_Toc475299521"/>
+      <w:bookmarkStart w:id="15" w:name="_Toc475299521"/>
       <w:r>
         <w:t>Section 2 – Usage of Design Patterns</w:t>
       </w:r>
-      <w:bookmarkEnd w:id="14"/>
+      <w:bookmarkEnd w:id="15"/>
     </w:p>
     <w:p>
       <w:pPr>
         <w:pStyle w:val="Heading3"/>
       </w:pPr>
-      <w:bookmarkStart w:id="15" w:name="_Toc475299522"/>
+      <w:bookmarkStart w:id="16" w:name="_Toc475299522"/>
       <w:r>
         <w:t>Strategy Pattern</w:t>
       </w:r>
-      <w:bookmarkEnd w:id="15"/>
+      <w:bookmarkEnd w:id="16"/>
     </w:p>
     <w:p>
       <w:r>
@@ -2190,11 +2185,11 @@
       <w:pPr>
         <w:pStyle w:val="Heading3"/>
       </w:pPr>
-      <w:bookmarkStart w:id="16" w:name="_Toc475299523"/>
+      <w:bookmarkStart w:id="17" w:name="_Toc475299523"/>
       <w:r>
         <w:t>Observer Pattern</w:t>
       </w:r>
-      <w:bookmarkEnd w:id="16"/>
+      <w:bookmarkEnd w:id="17"/>
     </w:p>
     <w:p>
       <w:r>
@@ -2211,11 +2206,11 @@
       <w:pPr>
         <w:pStyle w:val="Heading3"/>
       </w:pPr>
-      <w:bookmarkStart w:id="17" w:name="_Toc475299524"/>
+      <w:bookmarkStart w:id="18" w:name="_Toc475299524"/>
       <w:r>
         <w:t>Factory Pattern</w:t>
       </w:r>
-      <w:bookmarkEnd w:id="17"/>
+      <w:bookmarkEnd w:id="18"/>
     </w:p>
     <w:p>
       <w:r>
@@ -2227,11 +2222,11 @@
       <w:pPr>
         <w:pStyle w:val="Heading2"/>
       </w:pPr>
-      <w:bookmarkStart w:id="18" w:name="_Toc475299525"/>
+      <w:bookmarkStart w:id="19" w:name="_Toc475299525"/>
       <w:r>
         <w:t>Section 3 – System UML Diagrams</w:t>
       </w:r>
-      <w:bookmarkEnd w:id="18"/>
+      <w:bookmarkEnd w:id="19"/>
     </w:p>
     <w:p>
       <w:r>
@@ -2246,11 +2241,11 @@
       <w:pPr>
         <w:pStyle w:val="Heading2"/>
       </w:pPr>
-      <w:bookmarkStart w:id="19" w:name="_Toc475299526"/>
+      <w:bookmarkStart w:id="20" w:name="_Toc475299526"/>
       <w:r>
         <w:t>Section 4 – Code Screen Captures</w:t>
       </w:r>
-      <w:bookmarkEnd w:id="19"/>
+      <w:bookmarkEnd w:id="20"/>
     </w:p>
     <w:p>
       <w:r>
@@ -2264,8 +2259,6 @@
       <w:r>
         <w:t>TODO – 2) File Parsing? Inner class in Main Controller?</w:t>
       </w:r>
-      <w:bookmarkStart w:id="20" w:name="_GoBack"/>
-      <w:bookmarkEnd w:id="20"/>
     </w:p>
     <w:p/>
     <w:p>
@@ -3143,37 +3136,6 @@
         </w:p>
       </w:docPartBody>
     </w:docPart>
-    <w:docPart>
-      <w:docPartPr>
-        <w:name w:val="4930E4822B24452EAB7AC2D05962DA31"/>
-        <w:category>
-          <w:name w:val="General"/>
-          <w:gallery w:val="placeholder"/>
-        </w:category>
-        <w:types>
-          <w:type w:val="bbPlcHdr"/>
-        </w:types>
-        <w:behaviors>
-          <w:behavior w:val="content"/>
-        </w:behaviors>
-        <w:guid w:val="{8611AB2E-9F5E-4E50-BCF9-BA9484F5EA6C}"/>
-      </w:docPartPr>
-      <w:docPartBody>
-        <w:p>
-          <w:pPr>
-            <w:pStyle w:val="4930E4822B24452EAB7AC2D05962DA31"/>
-          </w:pPr>
-          <w:r>
-            <w:rPr>
-              <w:rFonts w:asciiTheme="majorHAnsi" w:eastAsiaTheme="majorEastAsia" w:hAnsiTheme="majorHAnsi" w:cstheme="majorBidi"/>
-              <w:sz w:val="80"/>
-              <w:szCs w:val="80"/>
-            </w:rPr>
-            <w:t>[Type the document title]</w:t>
-          </w:r>
-        </w:p>
-      </w:docPartBody>
-    </w:docPart>
   </w:docParts>
 </w:glossaryDocument>
 </file>
@@ -3232,6 +3194,7 @@
     <w:rsid w:val="007A09C4"/>
     <w:rsid w:val="0092561D"/>
     <w:rsid w:val="00BD7B9D"/>
+    <w:rsid w:val="00F07168"/>
   </w:rsids>
   <m:mathPr>
     <m:mathFont m:val="Cambria Math"/>
@@ -3978,7 +3941,7 @@
 </file>
 
 <file path=customXml/itemProps1.xml><?xml version="1.0" encoding="utf-8"?>
-<ds:datastoreItem xmlns:ds="http://schemas.openxmlformats.org/officeDocument/2006/customXml" ds:itemID="{90F6EEE7-6B55-4DEC-99FA-2C5BA962268D}">
+<ds:datastoreItem xmlns:ds="http://schemas.openxmlformats.org/officeDocument/2006/customXml" ds:itemID="{2EF05574-FF70-4B04-AC35-3F2E1CFE065E}">
   <ds:schemaRefs>
     <ds:schemaRef ds:uri="http://schemas.openxmlformats.org/officeDocument/2006/bibliography"/>
   </ds:schemaRefs>

</xml_diff>

<commit_message>
Some minor fixes. Made a start on documentation.
</commit_message>
<xml_diff>
--- a/doc/Assignment 1 - Jimmy Collins.docx
+++ b/doc/Assignment 1 - Jimmy Collins.docx
@@ -30,7 +30,7 @@
             <w:tblLook w:val="04A0" w:firstRow="1" w:lastRow="0" w:firstColumn="1" w:lastColumn="0" w:noHBand="0" w:noVBand="1"/>
           </w:tblPr>
           <w:tblGrid>
-            <w:gridCol w:w="9242"/>
+            <w:gridCol w:w="14174"/>
           </w:tblGrid>
           <w:tr>
             <w:trPr>
@@ -76,7 +76,7 @@
                         <w:rFonts w:asciiTheme="majorHAnsi" w:eastAsiaTheme="majorEastAsia" w:hAnsiTheme="majorHAnsi" w:cstheme="majorBidi"/>
                         <w:caps/>
                       </w:rPr>
-                      <w:t>cORK iNSTITUTE OF TECHNOLOGY</w:t>
+                      <w:t>MSC SOFTWARE DEVELOPMMENT</w:t>
                     </w:r>
                   </w:p>
                 </w:tc>
@@ -97,9 +97,6 @@
                 </w:rPr>
                 <w:alias w:val="Title"/>
                 <w:id w:val="15524250"/>
-                <w:placeholder>
-                  <w:docPart w:val="4930E4822B24452EAB7AC2D05962DA31"/>
-                </w:placeholder>
                 <w:dataBinding w:prefixMappings="xmlns:ns0='http://schemas.openxmlformats.org/package/2006/metadata/core-properties' xmlns:ns1='http://purl.org/dc/elements/1.1/'" w:xpath="/ns0:coreProperties[1]/ns1:title[1]" w:storeItemID="{6C3C8BC8-F283-45AE-878A-BAB7291924A1}"/>
                 <w:text/>
               </w:sdtPr>
@@ -244,6 +241,14 @@
                       </w:rPr>
                       <w:t>Jimmy Collins – R00145569</w:t>
                     </w:r>
+                    <w:r>
+                      <w:rPr>
+                        <w:b/>
+                        <w:bCs/>
+                        <w:lang w:val="en-IE"/>
+                      </w:rPr>
+                      <w:t xml:space="preserve"> – Jimmy.Collins@mycit.ie</w:t>
+                    </w:r>
                   </w:p>
                 </w:tc>
               </w:sdtContent>
@@ -262,9 +267,9 @@
                 </w:rPr>
                 <w:alias w:val="Date"/>
                 <w:id w:val="516659546"/>
-                <w:showingPlcHdr/>
                 <w:dataBinding w:prefixMappings="xmlns:ns0='http://schemas.microsoft.com/office/2006/coverPageProps'" w:xpath="/ns0:CoverPageProperties[1]/ns0:PublishDate[1]" w:storeItemID="{55AF091B-3C7A-41E3-B477-F2FDAA23CFDA}"/>
-                <w:date>
+                <w:date w:fullDate="2017-03-20T00:00:00Z">
+                  <w:dateFormat w:val="M/d/yyyy"/>
                   <w:lid w:val="en-US"/>
                   <w:storeMappedDataAs w:val="dateTime"/>
                   <w:calendar w:val="gregorian"/>
@@ -291,7 +296,7 @@
                         <w:b/>
                         <w:bCs/>
                       </w:rPr>
-                      <w:t>[Pick the date]</w:t>
+                      <w:t>3/20/2017</w:t>
                     </w:r>
                   </w:p>
                 </w:tc>
@@ -308,34 +313,19 @@
             <w:tblLook w:val="04A0" w:firstRow="1" w:lastRow="0" w:firstColumn="1" w:lastColumn="0" w:noHBand="0" w:noVBand="1"/>
           </w:tblPr>
           <w:tblGrid>
-            <w:gridCol w:w="9242"/>
+            <w:gridCol w:w="14174"/>
           </w:tblGrid>
           <w:tr>
-            <w:sdt>
-              <w:sdtPr>
-                <w:alias w:val="Abstract"/>
-                <w:id w:val="8276291"/>
-                <w:showingPlcHdr/>
-                <w:dataBinding w:prefixMappings="xmlns:ns0='http://schemas.microsoft.com/office/2006/coverPageProps'" w:xpath="/ns0:CoverPageProperties[1]/ns0:Abstract[1]" w:storeItemID="{55AF091B-3C7A-41E3-B477-F2FDAA23CFDA}"/>
-                <w:text/>
-              </w:sdtPr>
-              <w:sdtEndPr/>
-              <w:sdtContent>
-                <w:tc>
-                  <w:tcPr>
-                    <w:tcW w:w="5000" w:type="pct"/>
-                  </w:tcPr>
-                  <w:p>
-                    <w:pPr>
-                      <w:pStyle w:val="NoSpacing"/>
-                    </w:pPr>
-                    <w:r>
-                      <w:t>[Type the abstract of the document here. The abstract is typically a short summary of the contents of the document. Type the abstract of the document here. The abstract is typically a short summary of the contents of the document.]</w:t>
-                    </w:r>
-                  </w:p>
-                </w:tc>
-              </w:sdtContent>
-            </w:sdt>
+            <w:tc>
+              <w:tcPr>
+                <w:tcW w:w="5000" w:type="pct"/>
+              </w:tcPr>
+              <w:p>
+                <w:pPr>
+                  <w:pStyle w:val="NoSpacing"/>
+                </w:pPr>
+              </w:p>
+            </w:tc>
           </w:tr>
         </w:tbl>
         <w:p/>
@@ -389,28 +379,44 @@
           <w:pPr>
             <w:pStyle w:val="TOC2"/>
             <w:tabs>
-              <w:tab w:val="right" w:leader="dot" w:pos="9016"/>
+              <w:tab w:val="right" w:leader="dot" w:pos="13948"/>
             </w:tabs>
             <w:rPr>
               <w:rFonts w:eastAsiaTheme="minorEastAsia"/>
               <w:noProof/>
+              <w:sz w:val="20"/>
+              <w:szCs w:val="20"/>
               <w:lang w:eastAsia="en-IE"/>
             </w:rPr>
           </w:pPr>
           <w:r>
+            <w:rPr>
+              <w:sz w:val="20"/>
+              <w:szCs w:val="20"/>
+            </w:rPr>
             <w:fldChar w:fldCharType="begin"/>
           </w:r>
           <w:r>
+            <w:rPr>
+              <w:sz w:val="20"/>
+              <w:szCs w:val="20"/>
+            </w:rPr>
             <w:instrText xml:space="preserve"> TOC \o "1-3" \h \z \u </w:instrText>
           </w:r>
           <w:r>
+            <w:rPr>
+              <w:sz w:val="20"/>
+              <w:szCs w:val="20"/>
+            </w:rPr>
             <w:fldChar w:fldCharType="separate"/>
           </w:r>
-          <w:hyperlink w:anchor="_Toc475299507" w:history="1">
+          <w:hyperlink w:anchor="_Toc476597001" w:history="1">
             <w:r>
               <w:rPr>
                 <w:rStyle w:val="Hyperlink"/>
                 <w:noProof/>
+                <w:sz w:val="20"/>
+                <w:szCs w:val="20"/>
               </w:rPr>
               <w:t>Section 1 – Demonstrated Use of Object Orientated Concepts</w:t>
             </w:r>
@@ -418,6 +424,8 @@
               <w:rPr>
                 <w:noProof/>
                 <w:webHidden/>
+                <w:sz w:val="20"/>
+                <w:szCs w:val="20"/>
               </w:rPr>
               <w:tab/>
             </w:r>
@@ -425,6 +433,8 @@
               <w:rPr>
                 <w:noProof/>
                 <w:webHidden/>
+                <w:sz w:val="20"/>
+                <w:szCs w:val="20"/>
               </w:rPr>
               <w:fldChar w:fldCharType="begin"/>
             </w:r>
@@ -432,19 +442,25 @@
               <w:rPr>
                 <w:noProof/>
                 <w:webHidden/>
-              </w:rPr>
-              <w:instrText xml:space="preserve"> PAGEREF _Toc475299507 \h </w:instrText>
-            </w:r>
-            <w:r>
-              <w:rPr>
-                <w:noProof/>
-                <w:webHidden/>
-              </w:rPr>
-            </w:r>
-            <w:r>
-              <w:rPr>
-                <w:noProof/>
-                <w:webHidden/>
+                <w:sz w:val="20"/>
+                <w:szCs w:val="20"/>
+              </w:rPr>
+              <w:instrText xml:space="preserve"> PAGEREF _Toc476597001 \h </w:instrText>
+            </w:r>
+            <w:r>
+              <w:rPr>
+                <w:noProof/>
+                <w:webHidden/>
+                <w:sz w:val="20"/>
+                <w:szCs w:val="20"/>
+              </w:rPr>
+            </w:r>
+            <w:r>
+              <w:rPr>
+                <w:noProof/>
+                <w:webHidden/>
+                <w:sz w:val="20"/>
+                <w:szCs w:val="20"/>
               </w:rPr>
               <w:fldChar w:fldCharType="separate"/>
             </w:r>
@@ -452,13 +468,17 @@
               <w:rPr>
                 <w:noProof/>
                 <w:webHidden/>
-              </w:rPr>
-              <w:t>1</w:t>
-            </w:r>
-            <w:r>
-              <w:rPr>
-                <w:noProof/>
-                <w:webHidden/>
+                <w:sz w:val="20"/>
+                <w:szCs w:val="20"/>
+              </w:rPr>
+              <w:t>2</w:t>
+            </w:r>
+            <w:r>
+              <w:rPr>
+                <w:noProof/>
+                <w:webHidden/>
+                <w:sz w:val="20"/>
+                <w:szCs w:val="20"/>
               </w:rPr>
               <w:fldChar w:fldCharType="end"/>
             </w:r>
@@ -468,19 +488,23 @@
           <w:pPr>
             <w:pStyle w:val="TOC3"/>
             <w:tabs>
-              <w:tab w:val="right" w:leader="dot" w:pos="9016"/>
+              <w:tab w:val="right" w:leader="dot" w:pos="13948"/>
             </w:tabs>
             <w:rPr>
               <w:rFonts w:eastAsiaTheme="minorEastAsia"/>
               <w:noProof/>
+              <w:sz w:val="20"/>
+              <w:szCs w:val="20"/>
               <w:lang w:eastAsia="en-IE"/>
             </w:rPr>
           </w:pPr>
-          <w:hyperlink w:anchor="_Toc475299508" w:history="1">
+          <w:hyperlink w:anchor="_Toc476597002" w:history="1">
             <w:r>
               <w:rPr>
                 <w:rStyle w:val="Hyperlink"/>
                 <w:noProof/>
+                <w:sz w:val="20"/>
+                <w:szCs w:val="20"/>
               </w:rPr>
               <w:t>Re-Use</w:t>
             </w:r>
@@ -488,6 +512,8 @@
               <w:rPr>
                 <w:noProof/>
                 <w:webHidden/>
+                <w:sz w:val="20"/>
+                <w:szCs w:val="20"/>
               </w:rPr>
               <w:tab/>
             </w:r>
@@ -495,6 +521,8 @@
               <w:rPr>
                 <w:noProof/>
                 <w:webHidden/>
+                <w:sz w:val="20"/>
+                <w:szCs w:val="20"/>
               </w:rPr>
               <w:fldChar w:fldCharType="begin"/>
             </w:r>
@@ -502,19 +530,25 @@
               <w:rPr>
                 <w:noProof/>
                 <w:webHidden/>
-              </w:rPr>
-              <w:instrText xml:space="preserve"> PAGEREF _Toc475299508 \h </w:instrText>
-            </w:r>
-            <w:r>
-              <w:rPr>
-                <w:noProof/>
-                <w:webHidden/>
-              </w:rPr>
-            </w:r>
-            <w:r>
-              <w:rPr>
-                <w:noProof/>
-                <w:webHidden/>
+                <w:sz w:val="20"/>
+                <w:szCs w:val="20"/>
+              </w:rPr>
+              <w:instrText xml:space="preserve"> PAGEREF _Toc476597002 \h </w:instrText>
+            </w:r>
+            <w:r>
+              <w:rPr>
+                <w:noProof/>
+                <w:webHidden/>
+                <w:sz w:val="20"/>
+                <w:szCs w:val="20"/>
+              </w:rPr>
+            </w:r>
+            <w:r>
+              <w:rPr>
+                <w:noProof/>
+                <w:webHidden/>
+                <w:sz w:val="20"/>
+                <w:szCs w:val="20"/>
               </w:rPr>
               <w:fldChar w:fldCharType="separate"/>
             </w:r>
@@ -522,13 +556,17 @@
               <w:rPr>
                 <w:noProof/>
                 <w:webHidden/>
-              </w:rPr>
-              <w:t>1</w:t>
-            </w:r>
-            <w:r>
-              <w:rPr>
-                <w:noProof/>
-                <w:webHidden/>
+                <w:sz w:val="20"/>
+                <w:szCs w:val="20"/>
+              </w:rPr>
+              <w:t>2</w:t>
+            </w:r>
+            <w:r>
+              <w:rPr>
+                <w:noProof/>
+                <w:webHidden/>
+                <w:sz w:val="20"/>
+                <w:szCs w:val="20"/>
               </w:rPr>
               <w:fldChar w:fldCharType="end"/>
             </w:r>
@@ -538,19 +576,23 @@
           <w:pPr>
             <w:pStyle w:val="TOC3"/>
             <w:tabs>
-              <w:tab w:val="right" w:leader="dot" w:pos="9016"/>
+              <w:tab w:val="right" w:leader="dot" w:pos="13948"/>
             </w:tabs>
             <w:rPr>
               <w:rFonts w:eastAsiaTheme="minorEastAsia"/>
               <w:noProof/>
+              <w:sz w:val="20"/>
+              <w:szCs w:val="20"/>
               <w:lang w:eastAsia="en-IE"/>
             </w:rPr>
           </w:pPr>
-          <w:hyperlink w:anchor="_Toc475299509" w:history="1">
+          <w:hyperlink w:anchor="_Toc476597003" w:history="1">
             <w:r>
               <w:rPr>
                 <w:rStyle w:val="Hyperlink"/>
                 <w:noProof/>
+                <w:sz w:val="20"/>
+                <w:szCs w:val="20"/>
               </w:rPr>
               <w:t>Encapsulation</w:t>
             </w:r>
@@ -558,6 +600,8 @@
               <w:rPr>
                 <w:noProof/>
                 <w:webHidden/>
+                <w:sz w:val="20"/>
+                <w:szCs w:val="20"/>
               </w:rPr>
               <w:tab/>
             </w:r>
@@ -565,6 +609,8 @@
               <w:rPr>
                 <w:noProof/>
                 <w:webHidden/>
+                <w:sz w:val="20"/>
+                <w:szCs w:val="20"/>
               </w:rPr>
               <w:fldChar w:fldCharType="begin"/>
             </w:r>
@@ -572,19 +618,25 @@
               <w:rPr>
                 <w:noProof/>
                 <w:webHidden/>
-              </w:rPr>
-              <w:instrText xml:space="preserve"> PAGEREF _Toc475299509 \h </w:instrText>
-            </w:r>
-            <w:r>
-              <w:rPr>
-                <w:noProof/>
-                <w:webHidden/>
-              </w:rPr>
-            </w:r>
-            <w:r>
-              <w:rPr>
-                <w:noProof/>
-                <w:webHidden/>
+                <w:sz w:val="20"/>
+                <w:szCs w:val="20"/>
+              </w:rPr>
+              <w:instrText xml:space="preserve"> PAGEREF _Toc476597003 \h </w:instrText>
+            </w:r>
+            <w:r>
+              <w:rPr>
+                <w:noProof/>
+                <w:webHidden/>
+                <w:sz w:val="20"/>
+                <w:szCs w:val="20"/>
+              </w:rPr>
+            </w:r>
+            <w:r>
+              <w:rPr>
+                <w:noProof/>
+                <w:webHidden/>
+                <w:sz w:val="20"/>
+                <w:szCs w:val="20"/>
               </w:rPr>
               <w:fldChar w:fldCharType="separate"/>
             </w:r>
@@ -592,13 +644,17 @@
               <w:rPr>
                 <w:noProof/>
                 <w:webHidden/>
-              </w:rPr>
-              <w:t>1</w:t>
-            </w:r>
-            <w:r>
-              <w:rPr>
-                <w:noProof/>
-                <w:webHidden/>
+                <w:sz w:val="20"/>
+                <w:szCs w:val="20"/>
+              </w:rPr>
+              <w:t>2</w:t>
+            </w:r>
+            <w:r>
+              <w:rPr>
+                <w:noProof/>
+                <w:webHidden/>
+                <w:sz w:val="20"/>
+                <w:szCs w:val="20"/>
               </w:rPr>
               <w:fldChar w:fldCharType="end"/>
             </w:r>
@@ -608,19 +664,23 @@
           <w:pPr>
             <w:pStyle w:val="TOC3"/>
             <w:tabs>
-              <w:tab w:val="right" w:leader="dot" w:pos="9016"/>
+              <w:tab w:val="right" w:leader="dot" w:pos="13948"/>
             </w:tabs>
             <w:rPr>
               <w:rFonts w:eastAsiaTheme="minorEastAsia"/>
               <w:noProof/>
+              <w:sz w:val="20"/>
+              <w:szCs w:val="20"/>
               <w:lang w:eastAsia="en-IE"/>
             </w:rPr>
           </w:pPr>
-          <w:hyperlink w:anchor="_Toc475299510" w:history="1">
+          <w:hyperlink w:anchor="_Toc476597004" w:history="1">
             <w:r>
               <w:rPr>
                 <w:rStyle w:val="Hyperlink"/>
                 <w:noProof/>
+                <w:sz w:val="20"/>
+                <w:szCs w:val="20"/>
               </w:rPr>
               <w:t>Abstraction</w:t>
             </w:r>
@@ -628,6 +688,8 @@
               <w:rPr>
                 <w:noProof/>
                 <w:webHidden/>
+                <w:sz w:val="20"/>
+                <w:szCs w:val="20"/>
               </w:rPr>
               <w:tab/>
             </w:r>
@@ -635,6 +697,8 @@
               <w:rPr>
                 <w:noProof/>
                 <w:webHidden/>
+                <w:sz w:val="20"/>
+                <w:szCs w:val="20"/>
               </w:rPr>
               <w:fldChar w:fldCharType="begin"/>
             </w:r>
@@ -642,19 +706,25 @@
               <w:rPr>
                 <w:noProof/>
                 <w:webHidden/>
-              </w:rPr>
-              <w:instrText xml:space="preserve"> PAGEREF _Toc475299510 \h </w:instrText>
-            </w:r>
-            <w:r>
-              <w:rPr>
-                <w:noProof/>
-                <w:webHidden/>
-              </w:rPr>
-            </w:r>
-            <w:r>
-              <w:rPr>
-                <w:noProof/>
-                <w:webHidden/>
+                <w:sz w:val="20"/>
+                <w:szCs w:val="20"/>
+              </w:rPr>
+              <w:instrText xml:space="preserve"> PAGEREF _Toc476597004 \h </w:instrText>
+            </w:r>
+            <w:r>
+              <w:rPr>
+                <w:noProof/>
+                <w:webHidden/>
+                <w:sz w:val="20"/>
+                <w:szCs w:val="20"/>
+              </w:rPr>
+            </w:r>
+            <w:r>
+              <w:rPr>
+                <w:noProof/>
+                <w:webHidden/>
+                <w:sz w:val="20"/>
+                <w:szCs w:val="20"/>
               </w:rPr>
               <w:fldChar w:fldCharType="separate"/>
             </w:r>
@@ -662,13 +732,17 @@
               <w:rPr>
                 <w:noProof/>
                 <w:webHidden/>
-              </w:rPr>
-              <w:t>1</w:t>
-            </w:r>
-            <w:r>
-              <w:rPr>
-                <w:noProof/>
-                <w:webHidden/>
+                <w:sz w:val="20"/>
+                <w:szCs w:val="20"/>
+              </w:rPr>
+              <w:t>2</w:t>
+            </w:r>
+            <w:r>
+              <w:rPr>
+                <w:noProof/>
+                <w:webHidden/>
+                <w:sz w:val="20"/>
+                <w:szCs w:val="20"/>
               </w:rPr>
               <w:fldChar w:fldCharType="end"/>
             </w:r>
@@ -678,19 +752,23 @@
           <w:pPr>
             <w:pStyle w:val="TOC3"/>
             <w:tabs>
-              <w:tab w:val="right" w:leader="dot" w:pos="9016"/>
+              <w:tab w:val="right" w:leader="dot" w:pos="13948"/>
             </w:tabs>
             <w:rPr>
               <w:rFonts w:eastAsiaTheme="minorEastAsia"/>
               <w:noProof/>
+              <w:sz w:val="20"/>
+              <w:szCs w:val="20"/>
               <w:lang w:eastAsia="en-IE"/>
             </w:rPr>
           </w:pPr>
-          <w:hyperlink w:anchor="_Toc475299511" w:history="1">
+          <w:hyperlink w:anchor="_Toc476597005" w:history="1">
             <w:r>
               <w:rPr>
                 <w:rStyle w:val="Hyperlink"/>
                 <w:noProof/>
+                <w:sz w:val="20"/>
+                <w:szCs w:val="20"/>
               </w:rPr>
               <w:t>Inheritance</w:t>
             </w:r>
@@ -698,6 +776,8 @@
               <w:rPr>
                 <w:noProof/>
                 <w:webHidden/>
+                <w:sz w:val="20"/>
+                <w:szCs w:val="20"/>
               </w:rPr>
               <w:tab/>
             </w:r>
@@ -705,6 +785,8 @@
               <w:rPr>
                 <w:noProof/>
                 <w:webHidden/>
+                <w:sz w:val="20"/>
+                <w:szCs w:val="20"/>
               </w:rPr>
               <w:fldChar w:fldCharType="begin"/>
             </w:r>
@@ -712,19 +794,25 @@
               <w:rPr>
                 <w:noProof/>
                 <w:webHidden/>
-              </w:rPr>
-              <w:instrText xml:space="preserve"> PAGEREF _Toc475299511 \h </w:instrText>
-            </w:r>
-            <w:r>
-              <w:rPr>
-                <w:noProof/>
-                <w:webHidden/>
-              </w:rPr>
-            </w:r>
-            <w:r>
-              <w:rPr>
-                <w:noProof/>
-                <w:webHidden/>
+                <w:sz w:val="20"/>
+                <w:szCs w:val="20"/>
+              </w:rPr>
+              <w:instrText xml:space="preserve"> PAGEREF _Toc476597005 \h </w:instrText>
+            </w:r>
+            <w:r>
+              <w:rPr>
+                <w:noProof/>
+                <w:webHidden/>
+                <w:sz w:val="20"/>
+                <w:szCs w:val="20"/>
+              </w:rPr>
+            </w:r>
+            <w:r>
+              <w:rPr>
+                <w:noProof/>
+                <w:webHidden/>
+                <w:sz w:val="20"/>
+                <w:szCs w:val="20"/>
               </w:rPr>
               <w:fldChar w:fldCharType="separate"/>
             </w:r>
@@ -732,13 +820,17 @@
               <w:rPr>
                 <w:noProof/>
                 <w:webHidden/>
-              </w:rPr>
-              <w:t>1</w:t>
-            </w:r>
-            <w:r>
-              <w:rPr>
-                <w:noProof/>
-                <w:webHidden/>
+                <w:sz w:val="20"/>
+                <w:szCs w:val="20"/>
+              </w:rPr>
+              <w:t>2</w:t>
+            </w:r>
+            <w:r>
+              <w:rPr>
+                <w:noProof/>
+                <w:webHidden/>
+                <w:sz w:val="20"/>
+                <w:szCs w:val="20"/>
               </w:rPr>
               <w:fldChar w:fldCharType="end"/>
             </w:r>
@@ -748,19 +840,23 @@
           <w:pPr>
             <w:pStyle w:val="TOC3"/>
             <w:tabs>
-              <w:tab w:val="right" w:leader="dot" w:pos="9016"/>
+              <w:tab w:val="right" w:leader="dot" w:pos="13948"/>
             </w:tabs>
             <w:rPr>
               <w:rFonts w:eastAsiaTheme="minorEastAsia"/>
               <w:noProof/>
+              <w:sz w:val="20"/>
+              <w:szCs w:val="20"/>
               <w:lang w:eastAsia="en-IE"/>
             </w:rPr>
           </w:pPr>
-          <w:hyperlink w:anchor="_Toc475299512" w:history="1">
+          <w:hyperlink w:anchor="_Toc476597006" w:history="1">
             <w:r>
               <w:rPr>
                 <w:rStyle w:val="Hyperlink"/>
                 <w:noProof/>
+                <w:sz w:val="20"/>
+                <w:szCs w:val="20"/>
               </w:rPr>
               <w:t>Overloading</w:t>
             </w:r>
@@ -768,6 +864,8 @@
               <w:rPr>
                 <w:noProof/>
                 <w:webHidden/>
+                <w:sz w:val="20"/>
+                <w:szCs w:val="20"/>
               </w:rPr>
               <w:tab/>
             </w:r>
@@ -775,6 +873,8 @@
               <w:rPr>
                 <w:noProof/>
                 <w:webHidden/>
+                <w:sz w:val="20"/>
+                <w:szCs w:val="20"/>
               </w:rPr>
               <w:fldChar w:fldCharType="begin"/>
             </w:r>
@@ -782,19 +882,25 @@
               <w:rPr>
                 <w:noProof/>
                 <w:webHidden/>
-              </w:rPr>
-              <w:instrText xml:space="preserve"> PAGEREF _Toc475299512 \h </w:instrText>
-            </w:r>
-            <w:r>
-              <w:rPr>
-                <w:noProof/>
-                <w:webHidden/>
-              </w:rPr>
-            </w:r>
-            <w:r>
-              <w:rPr>
-                <w:noProof/>
-                <w:webHidden/>
+                <w:sz w:val="20"/>
+                <w:szCs w:val="20"/>
+              </w:rPr>
+              <w:instrText xml:space="preserve"> PAGEREF _Toc476597006 \h </w:instrText>
+            </w:r>
+            <w:r>
+              <w:rPr>
+                <w:noProof/>
+                <w:webHidden/>
+                <w:sz w:val="20"/>
+                <w:szCs w:val="20"/>
+              </w:rPr>
+            </w:r>
+            <w:r>
+              <w:rPr>
+                <w:noProof/>
+                <w:webHidden/>
+                <w:sz w:val="20"/>
+                <w:szCs w:val="20"/>
               </w:rPr>
               <w:fldChar w:fldCharType="separate"/>
             </w:r>
@@ -802,13 +908,17 @@
               <w:rPr>
                 <w:noProof/>
                 <w:webHidden/>
-              </w:rPr>
-              <w:t>1</w:t>
-            </w:r>
-            <w:r>
-              <w:rPr>
-                <w:noProof/>
-                <w:webHidden/>
+                <w:sz w:val="20"/>
+                <w:szCs w:val="20"/>
+              </w:rPr>
+              <w:t>2</w:t>
+            </w:r>
+            <w:r>
+              <w:rPr>
+                <w:noProof/>
+                <w:webHidden/>
+                <w:sz w:val="20"/>
+                <w:szCs w:val="20"/>
               </w:rPr>
               <w:fldChar w:fldCharType="end"/>
             </w:r>
@@ -818,19 +928,23 @@
           <w:pPr>
             <w:pStyle w:val="TOC3"/>
             <w:tabs>
-              <w:tab w:val="right" w:leader="dot" w:pos="9016"/>
+              <w:tab w:val="right" w:leader="dot" w:pos="13948"/>
             </w:tabs>
             <w:rPr>
               <w:rFonts w:eastAsiaTheme="minorEastAsia"/>
               <w:noProof/>
+              <w:sz w:val="20"/>
+              <w:szCs w:val="20"/>
               <w:lang w:eastAsia="en-IE"/>
             </w:rPr>
           </w:pPr>
-          <w:hyperlink w:anchor="_Toc475299513" w:history="1">
+          <w:hyperlink w:anchor="_Toc476597007" w:history="1">
             <w:r>
               <w:rPr>
                 <w:rStyle w:val="Hyperlink"/>
                 <w:noProof/>
+                <w:sz w:val="20"/>
+                <w:szCs w:val="20"/>
               </w:rPr>
               <w:t>Dynamic Binding</w:t>
             </w:r>
@@ -838,6 +952,8 @@
               <w:rPr>
                 <w:noProof/>
                 <w:webHidden/>
+                <w:sz w:val="20"/>
+                <w:szCs w:val="20"/>
               </w:rPr>
               <w:tab/>
             </w:r>
@@ -845,6 +961,8 @@
               <w:rPr>
                 <w:noProof/>
                 <w:webHidden/>
+                <w:sz w:val="20"/>
+                <w:szCs w:val="20"/>
               </w:rPr>
               <w:fldChar w:fldCharType="begin"/>
             </w:r>
@@ -852,19 +970,25 @@
               <w:rPr>
                 <w:noProof/>
                 <w:webHidden/>
-              </w:rPr>
-              <w:instrText xml:space="preserve"> PAGEREF _Toc475299513 \h </w:instrText>
-            </w:r>
-            <w:r>
-              <w:rPr>
-                <w:noProof/>
-                <w:webHidden/>
-              </w:rPr>
-            </w:r>
-            <w:r>
-              <w:rPr>
-                <w:noProof/>
-                <w:webHidden/>
+                <w:sz w:val="20"/>
+                <w:szCs w:val="20"/>
+              </w:rPr>
+              <w:instrText xml:space="preserve"> PAGEREF _Toc476597007 \h </w:instrText>
+            </w:r>
+            <w:r>
+              <w:rPr>
+                <w:noProof/>
+                <w:webHidden/>
+                <w:sz w:val="20"/>
+                <w:szCs w:val="20"/>
+              </w:rPr>
+            </w:r>
+            <w:r>
+              <w:rPr>
+                <w:noProof/>
+                <w:webHidden/>
+                <w:sz w:val="20"/>
+                <w:szCs w:val="20"/>
               </w:rPr>
               <w:fldChar w:fldCharType="separate"/>
             </w:r>
@@ -872,13 +996,17 @@
               <w:rPr>
                 <w:noProof/>
                 <w:webHidden/>
-              </w:rPr>
-              <w:t>1</w:t>
-            </w:r>
-            <w:r>
-              <w:rPr>
-                <w:noProof/>
-                <w:webHidden/>
+                <w:sz w:val="20"/>
+                <w:szCs w:val="20"/>
+              </w:rPr>
+              <w:t>2</w:t>
+            </w:r>
+            <w:r>
+              <w:rPr>
+                <w:noProof/>
+                <w:webHidden/>
+                <w:sz w:val="20"/>
+                <w:szCs w:val="20"/>
               </w:rPr>
               <w:fldChar w:fldCharType="end"/>
             </w:r>
@@ -888,19 +1016,23 @@
           <w:pPr>
             <w:pStyle w:val="TOC3"/>
             <w:tabs>
-              <w:tab w:val="right" w:leader="dot" w:pos="9016"/>
+              <w:tab w:val="right" w:leader="dot" w:pos="13948"/>
             </w:tabs>
             <w:rPr>
               <w:rFonts w:eastAsiaTheme="minorEastAsia"/>
               <w:noProof/>
+              <w:sz w:val="20"/>
+              <w:szCs w:val="20"/>
               <w:lang w:eastAsia="en-IE"/>
             </w:rPr>
           </w:pPr>
-          <w:hyperlink w:anchor="_Toc475299514" w:history="1">
+          <w:hyperlink w:anchor="_Toc476597008" w:history="1">
             <w:r>
               <w:rPr>
                 <w:rStyle w:val="Hyperlink"/>
                 <w:noProof/>
+                <w:sz w:val="20"/>
+                <w:szCs w:val="20"/>
               </w:rPr>
               <w:t>Inner Class</w:t>
             </w:r>
@@ -908,6 +1040,8 @@
               <w:rPr>
                 <w:noProof/>
                 <w:webHidden/>
+                <w:sz w:val="20"/>
+                <w:szCs w:val="20"/>
               </w:rPr>
               <w:tab/>
             </w:r>
@@ -915,6 +1049,8 @@
               <w:rPr>
                 <w:noProof/>
                 <w:webHidden/>
+                <w:sz w:val="20"/>
+                <w:szCs w:val="20"/>
               </w:rPr>
               <w:fldChar w:fldCharType="begin"/>
             </w:r>
@@ -922,19 +1058,25 @@
               <w:rPr>
                 <w:noProof/>
                 <w:webHidden/>
-              </w:rPr>
-              <w:instrText xml:space="preserve"> PAGEREF _Toc475299514 \h </w:instrText>
-            </w:r>
-            <w:r>
-              <w:rPr>
-                <w:noProof/>
-                <w:webHidden/>
-              </w:rPr>
-            </w:r>
-            <w:r>
-              <w:rPr>
-                <w:noProof/>
-                <w:webHidden/>
+                <w:sz w:val="20"/>
+                <w:szCs w:val="20"/>
+              </w:rPr>
+              <w:instrText xml:space="preserve"> PAGEREF _Toc476597008 \h </w:instrText>
+            </w:r>
+            <w:r>
+              <w:rPr>
+                <w:noProof/>
+                <w:webHidden/>
+                <w:sz w:val="20"/>
+                <w:szCs w:val="20"/>
+              </w:rPr>
+            </w:r>
+            <w:r>
+              <w:rPr>
+                <w:noProof/>
+                <w:webHidden/>
+                <w:sz w:val="20"/>
+                <w:szCs w:val="20"/>
               </w:rPr>
               <w:fldChar w:fldCharType="separate"/>
             </w:r>
@@ -942,13 +1084,17 @@
               <w:rPr>
                 <w:noProof/>
                 <w:webHidden/>
-              </w:rPr>
-              <w:t>1</w:t>
-            </w:r>
-            <w:r>
-              <w:rPr>
-                <w:noProof/>
-                <w:webHidden/>
+                <w:sz w:val="20"/>
+                <w:szCs w:val="20"/>
+              </w:rPr>
+              <w:t>2</w:t>
+            </w:r>
+            <w:r>
+              <w:rPr>
+                <w:noProof/>
+                <w:webHidden/>
+                <w:sz w:val="20"/>
+                <w:szCs w:val="20"/>
               </w:rPr>
               <w:fldChar w:fldCharType="end"/>
             </w:r>
@@ -958,19 +1104,23 @@
           <w:pPr>
             <w:pStyle w:val="TOC3"/>
             <w:tabs>
-              <w:tab w:val="right" w:leader="dot" w:pos="9016"/>
+              <w:tab w:val="right" w:leader="dot" w:pos="13948"/>
             </w:tabs>
             <w:rPr>
               <w:rFonts w:eastAsiaTheme="minorEastAsia"/>
               <w:noProof/>
+              <w:sz w:val="20"/>
+              <w:szCs w:val="20"/>
               <w:lang w:eastAsia="en-IE"/>
             </w:rPr>
           </w:pPr>
-          <w:hyperlink w:anchor="_Toc475299515" w:history="1">
+          <w:hyperlink w:anchor="_Toc476597009" w:history="1">
             <w:r>
               <w:rPr>
                 <w:rStyle w:val="Hyperlink"/>
                 <w:noProof/>
+                <w:sz w:val="20"/>
+                <w:szCs w:val="20"/>
               </w:rPr>
               <w:t>Nested Class</w:t>
             </w:r>
@@ -978,6 +1128,8 @@
               <w:rPr>
                 <w:noProof/>
                 <w:webHidden/>
+                <w:sz w:val="20"/>
+                <w:szCs w:val="20"/>
               </w:rPr>
               <w:tab/>
             </w:r>
@@ -985,6 +1137,8 @@
               <w:rPr>
                 <w:noProof/>
                 <w:webHidden/>
+                <w:sz w:val="20"/>
+                <w:szCs w:val="20"/>
               </w:rPr>
               <w:fldChar w:fldCharType="begin"/>
             </w:r>
@@ -992,19 +1146,25 @@
               <w:rPr>
                 <w:noProof/>
                 <w:webHidden/>
-              </w:rPr>
-              <w:instrText xml:space="preserve"> PAGEREF _Toc475299515 \h </w:instrText>
-            </w:r>
-            <w:r>
-              <w:rPr>
-                <w:noProof/>
-                <w:webHidden/>
-              </w:rPr>
-            </w:r>
-            <w:r>
-              <w:rPr>
-                <w:noProof/>
-                <w:webHidden/>
+                <w:sz w:val="20"/>
+                <w:szCs w:val="20"/>
+              </w:rPr>
+              <w:instrText xml:space="preserve"> PAGEREF _Toc476597009 \h </w:instrText>
+            </w:r>
+            <w:r>
+              <w:rPr>
+                <w:noProof/>
+                <w:webHidden/>
+                <w:sz w:val="20"/>
+                <w:szCs w:val="20"/>
+              </w:rPr>
+            </w:r>
+            <w:r>
+              <w:rPr>
+                <w:noProof/>
+                <w:webHidden/>
+                <w:sz w:val="20"/>
+                <w:szCs w:val="20"/>
               </w:rPr>
               <w:fldChar w:fldCharType="separate"/>
             </w:r>
@@ -1012,13 +1172,17 @@
               <w:rPr>
                 <w:noProof/>
                 <w:webHidden/>
-              </w:rPr>
-              <w:t>1</w:t>
-            </w:r>
-            <w:r>
-              <w:rPr>
-                <w:noProof/>
-                <w:webHidden/>
+                <w:sz w:val="20"/>
+                <w:szCs w:val="20"/>
+              </w:rPr>
+              <w:t>2</w:t>
+            </w:r>
+            <w:r>
+              <w:rPr>
+                <w:noProof/>
+                <w:webHidden/>
+                <w:sz w:val="20"/>
+                <w:szCs w:val="20"/>
               </w:rPr>
               <w:fldChar w:fldCharType="end"/>
             </w:r>
@@ -1028,19 +1192,23 @@
           <w:pPr>
             <w:pStyle w:val="TOC3"/>
             <w:tabs>
-              <w:tab w:val="right" w:leader="dot" w:pos="9016"/>
+              <w:tab w:val="right" w:leader="dot" w:pos="13948"/>
             </w:tabs>
             <w:rPr>
               <w:rFonts w:eastAsiaTheme="minorEastAsia"/>
               <w:noProof/>
+              <w:sz w:val="20"/>
+              <w:szCs w:val="20"/>
               <w:lang w:eastAsia="en-IE"/>
             </w:rPr>
           </w:pPr>
-          <w:hyperlink w:anchor="_Toc475299516" w:history="1">
+          <w:hyperlink w:anchor="_Toc476597010" w:history="1">
             <w:r>
               <w:rPr>
                 <w:rStyle w:val="Hyperlink"/>
                 <w:noProof/>
+                <w:sz w:val="20"/>
+                <w:szCs w:val="20"/>
               </w:rPr>
               <w:t>Abstract Class</w:t>
             </w:r>
@@ -1048,6 +1216,8 @@
               <w:rPr>
                 <w:noProof/>
                 <w:webHidden/>
+                <w:sz w:val="20"/>
+                <w:szCs w:val="20"/>
               </w:rPr>
               <w:tab/>
             </w:r>
@@ -1055,6 +1225,8 @@
               <w:rPr>
                 <w:noProof/>
                 <w:webHidden/>
+                <w:sz w:val="20"/>
+                <w:szCs w:val="20"/>
               </w:rPr>
               <w:fldChar w:fldCharType="begin"/>
             </w:r>
@@ -1062,19 +1234,25 @@
               <w:rPr>
                 <w:noProof/>
                 <w:webHidden/>
-              </w:rPr>
-              <w:instrText xml:space="preserve"> PAGEREF _Toc475299516 \h </w:instrText>
-            </w:r>
-            <w:r>
-              <w:rPr>
-                <w:noProof/>
-                <w:webHidden/>
-              </w:rPr>
-            </w:r>
-            <w:r>
-              <w:rPr>
-                <w:noProof/>
-                <w:webHidden/>
+                <w:sz w:val="20"/>
+                <w:szCs w:val="20"/>
+              </w:rPr>
+              <w:instrText xml:space="preserve"> PAGEREF _Toc476597010 \h </w:instrText>
+            </w:r>
+            <w:r>
+              <w:rPr>
+                <w:noProof/>
+                <w:webHidden/>
+                <w:sz w:val="20"/>
+                <w:szCs w:val="20"/>
+              </w:rPr>
+            </w:r>
+            <w:r>
+              <w:rPr>
+                <w:noProof/>
+                <w:webHidden/>
+                <w:sz w:val="20"/>
+                <w:szCs w:val="20"/>
               </w:rPr>
               <w:fldChar w:fldCharType="separate"/>
             </w:r>
@@ -1082,13 +1260,17 @@
               <w:rPr>
                 <w:noProof/>
                 <w:webHidden/>
-              </w:rPr>
-              <w:t>1</w:t>
-            </w:r>
-            <w:r>
-              <w:rPr>
-                <w:noProof/>
-                <w:webHidden/>
+                <w:sz w:val="20"/>
+                <w:szCs w:val="20"/>
+              </w:rPr>
+              <w:t>2</w:t>
+            </w:r>
+            <w:r>
+              <w:rPr>
+                <w:noProof/>
+                <w:webHidden/>
+                <w:sz w:val="20"/>
+                <w:szCs w:val="20"/>
               </w:rPr>
               <w:fldChar w:fldCharType="end"/>
             </w:r>
@@ -1098,19 +1280,23 @@
           <w:pPr>
             <w:pStyle w:val="TOC3"/>
             <w:tabs>
-              <w:tab w:val="right" w:leader="dot" w:pos="9016"/>
+              <w:tab w:val="right" w:leader="dot" w:pos="13948"/>
             </w:tabs>
             <w:rPr>
               <w:rFonts w:eastAsiaTheme="minorEastAsia"/>
               <w:noProof/>
+              <w:sz w:val="20"/>
+              <w:szCs w:val="20"/>
               <w:lang w:eastAsia="en-IE"/>
             </w:rPr>
           </w:pPr>
-          <w:hyperlink w:anchor="_Toc475299517" w:history="1">
+          <w:hyperlink w:anchor="_Toc476597011" w:history="1">
             <w:r>
               <w:rPr>
                 <w:rStyle w:val="Hyperlink"/>
                 <w:noProof/>
+                <w:sz w:val="20"/>
+                <w:szCs w:val="20"/>
               </w:rPr>
               <w:t>Generic Method</w:t>
             </w:r>
@@ -1118,6 +1304,8 @@
               <w:rPr>
                 <w:noProof/>
                 <w:webHidden/>
+                <w:sz w:val="20"/>
+                <w:szCs w:val="20"/>
               </w:rPr>
               <w:tab/>
             </w:r>
@@ -1125,6 +1313,8 @@
               <w:rPr>
                 <w:noProof/>
                 <w:webHidden/>
+                <w:sz w:val="20"/>
+                <w:szCs w:val="20"/>
               </w:rPr>
               <w:fldChar w:fldCharType="begin"/>
             </w:r>
@@ -1132,19 +1322,25 @@
               <w:rPr>
                 <w:noProof/>
                 <w:webHidden/>
-              </w:rPr>
-              <w:instrText xml:space="preserve"> PAGEREF _Toc475299517 \h </w:instrText>
-            </w:r>
-            <w:r>
-              <w:rPr>
-                <w:noProof/>
-                <w:webHidden/>
-              </w:rPr>
-            </w:r>
-            <w:r>
-              <w:rPr>
-                <w:noProof/>
-                <w:webHidden/>
+                <w:sz w:val="20"/>
+                <w:szCs w:val="20"/>
+              </w:rPr>
+              <w:instrText xml:space="preserve"> PAGEREF _Toc476597011 \h </w:instrText>
+            </w:r>
+            <w:r>
+              <w:rPr>
+                <w:noProof/>
+                <w:webHidden/>
+                <w:sz w:val="20"/>
+                <w:szCs w:val="20"/>
+              </w:rPr>
+            </w:r>
+            <w:r>
+              <w:rPr>
+                <w:noProof/>
+                <w:webHidden/>
+                <w:sz w:val="20"/>
+                <w:szCs w:val="20"/>
               </w:rPr>
               <w:fldChar w:fldCharType="separate"/>
             </w:r>
@@ -1152,13 +1348,17 @@
               <w:rPr>
                 <w:noProof/>
                 <w:webHidden/>
-              </w:rPr>
-              <w:t>1</w:t>
-            </w:r>
-            <w:r>
-              <w:rPr>
-                <w:noProof/>
-                <w:webHidden/>
+                <w:sz w:val="20"/>
+                <w:szCs w:val="20"/>
+              </w:rPr>
+              <w:t>3</w:t>
+            </w:r>
+            <w:r>
+              <w:rPr>
+                <w:noProof/>
+                <w:webHidden/>
+                <w:sz w:val="20"/>
+                <w:szCs w:val="20"/>
               </w:rPr>
               <w:fldChar w:fldCharType="end"/>
             </w:r>
@@ -1168,19 +1368,23 @@
           <w:pPr>
             <w:pStyle w:val="TOC3"/>
             <w:tabs>
-              <w:tab w:val="right" w:leader="dot" w:pos="9016"/>
+              <w:tab w:val="right" w:leader="dot" w:pos="13948"/>
             </w:tabs>
             <w:rPr>
               <w:rFonts w:eastAsiaTheme="minorEastAsia"/>
               <w:noProof/>
+              <w:sz w:val="20"/>
+              <w:szCs w:val="20"/>
               <w:lang w:eastAsia="en-IE"/>
             </w:rPr>
           </w:pPr>
-          <w:hyperlink w:anchor="_Toc475299518" w:history="1">
+          <w:hyperlink w:anchor="_Toc476597012" w:history="1">
             <w:r>
               <w:rPr>
                 <w:rStyle w:val="Hyperlink"/>
                 <w:noProof/>
+                <w:sz w:val="20"/>
+                <w:szCs w:val="20"/>
               </w:rPr>
               <w:t>Generic Class</w:t>
             </w:r>
@@ -1188,6 +1392,8 @@
               <w:rPr>
                 <w:noProof/>
                 <w:webHidden/>
+                <w:sz w:val="20"/>
+                <w:szCs w:val="20"/>
               </w:rPr>
               <w:tab/>
             </w:r>
@@ -1195,6 +1401,8 @@
               <w:rPr>
                 <w:noProof/>
                 <w:webHidden/>
+                <w:sz w:val="20"/>
+                <w:szCs w:val="20"/>
               </w:rPr>
               <w:fldChar w:fldCharType="begin"/>
             </w:r>
@@ -1202,19 +1410,25 @@
               <w:rPr>
                 <w:noProof/>
                 <w:webHidden/>
-              </w:rPr>
-              <w:instrText xml:space="preserve"> PAGEREF _Toc475299518 \h </w:instrText>
-            </w:r>
-            <w:r>
-              <w:rPr>
-                <w:noProof/>
-                <w:webHidden/>
-              </w:rPr>
-            </w:r>
-            <w:r>
-              <w:rPr>
-                <w:noProof/>
-                <w:webHidden/>
+                <w:sz w:val="20"/>
+                <w:szCs w:val="20"/>
+              </w:rPr>
+              <w:instrText xml:space="preserve"> PAGEREF _Toc476597012 \h </w:instrText>
+            </w:r>
+            <w:r>
+              <w:rPr>
+                <w:noProof/>
+                <w:webHidden/>
+                <w:sz w:val="20"/>
+                <w:szCs w:val="20"/>
+              </w:rPr>
+            </w:r>
+            <w:r>
+              <w:rPr>
+                <w:noProof/>
+                <w:webHidden/>
+                <w:sz w:val="20"/>
+                <w:szCs w:val="20"/>
               </w:rPr>
               <w:fldChar w:fldCharType="separate"/>
             </w:r>
@@ -1222,13 +1436,17 @@
               <w:rPr>
                 <w:noProof/>
                 <w:webHidden/>
-              </w:rPr>
-              <w:t>1</w:t>
-            </w:r>
-            <w:r>
-              <w:rPr>
-                <w:noProof/>
-                <w:webHidden/>
+                <w:sz w:val="20"/>
+                <w:szCs w:val="20"/>
+              </w:rPr>
+              <w:t>3</w:t>
+            </w:r>
+            <w:r>
+              <w:rPr>
+                <w:noProof/>
+                <w:webHidden/>
+                <w:sz w:val="20"/>
+                <w:szCs w:val="20"/>
               </w:rPr>
               <w:fldChar w:fldCharType="end"/>
             </w:r>
@@ -1238,19 +1456,23 @@
           <w:pPr>
             <w:pStyle w:val="TOC3"/>
             <w:tabs>
-              <w:tab w:val="right" w:leader="dot" w:pos="9016"/>
+              <w:tab w:val="right" w:leader="dot" w:pos="13948"/>
             </w:tabs>
             <w:rPr>
               <w:rFonts w:eastAsiaTheme="minorEastAsia"/>
               <w:noProof/>
+              <w:sz w:val="20"/>
+              <w:szCs w:val="20"/>
               <w:lang w:eastAsia="en-IE"/>
             </w:rPr>
           </w:pPr>
-          <w:hyperlink w:anchor="_Toc475299519" w:history="1">
+          <w:hyperlink w:anchor="_Toc476597013" w:history="1">
             <w:r>
               <w:rPr>
                 <w:rStyle w:val="Hyperlink"/>
                 <w:noProof/>
+                <w:sz w:val="20"/>
+                <w:szCs w:val="20"/>
               </w:rPr>
               <w:t>Bounding</w:t>
             </w:r>
@@ -1258,6 +1480,8 @@
               <w:rPr>
                 <w:noProof/>
                 <w:webHidden/>
+                <w:sz w:val="20"/>
+                <w:szCs w:val="20"/>
               </w:rPr>
               <w:tab/>
             </w:r>
@@ -1265,6 +1489,8 @@
               <w:rPr>
                 <w:noProof/>
                 <w:webHidden/>
+                <w:sz w:val="20"/>
+                <w:szCs w:val="20"/>
               </w:rPr>
               <w:fldChar w:fldCharType="begin"/>
             </w:r>
@@ -1272,19 +1498,25 @@
               <w:rPr>
                 <w:noProof/>
                 <w:webHidden/>
-              </w:rPr>
-              <w:instrText xml:space="preserve"> PAGEREF _Toc475299519 \h </w:instrText>
-            </w:r>
-            <w:r>
-              <w:rPr>
-                <w:noProof/>
-                <w:webHidden/>
-              </w:rPr>
-            </w:r>
-            <w:r>
-              <w:rPr>
-                <w:noProof/>
-                <w:webHidden/>
+                <w:sz w:val="20"/>
+                <w:szCs w:val="20"/>
+              </w:rPr>
+              <w:instrText xml:space="preserve"> PAGEREF _Toc476597013 \h </w:instrText>
+            </w:r>
+            <w:r>
+              <w:rPr>
+                <w:noProof/>
+                <w:webHidden/>
+                <w:sz w:val="20"/>
+                <w:szCs w:val="20"/>
+              </w:rPr>
+            </w:r>
+            <w:r>
+              <w:rPr>
+                <w:noProof/>
+                <w:webHidden/>
+                <w:sz w:val="20"/>
+                <w:szCs w:val="20"/>
               </w:rPr>
               <w:fldChar w:fldCharType="separate"/>
             </w:r>
@@ -1292,13 +1524,17 @@
               <w:rPr>
                 <w:noProof/>
                 <w:webHidden/>
-              </w:rPr>
-              <w:t>1</w:t>
-            </w:r>
-            <w:r>
-              <w:rPr>
-                <w:noProof/>
-                <w:webHidden/>
+                <w:sz w:val="20"/>
+                <w:szCs w:val="20"/>
+              </w:rPr>
+              <w:t>3</w:t>
+            </w:r>
+            <w:r>
+              <w:rPr>
+                <w:noProof/>
+                <w:webHidden/>
+                <w:sz w:val="20"/>
+                <w:szCs w:val="20"/>
               </w:rPr>
               <w:fldChar w:fldCharType="end"/>
             </w:r>
@@ -1308,19 +1544,23 @@
           <w:pPr>
             <w:pStyle w:val="TOC3"/>
             <w:tabs>
-              <w:tab w:val="right" w:leader="dot" w:pos="9016"/>
+              <w:tab w:val="right" w:leader="dot" w:pos="13948"/>
             </w:tabs>
             <w:rPr>
               <w:rFonts w:eastAsiaTheme="minorEastAsia"/>
               <w:noProof/>
+              <w:sz w:val="20"/>
+              <w:szCs w:val="20"/>
               <w:lang w:eastAsia="en-IE"/>
             </w:rPr>
           </w:pPr>
-          <w:hyperlink w:anchor="_Toc475299520" w:history="1">
+          <w:hyperlink w:anchor="_Toc476597014" w:history="1">
             <w:r>
               <w:rPr>
                 <w:rStyle w:val="Hyperlink"/>
                 <w:noProof/>
+                <w:sz w:val="20"/>
+                <w:szCs w:val="20"/>
               </w:rPr>
               <w:t>Custom Exception Handler Type</w:t>
             </w:r>
@@ -1328,6 +1568,8 @@
               <w:rPr>
                 <w:noProof/>
                 <w:webHidden/>
+                <w:sz w:val="20"/>
+                <w:szCs w:val="20"/>
               </w:rPr>
               <w:tab/>
             </w:r>
@@ -1335,6 +1577,8 @@
               <w:rPr>
                 <w:noProof/>
                 <w:webHidden/>
+                <w:sz w:val="20"/>
+                <w:szCs w:val="20"/>
               </w:rPr>
               <w:fldChar w:fldCharType="begin"/>
             </w:r>
@@ -1342,19 +1586,25 @@
               <w:rPr>
                 <w:noProof/>
                 <w:webHidden/>
-              </w:rPr>
-              <w:instrText xml:space="preserve"> PAGEREF _Toc475299520 \h </w:instrText>
-            </w:r>
-            <w:r>
-              <w:rPr>
-                <w:noProof/>
-                <w:webHidden/>
-              </w:rPr>
-            </w:r>
-            <w:r>
-              <w:rPr>
-                <w:noProof/>
-                <w:webHidden/>
+                <w:sz w:val="20"/>
+                <w:szCs w:val="20"/>
+              </w:rPr>
+              <w:instrText xml:space="preserve"> PAGEREF _Toc476597014 \h </w:instrText>
+            </w:r>
+            <w:r>
+              <w:rPr>
+                <w:noProof/>
+                <w:webHidden/>
+                <w:sz w:val="20"/>
+                <w:szCs w:val="20"/>
+              </w:rPr>
+            </w:r>
+            <w:r>
+              <w:rPr>
+                <w:noProof/>
+                <w:webHidden/>
+                <w:sz w:val="20"/>
+                <w:szCs w:val="20"/>
               </w:rPr>
               <w:fldChar w:fldCharType="separate"/>
             </w:r>
@@ -1362,13 +1612,17 @@
               <w:rPr>
                 <w:noProof/>
                 <w:webHidden/>
-              </w:rPr>
-              <w:t>1</w:t>
-            </w:r>
-            <w:r>
-              <w:rPr>
-                <w:noProof/>
-                <w:webHidden/>
+                <w:sz w:val="20"/>
+                <w:szCs w:val="20"/>
+              </w:rPr>
+              <w:t>3</w:t>
+            </w:r>
+            <w:r>
+              <w:rPr>
+                <w:noProof/>
+                <w:webHidden/>
+                <w:sz w:val="20"/>
+                <w:szCs w:val="20"/>
               </w:rPr>
               <w:fldChar w:fldCharType="end"/>
             </w:r>
@@ -1378,19 +1632,23 @@
           <w:pPr>
             <w:pStyle w:val="TOC2"/>
             <w:tabs>
-              <w:tab w:val="right" w:leader="dot" w:pos="9016"/>
+              <w:tab w:val="right" w:leader="dot" w:pos="13948"/>
             </w:tabs>
             <w:rPr>
               <w:rFonts w:eastAsiaTheme="minorEastAsia"/>
               <w:noProof/>
+              <w:sz w:val="20"/>
+              <w:szCs w:val="20"/>
               <w:lang w:eastAsia="en-IE"/>
             </w:rPr>
           </w:pPr>
-          <w:hyperlink w:anchor="_Toc475299521" w:history="1">
+          <w:hyperlink w:anchor="_Toc476597015" w:history="1">
             <w:r>
               <w:rPr>
                 <w:rStyle w:val="Hyperlink"/>
                 <w:noProof/>
+                <w:sz w:val="20"/>
+                <w:szCs w:val="20"/>
               </w:rPr>
               <w:t>Section 2 – Usage of Design Patterns</w:t>
             </w:r>
@@ -1398,6 +1656,8 @@
               <w:rPr>
                 <w:noProof/>
                 <w:webHidden/>
+                <w:sz w:val="20"/>
+                <w:szCs w:val="20"/>
               </w:rPr>
               <w:tab/>
             </w:r>
@@ -1405,6 +1665,8 @@
               <w:rPr>
                 <w:noProof/>
                 <w:webHidden/>
+                <w:sz w:val="20"/>
+                <w:szCs w:val="20"/>
               </w:rPr>
               <w:fldChar w:fldCharType="begin"/>
             </w:r>
@@ -1412,19 +1674,25 @@
               <w:rPr>
                 <w:noProof/>
                 <w:webHidden/>
-              </w:rPr>
-              <w:instrText xml:space="preserve"> PAGEREF _Toc475299521 \h </w:instrText>
-            </w:r>
-            <w:r>
-              <w:rPr>
-                <w:noProof/>
-                <w:webHidden/>
-              </w:rPr>
-            </w:r>
-            <w:r>
-              <w:rPr>
-                <w:noProof/>
-                <w:webHidden/>
+                <w:sz w:val="20"/>
+                <w:szCs w:val="20"/>
+              </w:rPr>
+              <w:instrText xml:space="preserve"> PAGEREF _Toc476597015 \h </w:instrText>
+            </w:r>
+            <w:r>
+              <w:rPr>
+                <w:noProof/>
+                <w:webHidden/>
+                <w:sz w:val="20"/>
+                <w:szCs w:val="20"/>
+              </w:rPr>
+            </w:r>
+            <w:r>
+              <w:rPr>
+                <w:noProof/>
+                <w:webHidden/>
+                <w:sz w:val="20"/>
+                <w:szCs w:val="20"/>
               </w:rPr>
               <w:fldChar w:fldCharType="separate"/>
             </w:r>
@@ -1432,13 +1700,17 @@
               <w:rPr>
                 <w:noProof/>
                 <w:webHidden/>
-              </w:rPr>
-              <w:t>2</w:t>
-            </w:r>
-            <w:r>
-              <w:rPr>
-                <w:noProof/>
-                <w:webHidden/>
+                <w:sz w:val="20"/>
+                <w:szCs w:val="20"/>
+              </w:rPr>
+              <w:t>4</w:t>
+            </w:r>
+            <w:r>
+              <w:rPr>
+                <w:noProof/>
+                <w:webHidden/>
+                <w:sz w:val="20"/>
+                <w:szCs w:val="20"/>
               </w:rPr>
               <w:fldChar w:fldCharType="end"/>
             </w:r>
@@ -1448,19 +1720,23 @@
           <w:pPr>
             <w:pStyle w:val="TOC3"/>
             <w:tabs>
-              <w:tab w:val="right" w:leader="dot" w:pos="9016"/>
+              <w:tab w:val="right" w:leader="dot" w:pos="13948"/>
             </w:tabs>
             <w:rPr>
               <w:rFonts w:eastAsiaTheme="minorEastAsia"/>
               <w:noProof/>
+              <w:sz w:val="20"/>
+              <w:szCs w:val="20"/>
               <w:lang w:eastAsia="en-IE"/>
             </w:rPr>
           </w:pPr>
-          <w:hyperlink w:anchor="_Toc475299522" w:history="1">
+          <w:hyperlink w:anchor="_Toc476597016" w:history="1">
             <w:r>
               <w:rPr>
                 <w:rStyle w:val="Hyperlink"/>
                 <w:noProof/>
+                <w:sz w:val="20"/>
+                <w:szCs w:val="20"/>
               </w:rPr>
               <w:t>Strategy Pattern</w:t>
             </w:r>
@@ -1468,6 +1744,8 @@
               <w:rPr>
                 <w:noProof/>
                 <w:webHidden/>
+                <w:sz w:val="20"/>
+                <w:szCs w:val="20"/>
               </w:rPr>
               <w:tab/>
             </w:r>
@@ -1475,6 +1753,8 @@
               <w:rPr>
                 <w:noProof/>
                 <w:webHidden/>
+                <w:sz w:val="20"/>
+                <w:szCs w:val="20"/>
               </w:rPr>
               <w:fldChar w:fldCharType="begin"/>
             </w:r>
@@ -1482,19 +1762,25 @@
               <w:rPr>
                 <w:noProof/>
                 <w:webHidden/>
-              </w:rPr>
-              <w:instrText xml:space="preserve"> PAGEREF _Toc475299522 \h </w:instrText>
-            </w:r>
-            <w:r>
-              <w:rPr>
-                <w:noProof/>
-                <w:webHidden/>
-              </w:rPr>
-            </w:r>
-            <w:r>
-              <w:rPr>
-                <w:noProof/>
-                <w:webHidden/>
+                <w:sz w:val="20"/>
+                <w:szCs w:val="20"/>
+              </w:rPr>
+              <w:instrText xml:space="preserve"> PAGEREF _Toc476597016 \h </w:instrText>
+            </w:r>
+            <w:r>
+              <w:rPr>
+                <w:noProof/>
+                <w:webHidden/>
+                <w:sz w:val="20"/>
+                <w:szCs w:val="20"/>
+              </w:rPr>
+            </w:r>
+            <w:r>
+              <w:rPr>
+                <w:noProof/>
+                <w:webHidden/>
+                <w:sz w:val="20"/>
+                <w:szCs w:val="20"/>
               </w:rPr>
               <w:fldChar w:fldCharType="separate"/>
             </w:r>
@@ -1502,13 +1788,17 @@
               <w:rPr>
                 <w:noProof/>
                 <w:webHidden/>
-              </w:rPr>
-              <w:t>2</w:t>
-            </w:r>
-            <w:r>
-              <w:rPr>
-                <w:noProof/>
-                <w:webHidden/>
+                <w:sz w:val="20"/>
+                <w:szCs w:val="20"/>
+              </w:rPr>
+              <w:t>4</w:t>
+            </w:r>
+            <w:r>
+              <w:rPr>
+                <w:noProof/>
+                <w:webHidden/>
+                <w:sz w:val="20"/>
+                <w:szCs w:val="20"/>
               </w:rPr>
               <w:fldChar w:fldCharType="end"/>
             </w:r>
@@ -1518,19 +1808,23 @@
           <w:pPr>
             <w:pStyle w:val="TOC3"/>
             <w:tabs>
-              <w:tab w:val="right" w:leader="dot" w:pos="9016"/>
+              <w:tab w:val="right" w:leader="dot" w:pos="13948"/>
             </w:tabs>
             <w:rPr>
               <w:rFonts w:eastAsiaTheme="minorEastAsia"/>
               <w:noProof/>
+              <w:sz w:val="20"/>
+              <w:szCs w:val="20"/>
               <w:lang w:eastAsia="en-IE"/>
             </w:rPr>
           </w:pPr>
-          <w:hyperlink w:anchor="_Toc475299523" w:history="1">
+          <w:hyperlink w:anchor="_Toc476597017" w:history="1">
             <w:r>
               <w:rPr>
                 <w:rStyle w:val="Hyperlink"/>
                 <w:noProof/>
+                <w:sz w:val="20"/>
+                <w:szCs w:val="20"/>
               </w:rPr>
               <w:t>Observer Pattern</w:t>
             </w:r>
@@ -1538,6 +1832,8 @@
               <w:rPr>
                 <w:noProof/>
                 <w:webHidden/>
+                <w:sz w:val="20"/>
+                <w:szCs w:val="20"/>
               </w:rPr>
               <w:tab/>
             </w:r>
@@ -1545,6 +1841,8 @@
               <w:rPr>
                 <w:noProof/>
                 <w:webHidden/>
+                <w:sz w:val="20"/>
+                <w:szCs w:val="20"/>
               </w:rPr>
               <w:fldChar w:fldCharType="begin"/>
             </w:r>
@@ -1552,19 +1850,25 @@
               <w:rPr>
                 <w:noProof/>
                 <w:webHidden/>
-              </w:rPr>
-              <w:instrText xml:space="preserve"> PAGEREF _Toc475299523 \h </w:instrText>
-            </w:r>
-            <w:r>
-              <w:rPr>
-                <w:noProof/>
-                <w:webHidden/>
-              </w:rPr>
-            </w:r>
-            <w:r>
-              <w:rPr>
-                <w:noProof/>
-                <w:webHidden/>
+                <w:sz w:val="20"/>
+                <w:szCs w:val="20"/>
+              </w:rPr>
+              <w:instrText xml:space="preserve"> PAGEREF _Toc476597017 \h </w:instrText>
+            </w:r>
+            <w:r>
+              <w:rPr>
+                <w:noProof/>
+                <w:webHidden/>
+                <w:sz w:val="20"/>
+                <w:szCs w:val="20"/>
+              </w:rPr>
+            </w:r>
+            <w:r>
+              <w:rPr>
+                <w:noProof/>
+                <w:webHidden/>
+                <w:sz w:val="20"/>
+                <w:szCs w:val="20"/>
               </w:rPr>
               <w:fldChar w:fldCharType="separate"/>
             </w:r>
@@ -1572,13 +1876,17 @@
               <w:rPr>
                 <w:noProof/>
                 <w:webHidden/>
-              </w:rPr>
-              <w:t>2</w:t>
-            </w:r>
-            <w:r>
-              <w:rPr>
-                <w:noProof/>
-                <w:webHidden/>
+                <w:sz w:val="20"/>
+                <w:szCs w:val="20"/>
+              </w:rPr>
+              <w:t>5</w:t>
+            </w:r>
+            <w:r>
+              <w:rPr>
+                <w:noProof/>
+                <w:webHidden/>
+                <w:sz w:val="20"/>
+                <w:szCs w:val="20"/>
               </w:rPr>
               <w:fldChar w:fldCharType="end"/>
             </w:r>
@@ -1588,19 +1896,23 @@
           <w:pPr>
             <w:pStyle w:val="TOC3"/>
             <w:tabs>
-              <w:tab w:val="right" w:leader="dot" w:pos="9016"/>
+              <w:tab w:val="right" w:leader="dot" w:pos="13948"/>
             </w:tabs>
             <w:rPr>
               <w:rFonts w:eastAsiaTheme="minorEastAsia"/>
               <w:noProof/>
+              <w:sz w:val="20"/>
+              <w:szCs w:val="20"/>
               <w:lang w:eastAsia="en-IE"/>
             </w:rPr>
           </w:pPr>
-          <w:hyperlink w:anchor="_Toc475299524" w:history="1">
+          <w:hyperlink w:anchor="_Toc476597018" w:history="1">
             <w:r>
               <w:rPr>
                 <w:rStyle w:val="Hyperlink"/>
                 <w:noProof/>
+                <w:sz w:val="20"/>
+                <w:szCs w:val="20"/>
               </w:rPr>
               <w:t>Factory Pattern</w:t>
             </w:r>
@@ -1608,6 +1920,8 @@
               <w:rPr>
                 <w:noProof/>
                 <w:webHidden/>
+                <w:sz w:val="20"/>
+                <w:szCs w:val="20"/>
               </w:rPr>
               <w:tab/>
             </w:r>
@@ -1615,6 +1929,8 @@
               <w:rPr>
                 <w:noProof/>
                 <w:webHidden/>
+                <w:sz w:val="20"/>
+                <w:szCs w:val="20"/>
               </w:rPr>
               <w:fldChar w:fldCharType="begin"/>
             </w:r>
@@ -1622,19 +1938,25 @@
               <w:rPr>
                 <w:noProof/>
                 <w:webHidden/>
-              </w:rPr>
-              <w:instrText xml:space="preserve"> PAGEREF _Toc475299524 \h </w:instrText>
-            </w:r>
-            <w:r>
-              <w:rPr>
-                <w:noProof/>
-                <w:webHidden/>
-              </w:rPr>
-            </w:r>
-            <w:r>
-              <w:rPr>
-                <w:noProof/>
-                <w:webHidden/>
+                <w:sz w:val="20"/>
+                <w:szCs w:val="20"/>
+              </w:rPr>
+              <w:instrText xml:space="preserve"> PAGEREF _Toc476597018 \h </w:instrText>
+            </w:r>
+            <w:r>
+              <w:rPr>
+                <w:noProof/>
+                <w:webHidden/>
+                <w:sz w:val="20"/>
+                <w:szCs w:val="20"/>
+              </w:rPr>
+            </w:r>
+            <w:r>
+              <w:rPr>
+                <w:noProof/>
+                <w:webHidden/>
+                <w:sz w:val="20"/>
+                <w:szCs w:val="20"/>
               </w:rPr>
               <w:fldChar w:fldCharType="separate"/>
             </w:r>
@@ -1642,13 +1964,17 @@
               <w:rPr>
                 <w:noProof/>
                 <w:webHidden/>
-              </w:rPr>
-              <w:t>2</w:t>
-            </w:r>
-            <w:r>
-              <w:rPr>
-                <w:noProof/>
-                <w:webHidden/>
+                <w:sz w:val="20"/>
+                <w:szCs w:val="20"/>
+              </w:rPr>
+              <w:t>6</w:t>
+            </w:r>
+            <w:r>
+              <w:rPr>
+                <w:noProof/>
+                <w:webHidden/>
+                <w:sz w:val="20"/>
+                <w:szCs w:val="20"/>
               </w:rPr>
               <w:fldChar w:fldCharType="end"/>
             </w:r>
@@ -1658,19 +1984,23 @@
           <w:pPr>
             <w:pStyle w:val="TOC2"/>
             <w:tabs>
-              <w:tab w:val="right" w:leader="dot" w:pos="9016"/>
+              <w:tab w:val="right" w:leader="dot" w:pos="13948"/>
             </w:tabs>
             <w:rPr>
               <w:rFonts w:eastAsiaTheme="minorEastAsia"/>
               <w:noProof/>
+              <w:sz w:val="20"/>
+              <w:szCs w:val="20"/>
               <w:lang w:eastAsia="en-IE"/>
             </w:rPr>
           </w:pPr>
-          <w:hyperlink w:anchor="_Toc475299525" w:history="1">
+          <w:hyperlink w:anchor="_Toc476597019" w:history="1">
             <w:r>
               <w:rPr>
                 <w:rStyle w:val="Hyperlink"/>
                 <w:noProof/>
+                <w:sz w:val="20"/>
+                <w:szCs w:val="20"/>
               </w:rPr>
               <w:t>Section 3 – System UML Diagrams</w:t>
             </w:r>
@@ -1678,6 +2008,8 @@
               <w:rPr>
                 <w:noProof/>
                 <w:webHidden/>
+                <w:sz w:val="20"/>
+                <w:szCs w:val="20"/>
               </w:rPr>
               <w:tab/>
             </w:r>
@@ -1685,6 +2017,8 @@
               <w:rPr>
                 <w:noProof/>
                 <w:webHidden/>
+                <w:sz w:val="20"/>
+                <w:szCs w:val="20"/>
               </w:rPr>
               <w:fldChar w:fldCharType="begin"/>
             </w:r>
@@ -1692,19 +2026,25 @@
               <w:rPr>
                 <w:noProof/>
                 <w:webHidden/>
-              </w:rPr>
-              <w:instrText xml:space="preserve"> PAGEREF _Toc475299525 \h </w:instrText>
-            </w:r>
-            <w:r>
-              <w:rPr>
-                <w:noProof/>
-                <w:webHidden/>
-              </w:rPr>
-            </w:r>
-            <w:r>
-              <w:rPr>
-                <w:noProof/>
-                <w:webHidden/>
+                <w:sz w:val="20"/>
+                <w:szCs w:val="20"/>
+              </w:rPr>
+              <w:instrText xml:space="preserve"> PAGEREF _Toc476597019 \h </w:instrText>
+            </w:r>
+            <w:r>
+              <w:rPr>
+                <w:noProof/>
+                <w:webHidden/>
+                <w:sz w:val="20"/>
+                <w:szCs w:val="20"/>
+              </w:rPr>
+            </w:r>
+            <w:r>
+              <w:rPr>
+                <w:noProof/>
+                <w:webHidden/>
+                <w:sz w:val="20"/>
+                <w:szCs w:val="20"/>
               </w:rPr>
               <w:fldChar w:fldCharType="separate"/>
             </w:r>
@@ -1712,13 +2052,17 @@
               <w:rPr>
                 <w:noProof/>
                 <w:webHidden/>
-              </w:rPr>
-              <w:t>2</w:t>
-            </w:r>
-            <w:r>
-              <w:rPr>
-                <w:noProof/>
-                <w:webHidden/>
+                <w:sz w:val="20"/>
+                <w:szCs w:val="20"/>
+              </w:rPr>
+              <w:t>6</w:t>
+            </w:r>
+            <w:r>
+              <w:rPr>
+                <w:noProof/>
+                <w:webHidden/>
+                <w:sz w:val="20"/>
+                <w:szCs w:val="20"/>
               </w:rPr>
               <w:fldChar w:fldCharType="end"/>
             </w:r>
@@ -1728,19 +2072,23 @@
           <w:pPr>
             <w:pStyle w:val="TOC2"/>
             <w:tabs>
-              <w:tab w:val="right" w:leader="dot" w:pos="9016"/>
+              <w:tab w:val="right" w:leader="dot" w:pos="13948"/>
             </w:tabs>
             <w:rPr>
               <w:rFonts w:eastAsiaTheme="minorEastAsia"/>
               <w:noProof/>
+              <w:sz w:val="20"/>
+              <w:szCs w:val="20"/>
               <w:lang w:eastAsia="en-IE"/>
             </w:rPr>
           </w:pPr>
-          <w:hyperlink w:anchor="_Toc475299526" w:history="1">
+          <w:hyperlink w:anchor="_Toc476597020" w:history="1">
             <w:r>
               <w:rPr>
                 <w:rStyle w:val="Hyperlink"/>
                 <w:noProof/>
+                <w:sz w:val="20"/>
+                <w:szCs w:val="20"/>
               </w:rPr>
               <w:t>Section 4 – Code Screen Captures</w:t>
             </w:r>
@@ -1748,6 +2096,8 @@
               <w:rPr>
                 <w:noProof/>
                 <w:webHidden/>
+                <w:sz w:val="20"/>
+                <w:szCs w:val="20"/>
               </w:rPr>
               <w:tab/>
             </w:r>
@@ -1755,6 +2105,8 @@
               <w:rPr>
                 <w:noProof/>
                 <w:webHidden/>
+                <w:sz w:val="20"/>
+                <w:szCs w:val="20"/>
               </w:rPr>
               <w:fldChar w:fldCharType="begin"/>
             </w:r>
@@ -1762,19 +2114,25 @@
               <w:rPr>
                 <w:noProof/>
                 <w:webHidden/>
-              </w:rPr>
-              <w:instrText xml:space="preserve"> PAGEREF _Toc475299526 \h </w:instrText>
-            </w:r>
-            <w:r>
-              <w:rPr>
-                <w:noProof/>
-                <w:webHidden/>
-              </w:rPr>
-            </w:r>
-            <w:r>
-              <w:rPr>
-                <w:noProof/>
-                <w:webHidden/>
+                <w:sz w:val="20"/>
+                <w:szCs w:val="20"/>
+              </w:rPr>
+              <w:instrText xml:space="preserve"> PAGEREF _Toc476597020 \h </w:instrText>
+            </w:r>
+            <w:r>
+              <w:rPr>
+                <w:noProof/>
+                <w:webHidden/>
+                <w:sz w:val="20"/>
+                <w:szCs w:val="20"/>
+              </w:rPr>
+            </w:r>
+            <w:r>
+              <w:rPr>
+                <w:noProof/>
+                <w:webHidden/>
+                <w:sz w:val="20"/>
+                <w:szCs w:val="20"/>
               </w:rPr>
               <w:fldChar w:fldCharType="separate"/>
             </w:r>
@@ -1782,13 +2140,17 @@
               <w:rPr>
                 <w:noProof/>
                 <w:webHidden/>
-              </w:rPr>
-              <w:t>2</w:t>
-            </w:r>
-            <w:r>
-              <w:rPr>
-                <w:noProof/>
-                <w:webHidden/>
+                <w:sz w:val="20"/>
+                <w:szCs w:val="20"/>
+              </w:rPr>
+              <w:t>6</w:t>
+            </w:r>
+            <w:r>
+              <w:rPr>
+                <w:noProof/>
+                <w:webHidden/>
+                <w:sz w:val="20"/>
+                <w:szCs w:val="20"/>
               </w:rPr>
               <w:fldChar w:fldCharType="end"/>
             </w:r>
@@ -1798,19 +2160,23 @@
           <w:pPr>
             <w:pStyle w:val="TOC2"/>
             <w:tabs>
-              <w:tab w:val="right" w:leader="dot" w:pos="9016"/>
+              <w:tab w:val="right" w:leader="dot" w:pos="13948"/>
             </w:tabs>
             <w:rPr>
               <w:rFonts w:eastAsiaTheme="minorEastAsia"/>
               <w:noProof/>
+              <w:sz w:val="20"/>
+              <w:szCs w:val="20"/>
               <w:lang w:eastAsia="en-IE"/>
             </w:rPr>
           </w:pPr>
-          <w:hyperlink w:anchor="_Toc475299527" w:history="1">
+          <w:hyperlink w:anchor="_Toc476597021" w:history="1">
             <w:r>
               <w:rPr>
                 <w:rStyle w:val="Hyperlink"/>
                 <w:noProof/>
+                <w:sz w:val="20"/>
+                <w:szCs w:val="20"/>
               </w:rPr>
               <w:t>Section 5 – Evaluation of Work</w:t>
             </w:r>
@@ -1818,6 +2184,8 @@
               <w:rPr>
                 <w:noProof/>
                 <w:webHidden/>
+                <w:sz w:val="20"/>
+                <w:szCs w:val="20"/>
               </w:rPr>
               <w:tab/>
             </w:r>
@@ -1825,6 +2193,8 @@
               <w:rPr>
                 <w:noProof/>
                 <w:webHidden/>
+                <w:sz w:val="20"/>
+                <w:szCs w:val="20"/>
               </w:rPr>
               <w:fldChar w:fldCharType="begin"/>
             </w:r>
@@ -1832,19 +2202,25 @@
               <w:rPr>
                 <w:noProof/>
                 <w:webHidden/>
-              </w:rPr>
-              <w:instrText xml:space="preserve"> PAGEREF _Toc475299527 \h </w:instrText>
-            </w:r>
-            <w:r>
-              <w:rPr>
-                <w:noProof/>
-                <w:webHidden/>
-              </w:rPr>
-            </w:r>
-            <w:r>
-              <w:rPr>
-                <w:noProof/>
-                <w:webHidden/>
+                <w:sz w:val="20"/>
+                <w:szCs w:val="20"/>
+              </w:rPr>
+              <w:instrText xml:space="preserve"> PAGEREF _Toc476597021 \h </w:instrText>
+            </w:r>
+            <w:r>
+              <w:rPr>
+                <w:noProof/>
+                <w:webHidden/>
+                <w:sz w:val="20"/>
+                <w:szCs w:val="20"/>
+              </w:rPr>
+            </w:r>
+            <w:r>
+              <w:rPr>
+                <w:noProof/>
+                <w:webHidden/>
+                <w:sz w:val="20"/>
+                <w:szCs w:val="20"/>
               </w:rPr>
               <w:fldChar w:fldCharType="separate"/>
             </w:r>
@@ -1852,13 +2228,17 @@
               <w:rPr>
                 <w:noProof/>
                 <w:webHidden/>
-              </w:rPr>
-              <w:t>2</w:t>
-            </w:r>
-            <w:r>
-              <w:rPr>
-                <w:noProof/>
-                <w:webHidden/>
+                <w:sz w:val="20"/>
+                <w:szCs w:val="20"/>
+              </w:rPr>
+              <w:t>6</w:t>
+            </w:r>
+            <w:r>
+              <w:rPr>
+                <w:noProof/>
+                <w:webHidden/>
+                <w:sz w:val="20"/>
+                <w:szCs w:val="20"/>
               </w:rPr>
               <w:fldChar w:fldCharType="end"/>
             </w:r>
@@ -1870,6 +2250,8 @@
               <w:b/>
               <w:bCs/>
               <w:noProof/>
+              <w:sz w:val="20"/>
+              <w:szCs w:val="20"/>
             </w:rPr>
             <w:fldChar w:fldCharType="end"/>
           </w:r>
@@ -1880,6 +2262,505 @@
       <w:pPr>
         <w:pStyle w:val="Heading2"/>
       </w:pPr>
+      <w:bookmarkStart w:id="0" w:name="_Toc476597001"/>
+      <w:r>
+        <w:lastRenderedPageBreak/>
+        <w:t>Section 1 – Demonstrated Use of Object Orientated Concepts</w:t>
+      </w:r>
+      <w:bookmarkEnd w:id="0"/>
+    </w:p>
+    <w:p>
+      <w:pPr>
+        <w:pStyle w:val="Heading3"/>
+      </w:pPr>
+      <w:bookmarkStart w:id="1" w:name="_Toc476597002"/>
+      <w:r>
+        <w:t>Re-Use</w:t>
+      </w:r>
+      <w:bookmarkEnd w:id="1"/>
+    </w:p>
+    <w:p>
+      <w:r>
+        <w:t>Logging?</w:t>
+      </w:r>
+    </w:p>
+    <w:p>
+      <w:pPr>
+        <w:pStyle w:val="Heading3"/>
+      </w:pPr>
+      <w:bookmarkStart w:id="2" w:name="_Toc476597003"/>
+      <w:r>
+        <w:t>Encapsulation</w:t>
+      </w:r>
+      <w:bookmarkEnd w:id="2"/>
+      <w:r>
+        <w:t xml:space="preserve"> </w:t>
+      </w:r>
+    </w:p>
+    <w:p>
+      <w:r>
+        <w:t>TODO</w:t>
+      </w:r>
+      <w:r>
+        <w:t xml:space="preserve"> – demonstrated by </w:t>
+      </w:r>
+      <w:r>
+        <w:t>Flow</w:t>
+      </w:r>
+      <w:r>
+        <w:t>FileStats.java</w:t>
+      </w:r>
+      <w:r>
+        <w:t>?</w:t>
+      </w:r>
+    </w:p>
+    <w:p>
+      <w:pPr>
+        <w:pStyle w:val="Heading3"/>
+      </w:pPr>
+      <w:bookmarkStart w:id="3" w:name="_Toc476597004"/>
+      <w:r>
+        <w:t>Abstraction</w:t>
+      </w:r>
+      <w:bookmarkEnd w:id="3"/>
+    </w:p>
+    <w:p>
+      <w:r>
+        <w:t>TODO</w:t>
+      </w:r>
+      <w:r>
+        <w:t xml:space="preserve"> – ensure to differentiate with Encapsulation</w:t>
+      </w:r>
+    </w:p>
+    <w:p>
+      <w:pPr>
+        <w:pStyle w:val="Heading3"/>
+      </w:pPr>
+      <w:bookmarkStart w:id="4" w:name="_Toc476597005"/>
+      <w:r>
+        <w:t>Inheritance</w:t>
+      </w:r>
+      <w:bookmarkEnd w:id="4"/>
+    </w:p>
+    <w:p>
+      <w:r>
+        <w:t xml:space="preserve">The concept of Inheritance is demonstrated </w:t>
+      </w:r>
+      <w:r>
+        <w:t xml:space="preserve">by </w:t>
+      </w:r>
+      <w:r>
+        <w:rPr>
+          <w:rFonts w:ascii="Courier New" w:hAnsi="Courier New" w:cs="Courier New"/>
+        </w:rPr>
+        <w:t>BinetFileParser</w:t>
+      </w:r>
+      <w:r>
+        <w:t xml:space="preserve"> extending </w:t>
+      </w:r>
+      <w:r>
+        <w:rPr>
+          <w:rFonts w:ascii="Courier New" w:hAnsi="Courier New" w:cs="Courier New"/>
+        </w:rPr>
+        <w:t>ParsableFile</w:t>
+      </w:r>
+      <w:r>
+        <w:t xml:space="preserve">. </w:t>
+      </w:r>
+      <w:r>
+        <w:t xml:space="preserve">The parsing of other types of traffic files could be supported here in the future by introducing subsequent classes that extend </w:t>
+      </w:r>
+      <w:r>
+        <w:rPr>
+          <w:rFonts w:ascii="Courier New" w:hAnsi="Courier New" w:cs="Courier New"/>
+        </w:rPr>
+        <w:t>ParsableFile</w:t>
+      </w:r>
+      <w:r>
+        <w:t xml:space="preserve"> and override the necessary functionality.</w:t>
+      </w:r>
+    </w:p>
+    <w:p>
+      <w:pPr>
+        <w:jc w:val="center"/>
+      </w:pPr>
+      <w:r>
+        <w:rPr>
+          <w:noProof/>
+          <w:lang w:eastAsia="en-IE"/>
+        </w:rPr>
+        <w:drawing>
+          <wp:inline distT="0" distB="0" distL="0" distR="0" wp14:anchorId="5EBFA5B1" wp14:editId="510E5407">
+            <wp:extent cx="2039143" cy="2361537"/>
+            <wp:effectExtent l="0" t="0" r="0" b="1270"/>
+            <wp:docPr id="6" name="Picture 6"/>
+            <wp:cNvGraphicFramePr>
+              <a:graphicFrameLocks xmlns:a="http://schemas.openxmlformats.org/drawingml/2006/main" noChangeAspect="1"/>
+            </wp:cNvGraphicFramePr>
+            <a:graphic xmlns:a="http://schemas.openxmlformats.org/drawingml/2006/main">
+              <a:graphicData uri="http://schemas.openxmlformats.org/drawingml/2006/picture">
+                <pic:pic xmlns:pic="http://schemas.openxmlformats.org/drawingml/2006/picture">
+                  <pic:nvPicPr>
+                    <pic:cNvPr id="0" name=""/>
+                    <pic:cNvPicPr/>
+                  </pic:nvPicPr>
+                  <pic:blipFill>
+                    <a:blip r:embed="rId7"/>
+                    <a:stretch>
+                      <a:fillRect/>
+                    </a:stretch>
+                  </pic:blipFill>
+                  <pic:spPr>
+                    <a:xfrm>
+                      <a:off x="0" y="0"/>
+                      <a:ext cx="2039634" cy="2362106"/>
+                    </a:xfrm>
+                    <a:prstGeom prst="rect">
+                      <a:avLst/>
+                    </a:prstGeom>
+                  </pic:spPr>
+                </pic:pic>
+              </a:graphicData>
+            </a:graphic>
+          </wp:inline>
+        </w:drawing>
+      </w:r>
+    </w:p>
+    <w:p>
+      <w:pPr>
+        <w:jc w:val="center"/>
+      </w:pPr>
+      <w:r>
+        <w:t>Figure X: Use of Inheritance</w:t>
+      </w:r>
+    </w:p>
+    <w:p>
+      <w:pPr>
+        <w:pStyle w:val="Heading3"/>
+      </w:pPr>
+      <w:bookmarkStart w:id="5" w:name="_Toc476597006"/>
+      <w:r>
+        <w:lastRenderedPageBreak/>
+        <w:t>Overloading</w:t>
+      </w:r>
+      <w:bookmarkEnd w:id="5"/>
+    </w:p>
+    <w:p>
+      <w:r>
+        <w:t xml:space="preserve">Function overloading is demonstrated by the logging class I use within the application. There are </w:t>
+      </w:r>
+      <w:r>
+        <w:t>multiple logging functions that can be used depending on, for example, if a log is being written to the log file, or to the user interface for display to the user.</w:t>
+      </w:r>
+    </w:p>
+    <w:p>
+      <w:pPr>
+        <w:jc w:val="center"/>
+      </w:pPr>
+      <w:r>
+        <w:rPr>
+          <w:noProof/>
+          <w:lang w:eastAsia="en-IE"/>
+        </w:rPr>
+        <w:drawing>
+          <wp:inline distT="0" distB="0" distL="0" distR="0" wp14:anchorId="4BD1DE34" wp14:editId="4D464D20">
+            <wp:extent cx="3132814" cy="1126405"/>
+            <wp:effectExtent l="0" t="0" r="0" b="0"/>
+            <wp:docPr id="4" name="Picture 4"/>
+            <wp:cNvGraphicFramePr>
+              <a:graphicFrameLocks xmlns:a="http://schemas.openxmlformats.org/drawingml/2006/main" noChangeAspect="1"/>
+            </wp:cNvGraphicFramePr>
+            <a:graphic xmlns:a="http://schemas.openxmlformats.org/drawingml/2006/main">
+              <a:graphicData uri="http://schemas.openxmlformats.org/drawingml/2006/picture">
+                <pic:pic xmlns:pic="http://schemas.openxmlformats.org/drawingml/2006/picture">
+                  <pic:nvPicPr>
+                    <pic:cNvPr id="0" name=""/>
+                    <pic:cNvPicPr/>
+                  </pic:nvPicPr>
+                  <pic:blipFill>
+                    <a:blip r:embed="rId8"/>
+                    <a:stretch>
+                      <a:fillRect/>
+                    </a:stretch>
+                  </pic:blipFill>
+                  <pic:spPr>
+                    <a:xfrm>
+                      <a:off x="0" y="0"/>
+                      <a:ext cx="3139638" cy="1128859"/>
+                    </a:xfrm>
+                    <a:prstGeom prst="rect">
+                      <a:avLst/>
+                    </a:prstGeom>
+                  </pic:spPr>
+                </pic:pic>
+              </a:graphicData>
+            </a:graphic>
+          </wp:inline>
+        </w:drawing>
+      </w:r>
+    </w:p>
+    <w:p>
+      <w:pPr>
+        <w:jc w:val="center"/>
+      </w:pPr>
+      <w:r>
+        <w:t>Figure X: Logger Class</w:t>
+      </w:r>
+    </w:p>
+    <w:p>
+      <w:pPr>
+        <w:pStyle w:val="Heading3"/>
+      </w:pPr>
+      <w:bookmarkStart w:id="6" w:name="_Toc476597007"/>
+      <w:r>
+        <w:t>Dynamic Binding</w:t>
+      </w:r>
+      <w:bookmarkEnd w:id="6"/>
+    </w:p>
+    <w:p>
+      <w:r>
+        <w:t>TODO</w:t>
+      </w:r>
+    </w:p>
+    <w:p/>
+    <w:p>
+      <w:pPr>
+        <w:pStyle w:val="Heading3"/>
+      </w:pPr>
+      <w:bookmarkStart w:id="7" w:name="_Toc476597008"/>
+      <w:r>
+        <w:t>Inner Class</w:t>
+      </w:r>
+      <w:bookmarkEnd w:id="7"/>
+    </w:p>
+    <w:p>
+      <w:r>
+        <w:t xml:space="preserve">The </w:t>
+      </w:r>
+      <w:r>
+        <w:rPr>
+          <w:rFonts w:ascii="Courier New" w:hAnsi="Courier New" w:cs="Courier New"/>
+        </w:rPr>
+        <w:t>ParsingObserver</w:t>
+      </w:r>
+      <w:r>
+        <w:t xml:space="preserve"> class defined in </w:t>
+      </w:r>
+      <w:r>
+        <w:rPr>
+          <w:rFonts w:ascii="Courier New" w:hAnsi="Courier New" w:cs="Courier New"/>
+        </w:rPr>
+        <w:t>MainUI</w:t>
+      </w:r>
+      <w:r>
+        <w:rPr>
+          <w:rFonts w:ascii="Courier New" w:hAnsi="Courier New" w:cs="Courier New"/>
+        </w:rPr>
+        <w:t>Controller</w:t>
+      </w:r>
+      <w:r>
+        <w:t xml:space="preserve"> is an example of an Inner Class. This class is used as part of my implementation of the Observer pattern (see Section 2), and contains functionality for updating the user interface as parsing of a file progresses.</w:t>
+      </w:r>
+    </w:p>
+    <w:p/>
+    <w:p>
+      <w:pPr>
+        <w:pStyle w:val="Heading3"/>
+      </w:pPr>
+      <w:bookmarkStart w:id="8" w:name="_Toc476597009"/>
+      <w:r>
+        <w:t>Nested Class</w:t>
+      </w:r>
+      <w:bookmarkEnd w:id="8"/>
+    </w:p>
+    <w:p>
+      <w:r>
+        <w:t>Used for some listener event?</w:t>
+      </w:r>
+      <w:r>
+        <w:t xml:space="preserve"> Maybe closing the app (put in NetworkTraffic.java)</w:t>
+      </w:r>
+    </w:p>
+    <w:p/>
+    <w:p/>
+    <w:p/>
+    <w:p>
+      <w:pPr>
+        <w:pStyle w:val="Heading3"/>
+      </w:pPr>
+      <w:bookmarkStart w:id="9" w:name="_Toc476597010"/>
+      <w:r>
+        <w:lastRenderedPageBreak/>
+        <w:t>Abstract Class</w:t>
+      </w:r>
+      <w:bookmarkEnd w:id="9"/>
+    </w:p>
+    <w:p>
+      <w:r>
+        <w:t xml:space="preserve">A demonstrated used of an Abstract class is </w:t>
+      </w:r>
+      <w:r>
+        <w:rPr>
+          <w:rFonts w:ascii="Courier New" w:hAnsi="Courier New" w:cs="Courier New"/>
+        </w:rPr>
+        <w:t>ParsableFile</w:t>
+      </w:r>
+      <w:r>
+        <w:t>. This defines an abstract class with the relevant fields and methods relevant to parsing a file.</w:t>
+      </w:r>
+    </w:p>
+    <w:p>
+      <w:pPr>
+        <w:jc w:val="center"/>
+      </w:pPr>
+      <w:r>
+        <w:rPr>
+          <w:noProof/>
+          <w:lang w:eastAsia="en-IE"/>
+        </w:rPr>
+        <w:drawing>
+          <wp:inline distT="0" distB="0" distL="0" distR="0" wp14:anchorId="7986C9A2" wp14:editId="64FD7F97">
+            <wp:extent cx="2447925" cy="1095375"/>
+            <wp:effectExtent l="0" t="0" r="9525" b="9525"/>
+            <wp:docPr id="5" name="Picture 5"/>
+            <wp:cNvGraphicFramePr>
+              <a:graphicFrameLocks xmlns:a="http://schemas.openxmlformats.org/drawingml/2006/main" noChangeAspect="1"/>
+            </wp:cNvGraphicFramePr>
+            <a:graphic xmlns:a="http://schemas.openxmlformats.org/drawingml/2006/main">
+              <a:graphicData uri="http://schemas.openxmlformats.org/drawingml/2006/picture">
+                <pic:pic xmlns:pic="http://schemas.openxmlformats.org/drawingml/2006/picture">
+                  <pic:nvPicPr>
+                    <pic:cNvPr id="0" name=""/>
+                    <pic:cNvPicPr/>
+                  </pic:nvPicPr>
+                  <pic:blipFill>
+                    <a:blip r:embed="rId9"/>
+                    <a:stretch>
+                      <a:fillRect/>
+                    </a:stretch>
+                  </pic:blipFill>
+                  <pic:spPr>
+                    <a:xfrm>
+                      <a:off x="0" y="0"/>
+                      <a:ext cx="2447925" cy="1095375"/>
+                    </a:xfrm>
+                    <a:prstGeom prst="rect">
+                      <a:avLst/>
+                    </a:prstGeom>
+                  </pic:spPr>
+                </pic:pic>
+              </a:graphicData>
+            </a:graphic>
+          </wp:inline>
+        </w:drawing>
+      </w:r>
+    </w:p>
+    <w:p>
+      <w:pPr>
+        <w:jc w:val="center"/>
+      </w:pPr>
+      <w:r>
+        <w:t>Figure X: Parsable File Class</w:t>
+      </w:r>
+    </w:p>
+    <w:p/>
+    <w:p/>
+    <w:p>
+      <w:pPr>
+        <w:pStyle w:val="Heading3"/>
+      </w:pPr>
+      <w:bookmarkStart w:id="10" w:name="_Toc476597011"/>
+      <w:r>
+        <w:t>Generic Method</w:t>
+      </w:r>
+      <w:bookmarkEnd w:id="10"/>
+    </w:p>
+    <w:p>
+      <w:r>
+        <w:t xml:space="preserve">Usage of a generic method is demonstrated by </w:t>
+      </w:r>
+      <w:r>
+        <w:rPr>
+          <w:rFonts w:ascii="Courier New" w:hAnsi="Courier New" w:cs="Courier New"/>
+        </w:rPr>
+        <w:t>SortMapByValue</w:t>
+      </w:r>
+      <w:r>
+        <w:t xml:space="preserve"> contained with the static </w:t>
+      </w:r>
+      <w:r>
+        <w:rPr>
+          <w:rFonts w:ascii="Courier New" w:hAnsi="Courier New" w:cs="Courier New"/>
+        </w:rPr>
+        <w:t>Utility</w:t>
+      </w:r>
+      <w:r>
+        <w:t xml:space="preserve"> class. TODO: More about this function.</w:t>
+      </w:r>
+      <w:bookmarkStart w:id="11" w:name="_GoBack"/>
+      <w:bookmarkEnd w:id="11"/>
+    </w:p>
+    <w:p/>
+    <w:p>
+      <w:pPr>
+        <w:pStyle w:val="Heading3"/>
+      </w:pPr>
+      <w:bookmarkStart w:id="12" w:name="_Toc476597012"/>
+      <w:r>
+        <w:t>Generic Class</w:t>
+      </w:r>
+      <w:bookmarkEnd w:id="12"/>
+    </w:p>
+    <w:p>
+      <w:r>
+        <w:t>TODO</w:t>
+      </w:r>
+      <w:r>
+        <w:t xml:space="preserve"> – ArrayList?</w:t>
+      </w:r>
+    </w:p>
+    <w:p/>
+    <w:p>
+      <w:pPr>
+        <w:pStyle w:val="Heading3"/>
+      </w:pPr>
+      <w:bookmarkStart w:id="13" w:name="_Toc476597013"/>
+      <w:r>
+        <w:t>Bounding</w:t>
+      </w:r>
+      <w:bookmarkEnd w:id="13"/>
+    </w:p>
+    <w:p>
+      <w:r>
+        <w:t>TODO</w:t>
+      </w:r>
+      <w:r>
+        <w:t xml:space="preserve"> used in Utility.java – </w:t>
+      </w:r>
+      <w:r>
+        <w:t>GetTopElements</w:t>
+      </w:r>
+    </w:p>
+    <w:p/>
+    <w:p/>
+    <w:p>
+      <w:pPr>
+        <w:pStyle w:val="Heading3"/>
+      </w:pPr>
+      <w:bookmarkStart w:id="14" w:name="_Toc476597014"/>
+      <w:r>
+        <w:lastRenderedPageBreak/>
+        <w:t>Custom Exception Handler Type</w:t>
+      </w:r>
+      <w:bookmarkEnd w:id="14"/>
+    </w:p>
+    <w:p>
+      <w:r>
+        <w:t>TODO</w:t>
+      </w:r>
+      <w:r>
+        <w:t xml:space="preserve"> – for parsing bad info from file?</w:t>
+      </w:r>
     </w:p>
     <w:p/>
     <w:p/>
@@ -1887,275 +2768,21 @@
     <w:p/>
     <w:p/>
     <w:p/>
-    <w:p>
-      <w:pPr>
-        <w:pStyle w:val="Heading2"/>
-      </w:pPr>
-      <w:bookmarkStart w:id="0" w:name="_Toc475299507"/>
-      <w:r>
-        <w:lastRenderedPageBreak/>
-        <w:t>Section 1 – Demonstrated Use of Object Orientated Concepts</w:t>
-      </w:r>
-      <w:bookmarkEnd w:id="0"/>
-    </w:p>
-    <w:p>
-      <w:pPr>
-        <w:pStyle w:val="Heading3"/>
-      </w:pPr>
-      <w:bookmarkStart w:id="1" w:name="_Toc475299508"/>
-      <w:r>
-        <w:t>Re-Use</w:t>
-      </w:r>
-      <w:bookmarkEnd w:id="1"/>
-    </w:p>
-    <w:p>
-      <w:r>
-        <w:t>Logging?</w:t>
-      </w:r>
-    </w:p>
-    <w:p>
-      <w:pPr>
-        <w:pStyle w:val="Heading3"/>
-      </w:pPr>
-      <w:bookmarkStart w:id="2" w:name="_Toc475299509"/>
-      <w:r>
-        <w:t>Encapsulation</w:t>
-      </w:r>
-      <w:bookmarkEnd w:id="2"/>
-      <w:r>
-        <w:t xml:space="preserve"> </w:t>
-      </w:r>
-    </w:p>
-    <w:p>
-      <w:r>
-        <w:t>TODO</w:t>
-      </w:r>
-      <w:r>
-        <w:t xml:space="preserve"> – demonstrated by </w:t>
-      </w:r>
-      <w:r>
-        <w:t>Flow</w:t>
-      </w:r>
-      <w:r>
-        <w:t>FileStats.java</w:t>
-      </w:r>
-      <w:r>
-        <w:t>?</w:t>
-      </w:r>
-    </w:p>
-    <w:p>
-      <w:pPr>
-        <w:pStyle w:val="Heading3"/>
-      </w:pPr>
-      <w:bookmarkStart w:id="3" w:name="_Toc475299510"/>
-      <w:r>
-        <w:t>Abstraction</w:t>
-      </w:r>
-      <w:bookmarkEnd w:id="3"/>
-    </w:p>
-    <w:p>
-      <w:r>
-        <w:t>TODO</w:t>
-      </w:r>
-      <w:r>
-        <w:t xml:space="preserve"> – ensure to differentiate with Encapsulation</w:t>
-      </w:r>
-    </w:p>
-    <w:p>
-      <w:pPr>
-        <w:pStyle w:val="Heading3"/>
-      </w:pPr>
-      <w:bookmarkStart w:id="4" w:name="_Toc475299511"/>
-      <w:r>
-        <w:t>Inheritance</w:t>
-      </w:r>
-      <w:bookmarkEnd w:id="4"/>
-    </w:p>
-    <w:p>
-      <w:r>
-        <w:t>Illustrated by BinetFileParser extending ParsableFile. More files types could be supported here in the future easily.</w:t>
-      </w:r>
-    </w:p>
-    <w:p>
-      <w:pPr>
-        <w:pStyle w:val="Heading3"/>
-      </w:pPr>
-      <w:bookmarkStart w:id="5" w:name="_Toc475299512"/>
-      <w:r>
-        <w:t>Overloading</w:t>
-      </w:r>
-      <w:bookmarkEnd w:id="5"/>
-    </w:p>
-    <w:p>
-      <w:r>
-        <w:t>Illustrated in my logging class where there are different logging methods (TODO: Move UI logging method from Utility.java to Logger.java, it can be a further overloaded method.</w:t>
-      </w:r>
-    </w:p>
-    <w:p>
-      <w:pPr>
-        <w:pStyle w:val="Heading3"/>
-      </w:pPr>
-      <w:bookmarkStart w:id="6" w:name="_Toc475299513"/>
-      <w:r>
-        <w:t>Dynamic Binding</w:t>
-      </w:r>
-      <w:bookmarkEnd w:id="6"/>
-    </w:p>
-    <w:p>
-      <w:r>
-        <w:t>TODO</w:t>
-      </w:r>
-    </w:p>
-    <w:p>
-      <w:pPr>
-        <w:pStyle w:val="Heading3"/>
-      </w:pPr>
-      <w:bookmarkStart w:id="7" w:name="_Toc475299514"/>
-      <w:r>
-        <w:t>Inner Class</w:t>
-      </w:r>
-      <w:bookmarkEnd w:id="7"/>
-    </w:p>
-    <w:p>
-      <w:r>
-        <w:t>ParsingObserver used in MainController – used to update General tab on the UI as a file parses.</w:t>
-      </w:r>
-    </w:p>
-    <w:p>
-      <w:pPr>
-        <w:pStyle w:val="Heading3"/>
-      </w:pPr>
-      <w:bookmarkStart w:id="8" w:name="_Toc475299515"/>
-      <w:r>
-        <w:t>Nested Class</w:t>
-      </w:r>
-      <w:bookmarkEnd w:id="8"/>
-    </w:p>
-    <w:p>
-      <w:r>
-        <w:t>Used for some listener event?</w:t>
-      </w:r>
-    </w:p>
-    <w:p>
-      <w:pPr>
-        <w:pStyle w:val="Heading3"/>
-      </w:pPr>
-      <w:bookmarkStart w:id="9" w:name="_Toc475299516"/>
-      <w:r>
-        <w:t>Abstract Class</w:t>
-      </w:r>
-      <w:bookmarkEnd w:id="9"/>
-    </w:p>
-    <w:p>
-      <w:r>
-        <w:t>Covered by Display</w:t>
-      </w:r>
-      <w:r>
-        <w:t>Strategy – just make this interface abstract? (Interfaces are inherently abstract).</w:t>
-      </w:r>
-    </w:p>
-    <w:p>
-      <w:r>
-        <w:t>Covered by ParsableFile.</w:t>
-      </w:r>
-      <w:bookmarkStart w:id="10" w:name="_GoBack"/>
-      <w:bookmarkEnd w:id="10"/>
-    </w:p>
-    <w:p>
-      <w:r>
-        <w:t>Covered by Oserver.java</w:t>
-      </w:r>
-    </w:p>
-    <w:p>
-      <w:pPr>
-        <w:pStyle w:val="Heading3"/>
-      </w:pPr>
-      <w:bookmarkStart w:id="11" w:name="_Toc475299517"/>
-      <w:r>
-        <w:t>Generic Method</w:t>
-      </w:r>
-      <w:bookmarkEnd w:id="11"/>
-    </w:p>
-    <w:p>
-      <w:r>
-        <w:t>TODO</w:t>
-      </w:r>
-      <w:r>
-        <w:t xml:space="preserve"> – used in Utility.java – </w:t>
-      </w:r>
-      <w:r>
-        <w:t>SortMapByValue</w:t>
-      </w:r>
-    </w:p>
-    <w:p>
-      <w:pPr>
-        <w:pStyle w:val="Heading3"/>
-      </w:pPr>
-      <w:bookmarkStart w:id="12" w:name="_Toc475299518"/>
-      <w:r>
-        <w:t>Generic Class</w:t>
-      </w:r>
-      <w:bookmarkEnd w:id="12"/>
-    </w:p>
-    <w:p>
-      <w:r>
-        <w:t>TODO</w:t>
-      </w:r>
-      <w:r>
-        <w:t xml:space="preserve"> – ArrayList?</w:t>
-      </w:r>
-    </w:p>
-    <w:p>
-      <w:pPr>
-        <w:pStyle w:val="Heading3"/>
-      </w:pPr>
-      <w:bookmarkStart w:id="13" w:name="_Toc475299519"/>
-      <w:r>
-        <w:t>Bounding</w:t>
-      </w:r>
-      <w:bookmarkEnd w:id="13"/>
-    </w:p>
-    <w:p>
-      <w:r>
-        <w:t>TODO</w:t>
-      </w:r>
-      <w:r>
-        <w:t xml:space="preserve"> used in Utility.java – </w:t>
-      </w:r>
-      <w:r>
-        <w:t>GetTopElements</w:t>
-      </w:r>
-    </w:p>
-    <w:p>
-      <w:pPr>
-        <w:pStyle w:val="Heading3"/>
-      </w:pPr>
-      <w:bookmarkStart w:id="14" w:name="_Toc475299520"/>
-      <w:r>
-        <w:t>Custom Exception Handler Type</w:t>
-      </w:r>
-      <w:bookmarkEnd w:id="14"/>
-    </w:p>
-    <w:p>
-      <w:r>
-        <w:t>TODO</w:t>
-      </w:r>
-      <w:r>
-        <w:t xml:space="preserve"> – for parsing bad info from file?</w:t>
-      </w:r>
-    </w:p>
     <w:p/>
     <w:p/>
     <w:p/>
     <w:p/>
     <w:p/>
     <w:p/>
+    <w:p/>
+    <w:p/>
     <w:p>
       <w:pPr>
         <w:pStyle w:val="Heading2"/>
       </w:pPr>
-      <w:bookmarkStart w:id="15" w:name="_Toc475299521"/>
-      <w:r>
+      <w:bookmarkStart w:id="15" w:name="_Toc476597015"/>
+      <w:r>
+        <w:lastRenderedPageBreak/>
         <w:t>Section 2 – Usage of Design Patterns</w:t>
       </w:r>
       <w:bookmarkEnd w:id="15"/>
@@ -2164,7 +2791,7 @@
       <w:pPr>
         <w:pStyle w:val="Heading3"/>
       </w:pPr>
-      <w:bookmarkStart w:id="16" w:name="_Toc475299522"/>
+      <w:bookmarkStart w:id="16" w:name="_Toc476597016"/>
       <w:r>
         <w:t>Strategy Pattern</w:t>
       </w:r>
@@ -2175,39 +2802,187 @@
         <w:t>This is u</w:t>
       </w:r>
       <w:r>
-        <w:t>sed to allow choosing of different chart types – pie chart, bar chart etc. Support for other charts could be added easily.</w:t>
-      </w:r>
-      <w:r>
-        <w:t xml:space="preserve"> User can also change chart types dynamically at runtime.</w:t>
-      </w:r>
-    </w:p>
+        <w:t>sed to allow choosing of different chart types</w:t>
+      </w:r>
+      <w:r>
+        <w:t xml:space="preserve"> to show the data – pie charts and bar charts are supported out-of-the-box. Pie Charts are shown initially in the user interface, but there is an option to show Bar Charts instead. </w:t>
+      </w:r>
+    </w:p>
+    <w:p>
+      <w:r>
+        <w:t>Support for oth</w:t>
+      </w:r>
+      <w:r>
+        <w:t xml:space="preserve">er charts could be added easily by adding another class and implementing </w:t>
+      </w:r>
+      <w:r>
+        <w:rPr>
+          <w:rFonts w:ascii="Courier New" w:hAnsi="Courier New" w:cs="Courier New"/>
+        </w:rPr>
+        <w:t>DisplayStrategy</w:t>
+      </w:r>
+      <w:r>
+        <w:t>.</w:t>
+      </w:r>
+    </w:p>
+    <w:p>
+      <w:r>
+        <w:t>TODO: May need to regenerate this after code cleanup.</w:t>
+      </w:r>
+    </w:p>
+    <w:p>
+      <w:r>
+        <w:rPr>
+          <w:noProof/>
+          <w:lang w:eastAsia="en-IE"/>
+        </w:rPr>
+        <w:drawing>
+          <wp:inline distT="0" distB="0" distL="0" distR="0" wp14:anchorId="09D8BB23" wp14:editId="5E70F2F1">
+            <wp:extent cx="9488839" cy="3045350"/>
+            <wp:effectExtent l="0" t="0" r="0" b="3175"/>
+            <wp:docPr id="1" name="Picture 1"/>
+            <wp:cNvGraphicFramePr>
+              <a:graphicFrameLocks xmlns:a="http://schemas.openxmlformats.org/drawingml/2006/main" noChangeAspect="1"/>
+            </wp:cNvGraphicFramePr>
+            <a:graphic xmlns:a="http://schemas.openxmlformats.org/drawingml/2006/main">
+              <a:graphicData uri="http://schemas.openxmlformats.org/drawingml/2006/picture">
+                <pic:pic xmlns:pic="http://schemas.openxmlformats.org/drawingml/2006/picture">
+                  <pic:nvPicPr>
+                    <pic:cNvPr id="0" name=""/>
+                    <pic:cNvPicPr/>
+                  </pic:nvPicPr>
+                  <pic:blipFill>
+                    <a:blip r:embed="rId10"/>
+                    <a:stretch>
+                      <a:fillRect/>
+                    </a:stretch>
+                  </pic:blipFill>
+                  <pic:spPr>
+                    <a:xfrm>
+                      <a:off x="0" y="0"/>
+                      <a:ext cx="9487924" cy="3045056"/>
+                    </a:xfrm>
+                    <a:prstGeom prst="rect">
+                      <a:avLst/>
+                    </a:prstGeom>
+                  </pic:spPr>
+                </pic:pic>
+              </a:graphicData>
+            </a:graphic>
+          </wp:inline>
+        </w:drawing>
+      </w:r>
+    </w:p>
+    <w:p/>
+    <w:p/>
+    <w:p/>
     <w:p>
       <w:pPr>
         <w:pStyle w:val="Heading3"/>
       </w:pPr>
-      <w:bookmarkStart w:id="17" w:name="_Toc475299523"/>
-      <w:r>
+      <w:bookmarkStart w:id="17" w:name="_Toc476597017"/>
+      <w:r>
+        <w:lastRenderedPageBreak/>
         <w:t>Observer Pattern</w:t>
       </w:r>
       <w:bookmarkEnd w:id="17"/>
     </w:p>
     <w:p>
       <w:r>
-        <w:t xml:space="preserve">Used to monitor file parsing info and display on the UI on the </w:t>
-      </w:r>
-      <w:r>
-        <w:t>general</w:t>
-      </w:r>
-      <w:r>
-        <w:t xml:space="preserve"> tab as a file parses.</w:t>
+        <w:t>The Observer pattern is used</w:t>
+      </w:r>
+      <w:r>
+        <w:t xml:space="preserve"> to monitor file parsing </w:t>
+      </w:r>
+      <w:r>
+        <w:t>information as a file is being parsed,</w:t>
+      </w:r>
+      <w:r>
+        <w:t xml:space="preserve"> and display </w:t>
+      </w:r>
+      <w:r>
+        <w:t xml:space="preserve">a summary on the user interface. </w:t>
+      </w:r>
+      <w:r>
+        <w:rPr>
+          <w:rFonts w:ascii="Courier New" w:hAnsi="Courier New" w:cs="Courier New"/>
+        </w:rPr>
+        <w:t>FlowFileStats</w:t>
+      </w:r>
+      <w:r>
+        <w:t xml:space="preserve"> is Observable, and certain fields are observed by </w:t>
+      </w:r>
+      <w:r>
+        <w:rPr>
+          <w:rFonts w:ascii="Courier New" w:hAnsi="Courier New" w:cs="Courier New"/>
+        </w:rPr>
+        <w:t>MainUIController</w:t>
+      </w:r>
+      <w:r>
+        <w:t xml:space="preserve"> and updated on the user interface as they change.</w:t>
+      </w:r>
+    </w:p>
+    <w:p>
+      <w:r>
+        <w:t xml:space="preserve">TODO: May need to regenerate this after code </w:t>
+      </w:r>
+      <w:r>
+        <w:t>clean-up</w:t>
+      </w:r>
+      <w:r>
+        <w:t>.</w:t>
+      </w:r>
+    </w:p>
+    <w:p>
+      <w:r>
+        <w:rPr>
+          <w:noProof/>
+          <w:lang w:eastAsia="en-IE"/>
+        </w:rPr>
+        <w:drawing>
+          <wp:inline distT="0" distB="0" distL="0" distR="0" wp14:anchorId="6E93EC2C" wp14:editId="73119EFA">
+            <wp:extent cx="9094272" cy="4373218"/>
+            <wp:effectExtent l="0" t="0" r="0" b="8890"/>
+            <wp:docPr id="2" name="Picture 2"/>
+            <wp:cNvGraphicFramePr>
+              <a:graphicFrameLocks xmlns:a="http://schemas.openxmlformats.org/drawingml/2006/main" noChangeAspect="1"/>
+            </wp:cNvGraphicFramePr>
+            <a:graphic xmlns:a="http://schemas.openxmlformats.org/drawingml/2006/main">
+              <a:graphicData uri="http://schemas.openxmlformats.org/drawingml/2006/picture">
+                <pic:pic xmlns:pic="http://schemas.openxmlformats.org/drawingml/2006/picture">
+                  <pic:nvPicPr>
+                    <pic:cNvPr id="0" name=""/>
+                    <pic:cNvPicPr/>
+                  </pic:nvPicPr>
+                  <pic:blipFill>
+                    <a:blip r:embed="rId11"/>
+                    <a:stretch>
+                      <a:fillRect/>
+                    </a:stretch>
+                  </pic:blipFill>
+                  <pic:spPr>
+                    <a:xfrm>
+                      <a:off x="0" y="0"/>
+                      <a:ext cx="9105792" cy="4378758"/>
+                    </a:xfrm>
+                    <a:prstGeom prst="rect">
+                      <a:avLst/>
+                    </a:prstGeom>
+                  </pic:spPr>
+                </pic:pic>
+              </a:graphicData>
+            </a:graphic>
+          </wp:inline>
+        </w:drawing>
       </w:r>
     </w:p>
     <w:p>
       <w:pPr>
         <w:pStyle w:val="Heading3"/>
       </w:pPr>
-      <w:bookmarkStart w:id="18" w:name="_Toc475299524"/>
-      <w:r>
+      <w:bookmarkStart w:id="18" w:name="_Toc476597018"/>
+      <w:r>
+        <w:lastRenderedPageBreak/>
         <w:t>Factory Pattern</w:t>
       </w:r>
       <w:bookmarkEnd w:id="18"/>
@@ -2222,7 +2997,7 @@
       <w:pPr>
         <w:pStyle w:val="Heading2"/>
       </w:pPr>
-      <w:bookmarkStart w:id="19" w:name="_Toc475299525"/>
+      <w:bookmarkStart w:id="19" w:name="_Toc476597019"/>
       <w:r>
         <w:t>Section 3 – System UML Diagrams</w:t>
       </w:r>
@@ -2241,7 +3016,7 @@
       <w:pPr>
         <w:pStyle w:val="Heading2"/>
       </w:pPr>
-      <w:bookmarkStart w:id="20" w:name="_Toc475299526"/>
+      <w:bookmarkStart w:id="20" w:name="_Toc476597020"/>
       <w:r>
         <w:t>Section 4 – Code Screen Captures</w:t>
       </w:r>
@@ -2258,6 +3033,9 @@
     <w:p>
       <w:r>
         <w:t>TODO – 2) File Parsing? Inner class in Main Controller?</w:t>
+      </w:r>
+      <w:r>
+        <w:t xml:space="preserve"> Threading?</w:t>
       </w:r>
     </w:p>
     <w:p/>
@@ -2265,14 +3043,19 @@
       <w:pPr>
         <w:pStyle w:val="Heading2"/>
       </w:pPr>
-      <w:bookmarkStart w:id="21" w:name="_Toc475299527"/>
+      <w:bookmarkStart w:id="21" w:name="_Toc476597021"/>
       <w:r>
         <w:t>Section 5 – Evaluation of Work</w:t>
       </w:r>
       <w:bookmarkEnd w:id="21"/>
     </w:p>
+    <w:p>
+      <w:r>
+        <w:t>TODO</w:t>
+      </w:r>
+    </w:p>
     <w:sectPr>
-      <w:pgSz w:w="11906" w:h="16838"/>
+      <w:pgSz w:w="16838" w:h="11906" w:orient="landscape"/>
       <w:pgMar w:top="1440" w:right="1440" w:bottom="1440" w:left="1440" w:header="708" w:footer="708" w:gutter="0"/>
       <w:pgNumType w:start="0"/>
       <w:cols w:space="708"/>
@@ -2642,7 +3425,6 @@
     <w:basedOn w:val="Heading1"/>
     <w:next w:val="Normal"/>
     <w:uiPriority w:val="39"/>
-    <w:semiHidden/>
     <w:unhideWhenUsed/>
     <w:qFormat/>
     <w:rsid w:val="009D5F0C"/>
@@ -3052,7 +3834,6 @@
     <w:basedOn w:val="Heading1"/>
     <w:next w:val="Normal"/>
     <w:uiPriority w:val="39"/>
-    <w:semiHidden/>
     <w:unhideWhenUsed/>
     <w:qFormat/>
     <w:rsid w:val="009D5F0C"/>
@@ -3104,40 +3885,7 @@
 </file>
 
 <file path=word/glossary/document.xml><?xml version="1.0" encoding="utf-8"?>
-<w:glossaryDocument xmlns:wpc="http://schemas.microsoft.com/office/word/2010/wordprocessingCanvas" xmlns:mc="http://schemas.openxmlformats.org/markup-compatibility/2006" xmlns:o="urn:schemas-microsoft-com:office:office" xmlns:r="http://schemas.openxmlformats.org/officeDocument/2006/relationships" xmlns:m="http://schemas.openxmlformats.org/officeDocument/2006/math" xmlns:v="urn:schemas-microsoft-com:vml" xmlns:wp14="http://schemas.microsoft.com/office/word/2010/wordprocessingDrawing" xmlns:wp="http://schemas.openxmlformats.org/drawingml/2006/wordprocessingDrawing" xmlns:w10="urn:schemas-microsoft-com:office:word" xmlns:w="http://schemas.openxmlformats.org/wordprocessingml/2006/main" xmlns:w14="http://schemas.microsoft.com/office/word/2010/wordml" xmlns:wpg="http://schemas.microsoft.com/office/word/2010/wordprocessingGroup" xmlns:wpi="http://schemas.microsoft.com/office/word/2010/wordprocessingInk" xmlns:wne="http://schemas.microsoft.com/office/word/2006/wordml" xmlns:wps="http://schemas.microsoft.com/office/word/2010/wordprocessingShape" mc:Ignorable="w14 wp14">
-  <w:docParts>
-    <w:docPart>
-      <w:docPartPr>
-        <w:name w:val="2DB1D03F9E1D406A86DA68762E9DC655"/>
-        <w:category>
-          <w:name w:val="General"/>
-          <w:gallery w:val="placeholder"/>
-        </w:category>
-        <w:types>
-          <w:type w:val="bbPlcHdr"/>
-        </w:types>
-        <w:behaviors>
-          <w:behavior w:val="content"/>
-        </w:behaviors>
-        <w:guid w:val="{E8B8239E-92C4-4548-A171-C313934B645C}"/>
-      </w:docPartPr>
-      <w:docPartBody>
-        <w:p>
-          <w:pPr>
-            <w:pStyle w:val="2DB1D03F9E1D406A86DA68762E9DC655"/>
-          </w:pPr>
-          <w:r>
-            <w:rPr>
-              <w:rFonts w:asciiTheme="majorHAnsi" w:eastAsiaTheme="majorEastAsia" w:hAnsiTheme="majorHAnsi" w:cstheme="majorBidi"/>
-              <w:caps/>
-            </w:rPr>
-            <w:t>[Type the company name]</w:t>
-          </w:r>
-        </w:p>
-      </w:docPartBody>
-    </w:docPart>
-  </w:docParts>
-</w:glossaryDocument>
+<w:glossaryDocument xmlns:wpc="http://schemas.microsoft.com/office/word/2010/wordprocessingCanvas" xmlns:mc="http://schemas.openxmlformats.org/markup-compatibility/2006" xmlns:o="urn:schemas-microsoft-com:office:office" xmlns:r="http://schemas.openxmlformats.org/officeDocument/2006/relationships" xmlns:m="http://schemas.openxmlformats.org/officeDocument/2006/math" xmlns:v="urn:schemas-microsoft-com:vml" xmlns:wp14="http://schemas.microsoft.com/office/word/2010/wordprocessingDrawing" xmlns:wp="http://schemas.openxmlformats.org/drawingml/2006/wordprocessingDrawing" xmlns:w10="urn:schemas-microsoft-com:office:word" xmlns:w="http://schemas.openxmlformats.org/wordprocessingml/2006/main" xmlns:w14="http://schemas.microsoft.com/office/word/2010/wordml" xmlns:wpg="http://schemas.microsoft.com/office/word/2010/wordprocessingGroup" xmlns:wpi="http://schemas.microsoft.com/office/word/2010/wordprocessingInk" xmlns:wne="http://schemas.microsoft.com/office/word/2006/wordml" xmlns:wps="http://schemas.microsoft.com/office/word/2010/wordprocessingShape" mc:Ignorable="w14 wp14"/>
 </file>
 
 <file path=word/glossary/fontTable.xml><?xml version="1.0" encoding="utf-8"?>
@@ -3167,9 +3915,15 @@
     <w:panose1 w:val="020B0604030504040204"/>
     <w:charset w:val="00"/>
     <w:family w:val="swiss"/>
-    <w:notTrueType/>
     <w:pitch w:val="variable"/>
-    <w:sig w:usb0="00000003" w:usb1="00000000" w:usb2="00000000" w:usb3="00000000" w:csb0="00000001" w:csb1="00000000"/>
+    <w:sig w:usb0="E1002EFF" w:usb1="C000605B" w:usb2="00000029" w:usb3="00000000" w:csb0="000101FF" w:csb1="00000000"/>
+  </w:font>
+  <w:font w:name="Courier New">
+    <w:panose1 w:val="02070309020205020404"/>
+    <w:charset w:val="00"/>
+    <w:family w:val="modern"/>
+    <w:pitch w:val="fixed"/>
+    <w:sig w:usb0="E0002EFF" w:usb1="C0007843" w:usb2="00000009" w:usb3="00000000" w:csb0="000001FF" w:csb1="00000000"/>
   </w:font>
 </w:fonts>
 </file>
@@ -3189,6 +3943,7 @@
   <w:rsids>
     <w:rsidRoot w:val="0092561D"/>
     <w:rsid w:val="001A0139"/>
+    <w:rsid w:val="004E56EE"/>
     <w:rsid w:val="006C3DEA"/>
     <w:rsid w:val="006C4F5A"/>
     <w:rsid w:val="007A09C4"/>
@@ -3937,11 +4692,30 @@
 </file>
 
 <file path=customXml/item1.xml><?xml version="1.0" encoding="utf-8"?>
+<CoverPageProperties xmlns="http://schemas.microsoft.com/office/2006/coverPageProps">
+  <PublishDate>2017-03-20T00:00:00</PublishDate>
+  <Abstract/>
+  <CompanyAddress/>
+  <CompanyPhone/>
+  <CompanyFax/>
+  <CompanyEmail/>
+</CoverPageProperties>
+</file>
+
+<file path=customXml/item2.xml><?xml version="1.0" encoding="utf-8"?>
 <b:Sources xmlns:b="http://schemas.openxmlformats.org/officeDocument/2006/bibliography" xmlns="http://schemas.openxmlformats.org/officeDocument/2006/bibliography" SelectedStyle="\APA.XSL" StyleName="APA"/>
 </file>
 
 <file path=customXml/itemProps1.xml><?xml version="1.0" encoding="utf-8"?>
-<ds:datastoreItem xmlns:ds="http://schemas.openxmlformats.org/officeDocument/2006/customXml" ds:itemID="{2EF05574-FF70-4B04-AC35-3F2E1CFE065E}">
+<ds:datastoreItem xmlns:ds="http://schemas.openxmlformats.org/officeDocument/2006/customXml" ds:itemID="{55AF091B-3C7A-41E3-B477-F2FDAA23CFDA}">
+  <ds:schemaRefs>
+    <ds:schemaRef ds:uri="http://schemas.microsoft.com/office/2006/coverPageProps"/>
+  </ds:schemaRefs>
+</ds:datastoreItem>
+</file>
+
+<file path=customXml/itemProps2.xml><?xml version="1.0" encoding="utf-8"?>
+<ds:datastoreItem xmlns:ds="http://schemas.openxmlformats.org/officeDocument/2006/customXml" ds:itemID="{1A89C9E2-23C9-4779-972E-DCE1C6AC5680}">
   <ds:schemaRefs>
     <ds:schemaRef ds:uri="http://schemas.openxmlformats.org/officeDocument/2006/bibliography"/>
   </ds:schemaRefs>

</xml_diff>

<commit_message>
Simple factory pattern implementation and some cleanup.
</commit_message>
<xml_diff>
--- a/doc/Assignment 1 - Jimmy Collins.docx
+++ b/doc/Assignment 1 - Jimmy Collins.docx
@@ -1,6 +1,6 @@
 
 <file path=word/document.xml><?xml version="1.0" encoding="utf-8"?>
-<w:document xmlns:wpc="http://schemas.microsoft.com/office/word/2010/wordprocessingCanvas" xmlns:mc="http://schemas.openxmlformats.org/markup-compatibility/2006" xmlns:o="urn:schemas-microsoft-com:office:office" xmlns:r="http://schemas.openxmlformats.org/officeDocument/2006/relationships" xmlns:m="http://schemas.openxmlformats.org/officeDocument/2006/math" xmlns:v="urn:schemas-microsoft-com:vml" xmlns:wp14="http://schemas.microsoft.com/office/word/2010/wordprocessingDrawing" xmlns:wp="http://schemas.openxmlformats.org/drawingml/2006/wordprocessingDrawing" xmlns:w10="urn:schemas-microsoft-com:office:word" xmlns:w="http://schemas.openxmlformats.org/wordprocessingml/2006/main" xmlns:w14="http://schemas.microsoft.com/office/word/2010/wordml" xmlns:w15="http://schemas.microsoft.com/office/word/2012/wordml" xmlns:wpg="http://schemas.microsoft.com/office/word/2010/wordprocessingGroup" xmlns:wpi="http://schemas.microsoft.com/office/word/2010/wordprocessingInk" xmlns:wne="http://schemas.microsoft.com/office/word/2006/wordml" xmlns:wps="http://schemas.microsoft.com/office/word/2010/wordprocessingShape" mc:Ignorable="w14 w15 wp14">
+<w:document xmlns:wpc="http://schemas.microsoft.com/office/word/2010/wordprocessingCanvas" xmlns:mc="http://schemas.openxmlformats.org/markup-compatibility/2006" xmlns:o="urn:schemas-microsoft-com:office:office" xmlns:r="http://schemas.openxmlformats.org/officeDocument/2006/relationships" xmlns:m="http://schemas.openxmlformats.org/officeDocument/2006/math" xmlns:v="urn:schemas-microsoft-com:vml" xmlns:wp14="http://schemas.microsoft.com/office/word/2010/wordprocessingDrawing" xmlns:wp="http://schemas.openxmlformats.org/drawingml/2006/wordprocessingDrawing" xmlns:w10="urn:schemas-microsoft-com:office:word" xmlns:w="http://schemas.openxmlformats.org/wordprocessingml/2006/main" xmlns:w14="http://schemas.microsoft.com/office/word/2010/wordml" xmlns:wpg="http://schemas.microsoft.com/office/word/2010/wordprocessingGroup" xmlns:wpi="http://schemas.microsoft.com/office/word/2010/wordprocessingInk" xmlns:wne="http://schemas.microsoft.com/office/word/2006/wordml" xmlns:wps="http://schemas.microsoft.com/office/word/2010/wordprocessingShape" mc:Ignorable="w14 wp14">
   <w:body>
     <w:sdt>
       <w:sdtPr>
@@ -2346,39 +2346,33 @@
       <w:r>
         <w:t xml:space="preserve">by </w:t>
       </w:r>
-      <w:proofErr w:type="spellStart"/>
       <w:r>
         <w:rPr>
           <w:rFonts w:ascii="Courier New" w:hAnsi="Courier New" w:cs="Courier New"/>
         </w:rPr>
         <w:t>BinetFileParser</w:t>
       </w:r>
-      <w:proofErr w:type="spellEnd"/>
       <w:r>
         <w:t xml:space="preserve"> extending </w:t>
       </w:r>
-      <w:proofErr w:type="spellStart"/>
       <w:r>
         <w:rPr>
           <w:rFonts w:ascii="Courier New" w:hAnsi="Courier New" w:cs="Courier New"/>
         </w:rPr>
         <w:t>ParsableFile</w:t>
       </w:r>
-      <w:proofErr w:type="spellEnd"/>
       <w:r>
         <w:t xml:space="preserve">. </w:t>
       </w:r>
       <w:r>
         <w:t xml:space="preserve">The parsing of other types of traffic files could be supported here in the future by introducing subsequent classes that extend </w:t>
       </w:r>
-      <w:proofErr w:type="spellStart"/>
       <w:r>
         <w:rPr>
           <w:rFonts w:ascii="Courier New" w:hAnsi="Courier New" w:cs="Courier New"/>
         </w:rPr>
         <w:t>ParsableFile</w:t>
       </w:r>
-      <w:proofErr w:type="spellEnd"/>
       <w:r>
         <w:t xml:space="preserve"> and override the necessary functionality.</w:t>
       </w:r>
@@ -2408,7 +2402,7 @@
                     <pic:cNvPicPr/>
                   </pic:nvPicPr>
                   <pic:blipFill>
-                    <a:blip r:embed="rId6"/>
+                    <a:blip r:embed="rId7"/>
                     <a:stretch>
                       <a:fillRect/>
                     </a:stretch>
@@ -2481,7 +2475,7 @@
                     <pic:cNvPicPr/>
                   </pic:nvPicPr>
                   <pic:blipFill>
-                    <a:blip r:embed="rId7"/>
+                    <a:blip r:embed="rId8"/>
                     <a:stretch>
                       <a:fillRect/>
                     </a:stretch>
@@ -2540,18 +2534,15 @@
       <w:r>
         <w:t xml:space="preserve">The </w:t>
       </w:r>
-      <w:proofErr w:type="spellStart"/>
       <w:r>
         <w:rPr>
           <w:rFonts w:ascii="Courier New" w:hAnsi="Courier New" w:cs="Courier New"/>
         </w:rPr>
         <w:t>ParsingObserver</w:t>
       </w:r>
-      <w:proofErr w:type="spellEnd"/>
       <w:r>
         <w:t xml:space="preserve"> class defined in </w:t>
       </w:r>
-      <w:proofErr w:type="spellStart"/>
       <w:r>
         <w:rPr>
           <w:rFonts w:ascii="Courier New" w:hAnsi="Courier New" w:cs="Courier New"/>
@@ -2564,7 +2555,6 @@
         </w:rPr>
         <w:t>Controller</w:t>
       </w:r>
-      <w:proofErr w:type="spellEnd"/>
       <w:r>
         <w:t xml:space="preserve"> is an example of an Inner Class. This class is used as part of my implementation of the Observer pattern (see Section 2), and contains functionality for updating the user interface as parsing of a file progresses.</w:t>
       </w:r>
@@ -2597,6 +2587,7 @@
       </w:pPr>
       <w:bookmarkStart w:id="9" w:name="_Toc476597010"/>
       <w:r>
+        <w:lastRenderedPageBreak/>
         <w:t>Abstract Class</w:t>
       </w:r>
       <w:bookmarkEnd w:id="9"/>
@@ -2605,14 +2596,12 @@
       <w:r>
         <w:t xml:space="preserve">A demonstrated used of an Abstract class is </w:t>
       </w:r>
-      <w:proofErr w:type="spellStart"/>
       <w:r>
         <w:rPr>
           <w:rFonts w:ascii="Courier New" w:hAnsi="Courier New" w:cs="Courier New"/>
         </w:rPr>
         <w:t>ParsableFile</w:t>
       </w:r>
-      <w:proofErr w:type="spellEnd"/>
       <w:r>
         <w:t>. This defines an abstract class with the relevant fields and methods relevant to parsing a file.</w:t>
       </w:r>
@@ -2642,7 +2631,7 @@
                     <pic:cNvPicPr/>
                   </pic:nvPicPr>
                   <pic:blipFill>
-                    <a:blip r:embed="rId8"/>
+                    <a:blip r:embed="rId9"/>
                     <a:stretch>
                       <a:fillRect/>
                     </a:stretch>
@@ -2668,15 +2657,7 @@
         <w:jc w:val="center"/>
       </w:pPr>
       <w:r>
-        <w:t xml:space="preserve">Figure X: </w:t>
-      </w:r>
-      <w:proofErr w:type="spellStart"/>
-      <w:r>
-        <w:t>Parsable</w:t>
-      </w:r>
-      <w:proofErr w:type="spellEnd"/>
-      <w:r>
-        <w:t xml:space="preserve"> File Class</w:t>
+        <w:t>Figure X: Parsable File Class</w:t>
       </w:r>
     </w:p>
     <w:p/>
@@ -2695,14 +2676,12 @@
       <w:r>
         <w:t xml:space="preserve">Usage of a generic method is demonstrated by </w:t>
       </w:r>
-      <w:proofErr w:type="spellStart"/>
       <w:r>
         <w:rPr>
           <w:rFonts w:ascii="Courier New" w:hAnsi="Courier New" w:cs="Courier New"/>
         </w:rPr>
         <w:t>SortMapByValue</w:t>
       </w:r>
-      <w:proofErr w:type="spellEnd"/>
       <w:r>
         <w:t xml:space="preserve"> contained with the static </w:t>
       </w:r>
@@ -2732,15 +2711,7 @@
         <w:t>TODO</w:t>
       </w:r>
       <w:r>
-        <w:t xml:space="preserve"> – </w:t>
-      </w:r>
-      <w:proofErr w:type="spellStart"/>
-      <w:r>
-        <w:t>ArrayList</w:t>
-      </w:r>
-      <w:proofErr w:type="spellEnd"/>
-      <w:r>
-        <w:t>?</w:t>
+        <w:t xml:space="preserve"> – ArrayList?</w:t>
       </w:r>
     </w:p>
     <w:p/>
@@ -2761,11 +2732,9 @@
       <w:r>
         <w:t xml:space="preserve"> used in Utility.java – </w:t>
       </w:r>
-      <w:proofErr w:type="spellStart"/>
       <w:r>
         <w:t>GetTopElements</w:t>
       </w:r>
-      <w:proofErr w:type="spellEnd"/>
     </w:p>
     <w:p/>
     <w:p/>
@@ -2775,6 +2744,7 @@
       </w:pPr>
       <w:bookmarkStart w:id="13" w:name="_Toc476597014"/>
       <w:r>
+        <w:lastRenderedPageBreak/>
         <w:t>Custom Exception Handler Type</w:t>
       </w:r>
       <w:bookmarkEnd w:id="13"/>
@@ -2807,6 +2777,7 @@
       </w:pPr>
       <w:bookmarkStart w:id="14" w:name="_Toc476597015"/>
       <w:r>
+        <w:lastRenderedPageBreak/>
         <w:t>Section 2 – Usage of Design Patterns</w:t>
       </w:r>
       <w:bookmarkEnd w:id="14"/>
@@ -2839,14 +2810,12 @@
       <w:r>
         <w:t xml:space="preserve">er charts could be added easily by adding another class and implementing </w:t>
       </w:r>
-      <w:proofErr w:type="spellStart"/>
       <w:r>
         <w:rPr>
           <w:rFonts w:ascii="Courier New" w:hAnsi="Courier New" w:cs="Courier New"/>
         </w:rPr>
         <w:t>DisplayStrategy</w:t>
       </w:r>
-      <w:proofErr w:type="spellEnd"/>
       <w:r>
         <w:t>.</w:t>
       </w:r>
@@ -2858,8 +2827,6 @@
       <w:r>
         <w:t>-</w:t>
       </w:r>
-      <w:bookmarkStart w:id="16" w:name="_GoBack"/>
-      <w:bookmarkEnd w:id="16"/>
       <w:r>
         <w:t>up.</w:t>
       </w:r>
@@ -2886,7 +2853,7 @@
                     <pic:cNvPicPr/>
                   </pic:nvPicPr>
                   <pic:blipFill>
-                    <a:blip r:embed="rId9"/>
+                    <a:blip r:embed="rId10"/>
                     <a:stretch>
                       <a:fillRect/>
                     </a:stretch>
@@ -2914,11 +2881,12 @@
       <w:pPr>
         <w:pStyle w:val="Heading3"/>
       </w:pPr>
-      <w:bookmarkStart w:id="17" w:name="_Toc476597017"/>
-      <w:r>
+      <w:bookmarkStart w:id="16" w:name="_Toc476597017"/>
+      <w:r>
+        <w:lastRenderedPageBreak/>
         <w:t>Observer Pattern</w:t>
       </w:r>
-      <w:bookmarkEnd w:id="17"/>
+      <w:bookmarkEnd w:id="16"/>
     </w:p>
     <w:p>
       <w:r>
@@ -2936,25 +2904,21 @@
       <w:r>
         <w:t xml:space="preserve">a summary on the user interface. </w:t>
       </w:r>
-      <w:proofErr w:type="spellStart"/>
       <w:r>
         <w:rPr>
           <w:rFonts w:ascii="Courier New" w:hAnsi="Courier New" w:cs="Courier New"/>
         </w:rPr>
         <w:t>FlowFileStats</w:t>
       </w:r>
-      <w:proofErr w:type="spellEnd"/>
       <w:r>
         <w:t xml:space="preserve"> is Observable, and certain fields are observed by </w:t>
       </w:r>
-      <w:proofErr w:type="spellStart"/>
       <w:r>
         <w:rPr>
           <w:rFonts w:ascii="Courier New" w:hAnsi="Courier New" w:cs="Courier New"/>
         </w:rPr>
         <w:t>MainUIController</w:t>
       </w:r>
-      <w:proofErr w:type="spellEnd"/>
       <w:r>
         <w:t xml:space="preserve"> and updated on the user interface as they change.</w:t>
       </w:r>
@@ -2992,7 +2956,7 @@
                     <pic:cNvPicPr/>
                   </pic:nvPicPr>
                   <pic:blipFill>
-                    <a:blip r:embed="rId10"/>
+                    <a:blip r:embed="rId11"/>
                     <a:stretch>
                       <a:fillRect/>
                     </a:stretch>
@@ -3017,27 +2981,54 @@
       <w:pPr>
         <w:pStyle w:val="Heading3"/>
       </w:pPr>
-      <w:bookmarkStart w:id="18" w:name="_Toc476597018"/>
-      <w:r>
+      <w:bookmarkStart w:id="17" w:name="_Toc476597018"/>
+      <w:r>
+        <w:lastRenderedPageBreak/>
         <w:t>Factory Pattern</w:t>
       </w:r>
-      <w:bookmarkEnd w:id="18"/>
-    </w:p>
-    <w:p>
-      <w:r>
-        <w:t>TODO</w:t>
-      </w:r>
-    </w:p>
+      <w:bookmarkEnd w:id="17"/>
+    </w:p>
+    <w:p>
+      <w:r>
+        <w:t xml:space="preserve">The Factory pattern is used in the application when parsing the file. A class called FlowFactory is used to set the type field on the Flow object </w:t>
+      </w:r>
+      <w:r>
+        <w:t>being</w:t>
+      </w:r>
+      <w:r>
+        <w:t xml:space="preserve"> created and return a new object.</w:t>
+      </w:r>
+    </w:p>
+    <w:p>
+      <w:r>
+        <w:t>TODO: UML</w:t>
+      </w:r>
+    </w:p>
+    <w:p/>
+    <w:p/>
+    <w:p/>
+    <w:p/>
+    <w:p/>
+    <w:p/>
+    <w:p/>
+    <w:p/>
+    <w:p/>
+    <w:p/>
+    <w:p/>
+    <w:p/>
+    <w:p/>
+    <w:p/>
     <w:p/>
     <w:p>
       <w:pPr>
         <w:pStyle w:val="Heading2"/>
       </w:pPr>
-      <w:bookmarkStart w:id="19" w:name="_Toc476597019"/>
-      <w:r>
+      <w:bookmarkStart w:id="18" w:name="_Toc476597019"/>
+      <w:r>
+        <w:lastRenderedPageBreak/>
         <w:t>Section 3 – System UML Diagrams</w:t>
       </w:r>
-      <w:bookmarkEnd w:id="19"/>
+      <w:bookmarkEnd w:id="18"/>
     </w:p>
     <w:p>
       <w:r>
@@ -3052,11 +3043,11 @@
       <w:pPr>
         <w:pStyle w:val="Heading2"/>
       </w:pPr>
-      <w:bookmarkStart w:id="20" w:name="_Toc476597020"/>
+      <w:bookmarkStart w:id="19" w:name="_Toc476597020"/>
       <w:r>
         <w:t>Section 4 – Code Screen Captures</w:t>
       </w:r>
-      <w:bookmarkEnd w:id="20"/>
+      <w:bookmarkEnd w:id="19"/>
     </w:p>
     <w:p>
       <w:r>
@@ -3079,16 +3070,44 @@
       <w:pPr>
         <w:pStyle w:val="Heading2"/>
       </w:pPr>
-      <w:bookmarkStart w:id="21" w:name="_Toc476597021"/>
+      <w:bookmarkStart w:id="20" w:name="_Toc476597021"/>
       <w:r>
         <w:t>Section 5 – Evaluation of Work</w:t>
       </w:r>
+      <w:bookmarkEnd w:id="20"/>
+    </w:p>
+    <w:p>
+      <w:r>
+        <w:t>TODO</w:t>
+      </w:r>
+    </w:p>
+    <w:p>
+      <w:r>
+        <w:t>Performance – show CPU utilization graph when parsing 30</w:t>
+      </w:r>
+      <w:r>
+        <w:t>0</w:t>
+      </w:r>
+      <w:r>
+        <w:t>mb file</w:t>
+      </w:r>
+    </w:p>
+    <w:p>
+      <w:r>
+        <w:t>Better data model. i.e. the objects we use to parse the flows.</w:t>
+      </w:r>
+    </w:p>
+    <w:p>
+      <w:r>
+        <w:t>Better implementation of Factory pattern.</w:t>
+      </w:r>
+    </w:p>
+    <w:p>
+      <w:r>
+        <w:t>More intelligent – use to find Botnet activity?</w:t>
+      </w:r>
+      <w:bookmarkStart w:id="21" w:name="_GoBack"/>
       <w:bookmarkEnd w:id="21"/>
-    </w:p>
-    <w:p>
-      <w:r>
-        <w:t>TODO</w:t>
-      </w:r>
     </w:p>
     <w:sectPr>
       <w:pgSz w:w="16838" w:h="11906" w:orient="landscape"/>
@@ -3103,7 +3122,7 @@
 </file>
 
 <file path=word/styles.xml><?xml version="1.0" encoding="utf-8"?>
-<w:styles xmlns:mc="http://schemas.openxmlformats.org/markup-compatibility/2006" xmlns:r="http://schemas.openxmlformats.org/officeDocument/2006/relationships" xmlns:w="http://schemas.openxmlformats.org/wordprocessingml/2006/main" xmlns:w14="http://schemas.microsoft.com/office/word/2010/wordml" xmlns:w15="http://schemas.microsoft.com/office/word/2012/wordml" mc:Ignorable="w14 w15">
+<w:styles xmlns:mc="http://schemas.openxmlformats.org/markup-compatibility/2006" xmlns:r="http://schemas.openxmlformats.org/officeDocument/2006/relationships" xmlns:w="http://schemas.openxmlformats.org/wordprocessingml/2006/main" xmlns:w14="http://schemas.microsoft.com/office/word/2010/wordml" mc:Ignorable="w14">
   <w:docDefaults>
     <w:rPrDefault>
       <w:rPr>
@@ -3119,378 +3138,553 @@
       </w:pPr>
     </w:pPrDefault>
   </w:docDefaults>
-  <w:latentStyles w:defLockedState="0" w:defUIPriority="99" w:defSemiHidden="0" w:defUnhideWhenUsed="0" w:defQFormat="0" w:count="371">
-    <w:lsdException w:name="Normal" w:uiPriority="0" w:qFormat="1"/>
-    <w:lsdException w:name="heading 1" w:uiPriority="9" w:qFormat="1"/>
-    <w:lsdException w:name="heading 2" w:semiHidden="1" w:uiPriority="9" w:unhideWhenUsed="1" w:qFormat="1"/>
-    <w:lsdException w:name="heading 3" w:semiHidden="1" w:uiPriority="9" w:unhideWhenUsed="1" w:qFormat="1"/>
-    <w:lsdException w:name="heading 4" w:semiHidden="1" w:uiPriority="9" w:unhideWhenUsed="1" w:qFormat="1"/>
-    <w:lsdException w:name="heading 5" w:semiHidden="1" w:uiPriority="9" w:unhideWhenUsed="1" w:qFormat="1"/>
-    <w:lsdException w:name="heading 6" w:semiHidden="1" w:uiPriority="9" w:unhideWhenUsed="1" w:qFormat="1"/>
-    <w:lsdException w:name="heading 7" w:semiHidden="1" w:uiPriority="9" w:unhideWhenUsed="1" w:qFormat="1"/>
-    <w:lsdException w:name="heading 8" w:semiHidden="1" w:uiPriority="9" w:unhideWhenUsed="1" w:qFormat="1"/>
-    <w:lsdException w:name="heading 9" w:semiHidden="1" w:uiPriority="9" w:unhideWhenUsed="1" w:qFormat="1"/>
-    <w:lsdException w:name="index 1" w:semiHidden="1" w:unhideWhenUsed="1"/>
-    <w:lsdException w:name="index 2" w:semiHidden="1" w:unhideWhenUsed="1"/>
-    <w:lsdException w:name="index 3" w:semiHidden="1" w:unhideWhenUsed="1"/>
-    <w:lsdException w:name="index 4" w:semiHidden="1" w:unhideWhenUsed="1"/>
-    <w:lsdException w:name="index 5" w:semiHidden="1" w:unhideWhenUsed="1"/>
-    <w:lsdException w:name="index 6" w:semiHidden="1" w:unhideWhenUsed="1"/>
-    <w:lsdException w:name="index 7" w:semiHidden="1" w:unhideWhenUsed="1"/>
-    <w:lsdException w:name="index 8" w:semiHidden="1" w:unhideWhenUsed="1"/>
-    <w:lsdException w:name="index 9" w:semiHidden="1" w:unhideWhenUsed="1"/>
-    <w:lsdException w:name="toc 1" w:semiHidden="1" w:uiPriority="39" w:unhideWhenUsed="1"/>
-    <w:lsdException w:name="toc 2" w:semiHidden="1" w:uiPriority="39" w:unhideWhenUsed="1"/>
-    <w:lsdException w:name="toc 3" w:semiHidden="1" w:uiPriority="39" w:unhideWhenUsed="1"/>
-    <w:lsdException w:name="toc 4" w:semiHidden="1" w:uiPriority="39" w:unhideWhenUsed="1"/>
-    <w:lsdException w:name="toc 5" w:semiHidden="1" w:uiPriority="39" w:unhideWhenUsed="1"/>
-    <w:lsdException w:name="toc 6" w:semiHidden="1" w:uiPriority="39" w:unhideWhenUsed="1"/>
-    <w:lsdException w:name="toc 7" w:semiHidden="1" w:uiPriority="39" w:unhideWhenUsed="1"/>
-    <w:lsdException w:name="toc 8" w:semiHidden="1" w:uiPriority="39" w:unhideWhenUsed="1"/>
-    <w:lsdException w:name="toc 9" w:semiHidden="1" w:uiPriority="39" w:unhideWhenUsed="1"/>
-    <w:lsdException w:name="Normal Indent" w:semiHidden="1" w:unhideWhenUsed="1"/>
-    <w:lsdException w:name="footnote text" w:semiHidden="1" w:unhideWhenUsed="1"/>
-    <w:lsdException w:name="annotation text" w:semiHidden="1" w:unhideWhenUsed="1"/>
-    <w:lsdException w:name="header" w:semiHidden="1" w:unhideWhenUsed="1"/>
-    <w:lsdException w:name="footer" w:semiHidden="1" w:unhideWhenUsed="1"/>
-    <w:lsdException w:name="index heading" w:semiHidden="1" w:unhideWhenUsed="1"/>
-    <w:lsdException w:name="caption" w:semiHidden="1" w:uiPriority="35" w:unhideWhenUsed="1" w:qFormat="1"/>
-    <w:lsdException w:name="table of figures" w:semiHidden="1" w:unhideWhenUsed="1"/>
-    <w:lsdException w:name="envelope address" w:semiHidden="1" w:unhideWhenUsed="1"/>
-    <w:lsdException w:name="envelope return" w:semiHidden="1" w:unhideWhenUsed="1"/>
-    <w:lsdException w:name="footnote reference" w:semiHidden="1" w:unhideWhenUsed="1"/>
-    <w:lsdException w:name="annotation reference" w:semiHidden="1" w:unhideWhenUsed="1"/>
-    <w:lsdException w:name="line number" w:semiHidden="1" w:unhideWhenUsed="1"/>
-    <w:lsdException w:name="page number" w:semiHidden="1" w:unhideWhenUsed="1"/>
-    <w:lsdException w:name="endnote reference" w:semiHidden="1" w:unhideWhenUsed="1"/>
-    <w:lsdException w:name="endnote text" w:semiHidden="1" w:unhideWhenUsed="1"/>
-    <w:lsdException w:name="table of authorities" w:semiHidden="1" w:unhideWhenUsed="1"/>
-    <w:lsdException w:name="macro" w:semiHidden="1" w:unhideWhenUsed="1"/>
-    <w:lsdException w:name="toa heading" w:semiHidden="1" w:unhideWhenUsed="1"/>
-    <w:lsdException w:name="List" w:semiHidden="1" w:unhideWhenUsed="1"/>
-    <w:lsdException w:name="List Bullet" w:semiHidden="1" w:unhideWhenUsed="1"/>
-    <w:lsdException w:name="List Number" w:semiHidden="1" w:unhideWhenUsed="1"/>
-    <w:lsdException w:name="List 2" w:semiHidden="1" w:unhideWhenUsed="1"/>
-    <w:lsdException w:name="List 3" w:semiHidden="1" w:unhideWhenUsed="1"/>
-    <w:lsdException w:name="List 4" w:semiHidden="1" w:unhideWhenUsed="1"/>
-    <w:lsdException w:name="List 5" w:semiHidden="1" w:unhideWhenUsed="1"/>
-    <w:lsdException w:name="List Bullet 2" w:semiHidden="1" w:unhideWhenUsed="1"/>
-    <w:lsdException w:name="List Bullet 3" w:semiHidden="1" w:unhideWhenUsed="1"/>
-    <w:lsdException w:name="List Bullet 4" w:semiHidden="1" w:unhideWhenUsed="1"/>
-    <w:lsdException w:name="List Bullet 5" w:semiHidden="1" w:unhideWhenUsed="1"/>
-    <w:lsdException w:name="List Number 2" w:semiHidden="1" w:unhideWhenUsed="1"/>
-    <w:lsdException w:name="List Number 3" w:semiHidden="1" w:unhideWhenUsed="1"/>
-    <w:lsdException w:name="List Number 4" w:semiHidden="1" w:unhideWhenUsed="1"/>
-    <w:lsdException w:name="List Number 5" w:semiHidden="1" w:unhideWhenUsed="1"/>
-    <w:lsdException w:name="Title" w:uiPriority="10" w:qFormat="1"/>
-    <w:lsdException w:name="Closing" w:semiHidden="1" w:unhideWhenUsed="1"/>
-    <w:lsdException w:name="Signature" w:semiHidden="1" w:unhideWhenUsed="1"/>
-    <w:lsdException w:name="Default Paragraph Font" w:semiHidden="1" w:uiPriority="1" w:unhideWhenUsed="1"/>
-    <w:lsdException w:name="Body Text" w:semiHidden="1" w:unhideWhenUsed="1"/>
-    <w:lsdException w:name="Body Text Indent" w:semiHidden="1" w:unhideWhenUsed="1"/>
-    <w:lsdException w:name="List Continue" w:semiHidden="1" w:unhideWhenUsed="1"/>
-    <w:lsdException w:name="List Continue 2" w:semiHidden="1" w:unhideWhenUsed="1"/>
-    <w:lsdException w:name="List Continue 3" w:semiHidden="1" w:unhideWhenUsed="1"/>
-    <w:lsdException w:name="List Continue 4" w:semiHidden="1" w:unhideWhenUsed="1"/>
-    <w:lsdException w:name="List Continue 5" w:semiHidden="1" w:unhideWhenUsed="1"/>
-    <w:lsdException w:name="Message Header" w:semiHidden="1" w:unhideWhenUsed="1"/>
-    <w:lsdException w:name="Subtitle" w:uiPriority="11" w:qFormat="1"/>
-    <w:lsdException w:name="Salutation" w:semiHidden="1" w:unhideWhenUsed="1"/>
-    <w:lsdException w:name="Date" w:semiHidden="1" w:unhideWhenUsed="1"/>
-    <w:lsdException w:name="Body Text First Indent" w:semiHidden="1" w:unhideWhenUsed="1"/>
-    <w:lsdException w:name="Body Text First Indent 2" w:semiHidden="1" w:unhideWhenUsed="1"/>
-    <w:lsdException w:name="Note Heading" w:semiHidden="1" w:unhideWhenUsed="1"/>
-    <w:lsdException w:name="Body Text 2" w:semiHidden="1" w:unhideWhenUsed="1"/>
-    <w:lsdException w:name="Body Text 3" w:semiHidden="1" w:unhideWhenUsed="1"/>
-    <w:lsdException w:name="Body Text Indent 2" w:semiHidden="1" w:unhideWhenUsed="1"/>
-    <w:lsdException w:name="Body Text Indent 3" w:semiHidden="1" w:unhideWhenUsed="1"/>
-    <w:lsdException w:name="Block Text" w:semiHidden="1" w:unhideWhenUsed="1"/>
-    <w:lsdException w:name="Hyperlink" w:semiHidden="1" w:unhideWhenUsed="1"/>
-    <w:lsdException w:name="FollowedHyperlink" w:semiHidden="1" w:unhideWhenUsed="1"/>
-    <w:lsdException w:name="Strong" w:uiPriority="22" w:qFormat="1"/>
-    <w:lsdException w:name="Emphasis" w:uiPriority="20" w:qFormat="1"/>
-    <w:lsdException w:name="Document Map" w:semiHidden="1" w:unhideWhenUsed="1"/>
-    <w:lsdException w:name="Plain Text" w:semiHidden="1" w:unhideWhenUsed="1"/>
-    <w:lsdException w:name="E-mail Signature" w:semiHidden="1" w:unhideWhenUsed="1"/>
-    <w:lsdException w:name="HTML Top of Form" w:semiHidden="1" w:unhideWhenUsed="1"/>
-    <w:lsdException w:name="HTML Bottom of Form" w:semiHidden="1" w:unhideWhenUsed="1"/>
-    <w:lsdException w:name="Normal (Web)" w:semiHidden="1" w:unhideWhenUsed="1"/>
-    <w:lsdException w:name="HTML Acronym" w:semiHidden="1" w:unhideWhenUsed="1"/>
-    <w:lsdException w:name="HTML Address" w:semiHidden="1" w:unhideWhenUsed="1"/>
-    <w:lsdException w:name="HTML Cite" w:semiHidden="1" w:unhideWhenUsed="1"/>
-    <w:lsdException w:name="HTML Code" w:semiHidden="1" w:unhideWhenUsed="1"/>
-    <w:lsdException w:name="HTML Definition" w:semiHidden="1" w:unhideWhenUsed="1"/>
-    <w:lsdException w:name="HTML Keyboard" w:semiHidden="1" w:unhideWhenUsed="1"/>
-    <w:lsdException w:name="HTML Preformatted" w:semiHidden="1" w:unhideWhenUsed="1"/>
-    <w:lsdException w:name="HTML Sample" w:semiHidden="1" w:unhideWhenUsed="1"/>
-    <w:lsdException w:name="HTML Typewriter" w:semiHidden="1" w:unhideWhenUsed="1"/>
-    <w:lsdException w:name="HTML Variable" w:semiHidden="1" w:unhideWhenUsed="1"/>
-    <w:lsdException w:name="Normal Table" w:semiHidden="1" w:unhideWhenUsed="1"/>
-    <w:lsdException w:name="annotation subject" w:semiHidden="1" w:unhideWhenUsed="1"/>
-    <w:lsdException w:name="No List" w:semiHidden="1" w:unhideWhenUsed="1"/>
-    <w:lsdException w:name="Outline List 1" w:semiHidden="1" w:unhideWhenUsed="1"/>
-    <w:lsdException w:name="Outline List 2" w:semiHidden="1" w:unhideWhenUsed="1"/>
-    <w:lsdException w:name="Outline List 3" w:semiHidden="1" w:unhideWhenUsed="1"/>
-    <w:lsdException w:name="Table Simple 1" w:semiHidden="1" w:unhideWhenUsed="1"/>
-    <w:lsdException w:name="Table Simple 2" w:semiHidden="1" w:unhideWhenUsed="1"/>
-    <w:lsdException w:name="Table Simple 3" w:semiHidden="1" w:unhideWhenUsed="1"/>
-    <w:lsdException w:name="Table Classic 1" w:semiHidden="1" w:unhideWhenUsed="1"/>
-    <w:lsdException w:name="Table Classic 2" w:semiHidden="1" w:unhideWhenUsed="1"/>
-    <w:lsdException w:name="Table Classic 3" w:semiHidden="1" w:unhideWhenUsed="1"/>
-    <w:lsdException w:name="Table Classic 4" w:semiHidden="1" w:unhideWhenUsed="1"/>
-    <w:lsdException w:name="Table Colorful 1" w:semiHidden="1" w:unhideWhenUsed="1"/>
-    <w:lsdException w:name="Table Colorful 2" w:semiHidden="1" w:unhideWhenUsed="1"/>
-    <w:lsdException w:name="Table Colorful 3" w:semiHidden="1" w:unhideWhenUsed="1"/>
-    <w:lsdException w:name="Table Columns 1" w:semiHidden="1" w:unhideWhenUsed="1"/>
-    <w:lsdException w:name="Table Columns 2" w:semiHidden="1" w:unhideWhenUsed="1"/>
-    <w:lsdException w:name="Table Columns 3" w:semiHidden="1" w:unhideWhenUsed="1"/>
-    <w:lsdException w:name="Table Columns 4" w:semiHidden="1" w:unhideWhenUsed="1"/>
-    <w:lsdException w:name="Table Columns 5" w:semiHidden="1" w:unhideWhenUsed="1"/>
-    <w:lsdException w:name="Table Grid 1" w:semiHidden="1" w:unhideWhenUsed="1"/>
-    <w:lsdException w:name="Table Grid 2" w:semiHidden="1" w:unhideWhenUsed="1"/>
-    <w:lsdException w:name="Table Grid 3" w:semiHidden="1" w:unhideWhenUsed="1"/>
-    <w:lsdException w:name="Table Grid 4" w:semiHidden="1" w:unhideWhenUsed="1"/>
-    <w:lsdException w:name="Table Grid 5" w:semiHidden="1" w:unhideWhenUsed="1"/>
-    <w:lsdException w:name="Table Grid 6" w:semiHidden="1" w:unhideWhenUsed="1"/>
-    <w:lsdException w:name="Table Grid 7" w:semiHidden="1" w:unhideWhenUsed="1"/>
-    <w:lsdException w:name="Table Grid 8" w:semiHidden="1" w:unhideWhenUsed="1"/>
-    <w:lsdException w:name="Table List 1" w:semiHidden="1" w:unhideWhenUsed="1"/>
-    <w:lsdException w:name="Table List 2" w:semiHidden="1" w:unhideWhenUsed="1"/>
-    <w:lsdException w:name="Table List 3" w:semiHidden="1" w:unhideWhenUsed="1"/>
-    <w:lsdException w:name="Table List 4" w:semiHidden="1" w:unhideWhenUsed="1"/>
-    <w:lsdException w:name="Table List 5" w:semiHidden="1" w:unhideWhenUsed="1"/>
-    <w:lsdException w:name="Table List 6" w:semiHidden="1" w:unhideWhenUsed="1"/>
-    <w:lsdException w:name="Table List 7" w:semiHidden="1" w:unhideWhenUsed="1"/>
-    <w:lsdException w:name="Table List 8" w:semiHidden="1" w:unhideWhenUsed="1"/>
-    <w:lsdException w:name="Table 3D effects 1" w:semiHidden="1" w:unhideWhenUsed="1"/>
-    <w:lsdException w:name="Table 3D effects 2" w:semiHidden="1" w:unhideWhenUsed="1"/>
-    <w:lsdException w:name="Table 3D effects 3" w:semiHidden="1" w:unhideWhenUsed="1"/>
-    <w:lsdException w:name="Table Contemporary" w:semiHidden="1" w:unhideWhenUsed="1"/>
-    <w:lsdException w:name="Table Elegant" w:semiHidden="1" w:unhideWhenUsed="1"/>
-    <w:lsdException w:name="Table Professional" w:semiHidden="1" w:unhideWhenUsed="1"/>
-    <w:lsdException w:name="Table Subtle 1" w:semiHidden="1" w:unhideWhenUsed="1"/>
-    <w:lsdException w:name="Table Subtle 2" w:semiHidden="1" w:unhideWhenUsed="1"/>
-    <w:lsdException w:name="Table Web 1" w:semiHidden="1" w:unhideWhenUsed="1"/>
-    <w:lsdException w:name="Table Web 2" w:semiHidden="1" w:unhideWhenUsed="1"/>
-    <w:lsdException w:name="Table Web 3" w:semiHidden="1" w:unhideWhenUsed="1"/>
-    <w:lsdException w:name="Balloon Text" w:semiHidden="1" w:unhideWhenUsed="1"/>
-    <w:lsdException w:name="Table Grid" w:uiPriority="59"/>
-    <w:lsdException w:name="Table Theme" w:semiHidden="1" w:unhideWhenUsed="1"/>
-    <w:lsdException w:name="Placeholder Text" w:semiHidden="1"/>
-    <w:lsdException w:name="No Spacing" w:uiPriority="1" w:qFormat="1"/>
-    <w:lsdException w:name="Light Shading" w:uiPriority="60"/>
-    <w:lsdException w:name="Light List" w:uiPriority="61"/>
-    <w:lsdException w:name="Light Grid" w:uiPriority="62"/>
-    <w:lsdException w:name="Medium Shading 1" w:uiPriority="63"/>
-    <w:lsdException w:name="Medium Shading 2" w:uiPriority="64"/>
-    <w:lsdException w:name="Medium List 1" w:uiPriority="65"/>
-    <w:lsdException w:name="Medium List 2" w:uiPriority="66"/>
-    <w:lsdException w:name="Medium Grid 1" w:uiPriority="67"/>
-    <w:lsdException w:name="Medium Grid 2" w:uiPriority="68"/>
-    <w:lsdException w:name="Medium Grid 3" w:uiPriority="69"/>
-    <w:lsdException w:name="Dark List" w:uiPriority="70"/>
-    <w:lsdException w:name="Colorful Shading" w:uiPriority="71"/>
-    <w:lsdException w:name="Colorful List" w:uiPriority="72"/>
-    <w:lsdException w:name="Colorful Grid" w:uiPriority="73"/>
-    <w:lsdException w:name="Light Shading Accent 1" w:uiPriority="60"/>
-    <w:lsdException w:name="Light List Accent 1" w:uiPriority="61"/>
-    <w:lsdException w:name="Light Grid Accent 1" w:uiPriority="62"/>
-    <w:lsdException w:name="Medium Shading 1 Accent 1" w:uiPriority="63"/>
-    <w:lsdException w:name="Medium Shading 2 Accent 1" w:uiPriority="64"/>
-    <w:lsdException w:name="Medium List 1 Accent 1" w:uiPriority="65"/>
-    <w:lsdException w:name="Revision" w:semiHidden="1"/>
-    <w:lsdException w:name="List Paragraph" w:uiPriority="34" w:qFormat="1"/>
-    <w:lsdException w:name="Quote" w:uiPriority="29" w:qFormat="1"/>
-    <w:lsdException w:name="Intense Quote" w:uiPriority="30" w:qFormat="1"/>
-    <w:lsdException w:name="Medium List 2 Accent 1" w:uiPriority="66"/>
-    <w:lsdException w:name="Medium Grid 1 Accent 1" w:uiPriority="67"/>
-    <w:lsdException w:name="Medium Grid 2 Accent 1" w:uiPriority="68"/>
-    <w:lsdException w:name="Medium Grid 3 Accent 1" w:uiPriority="69"/>
-    <w:lsdException w:name="Dark List Accent 1" w:uiPriority="70"/>
-    <w:lsdException w:name="Colorful Shading Accent 1" w:uiPriority="71"/>
-    <w:lsdException w:name="Colorful List Accent 1" w:uiPriority="72"/>
-    <w:lsdException w:name="Colorful Grid Accent 1" w:uiPriority="73"/>
-    <w:lsdException w:name="Light Shading Accent 2" w:uiPriority="60"/>
-    <w:lsdException w:name="Light List Accent 2" w:uiPriority="61"/>
-    <w:lsdException w:name="Light Grid Accent 2" w:uiPriority="62"/>
-    <w:lsdException w:name="Medium Shading 1 Accent 2" w:uiPriority="63"/>
-    <w:lsdException w:name="Medium Shading 2 Accent 2" w:uiPriority="64"/>
-    <w:lsdException w:name="Medium List 1 Accent 2" w:uiPriority="65"/>
-    <w:lsdException w:name="Medium List 2 Accent 2" w:uiPriority="66"/>
-    <w:lsdException w:name="Medium Grid 1 Accent 2" w:uiPriority="67"/>
-    <w:lsdException w:name="Medium Grid 2 Accent 2" w:uiPriority="68"/>
-    <w:lsdException w:name="Medium Grid 3 Accent 2" w:uiPriority="69"/>
-    <w:lsdException w:name="Dark List Accent 2" w:uiPriority="70"/>
-    <w:lsdException w:name="Colorful Shading Accent 2" w:uiPriority="71"/>
-    <w:lsdException w:name="Colorful List Accent 2" w:uiPriority="72"/>
-    <w:lsdException w:name="Colorful Grid Accent 2" w:uiPriority="73"/>
-    <w:lsdException w:name="Light Shading Accent 3" w:uiPriority="60"/>
-    <w:lsdException w:name="Light List Accent 3" w:uiPriority="61"/>
-    <w:lsdException w:name="Light Grid Accent 3" w:uiPriority="62"/>
-    <w:lsdException w:name="Medium Shading 1 Accent 3" w:uiPriority="63"/>
-    <w:lsdException w:name="Medium Shading 2 Accent 3" w:uiPriority="64"/>
-    <w:lsdException w:name="Medium List 1 Accent 3" w:uiPriority="65"/>
-    <w:lsdException w:name="Medium List 2 Accent 3" w:uiPriority="66"/>
-    <w:lsdException w:name="Medium Grid 1 Accent 3" w:uiPriority="67"/>
-    <w:lsdException w:name="Medium Grid 2 Accent 3" w:uiPriority="68"/>
-    <w:lsdException w:name="Medium Grid 3 Accent 3" w:uiPriority="69"/>
-    <w:lsdException w:name="Dark List Accent 3" w:uiPriority="70"/>
-    <w:lsdException w:name="Colorful Shading Accent 3" w:uiPriority="71"/>
-    <w:lsdException w:name="Colorful List Accent 3" w:uiPriority="72"/>
-    <w:lsdException w:name="Colorful Grid Accent 3" w:uiPriority="73"/>
-    <w:lsdException w:name="Light Shading Accent 4" w:uiPriority="60"/>
-    <w:lsdException w:name="Light List Accent 4" w:uiPriority="61"/>
-    <w:lsdException w:name="Light Grid Accent 4" w:uiPriority="62"/>
-    <w:lsdException w:name="Medium Shading 1 Accent 4" w:uiPriority="63"/>
-    <w:lsdException w:name="Medium Shading 2 Accent 4" w:uiPriority="64"/>
-    <w:lsdException w:name="Medium List 1 Accent 4" w:uiPriority="65"/>
-    <w:lsdException w:name="Medium List 2 Accent 4" w:uiPriority="66"/>
-    <w:lsdException w:name="Medium Grid 1 Accent 4" w:uiPriority="67"/>
-    <w:lsdException w:name="Medium Grid 2 Accent 4" w:uiPriority="68"/>
-    <w:lsdException w:name="Medium Grid 3 Accent 4" w:uiPriority="69"/>
-    <w:lsdException w:name="Dark List Accent 4" w:uiPriority="70"/>
-    <w:lsdException w:name="Colorful Shading Accent 4" w:uiPriority="71"/>
-    <w:lsdException w:name="Colorful List Accent 4" w:uiPriority="72"/>
-    <w:lsdException w:name="Colorful Grid Accent 4" w:uiPriority="73"/>
-    <w:lsdException w:name="Light Shading Accent 5" w:uiPriority="60"/>
-    <w:lsdException w:name="Light List Accent 5" w:uiPriority="61"/>
-    <w:lsdException w:name="Light Grid Accent 5" w:uiPriority="62"/>
-    <w:lsdException w:name="Medium Shading 1 Accent 5" w:uiPriority="63"/>
-    <w:lsdException w:name="Medium Shading 2 Accent 5" w:uiPriority="64"/>
-    <w:lsdException w:name="Medium List 1 Accent 5" w:uiPriority="65"/>
-    <w:lsdException w:name="Medium List 2 Accent 5" w:uiPriority="66"/>
-    <w:lsdException w:name="Medium Grid 1 Accent 5" w:uiPriority="67"/>
-    <w:lsdException w:name="Medium Grid 2 Accent 5" w:uiPriority="68"/>
-    <w:lsdException w:name="Medium Grid 3 Accent 5" w:uiPriority="69"/>
-    <w:lsdException w:name="Dark List Accent 5" w:uiPriority="70"/>
-    <w:lsdException w:name="Colorful Shading Accent 5" w:uiPriority="71"/>
-    <w:lsdException w:name="Colorful List Accent 5" w:uiPriority="72"/>
-    <w:lsdException w:name="Colorful Grid Accent 5" w:uiPriority="73"/>
-    <w:lsdException w:name="Light Shading Accent 6" w:uiPriority="60"/>
-    <w:lsdException w:name="Light List Accent 6" w:uiPriority="61"/>
-    <w:lsdException w:name="Light Grid Accent 6" w:uiPriority="62"/>
-    <w:lsdException w:name="Medium Shading 1 Accent 6" w:uiPriority="63"/>
-    <w:lsdException w:name="Medium Shading 2 Accent 6" w:uiPriority="64"/>
-    <w:lsdException w:name="Medium List 1 Accent 6" w:uiPriority="65"/>
-    <w:lsdException w:name="Medium List 2 Accent 6" w:uiPriority="66"/>
-    <w:lsdException w:name="Medium Grid 1 Accent 6" w:uiPriority="67"/>
-    <w:lsdException w:name="Medium Grid 2 Accent 6" w:uiPriority="68"/>
-    <w:lsdException w:name="Medium Grid 3 Accent 6" w:uiPriority="69"/>
-    <w:lsdException w:name="Dark List Accent 6" w:uiPriority="70"/>
-    <w:lsdException w:name="Colorful Shading Accent 6" w:uiPriority="71"/>
-    <w:lsdException w:name="Colorful List Accent 6" w:uiPriority="72"/>
-    <w:lsdException w:name="Colorful Grid Accent 6" w:uiPriority="73"/>
-    <w:lsdException w:name="Subtle Emphasis" w:uiPriority="19" w:qFormat="1"/>
-    <w:lsdException w:name="Intense Emphasis" w:uiPriority="21" w:qFormat="1"/>
-    <w:lsdException w:name="Subtle Reference" w:uiPriority="31" w:qFormat="1"/>
-    <w:lsdException w:name="Intense Reference" w:uiPriority="32" w:qFormat="1"/>
-    <w:lsdException w:name="Book Title" w:uiPriority="33" w:qFormat="1"/>
-    <w:lsdException w:name="Bibliography" w:semiHidden="1" w:uiPriority="37" w:unhideWhenUsed="1"/>
-    <w:lsdException w:name="TOC Heading" w:semiHidden="1" w:uiPriority="39" w:unhideWhenUsed="1" w:qFormat="1"/>
-    <w:lsdException w:name="Plain Table 1" w:uiPriority="41"/>
-    <w:lsdException w:name="Plain Table 2" w:uiPriority="42"/>
-    <w:lsdException w:name="Plain Table 3" w:uiPriority="43"/>
-    <w:lsdException w:name="Plain Table 4" w:uiPriority="44"/>
-    <w:lsdException w:name="Plain Table 5" w:uiPriority="45"/>
-    <w:lsdException w:name="Grid Table Light" w:uiPriority="40"/>
-    <w:lsdException w:name="Grid Table 1 Light" w:uiPriority="46"/>
-    <w:lsdException w:name="Grid Table 2" w:uiPriority="47"/>
-    <w:lsdException w:name="Grid Table 3" w:uiPriority="48"/>
-    <w:lsdException w:name="Grid Table 4" w:uiPriority="49"/>
-    <w:lsdException w:name="Grid Table 5 Dark" w:uiPriority="50"/>
-    <w:lsdException w:name="Grid Table 6 Colorful" w:uiPriority="51"/>
-    <w:lsdException w:name="Grid Table 7 Colorful" w:uiPriority="52"/>
-    <w:lsdException w:name="Grid Table 1 Light Accent 1" w:uiPriority="46"/>
-    <w:lsdException w:name="Grid Table 2 Accent 1" w:uiPriority="47"/>
-    <w:lsdException w:name="Grid Table 3 Accent 1" w:uiPriority="48"/>
-    <w:lsdException w:name="Grid Table 4 Accent 1" w:uiPriority="49"/>
-    <w:lsdException w:name="Grid Table 5 Dark Accent 1" w:uiPriority="50"/>
-    <w:lsdException w:name="Grid Table 6 Colorful Accent 1" w:uiPriority="51"/>
-    <w:lsdException w:name="Grid Table 7 Colorful Accent 1" w:uiPriority="52"/>
-    <w:lsdException w:name="Grid Table 1 Light Accent 2" w:uiPriority="46"/>
-    <w:lsdException w:name="Grid Table 2 Accent 2" w:uiPriority="47"/>
-    <w:lsdException w:name="Grid Table 3 Accent 2" w:uiPriority="48"/>
-    <w:lsdException w:name="Grid Table 4 Accent 2" w:uiPriority="49"/>
-    <w:lsdException w:name="Grid Table 5 Dark Accent 2" w:uiPriority="50"/>
-    <w:lsdException w:name="Grid Table 6 Colorful Accent 2" w:uiPriority="51"/>
-    <w:lsdException w:name="Grid Table 7 Colorful Accent 2" w:uiPriority="52"/>
-    <w:lsdException w:name="Grid Table 1 Light Accent 3" w:uiPriority="46"/>
-    <w:lsdException w:name="Grid Table 2 Accent 3" w:uiPriority="47"/>
-    <w:lsdException w:name="Grid Table 3 Accent 3" w:uiPriority="48"/>
-    <w:lsdException w:name="Grid Table 4 Accent 3" w:uiPriority="49"/>
-    <w:lsdException w:name="Grid Table 5 Dark Accent 3" w:uiPriority="50"/>
-    <w:lsdException w:name="Grid Table 6 Colorful Accent 3" w:uiPriority="51"/>
-    <w:lsdException w:name="Grid Table 7 Colorful Accent 3" w:uiPriority="52"/>
-    <w:lsdException w:name="Grid Table 1 Light Accent 4" w:uiPriority="46"/>
-    <w:lsdException w:name="Grid Table 2 Accent 4" w:uiPriority="47"/>
-    <w:lsdException w:name="Grid Table 3 Accent 4" w:uiPriority="48"/>
-    <w:lsdException w:name="Grid Table 4 Accent 4" w:uiPriority="49"/>
-    <w:lsdException w:name="Grid Table 5 Dark Accent 4" w:uiPriority="50"/>
-    <w:lsdException w:name="Grid Table 6 Colorful Accent 4" w:uiPriority="51"/>
-    <w:lsdException w:name="Grid Table 7 Colorful Accent 4" w:uiPriority="52"/>
-    <w:lsdException w:name="Grid Table 1 Light Accent 5" w:uiPriority="46"/>
-    <w:lsdException w:name="Grid Table 2 Accent 5" w:uiPriority="47"/>
-    <w:lsdException w:name="Grid Table 3 Accent 5" w:uiPriority="48"/>
-    <w:lsdException w:name="Grid Table 4 Accent 5" w:uiPriority="49"/>
-    <w:lsdException w:name="Grid Table 5 Dark Accent 5" w:uiPriority="50"/>
-    <w:lsdException w:name="Grid Table 6 Colorful Accent 5" w:uiPriority="51"/>
-    <w:lsdException w:name="Grid Table 7 Colorful Accent 5" w:uiPriority="52"/>
-    <w:lsdException w:name="Grid Table 1 Light Accent 6" w:uiPriority="46"/>
-    <w:lsdException w:name="Grid Table 2 Accent 6" w:uiPriority="47"/>
-    <w:lsdException w:name="Grid Table 3 Accent 6" w:uiPriority="48"/>
-    <w:lsdException w:name="Grid Table 4 Accent 6" w:uiPriority="49"/>
-    <w:lsdException w:name="Grid Table 5 Dark Accent 6" w:uiPriority="50"/>
-    <w:lsdException w:name="Grid Table 6 Colorful Accent 6" w:uiPriority="51"/>
-    <w:lsdException w:name="Grid Table 7 Colorful Accent 6" w:uiPriority="52"/>
-    <w:lsdException w:name="List Table 1 Light" w:uiPriority="46"/>
-    <w:lsdException w:name="List Table 2" w:uiPriority="47"/>
-    <w:lsdException w:name="List Table 3" w:uiPriority="48"/>
-    <w:lsdException w:name="List Table 4" w:uiPriority="49"/>
-    <w:lsdException w:name="List Table 5 Dark" w:uiPriority="50"/>
-    <w:lsdException w:name="List Table 6 Colorful" w:uiPriority="51"/>
-    <w:lsdException w:name="List Table 7 Colorful" w:uiPriority="52"/>
-    <w:lsdException w:name="List Table 1 Light Accent 1" w:uiPriority="46"/>
-    <w:lsdException w:name="List Table 2 Accent 1" w:uiPriority="47"/>
-    <w:lsdException w:name="List Table 3 Accent 1" w:uiPriority="48"/>
-    <w:lsdException w:name="List Table 4 Accent 1" w:uiPriority="49"/>
-    <w:lsdException w:name="List Table 5 Dark Accent 1" w:uiPriority="50"/>
-    <w:lsdException w:name="List Table 6 Colorful Accent 1" w:uiPriority="51"/>
-    <w:lsdException w:name="List Table 7 Colorful Accent 1" w:uiPriority="52"/>
-    <w:lsdException w:name="List Table 1 Light Accent 2" w:uiPriority="46"/>
-    <w:lsdException w:name="List Table 2 Accent 2" w:uiPriority="47"/>
-    <w:lsdException w:name="List Table 3 Accent 2" w:uiPriority="48"/>
-    <w:lsdException w:name="List Table 4 Accent 2" w:uiPriority="49"/>
-    <w:lsdException w:name="List Table 5 Dark Accent 2" w:uiPriority="50"/>
-    <w:lsdException w:name="List Table 6 Colorful Accent 2" w:uiPriority="51"/>
-    <w:lsdException w:name="List Table 7 Colorful Accent 2" w:uiPriority="52"/>
-    <w:lsdException w:name="List Table 1 Light Accent 3" w:uiPriority="46"/>
-    <w:lsdException w:name="List Table 2 Accent 3" w:uiPriority="47"/>
-    <w:lsdException w:name="List Table 3 Accent 3" w:uiPriority="48"/>
-    <w:lsdException w:name="List Table 4 Accent 3" w:uiPriority="49"/>
-    <w:lsdException w:name="List Table 5 Dark Accent 3" w:uiPriority="50"/>
-    <w:lsdException w:name="List Table 6 Colorful Accent 3" w:uiPriority="51"/>
-    <w:lsdException w:name="List Table 7 Colorful Accent 3" w:uiPriority="52"/>
-    <w:lsdException w:name="List Table 1 Light Accent 4" w:uiPriority="46"/>
-    <w:lsdException w:name="List Table 2 Accent 4" w:uiPriority="47"/>
-    <w:lsdException w:name="List Table 3 Accent 4" w:uiPriority="48"/>
-    <w:lsdException w:name="List Table 4 Accent 4" w:uiPriority="49"/>
-    <w:lsdException w:name="List Table 5 Dark Accent 4" w:uiPriority="50"/>
-    <w:lsdException w:name="List Table 6 Colorful Accent 4" w:uiPriority="51"/>
-    <w:lsdException w:name="List Table 7 Colorful Accent 4" w:uiPriority="52"/>
-    <w:lsdException w:name="List Table 1 Light Accent 5" w:uiPriority="46"/>
-    <w:lsdException w:name="List Table 2 Accent 5" w:uiPriority="47"/>
-    <w:lsdException w:name="List Table 3 Accent 5" w:uiPriority="48"/>
-    <w:lsdException w:name="List Table 4 Accent 5" w:uiPriority="49"/>
-    <w:lsdException w:name="List Table 5 Dark Accent 5" w:uiPriority="50"/>
-    <w:lsdException w:name="List Table 6 Colorful Accent 5" w:uiPriority="51"/>
-    <w:lsdException w:name="List Table 7 Colorful Accent 5" w:uiPriority="52"/>
-    <w:lsdException w:name="List Table 1 Light Accent 6" w:uiPriority="46"/>
-    <w:lsdException w:name="List Table 2 Accent 6" w:uiPriority="47"/>
-    <w:lsdException w:name="List Table 3 Accent 6" w:uiPriority="48"/>
-    <w:lsdException w:name="List Table 4 Accent 6" w:uiPriority="49"/>
-    <w:lsdException w:name="List Table 5 Dark Accent 6" w:uiPriority="50"/>
-    <w:lsdException w:name="List Table 6 Colorful Accent 6" w:uiPriority="51"/>
-    <w:lsdException w:name="List Table 7 Colorful Accent 6" w:uiPriority="52"/>
+  <w:latentStyles w:defLockedState="0" w:defUIPriority="99" w:defSemiHidden="1" w:defUnhideWhenUsed="1" w:defQFormat="0" w:count="267">
+    <w:lsdException w:name="Normal" w:semiHidden="0" w:uiPriority="0" w:unhideWhenUsed="0" w:qFormat="1"/>
+    <w:lsdException w:name="heading 1" w:semiHidden="0" w:uiPriority="9" w:unhideWhenUsed="0" w:qFormat="1"/>
+    <w:lsdException w:name="heading 2" w:uiPriority="9" w:qFormat="1"/>
+    <w:lsdException w:name="heading 3" w:uiPriority="9" w:qFormat="1"/>
+    <w:lsdException w:name="heading 4" w:uiPriority="9" w:qFormat="1"/>
+    <w:lsdException w:name="heading 5" w:uiPriority="9" w:qFormat="1"/>
+    <w:lsdException w:name="heading 6" w:uiPriority="9" w:qFormat="1"/>
+    <w:lsdException w:name="heading 7" w:uiPriority="9" w:qFormat="1"/>
+    <w:lsdException w:name="heading 8" w:uiPriority="9" w:qFormat="1"/>
+    <w:lsdException w:name="heading 9" w:uiPriority="9" w:qFormat="1"/>
+    <w:lsdException w:name="toc 1" w:uiPriority="39"/>
+    <w:lsdException w:name="toc 2" w:uiPriority="39"/>
+    <w:lsdException w:name="toc 3" w:uiPriority="39"/>
+    <w:lsdException w:name="toc 4" w:uiPriority="39"/>
+    <w:lsdException w:name="toc 5" w:uiPriority="39"/>
+    <w:lsdException w:name="toc 6" w:uiPriority="39"/>
+    <w:lsdException w:name="toc 7" w:uiPriority="39"/>
+    <w:lsdException w:name="toc 8" w:uiPriority="39"/>
+    <w:lsdException w:name="toc 9" w:uiPriority="39"/>
+    <w:lsdException w:name="caption" w:uiPriority="35" w:qFormat="1"/>
+    <w:lsdException w:name="Title" w:semiHidden="0" w:uiPriority="10" w:unhideWhenUsed="0" w:qFormat="1"/>
+    <w:lsdException w:name="Default Paragraph Font" w:uiPriority="1"/>
+    <w:lsdException w:name="Subtitle" w:semiHidden="0" w:uiPriority="11" w:unhideWhenUsed="0" w:qFormat="1"/>
+    <w:lsdException w:name="Strong" w:semiHidden="0" w:uiPriority="22" w:unhideWhenUsed="0" w:qFormat="1"/>
+    <w:lsdException w:name="Emphasis" w:semiHidden="0" w:uiPriority="20" w:unhideWhenUsed="0" w:qFormat="1"/>
+    <w:lsdException w:name="Table Grid" w:semiHidden="0" w:uiPriority="59" w:unhideWhenUsed="0"/>
+    <w:lsdException w:name="Placeholder Text" w:unhideWhenUsed="0"/>
+    <w:lsdException w:name="No Spacing" w:semiHidden="0" w:uiPriority="1" w:unhideWhenUsed="0" w:qFormat="1"/>
+    <w:lsdException w:name="Light Shading" w:semiHidden="0" w:uiPriority="60" w:unhideWhenUsed="0"/>
+    <w:lsdException w:name="Light List" w:semiHidden="0" w:uiPriority="61" w:unhideWhenUsed="0"/>
+    <w:lsdException w:name="Light Grid" w:semiHidden="0" w:uiPriority="62" w:unhideWhenUsed="0"/>
+    <w:lsdException w:name="Medium Shading 1" w:semiHidden="0" w:uiPriority="63" w:unhideWhenUsed="0"/>
+    <w:lsdException w:name="Medium Shading 2" w:semiHidden="0" w:uiPriority="64" w:unhideWhenUsed="0"/>
+    <w:lsdException w:name="Medium List 1" w:semiHidden="0" w:uiPriority="65" w:unhideWhenUsed="0"/>
+    <w:lsdException w:name="Medium List 2" w:semiHidden="0" w:uiPriority="66" w:unhideWhenUsed="0"/>
+    <w:lsdException w:name="Medium Grid 1" w:semiHidden="0" w:uiPriority="67" w:unhideWhenUsed="0"/>
+    <w:lsdException w:name="Medium Grid 2" w:semiHidden="0" w:uiPriority="68" w:unhideWhenUsed="0"/>
+    <w:lsdException w:name="Medium Grid 3" w:semiHidden="0" w:uiPriority="69" w:unhideWhenUsed="0"/>
+    <w:lsdException w:name="Dark List" w:semiHidden="0" w:uiPriority="70" w:unhideWhenUsed="0"/>
+    <w:lsdException w:name="Colorful Shading" w:semiHidden="0" w:uiPriority="71" w:unhideWhenUsed="0"/>
+    <w:lsdException w:name="Colorful List" w:semiHidden="0" w:uiPriority="72" w:unhideWhenUsed="0"/>
+    <w:lsdException w:name="Colorful Grid" w:semiHidden="0" w:uiPriority="73" w:unhideWhenUsed="0"/>
+    <w:lsdException w:name="Light Shading Accent 1" w:semiHidden="0" w:uiPriority="60" w:unhideWhenUsed="0"/>
+    <w:lsdException w:name="Light List Accent 1" w:semiHidden="0" w:uiPriority="61" w:unhideWhenUsed="0"/>
+    <w:lsdException w:name="Light Grid Accent 1" w:semiHidden="0" w:uiPriority="62" w:unhideWhenUsed="0"/>
+    <w:lsdException w:name="Medium Shading 1 Accent 1" w:semiHidden="0" w:uiPriority="63" w:unhideWhenUsed="0"/>
+    <w:lsdException w:name="Medium Shading 2 Accent 1" w:semiHidden="0" w:uiPriority="64" w:unhideWhenUsed="0"/>
+    <w:lsdException w:name="Medium List 1 Accent 1" w:semiHidden="0" w:uiPriority="65" w:unhideWhenUsed="0"/>
+    <w:lsdException w:name="Revision" w:unhideWhenUsed="0"/>
+    <w:lsdException w:name="List Paragraph" w:semiHidden="0" w:uiPriority="34" w:unhideWhenUsed="0" w:qFormat="1"/>
+    <w:lsdException w:name="Quote" w:semiHidden="0" w:uiPriority="29" w:unhideWhenUsed="0" w:qFormat="1"/>
+    <w:lsdException w:name="Intense Quote" w:semiHidden="0" w:uiPriority="30" w:unhideWhenUsed="0" w:qFormat="1"/>
+    <w:lsdException w:name="Medium List 2 Accent 1" w:semiHidden="0" w:uiPriority="66" w:unhideWhenUsed="0"/>
+    <w:lsdException w:name="Medium Grid 1 Accent 1" w:semiHidden="0" w:uiPriority="67" w:unhideWhenUsed="0"/>
+    <w:lsdException w:name="Medium Grid 2 Accent 1" w:semiHidden="0" w:uiPriority="68" w:unhideWhenUsed="0"/>
+    <w:lsdException w:name="Medium Grid 3 Accent 1" w:semiHidden="0" w:uiPriority="69" w:unhideWhenUsed="0"/>
+    <w:lsdException w:name="Dark List Accent 1" w:semiHidden="0" w:uiPriority="70" w:unhideWhenUsed="0"/>
+    <w:lsdException w:name="Colorful Shading Accent 1" w:semiHidden="0" w:uiPriority="71" w:unhideWhenUsed="0"/>
+    <w:lsdException w:name="Colorful List Accent 1" w:semiHidden="0" w:uiPriority="72" w:unhideWhenUsed="0"/>
+    <w:lsdException w:name="Colorful Grid Accent 1" w:semiHidden="0" w:uiPriority="73" w:unhideWhenUsed="0"/>
+    <w:lsdException w:name="Light Shading Accent 2" w:semiHidden="0" w:uiPriority="60" w:unhideWhenUsed="0"/>
+    <w:lsdException w:name="Light List Accent 2" w:semiHidden="0" w:uiPriority="61" w:unhideWhenUsed="0"/>
+    <w:lsdException w:name="Light Grid Accent 2" w:semiHidden="0" w:uiPriority="62" w:unhideWhenUsed="0"/>
+    <w:lsdException w:name="Medium Shading 1 Accent 2" w:semiHidden="0" w:uiPriority="63" w:unhideWhenUsed="0"/>
+    <w:lsdException w:name="Medium Shading 2 Accent 2" w:semiHidden="0" w:uiPriority="64" w:unhideWhenUsed="0"/>
+    <w:lsdException w:name="Medium List 1 Accent 2" w:semiHidden="0" w:uiPriority="65" w:unhideWhenUsed="0"/>
+    <w:lsdException w:name="Medium List 2 Accent 2" w:semiHidden="0" w:uiPriority="66" w:unhideWhenUsed="0"/>
+    <w:lsdException w:name="Medium Grid 1 Accent 2" w:semiHidden="0" w:uiPriority="67" w:unhideWhenUsed="0"/>
+    <w:lsdException w:name="Medium Grid 2 Accent 2" w:semiHidden="0" w:uiPriority="68" w:unhideWhenUsed="0"/>
+    <w:lsdException w:name="Medium Grid 3 Accent 2" w:semiHidden="0" w:uiPriority="69" w:unhideWhenUsed="0"/>
+    <w:lsdException w:name="Dark List Accent 2" w:semiHidden="0" w:uiPriority="70" w:unhideWhenUsed="0"/>
+    <w:lsdException w:name="Colorful Shading Accent 2" w:semiHidden="0" w:uiPriority="71" w:unhideWhenUsed="0"/>
+    <w:lsdException w:name="Colorful List Accent 2" w:semiHidden="0" w:uiPriority="72" w:unhideWhenUsed="0"/>
+    <w:lsdException w:name="Colorful Grid Accent 2" w:semiHidden="0" w:uiPriority="73" w:unhideWhenUsed="0"/>
+    <w:lsdException w:name="Light Shading Accent 3" w:semiHidden="0" w:uiPriority="60" w:unhideWhenUsed="0"/>
+    <w:lsdException w:name="Light List Accent 3" w:semiHidden="0" w:uiPriority="61" w:unhideWhenUsed="0"/>
+    <w:lsdException w:name="Light Grid Accent 3" w:semiHidden="0" w:uiPriority="62" w:unhideWhenUsed="0"/>
+    <w:lsdException w:name="Medium Shading 1 Accent 3" w:semiHidden="0" w:uiPriority="63" w:unhideWhenUsed="0"/>
+    <w:lsdException w:name="Medium Shading 2 Accent 3" w:semiHidden="0" w:uiPriority="64" w:unhideWhenUsed="0"/>
+    <w:lsdException w:name="Medium List 1 Accent 3" w:semiHidden="0" w:uiPriority="65" w:unhideWhenUsed="0"/>
+    <w:lsdException w:name="Medium List 2 Accent 3" w:semiHidden="0" w:uiPriority="66" w:unhideWhenUsed="0"/>
+    <w:lsdException w:name="Medium Grid 1 Accent 3" w:semiHidden="0" w:uiPriority="67" w:unhideWhenUsed="0"/>
+    <w:lsdException w:name="Medium Grid 2 Accent 3" w:semiHidden="0" w:uiPriority="68" w:unhideWhenUsed="0"/>
+    <w:lsdException w:name="Medium Grid 3 Accent 3" w:semiHidden="0" w:uiPriority="69" w:unhideWhenUsed="0"/>
+    <w:lsdException w:name="Dark List Accent 3" w:semiHidden="0" w:uiPriority="70" w:unhideWhenUsed="0"/>
+    <w:lsdException w:name="Colorful Shading Accent 3" w:semiHidden="0" w:uiPriority="71" w:unhideWhenUsed="0"/>
+    <w:lsdException w:name="Colorful List Accent 3" w:semiHidden="0" w:uiPriority="72" w:unhideWhenUsed="0"/>
+    <w:lsdException w:name="Colorful Grid Accent 3" w:semiHidden="0" w:uiPriority="73" w:unhideWhenUsed="0"/>
+    <w:lsdException w:name="Light Shading Accent 4" w:semiHidden="0" w:uiPriority="60" w:unhideWhenUsed="0"/>
+    <w:lsdException w:name="Light List Accent 4" w:semiHidden="0" w:uiPriority="61" w:unhideWhenUsed="0"/>
+    <w:lsdException w:name="Light Grid Accent 4" w:semiHidden="0" w:uiPriority="62" w:unhideWhenUsed="0"/>
+    <w:lsdException w:name="Medium Shading 1 Accent 4" w:semiHidden="0" w:uiPriority="63" w:unhideWhenUsed="0"/>
+    <w:lsdException w:name="Medium Shading 2 Accent 4" w:semiHidden="0" w:uiPriority="64" w:unhideWhenUsed="0"/>
+    <w:lsdException w:name="Medium List 1 Accent 4" w:semiHidden="0" w:uiPriority="65" w:unhideWhenUsed="0"/>
+    <w:lsdException w:name="Medium List 2 Accent 4" w:semiHidden="0" w:uiPriority="66" w:unhideWhenUsed="0"/>
+    <w:lsdException w:name="Medium Grid 1 Accent 4" w:semiHidden="0" w:uiPriority="67" w:unhideWhenUsed="0"/>
+    <w:lsdException w:name="Medium Grid 2 Accent 4" w:semiHidden="0" w:uiPriority="68" w:unhideWhenUsed="0"/>
+    <w:lsdException w:name="Medium Grid 3 Accent 4" w:semiHidden="0" w:uiPriority="69" w:unhideWhenUsed="0"/>
+    <w:lsdException w:name="Dark List Accent 4" w:semiHidden="0" w:uiPriority="70" w:unhideWhenUsed="0"/>
+    <w:lsdException w:name="Colorful Shading Accent 4" w:semiHidden="0" w:uiPriority="71" w:unhideWhenUsed="0"/>
+    <w:lsdException w:name="Colorful List Accent 4" w:semiHidden="0" w:uiPriority="72" w:unhideWhenUsed="0"/>
+    <w:lsdException w:name="Colorful Grid Accent 4" w:semiHidden="0" w:uiPriority="73" w:unhideWhenUsed="0"/>
+    <w:lsdException w:name="Light Shading Accent 5" w:semiHidden="0" w:uiPriority="60" w:unhideWhenUsed="0"/>
+    <w:lsdException w:name="Light List Accent 5" w:semiHidden="0" w:uiPriority="61" w:unhideWhenUsed="0"/>
+    <w:lsdException w:name="Light Grid Accent 5" w:semiHidden="0" w:uiPriority="62" w:unhideWhenUsed="0"/>
+    <w:lsdException w:name="Medium Shading 1 Accent 5" w:semiHidden="0" w:uiPriority="63" w:unhideWhenUsed="0"/>
+    <w:lsdException w:name="Medium Shading 2 Accent 5" w:semiHidden="0" w:uiPriority="64" w:unhideWhenUsed="0"/>
+    <w:lsdException w:name="Medium List 1 Accent 5" w:semiHidden="0" w:uiPriority="65" w:unhideWhenUsed="0"/>
+    <w:lsdException w:name="Medium List 2 Accent 5" w:semiHidden="0" w:uiPriority="66" w:unhideWhenUsed="0"/>
+    <w:lsdException w:name="Medium Grid 1 Accent 5" w:semiHidden="0" w:uiPriority="67" w:unhideWhenUsed="0"/>
+    <w:lsdException w:name="Medium Grid 2 Accent 5" w:semiHidden="0" w:uiPriority="68" w:unhideWhenUsed="0"/>
+    <w:lsdException w:name="Medium Grid 3 Accent 5" w:semiHidden="0" w:uiPriority="69" w:unhideWhenUsed="0"/>
+    <w:lsdException w:name="Dark List Accent 5" w:semiHidden="0" w:uiPriority="70" w:unhideWhenUsed="0"/>
+    <w:lsdException w:name="Colorful Shading Accent 5" w:semiHidden="0" w:uiPriority="71" w:unhideWhenUsed="0"/>
+    <w:lsdException w:name="Colorful List Accent 5" w:semiHidden="0" w:uiPriority="72" w:unhideWhenUsed="0"/>
+    <w:lsdException w:name="Colorful Grid Accent 5" w:semiHidden="0" w:uiPriority="73" w:unhideWhenUsed="0"/>
+    <w:lsdException w:name="Light Shading Accent 6" w:semiHidden="0" w:uiPriority="60" w:unhideWhenUsed="0"/>
+    <w:lsdException w:name="Light List Accent 6" w:semiHidden="0" w:uiPriority="61" w:unhideWhenUsed="0"/>
+    <w:lsdException w:name="Light Grid Accent 6" w:semiHidden="0" w:uiPriority="62" w:unhideWhenUsed="0"/>
+    <w:lsdException w:name="Medium Shading 1 Accent 6" w:semiHidden="0" w:uiPriority="63" w:unhideWhenUsed="0"/>
+    <w:lsdException w:name="Medium Shading 2 Accent 6" w:semiHidden="0" w:uiPriority="64" w:unhideWhenUsed="0"/>
+    <w:lsdException w:name="Medium List 1 Accent 6" w:semiHidden="0" w:uiPriority="65" w:unhideWhenUsed="0"/>
+    <w:lsdException w:name="Medium List 2 Accent 6" w:semiHidden="0" w:uiPriority="66" w:unhideWhenUsed="0"/>
+    <w:lsdException w:name="Medium Grid 1 Accent 6" w:semiHidden="0" w:uiPriority="67" w:unhideWhenUsed="0"/>
+    <w:lsdException w:name="Medium Grid 2 Accent 6" w:semiHidden="0" w:uiPriority="68" w:unhideWhenUsed="0"/>
+    <w:lsdException w:name="Medium Grid 3 Accent 6" w:semiHidden="0" w:uiPriority="69" w:unhideWhenUsed="0"/>
+    <w:lsdException w:name="Dark List Accent 6" w:semiHidden="0" w:uiPriority="70" w:unhideWhenUsed="0"/>
+    <w:lsdException w:name="Colorful Shading Accent 6" w:semiHidden="0" w:uiPriority="71" w:unhideWhenUsed="0"/>
+    <w:lsdException w:name="Colorful List Accent 6" w:semiHidden="0" w:uiPriority="72" w:unhideWhenUsed="0"/>
+    <w:lsdException w:name="Colorful Grid Accent 6" w:semiHidden="0" w:uiPriority="73" w:unhideWhenUsed="0"/>
+    <w:lsdException w:name="Subtle Emphasis" w:semiHidden="0" w:uiPriority="19" w:unhideWhenUsed="0" w:qFormat="1"/>
+    <w:lsdException w:name="Intense Emphasis" w:semiHidden="0" w:uiPriority="21" w:unhideWhenUsed="0" w:qFormat="1"/>
+    <w:lsdException w:name="Subtle Reference" w:semiHidden="0" w:uiPriority="31" w:unhideWhenUsed="0" w:qFormat="1"/>
+    <w:lsdException w:name="Intense Reference" w:semiHidden="0" w:uiPriority="32" w:unhideWhenUsed="0" w:qFormat="1"/>
+    <w:lsdException w:name="Book Title" w:semiHidden="0" w:uiPriority="33" w:unhideWhenUsed="0" w:qFormat="1"/>
+    <w:lsdException w:name="Bibliography" w:uiPriority="37"/>
+    <w:lsdException w:name="TOC Heading" w:uiPriority="39" w:qFormat="1"/>
+  </w:latentStyles>
+  <w:style w:type="paragraph" w:default="1" w:styleId="Normal">
+    <w:name w:val="Normal"/>
+    <w:qFormat/>
+  </w:style>
+  <w:style w:type="paragraph" w:styleId="Heading1">
+    <w:name w:val="heading 1"/>
+    <w:basedOn w:val="Normal"/>
+    <w:next w:val="Normal"/>
+    <w:link w:val="Heading1Char"/>
+    <w:uiPriority w:val="9"/>
+    <w:qFormat/>
+    <w:rsid w:val="009D5F0C"/>
+    <w:pPr>
+      <w:keepNext/>
+      <w:keepLines/>
+      <w:spacing w:before="480" w:after="0"/>
+      <w:outlineLvl w:val="0"/>
+    </w:pPr>
+    <w:rPr>
+      <w:rFonts w:asciiTheme="majorHAnsi" w:eastAsiaTheme="majorEastAsia" w:hAnsiTheme="majorHAnsi" w:cstheme="majorBidi"/>
+      <w:b/>
+      <w:bCs/>
+      <w:color w:val="365F91" w:themeColor="accent1" w:themeShade="BF"/>
+      <w:sz w:val="28"/>
+      <w:szCs w:val="28"/>
+    </w:rPr>
+  </w:style>
+  <w:style w:type="paragraph" w:styleId="Heading2">
+    <w:name w:val="heading 2"/>
+    <w:basedOn w:val="Normal"/>
+    <w:next w:val="Normal"/>
+    <w:link w:val="Heading2Char"/>
+    <w:uiPriority w:val="9"/>
+    <w:unhideWhenUsed/>
+    <w:qFormat/>
+    <w:rsid w:val="00C3374E"/>
+    <w:pPr>
+      <w:keepNext/>
+      <w:keepLines/>
+      <w:spacing w:before="200" w:after="0"/>
+      <w:outlineLvl w:val="1"/>
+    </w:pPr>
+    <w:rPr>
+      <w:rFonts w:asciiTheme="majorHAnsi" w:eastAsiaTheme="majorEastAsia" w:hAnsiTheme="majorHAnsi" w:cstheme="majorBidi"/>
+      <w:b/>
+      <w:bCs/>
+      <w:color w:val="4F81BD" w:themeColor="accent1"/>
+      <w:sz w:val="26"/>
+      <w:szCs w:val="26"/>
+    </w:rPr>
+  </w:style>
+  <w:style w:type="paragraph" w:styleId="Heading3">
+    <w:name w:val="heading 3"/>
+    <w:basedOn w:val="Normal"/>
+    <w:next w:val="Normal"/>
+    <w:link w:val="Heading3Char"/>
+    <w:uiPriority w:val="9"/>
+    <w:unhideWhenUsed/>
+    <w:qFormat/>
+    <w:rsid w:val="00BF4A09"/>
+    <w:pPr>
+      <w:keepNext/>
+      <w:keepLines/>
+      <w:spacing w:before="200" w:after="0"/>
+      <w:outlineLvl w:val="2"/>
+    </w:pPr>
+    <w:rPr>
+      <w:rFonts w:asciiTheme="majorHAnsi" w:eastAsiaTheme="majorEastAsia" w:hAnsiTheme="majorHAnsi" w:cstheme="majorBidi"/>
+      <w:b/>
+      <w:bCs/>
+      <w:color w:val="4F81BD" w:themeColor="accent1"/>
+    </w:rPr>
+  </w:style>
+  <w:style w:type="character" w:default="1" w:styleId="DefaultParagraphFont">
+    <w:name w:val="Default Paragraph Font"/>
+    <w:uiPriority w:val="1"/>
+    <w:semiHidden/>
+    <w:unhideWhenUsed/>
+  </w:style>
+  <w:style w:type="table" w:default="1" w:styleId="TableNormal">
+    <w:name w:val="Normal Table"/>
+    <w:uiPriority w:val="99"/>
+    <w:semiHidden/>
+    <w:unhideWhenUsed/>
+    <w:tblPr>
+      <w:tblInd w:w="0" w:type="dxa"/>
+      <w:tblCellMar>
+        <w:top w:w="0" w:type="dxa"/>
+        <w:left w:w="108" w:type="dxa"/>
+        <w:bottom w:w="0" w:type="dxa"/>
+        <w:right w:w="108" w:type="dxa"/>
+      </w:tblCellMar>
+    </w:tblPr>
+  </w:style>
+  <w:style w:type="numbering" w:default="1" w:styleId="NoList">
+    <w:name w:val="No List"/>
+    <w:uiPriority w:val="99"/>
+    <w:semiHidden/>
+    <w:unhideWhenUsed/>
+  </w:style>
+  <w:style w:type="paragraph" w:styleId="NoSpacing">
+    <w:name w:val="No Spacing"/>
+    <w:link w:val="NoSpacingChar"/>
+    <w:uiPriority w:val="1"/>
+    <w:qFormat/>
+    <w:rsid w:val="00C3374E"/>
+    <w:pPr>
+      <w:spacing w:after="0" w:line="240" w:lineRule="auto"/>
+    </w:pPr>
+    <w:rPr>
+      <w:rFonts w:eastAsiaTheme="minorEastAsia"/>
+      <w:lang w:val="en-US" w:eastAsia="ja-JP"/>
+    </w:rPr>
+  </w:style>
+  <w:style w:type="character" w:customStyle="1" w:styleId="NoSpacingChar">
+    <w:name w:val="No Spacing Char"/>
+    <w:basedOn w:val="DefaultParagraphFont"/>
+    <w:link w:val="NoSpacing"/>
+    <w:uiPriority w:val="1"/>
+    <w:rsid w:val="00C3374E"/>
+    <w:rPr>
+      <w:rFonts w:eastAsiaTheme="minorEastAsia"/>
+      <w:lang w:val="en-US" w:eastAsia="ja-JP"/>
+    </w:rPr>
+  </w:style>
+  <w:style w:type="paragraph" w:styleId="BalloonText">
+    <w:name w:val="Balloon Text"/>
+    <w:basedOn w:val="Normal"/>
+    <w:link w:val="BalloonTextChar"/>
+    <w:uiPriority w:val="99"/>
+    <w:semiHidden/>
+    <w:unhideWhenUsed/>
+    <w:rsid w:val="00C3374E"/>
+    <w:pPr>
+      <w:spacing w:after="0" w:line="240" w:lineRule="auto"/>
+    </w:pPr>
+    <w:rPr>
+      <w:rFonts w:ascii="Tahoma" w:hAnsi="Tahoma" w:cs="Tahoma"/>
+      <w:sz w:val="16"/>
+      <w:szCs w:val="16"/>
+    </w:rPr>
+  </w:style>
+  <w:style w:type="character" w:customStyle="1" w:styleId="BalloonTextChar">
+    <w:name w:val="Balloon Text Char"/>
+    <w:basedOn w:val="DefaultParagraphFont"/>
+    <w:link w:val="BalloonText"/>
+    <w:uiPriority w:val="99"/>
+    <w:semiHidden/>
+    <w:rsid w:val="00C3374E"/>
+    <w:rPr>
+      <w:rFonts w:ascii="Tahoma" w:hAnsi="Tahoma" w:cs="Tahoma"/>
+      <w:sz w:val="16"/>
+      <w:szCs w:val="16"/>
+    </w:rPr>
+  </w:style>
+  <w:style w:type="character" w:customStyle="1" w:styleId="Heading2Char">
+    <w:name w:val="Heading 2 Char"/>
+    <w:basedOn w:val="DefaultParagraphFont"/>
+    <w:link w:val="Heading2"/>
+    <w:uiPriority w:val="9"/>
+    <w:rsid w:val="00C3374E"/>
+    <w:rPr>
+      <w:rFonts w:asciiTheme="majorHAnsi" w:eastAsiaTheme="majorEastAsia" w:hAnsiTheme="majorHAnsi" w:cstheme="majorBidi"/>
+      <w:b/>
+      <w:bCs/>
+      <w:color w:val="4F81BD" w:themeColor="accent1"/>
+      <w:sz w:val="26"/>
+      <w:szCs w:val="26"/>
+    </w:rPr>
+  </w:style>
+  <w:style w:type="character" w:customStyle="1" w:styleId="Heading3Char">
+    <w:name w:val="Heading 3 Char"/>
+    <w:basedOn w:val="DefaultParagraphFont"/>
+    <w:link w:val="Heading3"/>
+    <w:uiPriority w:val="9"/>
+    <w:rsid w:val="00BF4A09"/>
+    <w:rPr>
+      <w:rFonts w:asciiTheme="majorHAnsi" w:eastAsiaTheme="majorEastAsia" w:hAnsiTheme="majorHAnsi" w:cstheme="majorBidi"/>
+      <w:b/>
+      <w:bCs/>
+      <w:color w:val="4F81BD" w:themeColor="accent1"/>
+    </w:rPr>
+  </w:style>
+  <w:style w:type="character" w:customStyle="1" w:styleId="Heading1Char">
+    <w:name w:val="Heading 1 Char"/>
+    <w:basedOn w:val="DefaultParagraphFont"/>
+    <w:link w:val="Heading1"/>
+    <w:uiPriority w:val="9"/>
+    <w:rsid w:val="009D5F0C"/>
+    <w:rPr>
+      <w:rFonts w:asciiTheme="majorHAnsi" w:eastAsiaTheme="majorEastAsia" w:hAnsiTheme="majorHAnsi" w:cstheme="majorBidi"/>
+      <w:b/>
+      <w:bCs/>
+      <w:color w:val="365F91" w:themeColor="accent1" w:themeShade="BF"/>
+      <w:sz w:val="28"/>
+      <w:szCs w:val="28"/>
+    </w:rPr>
+  </w:style>
+  <w:style w:type="paragraph" w:styleId="TOCHeading">
+    <w:name w:val="TOC Heading"/>
+    <w:basedOn w:val="Heading1"/>
+    <w:next w:val="Normal"/>
+    <w:uiPriority w:val="39"/>
+    <w:unhideWhenUsed/>
+    <w:qFormat/>
+    <w:rsid w:val="009D5F0C"/>
+    <w:pPr>
+      <w:outlineLvl w:val="9"/>
+    </w:pPr>
+    <w:rPr>
+      <w:lang w:val="en-US" w:eastAsia="ja-JP"/>
+    </w:rPr>
+  </w:style>
+  <w:style w:type="paragraph" w:styleId="TOC2">
+    <w:name w:val="toc 2"/>
+    <w:basedOn w:val="Normal"/>
+    <w:next w:val="Normal"/>
+    <w:autoRedefine/>
+    <w:uiPriority w:val="39"/>
+    <w:unhideWhenUsed/>
+    <w:rsid w:val="009D5F0C"/>
+    <w:pPr>
+      <w:spacing w:after="100"/>
+      <w:ind w:left="220"/>
+    </w:pPr>
+  </w:style>
+  <w:style w:type="paragraph" w:styleId="TOC3">
+    <w:name w:val="toc 3"/>
+    <w:basedOn w:val="Normal"/>
+    <w:next w:val="Normal"/>
+    <w:autoRedefine/>
+    <w:uiPriority w:val="39"/>
+    <w:unhideWhenUsed/>
+    <w:rsid w:val="009D5F0C"/>
+    <w:pPr>
+      <w:spacing w:after="100"/>
+      <w:ind w:left="440"/>
+    </w:pPr>
+  </w:style>
+  <w:style w:type="character" w:styleId="Hyperlink">
+    <w:name w:val="Hyperlink"/>
+    <w:basedOn w:val="DefaultParagraphFont"/>
+    <w:uiPriority w:val="99"/>
+    <w:unhideWhenUsed/>
+    <w:rsid w:val="009D5F0C"/>
+    <w:rPr>
+      <w:color w:val="0000FF" w:themeColor="hyperlink"/>
+      <w:u w:val="single"/>
+    </w:rPr>
+  </w:style>
+</w:styles>
+</file>
+
+<file path=word/stylesWithEffects.xml><?xml version="1.0" encoding="utf-8"?>
+<w:styles xmlns:wpc="http://schemas.microsoft.com/office/word/2010/wordprocessingCanvas" xmlns:mc="http://schemas.openxmlformats.org/markup-compatibility/2006" xmlns:o="urn:schemas-microsoft-com:office:office" xmlns:r="http://schemas.openxmlformats.org/officeDocument/2006/relationships" xmlns:m="http://schemas.openxmlformats.org/officeDocument/2006/math" xmlns:v="urn:schemas-microsoft-com:vml" xmlns:wp14="http://schemas.microsoft.com/office/word/2010/wordprocessingDrawing" xmlns:wp="http://schemas.openxmlformats.org/drawingml/2006/wordprocessingDrawing" xmlns:w10="urn:schemas-microsoft-com:office:word" xmlns:w="http://schemas.openxmlformats.org/wordprocessingml/2006/main" xmlns:w14="http://schemas.microsoft.com/office/word/2010/wordml" xmlns:wpg="http://schemas.microsoft.com/office/word/2010/wordprocessingGroup" xmlns:wpi="http://schemas.microsoft.com/office/word/2010/wordprocessingInk" xmlns:wne="http://schemas.microsoft.com/office/word/2006/wordml" xmlns:wps="http://schemas.microsoft.com/office/word/2010/wordprocessingShape" mc:Ignorable="w14 wp14">
+  <w:docDefaults>
+    <w:rPrDefault>
+      <w:rPr>
+        <w:rFonts w:asciiTheme="minorHAnsi" w:eastAsiaTheme="minorHAnsi" w:hAnsiTheme="minorHAnsi" w:cstheme="minorBidi"/>
+        <w:sz w:val="22"/>
+        <w:szCs w:val="22"/>
+        <w:lang w:val="en-IE" w:eastAsia="en-US" w:bidi="ar-SA"/>
+      </w:rPr>
+    </w:rPrDefault>
+    <w:pPrDefault>
+      <w:pPr>
+        <w:spacing w:after="200" w:line="276" w:lineRule="auto"/>
+      </w:pPr>
+    </w:pPrDefault>
+  </w:docDefaults>
+  <w:latentStyles w:defLockedState="0" w:defUIPriority="99" w:defSemiHidden="1" w:defUnhideWhenUsed="1" w:defQFormat="0" w:count="267">
+    <w:lsdException w:name="Normal" w:semiHidden="0" w:uiPriority="0" w:unhideWhenUsed="0" w:qFormat="1"/>
+    <w:lsdException w:name="heading 1" w:semiHidden="0" w:uiPriority="9" w:unhideWhenUsed="0" w:qFormat="1"/>
+    <w:lsdException w:name="heading 2" w:uiPriority="9" w:qFormat="1"/>
+    <w:lsdException w:name="heading 3" w:uiPriority="9" w:qFormat="1"/>
+    <w:lsdException w:name="heading 4" w:uiPriority="9" w:qFormat="1"/>
+    <w:lsdException w:name="heading 5" w:uiPriority="9" w:qFormat="1"/>
+    <w:lsdException w:name="heading 6" w:uiPriority="9" w:qFormat="1"/>
+    <w:lsdException w:name="heading 7" w:uiPriority="9" w:qFormat="1"/>
+    <w:lsdException w:name="heading 8" w:uiPriority="9" w:qFormat="1"/>
+    <w:lsdException w:name="heading 9" w:uiPriority="9" w:qFormat="1"/>
+    <w:lsdException w:name="toc 1" w:uiPriority="39"/>
+    <w:lsdException w:name="toc 2" w:uiPriority="39"/>
+    <w:lsdException w:name="toc 3" w:uiPriority="39"/>
+    <w:lsdException w:name="toc 4" w:uiPriority="39"/>
+    <w:lsdException w:name="toc 5" w:uiPriority="39"/>
+    <w:lsdException w:name="toc 6" w:uiPriority="39"/>
+    <w:lsdException w:name="toc 7" w:uiPriority="39"/>
+    <w:lsdException w:name="toc 8" w:uiPriority="39"/>
+    <w:lsdException w:name="toc 9" w:uiPriority="39"/>
+    <w:lsdException w:name="caption" w:uiPriority="35" w:qFormat="1"/>
+    <w:lsdException w:name="Title" w:semiHidden="0" w:uiPriority="10" w:unhideWhenUsed="0" w:qFormat="1"/>
+    <w:lsdException w:name="Default Paragraph Font" w:uiPriority="1"/>
+    <w:lsdException w:name="Subtitle" w:semiHidden="0" w:uiPriority="11" w:unhideWhenUsed="0" w:qFormat="1"/>
+    <w:lsdException w:name="Strong" w:semiHidden="0" w:uiPriority="22" w:unhideWhenUsed="0" w:qFormat="1"/>
+    <w:lsdException w:name="Emphasis" w:semiHidden="0" w:uiPriority="20" w:unhideWhenUsed="0" w:qFormat="1"/>
+    <w:lsdException w:name="Table Grid" w:semiHidden="0" w:uiPriority="59" w:unhideWhenUsed="0"/>
+    <w:lsdException w:name="Placeholder Text" w:unhideWhenUsed="0"/>
+    <w:lsdException w:name="No Spacing" w:semiHidden="0" w:uiPriority="1" w:unhideWhenUsed="0" w:qFormat="1"/>
+    <w:lsdException w:name="Light Shading" w:semiHidden="0" w:uiPriority="60" w:unhideWhenUsed="0"/>
+    <w:lsdException w:name="Light List" w:semiHidden="0" w:uiPriority="61" w:unhideWhenUsed="0"/>
+    <w:lsdException w:name="Light Grid" w:semiHidden="0" w:uiPriority="62" w:unhideWhenUsed="0"/>
+    <w:lsdException w:name="Medium Shading 1" w:semiHidden="0" w:uiPriority="63" w:unhideWhenUsed="0"/>
+    <w:lsdException w:name="Medium Shading 2" w:semiHidden="0" w:uiPriority="64" w:unhideWhenUsed="0"/>
+    <w:lsdException w:name="Medium List 1" w:semiHidden="0" w:uiPriority="65" w:unhideWhenUsed="0"/>
+    <w:lsdException w:name="Medium List 2" w:semiHidden="0" w:uiPriority="66" w:unhideWhenUsed="0"/>
+    <w:lsdException w:name="Medium Grid 1" w:semiHidden="0" w:uiPriority="67" w:unhideWhenUsed="0"/>
+    <w:lsdException w:name="Medium Grid 2" w:semiHidden="0" w:uiPriority="68" w:unhideWhenUsed="0"/>
+    <w:lsdException w:name="Medium Grid 3" w:semiHidden="0" w:uiPriority="69" w:unhideWhenUsed="0"/>
+    <w:lsdException w:name="Dark List" w:semiHidden="0" w:uiPriority="70" w:unhideWhenUsed="0"/>
+    <w:lsdException w:name="Colorful Shading" w:semiHidden="0" w:uiPriority="71" w:unhideWhenUsed="0"/>
+    <w:lsdException w:name="Colorful List" w:semiHidden="0" w:uiPriority="72" w:unhideWhenUsed="0"/>
+    <w:lsdException w:name="Colorful Grid" w:semiHidden="0" w:uiPriority="73" w:unhideWhenUsed="0"/>
+    <w:lsdException w:name="Light Shading Accent 1" w:semiHidden="0" w:uiPriority="60" w:unhideWhenUsed="0"/>
+    <w:lsdException w:name="Light List Accent 1" w:semiHidden="0" w:uiPriority="61" w:unhideWhenUsed="0"/>
+    <w:lsdException w:name="Light Grid Accent 1" w:semiHidden="0" w:uiPriority="62" w:unhideWhenUsed="0"/>
+    <w:lsdException w:name="Medium Shading 1 Accent 1" w:semiHidden="0" w:uiPriority="63" w:unhideWhenUsed="0"/>
+    <w:lsdException w:name="Medium Shading 2 Accent 1" w:semiHidden="0" w:uiPriority="64" w:unhideWhenUsed="0"/>
+    <w:lsdException w:name="Medium List 1 Accent 1" w:semiHidden="0" w:uiPriority="65" w:unhideWhenUsed="0"/>
+    <w:lsdException w:name="Revision" w:unhideWhenUsed="0"/>
+    <w:lsdException w:name="List Paragraph" w:semiHidden="0" w:uiPriority="34" w:unhideWhenUsed="0" w:qFormat="1"/>
+    <w:lsdException w:name="Quote" w:semiHidden="0" w:uiPriority="29" w:unhideWhenUsed="0" w:qFormat="1"/>
+    <w:lsdException w:name="Intense Quote" w:semiHidden="0" w:uiPriority="30" w:unhideWhenUsed="0" w:qFormat="1"/>
+    <w:lsdException w:name="Medium List 2 Accent 1" w:semiHidden="0" w:uiPriority="66" w:unhideWhenUsed="0"/>
+    <w:lsdException w:name="Medium Grid 1 Accent 1" w:semiHidden="0" w:uiPriority="67" w:unhideWhenUsed="0"/>
+    <w:lsdException w:name="Medium Grid 2 Accent 1" w:semiHidden="0" w:uiPriority="68" w:unhideWhenUsed="0"/>
+    <w:lsdException w:name="Medium Grid 3 Accent 1" w:semiHidden="0" w:uiPriority="69" w:unhideWhenUsed="0"/>
+    <w:lsdException w:name="Dark List Accent 1" w:semiHidden="0" w:uiPriority="70" w:unhideWhenUsed="0"/>
+    <w:lsdException w:name="Colorful Shading Accent 1" w:semiHidden="0" w:uiPriority="71" w:unhideWhenUsed="0"/>
+    <w:lsdException w:name="Colorful List Accent 1" w:semiHidden="0" w:uiPriority="72" w:unhideWhenUsed="0"/>
+    <w:lsdException w:name="Colorful Grid Accent 1" w:semiHidden="0" w:uiPriority="73" w:unhideWhenUsed="0"/>
+    <w:lsdException w:name="Light Shading Accent 2" w:semiHidden="0" w:uiPriority="60" w:unhideWhenUsed="0"/>
+    <w:lsdException w:name="Light List Accent 2" w:semiHidden="0" w:uiPriority="61" w:unhideWhenUsed="0"/>
+    <w:lsdException w:name="Light Grid Accent 2" w:semiHidden="0" w:uiPriority="62" w:unhideWhenUsed="0"/>
+    <w:lsdException w:name="Medium Shading 1 Accent 2" w:semiHidden="0" w:uiPriority="63" w:unhideWhenUsed="0"/>
+    <w:lsdException w:name="Medium Shading 2 Accent 2" w:semiHidden="0" w:uiPriority="64" w:unhideWhenUsed="0"/>
+    <w:lsdException w:name="Medium List 1 Accent 2" w:semiHidden="0" w:uiPriority="65" w:unhideWhenUsed="0"/>
+    <w:lsdException w:name="Medium List 2 Accent 2" w:semiHidden="0" w:uiPriority="66" w:unhideWhenUsed="0"/>
+    <w:lsdException w:name="Medium Grid 1 Accent 2" w:semiHidden="0" w:uiPriority="67" w:unhideWhenUsed="0"/>
+    <w:lsdException w:name="Medium Grid 2 Accent 2" w:semiHidden="0" w:uiPriority="68" w:unhideWhenUsed="0"/>
+    <w:lsdException w:name="Medium Grid 3 Accent 2" w:semiHidden="0" w:uiPriority="69" w:unhideWhenUsed="0"/>
+    <w:lsdException w:name="Dark List Accent 2" w:semiHidden="0" w:uiPriority="70" w:unhideWhenUsed="0"/>
+    <w:lsdException w:name="Colorful Shading Accent 2" w:semiHidden="0" w:uiPriority="71" w:unhideWhenUsed="0"/>
+    <w:lsdException w:name="Colorful List Accent 2" w:semiHidden="0" w:uiPriority="72" w:unhideWhenUsed="0"/>
+    <w:lsdException w:name="Colorful Grid Accent 2" w:semiHidden="0" w:uiPriority="73" w:unhideWhenUsed="0"/>
+    <w:lsdException w:name="Light Shading Accent 3" w:semiHidden="0" w:uiPriority="60" w:unhideWhenUsed="0"/>
+    <w:lsdException w:name="Light List Accent 3" w:semiHidden="0" w:uiPriority="61" w:unhideWhenUsed="0"/>
+    <w:lsdException w:name="Light Grid Accent 3" w:semiHidden="0" w:uiPriority="62" w:unhideWhenUsed="0"/>
+    <w:lsdException w:name="Medium Shading 1 Accent 3" w:semiHidden="0" w:uiPriority="63" w:unhideWhenUsed="0"/>
+    <w:lsdException w:name="Medium Shading 2 Accent 3" w:semiHidden="0" w:uiPriority="64" w:unhideWhenUsed="0"/>
+    <w:lsdException w:name="Medium List 1 Accent 3" w:semiHidden="0" w:uiPriority="65" w:unhideWhenUsed="0"/>
+    <w:lsdException w:name="Medium List 2 Accent 3" w:semiHidden="0" w:uiPriority="66" w:unhideWhenUsed="0"/>
+    <w:lsdException w:name="Medium Grid 1 Accent 3" w:semiHidden="0" w:uiPriority="67" w:unhideWhenUsed="0"/>
+    <w:lsdException w:name="Medium Grid 2 Accent 3" w:semiHidden="0" w:uiPriority="68" w:unhideWhenUsed="0"/>
+    <w:lsdException w:name="Medium Grid 3 Accent 3" w:semiHidden="0" w:uiPriority="69" w:unhideWhenUsed="0"/>
+    <w:lsdException w:name="Dark List Accent 3" w:semiHidden="0" w:uiPriority="70" w:unhideWhenUsed="0"/>
+    <w:lsdException w:name="Colorful Shading Accent 3" w:semiHidden="0" w:uiPriority="71" w:unhideWhenUsed="0"/>
+    <w:lsdException w:name="Colorful List Accent 3" w:semiHidden="0" w:uiPriority="72" w:unhideWhenUsed="0"/>
+    <w:lsdException w:name="Colorful Grid Accent 3" w:semiHidden="0" w:uiPriority="73" w:unhideWhenUsed="0"/>
+    <w:lsdException w:name="Light Shading Accent 4" w:semiHidden="0" w:uiPriority="60" w:unhideWhenUsed="0"/>
+    <w:lsdException w:name="Light List Accent 4" w:semiHidden="0" w:uiPriority="61" w:unhideWhenUsed="0"/>
+    <w:lsdException w:name="Light Grid Accent 4" w:semiHidden="0" w:uiPriority="62" w:unhideWhenUsed="0"/>
+    <w:lsdException w:name="Medium Shading 1 Accent 4" w:semiHidden="0" w:uiPriority="63" w:unhideWhenUsed="0"/>
+    <w:lsdException w:name="Medium Shading 2 Accent 4" w:semiHidden="0" w:uiPriority="64" w:unhideWhenUsed="0"/>
+    <w:lsdException w:name="Medium List 1 Accent 4" w:semiHidden="0" w:uiPriority="65" w:unhideWhenUsed="0"/>
+    <w:lsdException w:name="Medium List 2 Accent 4" w:semiHidden="0" w:uiPriority="66" w:unhideWhenUsed="0"/>
+    <w:lsdException w:name="Medium Grid 1 Accent 4" w:semiHidden="0" w:uiPriority="67" w:unhideWhenUsed="0"/>
+    <w:lsdException w:name="Medium Grid 2 Accent 4" w:semiHidden="0" w:uiPriority="68" w:unhideWhenUsed="0"/>
+    <w:lsdException w:name="Medium Grid 3 Accent 4" w:semiHidden="0" w:uiPriority="69" w:unhideWhenUsed="0"/>
+    <w:lsdException w:name="Dark List Accent 4" w:semiHidden="0" w:uiPriority="70" w:unhideWhenUsed="0"/>
+    <w:lsdException w:name="Colorful Shading Accent 4" w:semiHidden="0" w:uiPriority="71" w:unhideWhenUsed="0"/>
+    <w:lsdException w:name="Colorful List Accent 4" w:semiHidden="0" w:uiPriority="72" w:unhideWhenUsed="0"/>
+    <w:lsdException w:name="Colorful Grid Accent 4" w:semiHidden="0" w:uiPriority="73" w:unhideWhenUsed="0"/>
+    <w:lsdException w:name="Light Shading Accent 5" w:semiHidden="0" w:uiPriority="60" w:unhideWhenUsed="0"/>
+    <w:lsdException w:name="Light List Accent 5" w:semiHidden="0" w:uiPriority="61" w:unhideWhenUsed="0"/>
+    <w:lsdException w:name="Light Grid Accent 5" w:semiHidden="0" w:uiPriority="62" w:unhideWhenUsed="0"/>
+    <w:lsdException w:name="Medium Shading 1 Accent 5" w:semiHidden="0" w:uiPriority="63" w:unhideWhenUsed="0"/>
+    <w:lsdException w:name="Medium Shading 2 Accent 5" w:semiHidden="0" w:uiPriority="64" w:unhideWhenUsed="0"/>
+    <w:lsdException w:name="Medium List 1 Accent 5" w:semiHidden="0" w:uiPriority="65" w:unhideWhenUsed="0"/>
+    <w:lsdException w:name="Medium List 2 Accent 5" w:semiHidden="0" w:uiPriority="66" w:unhideWhenUsed="0"/>
+    <w:lsdException w:name="Medium Grid 1 Accent 5" w:semiHidden="0" w:uiPriority="67" w:unhideWhenUsed="0"/>
+    <w:lsdException w:name="Medium Grid 2 Accent 5" w:semiHidden="0" w:uiPriority="68" w:unhideWhenUsed="0"/>
+    <w:lsdException w:name="Medium Grid 3 Accent 5" w:semiHidden="0" w:uiPriority="69" w:unhideWhenUsed="0"/>
+    <w:lsdException w:name="Dark List Accent 5" w:semiHidden="0" w:uiPriority="70" w:unhideWhenUsed="0"/>
+    <w:lsdException w:name="Colorful Shading Accent 5" w:semiHidden="0" w:uiPriority="71" w:unhideWhenUsed="0"/>
+    <w:lsdException w:name="Colorful List Accent 5" w:semiHidden="0" w:uiPriority="72" w:unhideWhenUsed="0"/>
+    <w:lsdException w:name="Colorful Grid Accent 5" w:semiHidden="0" w:uiPriority="73" w:unhideWhenUsed="0"/>
+    <w:lsdException w:name="Light Shading Accent 6" w:semiHidden="0" w:uiPriority="60" w:unhideWhenUsed="0"/>
+    <w:lsdException w:name="Light List Accent 6" w:semiHidden="0" w:uiPriority="61" w:unhideWhenUsed="0"/>
+    <w:lsdException w:name="Light Grid Accent 6" w:semiHidden="0" w:uiPriority="62" w:unhideWhenUsed="0"/>
+    <w:lsdException w:name="Medium Shading 1 Accent 6" w:semiHidden="0" w:uiPriority="63" w:unhideWhenUsed="0"/>
+    <w:lsdException w:name="Medium Shading 2 Accent 6" w:semiHidden="0" w:uiPriority="64" w:unhideWhenUsed="0"/>
+    <w:lsdException w:name="Medium List 1 Accent 6" w:semiHidden="0" w:uiPriority="65" w:unhideWhenUsed="0"/>
+    <w:lsdException w:name="Medium List 2 Accent 6" w:semiHidden="0" w:uiPriority="66" w:unhideWhenUsed="0"/>
+    <w:lsdException w:name="Medium Grid 1 Accent 6" w:semiHidden="0" w:uiPriority="67" w:unhideWhenUsed="0"/>
+    <w:lsdException w:name="Medium Grid 2 Accent 6" w:semiHidden="0" w:uiPriority="68" w:unhideWhenUsed="0"/>
+    <w:lsdException w:name="Medium Grid 3 Accent 6" w:semiHidden="0" w:uiPriority="69" w:unhideWhenUsed="0"/>
+    <w:lsdException w:name="Dark List Accent 6" w:semiHidden="0" w:uiPriority="70" w:unhideWhenUsed="0"/>
+    <w:lsdException w:name="Colorful Shading Accent 6" w:semiHidden="0" w:uiPriority="71" w:unhideWhenUsed="0"/>
+    <w:lsdException w:name="Colorful List Accent 6" w:semiHidden="0" w:uiPriority="72" w:unhideWhenUsed="0"/>
+    <w:lsdException w:name="Colorful Grid Accent 6" w:semiHidden="0" w:uiPriority="73" w:unhideWhenUsed="0"/>
+    <w:lsdException w:name="Subtle Emphasis" w:semiHidden="0" w:uiPriority="19" w:unhideWhenUsed="0" w:qFormat="1"/>
+    <w:lsdException w:name="Intense Emphasis" w:semiHidden="0" w:uiPriority="21" w:unhideWhenUsed="0" w:qFormat="1"/>
+    <w:lsdException w:name="Subtle Reference" w:semiHidden="0" w:uiPriority="31" w:unhideWhenUsed="0" w:qFormat="1"/>
+    <w:lsdException w:name="Intense Reference" w:semiHidden="0" w:uiPriority="32" w:unhideWhenUsed="0" w:qFormat="1"/>
+    <w:lsdException w:name="Book Title" w:semiHidden="0" w:uiPriority="33" w:unhideWhenUsed="0" w:qFormat="1"/>
+    <w:lsdException w:name="Bibliography" w:uiPriority="37"/>
+    <w:lsdException w:name="TOC Heading" w:uiPriority="39" w:qFormat="1"/>
   </w:latentStyles>
   <w:style w:type="paragraph" w:default="1" w:styleId="Normal">
     <w:name w:val="Normal"/>
@@ -4054,7 +4248,7 @@
 </file>
 
 <file path=customXml/itemProps2.xml><?xml version="1.0" encoding="utf-8"?>
-<ds:datastoreItem xmlns:ds="http://schemas.openxmlformats.org/officeDocument/2006/customXml" ds:itemID="{04FD71CA-A4CF-4C86-9490-140B6FFB0470}">
+<ds:datastoreItem xmlns:ds="http://schemas.openxmlformats.org/officeDocument/2006/customXml" ds:itemID="{B462F34F-4AB1-4EBE-85FF-EDE86F2D5708}">
   <ds:schemaRefs>
     <ds:schemaRef ds:uri="http://schemas.openxmlformats.org/officeDocument/2006/bibliography"/>
   </ds:schemaRefs>

</xml_diff>

<commit_message>
Minor modification to Factory stuff. Updated doc.
</commit_message>
<xml_diff>
--- a/doc/Assignment 1 - Jimmy Collins.docx
+++ b/doc/Assignment 1 - Jimmy Collins.docx
@@ -1,6 +1,6 @@
 
 <file path=word/document.xml><?xml version="1.0" encoding="utf-8"?>
-<w:document xmlns:wpc="http://schemas.microsoft.com/office/word/2010/wordprocessingCanvas" xmlns:mc="http://schemas.openxmlformats.org/markup-compatibility/2006" xmlns:o="urn:schemas-microsoft-com:office:office" xmlns:r="http://schemas.openxmlformats.org/officeDocument/2006/relationships" xmlns:m="http://schemas.openxmlformats.org/officeDocument/2006/math" xmlns:v="urn:schemas-microsoft-com:vml" xmlns:wp14="http://schemas.microsoft.com/office/word/2010/wordprocessingDrawing" xmlns:wp="http://schemas.openxmlformats.org/drawingml/2006/wordprocessingDrawing" xmlns:w10="urn:schemas-microsoft-com:office:word" xmlns:w="http://schemas.openxmlformats.org/wordprocessingml/2006/main" xmlns:w14="http://schemas.microsoft.com/office/word/2010/wordml" xmlns:wpg="http://schemas.microsoft.com/office/word/2010/wordprocessingGroup" xmlns:wpi="http://schemas.microsoft.com/office/word/2010/wordprocessingInk" xmlns:wne="http://schemas.microsoft.com/office/word/2006/wordml" xmlns:wps="http://schemas.microsoft.com/office/word/2010/wordprocessingShape" mc:Ignorable="w14 wp14">
+<w:document xmlns:wpc="http://schemas.microsoft.com/office/word/2010/wordprocessingCanvas" xmlns:mc="http://schemas.openxmlformats.org/markup-compatibility/2006" xmlns:o="urn:schemas-microsoft-com:office:office" xmlns:r="http://schemas.openxmlformats.org/officeDocument/2006/relationships" xmlns:m="http://schemas.openxmlformats.org/officeDocument/2006/math" xmlns:v="urn:schemas-microsoft-com:vml" xmlns:wp14="http://schemas.microsoft.com/office/word/2010/wordprocessingDrawing" xmlns:wp="http://schemas.openxmlformats.org/drawingml/2006/wordprocessingDrawing" xmlns:w10="urn:schemas-microsoft-com:office:word" xmlns:w="http://schemas.openxmlformats.org/wordprocessingml/2006/main" xmlns:w14="http://schemas.microsoft.com/office/word/2010/wordml" xmlns:w15="http://schemas.microsoft.com/office/word/2012/wordml" xmlns:wpg="http://schemas.microsoft.com/office/word/2010/wordprocessingGroup" xmlns:wpi="http://schemas.microsoft.com/office/word/2010/wordprocessingInk" xmlns:wne="http://schemas.microsoft.com/office/word/2006/wordml" xmlns:wps="http://schemas.microsoft.com/office/word/2010/wordprocessingShape" mc:Ignorable="w14 w15 wp14">
   <w:body>
     <w:sdt>
       <w:sdtPr>
@@ -2346,33 +2346,39 @@
       <w:r>
         <w:t xml:space="preserve">by </w:t>
       </w:r>
+      <w:proofErr w:type="spellStart"/>
       <w:r>
         <w:rPr>
           <w:rFonts w:ascii="Courier New" w:hAnsi="Courier New" w:cs="Courier New"/>
         </w:rPr>
         <w:t>BinetFileParser</w:t>
       </w:r>
+      <w:proofErr w:type="spellEnd"/>
       <w:r>
         <w:t xml:space="preserve"> extending </w:t>
       </w:r>
+      <w:proofErr w:type="spellStart"/>
       <w:r>
         <w:rPr>
           <w:rFonts w:ascii="Courier New" w:hAnsi="Courier New" w:cs="Courier New"/>
         </w:rPr>
         <w:t>ParsableFile</w:t>
       </w:r>
+      <w:proofErr w:type="spellEnd"/>
       <w:r>
         <w:t xml:space="preserve">. </w:t>
       </w:r>
       <w:r>
         <w:t xml:space="preserve">The parsing of other types of traffic files could be supported here in the future by introducing subsequent classes that extend </w:t>
       </w:r>
+      <w:proofErr w:type="spellStart"/>
       <w:r>
         <w:rPr>
           <w:rFonts w:ascii="Courier New" w:hAnsi="Courier New" w:cs="Courier New"/>
         </w:rPr>
         <w:t>ParsableFile</w:t>
       </w:r>
+      <w:proofErr w:type="spellEnd"/>
       <w:r>
         <w:t xml:space="preserve"> and override the necessary functionality.</w:t>
       </w:r>
@@ -2402,7 +2408,7 @@
                     <pic:cNvPicPr/>
                   </pic:nvPicPr>
                   <pic:blipFill>
-                    <a:blip r:embed="rId7"/>
+                    <a:blip r:embed="rId6"/>
                     <a:stretch>
                       <a:fillRect/>
                     </a:stretch>
@@ -2475,7 +2481,7 @@
                     <pic:cNvPicPr/>
                   </pic:nvPicPr>
                   <pic:blipFill>
-                    <a:blip r:embed="rId8"/>
+                    <a:blip r:embed="rId7"/>
                     <a:stretch>
                       <a:fillRect/>
                     </a:stretch>
@@ -2534,15 +2540,18 @@
       <w:r>
         <w:t xml:space="preserve">The </w:t>
       </w:r>
+      <w:proofErr w:type="spellStart"/>
       <w:r>
         <w:rPr>
           <w:rFonts w:ascii="Courier New" w:hAnsi="Courier New" w:cs="Courier New"/>
         </w:rPr>
         <w:t>ParsingObserver</w:t>
       </w:r>
+      <w:proofErr w:type="spellEnd"/>
       <w:r>
         <w:t xml:space="preserve"> class defined in </w:t>
       </w:r>
+      <w:proofErr w:type="spellStart"/>
       <w:r>
         <w:rPr>
           <w:rFonts w:ascii="Courier New" w:hAnsi="Courier New" w:cs="Courier New"/>
@@ -2555,6 +2564,7 @@
         </w:rPr>
         <w:t>Controller</w:t>
       </w:r>
+      <w:proofErr w:type="spellEnd"/>
       <w:r>
         <w:t xml:space="preserve"> is an example of an Inner Class. This class is used as part of my implementation of the Observer pattern (see Section 2), and contains functionality for updating the user interface as parsing of a file progresses.</w:t>
       </w:r>
@@ -2587,7 +2597,6 @@
       </w:pPr>
       <w:bookmarkStart w:id="9" w:name="_Toc476597010"/>
       <w:r>
-        <w:lastRenderedPageBreak/>
         <w:t>Abstract Class</w:t>
       </w:r>
       <w:bookmarkEnd w:id="9"/>
@@ -2596,12 +2605,14 @@
       <w:r>
         <w:t xml:space="preserve">A demonstrated used of an Abstract class is </w:t>
       </w:r>
+      <w:proofErr w:type="spellStart"/>
       <w:r>
         <w:rPr>
           <w:rFonts w:ascii="Courier New" w:hAnsi="Courier New" w:cs="Courier New"/>
         </w:rPr>
         <w:t>ParsableFile</w:t>
       </w:r>
+      <w:proofErr w:type="spellEnd"/>
       <w:r>
         <w:t>. This defines an abstract class with the relevant fields and methods relevant to parsing a file.</w:t>
       </w:r>
@@ -2631,7 +2642,7 @@
                     <pic:cNvPicPr/>
                   </pic:nvPicPr>
                   <pic:blipFill>
-                    <a:blip r:embed="rId9"/>
+                    <a:blip r:embed="rId8"/>
                     <a:stretch>
                       <a:fillRect/>
                     </a:stretch>
@@ -2657,8 +2668,27 @@
         <w:jc w:val="center"/>
       </w:pPr>
       <w:r>
-        <w:t>Figure X: Parsable File Class</w:t>
-      </w:r>
+        <w:t xml:space="preserve">Figure X: </w:t>
+      </w:r>
+      <w:proofErr w:type="spellStart"/>
+      <w:r>
+        <w:rPr>
+          <w:rFonts w:ascii="Courier New" w:hAnsi="Courier New" w:cs="Courier New"/>
+        </w:rPr>
+        <w:t>Parsable</w:t>
+      </w:r>
+      <w:r>
+        <w:rPr>
+          <w:rFonts w:ascii="Courier New" w:hAnsi="Courier New" w:cs="Courier New"/>
+        </w:rPr>
+        <w:t>File</w:t>
+      </w:r>
+      <w:proofErr w:type="spellEnd"/>
+      <w:r>
+        <w:t xml:space="preserve"> Class</w:t>
+      </w:r>
+      <w:bookmarkStart w:id="10" w:name="_GoBack"/>
+      <w:bookmarkEnd w:id="10"/>
     </w:p>
     <w:p/>
     <w:p/>
@@ -2666,22 +2696,24 @@
       <w:pPr>
         <w:pStyle w:val="Heading3"/>
       </w:pPr>
-      <w:bookmarkStart w:id="10" w:name="_Toc476597011"/>
+      <w:bookmarkStart w:id="11" w:name="_Toc476597011"/>
       <w:r>
         <w:t>Generic Method</w:t>
       </w:r>
-      <w:bookmarkEnd w:id="10"/>
+      <w:bookmarkEnd w:id="11"/>
     </w:p>
     <w:p>
       <w:r>
         <w:t xml:space="preserve">Usage of a generic method is demonstrated by </w:t>
       </w:r>
+      <w:proofErr w:type="spellStart"/>
       <w:r>
         <w:rPr>
           <w:rFonts w:ascii="Courier New" w:hAnsi="Courier New" w:cs="Courier New"/>
         </w:rPr>
         <w:t>SortMapByValue</w:t>
       </w:r>
+      <w:proofErr w:type="spellEnd"/>
       <w:r>
         <w:t xml:space="preserve"> contained with the static </w:t>
       </w:r>
@@ -2700,18 +2732,26 @@
       <w:pPr>
         <w:pStyle w:val="Heading3"/>
       </w:pPr>
-      <w:bookmarkStart w:id="11" w:name="_Toc476597012"/>
+      <w:bookmarkStart w:id="12" w:name="_Toc476597012"/>
       <w:r>
         <w:t>Generic Class</w:t>
       </w:r>
-      <w:bookmarkEnd w:id="11"/>
+      <w:bookmarkEnd w:id="12"/>
     </w:p>
     <w:p>
       <w:r>
         <w:t>TODO</w:t>
       </w:r>
       <w:r>
-        <w:t xml:space="preserve"> – ArrayList?</w:t>
+        <w:t xml:space="preserve"> – </w:t>
+      </w:r>
+      <w:proofErr w:type="spellStart"/>
+      <w:r>
+        <w:t>ArrayList</w:t>
+      </w:r>
+      <w:proofErr w:type="spellEnd"/>
+      <w:r>
+        <w:t>?</w:t>
       </w:r>
     </w:p>
     <w:p/>
@@ -2719,11 +2759,11 @@
       <w:pPr>
         <w:pStyle w:val="Heading3"/>
       </w:pPr>
-      <w:bookmarkStart w:id="12" w:name="_Toc476597013"/>
+      <w:bookmarkStart w:id="13" w:name="_Toc476597013"/>
       <w:r>
         <w:t>Bounding</w:t>
       </w:r>
-      <w:bookmarkEnd w:id="12"/>
+      <w:bookmarkEnd w:id="13"/>
     </w:p>
     <w:p>
       <w:r>
@@ -2732,22 +2772,22 @@
       <w:r>
         <w:t xml:space="preserve"> used in Utility.java – </w:t>
       </w:r>
+      <w:proofErr w:type="spellStart"/>
       <w:r>
         <w:t>GetTopElements</w:t>
       </w:r>
-    </w:p>
-    <w:p/>
+      <w:proofErr w:type="spellEnd"/>
+    </w:p>
     <w:p/>
     <w:p>
       <w:pPr>
         <w:pStyle w:val="Heading3"/>
       </w:pPr>
-      <w:bookmarkStart w:id="13" w:name="_Toc476597014"/>
-      <w:r>
-        <w:lastRenderedPageBreak/>
+      <w:bookmarkStart w:id="14" w:name="_Toc476597014"/>
+      <w:r>
         <w:t>Custom Exception Handler Type</w:t>
       </w:r>
-      <w:bookmarkEnd w:id="13"/>
+      <w:bookmarkEnd w:id="14"/>
     </w:p>
     <w:p>
       <w:r>
@@ -2757,40 +2797,25 @@
         <w:t xml:space="preserve"> – for parsing bad info from file?</w:t>
       </w:r>
     </w:p>
-    <w:p/>
-    <w:p/>
-    <w:p/>
-    <w:p/>
-    <w:p/>
-    <w:p/>
-    <w:p/>
-    <w:p/>
-    <w:p/>
-    <w:p/>
-    <w:p/>
-    <w:p/>
-    <w:p/>
-    <w:p/>
     <w:p>
       <w:pPr>
         <w:pStyle w:val="Heading2"/>
       </w:pPr>
-      <w:bookmarkStart w:id="14" w:name="_Toc476597015"/>
-      <w:r>
-        <w:lastRenderedPageBreak/>
+      <w:bookmarkStart w:id="15" w:name="_Toc476597015"/>
+      <w:r>
         <w:t>Section 2 – Usage of Design Patterns</w:t>
       </w:r>
-      <w:bookmarkEnd w:id="14"/>
+      <w:bookmarkEnd w:id="15"/>
     </w:p>
     <w:p>
       <w:pPr>
         <w:pStyle w:val="Heading3"/>
       </w:pPr>
-      <w:bookmarkStart w:id="15" w:name="_Toc476597016"/>
+      <w:bookmarkStart w:id="16" w:name="_Toc476597016"/>
       <w:r>
         <w:t>Strategy Pattern</w:t>
       </w:r>
-      <w:bookmarkEnd w:id="15"/>
+      <w:bookmarkEnd w:id="16"/>
     </w:p>
     <w:p>
       <w:r>
@@ -2810,25 +2835,16 @@
       <w:r>
         <w:t xml:space="preserve">er charts could be added easily by adding another class and implementing </w:t>
       </w:r>
+      <w:proofErr w:type="spellStart"/>
       <w:r>
         <w:rPr>
           <w:rFonts w:ascii="Courier New" w:hAnsi="Courier New" w:cs="Courier New"/>
         </w:rPr>
         <w:t>DisplayStrategy</w:t>
       </w:r>
+      <w:proofErr w:type="spellEnd"/>
       <w:r>
         <w:t>.</w:t>
-      </w:r>
-    </w:p>
-    <w:p>
-      <w:r>
-        <w:t>TODO: May need to regenerate this after code clean</w:t>
-      </w:r>
-      <w:r>
-        <w:t>-</w:t>
-      </w:r>
-      <w:r>
-        <w:t>up.</w:t>
       </w:r>
     </w:p>
     <w:p>
@@ -2838,9 +2854,9 @@
           <w:lang w:eastAsia="en-IE"/>
         </w:rPr>
         <w:drawing>
-          <wp:inline distT="0" distB="0" distL="0" distR="0" wp14:anchorId="09D8BB23" wp14:editId="5E70F2F1">
-            <wp:extent cx="9488839" cy="3045350"/>
-            <wp:effectExtent l="0" t="0" r="0" b="3175"/>
+          <wp:inline distT="0" distB="0" distL="0" distR="0" wp14:anchorId="5DDEA8E9" wp14:editId="62B66CB7">
+            <wp:extent cx="8548777" cy="4243156"/>
+            <wp:effectExtent l="0" t="0" r="5080" b="5080"/>
             <wp:docPr id="1" name="Picture 1"/>
             <wp:cNvGraphicFramePr>
               <a:graphicFrameLocks xmlns:a="http://schemas.openxmlformats.org/drawingml/2006/main" noChangeAspect="1"/>
@@ -2849,11 +2865,11 @@
               <a:graphicData uri="http://schemas.openxmlformats.org/drawingml/2006/picture">
                 <pic:pic xmlns:pic="http://schemas.openxmlformats.org/drawingml/2006/picture">
                   <pic:nvPicPr>
-                    <pic:cNvPr id="0" name=""/>
+                    <pic:cNvPr id="1" name=""/>
                     <pic:cNvPicPr/>
                   </pic:nvPicPr>
                   <pic:blipFill>
-                    <a:blip r:embed="rId10"/>
+                    <a:blip r:embed="rId9"/>
                     <a:stretch>
                       <a:fillRect/>
                     </a:stretch>
@@ -2861,7 +2877,7 @@
                   <pic:spPr>
                     <a:xfrm>
                       <a:off x="0" y="0"/>
-                      <a:ext cx="9487924" cy="3045056"/>
+                      <a:ext cx="8620124" cy="4278569"/>
                     </a:xfrm>
                     <a:prstGeom prst="rect">
                       <a:avLst/>
@@ -2874,19 +2890,15 @@
         </w:drawing>
       </w:r>
     </w:p>
-    <w:p/>
-    <w:p/>
-    <w:p/>
     <w:p>
       <w:pPr>
         <w:pStyle w:val="Heading3"/>
       </w:pPr>
-      <w:bookmarkStart w:id="16" w:name="_Toc476597017"/>
-      <w:r>
-        <w:lastRenderedPageBreak/>
+      <w:bookmarkStart w:id="17" w:name="_Toc476597017"/>
+      <w:r>
         <w:t>Observer Pattern</w:t>
       </w:r>
-      <w:bookmarkEnd w:id="16"/>
+      <w:bookmarkEnd w:id="17"/>
     </w:p>
     <w:p>
       <w:r>
@@ -2904,34 +2916,27 @@
       <w:r>
         <w:t xml:space="preserve">a summary on the user interface. </w:t>
       </w:r>
+      <w:proofErr w:type="spellStart"/>
       <w:r>
         <w:rPr>
           <w:rFonts w:ascii="Courier New" w:hAnsi="Courier New" w:cs="Courier New"/>
         </w:rPr>
         <w:t>FlowFileStats</w:t>
       </w:r>
+      <w:proofErr w:type="spellEnd"/>
       <w:r>
         <w:t xml:space="preserve"> is Observable, and certain fields are observed by </w:t>
       </w:r>
+      <w:proofErr w:type="spellStart"/>
       <w:r>
         <w:rPr>
           <w:rFonts w:ascii="Courier New" w:hAnsi="Courier New" w:cs="Courier New"/>
         </w:rPr>
         <w:t>MainUIController</w:t>
       </w:r>
+      <w:proofErr w:type="spellEnd"/>
       <w:r>
         <w:t xml:space="preserve"> and updated on the user interface as they change.</w:t>
-      </w:r>
-    </w:p>
-    <w:p>
-      <w:r>
-        <w:t xml:space="preserve">TODO: May need to regenerate this after code </w:t>
-      </w:r>
-      <w:r>
-        <w:t>clean-up</w:t>
-      </w:r>
-      <w:r>
-        <w:t>.</w:t>
       </w:r>
     </w:p>
     <w:p>
@@ -2956,7 +2961,7 @@
                     <pic:cNvPicPr/>
                   </pic:nvPicPr>
                   <pic:blipFill>
-                    <a:blip r:embed="rId11"/>
+                    <a:blip r:embed="rId10"/>
                     <a:stretch>
                       <a:fillRect/>
                     </a:stretch>
@@ -2981,54 +2986,93 @@
       <w:pPr>
         <w:pStyle w:val="Heading3"/>
       </w:pPr>
-      <w:bookmarkStart w:id="17" w:name="_Toc476597018"/>
-      <w:r>
-        <w:lastRenderedPageBreak/>
+      <w:bookmarkStart w:id="18" w:name="_Toc476597018"/>
+      <w:r>
         <w:t>Factory Pattern</w:t>
       </w:r>
-      <w:bookmarkEnd w:id="17"/>
-    </w:p>
-    <w:p>
-      <w:r>
-        <w:t xml:space="preserve">The Factory pattern is used in the application when parsing the file. A class called FlowFactory is used to set the type field on the Flow object </w:t>
+      <w:bookmarkEnd w:id="18"/>
+    </w:p>
+    <w:p>
+      <w:r>
+        <w:t xml:space="preserve">The Factory pattern is used in the application when parsing the file. A class called </w:t>
+      </w:r>
+      <w:proofErr w:type="spellStart"/>
+      <w:r>
+        <w:rPr>
+          <w:rFonts w:ascii="Courier New" w:hAnsi="Courier New" w:cs="Courier New"/>
+        </w:rPr>
+        <w:t>FlowFactory</w:t>
+      </w:r>
+      <w:proofErr w:type="spellEnd"/>
+      <w:r>
+        <w:t xml:space="preserve"> is used to set the type field on the Flow object </w:t>
       </w:r>
       <w:r>
         <w:t>being</w:t>
       </w:r>
       <w:r>
-        <w:t xml:space="preserve"> created and return a new object.</w:t>
-      </w:r>
-    </w:p>
-    <w:p>
-      <w:r>
-        <w:t>TODO: UML</w:t>
-      </w:r>
-    </w:p>
-    <w:p/>
-    <w:p/>
-    <w:p/>
-    <w:p/>
-    <w:p/>
-    <w:p/>
-    <w:p/>
-    <w:p/>
-    <w:p/>
-    <w:p/>
-    <w:p/>
-    <w:p/>
-    <w:p/>
-    <w:p/>
+        <w:t xml:space="preserve"> created and return a new </w:t>
+      </w:r>
+      <w:r>
+        <w:t xml:space="preserve">Flow </w:t>
+      </w:r>
+      <w:r>
+        <w:t>object.</w:t>
+      </w:r>
+    </w:p>
+    <w:p>
+      <w:r>
+        <w:rPr>
+          <w:noProof/>
+          <w:lang w:eastAsia="en-IE"/>
+        </w:rPr>
+        <w:drawing>
+          <wp:inline distT="0" distB="0" distL="0" distR="0" wp14:anchorId="5085BA99" wp14:editId="7E842A93">
+            <wp:extent cx="5810250" cy="4514850"/>
+            <wp:effectExtent l="0" t="0" r="0" b="0"/>
+            <wp:docPr id="3" name="Picture 3"/>
+            <wp:cNvGraphicFramePr>
+              <a:graphicFrameLocks xmlns:a="http://schemas.openxmlformats.org/drawingml/2006/main" noChangeAspect="1"/>
+            </wp:cNvGraphicFramePr>
+            <a:graphic xmlns:a="http://schemas.openxmlformats.org/drawingml/2006/main">
+              <a:graphicData uri="http://schemas.openxmlformats.org/drawingml/2006/picture">
+                <pic:pic xmlns:pic="http://schemas.openxmlformats.org/drawingml/2006/picture">
+                  <pic:nvPicPr>
+                    <pic:cNvPr id="1" name=""/>
+                    <pic:cNvPicPr/>
+                  </pic:nvPicPr>
+                  <pic:blipFill>
+                    <a:blip r:embed="rId11"/>
+                    <a:stretch>
+                      <a:fillRect/>
+                    </a:stretch>
+                  </pic:blipFill>
+                  <pic:spPr>
+                    <a:xfrm>
+                      <a:off x="0" y="0"/>
+                      <a:ext cx="5810250" cy="4514850"/>
+                    </a:xfrm>
+                    <a:prstGeom prst="rect">
+                      <a:avLst/>
+                    </a:prstGeom>
+                  </pic:spPr>
+                </pic:pic>
+              </a:graphicData>
+            </a:graphic>
+          </wp:inline>
+        </w:drawing>
+      </w:r>
+    </w:p>
     <w:p/>
     <w:p>
       <w:pPr>
         <w:pStyle w:val="Heading2"/>
       </w:pPr>
-      <w:bookmarkStart w:id="18" w:name="_Toc476597019"/>
-      <w:r>
-        <w:lastRenderedPageBreak/>
+      <w:bookmarkStart w:id="19" w:name="_Toc476597019"/>
+      <w:r>
         <w:t>Section 3 – System UML Diagrams</w:t>
       </w:r>
-      <w:bookmarkEnd w:id="18"/>
+      <w:bookmarkEnd w:id="19"/>
     </w:p>
     <w:p>
       <w:r>
@@ -3043,11 +3087,11 @@
       <w:pPr>
         <w:pStyle w:val="Heading2"/>
       </w:pPr>
-      <w:bookmarkStart w:id="19" w:name="_Toc476597020"/>
+      <w:bookmarkStart w:id="20" w:name="_Toc476597020"/>
       <w:r>
         <w:t>Section 4 – Code Screen Captures</w:t>
       </w:r>
-      <w:bookmarkEnd w:id="19"/>
+      <w:bookmarkEnd w:id="20"/>
     </w:p>
     <w:p>
       <w:r>
@@ -3070,11 +3114,11 @@
       <w:pPr>
         <w:pStyle w:val="Heading2"/>
       </w:pPr>
-      <w:bookmarkStart w:id="20" w:name="_Toc476597021"/>
+      <w:bookmarkStart w:id="21" w:name="_Toc476597021"/>
       <w:r>
         <w:t>Section 5 – Evaluation of Work</w:t>
       </w:r>
-      <w:bookmarkEnd w:id="20"/>
+      <w:bookmarkEnd w:id="21"/>
     </w:p>
     <w:p>
       <w:r>
@@ -3094,7 +3138,15 @@
     </w:p>
     <w:p>
       <w:r>
-        <w:t>Better data model. i.e. the objects we use to parse the flows.</w:t>
+        <w:t xml:space="preserve">Better data model. </w:t>
+      </w:r>
+      <w:proofErr w:type="gramStart"/>
+      <w:r>
+        <w:t>i.e</w:t>
+      </w:r>
+      <w:proofErr w:type="gramEnd"/>
+      <w:r>
+        <w:t>. the objects we use to parse the flows.</w:t>
       </w:r>
     </w:p>
     <w:p>
@@ -3106,8 +3158,6 @@
       <w:r>
         <w:t>More intelligent – use to find Botnet activity?</w:t>
       </w:r>
-      <w:bookmarkStart w:id="21" w:name="_GoBack"/>
-      <w:bookmarkEnd w:id="21"/>
     </w:p>
     <w:sectPr>
       <w:pgSz w:w="16838" w:h="11906" w:orient="landscape"/>
@@ -3122,7 +3172,7 @@
 </file>
 
 <file path=word/styles.xml><?xml version="1.0" encoding="utf-8"?>
-<w:styles xmlns:mc="http://schemas.openxmlformats.org/markup-compatibility/2006" xmlns:r="http://schemas.openxmlformats.org/officeDocument/2006/relationships" xmlns:w="http://schemas.openxmlformats.org/wordprocessingml/2006/main" xmlns:w14="http://schemas.microsoft.com/office/word/2010/wordml" mc:Ignorable="w14">
+<w:styles xmlns:mc="http://schemas.openxmlformats.org/markup-compatibility/2006" xmlns:r="http://schemas.openxmlformats.org/officeDocument/2006/relationships" xmlns:w="http://schemas.openxmlformats.org/wordprocessingml/2006/main" xmlns:w14="http://schemas.microsoft.com/office/word/2010/wordml" xmlns:w15="http://schemas.microsoft.com/office/word/2012/wordml" mc:Ignorable="w14 w15">
   <w:docDefaults>
     <w:rPrDefault>
       <w:rPr>
@@ -3138,553 +3188,378 @@
       </w:pPr>
     </w:pPrDefault>
   </w:docDefaults>
-  <w:latentStyles w:defLockedState="0" w:defUIPriority="99" w:defSemiHidden="1" w:defUnhideWhenUsed="1" w:defQFormat="0" w:count="267">
-    <w:lsdException w:name="Normal" w:semiHidden="0" w:uiPriority="0" w:unhideWhenUsed="0" w:qFormat="1"/>
-    <w:lsdException w:name="heading 1" w:semiHidden="0" w:uiPriority="9" w:unhideWhenUsed="0" w:qFormat="1"/>
-    <w:lsdException w:name="heading 2" w:uiPriority="9" w:qFormat="1"/>
-    <w:lsdException w:name="heading 3" w:uiPriority="9" w:qFormat="1"/>
-    <w:lsdException w:name="heading 4" w:uiPriority="9" w:qFormat="1"/>
-    <w:lsdException w:name="heading 5" w:uiPriority="9" w:qFormat="1"/>
-    <w:lsdException w:name="heading 6" w:uiPriority="9" w:qFormat="1"/>
-    <w:lsdException w:name="heading 7" w:uiPriority="9" w:qFormat="1"/>
-    <w:lsdException w:name="heading 8" w:uiPriority="9" w:qFormat="1"/>
-    <w:lsdException w:name="heading 9" w:uiPriority="9" w:qFormat="1"/>
-    <w:lsdException w:name="toc 1" w:uiPriority="39"/>
-    <w:lsdException w:name="toc 2" w:uiPriority="39"/>
-    <w:lsdException w:name="toc 3" w:uiPriority="39"/>
-    <w:lsdException w:name="toc 4" w:uiPriority="39"/>
-    <w:lsdException w:name="toc 5" w:uiPriority="39"/>
-    <w:lsdException w:name="toc 6" w:uiPriority="39"/>
-    <w:lsdException w:name="toc 7" w:uiPriority="39"/>
-    <w:lsdException w:name="toc 8" w:uiPriority="39"/>
-    <w:lsdException w:name="toc 9" w:uiPriority="39"/>
-    <w:lsdException w:name="caption" w:uiPriority="35" w:qFormat="1"/>
-    <w:lsdException w:name="Title" w:semiHidden="0" w:uiPriority="10" w:unhideWhenUsed="0" w:qFormat="1"/>
-    <w:lsdException w:name="Default Paragraph Font" w:uiPriority="1"/>
-    <w:lsdException w:name="Subtitle" w:semiHidden="0" w:uiPriority="11" w:unhideWhenUsed="0" w:qFormat="1"/>
-    <w:lsdException w:name="Strong" w:semiHidden="0" w:uiPriority="22" w:unhideWhenUsed="0" w:qFormat="1"/>
-    <w:lsdException w:name="Emphasis" w:semiHidden="0" w:uiPriority="20" w:unhideWhenUsed="0" w:qFormat="1"/>
-    <w:lsdException w:name="Table Grid" w:semiHidden="0" w:uiPriority="59" w:unhideWhenUsed="0"/>
-    <w:lsdException w:name="Placeholder Text" w:unhideWhenUsed="0"/>
-    <w:lsdException w:name="No Spacing" w:semiHidden="0" w:uiPriority="1" w:unhideWhenUsed="0" w:qFormat="1"/>
-    <w:lsdException w:name="Light Shading" w:semiHidden="0" w:uiPriority="60" w:unhideWhenUsed="0"/>
-    <w:lsdException w:name="Light List" w:semiHidden="0" w:uiPriority="61" w:unhideWhenUsed="0"/>
-    <w:lsdException w:name="Light Grid" w:semiHidden="0" w:uiPriority="62" w:unhideWhenUsed="0"/>
-    <w:lsdException w:name="Medium Shading 1" w:semiHidden="0" w:uiPriority="63" w:unhideWhenUsed="0"/>
-    <w:lsdException w:name="Medium Shading 2" w:semiHidden="0" w:uiPriority="64" w:unhideWhenUsed="0"/>
-    <w:lsdException w:name="Medium List 1" w:semiHidden="0" w:uiPriority="65" w:unhideWhenUsed="0"/>
-    <w:lsdException w:name="Medium List 2" w:semiHidden="0" w:uiPriority="66" w:unhideWhenUsed="0"/>
-    <w:lsdException w:name="Medium Grid 1" w:semiHidden="0" w:uiPriority="67" w:unhideWhenUsed="0"/>
-    <w:lsdException w:name="Medium Grid 2" w:semiHidden="0" w:uiPriority="68" w:unhideWhenUsed="0"/>
-    <w:lsdException w:name="Medium Grid 3" w:semiHidden="0" w:uiPriority="69" w:unhideWhenUsed="0"/>
-    <w:lsdException w:name="Dark List" w:semiHidden="0" w:uiPriority="70" w:unhideWhenUsed="0"/>
-    <w:lsdException w:name="Colorful Shading" w:semiHidden="0" w:uiPriority="71" w:unhideWhenUsed="0"/>
-    <w:lsdException w:name="Colorful List" w:semiHidden="0" w:uiPriority="72" w:unhideWhenUsed="0"/>
-    <w:lsdException w:name="Colorful Grid" w:semiHidden="0" w:uiPriority="73" w:unhideWhenUsed="0"/>
-    <w:lsdException w:name="Light Shading Accent 1" w:semiHidden="0" w:uiPriority="60" w:unhideWhenUsed="0"/>
-    <w:lsdException w:name="Light List Accent 1" w:semiHidden="0" w:uiPriority="61" w:unhideWhenUsed="0"/>
-    <w:lsdException w:name="Light Grid Accent 1" w:semiHidden="0" w:uiPriority="62" w:unhideWhenUsed="0"/>
-    <w:lsdException w:name="Medium Shading 1 Accent 1" w:semiHidden="0" w:uiPriority="63" w:unhideWhenUsed="0"/>
-    <w:lsdException w:name="Medium Shading 2 Accent 1" w:semiHidden="0" w:uiPriority="64" w:unhideWhenUsed="0"/>
-    <w:lsdException w:name="Medium List 1 Accent 1" w:semiHidden="0" w:uiPriority="65" w:unhideWhenUsed="0"/>
-    <w:lsdException w:name="Revision" w:unhideWhenUsed="0"/>
-    <w:lsdException w:name="List Paragraph" w:semiHidden="0" w:uiPriority="34" w:unhideWhenUsed="0" w:qFormat="1"/>
-    <w:lsdException w:name="Quote" w:semiHidden="0" w:uiPriority="29" w:unhideWhenUsed="0" w:qFormat="1"/>
-    <w:lsdException w:name="Intense Quote" w:semiHidden="0" w:uiPriority="30" w:unhideWhenUsed="0" w:qFormat="1"/>
-    <w:lsdException w:name="Medium List 2 Accent 1" w:semiHidden="0" w:uiPriority="66" w:unhideWhenUsed="0"/>
-    <w:lsdException w:name="Medium Grid 1 Accent 1" w:semiHidden="0" w:uiPriority="67" w:unhideWhenUsed="0"/>
-    <w:lsdException w:name="Medium Grid 2 Accent 1" w:semiHidden="0" w:uiPriority="68" w:unhideWhenUsed="0"/>
-    <w:lsdException w:name="Medium Grid 3 Accent 1" w:semiHidden="0" w:uiPriority="69" w:unhideWhenUsed="0"/>
-    <w:lsdException w:name="Dark List Accent 1" w:semiHidden="0" w:uiPriority="70" w:unhideWhenUsed="0"/>
-    <w:lsdException w:name="Colorful Shading Accent 1" w:semiHidden="0" w:uiPriority="71" w:unhideWhenUsed="0"/>
-    <w:lsdException w:name="Colorful List Accent 1" w:semiHidden="0" w:uiPriority="72" w:unhideWhenUsed="0"/>
-    <w:lsdException w:name="Colorful Grid Accent 1" w:semiHidden="0" w:uiPriority="73" w:unhideWhenUsed="0"/>
-    <w:lsdException w:name="Light Shading Accent 2" w:semiHidden="0" w:uiPriority="60" w:unhideWhenUsed="0"/>
-    <w:lsdException w:name="Light List Accent 2" w:semiHidden="0" w:uiPriority="61" w:unhideWhenUsed="0"/>
-    <w:lsdException w:name="Light Grid Accent 2" w:semiHidden="0" w:uiPriority="62" w:unhideWhenUsed="0"/>
-    <w:lsdException w:name="Medium Shading 1 Accent 2" w:semiHidden="0" w:uiPriority="63" w:unhideWhenUsed="0"/>
-    <w:lsdException w:name="Medium Shading 2 Accent 2" w:semiHidden="0" w:uiPriority="64" w:unhideWhenUsed="0"/>
-    <w:lsdException w:name="Medium List 1 Accent 2" w:semiHidden="0" w:uiPriority="65" w:unhideWhenUsed="0"/>
-    <w:lsdException w:name="Medium List 2 Accent 2" w:semiHidden="0" w:uiPriority="66" w:unhideWhenUsed="0"/>
-    <w:lsdException w:name="Medium Grid 1 Accent 2" w:semiHidden="0" w:uiPriority="67" w:unhideWhenUsed="0"/>
-    <w:lsdException w:name="Medium Grid 2 Accent 2" w:semiHidden="0" w:uiPriority="68" w:unhideWhenUsed="0"/>
-    <w:lsdException w:name="Medium Grid 3 Accent 2" w:semiHidden="0" w:uiPriority="69" w:unhideWhenUsed="0"/>
-    <w:lsdException w:name="Dark List Accent 2" w:semiHidden="0" w:uiPriority="70" w:unhideWhenUsed="0"/>
-    <w:lsdException w:name="Colorful Shading Accent 2" w:semiHidden="0" w:uiPriority="71" w:unhideWhenUsed="0"/>
-    <w:lsdException w:name="Colorful List Accent 2" w:semiHidden="0" w:uiPriority="72" w:unhideWhenUsed="0"/>
-    <w:lsdException w:name="Colorful Grid Accent 2" w:semiHidden="0" w:uiPriority="73" w:unhideWhenUsed="0"/>
-    <w:lsdException w:name="Light Shading Accent 3" w:semiHidden="0" w:uiPriority="60" w:unhideWhenUsed="0"/>
-    <w:lsdException w:name="Light List Accent 3" w:semiHidden="0" w:uiPriority="61" w:unhideWhenUsed="0"/>
-    <w:lsdException w:name="Light Grid Accent 3" w:semiHidden="0" w:uiPriority="62" w:unhideWhenUsed="0"/>
-    <w:lsdException w:name="Medium Shading 1 Accent 3" w:semiHidden="0" w:uiPriority="63" w:unhideWhenUsed="0"/>
-    <w:lsdException w:name="Medium Shading 2 Accent 3" w:semiHidden="0" w:uiPriority="64" w:unhideWhenUsed="0"/>
-    <w:lsdException w:name="Medium List 1 Accent 3" w:semiHidden="0" w:uiPriority="65" w:unhideWhenUsed="0"/>
-    <w:lsdException w:name="Medium List 2 Accent 3" w:semiHidden="0" w:uiPriority="66" w:unhideWhenUsed="0"/>
-    <w:lsdException w:name="Medium Grid 1 Accent 3" w:semiHidden="0" w:uiPriority="67" w:unhideWhenUsed="0"/>
-    <w:lsdException w:name="Medium Grid 2 Accent 3" w:semiHidden="0" w:uiPriority="68" w:unhideWhenUsed="0"/>
-    <w:lsdException w:name="Medium Grid 3 Accent 3" w:semiHidden="0" w:uiPriority="69" w:unhideWhenUsed="0"/>
-    <w:lsdException w:name="Dark List Accent 3" w:semiHidden="0" w:uiPriority="70" w:unhideWhenUsed="0"/>
-    <w:lsdException w:name="Colorful Shading Accent 3" w:semiHidden="0" w:uiPriority="71" w:unhideWhenUsed="0"/>
-    <w:lsdException w:name="Colorful List Accent 3" w:semiHidden="0" w:uiPriority="72" w:unhideWhenUsed="0"/>
-    <w:lsdException w:name="Colorful Grid Accent 3" w:semiHidden="0" w:uiPriority="73" w:unhideWhenUsed="0"/>
-    <w:lsdException w:name="Light Shading Accent 4" w:semiHidden="0" w:uiPriority="60" w:unhideWhenUsed="0"/>
-    <w:lsdException w:name="Light List Accent 4" w:semiHidden="0" w:uiPriority="61" w:unhideWhenUsed="0"/>
-    <w:lsdException w:name="Light Grid Accent 4" w:semiHidden="0" w:uiPriority="62" w:unhideWhenUsed="0"/>
-    <w:lsdException w:name="Medium Shading 1 Accent 4" w:semiHidden="0" w:uiPriority="63" w:unhideWhenUsed="0"/>
-    <w:lsdException w:name="Medium Shading 2 Accent 4" w:semiHidden="0" w:uiPriority="64" w:unhideWhenUsed="0"/>
-    <w:lsdException w:name="Medium List 1 Accent 4" w:semiHidden="0" w:uiPriority="65" w:unhideWhenUsed="0"/>
-    <w:lsdException w:name="Medium List 2 Accent 4" w:semiHidden="0" w:uiPriority="66" w:unhideWhenUsed="0"/>
-    <w:lsdException w:name="Medium Grid 1 Accent 4" w:semiHidden="0" w:uiPriority="67" w:unhideWhenUsed="0"/>
-    <w:lsdException w:name="Medium Grid 2 Accent 4" w:semiHidden="0" w:uiPriority="68" w:unhideWhenUsed="0"/>
-    <w:lsdException w:name="Medium Grid 3 Accent 4" w:semiHidden="0" w:uiPriority="69" w:unhideWhenUsed="0"/>
-    <w:lsdException w:name="Dark List Accent 4" w:semiHidden="0" w:uiPriority="70" w:unhideWhenUsed="0"/>
-    <w:lsdException w:name="Colorful Shading Accent 4" w:semiHidden="0" w:uiPriority="71" w:unhideWhenUsed="0"/>
-    <w:lsdException w:name="Colorful List Accent 4" w:semiHidden="0" w:uiPriority="72" w:unhideWhenUsed="0"/>
-    <w:lsdException w:name="Colorful Grid Accent 4" w:semiHidden="0" w:uiPriority="73" w:unhideWhenUsed="0"/>
-    <w:lsdException w:name="Light Shading Accent 5" w:semiHidden="0" w:uiPriority="60" w:unhideWhenUsed="0"/>
-    <w:lsdException w:name="Light List Accent 5" w:semiHidden="0" w:uiPriority="61" w:unhideWhenUsed="0"/>
-    <w:lsdException w:name="Light Grid Accent 5" w:semiHidden="0" w:uiPriority="62" w:unhideWhenUsed="0"/>
-    <w:lsdException w:name="Medium Shading 1 Accent 5" w:semiHidden="0" w:uiPriority="63" w:unhideWhenUsed="0"/>
-    <w:lsdException w:name="Medium Shading 2 Accent 5" w:semiHidden="0" w:uiPriority="64" w:unhideWhenUsed="0"/>
-    <w:lsdException w:name="Medium List 1 Accent 5" w:semiHidden="0" w:uiPriority="65" w:unhideWhenUsed="0"/>
-    <w:lsdException w:name="Medium List 2 Accent 5" w:semiHidden="0" w:uiPriority="66" w:unhideWhenUsed="0"/>
-    <w:lsdException w:name="Medium Grid 1 Accent 5" w:semiHidden="0" w:uiPriority="67" w:unhideWhenUsed="0"/>
-    <w:lsdException w:name="Medium Grid 2 Accent 5" w:semiHidden="0" w:uiPriority="68" w:unhideWhenUsed="0"/>
-    <w:lsdException w:name="Medium Grid 3 Accent 5" w:semiHidden="0" w:uiPriority="69" w:unhideWhenUsed="0"/>
-    <w:lsdException w:name="Dark List Accent 5" w:semiHidden="0" w:uiPriority="70" w:unhideWhenUsed="0"/>
-    <w:lsdException w:name="Colorful Shading Accent 5" w:semiHidden="0" w:uiPriority="71" w:unhideWhenUsed="0"/>
-    <w:lsdException w:name="Colorful List Accent 5" w:semiHidden="0" w:uiPriority="72" w:unhideWhenUsed="0"/>
-    <w:lsdException w:name="Colorful Grid Accent 5" w:semiHidden="0" w:uiPriority="73" w:unhideWhenUsed="0"/>
-    <w:lsdException w:name="Light Shading Accent 6" w:semiHidden="0" w:uiPriority="60" w:unhideWhenUsed="0"/>
-    <w:lsdException w:name="Light List Accent 6" w:semiHidden="0" w:uiPriority="61" w:unhideWhenUsed="0"/>
-    <w:lsdException w:name="Light Grid Accent 6" w:semiHidden="0" w:uiPriority="62" w:unhideWhenUsed="0"/>
-    <w:lsdException w:name="Medium Shading 1 Accent 6" w:semiHidden="0" w:uiPriority="63" w:unhideWhenUsed="0"/>
-    <w:lsdException w:name="Medium Shading 2 Accent 6" w:semiHidden="0" w:uiPriority="64" w:unhideWhenUsed="0"/>
-    <w:lsdException w:name="Medium List 1 Accent 6" w:semiHidden="0" w:uiPriority="65" w:unhideWhenUsed="0"/>
-    <w:lsdException w:name="Medium List 2 Accent 6" w:semiHidden="0" w:uiPriority="66" w:unhideWhenUsed="0"/>
-    <w:lsdException w:name="Medium Grid 1 Accent 6" w:semiHidden="0" w:uiPriority="67" w:unhideWhenUsed="0"/>
-    <w:lsdException w:name="Medium Grid 2 Accent 6" w:semiHidden="0" w:uiPriority="68" w:unhideWhenUsed="0"/>
-    <w:lsdException w:name="Medium Grid 3 Accent 6" w:semiHidden="0" w:uiPriority="69" w:unhideWhenUsed="0"/>
-    <w:lsdException w:name="Dark List Accent 6" w:semiHidden="0" w:uiPriority="70" w:unhideWhenUsed="0"/>
-    <w:lsdException w:name="Colorful Shading Accent 6" w:semiHidden="0" w:uiPriority="71" w:unhideWhenUsed="0"/>
-    <w:lsdException w:name="Colorful List Accent 6" w:semiHidden="0" w:uiPriority="72" w:unhideWhenUsed="0"/>
-    <w:lsdException w:name="Colorful Grid Accent 6" w:semiHidden="0" w:uiPriority="73" w:unhideWhenUsed="0"/>
-    <w:lsdException w:name="Subtle Emphasis" w:semiHidden="0" w:uiPriority="19" w:unhideWhenUsed="0" w:qFormat="1"/>
-    <w:lsdException w:name="Intense Emphasis" w:semiHidden="0" w:uiPriority="21" w:unhideWhenUsed="0" w:qFormat="1"/>
-    <w:lsdException w:name="Subtle Reference" w:semiHidden="0" w:uiPriority="31" w:unhideWhenUsed="0" w:qFormat="1"/>
-    <w:lsdException w:name="Intense Reference" w:semiHidden="0" w:uiPriority="32" w:unhideWhenUsed="0" w:qFormat="1"/>
-    <w:lsdException w:name="Book Title" w:semiHidden="0" w:uiPriority="33" w:unhideWhenUsed="0" w:qFormat="1"/>
-    <w:lsdException w:name="Bibliography" w:uiPriority="37"/>
-    <w:lsdException w:name="TOC Heading" w:uiPriority="39" w:qFormat="1"/>
-  </w:latentStyles>
-  <w:style w:type="paragraph" w:default="1" w:styleId="Normal">
-    <w:name w:val="Normal"/>
-    <w:qFormat/>
-  </w:style>
-  <w:style w:type="paragraph" w:styleId="Heading1">
-    <w:name w:val="heading 1"/>
-    <w:basedOn w:val="Normal"/>
-    <w:next w:val="Normal"/>
-    <w:link w:val="Heading1Char"/>
-    <w:uiPriority w:val="9"/>
-    <w:qFormat/>
-    <w:rsid w:val="009D5F0C"/>
-    <w:pPr>
-      <w:keepNext/>
-      <w:keepLines/>
-      <w:spacing w:before="480" w:after="0"/>
-      <w:outlineLvl w:val="0"/>
-    </w:pPr>
-    <w:rPr>
-      <w:rFonts w:asciiTheme="majorHAnsi" w:eastAsiaTheme="majorEastAsia" w:hAnsiTheme="majorHAnsi" w:cstheme="majorBidi"/>
-      <w:b/>
-      <w:bCs/>
-      <w:color w:val="365F91" w:themeColor="accent1" w:themeShade="BF"/>
-      <w:sz w:val="28"/>
-      <w:szCs w:val="28"/>
-    </w:rPr>
-  </w:style>
-  <w:style w:type="paragraph" w:styleId="Heading2">
-    <w:name w:val="heading 2"/>
-    <w:basedOn w:val="Normal"/>
-    <w:next w:val="Normal"/>
-    <w:link w:val="Heading2Char"/>
-    <w:uiPriority w:val="9"/>
-    <w:unhideWhenUsed/>
-    <w:qFormat/>
-    <w:rsid w:val="00C3374E"/>
-    <w:pPr>
-      <w:keepNext/>
-      <w:keepLines/>
-      <w:spacing w:before="200" w:after="0"/>
-      <w:outlineLvl w:val="1"/>
-    </w:pPr>
-    <w:rPr>
-      <w:rFonts w:asciiTheme="majorHAnsi" w:eastAsiaTheme="majorEastAsia" w:hAnsiTheme="majorHAnsi" w:cstheme="majorBidi"/>
-      <w:b/>
-      <w:bCs/>
-      <w:color w:val="4F81BD" w:themeColor="accent1"/>
-      <w:sz w:val="26"/>
-      <w:szCs w:val="26"/>
-    </w:rPr>
-  </w:style>
-  <w:style w:type="paragraph" w:styleId="Heading3">
-    <w:name w:val="heading 3"/>
-    <w:basedOn w:val="Normal"/>
-    <w:next w:val="Normal"/>
-    <w:link w:val="Heading3Char"/>
-    <w:uiPriority w:val="9"/>
-    <w:unhideWhenUsed/>
-    <w:qFormat/>
-    <w:rsid w:val="00BF4A09"/>
-    <w:pPr>
-      <w:keepNext/>
-      <w:keepLines/>
-      <w:spacing w:before="200" w:after="0"/>
-      <w:outlineLvl w:val="2"/>
-    </w:pPr>
-    <w:rPr>
-      <w:rFonts w:asciiTheme="majorHAnsi" w:eastAsiaTheme="majorEastAsia" w:hAnsiTheme="majorHAnsi" w:cstheme="majorBidi"/>
-      <w:b/>
-      <w:bCs/>
-      <w:color w:val="4F81BD" w:themeColor="accent1"/>
-    </w:rPr>
-  </w:style>
-  <w:style w:type="character" w:default="1" w:styleId="DefaultParagraphFont">
-    <w:name w:val="Default Paragraph Font"/>
-    <w:uiPriority w:val="1"/>
-    <w:semiHidden/>
-    <w:unhideWhenUsed/>
-  </w:style>
-  <w:style w:type="table" w:default="1" w:styleId="TableNormal">
-    <w:name w:val="Normal Table"/>
-    <w:uiPriority w:val="99"/>
-    <w:semiHidden/>
-    <w:unhideWhenUsed/>
-    <w:tblPr>
-      <w:tblInd w:w="0" w:type="dxa"/>
-      <w:tblCellMar>
-        <w:top w:w="0" w:type="dxa"/>
-        <w:left w:w="108" w:type="dxa"/>
-        <w:bottom w:w="0" w:type="dxa"/>
-        <w:right w:w="108" w:type="dxa"/>
-      </w:tblCellMar>
-    </w:tblPr>
-  </w:style>
-  <w:style w:type="numbering" w:default="1" w:styleId="NoList">
-    <w:name w:val="No List"/>
-    <w:uiPriority w:val="99"/>
-    <w:semiHidden/>
-    <w:unhideWhenUsed/>
-  </w:style>
-  <w:style w:type="paragraph" w:styleId="NoSpacing">
-    <w:name w:val="No Spacing"/>
-    <w:link w:val="NoSpacingChar"/>
-    <w:uiPriority w:val="1"/>
-    <w:qFormat/>
-    <w:rsid w:val="00C3374E"/>
-    <w:pPr>
-      <w:spacing w:after="0" w:line="240" w:lineRule="auto"/>
-    </w:pPr>
-    <w:rPr>
-      <w:rFonts w:eastAsiaTheme="minorEastAsia"/>
-      <w:lang w:val="en-US" w:eastAsia="ja-JP"/>
-    </w:rPr>
-  </w:style>
-  <w:style w:type="character" w:customStyle="1" w:styleId="NoSpacingChar">
-    <w:name w:val="No Spacing Char"/>
-    <w:basedOn w:val="DefaultParagraphFont"/>
-    <w:link w:val="NoSpacing"/>
-    <w:uiPriority w:val="1"/>
-    <w:rsid w:val="00C3374E"/>
-    <w:rPr>
-      <w:rFonts w:eastAsiaTheme="minorEastAsia"/>
-      <w:lang w:val="en-US" w:eastAsia="ja-JP"/>
-    </w:rPr>
-  </w:style>
-  <w:style w:type="paragraph" w:styleId="BalloonText">
-    <w:name w:val="Balloon Text"/>
-    <w:basedOn w:val="Normal"/>
-    <w:link w:val="BalloonTextChar"/>
-    <w:uiPriority w:val="99"/>
-    <w:semiHidden/>
-    <w:unhideWhenUsed/>
-    <w:rsid w:val="00C3374E"/>
-    <w:pPr>
-      <w:spacing w:after="0" w:line="240" w:lineRule="auto"/>
-    </w:pPr>
-    <w:rPr>
-      <w:rFonts w:ascii="Tahoma" w:hAnsi="Tahoma" w:cs="Tahoma"/>
-      <w:sz w:val="16"/>
-      <w:szCs w:val="16"/>
-    </w:rPr>
-  </w:style>
-  <w:style w:type="character" w:customStyle="1" w:styleId="BalloonTextChar">
-    <w:name w:val="Balloon Text Char"/>
-    <w:basedOn w:val="DefaultParagraphFont"/>
-    <w:link w:val="BalloonText"/>
-    <w:uiPriority w:val="99"/>
-    <w:semiHidden/>
-    <w:rsid w:val="00C3374E"/>
-    <w:rPr>
-      <w:rFonts w:ascii="Tahoma" w:hAnsi="Tahoma" w:cs="Tahoma"/>
-      <w:sz w:val="16"/>
-      <w:szCs w:val="16"/>
-    </w:rPr>
-  </w:style>
-  <w:style w:type="character" w:customStyle="1" w:styleId="Heading2Char">
-    <w:name w:val="Heading 2 Char"/>
-    <w:basedOn w:val="DefaultParagraphFont"/>
-    <w:link w:val="Heading2"/>
-    <w:uiPriority w:val="9"/>
-    <w:rsid w:val="00C3374E"/>
-    <w:rPr>
-      <w:rFonts w:asciiTheme="majorHAnsi" w:eastAsiaTheme="majorEastAsia" w:hAnsiTheme="majorHAnsi" w:cstheme="majorBidi"/>
-      <w:b/>
-      <w:bCs/>
-      <w:color w:val="4F81BD" w:themeColor="accent1"/>
-      <w:sz w:val="26"/>
-      <w:szCs w:val="26"/>
-    </w:rPr>
-  </w:style>
-  <w:style w:type="character" w:customStyle="1" w:styleId="Heading3Char">
-    <w:name w:val="Heading 3 Char"/>
-    <w:basedOn w:val="DefaultParagraphFont"/>
-    <w:link w:val="Heading3"/>
-    <w:uiPriority w:val="9"/>
-    <w:rsid w:val="00BF4A09"/>
-    <w:rPr>
-      <w:rFonts w:asciiTheme="majorHAnsi" w:eastAsiaTheme="majorEastAsia" w:hAnsiTheme="majorHAnsi" w:cstheme="majorBidi"/>
-      <w:b/>
-      <w:bCs/>
-      <w:color w:val="4F81BD" w:themeColor="accent1"/>
-    </w:rPr>
-  </w:style>
-  <w:style w:type="character" w:customStyle="1" w:styleId="Heading1Char">
-    <w:name w:val="Heading 1 Char"/>
-    <w:basedOn w:val="DefaultParagraphFont"/>
-    <w:link w:val="Heading1"/>
-    <w:uiPriority w:val="9"/>
-    <w:rsid w:val="009D5F0C"/>
-    <w:rPr>
-      <w:rFonts w:asciiTheme="majorHAnsi" w:eastAsiaTheme="majorEastAsia" w:hAnsiTheme="majorHAnsi" w:cstheme="majorBidi"/>
-      <w:b/>
-      <w:bCs/>
-      <w:color w:val="365F91" w:themeColor="accent1" w:themeShade="BF"/>
-      <w:sz w:val="28"/>
-      <w:szCs w:val="28"/>
-    </w:rPr>
-  </w:style>
-  <w:style w:type="paragraph" w:styleId="TOCHeading">
-    <w:name w:val="TOC Heading"/>
-    <w:basedOn w:val="Heading1"/>
-    <w:next w:val="Normal"/>
-    <w:uiPriority w:val="39"/>
-    <w:unhideWhenUsed/>
-    <w:qFormat/>
-    <w:rsid w:val="009D5F0C"/>
-    <w:pPr>
-      <w:outlineLvl w:val="9"/>
-    </w:pPr>
-    <w:rPr>
-      <w:lang w:val="en-US" w:eastAsia="ja-JP"/>
-    </w:rPr>
-  </w:style>
-  <w:style w:type="paragraph" w:styleId="TOC2">
-    <w:name w:val="toc 2"/>
-    <w:basedOn w:val="Normal"/>
-    <w:next w:val="Normal"/>
-    <w:autoRedefine/>
-    <w:uiPriority w:val="39"/>
-    <w:unhideWhenUsed/>
-    <w:rsid w:val="009D5F0C"/>
-    <w:pPr>
-      <w:spacing w:after="100"/>
-      <w:ind w:left="220"/>
-    </w:pPr>
-  </w:style>
-  <w:style w:type="paragraph" w:styleId="TOC3">
-    <w:name w:val="toc 3"/>
-    <w:basedOn w:val="Normal"/>
-    <w:next w:val="Normal"/>
-    <w:autoRedefine/>
-    <w:uiPriority w:val="39"/>
-    <w:unhideWhenUsed/>
-    <w:rsid w:val="009D5F0C"/>
-    <w:pPr>
-      <w:spacing w:after="100"/>
-      <w:ind w:left="440"/>
-    </w:pPr>
-  </w:style>
-  <w:style w:type="character" w:styleId="Hyperlink">
-    <w:name w:val="Hyperlink"/>
-    <w:basedOn w:val="DefaultParagraphFont"/>
-    <w:uiPriority w:val="99"/>
-    <w:unhideWhenUsed/>
-    <w:rsid w:val="009D5F0C"/>
-    <w:rPr>
-      <w:color w:val="0000FF" w:themeColor="hyperlink"/>
-      <w:u w:val="single"/>
-    </w:rPr>
-  </w:style>
-</w:styles>
-</file>
-
-<file path=word/stylesWithEffects.xml><?xml version="1.0" encoding="utf-8"?>
-<w:styles xmlns:wpc="http://schemas.microsoft.com/office/word/2010/wordprocessingCanvas" xmlns:mc="http://schemas.openxmlformats.org/markup-compatibility/2006" xmlns:o="urn:schemas-microsoft-com:office:office" xmlns:r="http://schemas.openxmlformats.org/officeDocument/2006/relationships" xmlns:m="http://schemas.openxmlformats.org/officeDocument/2006/math" xmlns:v="urn:schemas-microsoft-com:vml" xmlns:wp14="http://schemas.microsoft.com/office/word/2010/wordprocessingDrawing" xmlns:wp="http://schemas.openxmlformats.org/drawingml/2006/wordprocessingDrawing" xmlns:w10="urn:schemas-microsoft-com:office:word" xmlns:w="http://schemas.openxmlformats.org/wordprocessingml/2006/main" xmlns:w14="http://schemas.microsoft.com/office/word/2010/wordml" xmlns:wpg="http://schemas.microsoft.com/office/word/2010/wordprocessingGroup" xmlns:wpi="http://schemas.microsoft.com/office/word/2010/wordprocessingInk" xmlns:wne="http://schemas.microsoft.com/office/word/2006/wordml" xmlns:wps="http://schemas.microsoft.com/office/word/2010/wordprocessingShape" mc:Ignorable="w14 wp14">
-  <w:docDefaults>
-    <w:rPrDefault>
-      <w:rPr>
-        <w:rFonts w:asciiTheme="minorHAnsi" w:eastAsiaTheme="minorHAnsi" w:hAnsiTheme="minorHAnsi" w:cstheme="minorBidi"/>
-        <w:sz w:val="22"/>
-        <w:szCs w:val="22"/>
-        <w:lang w:val="en-IE" w:eastAsia="en-US" w:bidi="ar-SA"/>
-      </w:rPr>
-    </w:rPrDefault>
-    <w:pPrDefault>
-      <w:pPr>
-        <w:spacing w:after="200" w:line="276" w:lineRule="auto"/>
-      </w:pPr>
-    </w:pPrDefault>
-  </w:docDefaults>
-  <w:latentStyles w:defLockedState="0" w:defUIPriority="99" w:defSemiHidden="1" w:defUnhideWhenUsed="1" w:defQFormat="0" w:count="267">
-    <w:lsdException w:name="Normal" w:semiHidden="0" w:uiPriority="0" w:unhideWhenUsed="0" w:qFormat="1"/>
-    <w:lsdException w:name="heading 1" w:semiHidden="0" w:uiPriority="9" w:unhideWhenUsed="0" w:qFormat="1"/>
-    <w:lsdException w:name="heading 2" w:uiPriority="9" w:qFormat="1"/>
-    <w:lsdException w:name="heading 3" w:uiPriority="9" w:qFormat="1"/>
-    <w:lsdException w:name="heading 4" w:uiPriority="9" w:qFormat="1"/>
-    <w:lsdException w:name="heading 5" w:uiPriority="9" w:qFormat="1"/>
-    <w:lsdException w:name="heading 6" w:uiPriority="9" w:qFormat="1"/>
-    <w:lsdException w:name="heading 7" w:uiPriority="9" w:qFormat="1"/>
-    <w:lsdException w:name="heading 8" w:uiPriority="9" w:qFormat="1"/>
-    <w:lsdException w:name="heading 9" w:uiPriority="9" w:qFormat="1"/>
-    <w:lsdException w:name="toc 1" w:uiPriority="39"/>
-    <w:lsdException w:name="toc 2" w:uiPriority="39"/>
-    <w:lsdException w:name="toc 3" w:uiPriority="39"/>
-    <w:lsdException w:name="toc 4" w:uiPriority="39"/>
-    <w:lsdException w:name="toc 5" w:uiPriority="39"/>
-    <w:lsdException w:name="toc 6" w:uiPriority="39"/>
-    <w:lsdException w:name="toc 7" w:uiPriority="39"/>
-    <w:lsdException w:name="toc 8" w:uiPriority="39"/>
-    <w:lsdException w:name="toc 9" w:uiPriority="39"/>
-    <w:lsdException w:name="caption" w:uiPriority="35" w:qFormat="1"/>
-    <w:lsdException w:name="Title" w:semiHidden="0" w:uiPriority="10" w:unhideWhenUsed="0" w:qFormat="1"/>
-    <w:lsdException w:name="Default Paragraph Font" w:uiPriority="1"/>
-    <w:lsdException w:name="Subtitle" w:semiHidden="0" w:uiPriority="11" w:unhideWhenUsed="0" w:qFormat="1"/>
-    <w:lsdException w:name="Strong" w:semiHidden="0" w:uiPriority="22" w:unhideWhenUsed="0" w:qFormat="1"/>
-    <w:lsdException w:name="Emphasis" w:semiHidden="0" w:uiPriority="20" w:unhideWhenUsed="0" w:qFormat="1"/>
-    <w:lsdException w:name="Table Grid" w:semiHidden="0" w:uiPriority="59" w:unhideWhenUsed="0"/>
-    <w:lsdException w:name="Placeholder Text" w:unhideWhenUsed="0"/>
-    <w:lsdException w:name="No Spacing" w:semiHidden="0" w:uiPriority="1" w:unhideWhenUsed="0" w:qFormat="1"/>
-    <w:lsdException w:name="Light Shading" w:semiHidden="0" w:uiPriority="60" w:unhideWhenUsed="0"/>
-    <w:lsdException w:name="Light List" w:semiHidden="0" w:uiPriority="61" w:unhideWhenUsed="0"/>
-    <w:lsdException w:name="Light Grid" w:semiHidden="0" w:uiPriority="62" w:unhideWhenUsed="0"/>
-    <w:lsdException w:name="Medium Shading 1" w:semiHidden="0" w:uiPriority="63" w:unhideWhenUsed="0"/>
-    <w:lsdException w:name="Medium Shading 2" w:semiHidden="0" w:uiPriority="64" w:unhideWhenUsed="0"/>
-    <w:lsdException w:name="Medium List 1" w:semiHidden="0" w:uiPriority="65" w:unhideWhenUsed="0"/>
-    <w:lsdException w:name="Medium List 2" w:semiHidden="0" w:uiPriority="66" w:unhideWhenUsed="0"/>
-    <w:lsdException w:name="Medium Grid 1" w:semiHidden="0" w:uiPriority="67" w:unhideWhenUsed="0"/>
-    <w:lsdException w:name="Medium Grid 2" w:semiHidden="0" w:uiPriority="68" w:unhideWhenUsed="0"/>
-    <w:lsdException w:name="Medium Grid 3" w:semiHidden="0" w:uiPriority="69" w:unhideWhenUsed="0"/>
-    <w:lsdException w:name="Dark List" w:semiHidden="0" w:uiPriority="70" w:unhideWhenUsed="0"/>
-    <w:lsdException w:name="Colorful Shading" w:semiHidden="0" w:uiPriority="71" w:unhideWhenUsed="0"/>
-    <w:lsdException w:name="Colorful List" w:semiHidden="0" w:uiPriority="72" w:unhideWhenUsed="0"/>
-    <w:lsdException w:name="Colorful Grid" w:semiHidden="0" w:uiPriority="73" w:unhideWhenUsed="0"/>
-    <w:lsdException w:name="Light Shading Accent 1" w:semiHidden="0" w:uiPriority="60" w:unhideWhenUsed="0"/>
-    <w:lsdException w:name="Light List Accent 1" w:semiHidden="0" w:uiPriority="61" w:unhideWhenUsed="0"/>
-    <w:lsdException w:name="Light Grid Accent 1" w:semiHidden="0" w:uiPriority="62" w:unhideWhenUsed="0"/>
-    <w:lsdException w:name="Medium Shading 1 Accent 1" w:semiHidden="0" w:uiPriority="63" w:unhideWhenUsed="0"/>
-    <w:lsdException w:name="Medium Shading 2 Accent 1" w:semiHidden="0" w:uiPriority="64" w:unhideWhenUsed="0"/>
-    <w:lsdException w:name="Medium List 1 Accent 1" w:semiHidden="0" w:uiPriority="65" w:unhideWhenUsed="0"/>
-    <w:lsdException w:name="Revision" w:unhideWhenUsed="0"/>
-    <w:lsdException w:name="List Paragraph" w:semiHidden="0" w:uiPriority="34" w:unhideWhenUsed="0" w:qFormat="1"/>
-    <w:lsdException w:name="Quote" w:semiHidden="0" w:uiPriority="29" w:unhideWhenUsed="0" w:qFormat="1"/>
-    <w:lsdException w:name="Intense Quote" w:semiHidden="0" w:uiPriority="30" w:unhideWhenUsed="0" w:qFormat="1"/>
-    <w:lsdException w:name="Medium List 2 Accent 1" w:semiHidden="0" w:uiPriority="66" w:unhideWhenUsed="0"/>
-    <w:lsdException w:name="Medium Grid 1 Accent 1" w:semiHidden="0" w:uiPriority="67" w:unhideWhenUsed="0"/>
-    <w:lsdException w:name="Medium Grid 2 Accent 1" w:semiHidden="0" w:uiPriority="68" w:unhideWhenUsed="0"/>
-    <w:lsdException w:name="Medium Grid 3 Accent 1" w:semiHidden="0" w:uiPriority="69" w:unhideWhenUsed="0"/>
-    <w:lsdException w:name="Dark List Accent 1" w:semiHidden="0" w:uiPriority="70" w:unhideWhenUsed="0"/>
-    <w:lsdException w:name="Colorful Shading Accent 1" w:semiHidden="0" w:uiPriority="71" w:unhideWhenUsed="0"/>
-    <w:lsdException w:name="Colorful List Accent 1" w:semiHidden="0" w:uiPriority="72" w:unhideWhenUsed="0"/>
-    <w:lsdException w:name="Colorful Grid Accent 1" w:semiHidden="0" w:uiPriority="73" w:unhideWhenUsed="0"/>
-    <w:lsdException w:name="Light Shading Accent 2" w:semiHidden="0" w:uiPriority="60" w:unhideWhenUsed="0"/>
-    <w:lsdException w:name="Light List Accent 2" w:semiHidden="0" w:uiPriority="61" w:unhideWhenUsed="0"/>
-    <w:lsdException w:name="Light Grid Accent 2" w:semiHidden="0" w:uiPriority="62" w:unhideWhenUsed="0"/>
-    <w:lsdException w:name="Medium Shading 1 Accent 2" w:semiHidden="0" w:uiPriority="63" w:unhideWhenUsed="0"/>
-    <w:lsdException w:name="Medium Shading 2 Accent 2" w:semiHidden="0" w:uiPriority="64" w:unhideWhenUsed="0"/>
-    <w:lsdException w:name="Medium List 1 Accent 2" w:semiHidden="0" w:uiPriority="65" w:unhideWhenUsed="0"/>
-    <w:lsdException w:name="Medium List 2 Accent 2" w:semiHidden="0" w:uiPriority="66" w:unhideWhenUsed="0"/>
-    <w:lsdException w:name="Medium Grid 1 Accent 2" w:semiHidden="0" w:uiPriority="67" w:unhideWhenUsed="0"/>
-    <w:lsdException w:name="Medium Grid 2 Accent 2" w:semiHidden="0" w:uiPriority="68" w:unhideWhenUsed="0"/>
-    <w:lsdException w:name="Medium Grid 3 Accent 2" w:semiHidden="0" w:uiPriority="69" w:unhideWhenUsed="0"/>
-    <w:lsdException w:name="Dark List Accent 2" w:semiHidden="0" w:uiPriority="70" w:unhideWhenUsed="0"/>
-    <w:lsdException w:name="Colorful Shading Accent 2" w:semiHidden="0" w:uiPriority="71" w:unhideWhenUsed="0"/>
-    <w:lsdException w:name="Colorful List Accent 2" w:semiHidden="0" w:uiPriority="72" w:unhideWhenUsed="0"/>
-    <w:lsdException w:name="Colorful Grid Accent 2" w:semiHidden="0" w:uiPriority="73" w:unhideWhenUsed="0"/>
-    <w:lsdException w:name="Light Shading Accent 3" w:semiHidden="0" w:uiPriority="60" w:unhideWhenUsed="0"/>
-    <w:lsdException w:name="Light List Accent 3" w:semiHidden="0" w:uiPriority="61" w:unhideWhenUsed="0"/>
-    <w:lsdException w:name="Light Grid Accent 3" w:semiHidden="0" w:uiPriority="62" w:unhideWhenUsed="0"/>
-    <w:lsdException w:name="Medium Shading 1 Accent 3" w:semiHidden="0" w:uiPriority="63" w:unhideWhenUsed="0"/>
-    <w:lsdException w:name="Medium Shading 2 Accent 3" w:semiHidden="0" w:uiPriority="64" w:unhideWhenUsed="0"/>
-    <w:lsdException w:name="Medium List 1 Accent 3" w:semiHidden="0" w:uiPriority="65" w:unhideWhenUsed="0"/>
-    <w:lsdException w:name="Medium List 2 Accent 3" w:semiHidden="0" w:uiPriority="66" w:unhideWhenUsed="0"/>
-    <w:lsdException w:name="Medium Grid 1 Accent 3" w:semiHidden="0" w:uiPriority="67" w:unhideWhenUsed="0"/>
-    <w:lsdException w:name="Medium Grid 2 Accent 3" w:semiHidden="0" w:uiPriority="68" w:unhideWhenUsed="0"/>
-    <w:lsdException w:name="Medium Grid 3 Accent 3" w:semiHidden="0" w:uiPriority="69" w:unhideWhenUsed="0"/>
-    <w:lsdException w:name="Dark List Accent 3" w:semiHidden="0" w:uiPriority="70" w:unhideWhenUsed="0"/>
-    <w:lsdException w:name="Colorful Shading Accent 3" w:semiHidden="0" w:uiPriority="71" w:unhideWhenUsed="0"/>
-    <w:lsdException w:name="Colorful List Accent 3" w:semiHidden="0" w:uiPriority="72" w:unhideWhenUsed="0"/>
-    <w:lsdException w:name="Colorful Grid Accent 3" w:semiHidden="0" w:uiPriority="73" w:unhideWhenUsed="0"/>
-    <w:lsdException w:name="Light Shading Accent 4" w:semiHidden="0" w:uiPriority="60" w:unhideWhenUsed="0"/>
-    <w:lsdException w:name="Light List Accent 4" w:semiHidden="0" w:uiPriority="61" w:unhideWhenUsed="0"/>
-    <w:lsdException w:name="Light Grid Accent 4" w:semiHidden="0" w:uiPriority="62" w:unhideWhenUsed="0"/>
-    <w:lsdException w:name="Medium Shading 1 Accent 4" w:semiHidden="0" w:uiPriority="63" w:unhideWhenUsed="0"/>
-    <w:lsdException w:name="Medium Shading 2 Accent 4" w:semiHidden="0" w:uiPriority="64" w:unhideWhenUsed="0"/>
-    <w:lsdException w:name="Medium List 1 Accent 4" w:semiHidden="0" w:uiPriority="65" w:unhideWhenUsed="0"/>
-    <w:lsdException w:name="Medium List 2 Accent 4" w:semiHidden="0" w:uiPriority="66" w:unhideWhenUsed="0"/>
-    <w:lsdException w:name="Medium Grid 1 Accent 4" w:semiHidden="0" w:uiPriority="67" w:unhideWhenUsed="0"/>
-    <w:lsdException w:name="Medium Grid 2 Accent 4" w:semiHidden="0" w:uiPriority="68" w:unhideWhenUsed="0"/>
-    <w:lsdException w:name="Medium Grid 3 Accent 4" w:semiHidden="0" w:uiPriority="69" w:unhideWhenUsed="0"/>
-    <w:lsdException w:name="Dark List Accent 4" w:semiHidden="0" w:uiPriority="70" w:unhideWhenUsed="0"/>
-    <w:lsdException w:name="Colorful Shading Accent 4" w:semiHidden="0" w:uiPriority="71" w:unhideWhenUsed="0"/>
-    <w:lsdException w:name="Colorful List Accent 4" w:semiHidden="0" w:uiPriority="72" w:unhideWhenUsed="0"/>
-    <w:lsdException w:name="Colorful Grid Accent 4" w:semiHidden="0" w:uiPriority="73" w:unhideWhenUsed="0"/>
-    <w:lsdException w:name="Light Shading Accent 5" w:semiHidden="0" w:uiPriority="60" w:unhideWhenUsed="0"/>
-    <w:lsdException w:name="Light List Accent 5" w:semiHidden="0" w:uiPriority="61" w:unhideWhenUsed="0"/>
-    <w:lsdException w:name="Light Grid Accent 5" w:semiHidden="0" w:uiPriority="62" w:unhideWhenUsed="0"/>
-    <w:lsdException w:name="Medium Shading 1 Accent 5" w:semiHidden="0" w:uiPriority="63" w:unhideWhenUsed="0"/>
-    <w:lsdException w:name="Medium Shading 2 Accent 5" w:semiHidden="0" w:uiPriority="64" w:unhideWhenUsed="0"/>
-    <w:lsdException w:name="Medium List 1 Accent 5" w:semiHidden="0" w:uiPriority="65" w:unhideWhenUsed="0"/>
-    <w:lsdException w:name="Medium List 2 Accent 5" w:semiHidden="0" w:uiPriority="66" w:unhideWhenUsed="0"/>
-    <w:lsdException w:name="Medium Grid 1 Accent 5" w:semiHidden="0" w:uiPriority="67" w:unhideWhenUsed="0"/>
-    <w:lsdException w:name="Medium Grid 2 Accent 5" w:semiHidden="0" w:uiPriority="68" w:unhideWhenUsed="0"/>
-    <w:lsdException w:name="Medium Grid 3 Accent 5" w:semiHidden="0" w:uiPriority="69" w:unhideWhenUsed="0"/>
-    <w:lsdException w:name="Dark List Accent 5" w:semiHidden="0" w:uiPriority="70" w:unhideWhenUsed="0"/>
-    <w:lsdException w:name="Colorful Shading Accent 5" w:semiHidden="0" w:uiPriority="71" w:unhideWhenUsed="0"/>
-    <w:lsdException w:name="Colorful List Accent 5" w:semiHidden="0" w:uiPriority="72" w:unhideWhenUsed="0"/>
-    <w:lsdException w:name="Colorful Grid Accent 5" w:semiHidden="0" w:uiPriority="73" w:unhideWhenUsed="0"/>
-    <w:lsdException w:name="Light Shading Accent 6" w:semiHidden="0" w:uiPriority="60" w:unhideWhenUsed="0"/>
-    <w:lsdException w:name="Light List Accent 6" w:semiHidden="0" w:uiPriority="61" w:unhideWhenUsed="0"/>
-    <w:lsdException w:name="Light Grid Accent 6" w:semiHidden="0" w:uiPriority="62" w:unhideWhenUsed="0"/>
-    <w:lsdException w:name="Medium Shading 1 Accent 6" w:semiHidden="0" w:uiPriority="63" w:unhideWhenUsed="0"/>
-    <w:lsdException w:name="Medium Shading 2 Accent 6" w:semiHidden="0" w:uiPriority="64" w:unhideWhenUsed="0"/>
-    <w:lsdException w:name="Medium List 1 Accent 6" w:semiHidden="0" w:uiPriority="65" w:unhideWhenUsed="0"/>
-    <w:lsdException w:name="Medium List 2 Accent 6" w:semiHidden="0" w:uiPriority="66" w:unhideWhenUsed="0"/>
-    <w:lsdException w:name="Medium Grid 1 Accent 6" w:semiHidden="0" w:uiPriority="67" w:unhideWhenUsed="0"/>
-    <w:lsdException w:name="Medium Grid 2 Accent 6" w:semiHidden="0" w:uiPriority="68" w:unhideWhenUsed="0"/>
-    <w:lsdException w:name="Medium Grid 3 Accent 6" w:semiHidden="0" w:uiPriority="69" w:unhideWhenUsed="0"/>
-    <w:lsdException w:name="Dark List Accent 6" w:semiHidden="0" w:uiPriority="70" w:unhideWhenUsed="0"/>
-    <w:lsdException w:name="Colorful Shading Accent 6" w:semiHidden="0" w:uiPriority="71" w:unhideWhenUsed="0"/>
-    <w:lsdException w:name="Colorful List Accent 6" w:semiHidden="0" w:uiPriority="72" w:unhideWhenUsed="0"/>
-    <w:lsdException w:name="Colorful Grid Accent 6" w:semiHidden="0" w:uiPriority="73" w:unhideWhenUsed="0"/>
-    <w:lsdException w:name="Subtle Emphasis" w:semiHidden="0" w:uiPriority="19" w:unhideWhenUsed="0" w:qFormat="1"/>
-    <w:lsdException w:name="Intense Emphasis" w:semiHidden="0" w:uiPriority="21" w:unhideWhenUsed="0" w:qFormat="1"/>
-    <w:lsdException w:name="Subtle Reference" w:semiHidden="0" w:uiPriority="31" w:unhideWhenUsed="0" w:qFormat="1"/>
-    <w:lsdException w:name="Intense Reference" w:semiHidden="0" w:uiPriority="32" w:unhideWhenUsed="0" w:qFormat="1"/>
-    <w:lsdException w:name="Book Title" w:semiHidden="0" w:uiPriority="33" w:unhideWhenUsed="0" w:qFormat="1"/>
-    <w:lsdException w:name="Bibliography" w:uiPriority="37"/>
-    <w:lsdException w:name="TOC Heading" w:uiPriority="39" w:qFormat="1"/>
+  <w:latentStyles w:defLockedState="0" w:defUIPriority="99" w:defSemiHidden="0" w:defUnhideWhenUsed="0" w:defQFormat="0" w:count="371">
+    <w:lsdException w:name="Normal" w:uiPriority="0" w:qFormat="1"/>
+    <w:lsdException w:name="heading 1" w:uiPriority="9" w:qFormat="1"/>
+    <w:lsdException w:name="heading 2" w:semiHidden="1" w:uiPriority="9" w:unhideWhenUsed="1" w:qFormat="1"/>
+    <w:lsdException w:name="heading 3" w:semiHidden="1" w:uiPriority="9" w:unhideWhenUsed="1" w:qFormat="1"/>
+    <w:lsdException w:name="heading 4" w:semiHidden="1" w:uiPriority="9" w:unhideWhenUsed="1" w:qFormat="1"/>
+    <w:lsdException w:name="heading 5" w:semiHidden="1" w:uiPriority="9" w:unhideWhenUsed="1" w:qFormat="1"/>
+    <w:lsdException w:name="heading 6" w:semiHidden="1" w:uiPriority="9" w:unhideWhenUsed="1" w:qFormat="1"/>
+    <w:lsdException w:name="heading 7" w:semiHidden="1" w:uiPriority="9" w:unhideWhenUsed="1" w:qFormat="1"/>
+    <w:lsdException w:name="heading 8" w:semiHidden="1" w:uiPriority="9" w:unhideWhenUsed="1" w:qFormat="1"/>
+    <w:lsdException w:name="heading 9" w:semiHidden="1" w:uiPriority="9" w:unhideWhenUsed="1" w:qFormat="1"/>
+    <w:lsdException w:name="index 1" w:semiHidden="1" w:unhideWhenUsed="1"/>
+    <w:lsdException w:name="index 2" w:semiHidden="1" w:unhideWhenUsed="1"/>
+    <w:lsdException w:name="index 3" w:semiHidden="1" w:unhideWhenUsed="1"/>
+    <w:lsdException w:name="index 4" w:semiHidden="1" w:unhideWhenUsed="1"/>
+    <w:lsdException w:name="index 5" w:semiHidden="1" w:unhideWhenUsed="1"/>
+    <w:lsdException w:name="index 6" w:semiHidden="1" w:unhideWhenUsed="1"/>
+    <w:lsdException w:name="index 7" w:semiHidden="1" w:unhideWhenUsed="1"/>
+    <w:lsdException w:name="index 8" w:semiHidden="1" w:unhideWhenUsed="1"/>
+    <w:lsdException w:name="index 9" w:semiHidden="1" w:unhideWhenUsed="1"/>
+    <w:lsdException w:name="toc 1" w:semiHidden="1" w:uiPriority="39" w:unhideWhenUsed="1"/>
+    <w:lsdException w:name="toc 2" w:semiHidden="1" w:uiPriority="39" w:unhideWhenUsed="1"/>
+    <w:lsdException w:name="toc 3" w:semiHidden="1" w:uiPriority="39" w:unhideWhenUsed="1"/>
+    <w:lsdException w:name="toc 4" w:semiHidden="1" w:uiPriority="39" w:unhideWhenUsed="1"/>
+    <w:lsdException w:name="toc 5" w:semiHidden="1" w:uiPriority="39" w:unhideWhenUsed="1"/>
+    <w:lsdException w:name="toc 6" w:semiHidden="1" w:uiPriority="39" w:unhideWhenUsed="1"/>
+    <w:lsdException w:name="toc 7" w:semiHidden="1" w:uiPriority="39" w:unhideWhenUsed="1"/>
+    <w:lsdException w:name="toc 8" w:semiHidden="1" w:uiPriority="39" w:unhideWhenUsed="1"/>
+    <w:lsdException w:name="toc 9" w:semiHidden="1" w:uiPriority="39" w:unhideWhenUsed="1"/>
+    <w:lsdException w:name="Normal Indent" w:semiHidden="1" w:unhideWhenUsed="1"/>
+    <w:lsdException w:name="footnote text" w:semiHidden="1" w:unhideWhenUsed="1"/>
+    <w:lsdException w:name="annotation text" w:semiHidden="1" w:unhideWhenUsed="1"/>
+    <w:lsdException w:name="header" w:semiHidden="1" w:unhideWhenUsed="1"/>
+    <w:lsdException w:name="footer" w:semiHidden="1" w:unhideWhenUsed="1"/>
+    <w:lsdException w:name="index heading" w:semiHidden="1" w:unhideWhenUsed="1"/>
+    <w:lsdException w:name="caption" w:semiHidden="1" w:uiPriority="35" w:unhideWhenUsed="1" w:qFormat="1"/>
+    <w:lsdException w:name="table of figures" w:semiHidden="1" w:unhideWhenUsed="1"/>
+    <w:lsdException w:name="envelope address" w:semiHidden="1" w:unhideWhenUsed="1"/>
+    <w:lsdException w:name="envelope return" w:semiHidden="1" w:unhideWhenUsed="1"/>
+    <w:lsdException w:name="footnote reference" w:semiHidden="1" w:unhideWhenUsed="1"/>
+    <w:lsdException w:name="annotation reference" w:semiHidden="1" w:unhideWhenUsed="1"/>
+    <w:lsdException w:name="line number" w:semiHidden="1" w:unhideWhenUsed="1"/>
+    <w:lsdException w:name="page number" w:semiHidden="1" w:unhideWhenUsed="1"/>
+    <w:lsdException w:name="endnote reference" w:semiHidden="1" w:unhideWhenUsed="1"/>
+    <w:lsdException w:name="endnote text" w:semiHidden="1" w:unhideWhenUsed="1"/>
+    <w:lsdException w:name="table of authorities" w:semiHidden="1" w:unhideWhenUsed="1"/>
+    <w:lsdException w:name="macro" w:semiHidden="1" w:unhideWhenUsed="1"/>
+    <w:lsdException w:name="toa heading" w:semiHidden="1" w:unhideWhenUsed="1"/>
+    <w:lsdException w:name="List" w:semiHidden="1" w:unhideWhenUsed="1"/>
+    <w:lsdException w:name="List Bullet" w:semiHidden="1" w:unhideWhenUsed="1"/>
+    <w:lsdException w:name="List Number" w:semiHidden="1" w:unhideWhenUsed="1"/>
+    <w:lsdException w:name="List 2" w:semiHidden="1" w:unhideWhenUsed="1"/>
+    <w:lsdException w:name="List 3" w:semiHidden="1" w:unhideWhenUsed="1"/>
+    <w:lsdException w:name="List 4" w:semiHidden="1" w:unhideWhenUsed="1"/>
+    <w:lsdException w:name="List 5" w:semiHidden="1" w:unhideWhenUsed="1"/>
+    <w:lsdException w:name="List Bullet 2" w:semiHidden="1" w:unhideWhenUsed="1"/>
+    <w:lsdException w:name="List Bullet 3" w:semiHidden="1" w:unhideWhenUsed="1"/>
+    <w:lsdException w:name="List Bullet 4" w:semiHidden="1" w:unhideWhenUsed="1"/>
+    <w:lsdException w:name="List Bullet 5" w:semiHidden="1" w:unhideWhenUsed="1"/>
+    <w:lsdException w:name="List Number 2" w:semiHidden="1" w:unhideWhenUsed="1"/>
+    <w:lsdException w:name="List Number 3" w:semiHidden="1" w:unhideWhenUsed="1"/>
+    <w:lsdException w:name="List Number 4" w:semiHidden="1" w:unhideWhenUsed="1"/>
+    <w:lsdException w:name="List Number 5" w:semiHidden="1" w:unhideWhenUsed="1"/>
+    <w:lsdException w:name="Title" w:uiPriority="10" w:qFormat="1"/>
+    <w:lsdException w:name="Closing" w:semiHidden="1" w:unhideWhenUsed="1"/>
+    <w:lsdException w:name="Signature" w:semiHidden="1" w:unhideWhenUsed="1"/>
+    <w:lsdException w:name="Default Paragraph Font" w:semiHidden="1" w:uiPriority="1" w:unhideWhenUsed="1"/>
+    <w:lsdException w:name="Body Text" w:semiHidden="1" w:unhideWhenUsed="1"/>
+    <w:lsdException w:name="Body Text Indent" w:semiHidden="1" w:unhideWhenUsed="1"/>
+    <w:lsdException w:name="List Continue" w:semiHidden="1" w:unhideWhenUsed="1"/>
+    <w:lsdException w:name="List Continue 2" w:semiHidden="1" w:unhideWhenUsed="1"/>
+    <w:lsdException w:name="List Continue 3" w:semiHidden="1" w:unhideWhenUsed="1"/>
+    <w:lsdException w:name="List Continue 4" w:semiHidden="1" w:unhideWhenUsed="1"/>
+    <w:lsdException w:name="List Continue 5" w:semiHidden="1" w:unhideWhenUsed="1"/>
+    <w:lsdException w:name="Message Header" w:semiHidden="1" w:unhideWhenUsed="1"/>
+    <w:lsdException w:name="Subtitle" w:uiPriority="11" w:qFormat="1"/>
+    <w:lsdException w:name="Salutation" w:semiHidden="1" w:unhideWhenUsed="1"/>
+    <w:lsdException w:name="Date" w:semiHidden="1" w:unhideWhenUsed="1"/>
+    <w:lsdException w:name="Body Text First Indent" w:semiHidden="1" w:unhideWhenUsed="1"/>
+    <w:lsdException w:name="Body Text First Indent 2" w:semiHidden="1" w:unhideWhenUsed="1"/>
+    <w:lsdException w:name="Note Heading" w:semiHidden="1" w:unhideWhenUsed="1"/>
+    <w:lsdException w:name="Body Text 2" w:semiHidden="1" w:unhideWhenUsed="1"/>
+    <w:lsdException w:name="Body Text 3" w:semiHidden="1" w:unhideWhenUsed="1"/>
+    <w:lsdException w:name="Body Text Indent 2" w:semiHidden="1" w:unhideWhenUsed="1"/>
+    <w:lsdException w:name="Body Text Indent 3" w:semiHidden="1" w:unhideWhenUsed="1"/>
+    <w:lsdException w:name="Block Text" w:semiHidden="1" w:unhideWhenUsed="1"/>
+    <w:lsdException w:name="Hyperlink" w:semiHidden="1" w:unhideWhenUsed="1"/>
+    <w:lsdException w:name="FollowedHyperlink" w:semiHidden="1" w:unhideWhenUsed="1"/>
+    <w:lsdException w:name="Strong" w:uiPriority="22" w:qFormat="1"/>
+    <w:lsdException w:name="Emphasis" w:uiPriority="20" w:qFormat="1"/>
+    <w:lsdException w:name="Document Map" w:semiHidden="1" w:unhideWhenUsed="1"/>
+    <w:lsdException w:name="Plain Text" w:semiHidden="1" w:unhideWhenUsed="1"/>
+    <w:lsdException w:name="E-mail Signature" w:semiHidden="1" w:unhideWhenUsed="1"/>
+    <w:lsdException w:name="HTML Top of Form" w:semiHidden="1" w:unhideWhenUsed="1"/>
+    <w:lsdException w:name="HTML Bottom of Form" w:semiHidden="1" w:unhideWhenUsed="1"/>
+    <w:lsdException w:name="Normal (Web)" w:semiHidden="1" w:unhideWhenUsed="1"/>
+    <w:lsdException w:name="HTML Acronym" w:semiHidden="1" w:unhideWhenUsed="1"/>
+    <w:lsdException w:name="HTML Address" w:semiHidden="1" w:unhideWhenUsed="1"/>
+    <w:lsdException w:name="HTML Cite" w:semiHidden="1" w:unhideWhenUsed="1"/>
+    <w:lsdException w:name="HTML Code" w:semiHidden="1" w:unhideWhenUsed="1"/>
+    <w:lsdException w:name="HTML Definition" w:semiHidden="1" w:unhideWhenUsed="1"/>
+    <w:lsdException w:name="HTML Keyboard" w:semiHidden="1" w:unhideWhenUsed="1"/>
+    <w:lsdException w:name="HTML Preformatted" w:semiHidden="1" w:unhideWhenUsed="1"/>
+    <w:lsdException w:name="HTML Sample" w:semiHidden="1" w:unhideWhenUsed="1"/>
+    <w:lsdException w:name="HTML Typewriter" w:semiHidden="1" w:unhideWhenUsed="1"/>
+    <w:lsdException w:name="HTML Variable" w:semiHidden="1" w:unhideWhenUsed="1"/>
+    <w:lsdException w:name="Normal Table" w:semiHidden="1" w:unhideWhenUsed="1"/>
+    <w:lsdException w:name="annotation subject" w:semiHidden="1" w:unhideWhenUsed="1"/>
+    <w:lsdException w:name="No List" w:semiHidden="1" w:unhideWhenUsed="1"/>
+    <w:lsdException w:name="Outline List 1" w:semiHidden="1" w:unhideWhenUsed="1"/>
+    <w:lsdException w:name="Outline List 2" w:semiHidden="1" w:unhideWhenUsed="1"/>
+    <w:lsdException w:name="Outline List 3" w:semiHidden="1" w:unhideWhenUsed="1"/>
+    <w:lsdException w:name="Table Simple 1" w:semiHidden="1" w:unhideWhenUsed="1"/>
+    <w:lsdException w:name="Table Simple 2" w:semiHidden="1" w:unhideWhenUsed="1"/>
+    <w:lsdException w:name="Table Simple 3" w:semiHidden="1" w:unhideWhenUsed="1"/>
+    <w:lsdException w:name="Table Classic 1" w:semiHidden="1" w:unhideWhenUsed="1"/>
+    <w:lsdException w:name="Table Classic 2" w:semiHidden="1" w:unhideWhenUsed="1"/>
+    <w:lsdException w:name="Table Classic 3" w:semiHidden="1" w:unhideWhenUsed="1"/>
+    <w:lsdException w:name="Table Classic 4" w:semiHidden="1" w:unhideWhenUsed="1"/>
+    <w:lsdException w:name="Table Colorful 1" w:semiHidden="1" w:unhideWhenUsed="1"/>
+    <w:lsdException w:name="Table Colorful 2" w:semiHidden="1" w:unhideWhenUsed="1"/>
+    <w:lsdException w:name="Table Colorful 3" w:semiHidden="1" w:unhideWhenUsed="1"/>
+    <w:lsdException w:name="Table Columns 1" w:semiHidden="1" w:unhideWhenUsed="1"/>
+    <w:lsdException w:name="Table Columns 2" w:semiHidden="1" w:unhideWhenUsed="1"/>
+    <w:lsdException w:name="Table Columns 3" w:semiHidden="1" w:unhideWhenUsed="1"/>
+    <w:lsdException w:name="Table Columns 4" w:semiHidden="1" w:unhideWhenUsed="1"/>
+    <w:lsdException w:name="Table Columns 5" w:semiHidden="1" w:unhideWhenUsed="1"/>
+    <w:lsdException w:name="Table Grid 1" w:semiHidden="1" w:unhideWhenUsed="1"/>
+    <w:lsdException w:name="Table Grid 2" w:semiHidden="1" w:unhideWhenUsed="1"/>
+    <w:lsdException w:name="Table Grid 3" w:semiHidden="1" w:unhideWhenUsed="1"/>
+    <w:lsdException w:name="Table Grid 4" w:semiHidden="1" w:unhideWhenUsed="1"/>
+    <w:lsdException w:name="Table Grid 5" w:semiHidden="1" w:unhideWhenUsed="1"/>
+    <w:lsdException w:name="Table Grid 6" w:semiHidden="1" w:unhideWhenUsed="1"/>
+    <w:lsdException w:name="Table Grid 7" w:semiHidden="1" w:unhideWhenUsed="1"/>
+    <w:lsdException w:name="Table Grid 8" w:semiHidden="1" w:unhideWhenUsed="1"/>
+    <w:lsdException w:name="Table List 1" w:semiHidden="1" w:unhideWhenUsed="1"/>
+    <w:lsdException w:name="Table List 2" w:semiHidden="1" w:unhideWhenUsed="1"/>
+    <w:lsdException w:name="Table List 3" w:semiHidden="1" w:unhideWhenUsed="1"/>
+    <w:lsdException w:name="Table List 4" w:semiHidden="1" w:unhideWhenUsed="1"/>
+    <w:lsdException w:name="Table List 5" w:semiHidden="1" w:unhideWhenUsed="1"/>
+    <w:lsdException w:name="Table List 6" w:semiHidden="1" w:unhideWhenUsed="1"/>
+    <w:lsdException w:name="Table List 7" w:semiHidden="1" w:unhideWhenUsed="1"/>
+    <w:lsdException w:name="Table List 8" w:semiHidden="1" w:unhideWhenUsed="1"/>
+    <w:lsdException w:name="Table 3D effects 1" w:semiHidden="1" w:unhideWhenUsed="1"/>
+    <w:lsdException w:name="Table 3D effects 2" w:semiHidden="1" w:unhideWhenUsed="1"/>
+    <w:lsdException w:name="Table 3D effects 3" w:semiHidden="1" w:unhideWhenUsed="1"/>
+    <w:lsdException w:name="Table Contemporary" w:semiHidden="1" w:unhideWhenUsed="1"/>
+    <w:lsdException w:name="Table Elegant" w:semiHidden="1" w:unhideWhenUsed="1"/>
+    <w:lsdException w:name="Table Professional" w:semiHidden="1" w:unhideWhenUsed="1"/>
+    <w:lsdException w:name="Table Subtle 1" w:semiHidden="1" w:unhideWhenUsed="1"/>
+    <w:lsdException w:name="Table Subtle 2" w:semiHidden="1" w:unhideWhenUsed="1"/>
+    <w:lsdException w:name="Table Web 1" w:semiHidden="1" w:unhideWhenUsed="1"/>
+    <w:lsdException w:name="Table Web 2" w:semiHidden="1" w:unhideWhenUsed="1"/>
+    <w:lsdException w:name="Table Web 3" w:semiHidden="1" w:unhideWhenUsed="1"/>
+    <w:lsdException w:name="Balloon Text" w:semiHidden="1" w:unhideWhenUsed="1"/>
+    <w:lsdException w:name="Table Grid" w:uiPriority="59"/>
+    <w:lsdException w:name="Table Theme" w:semiHidden="1" w:unhideWhenUsed="1"/>
+    <w:lsdException w:name="Placeholder Text" w:semiHidden="1"/>
+    <w:lsdException w:name="No Spacing" w:uiPriority="1" w:qFormat="1"/>
+    <w:lsdException w:name="Light Shading" w:uiPriority="60"/>
+    <w:lsdException w:name="Light List" w:uiPriority="61"/>
+    <w:lsdException w:name="Light Grid" w:uiPriority="62"/>
+    <w:lsdException w:name="Medium Shading 1" w:uiPriority="63"/>
+    <w:lsdException w:name="Medium Shading 2" w:uiPriority="64"/>
+    <w:lsdException w:name="Medium List 1" w:uiPriority="65"/>
+    <w:lsdException w:name="Medium List 2" w:uiPriority="66"/>
+    <w:lsdException w:name="Medium Grid 1" w:uiPriority="67"/>
+    <w:lsdException w:name="Medium Grid 2" w:uiPriority="68"/>
+    <w:lsdException w:name="Medium Grid 3" w:uiPriority="69"/>
+    <w:lsdException w:name="Dark List" w:uiPriority="70"/>
+    <w:lsdException w:name="Colorful Shading" w:uiPriority="71"/>
+    <w:lsdException w:name="Colorful List" w:uiPriority="72"/>
+    <w:lsdException w:name="Colorful Grid" w:uiPriority="73"/>
+    <w:lsdException w:name="Light Shading Accent 1" w:uiPriority="60"/>
+    <w:lsdException w:name="Light List Accent 1" w:uiPriority="61"/>
+    <w:lsdException w:name="Light Grid Accent 1" w:uiPriority="62"/>
+    <w:lsdException w:name="Medium Shading 1 Accent 1" w:uiPriority="63"/>
+    <w:lsdException w:name="Medium Shading 2 Accent 1" w:uiPriority="64"/>
+    <w:lsdException w:name="Medium List 1 Accent 1" w:uiPriority="65"/>
+    <w:lsdException w:name="Revision" w:semiHidden="1"/>
+    <w:lsdException w:name="List Paragraph" w:uiPriority="34" w:qFormat="1"/>
+    <w:lsdException w:name="Quote" w:uiPriority="29" w:qFormat="1"/>
+    <w:lsdException w:name="Intense Quote" w:uiPriority="30" w:qFormat="1"/>
+    <w:lsdException w:name="Medium List 2 Accent 1" w:uiPriority="66"/>
+    <w:lsdException w:name="Medium Grid 1 Accent 1" w:uiPriority="67"/>
+    <w:lsdException w:name="Medium Grid 2 Accent 1" w:uiPriority="68"/>
+    <w:lsdException w:name="Medium Grid 3 Accent 1" w:uiPriority="69"/>
+    <w:lsdException w:name="Dark List Accent 1" w:uiPriority="70"/>
+    <w:lsdException w:name="Colorful Shading Accent 1" w:uiPriority="71"/>
+    <w:lsdException w:name="Colorful List Accent 1" w:uiPriority="72"/>
+    <w:lsdException w:name="Colorful Grid Accent 1" w:uiPriority="73"/>
+    <w:lsdException w:name="Light Shading Accent 2" w:uiPriority="60"/>
+    <w:lsdException w:name="Light List Accent 2" w:uiPriority="61"/>
+    <w:lsdException w:name="Light Grid Accent 2" w:uiPriority="62"/>
+    <w:lsdException w:name="Medium Shading 1 Accent 2" w:uiPriority="63"/>
+    <w:lsdException w:name="Medium Shading 2 Accent 2" w:uiPriority="64"/>
+    <w:lsdException w:name="Medium List 1 Accent 2" w:uiPriority="65"/>
+    <w:lsdException w:name="Medium List 2 Accent 2" w:uiPriority="66"/>
+    <w:lsdException w:name="Medium Grid 1 Accent 2" w:uiPriority="67"/>
+    <w:lsdException w:name="Medium Grid 2 Accent 2" w:uiPriority="68"/>
+    <w:lsdException w:name="Medium Grid 3 Accent 2" w:uiPriority="69"/>
+    <w:lsdException w:name="Dark List Accent 2" w:uiPriority="70"/>
+    <w:lsdException w:name="Colorful Shading Accent 2" w:uiPriority="71"/>
+    <w:lsdException w:name="Colorful List Accent 2" w:uiPriority="72"/>
+    <w:lsdException w:name="Colorful Grid Accent 2" w:uiPriority="73"/>
+    <w:lsdException w:name="Light Shading Accent 3" w:uiPriority="60"/>
+    <w:lsdException w:name="Light List Accent 3" w:uiPriority="61"/>
+    <w:lsdException w:name="Light Grid Accent 3" w:uiPriority="62"/>
+    <w:lsdException w:name="Medium Shading 1 Accent 3" w:uiPriority="63"/>
+    <w:lsdException w:name="Medium Shading 2 Accent 3" w:uiPriority="64"/>
+    <w:lsdException w:name="Medium List 1 Accent 3" w:uiPriority="65"/>
+    <w:lsdException w:name="Medium List 2 Accent 3" w:uiPriority="66"/>
+    <w:lsdException w:name="Medium Grid 1 Accent 3" w:uiPriority="67"/>
+    <w:lsdException w:name="Medium Grid 2 Accent 3" w:uiPriority="68"/>
+    <w:lsdException w:name="Medium Grid 3 Accent 3" w:uiPriority="69"/>
+    <w:lsdException w:name="Dark List Accent 3" w:uiPriority="70"/>
+    <w:lsdException w:name="Colorful Shading Accent 3" w:uiPriority="71"/>
+    <w:lsdException w:name="Colorful List Accent 3" w:uiPriority="72"/>
+    <w:lsdException w:name="Colorful Grid Accent 3" w:uiPriority="73"/>
+    <w:lsdException w:name="Light Shading Accent 4" w:uiPriority="60"/>
+    <w:lsdException w:name="Light List Accent 4" w:uiPriority="61"/>
+    <w:lsdException w:name="Light Grid Accent 4" w:uiPriority="62"/>
+    <w:lsdException w:name="Medium Shading 1 Accent 4" w:uiPriority="63"/>
+    <w:lsdException w:name="Medium Shading 2 Accent 4" w:uiPriority="64"/>
+    <w:lsdException w:name="Medium List 1 Accent 4" w:uiPriority="65"/>
+    <w:lsdException w:name="Medium List 2 Accent 4" w:uiPriority="66"/>
+    <w:lsdException w:name="Medium Grid 1 Accent 4" w:uiPriority="67"/>
+    <w:lsdException w:name="Medium Grid 2 Accent 4" w:uiPriority="68"/>
+    <w:lsdException w:name="Medium Grid 3 Accent 4" w:uiPriority="69"/>
+    <w:lsdException w:name="Dark List Accent 4" w:uiPriority="70"/>
+    <w:lsdException w:name="Colorful Shading Accent 4" w:uiPriority="71"/>
+    <w:lsdException w:name="Colorful List Accent 4" w:uiPriority="72"/>
+    <w:lsdException w:name="Colorful Grid Accent 4" w:uiPriority="73"/>
+    <w:lsdException w:name="Light Shading Accent 5" w:uiPriority="60"/>
+    <w:lsdException w:name="Light List Accent 5" w:uiPriority="61"/>
+    <w:lsdException w:name="Light Grid Accent 5" w:uiPriority="62"/>
+    <w:lsdException w:name="Medium Shading 1 Accent 5" w:uiPriority="63"/>
+    <w:lsdException w:name="Medium Shading 2 Accent 5" w:uiPriority="64"/>
+    <w:lsdException w:name="Medium List 1 Accent 5" w:uiPriority="65"/>
+    <w:lsdException w:name="Medium List 2 Accent 5" w:uiPriority="66"/>
+    <w:lsdException w:name="Medium Grid 1 Accent 5" w:uiPriority="67"/>
+    <w:lsdException w:name="Medium Grid 2 Accent 5" w:uiPriority="68"/>
+    <w:lsdException w:name="Medium Grid 3 Accent 5" w:uiPriority="69"/>
+    <w:lsdException w:name="Dark List Accent 5" w:uiPriority="70"/>
+    <w:lsdException w:name="Colorful Shading Accent 5" w:uiPriority="71"/>
+    <w:lsdException w:name="Colorful List Accent 5" w:uiPriority="72"/>
+    <w:lsdException w:name="Colorful Grid Accent 5" w:uiPriority="73"/>
+    <w:lsdException w:name="Light Shading Accent 6" w:uiPriority="60"/>
+    <w:lsdException w:name="Light List Accent 6" w:uiPriority="61"/>
+    <w:lsdException w:name="Light Grid Accent 6" w:uiPriority="62"/>
+    <w:lsdException w:name="Medium Shading 1 Accent 6" w:uiPriority="63"/>
+    <w:lsdException w:name="Medium Shading 2 Accent 6" w:uiPriority="64"/>
+    <w:lsdException w:name="Medium List 1 Accent 6" w:uiPriority="65"/>
+    <w:lsdException w:name="Medium List 2 Accent 6" w:uiPriority="66"/>
+    <w:lsdException w:name="Medium Grid 1 Accent 6" w:uiPriority="67"/>
+    <w:lsdException w:name="Medium Grid 2 Accent 6" w:uiPriority="68"/>
+    <w:lsdException w:name="Medium Grid 3 Accent 6" w:uiPriority="69"/>
+    <w:lsdException w:name="Dark List Accent 6" w:uiPriority="70"/>
+    <w:lsdException w:name="Colorful Shading Accent 6" w:uiPriority="71"/>
+    <w:lsdException w:name="Colorful List Accent 6" w:uiPriority="72"/>
+    <w:lsdException w:name="Colorful Grid Accent 6" w:uiPriority="73"/>
+    <w:lsdException w:name="Subtle Emphasis" w:uiPriority="19" w:qFormat="1"/>
+    <w:lsdException w:name="Intense Emphasis" w:uiPriority="21" w:qFormat="1"/>
+    <w:lsdException w:name="Subtle Reference" w:uiPriority="31" w:qFormat="1"/>
+    <w:lsdException w:name="Intense Reference" w:uiPriority="32" w:qFormat="1"/>
+    <w:lsdException w:name="Book Title" w:uiPriority="33" w:qFormat="1"/>
+    <w:lsdException w:name="Bibliography" w:semiHidden="1" w:uiPriority="37" w:unhideWhenUsed="1"/>
+    <w:lsdException w:name="TOC Heading" w:semiHidden="1" w:uiPriority="39" w:unhideWhenUsed="1" w:qFormat="1"/>
+    <w:lsdException w:name="Plain Table 1" w:uiPriority="41"/>
+    <w:lsdException w:name="Plain Table 2" w:uiPriority="42"/>
+    <w:lsdException w:name="Plain Table 3" w:uiPriority="43"/>
+    <w:lsdException w:name="Plain Table 4" w:uiPriority="44"/>
+    <w:lsdException w:name="Plain Table 5" w:uiPriority="45"/>
+    <w:lsdException w:name="Grid Table Light" w:uiPriority="40"/>
+    <w:lsdException w:name="Grid Table 1 Light" w:uiPriority="46"/>
+    <w:lsdException w:name="Grid Table 2" w:uiPriority="47"/>
+    <w:lsdException w:name="Grid Table 3" w:uiPriority="48"/>
+    <w:lsdException w:name="Grid Table 4" w:uiPriority="49"/>
+    <w:lsdException w:name="Grid Table 5 Dark" w:uiPriority="50"/>
+    <w:lsdException w:name="Grid Table 6 Colorful" w:uiPriority="51"/>
+    <w:lsdException w:name="Grid Table 7 Colorful" w:uiPriority="52"/>
+    <w:lsdException w:name="Grid Table 1 Light Accent 1" w:uiPriority="46"/>
+    <w:lsdException w:name="Grid Table 2 Accent 1" w:uiPriority="47"/>
+    <w:lsdException w:name="Grid Table 3 Accent 1" w:uiPriority="48"/>
+    <w:lsdException w:name="Grid Table 4 Accent 1" w:uiPriority="49"/>
+    <w:lsdException w:name="Grid Table 5 Dark Accent 1" w:uiPriority="50"/>
+    <w:lsdException w:name="Grid Table 6 Colorful Accent 1" w:uiPriority="51"/>
+    <w:lsdException w:name="Grid Table 7 Colorful Accent 1" w:uiPriority="52"/>
+    <w:lsdException w:name="Grid Table 1 Light Accent 2" w:uiPriority="46"/>
+    <w:lsdException w:name="Grid Table 2 Accent 2" w:uiPriority="47"/>
+    <w:lsdException w:name="Grid Table 3 Accent 2" w:uiPriority="48"/>
+    <w:lsdException w:name="Grid Table 4 Accent 2" w:uiPriority="49"/>
+    <w:lsdException w:name="Grid Table 5 Dark Accent 2" w:uiPriority="50"/>
+    <w:lsdException w:name="Grid Table 6 Colorful Accent 2" w:uiPriority="51"/>
+    <w:lsdException w:name="Grid Table 7 Colorful Accent 2" w:uiPriority="52"/>
+    <w:lsdException w:name="Grid Table 1 Light Accent 3" w:uiPriority="46"/>
+    <w:lsdException w:name="Grid Table 2 Accent 3" w:uiPriority="47"/>
+    <w:lsdException w:name="Grid Table 3 Accent 3" w:uiPriority="48"/>
+    <w:lsdException w:name="Grid Table 4 Accent 3" w:uiPriority="49"/>
+    <w:lsdException w:name="Grid Table 5 Dark Accent 3" w:uiPriority="50"/>
+    <w:lsdException w:name="Grid Table 6 Colorful Accent 3" w:uiPriority="51"/>
+    <w:lsdException w:name="Grid Table 7 Colorful Accent 3" w:uiPriority="52"/>
+    <w:lsdException w:name="Grid Table 1 Light Accent 4" w:uiPriority="46"/>
+    <w:lsdException w:name="Grid Table 2 Accent 4" w:uiPriority="47"/>
+    <w:lsdException w:name="Grid Table 3 Accent 4" w:uiPriority="48"/>
+    <w:lsdException w:name="Grid Table 4 Accent 4" w:uiPriority="49"/>
+    <w:lsdException w:name="Grid Table 5 Dark Accent 4" w:uiPriority="50"/>
+    <w:lsdException w:name="Grid Table 6 Colorful Accent 4" w:uiPriority="51"/>
+    <w:lsdException w:name="Grid Table 7 Colorful Accent 4" w:uiPriority="52"/>
+    <w:lsdException w:name="Grid Table 1 Light Accent 5" w:uiPriority="46"/>
+    <w:lsdException w:name="Grid Table 2 Accent 5" w:uiPriority="47"/>
+    <w:lsdException w:name="Grid Table 3 Accent 5" w:uiPriority="48"/>
+    <w:lsdException w:name="Grid Table 4 Accent 5" w:uiPriority="49"/>
+    <w:lsdException w:name="Grid Table 5 Dark Accent 5" w:uiPriority="50"/>
+    <w:lsdException w:name="Grid Table 6 Colorful Accent 5" w:uiPriority="51"/>
+    <w:lsdException w:name="Grid Table 7 Colorful Accent 5" w:uiPriority="52"/>
+    <w:lsdException w:name="Grid Table 1 Light Accent 6" w:uiPriority="46"/>
+    <w:lsdException w:name="Grid Table 2 Accent 6" w:uiPriority="47"/>
+    <w:lsdException w:name="Grid Table 3 Accent 6" w:uiPriority="48"/>
+    <w:lsdException w:name="Grid Table 4 Accent 6" w:uiPriority="49"/>
+    <w:lsdException w:name="Grid Table 5 Dark Accent 6" w:uiPriority="50"/>
+    <w:lsdException w:name="Grid Table 6 Colorful Accent 6" w:uiPriority="51"/>
+    <w:lsdException w:name="Grid Table 7 Colorful Accent 6" w:uiPriority="52"/>
+    <w:lsdException w:name="List Table 1 Light" w:uiPriority="46"/>
+    <w:lsdException w:name="List Table 2" w:uiPriority="47"/>
+    <w:lsdException w:name="List Table 3" w:uiPriority="48"/>
+    <w:lsdException w:name="List Table 4" w:uiPriority="49"/>
+    <w:lsdException w:name="List Table 5 Dark" w:uiPriority="50"/>
+    <w:lsdException w:name="List Table 6 Colorful" w:uiPriority="51"/>
+    <w:lsdException w:name="List Table 7 Colorful" w:uiPriority="52"/>
+    <w:lsdException w:name="List Table 1 Light Accent 1" w:uiPriority="46"/>
+    <w:lsdException w:name="List Table 2 Accent 1" w:uiPriority="47"/>
+    <w:lsdException w:name="List Table 3 Accent 1" w:uiPriority="48"/>
+    <w:lsdException w:name="List Table 4 Accent 1" w:uiPriority="49"/>
+    <w:lsdException w:name="List Table 5 Dark Accent 1" w:uiPriority="50"/>
+    <w:lsdException w:name="List Table 6 Colorful Accent 1" w:uiPriority="51"/>
+    <w:lsdException w:name="List Table 7 Colorful Accent 1" w:uiPriority="52"/>
+    <w:lsdException w:name="List Table 1 Light Accent 2" w:uiPriority="46"/>
+    <w:lsdException w:name="List Table 2 Accent 2" w:uiPriority="47"/>
+    <w:lsdException w:name="List Table 3 Accent 2" w:uiPriority="48"/>
+    <w:lsdException w:name="List Table 4 Accent 2" w:uiPriority="49"/>
+    <w:lsdException w:name="List Table 5 Dark Accent 2" w:uiPriority="50"/>
+    <w:lsdException w:name="List Table 6 Colorful Accent 2" w:uiPriority="51"/>
+    <w:lsdException w:name="List Table 7 Colorful Accent 2" w:uiPriority="52"/>
+    <w:lsdException w:name="List Table 1 Light Accent 3" w:uiPriority="46"/>
+    <w:lsdException w:name="List Table 2 Accent 3" w:uiPriority="47"/>
+    <w:lsdException w:name="List Table 3 Accent 3" w:uiPriority="48"/>
+    <w:lsdException w:name="List Table 4 Accent 3" w:uiPriority="49"/>
+    <w:lsdException w:name="List Table 5 Dark Accent 3" w:uiPriority="50"/>
+    <w:lsdException w:name="List Table 6 Colorful Accent 3" w:uiPriority="51"/>
+    <w:lsdException w:name="List Table 7 Colorful Accent 3" w:uiPriority="52"/>
+    <w:lsdException w:name="List Table 1 Light Accent 4" w:uiPriority="46"/>
+    <w:lsdException w:name="List Table 2 Accent 4" w:uiPriority="47"/>
+    <w:lsdException w:name="List Table 3 Accent 4" w:uiPriority="48"/>
+    <w:lsdException w:name="List Table 4 Accent 4" w:uiPriority="49"/>
+    <w:lsdException w:name="List Table 5 Dark Accent 4" w:uiPriority="50"/>
+    <w:lsdException w:name="List Table 6 Colorful Accent 4" w:uiPriority="51"/>
+    <w:lsdException w:name="List Table 7 Colorful Accent 4" w:uiPriority="52"/>
+    <w:lsdException w:name="List Table 1 Light Accent 5" w:uiPriority="46"/>
+    <w:lsdException w:name="List Table 2 Accent 5" w:uiPriority="47"/>
+    <w:lsdException w:name="List Table 3 Accent 5" w:uiPriority="48"/>
+    <w:lsdException w:name="List Table 4 Accent 5" w:uiPriority="49"/>
+    <w:lsdException w:name="List Table 5 Dark Accent 5" w:uiPriority="50"/>
+    <w:lsdException w:name="List Table 6 Colorful Accent 5" w:uiPriority="51"/>
+    <w:lsdException w:name="List Table 7 Colorful Accent 5" w:uiPriority="52"/>
+    <w:lsdException w:name="List Table 1 Light Accent 6" w:uiPriority="46"/>
+    <w:lsdException w:name="List Table 2 Accent 6" w:uiPriority="47"/>
+    <w:lsdException w:name="List Table 3 Accent 6" w:uiPriority="48"/>
+    <w:lsdException w:name="List Table 4 Accent 6" w:uiPriority="49"/>
+    <w:lsdException w:name="List Table 5 Dark Accent 6" w:uiPriority="50"/>
+    <w:lsdException w:name="List Table 6 Colorful Accent 6" w:uiPriority="51"/>
+    <w:lsdException w:name="List Table 7 Colorful Accent 6" w:uiPriority="52"/>
   </w:latentStyles>
   <w:style w:type="paragraph" w:default="1" w:styleId="Normal">
     <w:name w:val="Normal"/>
@@ -4248,7 +4123,7 @@
 </file>
 
 <file path=customXml/itemProps2.xml><?xml version="1.0" encoding="utf-8"?>
-<ds:datastoreItem xmlns:ds="http://schemas.openxmlformats.org/officeDocument/2006/customXml" ds:itemID="{B462F34F-4AB1-4EBE-85FF-EDE86F2D5708}">
+<ds:datastoreItem xmlns:ds="http://schemas.openxmlformats.org/officeDocument/2006/customXml" ds:itemID="{44110DAA-2AA8-4933-AE08-BA9575B1824D}">
   <ds:schemaRefs>
     <ds:schemaRef ds:uri="http://schemas.openxmlformats.org/officeDocument/2006/bibliography"/>
   </ds:schemaRefs>

</xml_diff>

<commit_message>
Added throwing/catching of custom exception. Ensured bad flows are added to the UI to indicate they are unparsable. Removed unused field (Protocol) from Flow object.
</commit_message>
<xml_diff>
--- a/doc/Assignment 1 - Jimmy Collins.docx
+++ b/doc/Assignment 1 - Jimmy Collins.docx
@@ -1,6 +1,6 @@
 
 <file path=word/document.xml><?xml version="1.0" encoding="utf-8"?>
-<w:document xmlns:wpc="http://schemas.microsoft.com/office/word/2010/wordprocessingCanvas" xmlns:mc="http://schemas.openxmlformats.org/markup-compatibility/2006" xmlns:o="urn:schemas-microsoft-com:office:office" xmlns:r="http://schemas.openxmlformats.org/officeDocument/2006/relationships" xmlns:m="http://schemas.openxmlformats.org/officeDocument/2006/math" xmlns:v="urn:schemas-microsoft-com:vml" xmlns:wp14="http://schemas.microsoft.com/office/word/2010/wordprocessingDrawing" xmlns:wp="http://schemas.openxmlformats.org/drawingml/2006/wordprocessingDrawing" xmlns:w10="urn:schemas-microsoft-com:office:word" xmlns:w="http://schemas.openxmlformats.org/wordprocessingml/2006/main" xmlns:w14="http://schemas.microsoft.com/office/word/2010/wordml" xmlns:w15="http://schemas.microsoft.com/office/word/2012/wordml" xmlns:wpg="http://schemas.microsoft.com/office/word/2010/wordprocessingGroup" xmlns:wpi="http://schemas.microsoft.com/office/word/2010/wordprocessingInk" xmlns:wne="http://schemas.microsoft.com/office/word/2006/wordml" xmlns:wps="http://schemas.microsoft.com/office/word/2010/wordprocessingShape" mc:Ignorable="w14 w15 wp14">
+<w:document xmlns:wpc="http://schemas.microsoft.com/office/word/2010/wordprocessingCanvas" xmlns:mc="http://schemas.openxmlformats.org/markup-compatibility/2006" xmlns:o="urn:schemas-microsoft-com:office:office" xmlns:r="http://schemas.openxmlformats.org/officeDocument/2006/relationships" xmlns:m="http://schemas.openxmlformats.org/officeDocument/2006/math" xmlns:v="urn:schemas-microsoft-com:vml" xmlns:wp14="http://schemas.microsoft.com/office/word/2010/wordprocessingDrawing" xmlns:wp="http://schemas.openxmlformats.org/drawingml/2006/wordprocessingDrawing" xmlns:w10="urn:schemas-microsoft-com:office:word" xmlns:w="http://schemas.openxmlformats.org/wordprocessingml/2006/main" xmlns:w14="http://schemas.microsoft.com/office/word/2010/wordml" xmlns:wpg="http://schemas.microsoft.com/office/word/2010/wordprocessingGroup" xmlns:wpi="http://schemas.microsoft.com/office/word/2010/wordprocessingInk" xmlns:wne="http://schemas.microsoft.com/office/word/2006/wordml" xmlns:wps="http://schemas.microsoft.com/office/word/2010/wordprocessingShape" mc:Ignorable="w14 wp14">
   <w:body>
     <w:sdt>
       <w:sdtPr>
@@ -2346,39 +2346,33 @@
       <w:r>
         <w:t xml:space="preserve">by </w:t>
       </w:r>
-      <w:proofErr w:type="spellStart"/>
       <w:r>
         <w:rPr>
           <w:rFonts w:ascii="Courier New" w:hAnsi="Courier New" w:cs="Courier New"/>
         </w:rPr>
         <w:t>BinetFileParser</w:t>
       </w:r>
-      <w:proofErr w:type="spellEnd"/>
       <w:r>
         <w:t xml:space="preserve"> extending </w:t>
       </w:r>
-      <w:proofErr w:type="spellStart"/>
       <w:r>
         <w:rPr>
           <w:rFonts w:ascii="Courier New" w:hAnsi="Courier New" w:cs="Courier New"/>
         </w:rPr>
         <w:t>ParsableFile</w:t>
       </w:r>
-      <w:proofErr w:type="spellEnd"/>
       <w:r>
         <w:t xml:space="preserve">. </w:t>
       </w:r>
       <w:r>
         <w:t xml:space="preserve">The parsing of other types of traffic files could be supported here in the future by introducing subsequent classes that extend </w:t>
       </w:r>
-      <w:proofErr w:type="spellStart"/>
       <w:r>
         <w:rPr>
           <w:rFonts w:ascii="Courier New" w:hAnsi="Courier New" w:cs="Courier New"/>
         </w:rPr>
         <w:t>ParsableFile</w:t>
       </w:r>
-      <w:proofErr w:type="spellEnd"/>
       <w:r>
         <w:t xml:space="preserve"> and override the necessary functionality.</w:t>
       </w:r>
@@ -2408,7 +2402,7 @@
                     <pic:cNvPicPr/>
                   </pic:nvPicPr>
                   <pic:blipFill>
-                    <a:blip r:embed="rId6"/>
+                    <a:blip r:embed="rId7"/>
                     <a:stretch>
                       <a:fillRect/>
                     </a:stretch>
@@ -2481,7 +2475,7 @@
                     <pic:cNvPicPr/>
                   </pic:nvPicPr>
                   <pic:blipFill>
-                    <a:blip r:embed="rId7"/>
+                    <a:blip r:embed="rId8"/>
                     <a:stretch>
                       <a:fillRect/>
                     </a:stretch>
@@ -2540,18 +2534,15 @@
       <w:r>
         <w:t xml:space="preserve">The </w:t>
       </w:r>
-      <w:proofErr w:type="spellStart"/>
       <w:r>
         <w:rPr>
           <w:rFonts w:ascii="Courier New" w:hAnsi="Courier New" w:cs="Courier New"/>
         </w:rPr>
         <w:t>ParsingObserver</w:t>
       </w:r>
-      <w:proofErr w:type="spellEnd"/>
       <w:r>
         <w:t xml:space="preserve"> class defined in </w:t>
       </w:r>
-      <w:proofErr w:type="spellStart"/>
       <w:r>
         <w:rPr>
           <w:rFonts w:ascii="Courier New" w:hAnsi="Courier New" w:cs="Courier New"/>
@@ -2564,7 +2555,6 @@
         </w:rPr>
         <w:t>Controller</w:t>
       </w:r>
-      <w:proofErr w:type="spellEnd"/>
       <w:r>
         <w:t xml:space="preserve"> is an example of an Inner Class. This class is used as part of my implementation of the Observer pattern (see Section 2), and contains functionality for updating the user interface as parsing of a file progresses.</w:t>
       </w:r>
@@ -2597,6 +2587,7 @@
       </w:pPr>
       <w:bookmarkStart w:id="9" w:name="_Toc476597010"/>
       <w:r>
+        <w:lastRenderedPageBreak/>
         <w:t>Abstract Class</w:t>
       </w:r>
       <w:bookmarkEnd w:id="9"/>
@@ -2605,14 +2596,12 @@
       <w:r>
         <w:t xml:space="preserve">A demonstrated used of an Abstract class is </w:t>
       </w:r>
-      <w:proofErr w:type="spellStart"/>
       <w:r>
         <w:rPr>
           <w:rFonts w:ascii="Courier New" w:hAnsi="Courier New" w:cs="Courier New"/>
         </w:rPr>
         <w:t>ParsableFile</w:t>
       </w:r>
-      <w:proofErr w:type="spellEnd"/>
       <w:r>
         <w:t>. This defines an abstract class with the relevant fields and methods relevant to parsing a file.</w:t>
       </w:r>
@@ -2642,7 +2631,7 @@
                     <pic:cNvPicPr/>
                   </pic:nvPicPr>
                   <pic:blipFill>
-                    <a:blip r:embed="rId8"/>
+                    <a:blip r:embed="rId9"/>
                     <a:stretch>
                       <a:fillRect/>
                     </a:stretch>
@@ -2670,7 +2659,6 @@
       <w:r>
         <w:t xml:space="preserve">Figure X: </w:t>
       </w:r>
-      <w:proofErr w:type="spellStart"/>
       <w:r>
         <w:rPr>
           <w:rFonts w:ascii="Courier New" w:hAnsi="Courier New" w:cs="Courier New"/>
@@ -2683,12 +2671,9 @@
         </w:rPr>
         <w:t>File</w:t>
       </w:r>
-      <w:proofErr w:type="spellEnd"/>
       <w:r>
         <w:t xml:space="preserve"> Class</w:t>
       </w:r>
-      <w:bookmarkStart w:id="10" w:name="_GoBack"/>
-      <w:bookmarkEnd w:id="10"/>
     </w:p>
     <w:p/>
     <w:p/>
@@ -2696,24 +2681,22 @@
       <w:pPr>
         <w:pStyle w:val="Heading3"/>
       </w:pPr>
-      <w:bookmarkStart w:id="11" w:name="_Toc476597011"/>
+      <w:bookmarkStart w:id="10" w:name="_Toc476597011"/>
       <w:r>
         <w:t>Generic Method</w:t>
       </w:r>
-      <w:bookmarkEnd w:id="11"/>
+      <w:bookmarkEnd w:id="10"/>
     </w:p>
     <w:p>
       <w:r>
         <w:t xml:space="preserve">Usage of a generic method is demonstrated by </w:t>
       </w:r>
-      <w:proofErr w:type="spellStart"/>
       <w:r>
         <w:rPr>
           <w:rFonts w:ascii="Courier New" w:hAnsi="Courier New" w:cs="Courier New"/>
         </w:rPr>
         <w:t>SortMapByValue</w:t>
       </w:r>
-      <w:proofErr w:type="spellEnd"/>
       <w:r>
         <w:t xml:space="preserve"> contained with the static </w:t>
       </w:r>
@@ -2732,26 +2715,18 @@
       <w:pPr>
         <w:pStyle w:val="Heading3"/>
       </w:pPr>
-      <w:bookmarkStart w:id="12" w:name="_Toc476597012"/>
+      <w:bookmarkStart w:id="11" w:name="_Toc476597012"/>
       <w:r>
         <w:t>Generic Class</w:t>
       </w:r>
-      <w:bookmarkEnd w:id="12"/>
+      <w:bookmarkEnd w:id="11"/>
     </w:p>
     <w:p>
       <w:r>
         <w:t>TODO</w:t>
       </w:r>
       <w:r>
-        <w:t xml:space="preserve"> – </w:t>
-      </w:r>
-      <w:proofErr w:type="spellStart"/>
-      <w:r>
-        <w:t>ArrayList</w:t>
-      </w:r>
-      <w:proofErr w:type="spellEnd"/>
-      <w:r>
-        <w:t>?</w:t>
+        <w:t xml:space="preserve"> – ArrayList?</w:t>
       </w:r>
     </w:p>
     <w:p/>
@@ -2759,11 +2734,11 @@
       <w:pPr>
         <w:pStyle w:val="Heading3"/>
       </w:pPr>
-      <w:bookmarkStart w:id="13" w:name="_Toc476597013"/>
+      <w:bookmarkStart w:id="12" w:name="_Toc476597013"/>
       <w:r>
         <w:t>Bounding</w:t>
       </w:r>
-      <w:bookmarkEnd w:id="13"/>
+      <w:bookmarkEnd w:id="12"/>
     </w:p>
     <w:p>
       <w:r>
@@ -2772,22 +2747,20 @@
       <w:r>
         <w:t xml:space="preserve"> used in Utility.java – </w:t>
       </w:r>
-      <w:proofErr w:type="spellStart"/>
       <w:r>
         <w:t>GetTopElements</w:t>
       </w:r>
-      <w:proofErr w:type="spellEnd"/>
     </w:p>
     <w:p/>
     <w:p>
       <w:pPr>
         <w:pStyle w:val="Heading3"/>
       </w:pPr>
-      <w:bookmarkStart w:id="14" w:name="_Toc476597014"/>
+      <w:bookmarkStart w:id="13" w:name="_Toc476597014"/>
       <w:r>
         <w:t>Custom Exception Handler Type</w:t>
       </w:r>
-      <w:bookmarkEnd w:id="14"/>
+      <w:bookmarkEnd w:id="13"/>
     </w:p>
     <w:p>
       <w:r>
@@ -2801,21 +2774,22 @@
       <w:pPr>
         <w:pStyle w:val="Heading2"/>
       </w:pPr>
-      <w:bookmarkStart w:id="15" w:name="_Toc476597015"/>
-      <w:r>
+      <w:bookmarkStart w:id="14" w:name="_Toc476597015"/>
+      <w:r>
+        <w:lastRenderedPageBreak/>
         <w:t>Section 2 – Usage of Design Patterns</w:t>
       </w:r>
-      <w:bookmarkEnd w:id="15"/>
+      <w:bookmarkEnd w:id="14"/>
     </w:p>
     <w:p>
       <w:pPr>
         <w:pStyle w:val="Heading3"/>
       </w:pPr>
-      <w:bookmarkStart w:id="16" w:name="_Toc476597016"/>
+      <w:bookmarkStart w:id="15" w:name="_Toc476597016"/>
       <w:r>
         <w:t>Strategy Pattern</w:t>
       </w:r>
-      <w:bookmarkEnd w:id="16"/>
+      <w:bookmarkEnd w:id="15"/>
     </w:p>
     <w:p>
       <w:r>
@@ -2835,14 +2809,12 @@
       <w:r>
         <w:t xml:space="preserve">er charts could be added easily by adding another class and implementing </w:t>
       </w:r>
-      <w:proofErr w:type="spellStart"/>
       <w:r>
         <w:rPr>
           <w:rFonts w:ascii="Courier New" w:hAnsi="Courier New" w:cs="Courier New"/>
         </w:rPr>
         <w:t>DisplayStrategy</w:t>
       </w:r>
-      <w:proofErr w:type="spellEnd"/>
       <w:r>
         <w:t>.</w:t>
       </w:r>
@@ -2869,7 +2841,7 @@
                     <pic:cNvPicPr/>
                   </pic:nvPicPr>
                   <pic:blipFill>
-                    <a:blip r:embed="rId9"/>
+                    <a:blip r:embed="rId10"/>
                     <a:stretch>
                       <a:fillRect/>
                     </a:stretch>
@@ -2894,11 +2866,12 @@
       <w:pPr>
         <w:pStyle w:val="Heading3"/>
       </w:pPr>
-      <w:bookmarkStart w:id="17" w:name="_Toc476597017"/>
-      <w:r>
+      <w:bookmarkStart w:id="16" w:name="_Toc476597017"/>
+      <w:r>
+        <w:lastRenderedPageBreak/>
         <w:t>Observer Pattern</w:t>
       </w:r>
-      <w:bookmarkEnd w:id="17"/>
+      <w:bookmarkEnd w:id="16"/>
     </w:p>
     <w:p>
       <w:r>
@@ -2916,25 +2889,21 @@
       <w:r>
         <w:t xml:space="preserve">a summary on the user interface. </w:t>
       </w:r>
-      <w:proofErr w:type="spellStart"/>
       <w:r>
         <w:rPr>
           <w:rFonts w:ascii="Courier New" w:hAnsi="Courier New" w:cs="Courier New"/>
         </w:rPr>
         <w:t>FlowFileStats</w:t>
       </w:r>
-      <w:proofErr w:type="spellEnd"/>
       <w:r>
         <w:t xml:space="preserve"> is Observable, and certain fields are observed by </w:t>
       </w:r>
-      <w:proofErr w:type="spellStart"/>
       <w:r>
         <w:rPr>
           <w:rFonts w:ascii="Courier New" w:hAnsi="Courier New" w:cs="Courier New"/>
         </w:rPr>
         <w:t>MainUIController</w:t>
       </w:r>
-      <w:proofErr w:type="spellEnd"/>
       <w:r>
         <w:t xml:space="preserve"> and updated on the user interface as they change.</w:t>
       </w:r>
@@ -2961,7 +2930,7 @@
                     <pic:cNvPicPr/>
                   </pic:nvPicPr>
                   <pic:blipFill>
-                    <a:blip r:embed="rId10"/>
+                    <a:blip r:embed="rId11"/>
                     <a:stretch>
                       <a:fillRect/>
                     </a:stretch>
@@ -2986,24 +2955,23 @@
       <w:pPr>
         <w:pStyle w:val="Heading3"/>
       </w:pPr>
-      <w:bookmarkStart w:id="18" w:name="_Toc476597018"/>
-      <w:r>
+      <w:bookmarkStart w:id="17" w:name="_Toc476597018"/>
+      <w:r>
+        <w:lastRenderedPageBreak/>
         <w:t>Factory Pattern</w:t>
       </w:r>
-      <w:bookmarkEnd w:id="18"/>
+      <w:bookmarkEnd w:id="17"/>
     </w:p>
     <w:p>
       <w:r>
         <w:t xml:space="preserve">The Factory pattern is used in the application when parsing the file. A class called </w:t>
       </w:r>
-      <w:proofErr w:type="spellStart"/>
       <w:r>
         <w:rPr>
           <w:rFonts w:ascii="Courier New" w:hAnsi="Courier New" w:cs="Courier New"/>
         </w:rPr>
         <w:t>FlowFactory</w:t>
       </w:r>
-      <w:proofErr w:type="spellEnd"/>
       <w:r>
         <w:t xml:space="preserve"> is used to set the type field on the Flow object </w:t>
       </w:r>
@@ -3042,7 +3010,7 @@
                     <pic:cNvPicPr/>
                   </pic:nvPicPr>
                   <pic:blipFill>
-                    <a:blip r:embed="rId11"/>
+                    <a:blip r:embed="rId12"/>
                     <a:stretch>
                       <a:fillRect/>
                     </a:stretch>
@@ -3068,11 +3036,12 @@
       <w:pPr>
         <w:pStyle w:val="Heading2"/>
       </w:pPr>
-      <w:bookmarkStart w:id="19" w:name="_Toc476597019"/>
-      <w:r>
+      <w:bookmarkStart w:id="18" w:name="_Toc476597019"/>
+      <w:r>
+        <w:lastRenderedPageBreak/>
         <w:t>Section 3 – System UML Diagrams</w:t>
       </w:r>
-      <w:bookmarkEnd w:id="19"/>
+      <w:bookmarkEnd w:id="18"/>
     </w:p>
     <w:p>
       <w:r>
@@ -3087,11 +3056,11 @@
       <w:pPr>
         <w:pStyle w:val="Heading2"/>
       </w:pPr>
-      <w:bookmarkStart w:id="20" w:name="_Toc476597020"/>
+      <w:bookmarkStart w:id="19" w:name="_Toc476597020"/>
       <w:r>
         <w:t>Section 4 – Code Screen Captures</w:t>
       </w:r>
-      <w:bookmarkEnd w:id="20"/>
+      <w:bookmarkEnd w:id="19"/>
     </w:p>
     <w:p>
       <w:r>
@@ -3114,50 +3083,57 @@
       <w:pPr>
         <w:pStyle w:val="Heading2"/>
       </w:pPr>
-      <w:bookmarkStart w:id="21" w:name="_Toc476597021"/>
+      <w:bookmarkStart w:id="20" w:name="_Toc476597021"/>
       <w:r>
         <w:t>Section 5 – Evaluation of Work</w:t>
       </w:r>
+      <w:bookmarkEnd w:id="20"/>
+    </w:p>
+    <w:p>
+      <w:r>
+        <w:t>TODO</w:t>
+      </w:r>
+    </w:p>
+    <w:p>
+      <w:r>
+        <w:t>Performance – show CPU utilization graph when parsing 30</w:t>
+      </w:r>
+      <w:r>
+        <w:t>0</w:t>
+      </w:r>
+      <w:r>
+        <w:t>mb file</w:t>
+      </w:r>
+    </w:p>
+    <w:p>
+      <w:r>
+        <w:t>Better data model. i.e. the objects we use to parse the flows.</w:t>
+      </w:r>
+    </w:p>
+    <w:p>
+      <w:r>
+        <w:t>Better implementation of Factory pattern.</w:t>
+      </w:r>
+    </w:p>
+    <w:p>
+      <w:r>
+        <w:t>More intelligent – use to find Botnet activity?</w:t>
+      </w:r>
+    </w:p>
+    <w:p>
+      <w:r>
+        <w:t>Couple if i18n issues – e.g. MB used in MainController</w:t>
+      </w:r>
+      <w:r>
+        <w:t>.</w:t>
+      </w:r>
+    </w:p>
+    <w:p>
+      <w:r>
+        <w:t>Include some graphs from GitHub?</w:t>
+      </w:r>
+      <w:bookmarkStart w:id="21" w:name="_GoBack"/>
       <w:bookmarkEnd w:id="21"/>
-    </w:p>
-    <w:p>
-      <w:r>
-        <w:t>TODO</w:t>
-      </w:r>
-    </w:p>
-    <w:p>
-      <w:r>
-        <w:t>Performance – show CPU utilization graph when parsing 30</w:t>
-      </w:r>
-      <w:r>
-        <w:t>0</w:t>
-      </w:r>
-      <w:r>
-        <w:t>mb file</w:t>
-      </w:r>
-    </w:p>
-    <w:p>
-      <w:r>
-        <w:t xml:space="preserve">Better data model. </w:t>
-      </w:r>
-      <w:proofErr w:type="gramStart"/>
-      <w:r>
-        <w:t>i.e</w:t>
-      </w:r>
-      <w:proofErr w:type="gramEnd"/>
-      <w:r>
-        <w:t>. the objects we use to parse the flows.</w:t>
-      </w:r>
-    </w:p>
-    <w:p>
-      <w:r>
-        <w:t>Better implementation of Factory pattern.</w:t>
-      </w:r>
-    </w:p>
-    <w:p>
-      <w:r>
-        <w:t>More intelligent – use to find Botnet activity?</w:t>
-      </w:r>
     </w:p>
     <w:sectPr>
       <w:pgSz w:w="16838" w:h="11906" w:orient="landscape"/>
@@ -3172,7 +3148,7 @@
 </file>
 
 <file path=word/styles.xml><?xml version="1.0" encoding="utf-8"?>
-<w:styles xmlns:mc="http://schemas.openxmlformats.org/markup-compatibility/2006" xmlns:r="http://schemas.openxmlformats.org/officeDocument/2006/relationships" xmlns:w="http://schemas.openxmlformats.org/wordprocessingml/2006/main" xmlns:w14="http://schemas.microsoft.com/office/word/2010/wordml" xmlns:w15="http://schemas.microsoft.com/office/word/2012/wordml" mc:Ignorable="w14 w15">
+<w:styles xmlns:mc="http://schemas.openxmlformats.org/markup-compatibility/2006" xmlns:r="http://schemas.openxmlformats.org/officeDocument/2006/relationships" xmlns:w="http://schemas.openxmlformats.org/wordprocessingml/2006/main" xmlns:w14="http://schemas.microsoft.com/office/word/2010/wordml" mc:Ignorable="w14">
   <w:docDefaults>
     <w:rPrDefault>
       <w:rPr>
@@ -3188,378 +3164,553 @@
       </w:pPr>
     </w:pPrDefault>
   </w:docDefaults>
-  <w:latentStyles w:defLockedState="0" w:defUIPriority="99" w:defSemiHidden="0" w:defUnhideWhenUsed="0" w:defQFormat="0" w:count="371">
-    <w:lsdException w:name="Normal" w:uiPriority="0" w:qFormat="1"/>
-    <w:lsdException w:name="heading 1" w:uiPriority="9" w:qFormat="1"/>
-    <w:lsdException w:name="heading 2" w:semiHidden="1" w:uiPriority="9" w:unhideWhenUsed="1" w:qFormat="1"/>
-    <w:lsdException w:name="heading 3" w:semiHidden="1" w:uiPriority="9" w:unhideWhenUsed="1" w:qFormat="1"/>
-    <w:lsdException w:name="heading 4" w:semiHidden="1" w:uiPriority="9" w:unhideWhenUsed="1" w:qFormat="1"/>
-    <w:lsdException w:name="heading 5" w:semiHidden="1" w:uiPriority="9" w:unhideWhenUsed="1" w:qFormat="1"/>
-    <w:lsdException w:name="heading 6" w:semiHidden="1" w:uiPriority="9" w:unhideWhenUsed="1" w:qFormat="1"/>
-    <w:lsdException w:name="heading 7" w:semiHidden="1" w:uiPriority="9" w:unhideWhenUsed="1" w:qFormat="1"/>
-    <w:lsdException w:name="heading 8" w:semiHidden="1" w:uiPriority="9" w:unhideWhenUsed="1" w:qFormat="1"/>
-    <w:lsdException w:name="heading 9" w:semiHidden="1" w:uiPriority="9" w:unhideWhenUsed="1" w:qFormat="1"/>
-    <w:lsdException w:name="index 1" w:semiHidden="1" w:unhideWhenUsed="1"/>
-    <w:lsdException w:name="index 2" w:semiHidden="1" w:unhideWhenUsed="1"/>
-    <w:lsdException w:name="index 3" w:semiHidden="1" w:unhideWhenUsed="1"/>
-    <w:lsdException w:name="index 4" w:semiHidden="1" w:unhideWhenUsed="1"/>
-    <w:lsdException w:name="index 5" w:semiHidden="1" w:unhideWhenUsed="1"/>
-    <w:lsdException w:name="index 6" w:semiHidden="1" w:unhideWhenUsed="1"/>
-    <w:lsdException w:name="index 7" w:semiHidden="1" w:unhideWhenUsed="1"/>
-    <w:lsdException w:name="index 8" w:semiHidden="1" w:unhideWhenUsed="1"/>
-    <w:lsdException w:name="index 9" w:semiHidden="1" w:unhideWhenUsed="1"/>
-    <w:lsdException w:name="toc 1" w:semiHidden="1" w:uiPriority="39" w:unhideWhenUsed="1"/>
-    <w:lsdException w:name="toc 2" w:semiHidden="1" w:uiPriority="39" w:unhideWhenUsed="1"/>
-    <w:lsdException w:name="toc 3" w:semiHidden="1" w:uiPriority="39" w:unhideWhenUsed="1"/>
-    <w:lsdException w:name="toc 4" w:semiHidden="1" w:uiPriority="39" w:unhideWhenUsed="1"/>
-    <w:lsdException w:name="toc 5" w:semiHidden="1" w:uiPriority="39" w:unhideWhenUsed="1"/>
-    <w:lsdException w:name="toc 6" w:semiHidden="1" w:uiPriority="39" w:unhideWhenUsed="1"/>
-    <w:lsdException w:name="toc 7" w:semiHidden="1" w:uiPriority="39" w:unhideWhenUsed="1"/>
-    <w:lsdException w:name="toc 8" w:semiHidden="1" w:uiPriority="39" w:unhideWhenUsed="1"/>
-    <w:lsdException w:name="toc 9" w:semiHidden="1" w:uiPriority="39" w:unhideWhenUsed="1"/>
-    <w:lsdException w:name="Normal Indent" w:semiHidden="1" w:unhideWhenUsed="1"/>
-    <w:lsdException w:name="footnote text" w:semiHidden="1" w:unhideWhenUsed="1"/>
-    <w:lsdException w:name="annotation text" w:semiHidden="1" w:unhideWhenUsed="1"/>
-    <w:lsdException w:name="header" w:semiHidden="1" w:unhideWhenUsed="1"/>
-    <w:lsdException w:name="footer" w:semiHidden="1" w:unhideWhenUsed="1"/>
-    <w:lsdException w:name="index heading" w:semiHidden="1" w:unhideWhenUsed="1"/>
-    <w:lsdException w:name="caption" w:semiHidden="1" w:uiPriority="35" w:unhideWhenUsed="1" w:qFormat="1"/>
-    <w:lsdException w:name="table of figures" w:semiHidden="1" w:unhideWhenUsed="1"/>
-    <w:lsdException w:name="envelope address" w:semiHidden="1" w:unhideWhenUsed="1"/>
-    <w:lsdException w:name="envelope return" w:semiHidden="1" w:unhideWhenUsed="1"/>
-    <w:lsdException w:name="footnote reference" w:semiHidden="1" w:unhideWhenUsed="1"/>
-    <w:lsdException w:name="annotation reference" w:semiHidden="1" w:unhideWhenUsed="1"/>
-    <w:lsdException w:name="line number" w:semiHidden="1" w:unhideWhenUsed="1"/>
-    <w:lsdException w:name="page number" w:semiHidden="1" w:unhideWhenUsed="1"/>
-    <w:lsdException w:name="endnote reference" w:semiHidden="1" w:unhideWhenUsed="1"/>
-    <w:lsdException w:name="endnote text" w:semiHidden="1" w:unhideWhenUsed="1"/>
-    <w:lsdException w:name="table of authorities" w:semiHidden="1" w:unhideWhenUsed="1"/>
-    <w:lsdException w:name="macro" w:semiHidden="1" w:unhideWhenUsed="1"/>
-    <w:lsdException w:name="toa heading" w:semiHidden="1" w:unhideWhenUsed="1"/>
-    <w:lsdException w:name="List" w:semiHidden="1" w:unhideWhenUsed="1"/>
-    <w:lsdException w:name="List Bullet" w:semiHidden="1" w:unhideWhenUsed="1"/>
-    <w:lsdException w:name="List Number" w:semiHidden="1" w:unhideWhenUsed="1"/>
-    <w:lsdException w:name="List 2" w:semiHidden="1" w:unhideWhenUsed="1"/>
-    <w:lsdException w:name="List 3" w:semiHidden="1" w:unhideWhenUsed="1"/>
-    <w:lsdException w:name="List 4" w:semiHidden="1" w:unhideWhenUsed="1"/>
-    <w:lsdException w:name="List 5" w:semiHidden="1" w:unhideWhenUsed="1"/>
-    <w:lsdException w:name="List Bullet 2" w:semiHidden="1" w:unhideWhenUsed="1"/>
-    <w:lsdException w:name="List Bullet 3" w:semiHidden="1" w:unhideWhenUsed="1"/>
-    <w:lsdException w:name="List Bullet 4" w:semiHidden="1" w:unhideWhenUsed="1"/>
-    <w:lsdException w:name="List Bullet 5" w:semiHidden="1" w:unhideWhenUsed="1"/>
-    <w:lsdException w:name="List Number 2" w:semiHidden="1" w:unhideWhenUsed="1"/>
-    <w:lsdException w:name="List Number 3" w:semiHidden="1" w:unhideWhenUsed="1"/>
-    <w:lsdException w:name="List Number 4" w:semiHidden="1" w:unhideWhenUsed="1"/>
-    <w:lsdException w:name="List Number 5" w:semiHidden="1" w:unhideWhenUsed="1"/>
-    <w:lsdException w:name="Title" w:uiPriority="10" w:qFormat="1"/>
-    <w:lsdException w:name="Closing" w:semiHidden="1" w:unhideWhenUsed="1"/>
-    <w:lsdException w:name="Signature" w:semiHidden="1" w:unhideWhenUsed="1"/>
-    <w:lsdException w:name="Default Paragraph Font" w:semiHidden="1" w:uiPriority="1" w:unhideWhenUsed="1"/>
-    <w:lsdException w:name="Body Text" w:semiHidden="1" w:unhideWhenUsed="1"/>
-    <w:lsdException w:name="Body Text Indent" w:semiHidden="1" w:unhideWhenUsed="1"/>
-    <w:lsdException w:name="List Continue" w:semiHidden="1" w:unhideWhenUsed="1"/>
-    <w:lsdException w:name="List Continue 2" w:semiHidden="1" w:unhideWhenUsed="1"/>
-    <w:lsdException w:name="List Continue 3" w:semiHidden="1" w:unhideWhenUsed="1"/>
-    <w:lsdException w:name="List Continue 4" w:semiHidden="1" w:unhideWhenUsed="1"/>
-    <w:lsdException w:name="List Continue 5" w:semiHidden="1" w:unhideWhenUsed="1"/>
-    <w:lsdException w:name="Message Header" w:semiHidden="1" w:unhideWhenUsed="1"/>
-    <w:lsdException w:name="Subtitle" w:uiPriority="11" w:qFormat="1"/>
-    <w:lsdException w:name="Salutation" w:semiHidden="1" w:unhideWhenUsed="1"/>
-    <w:lsdException w:name="Date" w:semiHidden="1" w:unhideWhenUsed="1"/>
-    <w:lsdException w:name="Body Text First Indent" w:semiHidden="1" w:unhideWhenUsed="1"/>
-    <w:lsdException w:name="Body Text First Indent 2" w:semiHidden="1" w:unhideWhenUsed="1"/>
-    <w:lsdException w:name="Note Heading" w:semiHidden="1" w:unhideWhenUsed="1"/>
-    <w:lsdException w:name="Body Text 2" w:semiHidden="1" w:unhideWhenUsed="1"/>
-    <w:lsdException w:name="Body Text 3" w:semiHidden="1" w:unhideWhenUsed="1"/>
-    <w:lsdException w:name="Body Text Indent 2" w:semiHidden="1" w:unhideWhenUsed="1"/>
-    <w:lsdException w:name="Body Text Indent 3" w:semiHidden="1" w:unhideWhenUsed="1"/>
-    <w:lsdException w:name="Block Text" w:semiHidden="1" w:unhideWhenUsed="1"/>
-    <w:lsdException w:name="Hyperlink" w:semiHidden="1" w:unhideWhenUsed="1"/>
-    <w:lsdException w:name="FollowedHyperlink" w:semiHidden="1" w:unhideWhenUsed="1"/>
-    <w:lsdException w:name="Strong" w:uiPriority="22" w:qFormat="1"/>
-    <w:lsdException w:name="Emphasis" w:uiPriority="20" w:qFormat="1"/>
-    <w:lsdException w:name="Document Map" w:semiHidden="1" w:unhideWhenUsed="1"/>
-    <w:lsdException w:name="Plain Text" w:semiHidden="1" w:unhideWhenUsed="1"/>
-    <w:lsdException w:name="E-mail Signature" w:semiHidden="1" w:unhideWhenUsed="1"/>
-    <w:lsdException w:name="HTML Top of Form" w:semiHidden="1" w:unhideWhenUsed="1"/>
-    <w:lsdException w:name="HTML Bottom of Form" w:semiHidden="1" w:unhideWhenUsed="1"/>
-    <w:lsdException w:name="Normal (Web)" w:semiHidden="1" w:unhideWhenUsed="1"/>
-    <w:lsdException w:name="HTML Acronym" w:semiHidden="1" w:unhideWhenUsed="1"/>
-    <w:lsdException w:name="HTML Address" w:semiHidden="1" w:unhideWhenUsed="1"/>
-    <w:lsdException w:name="HTML Cite" w:semiHidden="1" w:unhideWhenUsed="1"/>
-    <w:lsdException w:name="HTML Code" w:semiHidden="1" w:unhideWhenUsed="1"/>
-    <w:lsdException w:name="HTML Definition" w:semiHidden="1" w:unhideWhenUsed="1"/>
-    <w:lsdException w:name="HTML Keyboard" w:semiHidden="1" w:unhideWhenUsed="1"/>
-    <w:lsdException w:name="HTML Preformatted" w:semiHidden="1" w:unhideWhenUsed="1"/>
-    <w:lsdException w:name="HTML Sample" w:semiHidden="1" w:unhideWhenUsed="1"/>
-    <w:lsdException w:name="HTML Typewriter" w:semiHidden="1" w:unhideWhenUsed="1"/>
-    <w:lsdException w:name="HTML Variable" w:semiHidden="1" w:unhideWhenUsed="1"/>
-    <w:lsdException w:name="Normal Table" w:semiHidden="1" w:unhideWhenUsed="1"/>
-    <w:lsdException w:name="annotation subject" w:semiHidden="1" w:unhideWhenUsed="1"/>
-    <w:lsdException w:name="No List" w:semiHidden="1" w:unhideWhenUsed="1"/>
-    <w:lsdException w:name="Outline List 1" w:semiHidden="1" w:unhideWhenUsed="1"/>
-    <w:lsdException w:name="Outline List 2" w:semiHidden="1" w:unhideWhenUsed="1"/>
-    <w:lsdException w:name="Outline List 3" w:semiHidden="1" w:unhideWhenUsed="1"/>
-    <w:lsdException w:name="Table Simple 1" w:semiHidden="1" w:unhideWhenUsed="1"/>
-    <w:lsdException w:name="Table Simple 2" w:semiHidden="1" w:unhideWhenUsed="1"/>
-    <w:lsdException w:name="Table Simple 3" w:semiHidden="1" w:unhideWhenUsed="1"/>
-    <w:lsdException w:name="Table Classic 1" w:semiHidden="1" w:unhideWhenUsed="1"/>
-    <w:lsdException w:name="Table Classic 2" w:semiHidden="1" w:unhideWhenUsed="1"/>
-    <w:lsdException w:name="Table Classic 3" w:semiHidden="1" w:unhideWhenUsed="1"/>
-    <w:lsdException w:name="Table Classic 4" w:semiHidden="1" w:unhideWhenUsed="1"/>
-    <w:lsdException w:name="Table Colorful 1" w:semiHidden="1" w:unhideWhenUsed="1"/>
-    <w:lsdException w:name="Table Colorful 2" w:semiHidden="1" w:unhideWhenUsed="1"/>
-    <w:lsdException w:name="Table Colorful 3" w:semiHidden="1" w:unhideWhenUsed="1"/>
-    <w:lsdException w:name="Table Columns 1" w:semiHidden="1" w:unhideWhenUsed="1"/>
-    <w:lsdException w:name="Table Columns 2" w:semiHidden="1" w:unhideWhenUsed="1"/>
-    <w:lsdException w:name="Table Columns 3" w:semiHidden="1" w:unhideWhenUsed="1"/>
-    <w:lsdException w:name="Table Columns 4" w:semiHidden="1" w:unhideWhenUsed="1"/>
-    <w:lsdException w:name="Table Columns 5" w:semiHidden="1" w:unhideWhenUsed="1"/>
-    <w:lsdException w:name="Table Grid 1" w:semiHidden="1" w:unhideWhenUsed="1"/>
-    <w:lsdException w:name="Table Grid 2" w:semiHidden="1" w:unhideWhenUsed="1"/>
-    <w:lsdException w:name="Table Grid 3" w:semiHidden="1" w:unhideWhenUsed="1"/>
-    <w:lsdException w:name="Table Grid 4" w:semiHidden="1" w:unhideWhenUsed="1"/>
-    <w:lsdException w:name="Table Grid 5" w:semiHidden="1" w:unhideWhenUsed="1"/>
-    <w:lsdException w:name="Table Grid 6" w:semiHidden="1" w:unhideWhenUsed="1"/>
-    <w:lsdException w:name="Table Grid 7" w:semiHidden="1" w:unhideWhenUsed="1"/>
-    <w:lsdException w:name="Table Grid 8" w:semiHidden="1" w:unhideWhenUsed="1"/>
-    <w:lsdException w:name="Table List 1" w:semiHidden="1" w:unhideWhenUsed="1"/>
-    <w:lsdException w:name="Table List 2" w:semiHidden="1" w:unhideWhenUsed="1"/>
-    <w:lsdException w:name="Table List 3" w:semiHidden="1" w:unhideWhenUsed="1"/>
-    <w:lsdException w:name="Table List 4" w:semiHidden="1" w:unhideWhenUsed="1"/>
-    <w:lsdException w:name="Table List 5" w:semiHidden="1" w:unhideWhenUsed="1"/>
-    <w:lsdException w:name="Table List 6" w:semiHidden="1" w:unhideWhenUsed="1"/>
-    <w:lsdException w:name="Table List 7" w:semiHidden="1" w:unhideWhenUsed="1"/>
-    <w:lsdException w:name="Table List 8" w:semiHidden="1" w:unhideWhenUsed="1"/>
-    <w:lsdException w:name="Table 3D effects 1" w:semiHidden="1" w:unhideWhenUsed="1"/>
-    <w:lsdException w:name="Table 3D effects 2" w:semiHidden="1" w:unhideWhenUsed="1"/>
-    <w:lsdException w:name="Table 3D effects 3" w:semiHidden="1" w:unhideWhenUsed="1"/>
-    <w:lsdException w:name="Table Contemporary" w:semiHidden="1" w:unhideWhenUsed="1"/>
-    <w:lsdException w:name="Table Elegant" w:semiHidden="1" w:unhideWhenUsed="1"/>
-    <w:lsdException w:name="Table Professional" w:semiHidden="1" w:unhideWhenUsed="1"/>
-    <w:lsdException w:name="Table Subtle 1" w:semiHidden="1" w:unhideWhenUsed="1"/>
-    <w:lsdException w:name="Table Subtle 2" w:semiHidden="1" w:unhideWhenUsed="1"/>
-    <w:lsdException w:name="Table Web 1" w:semiHidden="1" w:unhideWhenUsed="1"/>
-    <w:lsdException w:name="Table Web 2" w:semiHidden="1" w:unhideWhenUsed="1"/>
-    <w:lsdException w:name="Table Web 3" w:semiHidden="1" w:unhideWhenUsed="1"/>
-    <w:lsdException w:name="Balloon Text" w:semiHidden="1" w:unhideWhenUsed="1"/>
-    <w:lsdException w:name="Table Grid" w:uiPriority="59"/>
-    <w:lsdException w:name="Table Theme" w:semiHidden="1" w:unhideWhenUsed="1"/>
-    <w:lsdException w:name="Placeholder Text" w:semiHidden="1"/>
-    <w:lsdException w:name="No Spacing" w:uiPriority="1" w:qFormat="1"/>
-    <w:lsdException w:name="Light Shading" w:uiPriority="60"/>
-    <w:lsdException w:name="Light List" w:uiPriority="61"/>
-    <w:lsdException w:name="Light Grid" w:uiPriority="62"/>
-    <w:lsdException w:name="Medium Shading 1" w:uiPriority="63"/>
-    <w:lsdException w:name="Medium Shading 2" w:uiPriority="64"/>
-    <w:lsdException w:name="Medium List 1" w:uiPriority="65"/>
-    <w:lsdException w:name="Medium List 2" w:uiPriority="66"/>
-    <w:lsdException w:name="Medium Grid 1" w:uiPriority="67"/>
-    <w:lsdException w:name="Medium Grid 2" w:uiPriority="68"/>
-    <w:lsdException w:name="Medium Grid 3" w:uiPriority="69"/>
-    <w:lsdException w:name="Dark List" w:uiPriority="70"/>
-    <w:lsdException w:name="Colorful Shading" w:uiPriority="71"/>
-    <w:lsdException w:name="Colorful List" w:uiPriority="72"/>
-    <w:lsdException w:name="Colorful Grid" w:uiPriority="73"/>
-    <w:lsdException w:name="Light Shading Accent 1" w:uiPriority="60"/>
-    <w:lsdException w:name="Light List Accent 1" w:uiPriority="61"/>
-    <w:lsdException w:name="Light Grid Accent 1" w:uiPriority="62"/>
-    <w:lsdException w:name="Medium Shading 1 Accent 1" w:uiPriority="63"/>
-    <w:lsdException w:name="Medium Shading 2 Accent 1" w:uiPriority="64"/>
-    <w:lsdException w:name="Medium List 1 Accent 1" w:uiPriority="65"/>
-    <w:lsdException w:name="Revision" w:semiHidden="1"/>
-    <w:lsdException w:name="List Paragraph" w:uiPriority="34" w:qFormat="1"/>
-    <w:lsdException w:name="Quote" w:uiPriority="29" w:qFormat="1"/>
-    <w:lsdException w:name="Intense Quote" w:uiPriority="30" w:qFormat="1"/>
-    <w:lsdException w:name="Medium List 2 Accent 1" w:uiPriority="66"/>
-    <w:lsdException w:name="Medium Grid 1 Accent 1" w:uiPriority="67"/>
-    <w:lsdException w:name="Medium Grid 2 Accent 1" w:uiPriority="68"/>
-    <w:lsdException w:name="Medium Grid 3 Accent 1" w:uiPriority="69"/>
-    <w:lsdException w:name="Dark List Accent 1" w:uiPriority="70"/>
-    <w:lsdException w:name="Colorful Shading Accent 1" w:uiPriority="71"/>
-    <w:lsdException w:name="Colorful List Accent 1" w:uiPriority="72"/>
-    <w:lsdException w:name="Colorful Grid Accent 1" w:uiPriority="73"/>
-    <w:lsdException w:name="Light Shading Accent 2" w:uiPriority="60"/>
-    <w:lsdException w:name="Light List Accent 2" w:uiPriority="61"/>
-    <w:lsdException w:name="Light Grid Accent 2" w:uiPriority="62"/>
-    <w:lsdException w:name="Medium Shading 1 Accent 2" w:uiPriority="63"/>
-    <w:lsdException w:name="Medium Shading 2 Accent 2" w:uiPriority="64"/>
-    <w:lsdException w:name="Medium List 1 Accent 2" w:uiPriority="65"/>
-    <w:lsdException w:name="Medium List 2 Accent 2" w:uiPriority="66"/>
-    <w:lsdException w:name="Medium Grid 1 Accent 2" w:uiPriority="67"/>
-    <w:lsdException w:name="Medium Grid 2 Accent 2" w:uiPriority="68"/>
-    <w:lsdException w:name="Medium Grid 3 Accent 2" w:uiPriority="69"/>
-    <w:lsdException w:name="Dark List Accent 2" w:uiPriority="70"/>
-    <w:lsdException w:name="Colorful Shading Accent 2" w:uiPriority="71"/>
-    <w:lsdException w:name="Colorful List Accent 2" w:uiPriority="72"/>
-    <w:lsdException w:name="Colorful Grid Accent 2" w:uiPriority="73"/>
-    <w:lsdException w:name="Light Shading Accent 3" w:uiPriority="60"/>
-    <w:lsdException w:name="Light List Accent 3" w:uiPriority="61"/>
-    <w:lsdException w:name="Light Grid Accent 3" w:uiPriority="62"/>
-    <w:lsdException w:name="Medium Shading 1 Accent 3" w:uiPriority="63"/>
-    <w:lsdException w:name="Medium Shading 2 Accent 3" w:uiPriority="64"/>
-    <w:lsdException w:name="Medium List 1 Accent 3" w:uiPriority="65"/>
-    <w:lsdException w:name="Medium List 2 Accent 3" w:uiPriority="66"/>
-    <w:lsdException w:name="Medium Grid 1 Accent 3" w:uiPriority="67"/>
-    <w:lsdException w:name="Medium Grid 2 Accent 3" w:uiPriority="68"/>
-    <w:lsdException w:name="Medium Grid 3 Accent 3" w:uiPriority="69"/>
-    <w:lsdException w:name="Dark List Accent 3" w:uiPriority="70"/>
-    <w:lsdException w:name="Colorful Shading Accent 3" w:uiPriority="71"/>
-    <w:lsdException w:name="Colorful List Accent 3" w:uiPriority="72"/>
-    <w:lsdException w:name="Colorful Grid Accent 3" w:uiPriority="73"/>
-    <w:lsdException w:name="Light Shading Accent 4" w:uiPriority="60"/>
-    <w:lsdException w:name="Light List Accent 4" w:uiPriority="61"/>
-    <w:lsdException w:name="Light Grid Accent 4" w:uiPriority="62"/>
-    <w:lsdException w:name="Medium Shading 1 Accent 4" w:uiPriority="63"/>
-    <w:lsdException w:name="Medium Shading 2 Accent 4" w:uiPriority="64"/>
-    <w:lsdException w:name="Medium List 1 Accent 4" w:uiPriority="65"/>
-    <w:lsdException w:name="Medium List 2 Accent 4" w:uiPriority="66"/>
-    <w:lsdException w:name="Medium Grid 1 Accent 4" w:uiPriority="67"/>
-    <w:lsdException w:name="Medium Grid 2 Accent 4" w:uiPriority="68"/>
-    <w:lsdException w:name="Medium Grid 3 Accent 4" w:uiPriority="69"/>
-    <w:lsdException w:name="Dark List Accent 4" w:uiPriority="70"/>
-    <w:lsdException w:name="Colorful Shading Accent 4" w:uiPriority="71"/>
-    <w:lsdException w:name="Colorful List Accent 4" w:uiPriority="72"/>
-    <w:lsdException w:name="Colorful Grid Accent 4" w:uiPriority="73"/>
-    <w:lsdException w:name="Light Shading Accent 5" w:uiPriority="60"/>
-    <w:lsdException w:name="Light List Accent 5" w:uiPriority="61"/>
-    <w:lsdException w:name="Light Grid Accent 5" w:uiPriority="62"/>
-    <w:lsdException w:name="Medium Shading 1 Accent 5" w:uiPriority="63"/>
-    <w:lsdException w:name="Medium Shading 2 Accent 5" w:uiPriority="64"/>
-    <w:lsdException w:name="Medium List 1 Accent 5" w:uiPriority="65"/>
-    <w:lsdException w:name="Medium List 2 Accent 5" w:uiPriority="66"/>
-    <w:lsdException w:name="Medium Grid 1 Accent 5" w:uiPriority="67"/>
-    <w:lsdException w:name="Medium Grid 2 Accent 5" w:uiPriority="68"/>
-    <w:lsdException w:name="Medium Grid 3 Accent 5" w:uiPriority="69"/>
-    <w:lsdException w:name="Dark List Accent 5" w:uiPriority="70"/>
-    <w:lsdException w:name="Colorful Shading Accent 5" w:uiPriority="71"/>
-    <w:lsdException w:name="Colorful List Accent 5" w:uiPriority="72"/>
-    <w:lsdException w:name="Colorful Grid Accent 5" w:uiPriority="73"/>
-    <w:lsdException w:name="Light Shading Accent 6" w:uiPriority="60"/>
-    <w:lsdException w:name="Light List Accent 6" w:uiPriority="61"/>
-    <w:lsdException w:name="Light Grid Accent 6" w:uiPriority="62"/>
-    <w:lsdException w:name="Medium Shading 1 Accent 6" w:uiPriority="63"/>
-    <w:lsdException w:name="Medium Shading 2 Accent 6" w:uiPriority="64"/>
-    <w:lsdException w:name="Medium List 1 Accent 6" w:uiPriority="65"/>
-    <w:lsdException w:name="Medium List 2 Accent 6" w:uiPriority="66"/>
-    <w:lsdException w:name="Medium Grid 1 Accent 6" w:uiPriority="67"/>
-    <w:lsdException w:name="Medium Grid 2 Accent 6" w:uiPriority="68"/>
-    <w:lsdException w:name="Medium Grid 3 Accent 6" w:uiPriority="69"/>
-    <w:lsdException w:name="Dark List Accent 6" w:uiPriority="70"/>
-    <w:lsdException w:name="Colorful Shading Accent 6" w:uiPriority="71"/>
-    <w:lsdException w:name="Colorful List Accent 6" w:uiPriority="72"/>
-    <w:lsdException w:name="Colorful Grid Accent 6" w:uiPriority="73"/>
-    <w:lsdException w:name="Subtle Emphasis" w:uiPriority="19" w:qFormat="1"/>
-    <w:lsdException w:name="Intense Emphasis" w:uiPriority="21" w:qFormat="1"/>
-    <w:lsdException w:name="Subtle Reference" w:uiPriority="31" w:qFormat="1"/>
-    <w:lsdException w:name="Intense Reference" w:uiPriority="32" w:qFormat="1"/>
-    <w:lsdException w:name="Book Title" w:uiPriority="33" w:qFormat="1"/>
-    <w:lsdException w:name="Bibliography" w:semiHidden="1" w:uiPriority="37" w:unhideWhenUsed="1"/>
-    <w:lsdException w:name="TOC Heading" w:semiHidden="1" w:uiPriority="39" w:unhideWhenUsed="1" w:qFormat="1"/>
-    <w:lsdException w:name="Plain Table 1" w:uiPriority="41"/>
-    <w:lsdException w:name="Plain Table 2" w:uiPriority="42"/>
-    <w:lsdException w:name="Plain Table 3" w:uiPriority="43"/>
-    <w:lsdException w:name="Plain Table 4" w:uiPriority="44"/>
-    <w:lsdException w:name="Plain Table 5" w:uiPriority="45"/>
-    <w:lsdException w:name="Grid Table Light" w:uiPriority="40"/>
-    <w:lsdException w:name="Grid Table 1 Light" w:uiPriority="46"/>
-    <w:lsdException w:name="Grid Table 2" w:uiPriority="47"/>
-    <w:lsdException w:name="Grid Table 3" w:uiPriority="48"/>
-    <w:lsdException w:name="Grid Table 4" w:uiPriority="49"/>
-    <w:lsdException w:name="Grid Table 5 Dark" w:uiPriority="50"/>
-    <w:lsdException w:name="Grid Table 6 Colorful" w:uiPriority="51"/>
-    <w:lsdException w:name="Grid Table 7 Colorful" w:uiPriority="52"/>
-    <w:lsdException w:name="Grid Table 1 Light Accent 1" w:uiPriority="46"/>
-    <w:lsdException w:name="Grid Table 2 Accent 1" w:uiPriority="47"/>
-    <w:lsdException w:name="Grid Table 3 Accent 1" w:uiPriority="48"/>
-    <w:lsdException w:name="Grid Table 4 Accent 1" w:uiPriority="49"/>
-    <w:lsdException w:name="Grid Table 5 Dark Accent 1" w:uiPriority="50"/>
-    <w:lsdException w:name="Grid Table 6 Colorful Accent 1" w:uiPriority="51"/>
-    <w:lsdException w:name="Grid Table 7 Colorful Accent 1" w:uiPriority="52"/>
-    <w:lsdException w:name="Grid Table 1 Light Accent 2" w:uiPriority="46"/>
-    <w:lsdException w:name="Grid Table 2 Accent 2" w:uiPriority="47"/>
-    <w:lsdException w:name="Grid Table 3 Accent 2" w:uiPriority="48"/>
-    <w:lsdException w:name="Grid Table 4 Accent 2" w:uiPriority="49"/>
-    <w:lsdException w:name="Grid Table 5 Dark Accent 2" w:uiPriority="50"/>
-    <w:lsdException w:name="Grid Table 6 Colorful Accent 2" w:uiPriority="51"/>
-    <w:lsdException w:name="Grid Table 7 Colorful Accent 2" w:uiPriority="52"/>
-    <w:lsdException w:name="Grid Table 1 Light Accent 3" w:uiPriority="46"/>
-    <w:lsdException w:name="Grid Table 2 Accent 3" w:uiPriority="47"/>
-    <w:lsdException w:name="Grid Table 3 Accent 3" w:uiPriority="48"/>
-    <w:lsdException w:name="Grid Table 4 Accent 3" w:uiPriority="49"/>
-    <w:lsdException w:name="Grid Table 5 Dark Accent 3" w:uiPriority="50"/>
-    <w:lsdException w:name="Grid Table 6 Colorful Accent 3" w:uiPriority="51"/>
-    <w:lsdException w:name="Grid Table 7 Colorful Accent 3" w:uiPriority="52"/>
-    <w:lsdException w:name="Grid Table 1 Light Accent 4" w:uiPriority="46"/>
-    <w:lsdException w:name="Grid Table 2 Accent 4" w:uiPriority="47"/>
-    <w:lsdException w:name="Grid Table 3 Accent 4" w:uiPriority="48"/>
-    <w:lsdException w:name="Grid Table 4 Accent 4" w:uiPriority="49"/>
-    <w:lsdException w:name="Grid Table 5 Dark Accent 4" w:uiPriority="50"/>
-    <w:lsdException w:name="Grid Table 6 Colorful Accent 4" w:uiPriority="51"/>
-    <w:lsdException w:name="Grid Table 7 Colorful Accent 4" w:uiPriority="52"/>
-    <w:lsdException w:name="Grid Table 1 Light Accent 5" w:uiPriority="46"/>
-    <w:lsdException w:name="Grid Table 2 Accent 5" w:uiPriority="47"/>
-    <w:lsdException w:name="Grid Table 3 Accent 5" w:uiPriority="48"/>
-    <w:lsdException w:name="Grid Table 4 Accent 5" w:uiPriority="49"/>
-    <w:lsdException w:name="Grid Table 5 Dark Accent 5" w:uiPriority="50"/>
-    <w:lsdException w:name="Grid Table 6 Colorful Accent 5" w:uiPriority="51"/>
-    <w:lsdException w:name="Grid Table 7 Colorful Accent 5" w:uiPriority="52"/>
-    <w:lsdException w:name="Grid Table 1 Light Accent 6" w:uiPriority="46"/>
-    <w:lsdException w:name="Grid Table 2 Accent 6" w:uiPriority="47"/>
-    <w:lsdException w:name="Grid Table 3 Accent 6" w:uiPriority="48"/>
-    <w:lsdException w:name="Grid Table 4 Accent 6" w:uiPriority="49"/>
-    <w:lsdException w:name="Grid Table 5 Dark Accent 6" w:uiPriority="50"/>
-    <w:lsdException w:name="Grid Table 6 Colorful Accent 6" w:uiPriority="51"/>
-    <w:lsdException w:name="Grid Table 7 Colorful Accent 6" w:uiPriority="52"/>
-    <w:lsdException w:name="List Table 1 Light" w:uiPriority="46"/>
-    <w:lsdException w:name="List Table 2" w:uiPriority="47"/>
-    <w:lsdException w:name="List Table 3" w:uiPriority="48"/>
-    <w:lsdException w:name="List Table 4" w:uiPriority="49"/>
-    <w:lsdException w:name="List Table 5 Dark" w:uiPriority="50"/>
-    <w:lsdException w:name="List Table 6 Colorful" w:uiPriority="51"/>
-    <w:lsdException w:name="List Table 7 Colorful" w:uiPriority="52"/>
-    <w:lsdException w:name="List Table 1 Light Accent 1" w:uiPriority="46"/>
-    <w:lsdException w:name="List Table 2 Accent 1" w:uiPriority="47"/>
-    <w:lsdException w:name="List Table 3 Accent 1" w:uiPriority="48"/>
-    <w:lsdException w:name="List Table 4 Accent 1" w:uiPriority="49"/>
-    <w:lsdException w:name="List Table 5 Dark Accent 1" w:uiPriority="50"/>
-    <w:lsdException w:name="List Table 6 Colorful Accent 1" w:uiPriority="51"/>
-    <w:lsdException w:name="List Table 7 Colorful Accent 1" w:uiPriority="52"/>
-    <w:lsdException w:name="List Table 1 Light Accent 2" w:uiPriority="46"/>
-    <w:lsdException w:name="List Table 2 Accent 2" w:uiPriority="47"/>
-    <w:lsdException w:name="List Table 3 Accent 2" w:uiPriority="48"/>
-    <w:lsdException w:name="List Table 4 Accent 2" w:uiPriority="49"/>
-    <w:lsdException w:name="List Table 5 Dark Accent 2" w:uiPriority="50"/>
-    <w:lsdException w:name="List Table 6 Colorful Accent 2" w:uiPriority="51"/>
-    <w:lsdException w:name="List Table 7 Colorful Accent 2" w:uiPriority="52"/>
-    <w:lsdException w:name="List Table 1 Light Accent 3" w:uiPriority="46"/>
-    <w:lsdException w:name="List Table 2 Accent 3" w:uiPriority="47"/>
-    <w:lsdException w:name="List Table 3 Accent 3" w:uiPriority="48"/>
-    <w:lsdException w:name="List Table 4 Accent 3" w:uiPriority="49"/>
-    <w:lsdException w:name="List Table 5 Dark Accent 3" w:uiPriority="50"/>
-    <w:lsdException w:name="List Table 6 Colorful Accent 3" w:uiPriority="51"/>
-    <w:lsdException w:name="List Table 7 Colorful Accent 3" w:uiPriority="52"/>
-    <w:lsdException w:name="List Table 1 Light Accent 4" w:uiPriority="46"/>
-    <w:lsdException w:name="List Table 2 Accent 4" w:uiPriority="47"/>
-    <w:lsdException w:name="List Table 3 Accent 4" w:uiPriority="48"/>
-    <w:lsdException w:name="List Table 4 Accent 4" w:uiPriority="49"/>
-    <w:lsdException w:name="List Table 5 Dark Accent 4" w:uiPriority="50"/>
-    <w:lsdException w:name="List Table 6 Colorful Accent 4" w:uiPriority="51"/>
-    <w:lsdException w:name="List Table 7 Colorful Accent 4" w:uiPriority="52"/>
-    <w:lsdException w:name="List Table 1 Light Accent 5" w:uiPriority="46"/>
-    <w:lsdException w:name="List Table 2 Accent 5" w:uiPriority="47"/>
-    <w:lsdException w:name="List Table 3 Accent 5" w:uiPriority="48"/>
-    <w:lsdException w:name="List Table 4 Accent 5" w:uiPriority="49"/>
-    <w:lsdException w:name="List Table 5 Dark Accent 5" w:uiPriority="50"/>
-    <w:lsdException w:name="List Table 6 Colorful Accent 5" w:uiPriority="51"/>
-    <w:lsdException w:name="List Table 7 Colorful Accent 5" w:uiPriority="52"/>
-    <w:lsdException w:name="List Table 1 Light Accent 6" w:uiPriority="46"/>
-    <w:lsdException w:name="List Table 2 Accent 6" w:uiPriority="47"/>
-    <w:lsdException w:name="List Table 3 Accent 6" w:uiPriority="48"/>
-    <w:lsdException w:name="List Table 4 Accent 6" w:uiPriority="49"/>
-    <w:lsdException w:name="List Table 5 Dark Accent 6" w:uiPriority="50"/>
-    <w:lsdException w:name="List Table 6 Colorful Accent 6" w:uiPriority="51"/>
-    <w:lsdException w:name="List Table 7 Colorful Accent 6" w:uiPriority="52"/>
+  <w:latentStyles w:defLockedState="0" w:defUIPriority="99" w:defSemiHidden="1" w:defUnhideWhenUsed="1" w:defQFormat="0" w:count="267">
+    <w:lsdException w:name="Normal" w:semiHidden="0" w:uiPriority="0" w:unhideWhenUsed="0" w:qFormat="1"/>
+    <w:lsdException w:name="heading 1" w:semiHidden="0" w:uiPriority="9" w:unhideWhenUsed="0" w:qFormat="1"/>
+    <w:lsdException w:name="heading 2" w:uiPriority="9" w:qFormat="1"/>
+    <w:lsdException w:name="heading 3" w:uiPriority="9" w:qFormat="1"/>
+    <w:lsdException w:name="heading 4" w:uiPriority="9" w:qFormat="1"/>
+    <w:lsdException w:name="heading 5" w:uiPriority="9" w:qFormat="1"/>
+    <w:lsdException w:name="heading 6" w:uiPriority="9" w:qFormat="1"/>
+    <w:lsdException w:name="heading 7" w:uiPriority="9" w:qFormat="1"/>
+    <w:lsdException w:name="heading 8" w:uiPriority="9" w:qFormat="1"/>
+    <w:lsdException w:name="heading 9" w:uiPriority="9" w:qFormat="1"/>
+    <w:lsdException w:name="toc 1" w:uiPriority="39"/>
+    <w:lsdException w:name="toc 2" w:uiPriority="39"/>
+    <w:lsdException w:name="toc 3" w:uiPriority="39"/>
+    <w:lsdException w:name="toc 4" w:uiPriority="39"/>
+    <w:lsdException w:name="toc 5" w:uiPriority="39"/>
+    <w:lsdException w:name="toc 6" w:uiPriority="39"/>
+    <w:lsdException w:name="toc 7" w:uiPriority="39"/>
+    <w:lsdException w:name="toc 8" w:uiPriority="39"/>
+    <w:lsdException w:name="toc 9" w:uiPriority="39"/>
+    <w:lsdException w:name="caption" w:uiPriority="35" w:qFormat="1"/>
+    <w:lsdException w:name="Title" w:semiHidden="0" w:uiPriority="10" w:unhideWhenUsed="0" w:qFormat="1"/>
+    <w:lsdException w:name="Default Paragraph Font" w:uiPriority="1"/>
+    <w:lsdException w:name="Subtitle" w:semiHidden="0" w:uiPriority="11" w:unhideWhenUsed="0" w:qFormat="1"/>
+    <w:lsdException w:name="Strong" w:semiHidden="0" w:uiPriority="22" w:unhideWhenUsed="0" w:qFormat="1"/>
+    <w:lsdException w:name="Emphasis" w:semiHidden="0" w:uiPriority="20" w:unhideWhenUsed="0" w:qFormat="1"/>
+    <w:lsdException w:name="Table Grid" w:semiHidden="0" w:uiPriority="59" w:unhideWhenUsed="0"/>
+    <w:lsdException w:name="Placeholder Text" w:unhideWhenUsed="0"/>
+    <w:lsdException w:name="No Spacing" w:semiHidden="0" w:uiPriority="1" w:unhideWhenUsed="0" w:qFormat="1"/>
+    <w:lsdException w:name="Light Shading" w:semiHidden="0" w:uiPriority="60" w:unhideWhenUsed="0"/>
+    <w:lsdException w:name="Light List" w:semiHidden="0" w:uiPriority="61" w:unhideWhenUsed="0"/>
+    <w:lsdException w:name="Light Grid" w:semiHidden="0" w:uiPriority="62" w:unhideWhenUsed="0"/>
+    <w:lsdException w:name="Medium Shading 1" w:semiHidden="0" w:uiPriority="63" w:unhideWhenUsed="0"/>
+    <w:lsdException w:name="Medium Shading 2" w:semiHidden="0" w:uiPriority="64" w:unhideWhenUsed="0"/>
+    <w:lsdException w:name="Medium List 1" w:semiHidden="0" w:uiPriority="65" w:unhideWhenUsed="0"/>
+    <w:lsdException w:name="Medium List 2" w:semiHidden="0" w:uiPriority="66" w:unhideWhenUsed="0"/>
+    <w:lsdException w:name="Medium Grid 1" w:semiHidden="0" w:uiPriority="67" w:unhideWhenUsed="0"/>
+    <w:lsdException w:name="Medium Grid 2" w:semiHidden="0" w:uiPriority="68" w:unhideWhenUsed="0"/>
+    <w:lsdException w:name="Medium Grid 3" w:semiHidden="0" w:uiPriority="69" w:unhideWhenUsed="0"/>
+    <w:lsdException w:name="Dark List" w:semiHidden="0" w:uiPriority="70" w:unhideWhenUsed="0"/>
+    <w:lsdException w:name="Colorful Shading" w:semiHidden="0" w:uiPriority="71" w:unhideWhenUsed="0"/>
+    <w:lsdException w:name="Colorful List" w:semiHidden="0" w:uiPriority="72" w:unhideWhenUsed="0"/>
+    <w:lsdException w:name="Colorful Grid" w:semiHidden="0" w:uiPriority="73" w:unhideWhenUsed="0"/>
+    <w:lsdException w:name="Light Shading Accent 1" w:semiHidden="0" w:uiPriority="60" w:unhideWhenUsed="0"/>
+    <w:lsdException w:name="Light List Accent 1" w:semiHidden="0" w:uiPriority="61" w:unhideWhenUsed="0"/>
+    <w:lsdException w:name="Light Grid Accent 1" w:semiHidden="0" w:uiPriority="62" w:unhideWhenUsed="0"/>
+    <w:lsdException w:name="Medium Shading 1 Accent 1" w:semiHidden="0" w:uiPriority="63" w:unhideWhenUsed="0"/>
+    <w:lsdException w:name="Medium Shading 2 Accent 1" w:semiHidden="0" w:uiPriority="64" w:unhideWhenUsed="0"/>
+    <w:lsdException w:name="Medium List 1 Accent 1" w:semiHidden="0" w:uiPriority="65" w:unhideWhenUsed="0"/>
+    <w:lsdException w:name="Revision" w:unhideWhenUsed="0"/>
+    <w:lsdException w:name="List Paragraph" w:semiHidden="0" w:uiPriority="34" w:unhideWhenUsed="0" w:qFormat="1"/>
+    <w:lsdException w:name="Quote" w:semiHidden="0" w:uiPriority="29" w:unhideWhenUsed="0" w:qFormat="1"/>
+    <w:lsdException w:name="Intense Quote" w:semiHidden="0" w:uiPriority="30" w:unhideWhenUsed="0" w:qFormat="1"/>
+    <w:lsdException w:name="Medium List 2 Accent 1" w:semiHidden="0" w:uiPriority="66" w:unhideWhenUsed="0"/>
+    <w:lsdException w:name="Medium Grid 1 Accent 1" w:semiHidden="0" w:uiPriority="67" w:unhideWhenUsed="0"/>
+    <w:lsdException w:name="Medium Grid 2 Accent 1" w:semiHidden="0" w:uiPriority="68" w:unhideWhenUsed="0"/>
+    <w:lsdException w:name="Medium Grid 3 Accent 1" w:semiHidden="0" w:uiPriority="69" w:unhideWhenUsed="0"/>
+    <w:lsdException w:name="Dark List Accent 1" w:semiHidden="0" w:uiPriority="70" w:unhideWhenUsed="0"/>
+    <w:lsdException w:name="Colorful Shading Accent 1" w:semiHidden="0" w:uiPriority="71" w:unhideWhenUsed="0"/>
+    <w:lsdException w:name="Colorful List Accent 1" w:semiHidden="0" w:uiPriority="72" w:unhideWhenUsed="0"/>
+    <w:lsdException w:name="Colorful Grid Accent 1" w:semiHidden="0" w:uiPriority="73" w:unhideWhenUsed="0"/>
+    <w:lsdException w:name="Light Shading Accent 2" w:semiHidden="0" w:uiPriority="60" w:unhideWhenUsed="0"/>
+    <w:lsdException w:name="Light List Accent 2" w:semiHidden="0" w:uiPriority="61" w:unhideWhenUsed="0"/>
+    <w:lsdException w:name="Light Grid Accent 2" w:semiHidden="0" w:uiPriority="62" w:unhideWhenUsed="0"/>
+    <w:lsdException w:name="Medium Shading 1 Accent 2" w:semiHidden="0" w:uiPriority="63" w:unhideWhenUsed="0"/>
+    <w:lsdException w:name="Medium Shading 2 Accent 2" w:semiHidden="0" w:uiPriority="64" w:unhideWhenUsed="0"/>
+    <w:lsdException w:name="Medium List 1 Accent 2" w:semiHidden="0" w:uiPriority="65" w:unhideWhenUsed="0"/>
+    <w:lsdException w:name="Medium List 2 Accent 2" w:semiHidden="0" w:uiPriority="66" w:unhideWhenUsed="0"/>
+    <w:lsdException w:name="Medium Grid 1 Accent 2" w:semiHidden="0" w:uiPriority="67" w:unhideWhenUsed="0"/>
+    <w:lsdException w:name="Medium Grid 2 Accent 2" w:semiHidden="0" w:uiPriority="68" w:unhideWhenUsed="0"/>
+    <w:lsdException w:name="Medium Grid 3 Accent 2" w:semiHidden="0" w:uiPriority="69" w:unhideWhenUsed="0"/>
+    <w:lsdException w:name="Dark List Accent 2" w:semiHidden="0" w:uiPriority="70" w:unhideWhenUsed="0"/>
+    <w:lsdException w:name="Colorful Shading Accent 2" w:semiHidden="0" w:uiPriority="71" w:unhideWhenUsed="0"/>
+    <w:lsdException w:name="Colorful List Accent 2" w:semiHidden="0" w:uiPriority="72" w:unhideWhenUsed="0"/>
+    <w:lsdException w:name="Colorful Grid Accent 2" w:semiHidden="0" w:uiPriority="73" w:unhideWhenUsed="0"/>
+    <w:lsdException w:name="Light Shading Accent 3" w:semiHidden="0" w:uiPriority="60" w:unhideWhenUsed="0"/>
+    <w:lsdException w:name="Light List Accent 3" w:semiHidden="0" w:uiPriority="61" w:unhideWhenUsed="0"/>
+    <w:lsdException w:name="Light Grid Accent 3" w:semiHidden="0" w:uiPriority="62" w:unhideWhenUsed="0"/>
+    <w:lsdException w:name="Medium Shading 1 Accent 3" w:semiHidden="0" w:uiPriority="63" w:unhideWhenUsed="0"/>
+    <w:lsdException w:name="Medium Shading 2 Accent 3" w:semiHidden="0" w:uiPriority="64" w:unhideWhenUsed="0"/>
+    <w:lsdException w:name="Medium List 1 Accent 3" w:semiHidden="0" w:uiPriority="65" w:unhideWhenUsed="0"/>
+    <w:lsdException w:name="Medium List 2 Accent 3" w:semiHidden="0" w:uiPriority="66" w:unhideWhenUsed="0"/>
+    <w:lsdException w:name="Medium Grid 1 Accent 3" w:semiHidden="0" w:uiPriority="67" w:unhideWhenUsed="0"/>
+    <w:lsdException w:name="Medium Grid 2 Accent 3" w:semiHidden="0" w:uiPriority="68" w:unhideWhenUsed="0"/>
+    <w:lsdException w:name="Medium Grid 3 Accent 3" w:semiHidden="0" w:uiPriority="69" w:unhideWhenUsed="0"/>
+    <w:lsdException w:name="Dark List Accent 3" w:semiHidden="0" w:uiPriority="70" w:unhideWhenUsed="0"/>
+    <w:lsdException w:name="Colorful Shading Accent 3" w:semiHidden="0" w:uiPriority="71" w:unhideWhenUsed="0"/>
+    <w:lsdException w:name="Colorful List Accent 3" w:semiHidden="0" w:uiPriority="72" w:unhideWhenUsed="0"/>
+    <w:lsdException w:name="Colorful Grid Accent 3" w:semiHidden="0" w:uiPriority="73" w:unhideWhenUsed="0"/>
+    <w:lsdException w:name="Light Shading Accent 4" w:semiHidden="0" w:uiPriority="60" w:unhideWhenUsed="0"/>
+    <w:lsdException w:name="Light List Accent 4" w:semiHidden="0" w:uiPriority="61" w:unhideWhenUsed="0"/>
+    <w:lsdException w:name="Light Grid Accent 4" w:semiHidden="0" w:uiPriority="62" w:unhideWhenUsed="0"/>
+    <w:lsdException w:name="Medium Shading 1 Accent 4" w:semiHidden="0" w:uiPriority="63" w:unhideWhenUsed="0"/>
+    <w:lsdException w:name="Medium Shading 2 Accent 4" w:semiHidden="0" w:uiPriority="64" w:unhideWhenUsed="0"/>
+    <w:lsdException w:name="Medium List 1 Accent 4" w:semiHidden="0" w:uiPriority="65" w:unhideWhenUsed="0"/>
+    <w:lsdException w:name="Medium List 2 Accent 4" w:semiHidden="0" w:uiPriority="66" w:unhideWhenUsed="0"/>
+    <w:lsdException w:name="Medium Grid 1 Accent 4" w:semiHidden="0" w:uiPriority="67" w:unhideWhenUsed="0"/>
+    <w:lsdException w:name="Medium Grid 2 Accent 4" w:semiHidden="0" w:uiPriority="68" w:unhideWhenUsed="0"/>
+    <w:lsdException w:name="Medium Grid 3 Accent 4" w:semiHidden="0" w:uiPriority="69" w:unhideWhenUsed="0"/>
+    <w:lsdException w:name="Dark List Accent 4" w:semiHidden="0" w:uiPriority="70" w:unhideWhenUsed="0"/>
+    <w:lsdException w:name="Colorful Shading Accent 4" w:semiHidden="0" w:uiPriority="71" w:unhideWhenUsed="0"/>
+    <w:lsdException w:name="Colorful List Accent 4" w:semiHidden="0" w:uiPriority="72" w:unhideWhenUsed="0"/>
+    <w:lsdException w:name="Colorful Grid Accent 4" w:semiHidden="0" w:uiPriority="73" w:unhideWhenUsed="0"/>
+    <w:lsdException w:name="Light Shading Accent 5" w:semiHidden="0" w:uiPriority="60" w:unhideWhenUsed="0"/>
+    <w:lsdException w:name="Light List Accent 5" w:semiHidden="0" w:uiPriority="61" w:unhideWhenUsed="0"/>
+    <w:lsdException w:name="Light Grid Accent 5" w:semiHidden="0" w:uiPriority="62" w:unhideWhenUsed="0"/>
+    <w:lsdException w:name="Medium Shading 1 Accent 5" w:semiHidden="0" w:uiPriority="63" w:unhideWhenUsed="0"/>
+    <w:lsdException w:name="Medium Shading 2 Accent 5" w:semiHidden="0" w:uiPriority="64" w:unhideWhenUsed="0"/>
+    <w:lsdException w:name="Medium List 1 Accent 5" w:semiHidden="0" w:uiPriority="65" w:unhideWhenUsed="0"/>
+    <w:lsdException w:name="Medium List 2 Accent 5" w:semiHidden="0" w:uiPriority="66" w:unhideWhenUsed="0"/>
+    <w:lsdException w:name="Medium Grid 1 Accent 5" w:semiHidden="0" w:uiPriority="67" w:unhideWhenUsed="0"/>
+    <w:lsdException w:name="Medium Grid 2 Accent 5" w:semiHidden="0" w:uiPriority="68" w:unhideWhenUsed="0"/>
+    <w:lsdException w:name="Medium Grid 3 Accent 5" w:semiHidden="0" w:uiPriority="69" w:unhideWhenUsed="0"/>
+    <w:lsdException w:name="Dark List Accent 5" w:semiHidden="0" w:uiPriority="70" w:unhideWhenUsed="0"/>
+    <w:lsdException w:name="Colorful Shading Accent 5" w:semiHidden="0" w:uiPriority="71" w:unhideWhenUsed="0"/>
+    <w:lsdException w:name="Colorful List Accent 5" w:semiHidden="0" w:uiPriority="72" w:unhideWhenUsed="0"/>
+    <w:lsdException w:name="Colorful Grid Accent 5" w:semiHidden="0" w:uiPriority="73" w:unhideWhenUsed="0"/>
+    <w:lsdException w:name="Light Shading Accent 6" w:semiHidden="0" w:uiPriority="60" w:unhideWhenUsed="0"/>
+    <w:lsdException w:name="Light List Accent 6" w:semiHidden="0" w:uiPriority="61" w:unhideWhenUsed="0"/>
+    <w:lsdException w:name="Light Grid Accent 6" w:semiHidden="0" w:uiPriority="62" w:unhideWhenUsed="0"/>
+    <w:lsdException w:name="Medium Shading 1 Accent 6" w:semiHidden="0" w:uiPriority="63" w:unhideWhenUsed="0"/>
+    <w:lsdException w:name="Medium Shading 2 Accent 6" w:semiHidden="0" w:uiPriority="64" w:unhideWhenUsed="0"/>
+    <w:lsdException w:name="Medium List 1 Accent 6" w:semiHidden="0" w:uiPriority="65" w:unhideWhenUsed="0"/>
+    <w:lsdException w:name="Medium List 2 Accent 6" w:semiHidden="0" w:uiPriority="66" w:unhideWhenUsed="0"/>
+    <w:lsdException w:name="Medium Grid 1 Accent 6" w:semiHidden="0" w:uiPriority="67" w:unhideWhenUsed="0"/>
+    <w:lsdException w:name="Medium Grid 2 Accent 6" w:semiHidden="0" w:uiPriority="68" w:unhideWhenUsed="0"/>
+    <w:lsdException w:name="Medium Grid 3 Accent 6" w:semiHidden="0" w:uiPriority="69" w:unhideWhenUsed="0"/>
+    <w:lsdException w:name="Dark List Accent 6" w:semiHidden="0" w:uiPriority="70" w:unhideWhenUsed="0"/>
+    <w:lsdException w:name="Colorful Shading Accent 6" w:semiHidden="0" w:uiPriority="71" w:unhideWhenUsed="0"/>
+    <w:lsdException w:name="Colorful List Accent 6" w:semiHidden="0" w:uiPriority="72" w:unhideWhenUsed="0"/>
+    <w:lsdException w:name="Colorful Grid Accent 6" w:semiHidden="0" w:uiPriority="73" w:unhideWhenUsed="0"/>
+    <w:lsdException w:name="Subtle Emphasis" w:semiHidden="0" w:uiPriority="19" w:unhideWhenUsed="0" w:qFormat="1"/>
+    <w:lsdException w:name="Intense Emphasis" w:semiHidden="0" w:uiPriority="21" w:unhideWhenUsed="0" w:qFormat="1"/>
+    <w:lsdException w:name="Subtle Reference" w:semiHidden="0" w:uiPriority="31" w:unhideWhenUsed="0" w:qFormat="1"/>
+    <w:lsdException w:name="Intense Reference" w:semiHidden="0" w:uiPriority="32" w:unhideWhenUsed="0" w:qFormat="1"/>
+    <w:lsdException w:name="Book Title" w:semiHidden="0" w:uiPriority="33" w:unhideWhenUsed="0" w:qFormat="1"/>
+    <w:lsdException w:name="Bibliography" w:uiPriority="37"/>
+    <w:lsdException w:name="TOC Heading" w:uiPriority="39" w:qFormat="1"/>
+  </w:latentStyles>
+  <w:style w:type="paragraph" w:default="1" w:styleId="Normal">
+    <w:name w:val="Normal"/>
+    <w:qFormat/>
+  </w:style>
+  <w:style w:type="paragraph" w:styleId="Heading1">
+    <w:name w:val="heading 1"/>
+    <w:basedOn w:val="Normal"/>
+    <w:next w:val="Normal"/>
+    <w:link w:val="Heading1Char"/>
+    <w:uiPriority w:val="9"/>
+    <w:qFormat/>
+    <w:rsid w:val="009D5F0C"/>
+    <w:pPr>
+      <w:keepNext/>
+      <w:keepLines/>
+      <w:spacing w:before="480" w:after="0"/>
+      <w:outlineLvl w:val="0"/>
+    </w:pPr>
+    <w:rPr>
+      <w:rFonts w:asciiTheme="majorHAnsi" w:eastAsiaTheme="majorEastAsia" w:hAnsiTheme="majorHAnsi" w:cstheme="majorBidi"/>
+      <w:b/>
+      <w:bCs/>
+      <w:color w:val="365F91" w:themeColor="accent1" w:themeShade="BF"/>
+      <w:sz w:val="28"/>
+      <w:szCs w:val="28"/>
+    </w:rPr>
+  </w:style>
+  <w:style w:type="paragraph" w:styleId="Heading2">
+    <w:name w:val="heading 2"/>
+    <w:basedOn w:val="Normal"/>
+    <w:next w:val="Normal"/>
+    <w:link w:val="Heading2Char"/>
+    <w:uiPriority w:val="9"/>
+    <w:unhideWhenUsed/>
+    <w:qFormat/>
+    <w:rsid w:val="00C3374E"/>
+    <w:pPr>
+      <w:keepNext/>
+      <w:keepLines/>
+      <w:spacing w:before="200" w:after="0"/>
+      <w:outlineLvl w:val="1"/>
+    </w:pPr>
+    <w:rPr>
+      <w:rFonts w:asciiTheme="majorHAnsi" w:eastAsiaTheme="majorEastAsia" w:hAnsiTheme="majorHAnsi" w:cstheme="majorBidi"/>
+      <w:b/>
+      <w:bCs/>
+      <w:color w:val="4F81BD" w:themeColor="accent1"/>
+      <w:sz w:val="26"/>
+      <w:szCs w:val="26"/>
+    </w:rPr>
+  </w:style>
+  <w:style w:type="paragraph" w:styleId="Heading3">
+    <w:name w:val="heading 3"/>
+    <w:basedOn w:val="Normal"/>
+    <w:next w:val="Normal"/>
+    <w:link w:val="Heading3Char"/>
+    <w:uiPriority w:val="9"/>
+    <w:unhideWhenUsed/>
+    <w:qFormat/>
+    <w:rsid w:val="00BF4A09"/>
+    <w:pPr>
+      <w:keepNext/>
+      <w:keepLines/>
+      <w:spacing w:before="200" w:after="0"/>
+      <w:outlineLvl w:val="2"/>
+    </w:pPr>
+    <w:rPr>
+      <w:rFonts w:asciiTheme="majorHAnsi" w:eastAsiaTheme="majorEastAsia" w:hAnsiTheme="majorHAnsi" w:cstheme="majorBidi"/>
+      <w:b/>
+      <w:bCs/>
+      <w:color w:val="4F81BD" w:themeColor="accent1"/>
+    </w:rPr>
+  </w:style>
+  <w:style w:type="character" w:default="1" w:styleId="DefaultParagraphFont">
+    <w:name w:val="Default Paragraph Font"/>
+    <w:uiPriority w:val="1"/>
+    <w:semiHidden/>
+    <w:unhideWhenUsed/>
+  </w:style>
+  <w:style w:type="table" w:default="1" w:styleId="TableNormal">
+    <w:name w:val="Normal Table"/>
+    <w:uiPriority w:val="99"/>
+    <w:semiHidden/>
+    <w:unhideWhenUsed/>
+    <w:tblPr>
+      <w:tblInd w:w="0" w:type="dxa"/>
+      <w:tblCellMar>
+        <w:top w:w="0" w:type="dxa"/>
+        <w:left w:w="108" w:type="dxa"/>
+        <w:bottom w:w="0" w:type="dxa"/>
+        <w:right w:w="108" w:type="dxa"/>
+      </w:tblCellMar>
+    </w:tblPr>
+  </w:style>
+  <w:style w:type="numbering" w:default="1" w:styleId="NoList">
+    <w:name w:val="No List"/>
+    <w:uiPriority w:val="99"/>
+    <w:semiHidden/>
+    <w:unhideWhenUsed/>
+  </w:style>
+  <w:style w:type="paragraph" w:styleId="NoSpacing">
+    <w:name w:val="No Spacing"/>
+    <w:link w:val="NoSpacingChar"/>
+    <w:uiPriority w:val="1"/>
+    <w:qFormat/>
+    <w:rsid w:val="00C3374E"/>
+    <w:pPr>
+      <w:spacing w:after="0" w:line="240" w:lineRule="auto"/>
+    </w:pPr>
+    <w:rPr>
+      <w:rFonts w:eastAsiaTheme="minorEastAsia"/>
+      <w:lang w:val="en-US" w:eastAsia="ja-JP"/>
+    </w:rPr>
+  </w:style>
+  <w:style w:type="character" w:customStyle="1" w:styleId="NoSpacingChar">
+    <w:name w:val="No Spacing Char"/>
+    <w:basedOn w:val="DefaultParagraphFont"/>
+    <w:link w:val="NoSpacing"/>
+    <w:uiPriority w:val="1"/>
+    <w:rsid w:val="00C3374E"/>
+    <w:rPr>
+      <w:rFonts w:eastAsiaTheme="minorEastAsia"/>
+      <w:lang w:val="en-US" w:eastAsia="ja-JP"/>
+    </w:rPr>
+  </w:style>
+  <w:style w:type="paragraph" w:styleId="BalloonText">
+    <w:name w:val="Balloon Text"/>
+    <w:basedOn w:val="Normal"/>
+    <w:link w:val="BalloonTextChar"/>
+    <w:uiPriority w:val="99"/>
+    <w:semiHidden/>
+    <w:unhideWhenUsed/>
+    <w:rsid w:val="00C3374E"/>
+    <w:pPr>
+      <w:spacing w:after="0" w:line="240" w:lineRule="auto"/>
+    </w:pPr>
+    <w:rPr>
+      <w:rFonts w:ascii="Tahoma" w:hAnsi="Tahoma" w:cs="Tahoma"/>
+      <w:sz w:val="16"/>
+      <w:szCs w:val="16"/>
+    </w:rPr>
+  </w:style>
+  <w:style w:type="character" w:customStyle="1" w:styleId="BalloonTextChar">
+    <w:name w:val="Balloon Text Char"/>
+    <w:basedOn w:val="DefaultParagraphFont"/>
+    <w:link w:val="BalloonText"/>
+    <w:uiPriority w:val="99"/>
+    <w:semiHidden/>
+    <w:rsid w:val="00C3374E"/>
+    <w:rPr>
+      <w:rFonts w:ascii="Tahoma" w:hAnsi="Tahoma" w:cs="Tahoma"/>
+      <w:sz w:val="16"/>
+      <w:szCs w:val="16"/>
+    </w:rPr>
+  </w:style>
+  <w:style w:type="character" w:customStyle="1" w:styleId="Heading2Char">
+    <w:name w:val="Heading 2 Char"/>
+    <w:basedOn w:val="DefaultParagraphFont"/>
+    <w:link w:val="Heading2"/>
+    <w:uiPriority w:val="9"/>
+    <w:rsid w:val="00C3374E"/>
+    <w:rPr>
+      <w:rFonts w:asciiTheme="majorHAnsi" w:eastAsiaTheme="majorEastAsia" w:hAnsiTheme="majorHAnsi" w:cstheme="majorBidi"/>
+      <w:b/>
+      <w:bCs/>
+      <w:color w:val="4F81BD" w:themeColor="accent1"/>
+      <w:sz w:val="26"/>
+      <w:szCs w:val="26"/>
+    </w:rPr>
+  </w:style>
+  <w:style w:type="character" w:customStyle="1" w:styleId="Heading3Char">
+    <w:name w:val="Heading 3 Char"/>
+    <w:basedOn w:val="DefaultParagraphFont"/>
+    <w:link w:val="Heading3"/>
+    <w:uiPriority w:val="9"/>
+    <w:rsid w:val="00BF4A09"/>
+    <w:rPr>
+      <w:rFonts w:asciiTheme="majorHAnsi" w:eastAsiaTheme="majorEastAsia" w:hAnsiTheme="majorHAnsi" w:cstheme="majorBidi"/>
+      <w:b/>
+      <w:bCs/>
+      <w:color w:val="4F81BD" w:themeColor="accent1"/>
+    </w:rPr>
+  </w:style>
+  <w:style w:type="character" w:customStyle="1" w:styleId="Heading1Char">
+    <w:name w:val="Heading 1 Char"/>
+    <w:basedOn w:val="DefaultParagraphFont"/>
+    <w:link w:val="Heading1"/>
+    <w:uiPriority w:val="9"/>
+    <w:rsid w:val="009D5F0C"/>
+    <w:rPr>
+      <w:rFonts w:asciiTheme="majorHAnsi" w:eastAsiaTheme="majorEastAsia" w:hAnsiTheme="majorHAnsi" w:cstheme="majorBidi"/>
+      <w:b/>
+      <w:bCs/>
+      <w:color w:val="365F91" w:themeColor="accent1" w:themeShade="BF"/>
+      <w:sz w:val="28"/>
+      <w:szCs w:val="28"/>
+    </w:rPr>
+  </w:style>
+  <w:style w:type="paragraph" w:styleId="TOCHeading">
+    <w:name w:val="TOC Heading"/>
+    <w:basedOn w:val="Heading1"/>
+    <w:next w:val="Normal"/>
+    <w:uiPriority w:val="39"/>
+    <w:unhideWhenUsed/>
+    <w:qFormat/>
+    <w:rsid w:val="009D5F0C"/>
+    <w:pPr>
+      <w:outlineLvl w:val="9"/>
+    </w:pPr>
+    <w:rPr>
+      <w:lang w:val="en-US" w:eastAsia="ja-JP"/>
+    </w:rPr>
+  </w:style>
+  <w:style w:type="paragraph" w:styleId="TOC2">
+    <w:name w:val="toc 2"/>
+    <w:basedOn w:val="Normal"/>
+    <w:next w:val="Normal"/>
+    <w:autoRedefine/>
+    <w:uiPriority w:val="39"/>
+    <w:unhideWhenUsed/>
+    <w:rsid w:val="009D5F0C"/>
+    <w:pPr>
+      <w:spacing w:after="100"/>
+      <w:ind w:left="220"/>
+    </w:pPr>
+  </w:style>
+  <w:style w:type="paragraph" w:styleId="TOC3">
+    <w:name w:val="toc 3"/>
+    <w:basedOn w:val="Normal"/>
+    <w:next w:val="Normal"/>
+    <w:autoRedefine/>
+    <w:uiPriority w:val="39"/>
+    <w:unhideWhenUsed/>
+    <w:rsid w:val="009D5F0C"/>
+    <w:pPr>
+      <w:spacing w:after="100"/>
+      <w:ind w:left="440"/>
+    </w:pPr>
+  </w:style>
+  <w:style w:type="character" w:styleId="Hyperlink">
+    <w:name w:val="Hyperlink"/>
+    <w:basedOn w:val="DefaultParagraphFont"/>
+    <w:uiPriority w:val="99"/>
+    <w:unhideWhenUsed/>
+    <w:rsid w:val="009D5F0C"/>
+    <w:rPr>
+      <w:color w:val="0000FF" w:themeColor="hyperlink"/>
+      <w:u w:val="single"/>
+    </w:rPr>
+  </w:style>
+</w:styles>
+</file>
+
+<file path=word/stylesWithEffects.xml><?xml version="1.0" encoding="utf-8"?>
+<w:styles xmlns:wpc="http://schemas.microsoft.com/office/word/2010/wordprocessingCanvas" xmlns:mc="http://schemas.openxmlformats.org/markup-compatibility/2006" xmlns:o="urn:schemas-microsoft-com:office:office" xmlns:r="http://schemas.openxmlformats.org/officeDocument/2006/relationships" xmlns:m="http://schemas.openxmlformats.org/officeDocument/2006/math" xmlns:v="urn:schemas-microsoft-com:vml" xmlns:wp14="http://schemas.microsoft.com/office/word/2010/wordprocessingDrawing" xmlns:wp="http://schemas.openxmlformats.org/drawingml/2006/wordprocessingDrawing" xmlns:w10="urn:schemas-microsoft-com:office:word" xmlns:w="http://schemas.openxmlformats.org/wordprocessingml/2006/main" xmlns:w14="http://schemas.microsoft.com/office/word/2010/wordml" xmlns:wpg="http://schemas.microsoft.com/office/word/2010/wordprocessingGroup" xmlns:wpi="http://schemas.microsoft.com/office/word/2010/wordprocessingInk" xmlns:wne="http://schemas.microsoft.com/office/word/2006/wordml" xmlns:wps="http://schemas.microsoft.com/office/word/2010/wordprocessingShape" mc:Ignorable="w14 wp14">
+  <w:docDefaults>
+    <w:rPrDefault>
+      <w:rPr>
+        <w:rFonts w:asciiTheme="minorHAnsi" w:eastAsiaTheme="minorHAnsi" w:hAnsiTheme="minorHAnsi" w:cstheme="minorBidi"/>
+        <w:sz w:val="22"/>
+        <w:szCs w:val="22"/>
+        <w:lang w:val="en-IE" w:eastAsia="en-US" w:bidi="ar-SA"/>
+      </w:rPr>
+    </w:rPrDefault>
+    <w:pPrDefault>
+      <w:pPr>
+        <w:spacing w:after="200" w:line="276" w:lineRule="auto"/>
+      </w:pPr>
+    </w:pPrDefault>
+  </w:docDefaults>
+  <w:latentStyles w:defLockedState="0" w:defUIPriority="99" w:defSemiHidden="1" w:defUnhideWhenUsed="1" w:defQFormat="0" w:count="267">
+    <w:lsdException w:name="Normal" w:semiHidden="0" w:uiPriority="0" w:unhideWhenUsed="0" w:qFormat="1"/>
+    <w:lsdException w:name="heading 1" w:semiHidden="0" w:uiPriority="9" w:unhideWhenUsed="0" w:qFormat="1"/>
+    <w:lsdException w:name="heading 2" w:uiPriority="9" w:qFormat="1"/>
+    <w:lsdException w:name="heading 3" w:uiPriority="9" w:qFormat="1"/>
+    <w:lsdException w:name="heading 4" w:uiPriority="9" w:qFormat="1"/>
+    <w:lsdException w:name="heading 5" w:uiPriority="9" w:qFormat="1"/>
+    <w:lsdException w:name="heading 6" w:uiPriority="9" w:qFormat="1"/>
+    <w:lsdException w:name="heading 7" w:uiPriority="9" w:qFormat="1"/>
+    <w:lsdException w:name="heading 8" w:uiPriority="9" w:qFormat="1"/>
+    <w:lsdException w:name="heading 9" w:uiPriority="9" w:qFormat="1"/>
+    <w:lsdException w:name="toc 1" w:uiPriority="39"/>
+    <w:lsdException w:name="toc 2" w:uiPriority="39"/>
+    <w:lsdException w:name="toc 3" w:uiPriority="39"/>
+    <w:lsdException w:name="toc 4" w:uiPriority="39"/>
+    <w:lsdException w:name="toc 5" w:uiPriority="39"/>
+    <w:lsdException w:name="toc 6" w:uiPriority="39"/>
+    <w:lsdException w:name="toc 7" w:uiPriority="39"/>
+    <w:lsdException w:name="toc 8" w:uiPriority="39"/>
+    <w:lsdException w:name="toc 9" w:uiPriority="39"/>
+    <w:lsdException w:name="caption" w:uiPriority="35" w:qFormat="1"/>
+    <w:lsdException w:name="Title" w:semiHidden="0" w:uiPriority="10" w:unhideWhenUsed="0" w:qFormat="1"/>
+    <w:lsdException w:name="Default Paragraph Font" w:uiPriority="1"/>
+    <w:lsdException w:name="Subtitle" w:semiHidden="0" w:uiPriority="11" w:unhideWhenUsed="0" w:qFormat="1"/>
+    <w:lsdException w:name="Strong" w:semiHidden="0" w:uiPriority="22" w:unhideWhenUsed="0" w:qFormat="1"/>
+    <w:lsdException w:name="Emphasis" w:semiHidden="0" w:uiPriority="20" w:unhideWhenUsed="0" w:qFormat="1"/>
+    <w:lsdException w:name="Table Grid" w:semiHidden="0" w:uiPriority="59" w:unhideWhenUsed="0"/>
+    <w:lsdException w:name="Placeholder Text" w:unhideWhenUsed="0"/>
+    <w:lsdException w:name="No Spacing" w:semiHidden="0" w:uiPriority="1" w:unhideWhenUsed="0" w:qFormat="1"/>
+    <w:lsdException w:name="Light Shading" w:semiHidden="0" w:uiPriority="60" w:unhideWhenUsed="0"/>
+    <w:lsdException w:name="Light List" w:semiHidden="0" w:uiPriority="61" w:unhideWhenUsed="0"/>
+    <w:lsdException w:name="Light Grid" w:semiHidden="0" w:uiPriority="62" w:unhideWhenUsed="0"/>
+    <w:lsdException w:name="Medium Shading 1" w:semiHidden="0" w:uiPriority="63" w:unhideWhenUsed="0"/>
+    <w:lsdException w:name="Medium Shading 2" w:semiHidden="0" w:uiPriority="64" w:unhideWhenUsed="0"/>
+    <w:lsdException w:name="Medium List 1" w:semiHidden="0" w:uiPriority="65" w:unhideWhenUsed="0"/>
+    <w:lsdException w:name="Medium List 2" w:semiHidden="0" w:uiPriority="66" w:unhideWhenUsed="0"/>
+    <w:lsdException w:name="Medium Grid 1" w:semiHidden="0" w:uiPriority="67" w:unhideWhenUsed="0"/>
+    <w:lsdException w:name="Medium Grid 2" w:semiHidden="0" w:uiPriority="68" w:unhideWhenUsed="0"/>
+    <w:lsdException w:name="Medium Grid 3" w:semiHidden="0" w:uiPriority="69" w:unhideWhenUsed="0"/>
+    <w:lsdException w:name="Dark List" w:semiHidden="0" w:uiPriority="70" w:unhideWhenUsed="0"/>
+    <w:lsdException w:name="Colorful Shading" w:semiHidden="0" w:uiPriority="71" w:unhideWhenUsed="0"/>
+    <w:lsdException w:name="Colorful List" w:semiHidden="0" w:uiPriority="72" w:unhideWhenUsed="0"/>
+    <w:lsdException w:name="Colorful Grid" w:semiHidden="0" w:uiPriority="73" w:unhideWhenUsed="0"/>
+    <w:lsdException w:name="Light Shading Accent 1" w:semiHidden="0" w:uiPriority="60" w:unhideWhenUsed="0"/>
+    <w:lsdException w:name="Light List Accent 1" w:semiHidden="0" w:uiPriority="61" w:unhideWhenUsed="0"/>
+    <w:lsdException w:name="Light Grid Accent 1" w:semiHidden="0" w:uiPriority="62" w:unhideWhenUsed="0"/>
+    <w:lsdException w:name="Medium Shading 1 Accent 1" w:semiHidden="0" w:uiPriority="63" w:unhideWhenUsed="0"/>
+    <w:lsdException w:name="Medium Shading 2 Accent 1" w:semiHidden="0" w:uiPriority="64" w:unhideWhenUsed="0"/>
+    <w:lsdException w:name="Medium List 1 Accent 1" w:semiHidden="0" w:uiPriority="65" w:unhideWhenUsed="0"/>
+    <w:lsdException w:name="Revision" w:unhideWhenUsed="0"/>
+    <w:lsdException w:name="List Paragraph" w:semiHidden="0" w:uiPriority="34" w:unhideWhenUsed="0" w:qFormat="1"/>
+    <w:lsdException w:name="Quote" w:semiHidden="0" w:uiPriority="29" w:unhideWhenUsed="0" w:qFormat="1"/>
+    <w:lsdException w:name="Intense Quote" w:semiHidden="0" w:uiPriority="30" w:unhideWhenUsed="0" w:qFormat="1"/>
+    <w:lsdException w:name="Medium List 2 Accent 1" w:semiHidden="0" w:uiPriority="66" w:unhideWhenUsed="0"/>
+    <w:lsdException w:name="Medium Grid 1 Accent 1" w:semiHidden="0" w:uiPriority="67" w:unhideWhenUsed="0"/>
+    <w:lsdException w:name="Medium Grid 2 Accent 1" w:semiHidden="0" w:uiPriority="68" w:unhideWhenUsed="0"/>
+    <w:lsdException w:name="Medium Grid 3 Accent 1" w:semiHidden="0" w:uiPriority="69" w:unhideWhenUsed="0"/>
+    <w:lsdException w:name="Dark List Accent 1" w:semiHidden="0" w:uiPriority="70" w:unhideWhenUsed="0"/>
+    <w:lsdException w:name="Colorful Shading Accent 1" w:semiHidden="0" w:uiPriority="71" w:unhideWhenUsed="0"/>
+    <w:lsdException w:name="Colorful List Accent 1" w:semiHidden="0" w:uiPriority="72" w:unhideWhenUsed="0"/>
+    <w:lsdException w:name="Colorful Grid Accent 1" w:semiHidden="0" w:uiPriority="73" w:unhideWhenUsed="0"/>
+    <w:lsdException w:name="Light Shading Accent 2" w:semiHidden="0" w:uiPriority="60" w:unhideWhenUsed="0"/>
+    <w:lsdException w:name="Light List Accent 2" w:semiHidden="0" w:uiPriority="61" w:unhideWhenUsed="0"/>
+    <w:lsdException w:name="Light Grid Accent 2" w:semiHidden="0" w:uiPriority="62" w:unhideWhenUsed="0"/>
+    <w:lsdException w:name="Medium Shading 1 Accent 2" w:semiHidden="0" w:uiPriority="63" w:unhideWhenUsed="0"/>
+    <w:lsdException w:name="Medium Shading 2 Accent 2" w:semiHidden="0" w:uiPriority="64" w:unhideWhenUsed="0"/>
+    <w:lsdException w:name="Medium List 1 Accent 2" w:semiHidden="0" w:uiPriority="65" w:unhideWhenUsed="0"/>
+    <w:lsdException w:name="Medium List 2 Accent 2" w:semiHidden="0" w:uiPriority="66" w:unhideWhenUsed="0"/>
+    <w:lsdException w:name="Medium Grid 1 Accent 2" w:semiHidden="0" w:uiPriority="67" w:unhideWhenUsed="0"/>
+    <w:lsdException w:name="Medium Grid 2 Accent 2" w:semiHidden="0" w:uiPriority="68" w:unhideWhenUsed="0"/>
+    <w:lsdException w:name="Medium Grid 3 Accent 2" w:semiHidden="0" w:uiPriority="69" w:unhideWhenUsed="0"/>
+    <w:lsdException w:name="Dark List Accent 2" w:semiHidden="0" w:uiPriority="70" w:unhideWhenUsed="0"/>
+    <w:lsdException w:name="Colorful Shading Accent 2" w:semiHidden="0" w:uiPriority="71" w:unhideWhenUsed="0"/>
+    <w:lsdException w:name="Colorful List Accent 2" w:semiHidden="0" w:uiPriority="72" w:unhideWhenUsed="0"/>
+    <w:lsdException w:name="Colorful Grid Accent 2" w:semiHidden="0" w:uiPriority="73" w:unhideWhenUsed="0"/>
+    <w:lsdException w:name="Light Shading Accent 3" w:semiHidden="0" w:uiPriority="60" w:unhideWhenUsed="0"/>
+    <w:lsdException w:name="Light List Accent 3" w:semiHidden="0" w:uiPriority="61" w:unhideWhenUsed="0"/>
+    <w:lsdException w:name="Light Grid Accent 3" w:semiHidden="0" w:uiPriority="62" w:unhideWhenUsed="0"/>
+    <w:lsdException w:name="Medium Shading 1 Accent 3" w:semiHidden="0" w:uiPriority="63" w:unhideWhenUsed="0"/>
+    <w:lsdException w:name="Medium Shading 2 Accent 3" w:semiHidden="0" w:uiPriority="64" w:unhideWhenUsed="0"/>
+    <w:lsdException w:name="Medium List 1 Accent 3" w:semiHidden="0" w:uiPriority="65" w:unhideWhenUsed="0"/>
+    <w:lsdException w:name="Medium List 2 Accent 3" w:semiHidden="0" w:uiPriority="66" w:unhideWhenUsed="0"/>
+    <w:lsdException w:name="Medium Grid 1 Accent 3" w:semiHidden="0" w:uiPriority="67" w:unhideWhenUsed="0"/>
+    <w:lsdException w:name="Medium Grid 2 Accent 3" w:semiHidden="0" w:uiPriority="68" w:unhideWhenUsed="0"/>
+    <w:lsdException w:name="Medium Grid 3 Accent 3" w:semiHidden="0" w:uiPriority="69" w:unhideWhenUsed="0"/>
+    <w:lsdException w:name="Dark List Accent 3" w:semiHidden="0" w:uiPriority="70" w:unhideWhenUsed="0"/>
+    <w:lsdException w:name="Colorful Shading Accent 3" w:semiHidden="0" w:uiPriority="71" w:unhideWhenUsed="0"/>
+    <w:lsdException w:name="Colorful List Accent 3" w:semiHidden="0" w:uiPriority="72" w:unhideWhenUsed="0"/>
+    <w:lsdException w:name="Colorful Grid Accent 3" w:semiHidden="0" w:uiPriority="73" w:unhideWhenUsed="0"/>
+    <w:lsdException w:name="Light Shading Accent 4" w:semiHidden="0" w:uiPriority="60" w:unhideWhenUsed="0"/>
+    <w:lsdException w:name="Light List Accent 4" w:semiHidden="0" w:uiPriority="61" w:unhideWhenUsed="0"/>
+    <w:lsdException w:name="Light Grid Accent 4" w:semiHidden="0" w:uiPriority="62" w:unhideWhenUsed="0"/>
+    <w:lsdException w:name="Medium Shading 1 Accent 4" w:semiHidden="0" w:uiPriority="63" w:unhideWhenUsed="0"/>
+    <w:lsdException w:name="Medium Shading 2 Accent 4" w:semiHidden="0" w:uiPriority="64" w:unhideWhenUsed="0"/>
+    <w:lsdException w:name="Medium List 1 Accent 4" w:semiHidden="0" w:uiPriority="65" w:unhideWhenUsed="0"/>
+    <w:lsdException w:name="Medium List 2 Accent 4" w:semiHidden="0" w:uiPriority="66" w:unhideWhenUsed="0"/>
+    <w:lsdException w:name="Medium Grid 1 Accent 4" w:semiHidden="0" w:uiPriority="67" w:unhideWhenUsed="0"/>
+    <w:lsdException w:name="Medium Grid 2 Accent 4" w:semiHidden="0" w:uiPriority="68" w:unhideWhenUsed="0"/>
+    <w:lsdException w:name="Medium Grid 3 Accent 4" w:semiHidden="0" w:uiPriority="69" w:unhideWhenUsed="0"/>
+    <w:lsdException w:name="Dark List Accent 4" w:semiHidden="0" w:uiPriority="70" w:unhideWhenUsed="0"/>
+    <w:lsdException w:name="Colorful Shading Accent 4" w:semiHidden="0" w:uiPriority="71" w:unhideWhenUsed="0"/>
+    <w:lsdException w:name="Colorful List Accent 4" w:semiHidden="0" w:uiPriority="72" w:unhideWhenUsed="0"/>
+    <w:lsdException w:name="Colorful Grid Accent 4" w:semiHidden="0" w:uiPriority="73" w:unhideWhenUsed="0"/>
+    <w:lsdException w:name="Light Shading Accent 5" w:semiHidden="0" w:uiPriority="60" w:unhideWhenUsed="0"/>
+    <w:lsdException w:name="Light List Accent 5" w:semiHidden="0" w:uiPriority="61" w:unhideWhenUsed="0"/>
+    <w:lsdException w:name="Light Grid Accent 5" w:semiHidden="0" w:uiPriority="62" w:unhideWhenUsed="0"/>
+    <w:lsdException w:name="Medium Shading 1 Accent 5" w:semiHidden="0" w:uiPriority="63" w:unhideWhenUsed="0"/>
+    <w:lsdException w:name="Medium Shading 2 Accent 5" w:semiHidden="0" w:uiPriority="64" w:unhideWhenUsed="0"/>
+    <w:lsdException w:name="Medium List 1 Accent 5" w:semiHidden="0" w:uiPriority="65" w:unhideWhenUsed="0"/>
+    <w:lsdException w:name="Medium List 2 Accent 5" w:semiHidden="0" w:uiPriority="66" w:unhideWhenUsed="0"/>
+    <w:lsdException w:name="Medium Grid 1 Accent 5" w:semiHidden="0" w:uiPriority="67" w:unhideWhenUsed="0"/>
+    <w:lsdException w:name="Medium Grid 2 Accent 5" w:semiHidden="0" w:uiPriority="68" w:unhideWhenUsed="0"/>
+    <w:lsdException w:name="Medium Grid 3 Accent 5" w:semiHidden="0" w:uiPriority="69" w:unhideWhenUsed="0"/>
+    <w:lsdException w:name="Dark List Accent 5" w:semiHidden="0" w:uiPriority="70" w:unhideWhenUsed="0"/>
+    <w:lsdException w:name="Colorful Shading Accent 5" w:semiHidden="0" w:uiPriority="71" w:unhideWhenUsed="0"/>
+    <w:lsdException w:name="Colorful List Accent 5" w:semiHidden="0" w:uiPriority="72" w:unhideWhenUsed="0"/>
+    <w:lsdException w:name="Colorful Grid Accent 5" w:semiHidden="0" w:uiPriority="73" w:unhideWhenUsed="0"/>
+    <w:lsdException w:name="Light Shading Accent 6" w:semiHidden="0" w:uiPriority="60" w:unhideWhenUsed="0"/>
+    <w:lsdException w:name="Light List Accent 6" w:semiHidden="0" w:uiPriority="61" w:unhideWhenUsed="0"/>
+    <w:lsdException w:name="Light Grid Accent 6" w:semiHidden="0" w:uiPriority="62" w:unhideWhenUsed="0"/>
+    <w:lsdException w:name="Medium Shading 1 Accent 6" w:semiHidden="0" w:uiPriority="63" w:unhideWhenUsed="0"/>
+    <w:lsdException w:name="Medium Shading 2 Accent 6" w:semiHidden="0" w:uiPriority="64" w:unhideWhenUsed="0"/>
+    <w:lsdException w:name="Medium List 1 Accent 6" w:semiHidden="0" w:uiPriority="65" w:unhideWhenUsed="0"/>
+    <w:lsdException w:name="Medium List 2 Accent 6" w:semiHidden="0" w:uiPriority="66" w:unhideWhenUsed="0"/>
+    <w:lsdException w:name="Medium Grid 1 Accent 6" w:semiHidden="0" w:uiPriority="67" w:unhideWhenUsed="0"/>
+    <w:lsdException w:name="Medium Grid 2 Accent 6" w:semiHidden="0" w:uiPriority="68" w:unhideWhenUsed="0"/>
+    <w:lsdException w:name="Medium Grid 3 Accent 6" w:semiHidden="0" w:uiPriority="69" w:unhideWhenUsed="0"/>
+    <w:lsdException w:name="Dark List Accent 6" w:semiHidden="0" w:uiPriority="70" w:unhideWhenUsed="0"/>
+    <w:lsdException w:name="Colorful Shading Accent 6" w:semiHidden="0" w:uiPriority="71" w:unhideWhenUsed="0"/>
+    <w:lsdException w:name="Colorful List Accent 6" w:semiHidden="0" w:uiPriority="72" w:unhideWhenUsed="0"/>
+    <w:lsdException w:name="Colorful Grid Accent 6" w:semiHidden="0" w:uiPriority="73" w:unhideWhenUsed="0"/>
+    <w:lsdException w:name="Subtle Emphasis" w:semiHidden="0" w:uiPriority="19" w:unhideWhenUsed="0" w:qFormat="1"/>
+    <w:lsdException w:name="Intense Emphasis" w:semiHidden="0" w:uiPriority="21" w:unhideWhenUsed="0" w:qFormat="1"/>
+    <w:lsdException w:name="Subtle Reference" w:semiHidden="0" w:uiPriority="31" w:unhideWhenUsed="0" w:qFormat="1"/>
+    <w:lsdException w:name="Intense Reference" w:semiHidden="0" w:uiPriority="32" w:unhideWhenUsed="0" w:qFormat="1"/>
+    <w:lsdException w:name="Book Title" w:semiHidden="0" w:uiPriority="33" w:unhideWhenUsed="0" w:qFormat="1"/>
+    <w:lsdException w:name="Bibliography" w:uiPriority="37"/>
+    <w:lsdException w:name="TOC Heading" w:uiPriority="39" w:qFormat="1"/>
   </w:latentStyles>
   <w:style w:type="paragraph" w:default="1" w:styleId="Normal">
     <w:name w:val="Normal"/>
@@ -4123,7 +4274,7 @@
 </file>
 
 <file path=customXml/itemProps2.xml><?xml version="1.0" encoding="utf-8"?>
-<ds:datastoreItem xmlns:ds="http://schemas.openxmlformats.org/officeDocument/2006/customXml" ds:itemID="{44110DAA-2AA8-4933-AE08-BA9575B1824D}">
+<ds:datastoreItem xmlns:ds="http://schemas.openxmlformats.org/officeDocument/2006/customXml" ds:itemID="{302918FD-D07C-46CB-95C7-77EDBDA2EAFE}">
   <ds:schemaRefs>
     <ds:schemaRef ds:uri="http://schemas.openxmlformats.org/officeDocument/2006/bibliography"/>
   </ds:schemaRefs>

</xml_diff>

<commit_message>
Minor doc updates on inner/nested classes (doc will be finalized later). Add confirmation dialog when user selects to close the app.
</commit_message>
<xml_diff>
--- a/doc/Assignment 1 - Jimmy Collins.docx
+++ b/doc/Assignment 1 - Jimmy Collins.docx
@@ -2346,33 +2346,39 @@
       <w:r>
         <w:t xml:space="preserve">by </w:t>
       </w:r>
+      <w:proofErr w:type="spellStart"/>
       <w:r>
         <w:rPr>
           <w:rFonts w:ascii="Courier New" w:hAnsi="Courier New" w:cs="Courier New"/>
         </w:rPr>
         <w:t>BinetFileParser</w:t>
       </w:r>
+      <w:proofErr w:type="spellEnd"/>
       <w:r>
         <w:t xml:space="preserve"> extending </w:t>
       </w:r>
+      <w:proofErr w:type="spellStart"/>
       <w:r>
         <w:rPr>
           <w:rFonts w:ascii="Courier New" w:hAnsi="Courier New" w:cs="Courier New"/>
         </w:rPr>
         <w:t>ParsableFile</w:t>
       </w:r>
+      <w:proofErr w:type="spellEnd"/>
       <w:r>
         <w:t xml:space="preserve">. </w:t>
       </w:r>
       <w:r>
         <w:t xml:space="preserve">The parsing of other types of traffic files could be supported here in the future by introducing subsequent classes that extend </w:t>
       </w:r>
+      <w:proofErr w:type="spellStart"/>
       <w:r>
         <w:rPr>
           <w:rFonts w:ascii="Courier New" w:hAnsi="Courier New" w:cs="Courier New"/>
         </w:rPr>
         <w:t>ParsableFile</w:t>
       </w:r>
+      <w:proofErr w:type="spellEnd"/>
       <w:r>
         <w:t xml:space="preserve"> and override the necessary functionality.</w:t>
       </w:r>
@@ -2430,6 +2436,9 @@
       <w:r>
         <w:t>Figure X: Use of Inheritance</w:t>
       </w:r>
+      <w:r>
+        <w:t xml:space="preserve"> – NEEDS REVISION</w:t>
+      </w:r>
     </w:p>
     <w:p>
       <w:pPr>
@@ -2447,7 +2456,18 @@
         <w:t xml:space="preserve">Function overloading is demonstrated by the logging class I use within the application. There are </w:t>
       </w:r>
       <w:r>
-        <w:t>multiple logging functions that can be used depending on, for example, if a log is being written to the log file, or to the user interface for display to the user.</w:t>
+        <w:t>different</w:t>
+      </w:r>
+      <w:r>
+        <w:t xml:space="preserve"> logging functions that can be used depending on, for example, if a log is being written to the log </w:t>
+      </w:r>
+      <w:proofErr w:type="gramStart"/>
+      <w:r>
+        <w:t>file,</w:t>
+      </w:r>
+      <w:proofErr w:type="gramEnd"/>
+      <w:r>
+        <w:t xml:space="preserve"> or to the user interface for display to the user.</w:t>
       </w:r>
     </w:p>
     <w:p>
@@ -2459,11 +2479,122 @@
           <w:noProof/>
           <w:lang w:eastAsia="en-IE"/>
         </w:rPr>
+        <w:t>TODO - UML</w:t>
+      </w:r>
+    </w:p>
+    <w:p>
+      <w:pPr>
+        <w:jc w:val="center"/>
+      </w:pPr>
+      <w:r>
+        <w:t>Figure X: Logger Class</w:t>
+      </w:r>
+    </w:p>
+    <w:p>
+      <w:pPr>
+        <w:pStyle w:val="Heading3"/>
+      </w:pPr>
+      <w:bookmarkStart w:id="6" w:name="_Toc476597007"/>
+      <w:r>
+        <w:t>Dynamic Binding</w:t>
+      </w:r>
+      <w:bookmarkEnd w:id="6"/>
+    </w:p>
+    <w:p>
+      <w:r>
+        <w:t>TODO</w:t>
+      </w:r>
+    </w:p>
+    <w:p/>
+    <w:p>
+      <w:pPr>
+        <w:pStyle w:val="Heading3"/>
+      </w:pPr>
+      <w:bookmarkStart w:id="7" w:name="_Toc476597008"/>
+      <w:r>
+        <w:t>Nested</w:t>
+      </w:r>
+      <w:r>
+        <w:t xml:space="preserve"> Class</w:t>
+      </w:r>
+      <w:bookmarkEnd w:id="7"/>
+    </w:p>
+    <w:p>
+      <w:r>
+        <w:t xml:space="preserve">The </w:t>
+      </w:r>
+      <w:proofErr w:type="spellStart"/>
+      <w:r>
+        <w:rPr>
+          <w:rFonts w:ascii="Courier New" w:hAnsi="Courier New" w:cs="Courier New"/>
+        </w:rPr>
+        <w:t>ParsingObserver</w:t>
+      </w:r>
+      <w:proofErr w:type="spellEnd"/>
+      <w:r>
+        <w:t xml:space="preserve"> class defined in </w:t>
+      </w:r>
+      <w:proofErr w:type="spellStart"/>
+      <w:r>
+        <w:rPr>
+          <w:rFonts w:ascii="Courier New" w:hAnsi="Courier New" w:cs="Courier New"/>
+        </w:rPr>
+        <w:t>MainUI</w:t>
+      </w:r>
+      <w:r>
+        <w:rPr>
+          <w:rFonts w:ascii="Courier New" w:hAnsi="Courier New" w:cs="Courier New"/>
+        </w:rPr>
+        <w:t>Controller</w:t>
+      </w:r>
+      <w:proofErr w:type="spellEnd"/>
+      <w:r>
+        <w:t xml:space="preserve"> is an example of a Nested </w:t>
+      </w:r>
+      <w:r>
+        <w:t>Class. This class is used as part of my implementation of the Observer pattern (see Section 2), and contains functionality for updating the user interface as parsing of a file progresses.</w:t>
+      </w:r>
+    </w:p>
+    <w:p>
+      <w:r>
+        <w:t>TODO – Screen capture.</w:t>
+      </w:r>
+    </w:p>
+    <w:p/>
+    <w:p>
+      <w:pPr>
+        <w:pStyle w:val="Heading3"/>
+      </w:pPr>
+      <w:bookmarkStart w:id="8" w:name="_Toc476597009"/>
+      <w:r>
+        <w:t>Inner</w:t>
+      </w:r>
+      <w:r>
+        <w:t xml:space="preserve"> Class</w:t>
+      </w:r>
+      <w:bookmarkEnd w:id="8"/>
+    </w:p>
+    <w:p>
+      <w:r>
+        <w:t>There are a couple of examples of inner classes. Below is a snippet that illustrates the usage of an anonymous inner class in the function I use to parse the traffic file.</w:t>
+      </w:r>
+    </w:p>
+    <w:p/>
+    <w:p>
+      <w:pPr>
+        <w:jc w:val="center"/>
+      </w:pPr>
+      <w:r>
+        <w:rPr>
+          <w:noProof/>
+          <w:lang w:eastAsia="en-IE"/>
+        </w:rPr>
+        <w:lastRenderedPageBreak/>
         <w:drawing>
-          <wp:inline distT="0" distB="0" distL="0" distR="0" wp14:anchorId="4BD1DE34" wp14:editId="4D464D20">
-            <wp:extent cx="3132814" cy="1126405"/>
-            <wp:effectExtent l="0" t="0" r="0" b="0"/>
-            <wp:docPr id="4" name="Picture 4"/>
+          <wp:inline distT="0" distB="0" distL="0" distR="0" wp14:anchorId="5F3DF8B2" wp14:editId="65D7AFC4">
+            <wp:extent cx="5529532" cy="2220674"/>
+            <wp:effectExtent l="0" t="0" r="0" b="8255"/>
+            <wp:docPr id="7" name="Picture 7"/>
             <wp:cNvGraphicFramePr>
               <a:graphicFrameLocks xmlns:a="http://schemas.openxmlformats.org/drawingml/2006/main" noChangeAspect="1"/>
             </wp:cNvGraphicFramePr>
@@ -2483,7 +2614,7 @@
                   <pic:spPr>
                     <a:xfrm>
                       <a:off x="0" y="0"/>
-                      <a:ext cx="3139638" cy="1128859"/>
+                      <a:ext cx="5532867" cy="2222013"/>
                     </a:xfrm>
                     <a:prstGeom prst="rect">
                       <a:avLst/>
@@ -2501,81 +2632,7 @@
         <w:jc w:val="center"/>
       </w:pPr>
       <w:r>
-        <w:t>Figure X: Logger Class</w:t>
-      </w:r>
-    </w:p>
-    <w:p>
-      <w:pPr>
-        <w:pStyle w:val="Heading3"/>
-      </w:pPr>
-      <w:bookmarkStart w:id="6" w:name="_Toc476597007"/>
-      <w:r>
-        <w:t>Dynamic Binding</w:t>
-      </w:r>
-      <w:bookmarkEnd w:id="6"/>
-    </w:p>
-    <w:p>
-      <w:r>
-        <w:t>TODO</w:t>
-      </w:r>
-    </w:p>
-    <w:p/>
-    <w:p>
-      <w:pPr>
-        <w:pStyle w:val="Heading3"/>
-      </w:pPr>
-      <w:bookmarkStart w:id="7" w:name="_Toc476597008"/>
-      <w:r>
-        <w:t>Inner Class</w:t>
-      </w:r>
-      <w:bookmarkEnd w:id="7"/>
-    </w:p>
-    <w:p>
-      <w:r>
-        <w:t xml:space="preserve">The </w:t>
-      </w:r>
-      <w:r>
-        <w:rPr>
-          <w:rFonts w:ascii="Courier New" w:hAnsi="Courier New" w:cs="Courier New"/>
-        </w:rPr>
-        <w:t>ParsingObserver</w:t>
-      </w:r>
-      <w:r>
-        <w:t xml:space="preserve"> class defined in </w:t>
-      </w:r>
-      <w:r>
-        <w:rPr>
-          <w:rFonts w:ascii="Courier New" w:hAnsi="Courier New" w:cs="Courier New"/>
-        </w:rPr>
-        <w:t>MainUI</w:t>
-      </w:r>
-      <w:r>
-        <w:rPr>
-          <w:rFonts w:ascii="Courier New" w:hAnsi="Courier New" w:cs="Courier New"/>
-        </w:rPr>
-        <w:t>Controller</w:t>
-      </w:r>
-      <w:r>
-        <w:t xml:space="preserve"> is an example of an Inner Class. This class is used as part of my implementation of the Observer pattern (see Section 2), and contains functionality for updating the user interface as parsing of a file progresses.</w:t>
-      </w:r>
-    </w:p>
-    <w:p/>
-    <w:p>
-      <w:pPr>
-        <w:pStyle w:val="Heading3"/>
-      </w:pPr>
-      <w:bookmarkStart w:id="8" w:name="_Toc476597009"/>
-      <w:r>
-        <w:t>Nested Class</w:t>
-      </w:r>
-      <w:bookmarkEnd w:id="8"/>
-    </w:p>
-    <w:p>
-      <w:r>
-        <w:t>Used for some listener event?</w:t>
-      </w:r>
-      <w:r>
-        <w:t xml:space="preserve"> Maybe closing the app (put in NetworkTraffic.java)</w:t>
+        <w:t>Figure X: Example of Anonymous Inner Class</w:t>
       </w:r>
     </w:p>
     <w:p/>
@@ -2587,7 +2644,6 @@
       </w:pPr>
       <w:bookmarkStart w:id="9" w:name="_Toc476597010"/>
       <w:r>
-        <w:lastRenderedPageBreak/>
         <w:t>Abstract Class</w:t>
       </w:r>
       <w:bookmarkEnd w:id="9"/>
@@ -2596,12 +2652,14 @@
       <w:r>
         <w:t xml:space="preserve">A demonstrated used of an Abstract class is </w:t>
       </w:r>
+      <w:proofErr w:type="spellStart"/>
       <w:r>
         <w:rPr>
           <w:rFonts w:ascii="Courier New" w:hAnsi="Courier New" w:cs="Courier New"/>
         </w:rPr>
         <w:t>ParsableFile</w:t>
       </w:r>
+      <w:proofErr w:type="spellEnd"/>
       <w:r>
         <w:t>. This defines an abstract class with the relevant fields and methods relevant to parsing a file.</w:t>
       </w:r>
@@ -2659,6 +2717,7 @@
       <w:r>
         <w:t xml:space="preserve">Figure X: </w:t>
       </w:r>
+      <w:proofErr w:type="spellStart"/>
       <w:r>
         <w:rPr>
           <w:rFonts w:ascii="Courier New" w:hAnsi="Courier New" w:cs="Courier New"/>
@@ -2671,18 +2730,18 @@
         </w:rPr>
         <w:t>File</w:t>
       </w:r>
+      <w:proofErr w:type="spellEnd"/>
       <w:r>
         <w:t xml:space="preserve"> Class</w:t>
       </w:r>
     </w:p>
-    <w:p/>
-    <w:p/>
     <w:p>
       <w:pPr>
         <w:pStyle w:val="Heading3"/>
       </w:pPr>
       <w:bookmarkStart w:id="10" w:name="_Toc476597011"/>
       <w:r>
+        <w:lastRenderedPageBreak/>
         <w:t>Generic Method</w:t>
       </w:r>
       <w:bookmarkEnd w:id="10"/>
@@ -2691,12 +2750,14 @@
       <w:r>
         <w:t xml:space="preserve">Usage of a generic method is demonstrated by </w:t>
       </w:r>
+      <w:proofErr w:type="spellStart"/>
       <w:r>
         <w:rPr>
           <w:rFonts w:ascii="Courier New" w:hAnsi="Courier New" w:cs="Courier New"/>
         </w:rPr>
         <w:t>SortMapByValue</w:t>
       </w:r>
+      <w:proofErr w:type="spellEnd"/>
       <w:r>
         <w:t xml:space="preserve"> contained with the static </w:t>
       </w:r>
@@ -2726,7 +2787,15 @@
         <w:t>TODO</w:t>
       </w:r>
       <w:r>
-        <w:t xml:space="preserve"> – ArrayList?</w:t>
+        <w:t xml:space="preserve"> – </w:t>
+      </w:r>
+      <w:proofErr w:type="spellStart"/>
+      <w:r>
+        <w:t>ArrayList</w:t>
+      </w:r>
+      <w:proofErr w:type="spellEnd"/>
+      <w:r>
+        <w:t>?</w:t>
       </w:r>
     </w:p>
     <w:p/>
@@ -2747,9 +2816,11 @@
       <w:r>
         <w:t xml:space="preserve"> used in Utility.java – </w:t>
       </w:r>
+      <w:proofErr w:type="spellStart"/>
       <w:r>
         <w:t>GetTopElements</w:t>
       </w:r>
+      <w:proofErr w:type="spellEnd"/>
     </w:p>
     <w:p/>
     <w:p>
@@ -2763,33 +2834,44 @@
       <w:bookmarkEnd w:id="13"/>
     </w:p>
     <w:p>
+      <w:proofErr w:type="gramStart"/>
       <w:r>
         <w:t>TODO</w:t>
       </w:r>
       <w:r>
         <w:t xml:space="preserve"> – for parsing bad info from file?</w:t>
       </w:r>
+      <w:proofErr w:type="gramEnd"/>
+    </w:p>
+    <w:p/>
+    <w:p/>
+    <w:p/>
+    <w:p/>
+    <w:p/>
+    <w:p>
+      <w:bookmarkStart w:id="14" w:name="_GoBack"/>
+      <w:bookmarkEnd w:id="14"/>
     </w:p>
     <w:p>
       <w:pPr>
         <w:pStyle w:val="Heading2"/>
       </w:pPr>
-      <w:bookmarkStart w:id="14" w:name="_Toc476597015"/>
+      <w:bookmarkStart w:id="15" w:name="_Toc476597015"/>
       <w:r>
         <w:lastRenderedPageBreak/>
         <w:t>Section 2 – Usage of Design Patterns</w:t>
       </w:r>
-      <w:bookmarkEnd w:id="14"/>
+      <w:bookmarkEnd w:id="15"/>
     </w:p>
     <w:p>
       <w:pPr>
         <w:pStyle w:val="Heading3"/>
       </w:pPr>
-      <w:bookmarkStart w:id="15" w:name="_Toc476597016"/>
+      <w:bookmarkStart w:id="16" w:name="_Toc476597016"/>
       <w:r>
         <w:t>Strategy Pattern</w:t>
       </w:r>
-      <w:bookmarkEnd w:id="15"/>
+      <w:bookmarkEnd w:id="16"/>
     </w:p>
     <w:p>
       <w:r>
@@ -2809,12 +2891,14 @@
       <w:r>
         <w:t xml:space="preserve">er charts could be added easily by adding another class and implementing </w:t>
       </w:r>
+      <w:proofErr w:type="spellStart"/>
       <w:r>
         <w:rPr>
           <w:rFonts w:ascii="Courier New" w:hAnsi="Courier New" w:cs="Courier New"/>
         </w:rPr>
         <w:t>DisplayStrategy</w:t>
       </w:r>
+      <w:proofErr w:type="spellEnd"/>
       <w:r>
         <w:t>.</w:t>
       </w:r>
@@ -2866,12 +2950,12 @@
       <w:pPr>
         <w:pStyle w:val="Heading3"/>
       </w:pPr>
-      <w:bookmarkStart w:id="16" w:name="_Toc476597017"/>
+      <w:bookmarkStart w:id="17" w:name="_Toc476597017"/>
       <w:r>
         <w:lastRenderedPageBreak/>
         <w:t>Observer Pattern</w:t>
       </w:r>
-      <w:bookmarkEnd w:id="16"/>
+      <w:bookmarkEnd w:id="17"/>
     </w:p>
     <w:p>
       <w:r>
@@ -2889,21 +2973,25 @@
       <w:r>
         <w:t xml:space="preserve">a summary on the user interface. </w:t>
       </w:r>
+      <w:proofErr w:type="spellStart"/>
       <w:r>
         <w:rPr>
           <w:rFonts w:ascii="Courier New" w:hAnsi="Courier New" w:cs="Courier New"/>
         </w:rPr>
         <w:t>FlowFileStats</w:t>
       </w:r>
+      <w:proofErr w:type="spellEnd"/>
       <w:r>
         <w:t xml:space="preserve"> is Observable, and certain fields are observed by </w:t>
       </w:r>
+      <w:proofErr w:type="spellStart"/>
       <w:r>
         <w:rPr>
           <w:rFonts w:ascii="Courier New" w:hAnsi="Courier New" w:cs="Courier New"/>
         </w:rPr>
         <w:t>MainUIController</w:t>
       </w:r>
+      <w:proofErr w:type="spellEnd"/>
       <w:r>
         <w:t xml:space="preserve"> and updated on the user interface as they change.</w:t>
       </w:r>
@@ -2955,23 +3043,25 @@
       <w:pPr>
         <w:pStyle w:val="Heading3"/>
       </w:pPr>
-      <w:bookmarkStart w:id="17" w:name="_Toc476597018"/>
+      <w:bookmarkStart w:id="18" w:name="_Toc476597018"/>
       <w:r>
         <w:lastRenderedPageBreak/>
         <w:t>Factory Pattern</w:t>
       </w:r>
-      <w:bookmarkEnd w:id="17"/>
+      <w:bookmarkEnd w:id="18"/>
     </w:p>
     <w:p>
       <w:r>
         <w:t xml:space="preserve">The Factory pattern is used in the application when parsing the file. A class called </w:t>
       </w:r>
+      <w:proofErr w:type="spellStart"/>
       <w:r>
         <w:rPr>
           <w:rFonts w:ascii="Courier New" w:hAnsi="Courier New" w:cs="Courier New"/>
         </w:rPr>
         <w:t>FlowFactory</w:t>
       </w:r>
+      <w:proofErr w:type="spellEnd"/>
       <w:r>
         <w:t xml:space="preserve"> is used to set the type field on the Flow object </w:t>
       </w:r>
@@ -3036,12 +3126,12 @@
       <w:pPr>
         <w:pStyle w:val="Heading2"/>
       </w:pPr>
-      <w:bookmarkStart w:id="18" w:name="_Toc476597019"/>
+      <w:bookmarkStart w:id="19" w:name="_Toc476597019"/>
       <w:r>
         <w:lastRenderedPageBreak/>
         <w:t>Section 3 – System UML Diagrams</w:t>
       </w:r>
-      <w:bookmarkEnd w:id="18"/>
+      <w:bookmarkEnd w:id="19"/>
     </w:p>
     <w:p>
       <w:r>
@@ -3056,11 +3146,11 @@
       <w:pPr>
         <w:pStyle w:val="Heading2"/>
       </w:pPr>
-      <w:bookmarkStart w:id="19" w:name="_Toc476597020"/>
+      <w:bookmarkStart w:id="20" w:name="_Toc476597020"/>
       <w:r>
         <w:t>Section 4 – Code Screen Captures</w:t>
       </w:r>
-      <w:bookmarkEnd w:id="19"/>
+      <w:bookmarkEnd w:id="20"/>
     </w:p>
     <w:p>
       <w:r>
@@ -3083,11 +3173,11 @@
       <w:pPr>
         <w:pStyle w:val="Heading2"/>
       </w:pPr>
-      <w:bookmarkStart w:id="20" w:name="_Toc476597021"/>
+      <w:bookmarkStart w:id="21" w:name="_Toc476597021"/>
       <w:r>
         <w:t>Section 5 – Evaluation of Work</w:t>
       </w:r>
-      <w:bookmarkEnd w:id="20"/>
+      <w:bookmarkEnd w:id="21"/>
     </w:p>
     <w:p>
       <w:r>
@@ -3107,7 +3197,15 @@
     </w:p>
     <w:p>
       <w:r>
-        <w:t>Better data model. i.e. the objects we use to parse the flows.</w:t>
+        <w:t xml:space="preserve">Better data model. </w:t>
+      </w:r>
+      <w:proofErr w:type="gramStart"/>
+      <w:r>
+        <w:t>i.e</w:t>
+      </w:r>
+      <w:proofErr w:type="gramEnd"/>
+      <w:r>
+        <w:t>. the objects we use to parse the flows.</w:t>
       </w:r>
     </w:p>
     <w:p>
@@ -3122,8 +3220,13 @@
     </w:p>
     <w:p>
       <w:r>
-        <w:t>Couple if i18n issues – e.g. MB used in MainController</w:t>
-      </w:r>
+        <w:t xml:space="preserve">Couple if i18n issues – e.g. MB used in </w:t>
+      </w:r>
+      <w:proofErr w:type="spellStart"/>
+      <w:r>
+        <w:t>MainController</w:t>
+      </w:r>
+      <w:proofErr w:type="spellEnd"/>
       <w:r>
         <w:t>.</w:t>
       </w:r>
@@ -3132,8 +3235,6 @@
       <w:r>
         <w:t>Include some graphs from GitHub?</w:t>
       </w:r>
-      <w:bookmarkStart w:id="21" w:name="_GoBack"/>
-      <w:bookmarkEnd w:id="21"/>
     </w:p>
     <w:sectPr>
       <w:pgSz w:w="16838" w:h="11906" w:orient="landscape"/>
@@ -4274,7 +4375,7 @@
 </file>
 
 <file path=customXml/itemProps2.xml><?xml version="1.0" encoding="utf-8"?>
-<ds:datastoreItem xmlns:ds="http://schemas.openxmlformats.org/officeDocument/2006/customXml" ds:itemID="{302918FD-D07C-46CB-95C7-77EDBDA2EAFE}">
+<ds:datastoreItem xmlns:ds="http://schemas.openxmlformats.org/officeDocument/2006/customXml" ds:itemID="{522F3814-73E5-4745-80A6-50019A440A42}">
   <ds:schemaRefs>
     <ds:schemaRef ds:uri="http://schemas.openxmlformats.org/officeDocument/2006/bibliography"/>
   </ds:schemaRefs>

</xml_diff>

<commit_message>
Changes to include an example of Dynamic Binding. Minor doc updates.
</commit_message>
<xml_diff>
--- a/doc/Assignment 1 - Jimmy Collins.docx
+++ b/doc/Assignment 1 - Jimmy Collins.docx
@@ -2346,39 +2346,33 @@
       <w:r>
         <w:t xml:space="preserve">by </w:t>
       </w:r>
-      <w:proofErr w:type="spellStart"/>
       <w:r>
         <w:rPr>
           <w:rFonts w:ascii="Courier New" w:hAnsi="Courier New" w:cs="Courier New"/>
         </w:rPr>
         <w:t>BinetFileParser</w:t>
       </w:r>
-      <w:proofErr w:type="spellEnd"/>
       <w:r>
         <w:t xml:space="preserve"> extending </w:t>
       </w:r>
-      <w:proofErr w:type="spellStart"/>
       <w:r>
         <w:rPr>
           <w:rFonts w:ascii="Courier New" w:hAnsi="Courier New" w:cs="Courier New"/>
         </w:rPr>
         <w:t>ParsableFile</w:t>
       </w:r>
-      <w:proofErr w:type="spellEnd"/>
       <w:r>
         <w:t xml:space="preserve">. </w:t>
       </w:r>
       <w:r>
         <w:t xml:space="preserve">The parsing of other types of traffic files could be supported here in the future by introducing subsequent classes that extend </w:t>
       </w:r>
-      <w:proofErr w:type="spellStart"/>
       <w:r>
         <w:rPr>
           <w:rFonts w:ascii="Courier New" w:hAnsi="Courier New" w:cs="Courier New"/>
         </w:rPr>
         <w:t>ParsableFile</w:t>
       </w:r>
-      <w:proofErr w:type="spellEnd"/>
       <w:r>
         <w:t xml:space="preserve"> and override the necessary functionality.</w:t>
       </w:r>
@@ -2459,15 +2453,7 @@
         <w:t>different</w:t>
       </w:r>
       <w:r>
-        <w:t xml:space="preserve"> logging functions that can be used depending on, for example, if a log is being written to the log </w:t>
-      </w:r>
-      <w:proofErr w:type="gramStart"/>
-      <w:r>
-        <w:t>file,</w:t>
-      </w:r>
-      <w:proofErr w:type="gramEnd"/>
-      <w:r>
-        <w:t xml:space="preserve"> or to the user interface for display to the user.</w:t>
+        <w:t xml:space="preserve"> logging functions that can be used depending on, for example, if a log is being written to the log file, or to the user interface for display to the user.</w:t>
       </w:r>
     </w:p>
     <w:p>
@@ -2502,167 +2488,44 @@
     </w:p>
     <w:p>
       <w:r>
-        <w:t>TODO</w:t>
-      </w:r>
-    </w:p>
-    <w:p/>
-    <w:p>
-      <w:pPr>
-        <w:pStyle w:val="Heading3"/>
-      </w:pPr>
-      <w:bookmarkStart w:id="7" w:name="_Toc476597008"/>
-      <w:r>
-        <w:t>Nested</w:t>
-      </w:r>
-      <w:r>
-        <w:t xml:space="preserve"> Class</w:t>
-      </w:r>
-      <w:bookmarkEnd w:id="7"/>
-    </w:p>
-    <w:p>
-      <w:r>
-        <w:t xml:space="preserve">The </w:t>
-      </w:r>
-      <w:proofErr w:type="spellStart"/>
+        <w:t xml:space="preserve">Dynamic Binding is used in the logic I use to parse the traffic file. In the example in Figure X below, the compiler cannot determine the type, because the instance of </w:t>
+      </w:r>
       <w:r>
         <w:rPr>
           <w:rFonts w:ascii="Courier New" w:hAnsi="Courier New" w:cs="Courier New"/>
         </w:rPr>
-        <w:t>ParsingObserver</w:t>
-      </w:r>
-      <w:proofErr w:type="spellEnd"/>
-      <w:r>
-        <w:t xml:space="preserve"> class defined in </w:t>
-      </w:r>
-      <w:proofErr w:type="spellStart"/>
-      <w:r>
-        <w:rPr>
-          <w:rFonts w:ascii="Courier New" w:hAnsi="Courier New" w:cs="Courier New"/>
-        </w:rPr>
-        <w:t>MainUI</w:t>
-      </w:r>
-      <w:r>
-        <w:rPr>
-          <w:rFonts w:ascii="Courier New" w:hAnsi="Courier New" w:cs="Courier New"/>
-        </w:rPr>
-        <w:t>Controller</w:t>
-      </w:r>
-      <w:proofErr w:type="spellEnd"/>
-      <w:r>
-        <w:t xml:space="preserve"> is an example of a Nested </w:t>
-      </w:r>
-      <w:r>
-        <w:t>Class. This class is used as part of my implementation of the Observer pattern (see Section 2), and contains functionality for updating the user interface as parsing of a file progresses.</w:t>
-      </w:r>
-    </w:p>
-    <w:p>
-      <w:r>
-        <w:t>TODO – Screen capture.</w:t>
-      </w:r>
-    </w:p>
-    <w:p/>
-    <w:p>
-      <w:pPr>
-        <w:pStyle w:val="Heading3"/>
-      </w:pPr>
-      <w:bookmarkStart w:id="8" w:name="_Toc476597009"/>
-      <w:r>
-        <w:t>Inner</w:t>
-      </w:r>
-      <w:r>
-        <w:t xml:space="preserve"> Class</w:t>
-      </w:r>
-      <w:bookmarkEnd w:id="8"/>
-    </w:p>
-    <w:p>
-      <w:r>
-        <w:t>There are a couple of examples of inner classes. Below is a snippet that illustrates the usage of an anonymous inner class in the function I use to parse the traffic file.</w:t>
-      </w:r>
-    </w:p>
-    <w:p/>
-    <w:p>
-      <w:pPr>
-        <w:jc w:val="center"/>
-      </w:pPr>
-      <w:r>
-        <w:rPr>
-          <w:noProof/>
-          <w:lang w:eastAsia="en-IE"/>
-        </w:rPr>
-        <w:lastRenderedPageBreak/>
-        <w:drawing>
-          <wp:inline distT="0" distB="0" distL="0" distR="0" wp14:anchorId="5F3DF8B2" wp14:editId="65D7AFC4">
-            <wp:extent cx="5529532" cy="2220674"/>
-            <wp:effectExtent l="0" t="0" r="0" b="8255"/>
-            <wp:docPr id="7" name="Picture 7"/>
-            <wp:cNvGraphicFramePr>
-              <a:graphicFrameLocks xmlns:a="http://schemas.openxmlformats.org/drawingml/2006/main" noChangeAspect="1"/>
-            </wp:cNvGraphicFramePr>
-            <a:graphic xmlns:a="http://schemas.openxmlformats.org/drawingml/2006/main">
-              <a:graphicData uri="http://schemas.openxmlformats.org/drawingml/2006/picture">
-                <pic:pic xmlns:pic="http://schemas.openxmlformats.org/drawingml/2006/picture">
-                  <pic:nvPicPr>
-                    <pic:cNvPr id="0" name=""/>
-                    <pic:cNvPicPr/>
-                  </pic:nvPicPr>
-                  <pic:blipFill>
-                    <a:blip r:embed="rId8"/>
-                    <a:stretch>
-                      <a:fillRect/>
-                    </a:stretch>
-                  </pic:blipFill>
-                  <pic:spPr>
-                    <a:xfrm>
-                      <a:off x="0" y="0"/>
-                      <a:ext cx="5532867" cy="2222013"/>
-                    </a:xfrm>
-                    <a:prstGeom prst="rect">
-                      <a:avLst/>
-                    </a:prstGeom>
-                  </pic:spPr>
-                </pic:pic>
-              </a:graphicData>
-            </a:graphic>
-          </wp:inline>
-        </w:drawing>
-      </w:r>
-    </w:p>
-    <w:p>
-      <w:pPr>
-        <w:jc w:val="center"/>
-      </w:pPr>
-      <w:r>
-        <w:t>Figure X: Example of Anonymous Inner Class</w:t>
-      </w:r>
-    </w:p>
-    <w:p/>
-    <w:p/>
-    <w:p/>
-    <w:p>
-      <w:pPr>
-        <w:pStyle w:val="Heading3"/>
-      </w:pPr>
-      <w:bookmarkStart w:id="9" w:name="_Toc476597010"/>
-      <w:r>
-        <w:t>Abstract Class</w:t>
-      </w:r>
-      <w:bookmarkEnd w:id="9"/>
-    </w:p>
-    <w:p>
-      <w:r>
-        <w:t xml:space="preserve">A demonstrated used of an Abstract class is </w:t>
-      </w:r>
-      <w:proofErr w:type="spellStart"/>
+        <w:t>BinetFile</w:t>
+      </w:r>
+      <w:r>
+        <w:t xml:space="preserve"> is also an instance of </w:t>
+      </w:r>
       <w:r>
         <w:rPr>
           <w:rFonts w:ascii="Courier New" w:hAnsi="Courier New" w:cs="Courier New"/>
         </w:rPr>
         <w:t>ParsableFile</w:t>
       </w:r>
-      <w:proofErr w:type="spellEnd"/>
-      <w:r>
-        <w:t>. This defines an abstract class with the relevant fields and methods relevant to parsing a file.</w:t>
-      </w:r>
+      <w:r>
+        <w:t>, so the type is determined at run-time.</w:t>
+      </w:r>
+    </w:p>
+    <w:p>
+      <w:r>
+        <w:t xml:space="preserve">Ref: </w:t>
+      </w:r>
+      <w:hyperlink r:id="rId8" w:history="1">
+        <w:r>
+          <w:rPr>
+            <w:rStyle w:val="Hyperlink"/>
+          </w:rPr>
+          <w:t>http://www.javatpoint.com/static-binding-and-dynamic-binding</w:t>
+        </w:r>
+      </w:hyperlink>
+      <w:r>
+        <w:t xml:space="preserve"> </w:t>
+      </w:r>
+      <w:bookmarkStart w:id="7" w:name="_GoBack"/>
+      <w:bookmarkEnd w:id="7"/>
     </w:p>
     <w:p>
       <w:pPr>
@@ -2674,10 +2537,10 @@
           <w:lang w:eastAsia="en-IE"/>
         </w:rPr>
         <w:drawing>
-          <wp:inline distT="0" distB="0" distL="0" distR="0" wp14:anchorId="7986C9A2" wp14:editId="64FD7F97">
-            <wp:extent cx="2447925" cy="1095375"/>
-            <wp:effectExtent l="0" t="0" r="9525" b="9525"/>
-            <wp:docPr id="5" name="Picture 5"/>
+          <wp:inline distT="0" distB="0" distL="0" distR="0" wp14:anchorId="24F07D6B" wp14:editId="390833E2">
+            <wp:extent cx="3657600" cy="914400"/>
+            <wp:effectExtent l="0" t="0" r="0" b="0"/>
+            <wp:docPr id="8" name="Picture 8"/>
             <wp:cNvGraphicFramePr>
               <a:graphicFrameLocks xmlns:a="http://schemas.openxmlformats.org/drawingml/2006/main" noChangeAspect="1"/>
             </wp:cNvGraphicFramePr>
@@ -2697,7 +2560,7 @@
                   <pic:spPr>
                     <a:xfrm>
                       <a:off x="0" y="0"/>
-                      <a:ext cx="2447925" cy="1095375"/>
+                      <a:ext cx="3657600" cy="914400"/>
                     </a:xfrm>
                     <a:prstGeom prst="rect">
                       <a:avLst/>
@@ -2715,205 +2578,95 @@
         <w:jc w:val="center"/>
       </w:pPr>
       <w:r>
-        <w:t xml:space="preserve">Figure X: </w:t>
-      </w:r>
-      <w:proofErr w:type="spellStart"/>
+        <w:t>Figure X: Example of Dynamic Binding</w:t>
+      </w:r>
+    </w:p>
+    <w:p/>
+    <w:p>
+      <w:pPr>
+        <w:pStyle w:val="Heading3"/>
+      </w:pPr>
+      <w:bookmarkStart w:id="8" w:name="_Toc476597008"/>
+      <w:r>
+        <w:t>Nested</w:t>
+      </w:r>
+      <w:r>
+        <w:t xml:space="preserve"> Class</w:t>
+      </w:r>
+      <w:bookmarkEnd w:id="8"/>
+    </w:p>
+    <w:p>
+      <w:r>
+        <w:t xml:space="preserve">The </w:t>
+      </w:r>
       <w:r>
         <w:rPr>
           <w:rFonts w:ascii="Courier New" w:hAnsi="Courier New" w:cs="Courier New"/>
         </w:rPr>
-        <w:t>Parsable</w:t>
+        <w:t>ParsingObserver</w:t>
+      </w:r>
+      <w:r>
+        <w:t xml:space="preserve"> class defined in </w:t>
       </w:r>
       <w:r>
         <w:rPr>
           <w:rFonts w:ascii="Courier New" w:hAnsi="Courier New" w:cs="Courier New"/>
         </w:rPr>
-        <w:t>File</w:t>
-      </w:r>
-      <w:proofErr w:type="spellEnd"/>
-      <w:r>
-        <w:t xml:space="preserve"> Class</w:t>
-      </w:r>
-    </w:p>
+        <w:t>MainUI</w:t>
+      </w:r>
+      <w:r>
+        <w:rPr>
+          <w:rFonts w:ascii="Courier New" w:hAnsi="Courier New" w:cs="Courier New"/>
+        </w:rPr>
+        <w:t>Controller</w:t>
+      </w:r>
+      <w:r>
+        <w:t xml:space="preserve"> is an example of a Nested </w:t>
+      </w:r>
+      <w:r>
+        <w:t>Class. This class is used as part of my implementation of the Observer pattern (see Section 2), and contains functionality for updating the user interface as parsing of a file progresses.</w:t>
+      </w:r>
+    </w:p>
+    <w:p>
+      <w:r>
+        <w:t>TODO – Screen capture.</w:t>
+      </w:r>
+    </w:p>
+    <w:p/>
     <w:p>
       <w:pPr>
         <w:pStyle w:val="Heading3"/>
       </w:pPr>
-      <w:bookmarkStart w:id="10" w:name="_Toc476597011"/>
+      <w:bookmarkStart w:id="9" w:name="_Toc476597009"/>
       <w:r>
         <w:lastRenderedPageBreak/>
-        <w:t>Generic Method</w:t>
-      </w:r>
-      <w:bookmarkEnd w:id="10"/>
-    </w:p>
-    <w:p>
-      <w:r>
-        <w:t xml:space="preserve">Usage of a generic method is demonstrated by </w:t>
-      </w:r>
-      <w:proofErr w:type="spellStart"/>
-      <w:r>
-        <w:rPr>
-          <w:rFonts w:ascii="Courier New" w:hAnsi="Courier New" w:cs="Courier New"/>
-        </w:rPr>
-        <w:t>SortMapByValue</w:t>
-      </w:r>
-      <w:proofErr w:type="spellEnd"/>
-      <w:r>
-        <w:t xml:space="preserve"> contained with the static </w:t>
-      </w:r>
-      <w:r>
-        <w:rPr>
-          <w:rFonts w:ascii="Courier New" w:hAnsi="Courier New" w:cs="Courier New"/>
-        </w:rPr>
-        <w:t>Utility</w:t>
-      </w:r>
-      <w:r>
-        <w:t xml:space="preserve"> class. TODO: More about this function.</w:t>
+        <w:t>Inner</w:t>
+      </w:r>
+      <w:r>
+        <w:t xml:space="preserve"> Class</w:t>
+      </w:r>
+      <w:bookmarkEnd w:id="9"/>
+    </w:p>
+    <w:p>
+      <w:r>
+        <w:t>There are a couple of examples of inner classes. Below is a snippet that illustrates the usage of an anonymous inner class in the function I use to parse the traffic file.</w:t>
       </w:r>
     </w:p>
     <w:p/>
     <w:p>
       <w:pPr>
-        <w:pStyle w:val="Heading3"/>
+        <w:jc w:val="center"/>
       </w:pPr>
-      <w:bookmarkStart w:id="11" w:name="_Toc476597012"/>
-      <w:r>
-        <w:t>Generic Class</w:t>
-      </w:r>
-      <w:bookmarkEnd w:id="11"/>
-    </w:p>
-    <w:p>
-      <w:r>
-        <w:t>TODO</w:t>
-      </w:r>
-      <w:r>
-        <w:t xml:space="preserve"> – </w:t>
-      </w:r>
-      <w:proofErr w:type="spellStart"/>
-      <w:r>
-        <w:t>ArrayList</w:t>
-      </w:r>
-      <w:proofErr w:type="spellEnd"/>
-      <w:r>
-        <w:t>?</w:t>
-      </w:r>
-    </w:p>
-    <w:p/>
-    <w:p>
-      <w:pPr>
-        <w:pStyle w:val="Heading3"/>
-      </w:pPr>
-      <w:bookmarkStart w:id="12" w:name="_Toc476597013"/>
-      <w:r>
-        <w:t>Bounding</w:t>
-      </w:r>
-      <w:bookmarkEnd w:id="12"/>
-    </w:p>
-    <w:p>
-      <w:r>
-        <w:t>TODO</w:t>
-      </w:r>
-      <w:r>
-        <w:t xml:space="preserve"> used in Utility.java – </w:t>
-      </w:r>
-      <w:proofErr w:type="spellStart"/>
-      <w:r>
-        <w:t>GetTopElements</w:t>
-      </w:r>
-      <w:proofErr w:type="spellEnd"/>
-    </w:p>
-    <w:p/>
-    <w:p>
-      <w:pPr>
-        <w:pStyle w:val="Heading3"/>
-      </w:pPr>
-      <w:bookmarkStart w:id="13" w:name="_Toc476597014"/>
-      <w:r>
-        <w:t>Custom Exception Handler Type</w:t>
-      </w:r>
-      <w:bookmarkEnd w:id="13"/>
-    </w:p>
-    <w:p>
-      <w:proofErr w:type="gramStart"/>
-      <w:r>
-        <w:t>TODO</w:t>
-      </w:r>
-      <w:r>
-        <w:t xml:space="preserve"> – for parsing bad info from file?</w:t>
-      </w:r>
-      <w:proofErr w:type="gramEnd"/>
-    </w:p>
-    <w:p/>
-    <w:p/>
-    <w:p/>
-    <w:p/>
-    <w:p/>
-    <w:p>
-      <w:bookmarkStart w:id="14" w:name="_GoBack"/>
-      <w:bookmarkEnd w:id="14"/>
-    </w:p>
-    <w:p>
-      <w:pPr>
-        <w:pStyle w:val="Heading2"/>
-      </w:pPr>
-      <w:bookmarkStart w:id="15" w:name="_Toc476597015"/>
-      <w:r>
-        <w:lastRenderedPageBreak/>
-        <w:t>Section 2 – Usage of Design Patterns</w:t>
-      </w:r>
-      <w:bookmarkEnd w:id="15"/>
-    </w:p>
-    <w:p>
-      <w:pPr>
-        <w:pStyle w:val="Heading3"/>
-      </w:pPr>
-      <w:bookmarkStart w:id="16" w:name="_Toc476597016"/>
-      <w:r>
-        <w:t>Strategy Pattern</w:t>
-      </w:r>
-      <w:bookmarkEnd w:id="16"/>
-    </w:p>
-    <w:p>
-      <w:r>
-        <w:t>This is u</w:t>
-      </w:r>
-      <w:r>
-        <w:t>sed to allow choosing of different chart types</w:t>
-      </w:r>
-      <w:r>
-        <w:t xml:space="preserve"> to show the data – pie charts and bar charts are supported out-of-the-box. Pie Charts are shown initially in the user interface, but there is an option to show Bar Charts instead. </w:t>
-      </w:r>
-    </w:p>
-    <w:p>
-      <w:r>
-        <w:t>Support for oth</w:t>
-      </w:r>
-      <w:r>
-        <w:t xml:space="preserve">er charts could be added easily by adding another class and implementing </w:t>
-      </w:r>
-      <w:proofErr w:type="spellStart"/>
-      <w:r>
-        <w:rPr>
-          <w:rFonts w:ascii="Courier New" w:hAnsi="Courier New" w:cs="Courier New"/>
-        </w:rPr>
-        <w:t>DisplayStrategy</w:t>
-      </w:r>
-      <w:proofErr w:type="spellEnd"/>
-      <w:r>
-        <w:t>.</w:t>
-      </w:r>
-    </w:p>
-    <w:p>
       <w:r>
         <w:rPr>
           <w:noProof/>
           <w:lang w:eastAsia="en-IE"/>
         </w:rPr>
         <w:drawing>
-          <wp:inline distT="0" distB="0" distL="0" distR="0" wp14:anchorId="5DDEA8E9" wp14:editId="62B66CB7">
-            <wp:extent cx="8548777" cy="4243156"/>
-            <wp:effectExtent l="0" t="0" r="5080" b="5080"/>
-            <wp:docPr id="1" name="Picture 1"/>
+          <wp:inline distT="0" distB="0" distL="0" distR="0" wp14:anchorId="5F3DF8B2" wp14:editId="65D7AFC4">
+            <wp:extent cx="5529532" cy="2220674"/>
+            <wp:effectExtent l="0" t="0" r="0" b="8255"/>
+            <wp:docPr id="7" name="Picture 7"/>
             <wp:cNvGraphicFramePr>
               <a:graphicFrameLocks xmlns:a="http://schemas.openxmlformats.org/drawingml/2006/main" noChangeAspect="1"/>
             </wp:cNvGraphicFramePr>
@@ -2921,7 +2674,7 @@
               <a:graphicData uri="http://schemas.openxmlformats.org/drawingml/2006/picture">
                 <pic:pic xmlns:pic="http://schemas.openxmlformats.org/drawingml/2006/picture">
                   <pic:nvPicPr>
-                    <pic:cNvPr id="1" name=""/>
+                    <pic:cNvPr id="0" name=""/>
                     <pic:cNvPicPr/>
                   </pic:nvPicPr>
                   <pic:blipFill>
@@ -2933,7 +2686,7 @@
                   <pic:spPr>
                     <a:xfrm>
                       <a:off x="0" y="0"/>
-                      <a:ext cx="8620124" cy="4278569"/>
+                      <a:ext cx="5532867" cy="2222013"/>
                     </a:xfrm>
                     <a:prstGeom prst="rect">
                       <a:avLst/>
@@ -2948,65 +2701,54 @@
     </w:p>
     <w:p>
       <w:pPr>
+        <w:jc w:val="center"/>
+      </w:pPr>
+      <w:r>
+        <w:t>Figure X: Example of Anonymous Inner Class</w:t>
+      </w:r>
+    </w:p>
+    <w:p/>
+    <w:p/>
+    <w:p/>
+    <w:p>
+      <w:pPr>
         <w:pStyle w:val="Heading3"/>
       </w:pPr>
-      <w:bookmarkStart w:id="17" w:name="_Toc476597017"/>
-      <w:r>
-        <w:lastRenderedPageBreak/>
-        <w:t>Observer Pattern</w:t>
-      </w:r>
-      <w:bookmarkEnd w:id="17"/>
-    </w:p>
-    <w:p>
-      <w:r>
-        <w:t>The Observer pattern is used</w:t>
-      </w:r>
-      <w:r>
-        <w:t xml:space="preserve"> to monitor file parsing </w:t>
-      </w:r>
-      <w:r>
-        <w:t>information as a file is being parsed,</w:t>
-      </w:r>
-      <w:r>
-        <w:t xml:space="preserve"> and display </w:t>
-      </w:r>
-      <w:r>
-        <w:t xml:space="preserve">a summary on the user interface. </w:t>
-      </w:r>
-      <w:proofErr w:type="spellStart"/>
+      <w:bookmarkStart w:id="10" w:name="_Toc476597010"/>
+      <w:r>
+        <w:t>Abstract Class</w:t>
+      </w:r>
+      <w:bookmarkEnd w:id="10"/>
+    </w:p>
+    <w:p>
+      <w:r>
+        <w:t xml:space="preserve">A demonstrated used of an Abstract class is </w:t>
+      </w:r>
       <w:r>
         <w:rPr>
           <w:rFonts w:ascii="Courier New" w:hAnsi="Courier New" w:cs="Courier New"/>
         </w:rPr>
-        <w:t>FlowFileStats</w:t>
-      </w:r>
-      <w:proofErr w:type="spellEnd"/>
-      <w:r>
-        <w:t xml:space="preserve"> is Observable, and certain fields are observed by </w:t>
-      </w:r>
-      <w:proofErr w:type="spellStart"/>
-      <w:r>
-        <w:rPr>
-          <w:rFonts w:ascii="Courier New" w:hAnsi="Courier New" w:cs="Courier New"/>
-        </w:rPr>
-        <w:t>MainUIController</w:t>
-      </w:r>
-      <w:proofErr w:type="spellEnd"/>
-      <w:r>
-        <w:t xml:space="preserve"> and updated on the user interface as they change.</w:t>
-      </w:r>
-    </w:p>
-    <w:p>
+        <w:t>ParsableFile</w:t>
+      </w:r>
+      <w:r>
+        <w:t>. This defines an abstract class with the relevant fields and methods relevant to parsing a file.</w:t>
+      </w:r>
+    </w:p>
+    <w:p>
+      <w:pPr>
+        <w:jc w:val="center"/>
+      </w:pPr>
       <w:r>
         <w:rPr>
           <w:noProof/>
           <w:lang w:eastAsia="en-IE"/>
         </w:rPr>
+        <w:lastRenderedPageBreak/>
         <w:drawing>
-          <wp:inline distT="0" distB="0" distL="0" distR="0" wp14:anchorId="6E93EC2C" wp14:editId="73119EFA">
-            <wp:extent cx="9094272" cy="4373218"/>
-            <wp:effectExtent l="0" t="0" r="0" b="8890"/>
-            <wp:docPr id="2" name="Picture 2"/>
+          <wp:inline distT="0" distB="0" distL="0" distR="0" wp14:anchorId="7986C9A2" wp14:editId="64FD7F97">
+            <wp:extent cx="2447925" cy="1095375"/>
+            <wp:effectExtent l="0" t="0" r="9525" b="9525"/>
+            <wp:docPr id="5" name="Picture 5"/>
             <wp:cNvGraphicFramePr>
               <a:graphicFrameLocks xmlns:a="http://schemas.openxmlformats.org/drawingml/2006/main" noChangeAspect="1"/>
             </wp:cNvGraphicFramePr>
@@ -3026,7 +2768,7 @@
                   <pic:spPr>
                     <a:xfrm>
                       <a:off x="0" y="0"/>
-                      <a:ext cx="9105792" cy="4378758"/>
+                      <a:ext cx="2447925" cy="1095375"/>
                     </a:xfrm>
                     <a:prstGeom prst="rect">
                       <a:avLst/>
@@ -3041,41 +2783,172 @@
     </w:p>
     <w:p>
       <w:pPr>
-        <w:pStyle w:val="Heading3"/>
+        <w:jc w:val="center"/>
       </w:pPr>
-      <w:bookmarkStart w:id="18" w:name="_Toc476597018"/>
-      <w:r>
-        <w:lastRenderedPageBreak/>
-        <w:t>Factory Pattern</w:t>
-      </w:r>
-      <w:bookmarkEnd w:id="18"/>
-    </w:p>
-    <w:p>
-      <w:r>
-        <w:t xml:space="preserve">The Factory pattern is used in the application when parsing the file. A class called </w:t>
-      </w:r>
-      <w:proofErr w:type="spellStart"/>
+      <w:r>
+        <w:t xml:space="preserve">Figure X: </w:t>
+      </w:r>
       <w:r>
         <w:rPr>
           <w:rFonts w:ascii="Courier New" w:hAnsi="Courier New" w:cs="Courier New"/>
         </w:rPr>
-        <w:t>FlowFactory</w:t>
-      </w:r>
-      <w:proofErr w:type="spellEnd"/>
-      <w:r>
-        <w:t xml:space="preserve"> is used to set the type field on the Flow object </w:t>
-      </w:r>
-      <w:r>
-        <w:t>being</w:t>
-      </w:r>
-      <w:r>
-        <w:t xml:space="preserve"> created and return a new </w:t>
-      </w:r>
-      <w:r>
-        <w:t xml:space="preserve">Flow </w:t>
-      </w:r>
-      <w:r>
-        <w:t>object.</w:t>
+        <w:t>Parsable</w:t>
+      </w:r>
+      <w:r>
+        <w:rPr>
+          <w:rFonts w:ascii="Courier New" w:hAnsi="Courier New" w:cs="Courier New"/>
+        </w:rPr>
+        <w:t>File</w:t>
+      </w:r>
+      <w:r>
+        <w:t xml:space="preserve"> Class</w:t>
+      </w:r>
+    </w:p>
+    <w:p>
+      <w:pPr>
+        <w:pStyle w:val="Heading3"/>
+      </w:pPr>
+      <w:bookmarkStart w:id="11" w:name="_Toc476597011"/>
+      <w:r>
+        <w:t>Generic Method</w:t>
+      </w:r>
+      <w:bookmarkEnd w:id="11"/>
+    </w:p>
+    <w:p>
+      <w:r>
+        <w:t xml:space="preserve">Usage of a generic method is demonstrated by </w:t>
+      </w:r>
+      <w:r>
+        <w:rPr>
+          <w:rFonts w:ascii="Courier New" w:hAnsi="Courier New" w:cs="Courier New"/>
+        </w:rPr>
+        <w:t>SortMapByValue</w:t>
+      </w:r>
+      <w:r>
+        <w:t xml:space="preserve"> contained with the static </w:t>
+      </w:r>
+      <w:r>
+        <w:rPr>
+          <w:rFonts w:ascii="Courier New" w:hAnsi="Courier New" w:cs="Courier New"/>
+        </w:rPr>
+        <w:t>Utility</w:t>
+      </w:r>
+      <w:r>
+        <w:t xml:space="preserve"> class. TODO: More about this function.</w:t>
+      </w:r>
+    </w:p>
+    <w:p/>
+    <w:p>
+      <w:pPr>
+        <w:pStyle w:val="Heading3"/>
+      </w:pPr>
+      <w:bookmarkStart w:id="12" w:name="_Toc476597012"/>
+      <w:r>
+        <w:t>Generic Class</w:t>
+      </w:r>
+      <w:bookmarkEnd w:id="12"/>
+    </w:p>
+    <w:p>
+      <w:r>
+        <w:t>TODO</w:t>
+      </w:r>
+      <w:r>
+        <w:t xml:space="preserve"> – ArrayList?</w:t>
+      </w:r>
+    </w:p>
+    <w:p/>
+    <w:p>
+      <w:pPr>
+        <w:pStyle w:val="Heading3"/>
+      </w:pPr>
+      <w:bookmarkStart w:id="13" w:name="_Toc476597013"/>
+      <w:r>
+        <w:t>Bounding</w:t>
+      </w:r>
+      <w:bookmarkEnd w:id="13"/>
+    </w:p>
+    <w:p>
+      <w:r>
+        <w:t>TODO</w:t>
+      </w:r>
+      <w:r>
+        <w:t xml:space="preserve"> used in Utility.java – </w:t>
+      </w:r>
+      <w:r>
+        <w:t>GetTopElements</w:t>
+      </w:r>
+    </w:p>
+    <w:p/>
+    <w:p>
+      <w:pPr>
+        <w:pStyle w:val="Heading3"/>
+      </w:pPr>
+      <w:bookmarkStart w:id="14" w:name="_Toc476597014"/>
+      <w:r>
+        <w:t>Custom Exception Handler Type</w:t>
+      </w:r>
+      <w:bookmarkEnd w:id="14"/>
+    </w:p>
+    <w:p>
+      <w:r>
+        <w:t>TODO</w:t>
+      </w:r>
+      <w:r>
+        <w:t xml:space="preserve"> – for parsing bad info from file?</w:t>
+      </w:r>
+    </w:p>
+    <w:p/>
+    <w:p/>
+    <w:p/>
+    <w:p/>
+    <w:p/>
+    <w:p/>
+    <w:p>
+      <w:pPr>
+        <w:pStyle w:val="Heading2"/>
+      </w:pPr>
+      <w:bookmarkStart w:id="15" w:name="_Toc476597015"/>
+      <w:r>
+        <w:t>Section 2 – Usage of Design Patterns</w:t>
+      </w:r>
+      <w:bookmarkEnd w:id="15"/>
+    </w:p>
+    <w:p>
+      <w:pPr>
+        <w:pStyle w:val="Heading3"/>
+      </w:pPr>
+      <w:bookmarkStart w:id="16" w:name="_Toc476597016"/>
+      <w:r>
+        <w:t>Strategy Pattern</w:t>
+      </w:r>
+      <w:bookmarkEnd w:id="16"/>
+    </w:p>
+    <w:p>
+      <w:r>
+        <w:t>This is u</w:t>
+      </w:r>
+      <w:r>
+        <w:t>sed to allow choosing of different chart types</w:t>
+      </w:r>
+      <w:r>
+        <w:t xml:space="preserve"> to show the data – pie charts and bar charts are supported out-of-the-box. Pie Charts are shown initially in the user interface, but there is an option to show Bar Charts instead. </w:t>
+      </w:r>
+    </w:p>
+    <w:p>
+      <w:r>
+        <w:t>Support for oth</w:t>
+      </w:r>
+      <w:r>
+        <w:t xml:space="preserve">er charts could be added easily by adding another class and implementing </w:t>
+      </w:r>
+      <w:r>
+        <w:rPr>
+          <w:rFonts w:ascii="Courier New" w:hAnsi="Courier New" w:cs="Courier New"/>
+        </w:rPr>
+        <w:t>DisplayStrategy</w:t>
+      </w:r>
+      <w:r>
+        <w:t>.</w:t>
       </w:r>
     </w:p>
     <w:p>
@@ -3084,11 +2957,12 @@
           <w:noProof/>
           <w:lang w:eastAsia="en-IE"/>
         </w:rPr>
+        <w:lastRenderedPageBreak/>
         <w:drawing>
-          <wp:inline distT="0" distB="0" distL="0" distR="0" wp14:anchorId="5085BA99" wp14:editId="7E842A93">
-            <wp:extent cx="5810250" cy="4514850"/>
-            <wp:effectExtent l="0" t="0" r="0" b="0"/>
-            <wp:docPr id="3" name="Picture 3"/>
+          <wp:inline distT="0" distB="0" distL="0" distR="0" wp14:anchorId="5DDEA8E9" wp14:editId="62B66CB7">
+            <wp:extent cx="8548777" cy="4243156"/>
+            <wp:effectExtent l="0" t="0" r="5080" b="5080"/>
+            <wp:docPr id="1" name="Picture 1"/>
             <wp:cNvGraphicFramePr>
               <a:graphicFrameLocks xmlns:a="http://schemas.openxmlformats.org/drawingml/2006/main" noChangeAspect="1"/>
             </wp:cNvGraphicFramePr>
@@ -3108,6 +2982,175 @@
                   <pic:spPr>
                     <a:xfrm>
                       <a:off x="0" y="0"/>
+                      <a:ext cx="8620124" cy="4278569"/>
+                    </a:xfrm>
+                    <a:prstGeom prst="rect">
+                      <a:avLst/>
+                    </a:prstGeom>
+                  </pic:spPr>
+                </pic:pic>
+              </a:graphicData>
+            </a:graphic>
+          </wp:inline>
+        </w:drawing>
+      </w:r>
+    </w:p>
+    <w:p>
+      <w:pPr>
+        <w:pStyle w:val="Heading3"/>
+      </w:pPr>
+      <w:bookmarkStart w:id="17" w:name="_Toc476597017"/>
+      <w:r>
+        <w:t>Observer Pattern</w:t>
+      </w:r>
+      <w:bookmarkEnd w:id="17"/>
+    </w:p>
+    <w:p>
+      <w:r>
+        <w:t>The Observer pattern is used</w:t>
+      </w:r>
+      <w:r>
+        <w:t xml:space="preserve"> to monitor file parsing </w:t>
+      </w:r>
+      <w:r>
+        <w:t>information as a file is being parsed,</w:t>
+      </w:r>
+      <w:r>
+        <w:t xml:space="preserve"> and display </w:t>
+      </w:r>
+      <w:r>
+        <w:t xml:space="preserve">a summary on the user interface. </w:t>
+      </w:r>
+      <w:r>
+        <w:rPr>
+          <w:rFonts w:ascii="Courier New" w:hAnsi="Courier New" w:cs="Courier New"/>
+        </w:rPr>
+        <w:t>FlowFileStats</w:t>
+      </w:r>
+      <w:r>
+        <w:t xml:space="preserve"> is Observable, and certain fields are observed by </w:t>
+      </w:r>
+      <w:r>
+        <w:rPr>
+          <w:rFonts w:ascii="Courier New" w:hAnsi="Courier New" w:cs="Courier New"/>
+        </w:rPr>
+        <w:t>MainUIController</w:t>
+      </w:r>
+      <w:r>
+        <w:t xml:space="preserve"> and updated on the user interface as they change.</w:t>
+      </w:r>
+    </w:p>
+    <w:p>
+      <w:r>
+        <w:rPr>
+          <w:noProof/>
+          <w:lang w:eastAsia="en-IE"/>
+        </w:rPr>
+        <w:lastRenderedPageBreak/>
+        <w:drawing>
+          <wp:inline distT="0" distB="0" distL="0" distR="0" wp14:anchorId="6E93EC2C" wp14:editId="73119EFA">
+            <wp:extent cx="9094272" cy="4373218"/>
+            <wp:effectExtent l="0" t="0" r="0" b="8890"/>
+            <wp:docPr id="2" name="Picture 2"/>
+            <wp:cNvGraphicFramePr>
+              <a:graphicFrameLocks xmlns:a="http://schemas.openxmlformats.org/drawingml/2006/main" noChangeAspect="1"/>
+            </wp:cNvGraphicFramePr>
+            <a:graphic xmlns:a="http://schemas.openxmlformats.org/drawingml/2006/main">
+              <a:graphicData uri="http://schemas.openxmlformats.org/drawingml/2006/picture">
+                <pic:pic xmlns:pic="http://schemas.openxmlformats.org/drawingml/2006/picture">
+                  <pic:nvPicPr>
+                    <pic:cNvPr id="0" name=""/>
+                    <pic:cNvPicPr/>
+                  </pic:nvPicPr>
+                  <pic:blipFill>
+                    <a:blip r:embed="rId13"/>
+                    <a:stretch>
+                      <a:fillRect/>
+                    </a:stretch>
+                  </pic:blipFill>
+                  <pic:spPr>
+                    <a:xfrm>
+                      <a:off x="0" y="0"/>
+                      <a:ext cx="9105792" cy="4378758"/>
+                    </a:xfrm>
+                    <a:prstGeom prst="rect">
+                      <a:avLst/>
+                    </a:prstGeom>
+                  </pic:spPr>
+                </pic:pic>
+              </a:graphicData>
+            </a:graphic>
+          </wp:inline>
+        </w:drawing>
+      </w:r>
+    </w:p>
+    <w:p>
+      <w:pPr>
+        <w:pStyle w:val="Heading3"/>
+      </w:pPr>
+      <w:bookmarkStart w:id="18" w:name="_Toc476597018"/>
+      <w:r>
+        <w:t>Factory Pattern</w:t>
+      </w:r>
+      <w:bookmarkEnd w:id="18"/>
+    </w:p>
+    <w:p>
+      <w:r>
+        <w:t xml:space="preserve">The Factory pattern is used in the application when parsing the file. A class called </w:t>
+      </w:r>
+      <w:r>
+        <w:rPr>
+          <w:rFonts w:ascii="Courier New" w:hAnsi="Courier New" w:cs="Courier New"/>
+        </w:rPr>
+        <w:t>FlowFactory</w:t>
+      </w:r>
+      <w:r>
+        <w:t xml:space="preserve"> is used to set the type field on the Flow object </w:t>
+      </w:r>
+      <w:r>
+        <w:t>being</w:t>
+      </w:r>
+      <w:r>
+        <w:t xml:space="preserve"> created and return a new </w:t>
+      </w:r>
+      <w:r>
+        <w:t xml:space="preserve">Flow </w:t>
+      </w:r>
+      <w:r>
+        <w:t>object.</w:t>
+      </w:r>
+    </w:p>
+    <w:p>
+      <w:r>
+        <w:rPr>
+          <w:noProof/>
+          <w:lang w:eastAsia="en-IE"/>
+        </w:rPr>
+        <w:lastRenderedPageBreak/>
+        <w:drawing>
+          <wp:inline distT="0" distB="0" distL="0" distR="0" wp14:anchorId="5085BA99" wp14:editId="7E842A93">
+            <wp:extent cx="5810250" cy="4514850"/>
+            <wp:effectExtent l="0" t="0" r="0" b="0"/>
+            <wp:docPr id="3" name="Picture 3"/>
+            <wp:cNvGraphicFramePr>
+              <a:graphicFrameLocks xmlns:a="http://schemas.openxmlformats.org/drawingml/2006/main" noChangeAspect="1"/>
+            </wp:cNvGraphicFramePr>
+            <a:graphic xmlns:a="http://schemas.openxmlformats.org/drawingml/2006/main">
+              <a:graphicData uri="http://schemas.openxmlformats.org/drawingml/2006/picture">
+                <pic:pic xmlns:pic="http://schemas.openxmlformats.org/drawingml/2006/picture">
+                  <pic:nvPicPr>
+                    <pic:cNvPr id="1" name=""/>
+                    <pic:cNvPicPr/>
+                  </pic:nvPicPr>
+                  <pic:blipFill>
+                    <a:blip r:embed="rId14"/>
+                    <a:stretch>
+                      <a:fillRect/>
+                    </a:stretch>
+                  </pic:blipFill>
+                  <pic:spPr>
+                    <a:xfrm>
+                      <a:off x="0" y="0"/>
                       <a:ext cx="5810250" cy="4514850"/>
                     </a:xfrm>
                     <a:prstGeom prst="rect">
@@ -3128,7 +3171,6 @@
       </w:pPr>
       <w:bookmarkStart w:id="19" w:name="_Toc476597019"/>
       <w:r>
-        <w:lastRenderedPageBreak/>
         <w:t>Section 3 – System UML Diagrams</w:t>
       </w:r>
       <w:bookmarkEnd w:id="19"/>
@@ -3148,6 +3190,7 @@
       </w:pPr>
       <w:bookmarkStart w:id="20" w:name="_Toc476597020"/>
       <w:r>
+        <w:lastRenderedPageBreak/>
         <w:t>Section 4 – Code Screen Captures</w:t>
       </w:r>
       <w:bookmarkEnd w:id="20"/>
@@ -3197,15 +3240,7 @@
     </w:p>
     <w:p>
       <w:r>
-        <w:t xml:space="preserve">Better data model. </w:t>
-      </w:r>
-      <w:proofErr w:type="gramStart"/>
-      <w:r>
-        <w:t>i.e</w:t>
-      </w:r>
-      <w:proofErr w:type="gramEnd"/>
-      <w:r>
-        <w:t>. the objects we use to parse the flows.</w:t>
+        <w:t>Better data model. i.e. the objects we use to parse the flows.</w:t>
       </w:r>
     </w:p>
     <w:p>
@@ -3220,13 +3255,8 @@
     </w:p>
     <w:p>
       <w:r>
-        <w:t xml:space="preserve">Couple if i18n issues – e.g. MB used in </w:t>
-      </w:r>
-      <w:proofErr w:type="spellStart"/>
-      <w:r>
-        <w:t>MainController</w:t>
-      </w:r>
-      <w:proofErr w:type="spellEnd"/>
+        <w:t>Couple if i18n issues – e.g. MB used in MainController</w:t>
+      </w:r>
       <w:r>
         <w:t>.</w:t>
       </w:r>
@@ -4375,7 +4405,7 @@
 </file>
 
 <file path=customXml/itemProps2.xml><?xml version="1.0" encoding="utf-8"?>
-<ds:datastoreItem xmlns:ds="http://schemas.openxmlformats.org/officeDocument/2006/customXml" ds:itemID="{522F3814-73E5-4745-80A6-50019A440A42}">
+<ds:datastoreItem xmlns:ds="http://schemas.openxmlformats.org/officeDocument/2006/customXml" ds:itemID="{5C8BCCFA-3EE7-441A-896D-86E09DA82098}">
   <ds:schemaRefs>
     <ds:schemaRef ds:uri="http://schemas.openxmlformats.org/officeDocument/2006/bibliography"/>
   </ds:schemaRefs>

</xml_diff>

<commit_message>
Commented code. Some minor refactoring along the way also.
</commit_message>
<xml_diff>
--- a/doc/Assignment 1 - Jimmy Collins.docx
+++ b/doc/Assignment 1 - Jimmy Collins.docx
@@ -2346,33 +2346,39 @@
       <w:r>
         <w:t xml:space="preserve">by </w:t>
       </w:r>
+      <w:proofErr w:type="spellStart"/>
       <w:r>
         <w:rPr>
           <w:rFonts w:ascii="Courier New" w:hAnsi="Courier New" w:cs="Courier New"/>
         </w:rPr>
         <w:t>BinetFileParser</w:t>
       </w:r>
+      <w:proofErr w:type="spellEnd"/>
       <w:r>
         <w:t xml:space="preserve"> extending </w:t>
       </w:r>
+      <w:proofErr w:type="spellStart"/>
       <w:r>
         <w:rPr>
           <w:rFonts w:ascii="Courier New" w:hAnsi="Courier New" w:cs="Courier New"/>
         </w:rPr>
         <w:t>ParsableFile</w:t>
       </w:r>
+      <w:proofErr w:type="spellEnd"/>
       <w:r>
         <w:t xml:space="preserve">. </w:t>
       </w:r>
       <w:r>
         <w:t xml:space="preserve">The parsing of other types of traffic files could be supported here in the future by introducing subsequent classes that extend </w:t>
       </w:r>
+      <w:proofErr w:type="spellStart"/>
       <w:r>
         <w:rPr>
           <w:rFonts w:ascii="Courier New" w:hAnsi="Courier New" w:cs="Courier New"/>
         </w:rPr>
         <w:t>ParsableFile</w:t>
       </w:r>
+      <w:proofErr w:type="spellEnd"/>
       <w:r>
         <w:t xml:space="preserve"> and override the necessary functionality.</w:t>
       </w:r>
@@ -2453,7 +2459,15 @@
         <w:t>different</w:t>
       </w:r>
       <w:r>
-        <w:t xml:space="preserve"> logging functions that can be used depending on, for example, if a log is being written to the log file, or to the user interface for display to the user.</w:t>
+        <w:t xml:space="preserve"> logging functions that can be used depending on, for example, if a log is being written to the log </w:t>
+      </w:r>
+      <w:proofErr w:type="gramStart"/>
+      <w:r>
+        <w:t>file,</w:t>
+      </w:r>
+      <w:proofErr w:type="gramEnd"/>
+      <w:r>
+        <w:t xml:space="preserve"> or to the user interface for display to the user.</w:t>
       </w:r>
     </w:p>
     <w:p>
@@ -2490,21 +2504,25 @@
       <w:r>
         <w:t xml:space="preserve">Dynamic Binding is used in the logic I use to parse the traffic file. In the example in Figure X below, the compiler cannot determine the type, because the instance of </w:t>
       </w:r>
+      <w:proofErr w:type="spellStart"/>
       <w:r>
         <w:rPr>
           <w:rFonts w:ascii="Courier New" w:hAnsi="Courier New" w:cs="Courier New"/>
         </w:rPr>
         <w:t>BinetFile</w:t>
       </w:r>
+      <w:proofErr w:type="spellEnd"/>
       <w:r>
         <w:t xml:space="preserve"> is also an instance of </w:t>
       </w:r>
+      <w:proofErr w:type="spellStart"/>
       <w:r>
         <w:rPr>
           <w:rFonts w:ascii="Courier New" w:hAnsi="Courier New" w:cs="Courier New"/>
         </w:rPr>
         <w:t>ParsableFile</w:t>
       </w:r>
+      <w:proofErr w:type="spellEnd"/>
       <w:r>
         <w:t>, so the type is determined at run-time.</w:t>
       </w:r>
@@ -2524,8 +2542,6 @@
       <w:r>
         <w:t xml:space="preserve"> </w:t>
       </w:r>
-      <w:bookmarkStart w:id="7" w:name="_GoBack"/>
-      <w:bookmarkEnd w:id="7"/>
     </w:p>
     <w:p>
       <w:pPr>
@@ -2586,28 +2602,31 @@
       <w:pPr>
         <w:pStyle w:val="Heading3"/>
       </w:pPr>
-      <w:bookmarkStart w:id="8" w:name="_Toc476597008"/>
+      <w:bookmarkStart w:id="7" w:name="_Toc476597008"/>
       <w:r>
         <w:t>Nested</w:t>
       </w:r>
       <w:r>
         <w:t xml:space="preserve"> Class</w:t>
       </w:r>
-      <w:bookmarkEnd w:id="8"/>
+      <w:bookmarkEnd w:id="7"/>
     </w:p>
     <w:p>
       <w:r>
         <w:t xml:space="preserve">The </w:t>
       </w:r>
+      <w:proofErr w:type="spellStart"/>
       <w:r>
         <w:rPr>
           <w:rFonts w:ascii="Courier New" w:hAnsi="Courier New" w:cs="Courier New"/>
         </w:rPr>
         <w:t>ParsingObserver</w:t>
       </w:r>
+      <w:proofErr w:type="spellEnd"/>
       <w:r>
         <w:t xml:space="preserve"> class defined in </w:t>
       </w:r>
+      <w:proofErr w:type="spellStart"/>
       <w:r>
         <w:rPr>
           <w:rFonts w:ascii="Courier New" w:hAnsi="Courier New" w:cs="Courier New"/>
@@ -2620,6 +2639,7 @@
         </w:rPr>
         <w:t>Controller</w:t>
       </w:r>
+      <w:proofErr w:type="spellEnd"/>
       <w:r>
         <w:t xml:space="preserve"> is an example of a Nested </w:t>
       </w:r>
@@ -2637,7 +2657,7 @@
       <w:pPr>
         <w:pStyle w:val="Heading3"/>
       </w:pPr>
-      <w:bookmarkStart w:id="9" w:name="_Toc476597009"/>
+      <w:bookmarkStart w:id="8" w:name="_Toc476597009"/>
       <w:r>
         <w:lastRenderedPageBreak/>
         <w:t>Inner</w:t>
@@ -2645,7 +2665,7 @@
       <w:r>
         <w:t xml:space="preserve"> Class</w:t>
       </w:r>
-      <w:bookmarkEnd w:id="9"/>
+      <w:bookmarkEnd w:id="8"/>
     </w:p>
     <w:p>
       <w:r>
@@ -2714,22 +2734,24 @@
       <w:pPr>
         <w:pStyle w:val="Heading3"/>
       </w:pPr>
-      <w:bookmarkStart w:id="10" w:name="_Toc476597010"/>
+      <w:bookmarkStart w:id="9" w:name="_Toc476597010"/>
       <w:r>
         <w:t>Abstract Class</w:t>
       </w:r>
-      <w:bookmarkEnd w:id="10"/>
+      <w:bookmarkEnd w:id="9"/>
     </w:p>
     <w:p>
       <w:r>
         <w:t xml:space="preserve">A demonstrated used of an Abstract class is </w:t>
       </w:r>
+      <w:proofErr w:type="spellStart"/>
       <w:r>
         <w:rPr>
           <w:rFonts w:ascii="Courier New" w:hAnsi="Courier New" w:cs="Courier New"/>
         </w:rPr>
         <w:t>ParsableFile</w:t>
       </w:r>
+      <w:proofErr w:type="spellEnd"/>
       <w:r>
         <w:t>. This defines an abstract class with the relevant fields and methods relevant to parsing a file.</w:t>
       </w:r>
@@ -2788,6 +2810,7 @@
       <w:r>
         <w:t xml:space="preserve">Figure X: </w:t>
       </w:r>
+      <w:proofErr w:type="spellStart"/>
       <w:r>
         <w:rPr>
           <w:rFonts w:ascii="Courier New" w:hAnsi="Courier New" w:cs="Courier New"/>
@@ -2800,6 +2823,7 @@
         </w:rPr>
         <w:t>File</w:t>
       </w:r>
+      <w:proofErr w:type="spellEnd"/>
       <w:r>
         <w:t xml:space="preserve"> Class</w:t>
       </w:r>
@@ -2808,22 +2832,24 @@
       <w:pPr>
         <w:pStyle w:val="Heading3"/>
       </w:pPr>
-      <w:bookmarkStart w:id="11" w:name="_Toc476597011"/>
+      <w:bookmarkStart w:id="10" w:name="_Toc476597011"/>
       <w:r>
         <w:t>Generic Method</w:t>
       </w:r>
-      <w:bookmarkEnd w:id="11"/>
+      <w:bookmarkEnd w:id="10"/>
     </w:p>
     <w:p>
       <w:r>
         <w:t xml:space="preserve">Usage of a generic method is demonstrated by </w:t>
       </w:r>
+      <w:proofErr w:type="spellStart"/>
       <w:r>
         <w:rPr>
           <w:rFonts w:ascii="Courier New" w:hAnsi="Courier New" w:cs="Courier New"/>
         </w:rPr>
         <w:t>SortMapByValue</w:t>
       </w:r>
+      <w:proofErr w:type="spellEnd"/>
       <w:r>
         <w:t xml:space="preserve"> contained with the static </w:t>
       </w:r>
@@ -2842,18 +2868,26 @@
       <w:pPr>
         <w:pStyle w:val="Heading3"/>
       </w:pPr>
-      <w:bookmarkStart w:id="12" w:name="_Toc476597012"/>
+      <w:bookmarkStart w:id="11" w:name="_Toc476597012"/>
       <w:r>
         <w:t>Generic Class</w:t>
       </w:r>
-      <w:bookmarkEnd w:id="12"/>
+      <w:bookmarkEnd w:id="11"/>
     </w:p>
     <w:p>
       <w:r>
         <w:t>TODO</w:t>
       </w:r>
       <w:r>
-        <w:t xml:space="preserve"> – ArrayList?</w:t>
+        <w:t xml:space="preserve"> – </w:t>
+      </w:r>
+      <w:proofErr w:type="spellStart"/>
+      <w:r>
+        <w:t>ArrayList</w:t>
+      </w:r>
+      <w:proofErr w:type="spellEnd"/>
+      <w:r>
+        <w:t>?</w:t>
       </w:r>
     </w:p>
     <w:p/>
@@ -2861,11 +2895,11 @@
       <w:pPr>
         <w:pStyle w:val="Heading3"/>
       </w:pPr>
-      <w:bookmarkStart w:id="13" w:name="_Toc476597013"/>
+      <w:bookmarkStart w:id="12" w:name="_Toc476597013"/>
       <w:r>
         <w:t>Bounding</w:t>
       </w:r>
-      <w:bookmarkEnd w:id="13"/>
+      <w:bookmarkEnd w:id="12"/>
     </w:p>
     <w:p>
       <w:r>
@@ -2874,8 +2908,31 @@
       <w:r>
         <w:t xml:space="preserve"> used in Utility.java – </w:t>
       </w:r>
+      <w:proofErr w:type="spellStart"/>
       <w:r>
         <w:t>GetTopElements</w:t>
+      </w:r>
+      <w:proofErr w:type="spellEnd"/>
+    </w:p>
+    <w:p>
+      <w:r>
+        <w:t>Usage of Bounded Type Parameter in my Generic function to ensure any objects input are comparable?</w:t>
+      </w:r>
+    </w:p>
+    <w:p>
+      <w:r>
+        <w:t xml:space="preserve">Ref: </w:t>
+      </w:r>
+      <w:hyperlink r:id="rId12" w:history="1">
+        <w:r>
+          <w:rPr>
+            <w:rStyle w:val="Hyperlink"/>
+          </w:rPr>
+          <w:t>http://www.journaldev.com/1663/java-generics-example-method-class-interface</w:t>
+        </w:r>
+      </w:hyperlink>
+      <w:r>
+        <w:t xml:space="preserve"> </w:t>
       </w:r>
     </w:p>
     <w:p/>
@@ -2883,75 +2940,22 @@
       <w:pPr>
         <w:pStyle w:val="Heading3"/>
       </w:pPr>
-      <w:bookmarkStart w:id="14" w:name="_Toc476597014"/>
+      <w:bookmarkStart w:id="13" w:name="_Toc476597014"/>
       <w:r>
         <w:t>Custom Exception Handler Type</w:t>
       </w:r>
-      <w:bookmarkEnd w:id="14"/>
-    </w:p>
-    <w:p>
-      <w:r>
-        <w:t>TODO</w:t>
-      </w:r>
-      <w:r>
-        <w:t xml:space="preserve"> – for parsing bad info from file?</w:t>
+      <w:bookmarkEnd w:id="13"/>
+    </w:p>
+    <w:p>
+      <w:r>
+        <w:t>I have defined a custom exception used when parsing the file. See Figure X.</w:t>
       </w:r>
     </w:p>
     <w:p/>
-    <w:p/>
-    <w:p/>
-    <w:p/>
-    <w:p/>
-    <w:p/>
     <w:p>
       <w:pPr>
-        <w:pStyle w:val="Heading2"/>
+        <w:jc w:val="center"/>
       </w:pPr>
-      <w:bookmarkStart w:id="15" w:name="_Toc476597015"/>
-      <w:r>
-        <w:t>Section 2 – Usage of Design Patterns</w:t>
-      </w:r>
-      <w:bookmarkEnd w:id="15"/>
-    </w:p>
-    <w:p>
-      <w:pPr>
-        <w:pStyle w:val="Heading3"/>
-      </w:pPr>
-      <w:bookmarkStart w:id="16" w:name="_Toc476597016"/>
-      <w:r>
-        <w:t>Strategy Pattern</w:t>
-      </w:r>
-      <w:bookmarkEnd w:id="16"/>
-    </w:p>
-    <w:p>
-      <w:r>
-        <w:t>This is u</w:t>
-      </w:r>
-      <w:r>
-        <w:t>sed to allow choosing of different chart types</w:t>
-      </w:r>
-      <w:r>
-        <w:t xml:space="preserve"> to show the data – pie charts and bar charts are supported out-of-the-box. Pie Charts are shown initially in the user interface, but there is an option to show Bar Charts instead. </w:t>
-      </w:r>
-    </w:p>
-    <w:p>
-      <w:r>
-        <w:t>Support for oth</w:t>
-      </w:r>
-      <w:r>
-        <w:t xml:space="preserve">er charts could be added easily by adding another class and implementing </w:t>
-      </w:r>
-      <w:r>
-        <w:rPr>
-          <w:rFonts w:ascii="Courier New" w:hAnsi="Courier New" w:cs="Courier New"/>
-        </w:rPr>
-        <w:t>DisplayStrategy</w:t>
-      </w:r>
-      <w:r>
-        <w:t>.</w:t>
-      </w:r>
-    </w:p>
-    <w:p>
       <w:r>
         <w:rPr>
           <w:noProof/>
@@ -2959,99 +2963,10 @@
         </w:rPr>
         <w:lastRenderedPageBreak/>
         <w:drawing>
-          <wp:inline distT="0" distB="0" distL="0" distR="0" wp14:anchorId="5DDEA8E9" wp14:editId="62B66CB7">
-            <wp:extent cx="8548777" cy="4243156"/>
-            <wp:effectExtent l="0" t="0" r="5080" b="5080"/>
-            <wp:docPr id="1" name="Picture 1"/>
-            <wp:cNvGraphicFramePr>
-              <a:graphicFrameLocks xmlns:a="http://schemas.openxmlformats.org/drawingml/2006/main" noChangeAspect="1"/>
-            </wp:cNvGraphicFramePr>
-            <a:graphic xmlns:a="http://schemas.openxmlformats.org/drawingml/2006/main">
-              <a:graphicData uri="http://schemas.openxmlformats.org/drawingml/2006/picture">
-                <pic:pic xmlns:pic="http://schemas.openxmlformats.org/drawingml/2006/picture">
-                  <pic:nvPicPr>
-                    <pic:cNvPr id="1" name=""/>
-                    <pic:cNvPicPr/>
-                  </pic:nvPicPr>
-                  <pic:blipFill>
-                    <a:blip r:embed="rId12"/>
-                    <a:stretch>
-                      <a:fillRect/>
-                    </a:stretch>
-                  </pic:blipFill>
-                  <pic:spPr>
-                    <a:xfrm>
-                      <a:off x="0" y="0"/>
-                      <a:ext cx="8620124" cy="4278569"/>
-                    </a:xfrm>
-                    <a:prstGeom prst="rect">
-                      <a:avLst/>
-                    </a:prstGeom>
-                  </pic:spPr>
-                </pic:pic>
-              </a:graphicData>
-            </a:graphic>
-          </wp:inline>
-        </w:drawing>
-      </w:r>
-    </w:p>
-    <w:p>
-      <w:pPr>
-        <w:pStyle w:val="Heading3"/>
-      </w:pPr>
-      <w:bookmarkStart w:id="17" w:name="_Toc476597017"/>
-      <w:r>
-        <w:t>Observer Pattern</w:t>
-      </w:r>
-      <w:bookmarkEnd w:id="17"/>
-    </w:p>
-    <w:p>
-      <w:r>
-        <w:t>The Observer pattern is used</w:t>
-      </w:r>
-      <w:r>
-        <w:t xml:space="preserve"> to monitor file parsing </w:t>
-      </w:r>
-      <w:r>
-        <w:t>information as a file is being parsed,</w:t>
-      </w:r>
-      <w:r>
-        <w:t xml:space="preserve"> and display </w:t>
-      </w:r>
-      <w:r>
-        <w:t xml:space="preserve">a summary on the user interface. </w:t>
-      </w:r>
-      <w:r>
-        <w:rPr>
-          <w:rFonts w:ascii="Courier New" w:hAnsi="Courier New" w:cs="Courier New"/>
-        </w:rPr>
-        <w:t>FlowFileStats</w:t>
-      </w:r>
-      <w:r>
-        <w:t xml:space="preserve"> is Observable, and certain fields are observed by </w:t>
-      </w:r>
-      <w:r>
-        <w:rPr>
-          <w:rFonts w:ascii="Courier New" w:hAnsi="Courier New" w:cs="Courier New"/>
-        </w:rPr>
-        <w:t>MainUIController</w:t>
-      </w:r>
-      <w:r>
-        <w:t xml:space="preserve"> and updated on the user interface as they change.</w:t>
-      </w:r>
-    </w:p>
-    <w:p>
-      <w:r>
-        <w:rPr>
-          <w:noProof/>
-          <w:lang w:eastAsia="en-IE"/>
-        </w:rPr>
-        <w:lastRenderedPageBreak/>
-        <w:drawing>
-          <wp:inline distT="0" distB="0" distL="0" distR="0" wp14:anchorId="6E93EC2C" wp14:editId="73119EFA">
-            <wp:extent cx="9094272" cy="4373218"/>
-            <wp:effectExtent l="0" t="0" r="0" b="8890"/>
-            <wp:docPr id="2" name="Picture 2"/>
+          <wp:inline distT="0" distB="0" distL="0" distR="0" wp14:anchorId="37F4C9AC" wp14:editId="5113C2DC">
+            <wp:extent cx="5324475" cy="2152650"/>
+            <wp:effectExtent l="0" t="0" r="9525" b="0"/>
+            <wp:docPr id="9" name="Picture 9"/>
             <wp:cNvGraphicFramePr>
               <a:graphicFrameLocks xmlns:a="http://schemas.openxmlformats.org/drawingml/2006/main" noChangeAspect="1"/>
             </wp:cNvGraphicFramePr>
@@ -3071,7 +2986,7 @@
                   <pic:spPr>
                     <a:xfrm>
                       <a:off x="0" y="0"/>
-                      <a:ext cx="9105792" cy="4378758"/>
+                      <a:ext cx="5324475" cy="2152650"/>
                     </a:xfrm>
                     <a:prstGeom prst="rect">
                       <a:avLst/>
@@ -3086,38 +3001,68 @@
     </w:p>
     <w:p>
       <w:pPr>
+        <w:jc w:val="center"/>
+      </w:pPr>
+      <w:r>
+        <w:t>Figure X: Custom Exception</w:t>
+      </w:r>
+    </w:p>
+    <w:p/>
+    <w:p/>
+    <w:p/>
+    <w:p/>
+    <w:p/>
+    <w:p/>
+    <w:p/>
+    <w:p>
+      <w:pPr>
+        <w:pStyle w:val="Heading2"/>
+      </w:pPr>
+      <w:bookmarkStart w:id="14" w:name="_Toc476597015"/>
+      <w:r>
+        <w:lastRenderedPageBreak/>
+        <w:t>Section 2 – Usage of Design Patterns</w:t>
+      </w:r>
+      <w:bookmarkEnd w:id="14"/>
+    </w:p>
+    <w:p>
+      <w:pPr>
         <w:pStyle w:val="Heading3"/>
       </w:pPr>
-      <w:bookmarkStart w:id="18" w:name="_Toc476597018"/>
-      <w:r>
-        <w:t>Factory Pattern</w:t>
-      </w:r>
-      <w:bookmarkEnd w:id="18"/>
-    </w:p>
-    <w:p>
-      <w:r>
-        <w:t xml:space="preserve">The Factory pattern is used in the application when parsing the file. A class called </w:t>
-      </w:r>
+      <w:bookmarkStart w:id="15" w:name="_Toc476597016"/>
+      <w:r>
+        <w:t>Strategy Pattern</w:t>
+      </w:r>
+      <w:bookmarkEnd w:id="15"/>
+    </w:p>
+    <w:p>
+      <w:r>
+        <w:t>This is u</w:t>
+      </w:r>
+      <w:r>
+        <w:t>sed to allow choosing of different chart types</w:t>
+      </w:r>
+      <w:r>
+        <w:t xml:space="preserve"> to show the data – pie charts and bar charts are supported out-of-the-box. Pie Charts are shown initially in the user interface, but there is an option to show Bar Charts instead. </w:t>
+      </w:r>
+    </w:p>
+    <w:p>
+      <w:r>
+        <w:t>Support for oth</w:t>
+      </w:r>
+      <w:r>
+        <w:t xml:space="preserve">er charts could be added easily by adding another class and implementing </w:t>
+      </w:r>
+      <w:proofErr w:type="spellStart"/>
       <w:r>
         <w:rPr>
           <w:rFonts w:ascii="Courier New" w:hAnsi="Courier New" w:cs="Courier New"/>
         </w:rPr>
-        <w:t>FlowFactory</w:t>
-      </w:r>
-      <w:r>
-        <w:t xml:space="preserve"> is used to set the type field on the Flow object </w:t>
-      </w:r>
-      <w:r>
-        <w:t>being</w:t>
-      </w:r>
-      <w:r>
-        <w:t xml:space="preserve"> created and return a new </w:t>
-      </w:r>
-      <w:r>
-        <w:t xml:space="preserve">Flow </w:t>
-      </w:r>
-      <w:r>
-        <w:t>object.</w:t>
+        <w:t>DisplayStrategy</w:t>
+      </w:r>
+      <w:proofErr w:type="spellEnd"/>
+      <w:r>
+        <w:t>.</w:t>
       </w:r>
     </w:p>
     <w:p>
@@ -3126,12 +3071,11 @@
           <w:noProof/>
           <w:lang w:eastAsia="en-IE"/>
         </w:rPr>
-        <w:lastRenderedPageBreak/>
         <w:drawing>
-          <wp:inline distT="0" distB="0" distL="0" distR="0" wp14:anchorId="5085BA99" wp14:editId="7E842A93">
-            <wp:extent cx="5810250" cy="4514850"/>
-            <wp:effectExtent l="0" t="0" r="0" b="0"/>
-            <wp:docPr id="3" name="Picture 3"/>
+          <wp:inline distT="0" distB="0" distL="0" distR="0" wp14:anchorId="5DDEA8E9" wp14:editId="62B66CB7">
+            <wp:extent cx="8548777" cy="4243156"/>
+            <wp:effectExtent l="0" t="0" r="5080" b="5080"/>
+            <wp:docPr id="1" name="Picture 1"/>
             <wp:cNvGraphicFramePr>
               <a:graphicFrameLocks xmlns:a="http://schemas.openxmlformats.org/drawingml/2006/main" noChangeAspect="1"/>
             </wp:cNvGraphicFramePr>
@@ -3151,6 +3095,181 @@
                   <pic:spPr>
                     <a:xfrm>
                       <a:off x="0" y="0"/>
+                      <a:ext cx="8620124" cy="4278569"/>
+                    </a:xfrm>
+                    <a:prstGeom prst="rect">
+                      <a:avLst/>
+                    </a:prstGeom>
+                  </pic:spPr>
+                </pic:pic>
+              </a:graphicData>
+            </a:graphic>
+          </wp:inline>
+        </w:drawing>
+      </w:r>
+    </w:p>
+    <w:p>
+      <w:pPr>
+        <w:pStyle w:val="Heading3"/>
+      </w:pPr>
+      <w:bookmarkStart w:id="16" w:name="_Toc476597017"/>
+      <w:r>
+        <w:lastRenderedPageBreak/>
+        <w:t>Observer Pattern</w:t>
+      </w:r>
+      <w:bookmarkEnd w:id="16"/>
+    </w:p>
+    <w:p>
+      <w:r>
+        <w:t>The Observer pattern is used</w:t>
+      </w:r>
+      <w:r>
+        <w:t xml:space="preserve"> to monitor file parsing </w:t>
+      </w:r>
+      <w:r>
+        <w:t>information as a file is being parsed,</w:t>
+      </w:r>
+      <w:r>
+        <w:t xml:space="preserve"> and display </w:t>
+      </w:r>
+      <w:r>
+        <w:t xml:space="preserve">a summary on the user interface. </w:t>
+      </w:r>
+      <w:proofErr w:type="spellStart"/>
+      <w:r>
+        <w:rPr>
+          <w:rFonts w:ascii="Courier New" w:hAnsi="Courier New" w:cs="Courier New"/>
+        </w:rPr>
+        <w:t>FlowFileStats</w:t>
+      </w:r>
+      <w:proofErr w:type="spellEnd"/>
+      <w:r>
+        <w:t xml:space="preserve"> is Observable, and certain fields are observed by </w:t>
+      </w:r>
+      <w:proofErr w:type="spellStart"/>
+      <w:r>
+        <w:rPr>
+          <w:rFonts w:ascii="Courier New" w:hAnsi="Courier New" w:cs="Courier New"/>
+        </w:rPr>
+        <w:t>MainUIController</w:t>
+      </w:r>
+      <w:proofErr w:type="spellEnd"/>
+      <w:r>
+        <w:t xml:space="preserve"> and updated on the user interface as they change.</w:t>
+      </w:r>
+    </w:p>
+    <w:p>
+      <w:r>
+        <w:rPr>
+          <w:noProof/>
+          <w:lang w:eastAsia="en-IE"/>
+        </w:rPr>
+        <w:drawing>
+          <wp:inline distT="0" distB="0" distL="0" distR="0" wp14:anchorId="6E93EC2C" wp14:editId="73119EFA">
+            <wp:extent cx="9094272" cy="4373218"/>
+            <wp:effectExtent l="0" t="0" r="0" b="8890"/>
+            <wp:docPr id="2" name="Picture 2"/>
+            <wp:cNvGraphicFramePr>
+              <a:graphicFrameLocks xmlns:a="http://schemas.openxmlformats.org/drawingml/2006/main" noChangeAspect="1"/>
+            </wp:cNvGraphicFramePr>
+            <a:graphic xmlns:a="http://schemas.openxmlformats.org/drawingml/2006/main">
+              <a:graphicData uri="http://schemas.openxmlformats.org/drawingml/2006/picture">
+                <pic:pic xmlns:pic="http://schemas.openxmlformats.org/drawingml/2006/picture">
+                  <pic:nvPicPr>
+                    <pic:cNvPr id="0" name=""/>
+                    <pic:cNvPicPr/>
+                  </pic:nvPicPr>
+                  <pic:blipFill>
+                    <a:blip r:embed="rId15"/>
+                    <a:stretch>
+                      <a:fillRect/>
+                    </a:stretch>
+                  </pic:blipFill>
+                  <pic:spPr>
+                    <a:xfrm>
+                      <a:off x="0" y="0"/>
+                      <a:ext cx="9105792" cy="4378758"/>
+                    </a:xfrm>
+                    <a:prstGeom prst="rect">
+                      <a:avLst/>
+                    </a:prstGeom>
+                  </pic:spPr>
+                </pic:pic>
+              </a:graphicData>
+            </a:graphic>
+          </wp:inline>
+        </w:drawing>
+      </w:r>
+    </w:p>
+    <w:p>
+      <w:pPr>
+        <w:pStyle w:val="Heading3"/>
+      </w:pPr>
+      <w:bookmarkStart w:id="17" w:name="_Toc476597018"/>
+      <w:r>
+        <w:lastRenderedPageBreak/>
+        <w:t>Factory Pattern</w:t>
+      </w:r>
+      <w:bookmarkEnd w:id="17"/>
+    </w:p>
+    <w:p>
+      <w:r>
+        <w:t xml:space="preserve">The Factory pattern is used in the application when parsing the file. A class called </w:t>
+      </w:r>
+      <w:proofErr w:type="spellStart"/>
+      <w:r>
+        <w:rPr>
+          <w:rFonts w:ascii="Courier New" w:hAnsi="Courier New" w:cs="Courier New"/>
+        </w:rPr>
+        <w:t>FlowFactory</w:t>
+      </w:r>
+      <w:proofErr w:type="spellEnd"/>
+      <w:r>
+        <w:t xml:space="preserve"> is used to set the type field on the Flow object </w:t>
+      </w:r>
+      <w:r>
+        <w:t>being</w:t>
+      </w:r>
+      <w:r>
+        <w:t xml:space="preserve"> created and return a new </w:t>
+      </w:r>
+      <w:r>
+        <w:t xml:space="preserve">Flow </w:t>
+      </w:r>
+      <w:r>
+        <w:t>object.</w:t>
+      </w:r>
+    </w:p>
+    <w:p>
+      <w:r>
+        <w:rPr>
+          <w:noProof/>
+          <w:lang w:eastAsia="en-IE"/>
+        </w:rPr>
+        <w:drawing>
+          <wp:inline distT="0" distB="0" distL="0" distR="0" wp14:anchorId="5085BA99" wp14:editId="7E842A93">
+            <wp:extent cx="5810250" cy="4514850"/>
+            <wp:effectExtent l="0" t="0" r="0" b="0"/>
+            <wp:docPr id="3" name="Picture 3"/>
+            <wp:cNvGraphicFramePr>
+              <a:graphicFrameLocks xmlns:a="http://schemas.openxmlformats.org/drawingml/2006/main" noChangeAspect="1"/>
+            </wp:cNvGraphicFramePr>
+            <a:graphic xmlns:a="http://schemas.openxmlformats.org/drawingml/2006/main">
+              <a:graphicData uri="http://schemas.openxmlformats.org/drawingml/2006/picture">
+                <pic:pic xmlns:pic="http://schemas.openxmlformats.org/drawingml/2006/picture">
+                  <pic:nvPicPr>
+                    <pic:cNvPr id="1" name=""/>
+                    <pic:cNvPicPr/>
+                  </pic:nvPicPr>
+                  <pic:blipFill>
+                    <a:blip r:embed="rId16"/>
+                    <a:stretch>
+                      <a:fillRect/>
+                    </a:stretch>
+                  </pic:blipFill>
+                  <pic:spPr>
+                    <a:xfrm>
+                      <a:off x="0" y="0"/>
                       <a:ext cx="5810250" cy="4514850"/>
                     </a:xfrm>
                     <a:prstGeom prst="rect">
@@ -3169,11 +3288,12 @@
       <w:pPr>
         <w:pStyle w:val="Heading2"/>
       </w:pPr>
-      <w:bookmarkStart w:id="19" w:name="_Toc476597019"/>
-      <w:r>
+      <w:bookmarkStart w:id="18" w:name="_Toc476597019"/>
+      <w:r>
+        <w:lastRenderedPageBreak/>
         <w:t>Section 3 – System UML Diagrams</w:t>
       </w:r>
-      <w:bookmarkEnd w:id="19"/>
+      <w:bookmarkEnd w:id="18"/>
     </w:p>
     <w:p>
       <w:r>
@@ -3188,12 +3308,11 @@
       <w:pPr>
         <w:pStyle w:val="Heading2"/>
       </w:pPr>
-      <w:bookmarkStart w:id="20" w:name="_Toc476597020"/>
-      <w:r>
-        <w:lastRenderedPageBreak/>
+      <w:bookmarkStart w:id="19" w:name="_Toc476597020"/>
+      <w:r>
         <w:t>Section 4 – Code Screen Captures</w:t>
       </w:r>
-      <w:bookmarkEnd w:id="20"/>
+      <w:bookmarkEnd w:id="19"/>
     </w:p>
     <w:p>
       <w:r>
@@ -3216,19 +3335,21 @@
       <w:pPr>
         <w:pStyle w:val="Heading2"/>
       </w:pPr>
-      <w:bookmarkStart w:id="21" w:name="_Toc476597021"/>
+      <w:bookmarkStart w:id="20" w:name="_Toc476597021"/>
       <w:r>
         <w:t>Section 5 – Evaluation of Work</w:t>
       </w:r>
+      <w:bookmarkEnd w:id="20"/>
+    </w:p>
+    <w:p>
+      <w:r>
+        <w:t>TODO</w:t>
+      </w:r>
+      <w:bookmarkStart w:id="21" w:name="_GoBack"/>
       <w:bookmarkEnd w:id="21"/>
     </w:p>
     <w:p>
       <w:r>
-        <w:t>TODO</w:t>
-      </w:r>
-    </w:p>
-    <w:p>
-      <w:r>
         <w:t>Performance – show CPU utilization graph when parsing 30</w:t>
       </w:r>
       <w:r>
@@ -3240,11 +3361,63 @@
     </w:p>
     <w:p>
       <w:r>
-        <w:t>Better data model. i.e. the objects we use to parse the flows.</w:t>
-      </w:r>
-    </w:p>
-    <w:p>
-      <w:r>
+        <w:rPr>
+          <w:noProof/>
+          <w:lang w:eastAsia="en-IE"/>
+        </w:rPr>
+        <w:drawing>
+          <wp:inline distT="0" distB="0" distL="0" distR="0" wp14:anchorId="6161BFA9" wp14:editId="7E02A91B">
+            <wp:extent cx="4133850" cy="2400300"/>
+            <wp:effectExtent l="0" t="0" r="0" b="0"/>
+            <wp:docPr id="10" name="Picture 10"/>
+            <wp:cNvGraphicFramePr>
+              <a:graphicFrameLocks xmlns:a="http://schemas.openxmlformats.org/drawingml/2006/main" noChangeAspect="1"/>
+            </wp:cNvGraphicFramePr>
+            <a:graphic xmlns:a="http://schemas.openxmlformats.org/drawingml/2006/main">
+              <a:graphicData uri="http://schemas.openxmlformats.org/drawingml/2006/picture">
+                <pic:pic xmlns:pic="http://schemas.openxmlformats.org/drawingml/2006/picture">
+                  <pic:nvPicPr>
+                    <pic:cNvPr id="0" name=""/>
+                    <pic:cNvPicPr/>
+                  </pic:nvPicPr>
+                  <pic:blipFill>
+                    <a:blip r:embed="rId17"/>
+                    <a:stretch>
+                      <a:fillRect/>
+                    </a:stretch>
+                  </pic:blipFill>
+                  <pic:spPr>
+                    <a:xfrm>
+                      <a:off x="0" y="0"/>
+                      <a:ext cx="4133850" cy="2400300"/>
+                    </a:xfrm>
+                    <a:prstGeom prst="rect">
+                      <a:avLst/>
+                    </a:prstGeom>
+                  </pic:spPr>
+                </pic:pic>
+              </a:graphicData>
+            </a:graphic>
+          </wp:inline>
+        </w:drawing>
+      </w:r>
+    </w:p>
+    <w:p>
+      <w:r>
+        <w:t xml:space="preserve">Better data model. </w:t>
+      </w:r>
+      <w:proofErr w:type="gramStart"/>
+      <w:r>
+        <w:t>i.e</w:t>
+      </w:r>
+      <w:proofErr w:type="gramEnd"/>
+      <w:r>
+        <w:t>. the objects we use to parse the flows.</w:t>
+      </w:r>
+    </w:p>
+    <w:p>
+      <w:r>
+        <w:lastRenderedPageBreak/>
         <w:t>Better implementation of Factory pattern.</w:t>
       </w:r>
     </w:p>
@@ -3255,8 +3428,13 @@
     </w:p>
     <w:p>
       <w:r>
-        <w:t>Couple if i18n issues – e.g. MB used in MainController</w:t>
-      </w:r>
+        <w:t xml:space="preserve">Couple if i18n issues – e.g. MB used in </w:t>
+      </w:r>
+      <w:proofErr w:type="spellStart"/>
+      <w:r>
+        <w:t>MainController</w:t>
+      </w:r>
+      <w:proofErr w:type="spellEnd"/>
       <w:r>
         <w:t>.</w:t>
       </w:r>
@@ -4405,7 +4583,7 @@
 </file>
 
 <file path=customXml/itemProps2.xml><?xml version="1.0" encoding="utf-8"?>
-<ds:datastoreItem xmlns:ds="http://schemas.openxmlformats.org/officeDocument/2006/customXml" ds:itemID="{5C8BCCFA-3EE7-441A-896D-86E09DA82098}">
+<ds:datastoreItem xmlns:ds="http://schemas.openxmlformats.org/officeDocument/2006/customXml" ds:itemID="{42FAF1BE-78E6-4220-A94A-C46C58EF5000}">
   <ds:schemaRefs>
     <ds:schemaRef ds:uri="http://schemas.openxmlformats.org/officeDocument/2006/bibliography"/>
   </ds:schemaRefs>

</xml_diff>

<commit_message>
UML diagram updates in doc.
</commit_message>
<xml_diff>
--- a/doc/Assignment 1 - Jimmy Collins.docx
+++ b/doc/Assignment 1 - Jimmy Collins.docx
@@ -382,7 +382,6 @@
               <w:rFonts w:eastAsiaTheme="minorEastAsia"/>
               <w:noProof/>
               <w:sz w:val="20"/>
-              <w:szCs w:val="20"/>
               <w:lang w:eastAsia="en-IE"/>
             </w:rPr>
           </w:pPr>
@@ -407,13 +406,12 @@
             </w:rPr>
             <w:fldChar w:fldCharType="separate"/>
           </w:r>
-          <w:hyperlink w:anchor="_Toc476597001" w:history="1">
+          <w:hyperlink w:anchor="_Toc477533777" w:history="1">
             <w:r>
               <w:rPr>
                 <w:rStyle w:val="Hyperlink"/>
                 <w:noProof/>
                 <w:sz w:val="20"/>
-                <w:szCs w:val="20"/>
               </w:rPr>
               <w:t>Section 1 – Demonstrated Use of Object Orientated Concepts</w:t>
             </w:r>
@@ -422,7 +420,6 @@
                 <w:noProof/>
                 <w:webHidden/>
                 <w:sz w:val="20"/>
-                <w:szCs w:val="20"/>
               </w:rPr>
               <w:tab/>
             </w:r>
@@ -431,7 +428,6 @@
                 <w:noProof/>
                 <w:webHidden/>
                 <w:sz w:val="20"/>
-                <w:szCs w:val="20"/>
               </w:rPr>
               <w:fldChar w:fldCharType="begin"/>
             </w:r>
@@ -440,24 +436,21 @@
                 <w:noProof/>
                 <w:webHidden/>
                 <w:sz w:val="20"/>
-                <w:szCs w:val="20"/>
-              </w:rPr>
-              <w:instrText xml:space="preserve"> PAGEREF _Toc476597001 \h </w:instrText>
-            </w:r>
-            <w:r>
-              <w:rPr>
-                <w:noProof/>
-                <w:webHidden/>
-                <w:sz w:val="20"/>
-                <w:szCs w:val="20"/>
-              </w:rPr>
-            </w:r>
-            <w:r>
-              <w:rPr>
-                <w:noProof/>
-                <w:webHidden/>
-                <w:sz w:val="20"/>
-                <w:szCs w:val="20"/>
+              </w:rPr>
+              <w:instrText xml:space="preserve"> PAGEREF _Toc477533777 \h </w:instrText>
+            </w:r>
+            <w:r>
+              <w:rPr>
+                <w:noProof/>
+                <w:webHidden/>
+                <w:sz w:val="20"/>
+              </w:rPr>
+            </w:r>
+            <w:r>
+              <w:rPr>
+                <w:noProof/>
+                <w:webHidden/>
+                <w:sz w:val="20"/>
               </w:rPr>
               <w:fldChar w:fldCharType="separate"/>
             </w:r>
@@ -466,7 +459,6 @@
                 <w:noProof/>
                 <w:webHidden/>
                 <w:sz w:val="20"/>
-                <w:szCs w:val="20"/>
               </w:rPr>
               <w:t>2</w:t>
             </w:r>
@@ -475,7 +467,6 @@
                 <w:noProof/>
                 <w:webHidden/>
                 <w:sz w:val="20"/>
-                <w:szCs w:val="20"/>
               </w:rPr>
               <w:fldChar w:fldCharType="end"/>
             </w:r>
@@ -491,17 +482,15 @@
               <w:rFonts w:eastAsiaTheme="minorEastAsia"/>
               <w:noProof/>
               <w:sz w:val="20"/>
-              <w:szCs w:val="20"/>
               <w:lang w:eastAsia="en-IE"/>
             </w:rPr>
           </w:pPr>
-          <w:hyperlink w:anchor="_Toc476597002" w:history="1">
+          <w:hyperlink w:anchor="_Toc477533778" w:history="1">
             <w:r>
               <w:rPr>
                 <w:rStyle w:val="Hyperlink"/>
                 <w:noProof/>
                 <w:sz w:val="20"/>
-                <w:szCs w:val="20"/>
               </w:rPr>
               <w:t>Re-Use</w:t>
             </w:r>
@@ -510,7 +499,6 @@
                 <w:noProof/>
                 <w:webHidden/>
                 <w:sz w:val="20"/>
-                <w:szCs w:val="20"/>
               </w:rPr>
               <w:tab/>
             </w:r>
@@ -519,7 +507,6 @@
                 <w:noProof/>
                 <w:webHidden/>
                 <w:sz w:val="20"/>
-                <w:szCs w:val="20"/>
               </w:rPr>
               <w:fldChar w:fldCharType="begin"/>
             </w:r>
@@ -528,24 +515,21 @@
                 <w:noProof/>
                 <w:webHidden/>
                 <w:sz w:val="20"/>
-                <w:szCs w:val="20"/>
-              </w:rPr>
-              <w:instrText xml:space="preserve"> PAGEREF _Toc476597002 \h </w:instrText>
-            </w:r>
-            <w:r>
-              <w:rPr>
-                <w:noProof/>
-                <w:webHidden/>
-                <w:sz w:val="20"/>
-                <w:szCs w:val="20"/>
-              </w:rPr>
-            </w:r>
-            <w:r>
-              <w:rPr>
-                <w:noProof/>
-                <w:webHidden/>
-                <w:sz w:val="20"/>
-                <w:szCs w:val="20"/>
+              </w:rPr>
+              <w:instrText xml:space="preserve"> PAGEREF _Toc477533778 \h </w:instrText>
+            </w:r>
+            <w:r>
+              <w:rPr>
+                <w:noProof/>
+                <w:webHidden/>
+                <w:sz w:val="20"/>
+              </w:rPr>
+            </w:r>
+            <w:r>
+              <w:rPr>
+                <w:noProof/>
+                <w:webHidden/>
+                <w:sz w:val="20"/>
               </w:rPr>
               <w:fldChar w:fldCharType="separate"/>
             </w:r>
@@ -554,7 +538,6 @@
                 <w:noProof/>
                 <w:webHidden/>
                 <w:sz w:val="20"/>
-                <w:szCs w:val="20"/>
               </w:rPr>
               <w:t>2</w:t>
             </w:r>
@@ -563,7 +546,6 @@
                 <w:noProof/>
                 <w:webHidden/>
                 <w:sz w:val="20"/>
-                <w:szCs w:val="20"/>
               </w:rPr>
               <w:fldChar w:fldCharType="end"/>
             </w:r>
@@ -579,17 +561,15 @@
               <w:rFonts w:eastAsiaTheme="minorEastAsia"/>
               <w:noProof/>
               <w:sz w:val="20"/>
-              <w:szCs w:val="20"/>
               <w:lang w:eastAsia="en-IE"/>
             </w:rPr>
           </w:pPr>
-          <w:hyperlink w:anchor="_Toc476597003" w:history="1">
+          <w:hyperlink w:anchor="_Toc477533779" w:history="1">
             <w:r>
               <w:rPr>
                 <w:rStyle w:val="Hyperlink"/>
                 <w:noProof/>
                 <w:sz w:val="20"/>
-                <w:szCs w:val="20"/>
               </w:rPr>
               <w:t>Encapsulation</w:t>
             </w:r>
@@ -598,7 +578,6 @@
                 <w:noProof/>
                 <w:webHidden/>
                 <w:sz w:val="20"/>
-                <w:szCs w:val="20"/>
               </w:rPr>
               <w:tab/>
             </w:r>
@@ -607,7 +586,6 @@
                 <w:noProof/>
                 <w:webHidden/>
                 <w:sz w:val="20"/>
-                <w:szCs w:val="20"/>
               </w:rPr>
               <w:fldChar w:fldCharType="begin"/>
             </w:r>
@@ -616,24 +594,21 @@
                 <w:noProof/>
                 <w:webHidden/>
                 <w:sz w:val="20"/>
-                <w:szCs w:val="20"/>
-              </w:rPr>
-              <w:instrText xml:space="preserve"> PAGEREF _Toc476597003 \h </w:instrText>
-            </w:r>
-            <w:r>
-              <w:rPr>
-                <w:noProof/>
-                <w:webHidden/>
-                <w:sz w:val="20"/>
-                <w:szCs w:val="20"/>
-              </w:rPr>
-            </w:r>
-            <w:r>
-              <w:rPr>
-                <w:noProof/>
-                <w:webHidden/>
-                <w:sz w:val="20"/>
-                <w:szCs w:val="20"/>
+              </w:rPr>
+              <w:instrText xml:space="preserve"> PAGEREF _Toc477533779 \h </w:instrText>
+            </w:r>
+            <w:r>
+              <w:rPr>
+                <w:noProof/>
+                <w:webHidden/>
+                <w:sz w:val="20"/>
+              </w:rPr>
+            </w:r>
+            <w:r>
+              <w:rPr>
+                <w:noProof/>
+                <w:webHidden/>
+                <w:sz w:val="20"/>
               </w:rPr>
               <w:fldChar w:fldCharType="separate"/>
             </w:r>
@@ -642,7 +617,6 @@
                 <w:noProof/>
                 <w:webHidden/>
                 <w:sz w:val="20"/>
-                <w:szCs w:val="20"/>
               </w:rPr>
               <w:t>2</w:t>
             </w:r>
@@ -651,7 +625,6 @@
                 <w:noProof/>
                 <w:webHidden/>
                 <w:sz w:val="20"/>
-                <w:szCs w:val="20"/>
               </w:rPr>
               <w:fldChar w:fldCharType="end"/>
             </w:r>
@@ -667,17 +640,15 @@
               <w:rFonts w:eastAsiaTheme="minorEastAsia"/>
               <w:noProof/>
               <w:sz w:val="20"/>
-              <w:szCs w:val="20"/>
               <w:lang w:eastAsia="en-IE"/>
             </w:rPr>
           </w:pPr>
-          <w:hyperlink w:anchor="_Toc476597004" w:history="1">
+          <w:hyperlink w:anchor="_Toc477533780" w:history="1">
             <w:r>
               <w:rPr>
                 <w:rStyle w:val="Hyperlink"/>
                 <w:noProof/>
                 <w:sz w:val="20"/>
-                <w:szCs w:val="20"/>
               </w:rPr>
               <w:t>Abstraction</w:t>
             </w:r>
@@ -686,7 +657,6 @@
                 <w:noProof/>
                 <w:webHidden/>
                 <w:sz w:val="20"/>
-                <w:szCs w:val="20"/>
               </w:rPr>
               <w:tab/>
             </w:r>
@@ -695,7 +665,6 @@
                 <w:noProof/>
                 <w:webHidden/>
                 <w:sz w:val="20"/>
-                <w:szCs w:val="20"/>
               </w:rPr>
               <w:fldChar w:fldCharType="begin"/>
             </w:r>
@@ -704,24 +673,21 @@
                 <w:noProof/>
                 <w:webHidden/>
                 <w:sz w:val="20"/>
-                <w:szCs w:val="20"/>
-              </w:rPr>
-              <w:instrText xml:space="preserve"> PAGEREF _Toc476597004 \h </w:instrText>
-            </w:r>
-            <w:r>
-              <w:rPr>
-                <w:noProof/>
-                <w:webHidden/>
-                <w:sz w:val="20"/>
-                <w:szCs w:val="20"/>
-              </w:rPr>
-            </w:r>
-            <w:r>
-              <w:rPr>
-                <w:noProof/>
-                <w:webHidden/>
-                <w:sz w:val="20"/>
-                <w:szCs w:val="20"/>
+              </w:rPr>
+              <w:instrText xml:space="preserve"> PAGEREF _Toc477533780 \h </w:instrText>
+            </w:r>
+            <w:r>
+              <w:rPr>
+                <w:noProof/>
+                <w:webHidden/>
+                <w:sz w:val="20"/>
+              </w:rPr>
+            </w:r>
+            <w:r>
+              <w:rPr>
+                <w:noProof/>
+                <w:webHidden/>
+                <w:sz w:val="20"/>
               </w:rPr>
               <w:fldChar w:fldCharType="separate"/>
             </w:r>
@@ -730,7 +696,6 @@
                 <w:noProof/>
                 <w:webHidden/>
                 <w:sz w:val="20"/>
-                <w:szCs w:val="20"/>
               </w:rPr>
               <w:t>2</w:t>
             </w:r>
@@ -739,7 +704,6 @@
                 <w:noProof/>
                 <w:webHidden/>
                 <w:sz w:val="20"/>
-                <w:szCs w:val="20"/>
               </w:rPr>
               <w:fldChar w:fldCharType="end"/>
             </w:r>
@@ -755,17 +719,15 @@
               <w:rFonts w:eastAsiaTheme="minorEastAsia"/>
               <w:noProof/>
               <w:sz w:val="20"/>
-              <w:szCs w:val="20"/>
               <w:lang w:eastAsia="en-IE"/>
             </w:rPr>
           </w:pPr>
-          <w:hyperlink w:anchor="_Toc476597005" w:history="1">
+          <w:hyperlink w:anchor="_Toc477533781" w:history="1">
             <w:r>
               <w:rPr>
                 <w:rStyle w:val="Hyperlink"/>
                 <w:noProof/>
                 <w:sz w:val="20"/>
-                <w:szCs w:val="20"/>
               </w:rPr>
               <w:t>Inheritance</w:t>
             </w:r>
@@ -774,7 +736,6 @@
                 <w:noProof/>
                 <w:webHidden/>
                 <w:sz w:val="20"/>
-                <w:szCs w:val="20"/>
               </w:rPr>
               <w:tab/>
             </w:r>
@@ -783,7 +744,6 @@
                 <w:noProof/>
                 <w:webHidden/>
                 <w:sz w:val="20"/>
-                <w:szCs w:val="20"/>
               </w:rPr>
               <w:fldChar w:fldCharType="begin"/>
             </w:r>
@@ -792,24 +752,21 @@
                 <w:noProof/>
                 <w:webHidden/>
                 <w:sz w:val="20"/>
-                <w:szCs w:val="20"/>
-              </w:rPr>
-              <w:instrText xml:space="preserve"> PAGEREF _Toc476597005 \h </w:instrText>
-            </w:r>
-            <w:r>
-              <w:rPr>
-                <w:noProof/>
-                <w:webHidden/>
-                <w:sz w:val="20"/>
-                <w:szCs w:val="20"/>
-              </w:rPr>
-            </w:r>
-            <w:r>
-              <w:rPr>
-                <w:noProof/>
-                <w:webHidden/>
-                <w:sz w:val="20"/>
-                <w:szCs w:val="20"/>
+              </w:rPr>
+              <w:instrText xml:space="preserve"> PAGEREF _Toc477533781 \h </w:instrText>
+            </w:r>
+            <w:r>
+              <w:rPr>
+                <w:noProof/>
+                <w:webHidden/>
+                <w:sz w:val="20"/>
+              </w:rPr>
+            </w:r>
+            <w:r>
+              <w:rPr>
+                <w:noProof/>
+                <w:webHidden/>
+                <w:sz w:val="20"/>
               </w:rPr>
               <w:fldChar w:fldCharType="separate"/>
             </w:r>
@@ -818,7 +775,6 @@
                 <w:noProof/>
                 <w:webHidden/>
                 <w:sz w:val="20"/>
-                <w:szCs w:val="20"/>
               </w:rPr>
               <w:t>2</w:t>
             </w:r>
@@ -827,7 +783,6 @@
                 <w:noProof/>
                 <w:webHidden/>
                 <w:sz w:val="20"/>
-                <w:szCs w:val="20"/>
               </w:rPr>
               <w:fldChar w:fldCharType="end"/>
             </w:r>
@@ -843,17 +798,15 @@
               <w:rFonts w:eastAsiaTheme="minorEastAsia"/>
               <w:noProof/>
               <w:sz w:val="20"/>
-              <w:szCs w:val="20"/>
               <w:lang w:eastAsia="en-IE"/>
             </w:rPr>
           </w:pPr>
-          <w:hyperlink w:anchor="_Toc476597006" w:history="1">
+          <w:hyperlink w:anchor="_Toc477533782" w:history="1">
             <w:r>
               <w:rPr>
                 <w:rStyle w:val="Hyperlink"/>
                 <w:noProof/>
                 <w:sz w:val="20"/>
-                <w:szCs w:val="20"/>
               </w:rPr>
               <w:t>Overloading</w:t>
             </w:r>
@@ -862,7 +815,6 @@
                 <w:noProof/>
                 <w:webHidden/>
                 <w:sz w:val="20"/>
-                <w:szCs w:val="20"/>
               </w:rPr>
               <w:tab/>
             </w:r>
@@ -871,7 +823,6 @@
                 <w:noProof/>
                 <w:webHidden/>
                 <w:sz w:val="20"/>
-                <w:szCs w:val="20"/>
               </w:rPr>
               <w:fldChar w:fldCharType="begin"/>
             </w:r>
@@ -880,24 +831,21 @@
                 <w:noProof/>
                 <w:webHidden/>
                 <w:sz w:val="20"/>
-                <w:szCs w:val="20"/>
-              </w:rPr>
-              <w:instrText xml:space="preserve"> PAGEREF _Toc476597006 \h </w:instrText>
-            </w:r>
-            <w:r>
-              <w:rPr>
-                <w:noProof/>
-                <w:webHidden/>
-                <w:sz w:val="20"/>
-                <w:szCs w:val="20"/>
-              </w:rPr>
-            </w:r>
-            <w:r>
-              <w:rPr>
-                <w:noProof/>
-                <w:webHidden/>
-                <w:sz w:val="20"/>
-                <w:szCs w:val="20"/>
+              </w:rPr>
+              <w:instrText xml:space="preserve"> PAGEREF _Toc477533782 \h </w:instrText>
+            </w:r>
+            <w:r>
+              <w:rPr>
+                <w:noProof/>
+                <w:webHidden/>
+                <w:sz w:val="20"/>
+              </w:rPr>
+            </w:r>
+            <w:r>
+              <w:rPr>
+                <w:noProof/>
+                <w:webHidden/>
+                <w:sz w:val="20"/>
               </w:rPr>
               <w:fldChar w:fldCharType="separate"/>
             </w:r>
@@ -906,16 +854,14 @@
                 <w:noProof/>
                 <w:webHidden/>
                 <w:sz w:val="20"/>
-                <w:szCs w:val="20"/>
-              </w:rPr>
-              <w:t>2</w:t>
-            </w:r>
-            <w:r>
-              <w:rPr>
-                <w:noProof/>
-                <w:webHidden/>
-                <w:sz w:val="20"/>
-                <w:szCs w:val="20"/>
+              </w:rPr>
+              <w:t>3</w:t>
+            </w:r>
+            <w:r>
+              <w:rPr>
+                <w:noProof/>
+                <w:webHidden/>
+                <w:sz w:val="20"/>
               </w:rPr>
               <w:fldChar w:fldCharType="end"/>
             </w:r>
@@ -931,17 +877,15 @@
               <w:rFonts w:eastAsiaTheme="minorEastAsia"/>
               <w:noProof/>
               <w:sz w:val="20"/>
-              <w:szCs w:val="20"/>
               <w:lang w:eastAsia="en-IE"/>
             </w:rPr>
           </w:pPr>
-          <w:hyperlink w:anchor="_Toc476597007" w:history="1">
+          <w:hyperlink w:anchor="_Toc477533783" w:history="1">
             <w:r>
               <w:rPr>
                 <w:rStyle w:val="Hyperlink"/>
                 <w:noProof/>
                 <w:sz w:val="20"/>
-                <w:szCs w:val="20"/>
               </w:rPr>
               <w:t>Dynamic Binding</w:t>
             </w:r>
@@ -950,7 +894,6 @@
                 <w:noProof/>
                 <w:webHidden/>
                 <w:sz w:val="20"/>
-                <w:szCs w:val="20"/>
               </w:rPr>
               <w:tab/>
             </w:r>
@@ -959,7 +902,6 @@
                 <w:noProof/>
                 <w:webHidden/>
                 <w:sz w:val="20"/>
-                <w:szCs w:val="20"/>
               </w:rPr>
               <w:fldChar w:fldCharType="begin"/>
             </w:r>
@@ -968,24 +910,21 @@
                 <w:noProof/>
                 <w:webHidden/>
                 <w:sz w:val="20"/>
-                <w:szCs w:val="20"/>
-              </w:rPr>
-              <w:instrText xml:space="preserve"> PAGEREF _Toc476597007 \h </w:instrText>
-            </w:r>
-            <w:r>
-              <w:rPr>
-                <w:noProof/>
-                <w:webHidden/>
-                <w:sz w:val="20"/>
-                <w:szCs w:val="20"/>
-              </w:rPr>
-            </w:r>
-            <w:r>
-              <w:rPr>
-                <w:noProof/>
-                <w:webHidden/>
-                <w:sz w:val="20"/>
-                <w:szCs w:val="20"/>
+              </w:rPr>
+              <w:instrText xml:space="preserve"> PAGEREF _Toc477533783 \h </w:instrText>
+            </w:r>
+            <w:r>
+              <w:rPr>
+                <w:noProof/>
+                <w:webHidden/>
+                <w:sz w:val="20"/>
+              </w:rPr>
+            </w:r>
+            <w:r>
+              <w:rPr>
+                <w:noProof/>
+                <w:webHidden/>
+                <w:sz w:val="20"/>
               </w:rPr>
               <w:fldChar w:fldCharType="separate"/>
             </w:r>
@@ -994,16 +933,14 @@
                 <w:noProof/>
                 <w:webHidden/>
                 <w:sz w:val="20"/>
-                <w:szCs w:val="20"/>
-              </w:rPr>
-              <w:t>2</w:t>
-            </w:r>
-            <w:r>
-              <w:rPr>
-                <w:noProof/>
-                <w:webHidden/>
-                <w:sz w:val="20"/>
-                <w:szCs w:val="20"/>
+              </w:rPr>
+              <w:t>3</w:t>
+            </w:r>
+            <w:r>
+              <w:rPr>
+                <w:noProof/>
+                <w:webHidden/>
+                <w:sz w:val="20"/>
               </w:rPr>
               <w:fldChar w:fldCharType="end"/>
             </w:r>
@@ -1019,26 +956,23 @@
               <w:rFonts w:eastAsiaTheme="minorEastAsia"/>
               <w:noProof/>
               <w:sz w:val="20"/>
-              <w:szCs w:val="20"/>
               <w:lang w:eastAsia="en-IE"/>
             </w:rPr>
           </w:pPr>
-          <w:hyperlink w:anchor="_Toc476597008" w:history="1">
+          <w:hyperlink w:anchor="_Toc477533784" w:history="1">
             <w:r>
               <w:rPr>
                 <w:rStyle w:val="Hyperlink"/>
                 <w:noProof/>
                 <w:sz w:val="20"/>
-                <w:szCs w:val="20"/>
-              </w:rPr>
-              <w:t>Inner Class</w:t>
-            </w:r>
-            <w:r>
-              <w:rPr>
-                <w:noProof/>
-                <w:webHidden/>
-                <w:sz w:val="20"/>
-                <w:szCs w:val="20"/>
+              </w:rPr>
+              <w:t>Nested Class</w:t>
+            </w:r>
+            <w:r>
+              <w:rPr>
+                <w:noProof/>
+                <w:webHidden/>
+                <w:sz w:val="20"/>
               </w:rPr>
               <w:tab/>
             </w:r>
@@ -1047,7 +981,6 @@
                 <w:noProof/>
                 <w:webHidden/>
                 <w:sz w:val="20"/>
-                <w:szCs w:val="20"/>
               </w:rPr>
               <w:fldChar w:fldCharType="begin"/>
             </w:r>
@@ -1056,24 +989,21 @@
                 <w:noProof/>
                 <w:webHidden/>
                 <w:sz w:val="20"/>
-                <w:szCs w:val="20"/>
-              </w:rPr>
-              <w:instrText xml:space="preserve"> PAGEREF _Toc476597008 \h </w:instrText>
-            </w:r>
-            <w:r>
-              <w:rPr>
-                <w:noProof/>
-                <w:webHidden/>
-                <w:sz w:val="20"/>
-                <w:szCs w:val="20"/>
-              </w:rPr>
-            </w:r>
-            <w:r>
-              <w:rPr>
-                <w:noProof/>
-                <w:webHidden/>
-                <w:sz w:val="20"/>
-                <w:szCs w:val="20"/>
+              </w:rPr>
+              <w:instrText xml:space="preserve"> PAGEREF _Toc477533784 \h </w:instrText>
+            </w:r>
+            <w:r>
+              <w:rPr>
+                <w:noProof/>
+                <w:webHidden/>
+                <w:sz w:val="20"/>
+              </w:rPr>
+            </w:r>
+            <w:r>
+              <w:rPr>
+                <w:noProof/>
+                <w:webHidden/>
+                <w:sz w:val="20"/>
               </w:rPr>
               <w:fldChar w:fldCharType="separate"/>
             </w:r>
@@ -1082,16 +1012,14 @@
                 <w:noProof/>
                 <w:webHidden/>
                 <w:sz w:val="20"/>
-                <w:szCs w:val="20"/>
-              </w:rPr>
-              <w:t>2</w:t>
-            </w:r>
-            <w:r>
-              <w:rPr>
-                <w:noProof/>
-                <w:webHidden/>
-                <w:sz w:val="20"/>
-                <w:szCs w:val="20"/>
+              </w:rPr>
+              <w:t>4</w:t>
+            </w:r>
+            <w:r>
+              <w:rPr>
+                <w:noProof/>
+                <w:webHidden/>
+                <w:sz w:val="20"/>
               </w:rPr>
               <w:fldChar w:fldCharType="end"/>
             </w:r>
@@ -1107,26 +1035,23 @@
               <w:rFonts w:eastAsiaTheme="minorEastAsia"/>
               <w:noProof/>
               <w:sz w:val="20"/>
-              <w:szCs w:val="20"/>
               <w:lang w:eastAsia="en-IE"/>
             </w:rPr>
           </w:pPr>
-          <w:hyperlink w:anchor="_Toc476597009" w:history="1">
+          <w:hyperlink w:anchor="_Toc477533785" w:history="1">
             <w:r>
               <w:rPr>
                 <w:rStyle w:val="Hyperlink"/>
                 <w:noProof/>
                 <w:sz w:val="20"/>
-                <w:szCs w:val="20"/>
-              </w:rPr>
-              <w:t>Nested Class</w:t>
-            </w:r>
-            <w:r>
-              <w:rPr>
-                <w:noProof/>
-                <w:webHidden/>
-                <w:sz w:val="20"/>
-                <w:szCs w:val="20"/>
+              </w:rPr>
+              <w:t>Inner Class</w:t>
+            </w:r>
+            <w:r>
+              <w:rPr>
+                <w:noProof/>
+                <w:webHidden/>
+                <w:sz w:val="20"/>
               </w:rPr>
               <w:tab/>
             </w:r>
@@ -1135,7 +1060,6 @@
                 <w:noProof/>
                 <w:webHidden/>
                 <w:sz w:val="20"/>
-                <w:szCs w:val="20"/>
               </w:rPr>
               <w:fldChar w:fldCharType="begin"/>
             </w:r>
@@ -1144,24 +1068,21 @@
                 <w:noProof/>
                 <w:webHidden/>
                 <w:sz w:val="20"/>
-                <w:szCs w:val="20"/>
-              </w:rPr>
-              <w:instrText xml:space="preserve"> PAGEREF _Toc476597009 \h </w:instrText>
-            </w:r>
-            <w:r>
-              <w:rPr>
-                <w:noProof/>
-                <w:webHidden/>
-                <w:sz w:val="20"/>
-                <w:szCs w:val="20"/>
-              </w:rPr>
-            </w:r>
-            <w:r>
-              <w:rPr>
-                <w:noProof/>
-                <w:webHidden/>
-                <w:sz w:val="20"/>
-                <w:szCs w:val="20"/>
+              </w:rPr>
+              <w:instrText xml:space="preserve"> PAGEREF _Toc477533785 \h </w:instrText>
+            </w:r>
+            <w:r>
+              <w:rPr>
+                <w:noProof/>
+                <w:webHidden/>
+                <w:sz w:val="20"/>
+              </w:rPr>
+            </w:r>
+            <w:r>
+              <w:rPr>
+                <w:noProof/>
+                <w:webHidden/>
+                <w:sz w:val="20"/>
               </w:rPr>
               <w:fldChar w:fldCharType="separate"/>
             </w:r>
@@ -1170,16 +1091,14 @@
                 <w:noProof/>
                 <w:webHidden/>
                 <w:sz w:val="20"/>
-                <w:szCs w:val="20"/>
-              </w:rPr>
-              <w:t>2</w:t>
-            </w:r>
-            <w:r>
-              <w:rPr>
-                <w:noProof/>
-                <w:webHidden/>
-                <w:sz w:val="20"/>
-                <w:szCs w:val="20"/>
+              </w:rPr>
+              <w:t>4</w:t>
+            </w:r>
+            <w:r>
+              <w:rPr>
+                <w:noProof/>
+                <w:webHidden/>
+                <w:sz w:val="20"/>
               </w:rPr>
               <w:fldChar w:fldCharType="end"/>
             </w:r>
@@ -1195,17 +1114,15 @@
               <w:rFonts w:eastAsiaTheme="minorEastAsia"/>
               <w:noProof/>
               <w:sz w:val="20"/>
-              <w:szCs w:val="20"/>
               <w:lang w:eastAsia="en-IE"/>
             </w:rPr>
           </w:pPr>
-          <w:hyperlink w:anchor="_Toc476597010" w:history="1">
+          <w:hyperlink w:anchor="_Toc477533786" w:history="1">
             <w:r>
               <w:rPr>
                 <w:rStyle w:val="Hyperlink"/>
                 <w:noProof/>
                 <w:sz w:val="20"/>
-                <w:szCs w:val="20"/>
               </w:rPr>
               <w:t>Abstract Class</w:t>
             </w:r>
@@ -1214,7 +1131,6 @@
                 <w:noProof/>
                 <w:webHidden/>
                 <w:sz w:val="20"/>
-                <w:szCs w:val="20"/>
               </w:rPr>
               <w:tab/>
             </w:r>
@@ -1223,7 +1139,6 @@
                 <w:noProof/>
                 <w:webHidden/>
                 <w:sz w:val="20"/>
-                <w:szCs w:val="20"/>
               </w:rPr>
               <w:fldChar w:fldCharType="begin"/>
             </w:r>
@@ -1232,24 +1147,21 @@
                 <w:noProof/>
                 <w:webHidden/>
                 <w:sz w:val="20"/>
-                <w:szCs w:val="20"/>
-              </w:rPr>
-              <w:instrText xml:space="preserve"> PAGEREF _Toc476597010 \h </w:instrText>
-            </w:r>
-            <w:r>
-              <w:rPr>
-                <w:noProof/>
-                <w:webHidden/>
-                <w:sz w:val="20"/>
-                <w:szCs w:val="20"/>
-              </w:rPr>
-            </w:r>
-            <w:r>
-              <w:rPr>
-                <w:noProof/>
-                <w:webHidden/>
-                <w:sz w:val="20"/>
-                <w:szCs w:val="20"/>
+              </w:rPr>
+              <w:instrText xml:space="preserve"> PAGEREF _Toc477533786 \h </w:instrText>
+            </w:r>
+            <w:r>
+              <w:rPr>
+                <w:noProof/>
+                <w:webHidden/>
+                <w:sz w:val="20"/>
+              </w:rPr>
+            </w:r>
+            <w:r>
+              <w:rPr>
+                <w:noProof/>
+                <w:webHidden/>
+                <w:sz w:val="20"/>
               </w:rPr>
               <w:fldChar w:fldCharType="separate"/>
             </w:r>
@@ -1258,16 +1170,14 @@
                 <w:noProof/>
                 <w:webHidden/>
                 <w:sz w:val="20"/>
-                <w:szCs w:val="20"/>
-              </w:rPr>
-              <w:t>2</w:t>
-            </w:r>
-            <w:r>
-              <w:rPr>
-                <w:noProof/>
-                <w:webHidden/>
-                <w:sz w:val="20"/>
-                <w:szCs w:val="20"/>
+              </w:rPr>
+              <w:t>5</w:t>
+            </w:r>
+            <w:r>
+              <w:rPr>
+                <w:noProof/>
+                <w:webHidden/>
+                <w:sz w:val="20"/>
               </w:rPr>
               <w:fldChar w:fldCharType="end"/>
             </w:r>
@@ -1283,17 +1193,15 @@
               <w:rFonts w:eastAsiaTheme="minorEastAsia"/>
               <w:noProof/>
               <w:sz w:val="20"/>
-              <w:szCs w:val="20"/>
               <w:lang w:eastAsia="en-IE"/>
             </w:rPr>
           </w:pPr>
-          <w:hyperlink w:anchor="_Toc476597011" w:history="1">
+          <w:hyperlink w:anchor="_Toc477533787" w:history="1">
             <w:r>
               <w:rPr>
                 <w:rStyle w:val="Hyperlink"/>
                 <w:noProof/>
                 <w:sz w:val="20"/>
-                <w:szCs w:val="20"/>
               </w:rPr>
               <w:t>Generic Method</w:t>
             </w:r>
@@ -1302,7 +1210,6 @@
                 <w:noProof/>
                 <w:webHidden/>
                 <w:sz w:val="20"/>
-                <w:szCs w:val="20"/>
               </w:rPr>
               <w:tab/>
             </w:r>
@@ -1311,7 +1218,6 @@
                 <w:noProof/>
                 <w:webHidden/>
                 <w:sz w:val="20"/>
-                <w:szCs w:val="20"/>
               </w:rPr>
               <w:fldChar w:fldCharType="begin"/>
             </w:r>
@@ -1320,24 +1226,21 @@
                 <w:noProof/>
                 <w:webHidden/>
                 <w:sz w:val="20"/>
-                <w:szCs w:val="20"/>
-              </w:rPr>
-              <w:instrText xml:space="preserve"> PAGEREF _Toc476597011 \h </w:instrText>
-            </w:r>
-            <w:r>
-              <w:rPr>
-                <w:noProof/>
-                <w:webHidden/>
-                <w:sz w:val="20"/>
-                <w:szCs w:val="20"/>
-              </w:rPr>
-            </w:r>
-            <w:r>
-              <w:rPr>
-                <w:noProof/>
-                <w:webHidden/>
-                <w:sz w:val="20"/>
-                <w:szCs w:val="20"/>
+              </w:rPr>
+              <w:instrText xml:space="preserve"> PAGEREF _Toc477533787 \h </w:instrText>
+            </w:r>
+            <w:r>
+              <w:rPr>
+                <w:noProof/>
+                <w:webHidden/>
+                <w:sz w:val="20"/>
+              </w:rPr>
+            </w:r>
+            <w:r>
+              <w:rPr>
+                <w:noProof/>
+                <w:webHidden/>
+                <w:sz w:val="20"/>
               </w:rPr>
               <w:fldChar w:fldCharType="separate"/>
             </w:r>
@@ -1346,16 +1249,14 @@
                 <w:noProof/>
                 <w:webHidden/>
                 <w:sz w:val="20"/>
-                <w:szCs w:val="20"/>
-              </w:rPr>
-              <w:t>3</w:t>
-            </w:r>
-            <w:r>
-              <w:rPr>
-                <w:noProof/>
-                <w:webHidden/>
-                <w:sz w:val="20"/>
-                <w:szCs w:val="20"/>
+              </w:rPr>
+              <w:t>6</w:t>
+            </w:r>
+            <w:r>
+              <w:rPr>
+                <w:noProof/>
+                <w:webHidden/>
+                <w:sz w:val="20"/>
               </w:rPr>
               <w:fldChar w:fldCharType="end"/>
             </w:r>
@@ -1371,17 +1272,15 @@
               <w:rFonts w:eastAsiaTheme="minorEastAsia"/>
               <w:noProof/>
               <w:sz w:val="20"/>
-              <w:szCs w:val="20"/>
               <w:lang w:eastAsia="en-IE"/>
             </w:rPr>
           </w:pPr>
-          <w:hyperlink w:anchor="_Toc476597012" w:history="1">
+          <w:hyperlink w:anchor="_Toc477533788" w:history="1">
             <w:r>
               <w:rPr>
                 <w:rStyle w:val="Hyperlink"/>
                 <w:noProof/>
                 <w:sz w:val="20"/>
-                <w:szCs w:val="20"/>
               </w:rPr>
               <w:t>Generic Class</w:t>
             </w:r>
@@ -1390,7 +1289,6 @@
                 <w:noProof/>
                 <w:webHidden/>
                 <w:sz w:val="20"/>
-                <w:szCs w:val="20"/>
               </w:rPr>
               <w:tab/>
             </w:r>
@@ -1399,7 +1297,6 @@
                 <w:noProof/>
                 <w:webHidden/>
                 <w:sz w:val="20"/>
-                <w:szCs w:val="20"/>
               </w:rPr>
               <w:fldChar w:fldCharType="begin"/>
             </w:r>
@@ -1408,24 +1305,21 @@
                 <w:noProof/>
                 <w:webHidden/>
                 <w:sz w:val="20"/>
-                <w:szCs w:val="20"/>
-              </w:rPr>
-              <w:instrText xml:space="preserve"> PAGEREF _Toc476597012 \h </w:instrText>
-            </w:r>
-            <w:r>
-              <w:rPr>
-                <w:noProof/>
-                <w:webHidden/>
-                <w:sz w:val="20"/>
-                <w:szCs w:val="20"/>
-              </w:rPr>
-            </w:r>
-            <w:r>
-              <w:rPr>
-                <w:noProof/>
-                <w:webHidden/>
-                <w:sz w:val="20"/>
-                <w:szCs w:val="20"/>
+              </w:rPr>
+              <w:instrText xml:space="preserve"> PAGEREF _Toc477533788 \h </w:instrText>
+            </w:r>
+            <w:r>
+              <w:rPr>
+                <w:noProof/>
+                <w:webHidden/>
+                <w:sz w:val="20"/>
+              </w:rPr>
+            </w:r>
+            <w:r>
+              <w:rPr>
+                <w:noProof/>
+                <w:webHidden/>
+                <w:sz w:val="20"/>
               </w:rPr>
               <w:fldChar w:fldCharType="separate"/>
             </w:r>
@@ -1434,16 +1328,14 @@
                 <w:noProof/>
                 <w:webHidden/>
                 <w:sz w:val="20"/>
-                <w:szCs w:val="20"/>
-              </w:rPr>
-              <w:t>3</w:t>
-            </w:r>
-            <w:r>
-              <w:rPr>
-                <w:noProof/>
-                <w:webHidden/>
-                <w:sz w:val="20"/>
-                <w:szCs w:val="20"/>
+              </w:rPr>
+              <w:t>6</w:t>
+            </w:r>
+            <w:r>
+              <w:rPr>
+                <w:noProof/>
+                <w:webHidden/>
+                <w:sz w:val="20"/>
               </w:rPr>
               <w:fldChar w:fldCharType="end"/>
             </w:r>
@@ -1459,17 +1351,15 @@
               <w:rFonts w:eastAsiaTheme="minorEastAsia"/>
               <w:noProof/>
               <w:sz w:val="20"/>
-              <w:szCs w:val="20"/>
               <w:lang w:eastAsia="en-IE"/>
             </w:rPr>
           </w:pPr>
-          <w:hyperlink w:anchor="_Toc476597013" w:history="1">
+          <w:hyperlink w:anchor="_Toc477533789" w:history="1">
             <w:r>
               <w:rPr>
                 <w:rStyle w:val="Hyperlink"/>
                 <w:noProof/>
                 <w:sz w:val="20"/>
-                <w:szCs w:val="20"/>
               </w:rPr>
               <w:t>Bounding</w:t>
             </w:r>
@@ -1478,7 +1368,6 @@
                 <w:noProof/>
                 <w:webHidden/>
                 <w:sz w:val="20"/>
-                <w:szCs w:val="20"/>
               </w:rPr>
               <w:tab/>
             </w:r>
@@ -1487,7 +1376,6 @@
                 <w:noProof/>
                 <w:webHidden/>
                 <w:sz w:val="20"/>
-                <w:szCs w:val="20"/>
               </w:rPr>
               <w:fldChar w:fldCharType="begin"/>
             </w:r>
@@ -1496,24 +1384,21 @@
                 <w:noProof/>
                 <w:webHidden/>
                 <w:sz w:val="20"/>
-                <w:szCs w:val="20"/>
-              </w:rPr>
-              <w:instrText xml:space="preserve"> PAGEREF _Toc476597013 \h </w:instrText>
-            </w:r>
-            <w:r>
-              <w:rPr>
-                <w:noProof/>
-                <w:webHidden/>
-                <w:sz w:val="20"/>
-                <w:szCs w:val="20"/>
-              </w:rPr>
-            </w:r>
-            <w:r>
-              <w:rPr>
-                <w:noProof/>
-                <w:webHidden/>
-                <w:sz w:val="20"/>
-                <w:szCs w:val="20"/>
+              </w:rPr>
+              <w:instrText xml:space="preserve"> PAGEREF _Toc477533789 \h </w:instrText>
+            </w:r>
+            <w:r>
+              <w:rPr>
+                <w:noProof/>
+                <w:webHidden/>
+                <w:sz w:val="20"/>
+              </w:rPr>
+            </w:r>
+            <w:r>
+              <w:rPr>
+                <w:noProof/>
+                <w:webHidden/>
+                <w:sz w:val="20"/>
               </w:rPr>
               <w:fldChar w:fldCharType="separate"/>
             </w:r>
@@ -1522,16 +1407,14 @@
                 <w:noProof/>
                 <w:webHidden/>
                 <w:sz w:val="20"/>
-                <w:szCs w:val="20"/>
-              </w:rPr>
-              <w:t>3</w:t>
-            </w:r>
-            <w:r>
-              <w:rPr>
-                <w:noProof/>
-                <w:webHidden/>
-                <w:sz w:val="20"/>
-                <w:szCs w:val="20"/>
+              </w:rPr>
+              <w:t>6</w:t>
+            </w:r>
+            <w:r>
+              <w:rPr>
+                <w:noProof/>
+                <w:webHidden/>
+                <w:sz w:val="20"/>
               </w:rPr>
               <w:fldChar w:fldCharType="end"/>
             </w:r>
@@ -1547,17 +1430,15 @@
               <w:rFonts w:eastAsiaTheme="minorEastAsia"/>
               <w:noProof/>
               <w:sz w:val="20"/>
-              <w:szCs w:val="20"/>
               <w:lang w:eastAsia="en-IE"/>
             </w:rPr>
           </w:pPr>
-          <w:hyperlink w:anchor="_Toc476597014" w:history="1">
+          <w:hyperlink w:anchor="_Toc477533790" w:history="1">
             <w:r>
               <w:rPr>
                 <w:rStyle w:val="Hyperlink"/>
                 <w:noProof/>
                 <w:sz w:val="20"/>
-                <w:szCs w:val="20"/>
               </w:rPr>
               <w:t>Custom Exception Handler Type</w:t>
             </w:r>
@@ -1566,7 +1447,6 @@
                 <w:noProof/>
                 <w:webHidden/>
                 <w:sz w:val="20"/>
-                <w:szCs w:val="20"/>
               </w:rPr>
               <w:tab/>
             </w:r>
@@ -1575,7 +1455,6 @@
                 <w:noProof/>
                 <w:webHidden/>
                 <w:sz w:val="20"/>
-                <w:szCs w:val="20"/>
               </w:rPr>
               <w:fldChar w:fldCharType="begin"/>
             </w:r>
@@ -1584,24 +1463,21 @@
                 <w:noProof/>
                 <w:webHidden/>
                 <w:sz w:val="20"/>
-                <w:szCs w:val="20"/>
-              </w:rPr>
-              <w:instrText xml:space="preserve"> PAGEREF _Toc476597014 \h </w:instrText>
-            </w:r>
-            <w:r>
-              <w:rPr>
-                <w:noProof/>
-                <w:webHidden/>
-                <w:sz w:val="20"/>
-                <w:szCs w:val="20"/>
-              </w:rPr>
-            </w:r>
-            <w:r>
-              <w:rPr>
-                <w:noProof/>
-                <w:webHidden/>
-                <w:sz w:val="20"/>
-                <w:szCs w:val="20"/>
+              </w:rPr>
+              <w:instrText xml:space="preserve"> PAGEREF _Toc477533790 \h </w:instrText>
+            </w:r>
+            <w:r>
+              <w:rPr>
+                <w:noProof/>
+                <w:webHidden/>
+                <w:sz w:val="20"/>
+              </w:rPr>
+            </w:r>
+            <w:r>
+              <w:rPr>
+                <w:noProof/>
+                <w:webHidden/>
+                <w:sz w:val="20"/>
               </w:rPr>
               <w:fldChar w:fldCharType="separate"/>
             </w:r>
@@ -1610,16 +1486,14 @@
                 <w:noProof/>
                 <w:webHidden/>
                 <w:sz w:val="20"/>
-                <w:szCs w:val="20"/>
-              </w:rPr>
-              <w:t>3</w:t>
-            </w:r>
-            <w:r>
-              <w:rPr>
-                <w:noProof/>
-                <w:webHidden/>
-                <w:sz w:val="20"/>
-                <w:szCs w:val="20"/>
+              </w:rPr>
+              <w:t>7</w:t>
+            </w:r>
+            <w:r>
+              <w:rPr>
+                <w:noProof/>
+                <w:webHidden/>
+                <w:sz w:val="20"/>
               </w:rPr>
               <w:fldChar w:fldCharType="end"/>
             </w:r>
@@ -1635,17 +1509,15 @@
               <w:rFonts w:eastAsiaTheme="minorEastAsia"/>
               <w:noProof/>
               <w:sz w:val="20"/>
-              <w:szCs w:val="20"/>
               <w:lang w:eastAsia="en-IE"/>
             </w:rPr>
           </w:pPr>
-          <w:hyperlink w:anchor="_Toc476597015" w:history="1">
+          <w:hyperlink w:anchor="_Toc477533791" w:history="1">
             <w:r>
               <w:rPr>
                 <w:rStyle w:val="Hyperlink"/>
                 <w:noProof/>
                 <w:sz w:val="20"/>
-                <w:szCs w:val="20"/>
               </w:rPr>
               <w:t>Section 2 – Usage of Design Patterns</w:t>
             </w:r>
@@ -1654,7 +1526,6 @@
                 <w:noProof/>
                 <w:webHidden/>
                 <w:sz w:val="20"/>
-                <w:szCs w:val="20"/>
               </w:rPr>
               <w:tab/>
             </w:r>
@@ -1663,7 +1534,6 @@
                 <w:noProof/>
                 <w:webHidden/>
                 <w:sz w:val="20"/>
-                <w:szCs w:val="20"/>
               </w:rPr>
               <w:fldChar w:fldCharType="begin"/>
             </w:r>
@@ -1672,24 +1542,21 @@
                 <w:noProof/>
                 <w:webHidden/>
                 <w:sz w:val="20"/>
-                <w:szCs w:val="20"/>
-              </w:rPr>
-              <w:instrText xml:space="preserve"> PAGEREF _Toc476597015 \h </w:instrText>
-            </w:r>
-            <w:r>
-              <w:rPr>
-                <w:noProof/>
-                <w:webHidden/>
-                <w:sz w:val="20"/>
-                <w:szCs w:val="20"/>
-              </w:rPr>
-            </w:r>
-            <w:r>
-              <w:rPr>
-                <w:noProof/>
-                <w:webHidden/>
-                <w:sz w:val="20"/>
-                <w:szCs w:val="20"/>
+              </w:rPr>
+              <w:instrText xml:space="preserve"> PAGEREF _Toc477533791 \h </w:instrText>
+            </w:r>
+            <w:r>
+              <w:rPr>
+                <w:noProof/>
+                <w:webHidden/>
+                <w:sz w:val="20"/>
+              </w:rPr>
+            </w:r>
+            <w:r>
+              <w:rPr>
+                <w:noProof/>
+                <w:webHidden/>
+                <w:sz w:val="20"/>
               </w:rPr>
               <w:fldChar w:fldCharType="separate"/>
             </w:r>
@@ -1698,16 +1565,14 @@
                 <w:noProof/>
                 <w:webHidden/>
                 <w:sz w:val="20"/>
-                <w:szCs w:val="20"/>
-              </w:rPr>
-              <w:t>4</w:t>
-            </w:r>
-            <w:r>
-              <w:rPr>
-                <w:noProof/>
-                <w:webHidden/>
-                <w:sz w:val="20"/>
-                <w:szCs w:val="20"/>
+              </w:rPr>
+              <w:t>8</w:t>
+            </w:r>
+            <w:r>
+              <w:rPr>
+                <w:noProof/>
+                <w:webHidden/>
+                <w:sz w:val="20"/>
               </w:rPr>
               <w:fldChar w:fldCharType="end"/>
             </w:r>
@@ -1723,17 +1588,15 @@
               <w:rFonts w:eastAsiaTheme="minorEastAsia"/>
               <w:noProof/>
               <w:sz w:val="20"/>
-              <w:szCs w:val="20"/>
               <w:lang w:eastAsia="en-IE"/>
             </w:rPr>
           </w:pPr>
-          <w:hyperlink w:anchor="_Toc476597016" w:history="1">
+          <w:hyperlink w:anchor="_Toc477533792" w:history="1">
             <w:r>
               <w:rPr>
                 <w:rStyle w:val="Hyperlink"/>
                 <w:noProof/>
                 <w:sz w:val="20"/>
-                <w:szCs w:val="20"/>
               </w:rPr>
               <w:t>Strategy Pattern</w:t>
             </w:r>
@@ -1742,7 +1605,6 @@
                 <w:noProof/>
                 <w:webHidden/>
                 <w:sz w:val="20"/>
-                <w:szCs w:val="20"/>
               </w:rPr>
               <w:tab/>
             </w:r>
@@ -1751,7 +1613,6 @@
                 <w:noProof/>
                 <w:webHidden/>
                 <w:sz w:val="20"/>
-                <w:szCs w:val="20"/>
               </w:rPr>
               <w:fldChar w:fldCharType="begin"/>
             </w:r>
@@ -1760,24 +1621,21 @@
                 <w:noProof/>
                 <w:webHidden/>
                 <w:sz w:val="20"/>
-                <w:szCs w:val="20"/>
-              </w:rPr>
-              <w:instrText xml:space="preserve"> PAGEREF _Toc476597016 \h </w:instrText>
-            </w:r>
-            <w:r>
-              <w:rPr>
-                <w:noProof/>
-                <w:webHidden/>
-                <w:sz w:val="20"/>
-                <w:szCs w:val="20"/>
-              </w:rPr>
-            </w:r>
-            <w:r>
-              <w:rPr>
-                <w:noProof/>
-                <w:webHidden/>
-                <w:sz w:val="20"/>
-                <w:szCs w:val="20"/>
+              </w:rPr>
+              <w:instrText xml:space="preserve"> PAGEREF _Toc477533792 \h </w:instrText>
+            </w:r>
+            <w:r>
+              <w:rPr>
+                <w:noProof/>
+                <w:webHidden/>
+                <w:sz w:val="20"/>
+              </w:rPr>
+            </w:r>
+            <w:r>
+              <w:rPr>
+                <w:noProof/>
+                <w:webHidden/>
+                <w:sz w:val="20"/>
               </w:rPr>
               <w:fldChar w:fldCharType="separate"/>
             </w:r>
@@ -1786,16 +1644,14 @@
                 <w:noProof/>
                 <w:webHidden/>
                 <w:sz w:val="20"/>
-                <w:szCs w:val="20"/>
-              </w:rPr>
-              <w:t>4</w:t>
-            </w:r>
-            <w:r>
-              <w:rPr>
-                <w:noProof/>
-                <w:webHidden/>
-                <w:sz w:val="20"/>
-                <w:szCs w:val="20"/>
+              </w:rPr>
+              <w:t>8</w:t>
+            </w:r>
+            <w:r>
+              <w:rPr>
+                <w:noProof/>
+                <w:webHidden/>
+                <w:sz w:val="20"/>
               </w:rPr>
               <w:fldChar w:fldCharType="end"/>
             </w:r>
@@ -1811,17 +1667,15 @@
               <w:rFonts w:eastAsiaTheme="minorEastAsia"/>
               <w:noProof/>
               <w:sz w:val="20"/>
-              <w:szCs w:val="20"/>
               <w:lang w:eastAsia="en-IE"/>
             </w:rPr>
           </w:pPr>
-          <w:hyperlink w:anchor="_Toc476597017" w:history="1">
+          <w:hyperlink w:anchor="_Toc477533793" w:history="1">
             <w:r>
               <w:rPr>
                 <w:rStyle w:val="Hyperlink"/>
                 <w:noProof/>
                 <w:sz w:val="20"/>
-                <w:szCs w:val="20"/>
               </w:rPr>
               <w:t>Observer Pattern</w:t>
             </w:r>
@@ -1830,7 +1684,6 @@
                 <w:noProof/>
                 <w:webHidden/>
                 <w:sz w:val="20"/>
-                <w:szCs w:val="20"/>
               </w:rPr>
               <w:tab/>
             </w:r>
@@ -1839,7 +1692,6 @@
                 <w:noProof/>
                 <w:webHidden/>
                 <w:sz w:val="20"/>
-                <w:szCs w:val="20"/>
               </w:rPr>
               <w:fldChar w:fldCharType="begin"/>
             </w:r>
@@ -1848,24 +1700,21 @@
                 <w:noProof/>
                 <w:webHidden/>
                 <w:sz w:val="20"/>
-                <w:szCs w:val="20"/>
-              </w:rPr>
-              <w:instrText xml:space="preserve"> PAGEREF _Toc476597017 \h </w:instrText>
-            </w:r>
-            <w:r>
-              <w:rPr>
-                <w:noProof/>
-                <w:webHidden/>
-                <w:sz w:val="20"/>
-                <w:szCs w:val="20"/>
-              </w:rPr>
-            </w:r>
-            <w:r>
-              <w:rPr>
-                <w:noProof/>
-                <w:webHidden/>
-                <w:sz w:val="20"/>
-                <w:szCs w:val="20"/>
+              </w:rPr>
+              <w:instrText xml:space="preserve"> PAGEREF _Toc477533793 \h </w:instrText>
+            </w:r>
+            <w:r>
+              <w:rPr>
+                <w:noProof/>
+                <w:webHidden/>
+                <w:sz w:val="20"/>
+              </w:rPr>
+            </w:r>
+            <w:r>
+              <w:rPr>
+                <w:noProof/>
+                <w:webHidden/>
+                <w:sz w:val="20"/>
               </w:rPr>
               <w:fldChar w:fldCharType="separate"/>
             </w:r>
@@ -1874,16 +1723,14 @@
                 <w:noProof/>
                 <w:webHidden/>
                 <w:sz w:val="20"/>
-                <w:szCs w:val="20"/>
-              </w:rPr>
-              <w:t>5</w:t>
-            </w:r>
-            <w:r>
-              <w:rPr>
-                <w:noProof/>
-                <w:webHidden/>
-                <w:sz w:val="20"/>
-                <w:szCs w:val="20"/>
+              </w:rPr>
+              <w:t>9</w:t>
+            </w:r>
+            <w:r>
+              <w:rPr>
+                <w:noProof/>
+                <w:webHidden/>
+                <w:sz w:val="20"/>
               </w:rPr>
               <w:fldChar w:fldCharType="end"/>
             </w:r>
@@ -1899,17 +1746,15 @@
               <w:rFonts w:eastAsiaTheme="minorEastAsia"/>
               <w:noProof/>
               <w:sz w:val="20"/>
-              <w:szCs w:val="20"/>
               <w:lang w:eastAsia="en-IE"/>
             </w:rPr>
           </w:pPr>
-          <w:hyperlink w:anchor="_Toc476597018" w:history="1">
+          <w:hyperlink w:anchor="_Toc477533794" w:history="1">
             <w:r>
               <w:rPr>
                 <w:rStyle w:val="Hyperlink"/>
                 <w:noProof/>
                 <w:sz w:val="20"/>
-                <w:szCs w:val="20"/>
               </w:rPr>
               <w:t>Factory Pattern</w:t>
             </w:r>
@@ -1918,7 +1763,6 @@
                 <w:noProof/>
                 <w:webHidden/>
                 <w:sz w:val="20"/>
-                <w:szCs w:val="20"/>
               </w:rPr>
               <w:tab/>
             </w:r>
@@ -1927,7 +1771,6 @@
                 <w:noProof/>
                 <w:webHidden/>
                 <w:sz w:val="20"/>
-                <w:szCs w:val="20"/>
               </w:rPr>
               <w:fldChar w:fldCharType="begin"/>
             </w:r>
@@ -1936,24 +1779,21 @@
                 <w:noProof/>
                 <w:webHidden/>
                 <w:sz w:val="20"/>
-                <w:szCs w:val="20"/>
-              </w:rPr>
-              <w:instrText xml:space="preserve"> PAGEREF _Toc476597018 \h </w:instrText>
-            </w:r>
-            <w:r>
-              <w:rPr>
-                <w:noProof/>
-                <w:webHidden/>
-                <w:sz w:val="20"/>
-                <w:szCs w:val="20"/>
-              </w:rPr>
-            </w:r>
-            <w:r>
-              <w:rPr>
-                <w:noProof/>
-                <w:webHidden/>
-                <w:sz w:val="20"/>
-                <w:szCs w:val="20"/>
+              </w:rPr>
+              <w:instrText xml:space="preserve"> PAGEREF _Toc477533794 \h </w:instrText>
+            </w:r>
+            <w:r>
+              <w:rPr>
+                <w:noProof/>
+                <w:webHidden/>
+                <w:sz w:val="20"/>
+              </w:rPr>
+            </w:r>
+            <w:r>
+              <w:rPr>
+                <w:noProof/>
+                <w:webHidden/>
+                <w:sz w:val="20"/>
               </w:rPr>
               <w:fldChar w:fldCharType="separate"/>
             </w:r>
@@ -1962,16 +1802,14 @@
                 <w:noProof/>
                 <w:webHidden/>
                 <w:sz w:val="20"/>
-                <w:szCs w:val="20"/>
-              </w:rPr>
-              <w:t>6</w:t>
-            </w:r>
-            <w:r>
-              <w:rPr>
-                <w:noProof/>
-                <w:webHidden/>
-                <w:sz w:val="20"/>
-                <w:szCs w:val="20"/>
+              </w:rPr>
+              <w:t>10</w:t>
+            </w:r>
+            <w:r>
+              <w:rPr>
+                <w:noProof/>
+                <w:webHidden/>
+                <w:sz w:val="20"/>
               </w:rPr>
               <w:fldChar w:fldCharType="end"/>
             </w:r>
@@ -1987,17 +1825,15 @@
               <w:rFonts w:eastAsiaTheme="minorEastAsia"/>
               <w:noProof/>
               <w:sz w:val="20"/>
-              <w:szCs w:val="20"/>
               <w:lang w:eastAsia="en-IE"/>
             </w:rPr>
           </w:pPr>
-          <w:hyperlink w:anchor="_Toc476597019" w:history="1">
+          <w:hyperlink w:anchor="_Toc477533795" w:history="1">
             <w:r>
               <w:rPr>
                 <w:rStyle w:val="Hyperlink"/>
                 <w:noProof/>
                 <w:sz w:val="20"/>
-                <w:szCs w:val="20"/>
               </w:rPr>
               <w:t>Section 3 – System UML Diagrams</w:t>
             </w:r>
@@ -2006,7 +1842,6 @@
                 <w:noProof/>
                 <w:webHidden/>
                 <w:sz w:val="20"/>
-                <w:szCs w:val="20"/>
               </w:rPr>
               <w:tab/>
             </w:r>
@@ -2015,7 +1850,6 @@
                 <w:noProof/>
                 <w:webHidden/>
                 <w:sz w:val="20"/>
-                <w:szCs w:val="20"/>
               </w:rPr>
               <w:fldChar w:fldCharType="begin"/>
             </w:r>
@@ -2024,24 +1858,21 @@
                 <w:noProof/>
                 <w:webHidden/>
                 <w:sz w:val="20"/>
-                <w:szCs w:val="20"/>
-              </w:rPr>
-              <w:instrText xml:space="preserve"> PAGEREF _Toc476597019 \h </w:instrText>
-            </w:r>
-            <w:r>
-              <w:rPr>
-                <w:noProof/>
-                <w:webHidden/>
-                <w:sz w:val="20"/>
-                <w:szCs w:val="20"/>
-              </w:rPr>
-            </w:r>
-            <w:r>
-              <w:rPr>
-                <w:noProof/>
-                <w:webHidden/>
-                <w:sz w:val="20"/>
-                <w:szCs w:val="20"/>
+              </w:rPr>
+              <w:instrText xml:space="preserve"> PAGEREF _Toc477533795 \h </w:instrText>
+            </w:r>
+            <w:r>
+              <w:rPr>
+                <w:noProof/>
+                <w:webHidden/>
+                <w:sz w:val="20"/>
+              </w:rPr>
+            </w:r>
+            <w:r>
+              <w:rPr>
+                <w:noProof/>
+                <w:webHidden/>
+                <w:sz w:val="20"/>
               </w:rPr>
               <w:fldChar w:fldCharType="separate"/>
             </w:r>
@@ -2050,16 +1881,14 @@
                 <w:noProof/>
                 <w:webHidden/>
                 <w:sz w:val="20"/>
-                <w:szCs w:val="20"/>
-              </w:rPr>
-              <w:t>6</w:t>
-            </w:r>
-            <w:r>
-              <w:rPr>
-                <w:noProof/>
-                <w:webHidden/>
-                <w:sz w:val="20"/>
-                <w:szCs w:val="20"/>
+              </w:rPr>
+              <w:t>11</w:t>
+            </w:r>
+            <w:r>
+              <w:rPr>
+                <w:noProof/>
+                <w:webHidden/>
+                <w:sz w:val="20"/>
               </w:rPr>
               <w:fldChar w:fldCharType="end"/>
             </w:r>
@@ -2075,17 +1904,15 @@
               <w:rFonts w:eastAsiaTheme="minorEastAsia"/>
               <w:noProof/>
               <w:sz w:val="20"/>
-              <w:szCs w:val="20"/>
               <w:lang w:eastAsia="en-IE"/>
             </w:rPr>
           </w:pPr>
-          <w:hyperlink w:anchor="_Toc476597020" w:history="1">
+          <w:hyperlink w:anchor="_Toc477533796" w:history="1">
             <w:r>
               <w:rPr>
                 <w:rStyle w:val="Hyperlink"/>
                 <w:noProof/>
                 <w:sz w:val="20"/>
-                <w:szCs w:val="20"/>
               </w:rPr>
               <w:t>Section 4 – Code Screen Captures</w:t>
             </w:r>
@@ -2094,7 +1921,6 @@
                 <w:noProof/>
                 <w:webHidden/>
                 <w:sz w:val="20"/>
-                <w:szCs w:val="20"/>
               </w:rPr>
               <w:tab/>
             </w:r>
@@ -2103,7 +1929,6 @@
                 <w:noProof/>
                 <w:webHidden/>
                 <w:sz w:val="20"/>
-                <w:szCs w:val="20"/>
               </w:rPr>
               <w:fldChar w:fldCharType="begin"/>
             </w:r>
@@ -2112,24 +1937,21 @@
                 <w:noProof/>
                 <w:webHidden/>
                 <w:sz w:val="20"/>
-                <w:szCs w:val="20"/>
-              </w:rPr>
-              <w:instrText xml:space="preserve"> PAGEREF _Toc476597020 \h </w:instrText>
-            </w:r>
-            <w:r>
-              <w:rPr>
-                <w:noProof/>
-                <w:webHidden/>
-                <w:sz w:val="20"/>
-                <w:szCs w:val="20"/>
-              </w:rPr>
-            </w:r>
-            <w:r>
-              <w:rPr>
-                <w:noProof/>
-                <w:webHidden/>
-                <w:sz w:val="20"/>
-                <w:szCs w:val="20"/>
+              </w:rPr>
+              <w:instrText xml:space="preserve"> PAGEREF _Toc477533796 \h </w:instrText>
+            </w:r>
+            <w:r>
+              <w:rPr>
+                <w:noProof/>
+                <w:webHidden/>
+                <w:sz w:val="20"/>
+              </w:rPr>
+            </w:r>
+            <w:r>
+              <w:rPr>
+                <w:noProof/>
+                <w:webHidden/>
+                <w:sz w:val="20"/>
               </w:rPr>
               <w:fldChar w:fldCharType="separate"/>
             </w:r>
@@ -2138,16 +1960,14 @@
                 <w:noProof/>
                 <w:webHidden/>
                 <w:sz w:val="20"/>
-                <w:szCs w:val="20"/>
-              </w:rPr>
-              <w:t>6</w:t>
-            </w:r>
-            <w:r>
-              <w:rPr>
-                <w:noProof/>
-                <w:webHidden/>
-                <w:sz w:val="20"/>
-                <w:szCs w:val="20"/>
+              </w:rPr>
+              <w:t>11</w:t>
+            </w:r>
+            <w:r>
+              <w:rPr>
+                <w:noProof/>
+                <w:webHidden/>
+                <w:sz w:val="20"/>
               </w:rPr>
               <w:fldChar w:fldCharType="end"/>
             </w:r>
@@ -2163,17 +1983,15 @@
               <w:rFonts w:eastAsiaTheme="minorEastAsia"/>
               <w:noProof/>
               <w:sz w:val="20"/>
-              <w:szCs w:val="20"/>
               <w:lang w:eastAsia="en-IE"/>
             </w:rPr>
           </w:pPr>
-          <w:hyperlink w:anchor="_Toc476597021" w:history="1">
+          <w:hyperlink w:anchor="_Toc477533797" w:history="1">
             <w:r>
               <w:rPr>
                 <w:rStyle w:val="Hyperlink"/>
                 <w:noProof/>
                 <w:sz w:val="20"/>
-                <w:szCs w:val="20"/>
               </w:rPr>
               <w:t>Section 5 – Evaluation of Work</w:t>
             </w:r>
@@ -2182,7 +2000,6 @@
                 <w:noProof/>
                 <w:webHidden/>
                 <w:sz w:val="20"/>
-                <w:szCs w:val="20"/>
               </w:rPr>
               <w:tab/>
             </w:r>
@@ -2191,7 +2008,6 @@
                 <w:noProof/>
                 <w:webHidden/>
                 <w:sz w:val="20"/>
-                <w:szCs w:val="20"/>
               </w:rPr>
               <w:fldChar w:fldCharType="begin"/>
             </w:r>
@@ -2200,24 +2016,21 @@
                 <w:noProof/>
                 <w:webHidden/>
                 <w:sz w:val="20"/>
-                <w:szCs w:val="20"/>
-              </w:rPr>
-              <w:instrText xml:space="preserve"> PAGEREF _Toc476597021 \h </w:instrText>
-            </w:r>
-            <w:r>
-              <w:rPr>
-                <w:noProof/>
-                <w:webHidden/>
-                <w:sz w:val="20"/>
-                <w:szCs w:val="20"/>
-              </w:rPr>
-            </w:r>
-            <w:r>
-              <w:rPr>
-                <w:noProof/>
-                <w:webHidden/>
-                <w:sz w:val="20"/>
-                <w:szCs w:val="20"/>
+              </w:rPr>
+              <w:instrText xml:space="preserve"> PAGEREF _Toc477533797 \h </w:instrText>
+            </w:r>
+            <w:r>
+              <w:rPr>
+                <w:noProof/>
+                <w:webHidden/>
+                <w:sz w:val="20"/>
+              </w:rPr>
+            </w:r>
+            <w:r>
+              <w:rPr>
+                <w:noProof/>
+                <w:webHidden/>
+                <w:sz w:val="20"/>
               </w:rPr>
               <w:fldChar w:fldCharType="separate"/>
             </w:r>
@@ -2226,16 +2039,14 @@
                 <w:noProof/>
                 <w:webHidden/>
                 <w:sz w:val="20"/>
-                <w:szCs w:val="20"/>
-              </w:rPr>
-              <w:t>6</w:t>
-            </w:r>
-            <w:r>
-              <w:rPr>
-                <w:noProof/>
-                <w:webHidden/>
-                <w:sz w:val="20"/>
-                <w:szCs w:val="20"/>
+              </w:rPr>
+              <w:t>11</w:t>
+            </w:r>
+            <w:r>
+              <w:rPr>
+                <w:noProof/>
+                <w:webHidden/>
+                <w:sz w:val="20"/>
               </w:rPr>
               <w:fldChar w:fldCharType="end"/>
             </w:r>
@@ -2259,7 +2070,7 @@
       <w:pPr>
         <w:pStyle w:val="Heading2"/>
       </w:pPr>
-      <w:bookmarkStart w:id="0" w:name="_Toc476597001"/>
+      <w:bookmarkStart w:id="0" w:name="_Toc477533777"/>
       <w:r>
         <w:lastRenderedPageBreak/>
         <w:t>Section 1 – Demonstrated Use of Object Orientated Concepts</w:t>
@@ -2270,7 +2081,7 @@
       <w:pPr>
         <w:pStyle w:val="Heading3"/>
       </w:pPr>
-      <w:bookmarkStart w:id="1" w:name="_Toc476597002"/>
+      <w:bookmarkStart w:id="1" w:name="_Toc477533778"/>
       <w:r>
         <w:t>Re-Use</w:t>
       </w:r>
@@ -2285,7 +2096,7 @@
       <w:pPr>
         <w:pStyle w:val="Heading3"/>
       </w:pPr>
-      <w:bookmarkStart w:id="2" w:name="_Toc476597003"/>
+      <w:bookmarkStart w:id="2" w:name="_Toc477533779"/>
       <w:r>
         <w:t>Encapsulation</w:t>
       </w:r>
@@ -2315,7 +2126,7 @@
       <w:pPr>
         <w:pStyle w:val="Heading3"/>
       </w:pPr>
-      <w:bookmarkStart w:id="3" w:name="_Toc476597004"/>
+      <w:bookmarkStart w:id="3" w:name="_Toc477533780"/>
       <w:r>
         <w:t>Abstraction</w:t>
       </w:r>
@@ -2333,7 +2144,7 @@
       <w:pPr>
         <w:pStyle w:val="Heading3"/>
       </w:pPr>
-      <w:bookmarkStart w:id="4" w:name="_Toc476597005"/>
+      <w:bookmarkStart w:id="4" w:name="_Toc477533781"/>
       <w:r>
         <w:t>Inheritance</w:t>
       </w:r>
@@ -2346,39 +2157,33 @@
       <w:r>
         <w:t xml:space="preserve">by </w:t>
       </w:r>
-      <w:proofErr w:type="spellStart"/>
       <w:r>
         <w:rPr>
           <w:rFonts w:ascii="Courier New" w:hAnsi="Courier New" w:cs="Courier New"/>
         </w:rPr>
         <w:t>BinetFileParser</w:t>
       </w:r>
-      <w:proofErr w:type="spellEnd"/>
       <w:r>
         <w:t xml:space="preserve"> extending </w:t>
       </w:r>
-      <w:proofErr w:type="spellStart"/>
       <w:r>
         <w:rPr>
           <w:rFonts w:ascii="Courier New" w:hAnsi="Courier New" w:cs="Courier New"/>
         </w:rPr>
         <w:t>ParsableFile</w:t>
       </w:r>
-      <w:proofErr w:type="spellEnd"/>
       <w:r>
         <w:t xml:space="preserve">. </w:t>
       </w:r>
       <w:r>
         <w:t xml:space="preserve">The parsing of other types of traffic files could be supported here in the future by introducing subsequent classes that extend </w:t>
       </w:r>
-      <w:proofErr w:type="spellStart"/>
       <w:r>
         <w:rPr>
           <w:rFonts w:ascii="Courier New" w:hAnsi="Courier New" w:cs="Courier New"/>
         </w:rPr>
         <w:t>ParsableFile</w:t>
       </w:r>
-      <w:proofErr w:type="spellEnd"/>
       <w:r>
         <w:t xml:space="preserve"> and override the necessary functionality.</w:t>
       </w:r>
@@ -2393,10 +2198,10 @@
           <w:lang w:eastAsia="en-IE"/>
         </w:rPr>
         <w:drawing>
-          <wp:inline distT="0" distB="0" distL="0" distR="0" wp14:anchorId="5EBFA5B1" wp14:editId="510E5407">
-            <wp:extent cx="2039143" cy="2361537"/>
-            <wp:effectExtent l="0" t="0" r="0" b="1270"/>
-            <wp:docPr id="6" name="Picture 6"/>
+          <wp:inline distT="0" distB="0" distL="0" distR="0" wp14:anchorId="5C1B4E15" wp14:editId="7FB42163">
+            <wp:extent cx="3743864" cy="2669466"/>
+            <wp:effectExtent l="0" t="0" r="0" b="0"/>
+            <wp:docPr id="11" name="Picture 11"/>
             <wp:cNvGraphicFramePr>
               <a:graphicFrameLocks xmlns:a="http://schemas.openxmlformats.org/drawingml/2006/main" noChangeAspect="1"/>
             </wp:cNvGraphicFramePr>
@@ -2416,7 +2221,7 @@
                   <pic:spPr>
                     <a:xfrm>
                       <a:off x="0" y="0"/>
-                      <a:ext cx="2039634" cy="2362106"/>
+                      <a:ext cx="3745268" cy="2670467"/>
                     </a:xfrm>
                     <a:prstGeom prst="rect">
                       <a:avLst/>
@@ -2434,17 +2239,17 @@
         <w:jc w:val="center"/>
       </w:pPr>
       <w:r>
-        <w:t>Figure X: Use of Inheritance</w:t>
-      </w:r>
-      <w:r>
-        <w:t xml:space="preserve"> – NEEDS REVISION</w:t>
+        <w:t>Figure X</w:t>
+      </w:r>
+      <w:r>
+        <w:t>: Use of Inheritance</w:t>
       </w:r>
     </w:p>
     <w:p>
       <w:pPr>
         <w:pStyle w:val="Heading3"/>
       </w:pPr>
-      <w:bookmarkStart w:id="5" w:name="_Toc476597006"/>
+      <w:bookmarkStart w:id="5" w:name="_Toc477533782"/>
       <w:r>
         <w:lastRenderedPageBreak/>
         <w:t>Overloading</w:t>
@@ -2461,11 +2266,9 @@
       <w:r>
         <w:t xml:space="preserve"> logging functions that can be used depending on, for example, if a log is being written to the log </w:t>
       </w:r>
-      <w:proofErr w:type="gramStart"/>
-      <w:r>
-        <w:t>file,</w:t>
-      </w:r>
-      <w:proofErr w:type="gramEnd"/>
+      <w:r>
+        <w:t>file</w:t>
+      </w:r>
       <w:r>
         <w:t xml:space="preserve"> or to the user interface for display to the user.</w:t>
       </w:r>
@@ -2479,7 +2282,41 @@
           <w:noProof/>
           <w:lang w:eastAsia="en-IE"/>
         </w:rPr>
-        <w:t>TODO - UML</w:t>
+        <w:drawing>
+          <wp:inline distT="0" distB="0" distL="0" distR="0" wp14:anchorId="7C079CE9" wp14:editId="4B1B8131">
+            <wp:extent cx="4343400" cy="1581150"/>
+            <wp:effectExtent l="0" t="0" r="0" b="0"/>
+            <wp:docPr id="12" name="Picture 12"/>
+            <wp:cNvGraphicFramePr>
+              <a:graphicFrameLocks xmlns:a="http://schemas.openxmlformats.org/drawingml/2006/main" noChangeAspect="1"/>
+            </wp:cNvGraphicFramePr>
+            <a:graphic xmlns:a="http://schemas.openxmlformats.org/drawingml/2006/main">
+              <a:graphicData uri="http://schemas.openxmlformats.org/drawingml/2006/picture">
+                <pic:pic xmlns:pic="http://schemas.openxmlformats.org/drawingml/2006/picture">
+                  <pic:nvPicPr>
+                    <pic:cNvPr id="0" name=""/>
+                    <pic:cNvPicPr/>
+                  </pic:nvPicPr>
+                  <pic:blipFill>
+                    <a:blip r:embed="rId8"/>
+                    <a:stretch>
+                      <a:fillRect/>
+                    </a:stretch>
+                  </pic:blipFill>
+                  <pic:spPr>
+                    <a:xfrm>
+                      <a:off x="0" y="0"/>
+                      <a:ext cx="4343400" cy="1581150"/>
+                    </a:xfrm>
+                    <a:prstGeom prst="rect">
+                      <a:avLst/>
+                    </a:prstGeom>
+                  </pic:spPr>
+                </pic:pic>
+              </a:graphicData>
+            </a:graphic>
+          </wp:inline>
+        </w:drawing>
       </w:r>
     </w:p>
     <w:p>
@@ -2487,14 +2324,23 @@
         <w:jc w:val="center"/>
       </w:pPr>
       <w:r>
-        <w:t>Figure X: Logger Class</w:t>
+        <w:t xml:space="preserve">Figure X: </w:t>
+      </w:r>
+      <w:r>
+        <w:rPr>
+          <w:rFonts w:ascii="Courier New" w:hAnsi="Courier New" w:cs="Courier New"/>
+        </w:rPr>
+        <w:t>LogUtil</w:t>
+      </w:r>
+      <w:r>
+        <w:t xml:space="preserve"> Class</w:t>
       </w:r>
     </w:p>
     <w:p>
       <w:pPr>
         <w:pStyle w:val="Heading3"/>
       </w:pPr>
-      <w:bookmarkStart w:id="6" w:name="_Toc476597007"/>
+      <w:bookmarkStart w:id="6" w:name="_Toc477533783"/>
       <w:r>
         <w:t>Dynamic Binding</w:t>
       </w:r>
@@ -2504,25 +2350,21 @@
       <w:r>
         <w:t xml:space="preserve">Dynamic Binding is used in the logic I use to parse the traffic file. In the example in Figure X below, the compiler cannot determine the type, because the instance of </w:t>
       </w:r>
-      <w:proofErr w:type="spellStart"/>
       <w:r>
         <w:rPr>
           <w:rFonts w:ascii="Courier New" w:hAnsi="Courier New" w:cs="Courier New"/>
         </w:rPr>
         <w:t>BinetFile</w:t>
       </w:r>
-      <w:proofErr w:type="spellEnd"/>
       <w:r>
         <w:t xml:space="preserve"> is also an instance of </w:t>
       </w:r>
-      <w:proofErr w:type="spellStart"/>
       <w:r>
         <w:rPr>
           <w:rFonts w:ascii="Courier New" w:hAnsi="Courier New" w:cs="Courier New"/>
         </w:rPr>
         <w:t>ParsableFile</w:t>
       </w:r>
-      <w:proofErr w:type="spellEnd"/>
       <w:r>
         <w:t>, so the type is determined at run-time.</w:t>
       </w:r>
@@ -2531,7 +2373,7 @@
       <w:r>
         <w:t xml:space="preserve">Ref: </w:t>
       </w:r>
-      <w:hyperlink r:id="rId8" w:history="1">
+      <w:hyperlink r:id="rId9" w:history="1">
         <w:r>
           <w:rPr>
             <w:rStyle w:val="Hyperlink"/>
@@ -2568,7 +2410,7 @@
                     <pic:cNvPicPr/>
                   </pic:nvPicPr>
                   <pic:blipFill>
-                    <a:blip r:embed="rId9"/>
+                    <a:blip r:embed="rId10"/>
                     <a:stretch>
                       <a:fillRect/>
                     </a:stretch>
@@ -2602,8 +2444,9 @@
       <w:pPr>
         <w:pStyle w:val="Heading3"/>
       </w:pPr>
-      <w:bookmarkStart w:id="7" w:name="_Toc476597008"/>
-      <w:r>
+      <w:bookmarkStart w:id="7" w:name="_Toc477533784"/>
+      <w:r>
+        <w:lastRenderedPageBreak/>
         <w:t>Nested</w:t>
       </w:r>
       <w:r>
@@ -2615,18 +2458,21 @@
       <w:r>
         <w:t xml:space="preserve">The </w:t>
       </w:r>
-      <w:proofErr w:type="spellStart"/>
       <w:r>
         <w:rPr>
           <w:rFonts w:ascii="Courier New" w:hAnsi="Courier New" w:cs="Courier New"/>
         </w:rPr>
         <w:t>ParsingObserver</w:t>
       </w:r>
-      <w:proofErr w:type="spellEnd"/>
-      <w:r>
-        <w:t xml:space="preserve"> class defined in </w:t>
-      </w:r>
-      <w:proofErr w:type="spellStart"/>
+      <w:r>
+        <w:t xml:space="preserve"> class </w:t>
+      </w:r>
+      <w:r>
+        <w:t xml:space="preserve">(shown in the code snippet in Figure X below) </w:t>
+      </w:r>
+      <w:r>
+        <w:t xml:space="preserve">defined in </w:t>
+      </w:r>
       <w:r>
         <w:rPr>
           <w:rFonts w:ascii="Courier New" w:hAnsi="Courier New" w:cs="Courier New"/>
@@ -2639,7 +2485,6 @@
         </w:rPr>
         <w:t>Controller</w:t>
       </w:r>
-      <w:proofErr w:type="spellEnd"/>
       <w:r>
         <w:t xml:space="preserve"> is an example of a Nested </w:t>
       </w:r>
@@ -2647,32 +2492,6 @@
         <w:t>Class. This class is used as part of my implementation of the Observer pattern (see Section 2), and contains functionality for updating the user interface as parsing of a file progresses.</w:t>
       </w:r>
     </w:p>
-    <w:p>
-      <w:r>
-        <w:t>TODO – Screen capture.</w:t>
-      </w:r>
-    </w:p>
-    <w:p/>
-    <w:p>
-      <w:pPr>
-        <w:pStyle w:val="Heading3"/>
-      </w:pPr>
-      <w:bookmarkStart w:id="8" w:name="_Toc476597009"/>
-      <w:r>
-        <w:lastRenderedPageBreak/>
-        <w:t>Inner</w:t>
-      </w:r>
-      <w:r>
-        <w:t xml:space="preserve"> Class</w:t>
-      </w:r>
-      <w:bookmarkEnd w:id="8"/>
-    </w:p>
-    <w:p>
-      <w:r>
-        <w:t>There are a couple of examples of inner classes. Below is a snippet that illustrates the usage of an anonymous inner class in the function I use to parse the traffic file.</w:t>
-      </w:r>
-    </w:p>
-    <w:p/>
     <w:p>
       <w:pPr>
         <w:jc w:val="center"/>
@@ -2683,94 +2502,10 @@
           <w:lang w:eastAsia="en-IE"/>
         </w:rPr>
         <w:drawing>
-          <wp:inline distT="0" distB="0" distL="0" distR="0" wp14:anchorId="5F3DF8B2" wp14:editId="65D7AFC4">
-            <wp:extent cx="5529532" cy="2220674"/>
-            <wp:effectExtent l="0" t="0" r="0" b="8255"/>
-            <wp:docPr id="7" name="Picture 7"/>
-            <wp:cNvGraphicFramePr>
-              <a:graphicFrameLocks xmlns:a="http://schemas.openxmlformats.org/drawingml/2006/main" noChangeAspect="1"/>
-            </wp:cNvGraphicFramePr>
-            <a:graphic xmlns:a="http://schemas.openxmlformats.org/drawingml/2006/main">
-              <a:graphicData uri="http://schemas.openxmlformats.org/drawingml/2006/picture">
-                <pic:pic xmlns:pic="http://schemas.openxmlformats.org/drawingml/2006/picture">
-                  <pic:nvPicPr>
-                    <pic:cNvPr id="0" name=""/>
-                    <pic:cNvPicPr/>
-                  </pic:nvPicPr>
-                  <pic:blipFill>
-                    <a:blip r:embed="rId10"/>
-                    <a:stretch>
-                      <a:fillRect/>
-                    </a:stretch>
-                  </pic:blipFill>
-                  <pic:spPr>
-                    <a:xfrm>
-                      <a:off x="0" y="0"/>
-                      <a:ext cx="5532867" cy="2222013"/>
-                    </a:xfrm>
-                    <a:prstGeom prst="rect">
-                      <a:avLst/>
-                    </a:prstGeom>
-                  </pic:spPr>
-                </pic:pic>
-              </a:graphicData>
-            </a:graphic>
-          </wp:inline>
-        </w:drawing>
-      </w:r>
-    </w:p>
-    <w:p>
-      <w:pPr>
-        <w:jc w:val="center"/>
-      </w:pPr>
-      <w:r>
-        <w:t>Figure X: Example of Anonymous Inner Class</w:t>
-      </w:r>
-    </w:p>
-    <w:p/>
-    <w:p/>
-    <w:p/>
-    <w:p>
-      <w:pPr>
-        <w:pStyle w:val="Heading3"/>
-      </w:pPr>
-      <w:bookmarkStart w:id="9" w:name="_Toc476597010"/>
-      <w:r>
-        <w:t>Abstract Class</w:t>
-      </w:r>
-      <w:bookmarkEnd w:id="9"/>
-    </w:p>
-    <w:p>
-      <w:r>
-        <w:t xml:space="preserve">A demonstrated used of an Abstract class is </w:t>
-      </w:r>
-      <w:proofErr w:type="spellStart"/>
-      <w:r>
-        <w:rPr>
-          <w:rFonts w:ascii="Courier New" w:hAnsi="Courier New" w:cs="Courier New"/>
-        </w:rPr>
-        <w:t>ParsableFile</w:t>
-      </w:r>
-      <w:proofErr w:type="spellEnd"/>
-      <w:r>
-        <w:t>. This defines an abstract class with the relevant fields and methods relevant to parsing a file.</w:t>
-      </w:r>
-    </w:p>
-    <w:p>
-      <w:pPr>
-        <w:jc w:val="center"/>
-      </w:pPr>
-      <w:r>
-        <w:rPr>
-          <w:noProof/>
-          <w:lang w:eastAsia="en-IE"/>
-        </w:rPr>
-        <w:lastRenderedPageBreak/>
-        <w:drawing>
-          <wp:inline distT="0" distB="0" distL="0" distR="0" wp14:anchorId="7986C9A2" wp14:editId="64FD7F97">
-            <wp:extent cx="2447925" cy="1095375"/>
-            <wp:effectExtent l="0" t="0" r="9525" b="9525"/>
-            <wp:docPr id="5" name="Picture 5"/>
+          <wp:inline distT="0" distB="0" distL="0" distR="0" wp14:anchorId="022D0637" wp14:editId="5F1C06CF">
+            <wp:extent cx="5943600" cy="1480185"/>
+            <wp:effectExtent l="0" t="0" r="0" b="5715"/>
+            <wp:docPr id="13" name="Picture 13"/>
             <wp:cNvGraphicFramePr>
               <a:graphicFrameLocks xmlns:a="http://schemas.openxmlformats.org/drawingml/2006/main" noChangeAspect="1"/>
             </wp:cNvGraphicFramePr>
@@ -2790,7 +2525,7 @@
                   <pic:spPr>
                     <a:xfrm>
                       <a:off x="0" y="0"/>
-                      <a:ext cx="2447925" cy="1095375"/>
+                      <a:ext cx="5943600" cy="1480185"/>
                     </a:xfrm>
                     <a:prstGeom prst="rect">
                       <a:avLst/>
@@ -2808,147 +2543,32 @@
         <w:jc w:val="center"/>
       </w:pPr>
       <w:r>
-        <w:t xml:space="preserve">Figure X: </w:t>
-      </w:r>
-      <w:proofErr w:type="spellStart"/>
-      <w:r>
-        <w:rPr>
-          <w:rFonts w:ascii="Courier New" w:hAnsi="Courier New" w:cs="Courier New"/>
-        </w:rPr>
-        <w:t>Parsable</w:t>
-      </w:r>
-      <w:r>
-        <w:rPr>
-          <w:rFonts w:ascii="Courier New" w:hAnsi="Courier New" w:cs="Courier New"/>
-        </w:rPr>
-        <w:t>File</w:t>
-      </w:r>
-      <w:proofErr w:type="spellEnd"/>
-      <w:r>
-        <w:t xml:space="preserve"> Class</w:t>
-      </w:r>
-    </w:p>
+        <w:t>Figure X: Nested Class</w:t>
+      </w:r>
+    </w:p>
+    <w:p/>
     <w:p>
       <w:pPr>
         <w:pStyle w:val="Heading3"/>
       </w:pPr>
-      <w:bookmarkStart w:id="10" w:name="_Toc476597011"/>
-      <w:r>
-        <w:t>Generic Method</w:t>
-      </w:r>
-      <w:bookmarkEnd w:id="10"/>
-    </w:p>
-    <w:p>
-      <w:r>
-        <w:t xml:space="preserve">Usage of a generic method is demonstrated by </w:t>
-      </w:r>
-      <w:proofErr w:type="spellStart"/>
-      <w:r>
-        <w:rPr>
-          <w:rFonts w:ascii="Courier New" w:hAnsi="Courier New" w:cs="Courier New"/>
-        </w:rPr>
-        <w:t>SortMapByValue</w:t>
-      </w:r>
-      <w:proofErr w:type="spellEnd"/>
-      <w:r>
-        <w:t xml:space="preserve"> contained with the static </w:t>
-      </w:r>
-      <w:r>
-        <w:rPr>
-          <w:rFonts w:ascii="Courier New" w:hAnsi="Courier New" w:cs="Courier New"/>
-        </w:rPr>
-        <w:t>Utility</w:t>
-      </w:r>
-      <w:r>
-        <w:t xml:space="preserve"> class. TODO: More about this function.</w:t>
-      </w:r>
-    </w:p>
-    <w:p/>
-    <w:p>
-      <w:pPr>
-        <w:pStyle w:val="Heading3"/>
-      </w:pPr>
-      <w:bookmarkStart w:id="11" w:name="_Toc476597012"/>
-      <w:r>
-        <w:t>Generic Class</w:t>
-      </w:r>
-      <w:bookmarkEnd w:id="11"/>
-    </w:p>
-    <w:p>
-      <w:r>
-        <w:t>TODO</w:t>
-      </w:r>
-      <w:r>
-        <w:t xml:space="preserve"> – </w:t>
-      </w:r>
-      <w:proofErr w:type="spellStart"/>
-      <w:r>
-        <w:t>ArrayList</w:t>
-      </w:r>
-      <w:proofErr w:type="spellEnd"/>
-      <w:r>
-        <w:t>?</w:t>
-      </w:r>
-    </w:p>
-    <w:p/>
-    <w:p>
-      <w:pPr>
-        <w:pStyle w:val="Heading3"/>
-      </w:pPr>
-      <w:bookmarkStart w:id="12" w:name="_Toc476597013"/>
-      <w:r>
-        <w:t>Bounding</w:t>
-      </w:r>
-      <w:bookmarkEnd w:id="12"/>
-    </w:p>
-    <w:p>
-      <w:r>
-        <w:t>TODO</w:t>
-      </w:r>
-      <w:r>
-        <w:t xml:space="preserve"> used in Utility.java – </w:t>
-      </w:r>
-      <w:proofErr w:type="spellStart"/>
-      <w:r>
-        <w:t>GetTopElements</w:t>
-      </w:r>
-      <w:proofErr w:type="spellEnd"/>
-    </w:p>
-    <w:p>
-      <w:r>
-        <w:t>Usage of Bounded Type Parameter in my Generic function to ensure any objects input are comparable?</w:t>
-      </w:r>
-    </w:p>
-    <w:p>
-      <w:r>
-        <w:t xml:space="preserve">Ref: </w:t>
-      </w:r>
-      <w:hyperlink r:id="rId12" w:history="1">
-        <w:r>
-          <w:rPr>
-            <w:rStyle w:val="Hyperlink"/>
-          </w:rPr>
-          <w:t>http://www.journaldev.com/1663/java-generics-example-method-class-interface</w:t>
-        </w:r>
-      </w:hyperlink>
-      <w:r>
-        <w:t xml:space="preserve"> </w:t>
-      </w:r>
-    </w:p>
-    <w:p/>
-    <w:p>
-      <w:pPr>
-        <w:pStyle w:val="Heading3"/>
-      </w:pPr>
-      <w:bookmarkStart w:id="13" w:name="_Toc476597014"/>
-      <w:r>
-        <w:t>Custom Exception Handler Type</w:t>
-      </w:r>
-      <w:bookmarkEnd w:id="13"/>
-    </w:p>
-    <w:p>
-      <w:r>
-        <w:t>I have defined a custom exception used when parsing the file. See Figure X.</w:t>
+      <w:bookmarkStart w:id="8" w:name="_Toc477533785"/>
+      <w:r>
+        <w:t>Inner</w:t>
+      </w:r>
+      <w:r>
+        <w:t xml:space="preserve"> Class</w:t>
+      </w:r>
+      <w:bookmarkEnd w:id="8"/>
+    </w:p>
+    <w:p>
+      <w:r>
+        <w:t>There are a couple of examples of inner classes</w:t>
+      </w:r>
+      <w:r>
+        <w:t xml:space="preserve">. Shown in Figure X below </w:t>
+      </w:r>
+      <w:r>
+        <w:t>is a snippet that illustrates the usage of an anonymous inner class in the function I use to parse the traffic file.</w:t>
       </w:r>
     </w:p>
     <w:p/>
@@ -2963,10 +2583,90 @@
         </w:rPr>
         <w:lastRenderedPageBreak/>
         <w:drawing>
-          <wp:inline distT="0" distB="0" distL="0" distR="0" wp14:anchorId="37F4C9AC" wp14:editId="5113C2DC">
-            <wp:extent cx="5324475" cy="2152650"/>
-            <wp:effectExtent l="0" t="0" r="9525" b="0"/>
-            <wp:docPr id="9" name="Picture 9"/>
+          <wp:inline distT="0" distB="0" distL="0" distR="0" wp14:anchorId="5F3DF8B2" wp14:editId="65D7AFC4">
+            <wp:extent cx="5369995" cy="2156604"/>
+            <wp:effectExtent l="0" t="0" r="2540" b="0"/>
+            <wp:docPr id="7" name="Picture 7"/>
+            <wp:cNvGraphicFramePr>
+              <a:graphicFrameLocks xmlns:a="http://schemas.openxmlformats.org/drawingml/2006/main" noChangeAspect="1"/>
+            </wp:cNvGraphicFramePr>
+            <a:graphic xmlns:a="http://schemas.openxmlformats.org/drawingml/2006/main">
+              <a:graphicData uri="http://schemas.openxmlformats.org/drawingml/2006/picture">
+                <pic:pic xmlns:pic="http://schemas.openxmlformats.org/drawingml/2006/picture">
+                  <pic:nvPicPr>
+                    <pic:cNvPr id="0" name=""/>
+                    <pic:cNvPicPr/>
+                  </pic:nvPicPr>
+                  <pic:blipFill>
+                    <a:blip r:embed="rId12"/>
+                    <a:stretch>
+                      <a:fillRect/>
+                    </a:stretch>
+                  </pic:blipFill>
+                  <pic:spPr>
+                    <a:xfrm>
+                      <a:off x="0" y="0"/>
+                      <a:ext cx="5386461" cy="2163217"/>
+                    </a:xfrm>
+                    <a:prstGeom prst="rect">
+                      <a:avLst/>
+                    </a:prstGeom>
+                  </pic:spPr>
+                </pic:pic>
+              </a:graphicData>
+            </a:graphic>
+          </wp:inline>
+        </w:drawing>
+      </w:r>
+    </w:p>
+    <w:p>
+      <w:pPr>
+        <w:jc w:val="center"/>
+      </w:pPr>
+      <w:r>
+        <w:t>Figure X: Example of Anonymous Inner Class</w:t>
+      </w:r>
+    </w:p>
+    <w:p/>
+    <w:p/>
+    <w:p>
+      <w:pPr>
+        <w:pStyle w:val="Heading3"/>
+      </w:pPr>
+      <w:bookmarkStart w:id="9" w:name="_Toc477533786"/>
+      <w:r>
+        <w:t>Abstract Class</w:t>
+      </w:r>
+      <w:bookmarkEnd w:id="9"/>
+    </w:p>
+    <w:p>
+      <w:r>
+        <w:t xml:space="preserve">A demonstrated used of an Abstract class is </w:t>
+      </w:r>
+      <w:r>
+        <w:rPr>
+          <w:rFonts w:ascii="Courier New" w:hAnsi="Courier New" w:cs="Courier New"/>
+        </w:rPr>
+        <w:t>ParsableFile</w:t>
+      </w:r>
+      <w:r>
+        <w:t>. This defines an abstract class with the relevant fields and methods relevant to parsing a file.</w:t>
+      </w:r>
+    </w:p>
+    <w:p>
+      <w:pPr>
+        <w:jc w:val="center"/>
+      </w:pPr>
+      <w:r>
+        <w:rPr>
+          <w:noProof/>
+          <w:lang w:eastAsia="en-IE"/>
+        </w:rPr>
+        <w:drawing>
+          <wp:inline distT="0" distB="0" distL="0" distR="0" wp14:anchorId="6255BB9C" wp14:editId="62A81A2F">
+            <wp:extent cx="2438400" cy="1057275"/>
+            <wp:effectExtent l="0" t="0" r="0" b="9525"/>
+            <wp:docPr id="14" name="Picture 14"/>
             <wp:cNvGraphicFramePr>
               <a:graphicFrameLocks xmlns:a="http://schemas.openxmlformats.org/drawingml/2006/main" noChangeAspect="1"/>
             </wp:cNvGraphicFramePr>
@@ -2986,6 +2686,255 @@
                   <pic:spPr>
                     <a:xfrm>
                       <a:off x="0" y="0"/>
+                      <a:ext cx="2438400" cy="1057275"/>
+                    </a:xfrm>
+                    <a:prstGeom prst="rect">
+                      <a:avLst/>
+                    </a:prstGeom>
+                  </pic:spPr>
+                </pic:pic>
+              </a:graphicData>
+            </a:graphic>
+          </wp:inline>
+        </w:drawing>
+      </w:r>
+    </w:p>
+    <w:p>
+      <w:pPr>
+        <w:jc w:val="center"/>
+      </w:pPr>
+      <w:r>
+        <w:t xml:space="preserve">Figure X: </w:t>
+      </w:r>
+      <w:r>
+        <w:rPr>
+          <w:rFonts w:ascii="Courier New" w:hAnsi="Courier New" w:cs="Courier New"/>
+        </w:rPr>
+        <w:t>Parsable</w:t>
+      </w:r>
+      <w:r>
+        <w:rPr>
+          <w:rFonts w:ascii="Courier New" w:hAnsi="Courier New" w:cs="Courier New"/>
+        </w:rPr>
+        <w:t>File</w:t>
+      </w:r>
+      <w:r>
+        <w:t xml:space="preserve"> Class</w:t>
+      </w:r>
+    </w:p>
+    <w:p>
+      <w:pPr>
+        <w:pStyle w:val="Heading3"/>
+      </w:pPr>
+      <w:bookmarkStart w:id="10" w:name="_Toc477533787"/>
+      <w:r>
+        <w:lastRenderedPageBreak/>
+        <w:t>Generic Method</w:t>
+      </w:r>
+      <w:bookmarkEnd w:id="10"/>
+    </w:p>
+    <w:p>
+      <w:r>
+        <w:t xml:space="preserve">Usage of a generic method is demonstrated by </w:t>
+      </w:r>
+      <w:r>
+        <w:rPr>
+          <w:rFonts w:ascii="Courier New" w:hAnsi="Courier New" w:cs="Courier New"/>
+        </w:rPr>
+        <w:t>SortMapByValue</w:t>
+      </w:r>
+      <w:r>
+        <w:t xml:space="preserve"> contained with the static </w:t>
+      </w:r>
+      <w:r>
+        <w:rPr>
+          <w:rFonts w:ascii="Courier New" w:hAnsi="Courier New" w:cs="Courier New"/>
+        </w:rPr>
+        <w:t>Utility</w:t>
+      </w:r>
+      <w:r>
+        <w:t xml:space="preserve"> class. See Figure X below for a snippet of the method signature.</w:t>
+      </w:r>
+    </w:p>
+    <w:p>
+      <w:pPr>
+        <w:jc w:val="center"/>
+      </w:pPr>
+      <w:r>
+        <w:rPr>
+          <w:noProof/>
+          <w:lang w:eastAsia="en-IE"/>
+        </w:rPr>
+        <w:drawing>
+          <wp:inline distT="0" distB="0" distL="0" distR="0" wp14:anchorId="3F467F29" wp14:editId="1E14A385">
+            <wp:extent cx="5943600" cy="1287145"/>
+            <wp:effectExtent l="0" t="0" r="0" b="8255"/>
+            <wp:docPr id="15" name="Picture 15"/>
+            <wp:cNvGraphicFramePr>
+              <a:graphicFrameLocks xmlns:a="http://schemas.openxmlformats.org/drawingml/2006/main" noChangeAspect="1"/>
+            </wp:cNvGraphicFramePr>
+            <a:graphic xmlns:a="http://schemas.openxmlformats.org/drawingml/2006/main">
+              <a:graphicData uri="http://schemas.openxmlformats.org/drawingml/2006/picture">
+                <pic:pic xmlns:pic="http://schemas.openxmlformats.org/drawingml/2006/picture">
+                  <pic:nvPicPr>
+                    <pic:cNvPr id="0" name=""/>
+                    <pic:cNvPicPr/>
+                  </pic:nvPicPr>
+                  <pic:blipFill>
+                    <a:blip r:embed="rId14"/>
+                    <a:stretch>
+                      <a:fillRect/>
+                    </a:stretch>
+                  </pic:blipFill>
+                  <pic:spPr>
+                    <a:xfrm>
+                      <a:off x="0" y="0"/>
+                      <a:ext cx="5943600" cy="1287145"/>
+                    </a:xfrm>
+                    <a:prstGeom prst="rect">
+                      <a:avLst/>
+                    </a:prstGeom>
+                  </pic:spPr>
+                </pic:pic>
+              </a:graphicData>
+            </a:graphic>
+          </wp:inline>
+        </w:drawing>
+      </w:r>
+    </w:p>
+    <w:p>
+      <w:pPr>
+        <w:jc w:val="center"/>
+      </w:pPr>
+      <w:r>
+        <w:t xml:space="preserve">Figure X: Snippet from Generic method </w:t>
+      </w:r>
+      <w:r>
+        <w:rPr>
+          <w:rFonts w:ascii="Courier New" w:hAnsi="Courier New" w:cs="Courier New"/>
+        </w:rPr>
+        <w:t>SortMapByValue</w:t>
+      </w:r>
+    </w:p>
+    <w:p/>
+    <w:p>
+      <w:pPr>
+        <w:pStyle w:val="Heading3"/>
+      </w:pPr>
+      <w:bookmarkStart w:id="11" w:name="_Toc477533788"/>
+      <w:r>
+        <w:t>Generic Class</w:t>
+      </w:r>
+      <w:bookmarkEnd w:id="11"/>
+    </w:p>
+    <w:p>
+      <w:r>
+        <w:t>TODO</w:t>
+      </w:r>
+      <w:r>
+        <w:t xml:space="preserve"> – ArrayList?</w:t>
+      </w:r>
+    </w:p>
+    <w:p/>
+    <w:p>
+      <w:pPr>
+        <w:pStyle w:val="Heading3"/>
+      </w:pPr>
+      <w:bookmarkStart w:id="12" w:name="_Toc477533789"/>
+      <w:r>
+        <w:t>Bounding</w:t>
+      </w:r>
+      <w:bookmarkEnd w:id="12"/>
+    </w:p>
+    <w:p>
+      <w:r>
+        <w:t>TODO</w:t>
+      </w:r>
+      <w:r>
+        <w:t xml:space="preserve"> used in Utility.java – </w:t>
+      </w:r>
+      <w:r>
+        <w:t>GetTopElements</w:t>
+      </w:r>
+    </w:p>
+    <w:p>
+      <w:r>
+        <w:t>Usage of Bounded Type Parameter in my Generic function to ensure any objects input are comparable?</w:t>
+      </w:r>
+    </w:p>
+    <w:p>
+      <w:r>
+        <w:t xml:space="preserve">Ref: </w:t>
+      </w:r>
+      <w:hyperlink r:id="rId15" w:history="1">
+        <w:r>
+          <w:rPr>
+            <w:rStyle w:val="Hyperlink"/>
+          </w:rPr>
+          <w:t>http://www.journaldev.com/1663/java-generics-example-method-class-interface</w:t>
+        </w:r>
+      </w:hyperlink>
+      <w:r>
+        <w:t xml:space="preserve"> </w:t>
+      </w:r>
+    </w:p>
+    <w:p/>
+    <w:p>
+      <w:bookmarkStart w:id="13" w:name="_GoBack"/>
+      <w:bookmarkEnd w:id="13"/>
+    </w:p>
+    <w:p>
+      <w:pPr>
+        <w:pStyle w:val="Heading3"/>
+      </w:pPr>
+      <w:bookmarkStart w:id="14" w:name="_Toc477533790"/>
+      <w:r>
+        <w:lastRenderedPageBreak/>
+        <w:t>Custom Exception Handler Type</w:t>
+      </w:r>
+      <w:bookmarkEnd w:id="14"/>
+    </w:p>
+    <w:p>
+      <w:r>
+        <w:t>I have defined a custom exception used when</w:t>
+      </w:r>
+      <w:r>
+        <w:t xml:space="preserve"> parsing the file. See Figure X below for a code example.</w:t>
+      </w:r>
+    </w:p>
+    <w:p>
+      <w:pPr>
+        <w:jc w:val="center"/>
+      </w:pPr>
+      <w:r>
+        <w:rPr>
+          <w:noProof/>
+          <w:lang w:eastAsia="en-IE"/>
+        </w:rPr>
+        <w:drawing>
+          <wp:inline distT="0" distB="0" distL="0" distR="0" wp14:anchorId="37F4C9AC" wp14:editId="5113C2DC">
+            <wp:extent cx="5324475" cy="2152650"/>
+            <wp:effectExtent l="0" t="0" r="9525" b="0"/>
+            <wp:docPr id="9" name="Picture 9"/>
+            <wp:cNvGraphicFramePr>
+              <a:graphicFrameLocks xmlns:a="http://schemas.openxmlformats.org/drawingml/2006/main" noChangeAspect="1"/>
+            </wp:cNvGraphicFramePr>
+            <a:graphic xmlns:a="http://schemas.openxmlformats.org/drawingml/2006/main">
+              <a:graphicData uri="http://schemas.openxmlformats.org/drawingml/2006/picture">
+                <pic:pic xmlns:pic="http://schemas.openxmlformats.org/drawingml/2006/picture">
+                  <pic:nvPicPr>
+                    <pic:cNvPr id="0" name=""/>
+                    <pic:cNvPicPr/>
+                  </pic:nvPicPr>
+                  <pic:blipFill>
+                    <a:blip r:embed="rId16"/>
+                    <a:stretch>
+                      <a:fillRect/>
+                    </a:stretch>
+                  </pic:blipFill>
+                  <pic:spPr>
+                    <a:xfrm>
+                      <a:off x="0" y="0"/>
                       <a:ext cx="5324475" cy="2152650"/>
                     </a:xfrm>
                     <a:prstGeom prst="rect">
@@ -3018,22 +2967,22 @@
       <w:pPr>
         <w:pStyle w:val="Heading2"/>
       </w:pPr>
-      <w:bookmarkStart w:id="14" w:name="_Toc476597015"/>
+      <w:bookmarkStart w:id="15" w:name="_Toc477533791"/>
       <w:r>
         <w:lastRenderedPageBreak/>
         <w:t>Section 2 – Usage of Design Patterns</w:t>
       </w:r>
-      <w:bookmarkEnd w:id="14"/>
+      <w:bookmarkEnd w:id="15"/>
     </w:p>
     <w:p>
       <w:pPr>
         <w:pStyle w:val="Heading3"/>
       </w:pPr>
-      <w:bookmarkStart w:id="15" w:name="_Toc476597016"/>
+      <w:bookmarkStart w:id="16" w:name="_Toc477533792"/>
       <w:r>
         <w:t>Strategy Pattern</w:t>
       </w:r>
-      <w:bookmarkEnd w:id="15"/>
+      <w:bookmarkEnd w:id="16"/>
     </w:p>
     <w:p>
       <w:r>
@@ -3043,7 +2992,19 @@
         <w:t>sed to allow choosing of different chart types</w:t>
       </w:r>
       <w:r>
-        <w:t xml:space="preserve"> to show the data – pie charts and bar charts are supported out-of-the-box. Pie Charts are shown initially in the user interface, but there is an option to show Bar Charts instead. </w:t>
+        <w:t xml:space="preserve"> to</w:t>
+      </w:r>
+      <w:r>
+        <w:t xml:space="preserve"> show the data – pie charts, </w:t>
+      </w:r>
+      <w:r>
+        <w:t>bar charts</w:t>
+      </w:r>
+      <w:r>
+        <w:t xml:space="preserve"> and line chats</w:t>
+      </w:r>
+      <w:r>
+        <w:t xml:space="preserve"> are supported out-of-the-box. </w:t>
       </w:r>
     </w:p>
     <w:p>
@@ -3053,14 +3014,12 @@
       <w:r>
         <w:t xml:space="preserve">er charts could be added easily by adding another class and implementing </w:t>
       </w:r>
-      <w:proofErr w:type="spellStart"/>
       <w:r>
         <w:rPr>
           <w:rFonts w:ascii="Courier New" w:hAnsi="Courier New" w:cs="Courier New"/>
         </w:rPr>
         <w:t>DisplayStrategy</w:t>
       </w:r>
-      <w:proofErr w:type="spellEnd"/>
       <w:r>
         <w:t>.</w:t>
       </w:r>
@@ -3072,103 +3031,10 @@
           <w:lang w:eastAsia="en-IE"/>
         </w:rPr>
         <w:drawing>
-          <wp:inline distT="0" distB="0" distL="0" distR="0" wp14:anchorId="5DDEA8E9" wp14:editId="62B66CB7">
-            <wp:extent cx="8548777" cy="4243156"/>
-            <wp:effectExtent l="0" t="0" r="5080" b="5080"/>
+          <wp:inline distT="0" distB="0" distL="0" distR="0" wp14:anchorId="238A1264" wp14:editId="66A55A8B">
+            <wp:extent cx="9768940" cy="3804249"/>
+            <wp:effectExtent l="0" t="0" r="3810" b="6350"/>
             <wp:docPr id="1" name="Picture 1"/>
-            <wp:cNvGraphicFramePr>
-              <a:graphicFrameLocks xmlns:a="http://schemas.openxmlformats.org/drawingml/2006/main" noChangeAspect="1"/>
-            </wp:cNvGraphicFramePr>
-            <a:graphic xmlns:a="http://schemas.openxmlformats.org/drawingml/2006/main">
-              <a:graphicData uri="http://schemas.openxmlformats.org/drawingml/2006/picture">
-                <pic:pic xmlns:pic="http://schemas.openxmlformats.org/drawingml/2006/picture">
-                  <pic:nvPicPr>
-                    <pic:cNvPr id="1" name=""/>
-                    <pic:cNvPicPr/>
-                  </pic:nvPicPr>
-                  <pic:blipFill>
-                    <a:blip r:embed="rId14"/>
-                    <a:stretch>
-                      <a:fillRect/>
-                    </a:stretch>
-                  </pic:blipFill>
-                  <pic:spPr>
-                    <a:xfrm>
-                      <a:off x="0" y="0"/>
-                      <a:ext cx="8620124" cy="4278569"/>
-                    </a:xfrm>
-                    <a:prstGeom prst="rect">
-                      <a:avLst/>
-                    </a:prstGeom>
-                  </pic:spPr>
-                </pic:pic>
-              </a:graphicData>
-            </a:graphic>
-          </wp:inline>
-        </w:drawing>
-      </w:r>
-    </w:p>
-    <w:p>
-      <w:pPr>
-        <w:pStyle w:val="Heading3"/>
-      </w:pPr>
-      <w:bookmarkStart w:id="16" w:name="_Toc476597017"/>
-      <w:r>
-        <w:lastRenderedPageBreak/>
-        <w:t>Observer Pattern</w:t>
-      </w:r>
-      <w:bookmarkEnd w:id="16"/>
-    </w:p>
-    <w:p>
-      <w:r>
-        <w:t>The Observer pattern is used</w:t>
-      </w:r>
-      <w:r>
-        <w:t xml:space="preserve"> to monitor file parsing </w:t>
-      </w:r>
-      <w:r>
-        <w:t>information as a file is being parsed,</w:t>
-      </w:r>
-      <w:r>
-        <w:t xml:space="preserve"> and display </w:t>
-      </w:r>
-      <w:r>
-        <w:t xml:space="preserve">a summary on the user interface. </w:t>
-      </w:r>
-      <w:proofErr w:type="spellStart"/>
-      <w:r>
-        <w:rPr>
-          <w:rFonts w:ascii="Courier New" w:hAnsi="Courier New" w:cs="Courier New"/>
-        </w:rPr>
-        <w:t>FlowFileStats</w:t>
-      </w:r>
-      <w:proofErr w:type="spellEnd"/>
-      <w:r>
-        <w:t xml:space="preserve"> is Observable, and certain fields are observed by </w:t>
-      </w:r>
-      <w:proofErr w:type="spellStart"/>
-      <w:r>
-        <w:rPr>
-          <w:rFonts w:ascii="Courier New" w:hAnsi="Courier New" w:cs="Courier New"/>
-        </w:rPr>
-        <w:t>MainUIController</w:t>
-      </w:r>
-      <w:proofErr w:type="spellEnd"/>
-      <w:r>
-        <w:t xml:space="preserve"> and updated on the user interface as they change.</w:t>
-      </w:r>
-    </w:p>
-    <w:p>
-      <w:r>
-        <w:rPr>
-          <w:noProof/>
-          <w:lang w:eastAsia="en-IE"/>
-        </w:rPr>
-        <w:drawing>
-          <wp:inline distT="0" distB="0" distL="0" distR="0" wp14:anchorId="6E93EC2C" wp14:editId="73119EFA">
-            <wp:extent cx="9094272" cy="4373218"/>
-            <wp:effectExtent l="0" t="0" r="0" b="8890"/>
-            <wp:docPr id="2" name="Picture 2"/>
             <wp:cNvGraphicFramePr>
               <a:graphicFrameLocks xmlns:a="http://schemas.openxmlformats.org/drawingml/2006/main" noChangeAspect="1"/>
             </wp:cNvGraphicFramePr>
@@ -3180,7 +3046,7 @@
                     <pic:cNvPicPr/>
                   </pic:nvPicPr>
                   <pic:blipFill>
-                    <a:blip r:embed="rId15"/>
+                    <a:blip r:embed="rId17"/>
                     <a:stretch>
                       <a:fillRect/>
                     </a:stretch>
@@ -3188,7 +3054,7 @@
                   <pic:spPr>
                     <a:xfrm>
                       <a:off x="0" y="0"/>
-                      <a:ext cx="9105792" cy="4378758"/>
+                      <a:ext cx="9781603" cy="3809180"/>
                     </a:xfrm>
                     <a:prstGeom prst="rect">
                       <a:avLst/>
@@ -3201,43 +3067,56 @@
         </w:drawing>
       </w:r>
     </w:p>
+    <w:p/>
     <w:p>
       <w:pPr>
         <w:pStyle w:val="Heading3"/>
       </w:pPr>
-      <w:bookmarkStart w:id="17" w:name="_Toc476597018"/>
+      <w:bookmarkStart w:id="17" w:name="_Toc477533793"/>
       <w:r>
         <w:lastRenderedPageBreak/>
-        <w:t>Factory Pattern</w:t>
+        <w:t>Observer Pattern</w:t>
       </w:r>
       <w:bookmarkEnd w:id="17"/>
     </w:p>
     <w:p>
       <w:r>
-        <w:t xml:space="preserve">The Factory pattern is used in the application when parsing the file. A class called </w:t>
-      </w:r>
-      <w:proofErr w:type="spellStart"/>
+        <w:t>The Observer pattern is used</w:t>
+      </w:r>
+      <w:r>
+        <w:t xml:space="preserve"> to monitor file parsing </w:t>
+      </w:r>
+      <w:r>
+        <w:t>information as a file is being parsed,</w:t>
+      </w:r>
+      <w:r>
+        <w:t xml:space="preserve"> and display </w:t>
+      </w:r>
+      <w:r>
+        <w:t>a</w:t>
+      </w:r>
+      <w:r>
+        <w:t xml:space="preserve"> summary on the user interface.</w:t>
+      </w:r>
+    </w:p>
+    <w:p>
       <w:r>
         <w:rPr>
           <w:rFonts w:ascii="Courier New" w:hAnsi="Courier New" w:cs="Courier New"/>
         </w:rPr>
-        <w:t>FlowFactory</w:t>
-      </w:r>
-      <w:proofErr w:type="spellEnd"/>
-      <w:r>
-        <w:t xml:space="preserve"> is used to set the type field on the Flow object </w:t>
-      </w:r>
-      <w:r>
-        <w:t>being</w:t>
-      </w:r>
-      <w:r>
-        <w:t xml:space="preserve"> created and return a new </w:t>
-      </w:r>
-      <w:r>
-        <w:t xml:space="preserve">Flow </w:t>
-      </w:r>
-      <w:r>
-        <w:t>object.</w:t>
+        <w:t>FlowFileStats</w:t>
+      </w:r>
+      <w:r>
+        <w:t xml:space="preserve"> is Observable, and certain fields are observed by </w:t>
+      </w:r>
+      <w:r>
+        <w:rPr>
+          <w:rFonts w:ascii="Courier New" w:hAnsi="Courier New" w:cs="Courier New"/>
+        </w:rPr>
+        <w:t>MainUIController</w:t>
+      </w:r>
+      <w:r>
+        <w:t xml:space="preserve"> and updated on the user interface as they change.</w:t>
       </w:r>
     </w:p>
     <w:p>
@@ -3247,10 +3126,10 @@
           <w:lang w:eastAsia="en-IE"/>
         </w:rPr>
         <w:drawing>
-          <wp:inline distT="0" distB="0" distL="0" distR="0" wp14:anchorId="5085BA99" wp14:editId="7E842A93">
-            <wp:extent cx="5810250" cy="4514850"/>
-            <wp:effectExtent l="0" t="0" r="0" b="0"/>
-            <wp:docPr id="3" name="Picture 3"/>
+          <wp:inline distT="0" distB="0" distL="0" distR="0" wp14:anchorId="0F4D8E67" wp14:editId="5B25043B">
+            <wp:extent cx="9464495" cy="3459192"/>
+            <wp:effectExtent l="0" t="0" r="3810" b="8255"/>
+            <wp:docPr id="16" name="Picture 16"/>
             <wp:cNvGraphicFramePr>
               <a:graphicFrameLocks xmlns:a="http://schemas.openxmlformats.org/drawingml/2006/main" noChangeAspect="1"/>
             </wp:cNvGraphicFramePr>
@@ -3258,11 +3137,11 @@
               <a:graphicData uri="http://schemas.openxmlformats.org/drawingml/2006/picture">
                 <pic:pic xmlns:pic="http://schemas.openxmlformats.org/drawingml/2006/picture">
                   <pic:nvPicPr>
-                    <pic:cNvPr id="1" name=""/>
+                    <pic:cNvPr id="0" name=""/>
                     <pic:cNvPicPr/>
                   </pic:nvPicPr>
                   <pic:blipFill>
-                    <a:blip r:embed="rId16"/>
+                    <a:blip r:embed="rId18"/>
                     <a:stretch>
                       <a:fillRect/>
                     </a:stretch>
@@ -3270,7 +3149,7 @@
                   <pic:spPr>
                     <a:xfrm>
                       <a:off x="0" y="0"/>
-                      <a:ext cx="5810250" cy="4514850"/>
+                      <a:ext cx="9464495" cy="3459192"/>
                     </a:xfrm>
                     <a:prstGeom prst="rect">
                       <a:avLst/>
@@ -3283,17 +3162,109 @@
         </w:drawing>
       </w:r>
     </w:p>
+    <w:p>
+      <w:pPr>
+        <w:pStyle w:val="Heading3"/>
+      </w:pPr>
+    </w:p>
+    <w:p>
+      <w:pPr>
+        <w:pStyle w:val="Heading3"/>
+      </w:pPr>
+    </w:p>
+    <w:p/>
+    <w:p>
+      <w:pPr>
+        <w:pStyle w:val="Heading3"/>
+      </w:pPr>
+      <w:bookmarkStart w:id="18" w:name="_Toc477533794"/>
+      <w:r>
+        <w:lastRenderedPageBreak/>
+        <w:t>Factory Pattern</w:t>
+      </w:r>
+      <w:bookmarkEnd w:id="18"/>
+    </w:p>
+    <w:p>
+      <w:r>
+        <w:t xml:space="preserve">The Factory pattern is used in the application when parsing the file. A class called </w:t>
+      </w:r>
+      <w:r>
+        <w:rPr>
+          <w:rFonts w:ascii="Courier New" w:hAnsi="Courier New" w:cs="Courier New"/>
+        </w:rPr>
+        <w:t>FlowFactory</w:t>
+      </w:r>
+      <w:r>
+        <w:t xml:space="preserve"> is used to set the type field on the Flow object </w:t>
+      </w:r>
+      <w:r>
+        <w:t>being</w:t>
+      </w:r>
+      <w:r>
+        <w:t xml:space="preserve"> created and return a new </w:t>
+      </w:r>
+      <w:r>
+        <w:t xml:space="preserve">Flow </w:t>
+      </w:r>
+      <w:r>
+        <w:t>object.</w:t>
+      </w:r>
+    </w:p>
+    <w:p>
+      <w:r>
+        <w:rPr>
+          <w:noProof/>
+          <w:lang w:eastAsia="en-IE"/>
+        </w:rPr>
+        <w:drawing>
+          <wp:inline distT="0" distB="0" distL="0" distR="0" wp14:anchorId="36C266AE" wp14:editId="4EC0D6E7">
+            <wp:extent cx="7979434" cy="4367376"/>
+            <wp:effectExtent l="0" t="0" r="2540" b="0"/>
+            <wp:docPr id="17" name="Picture 17"/>
+            <wp:cNvGraphicFramePr>
+              <a:graphicFrameLocks xmlns:a="http://schemas.openxmlformats.org/drawingml/2006/main" noChangeAspect="1"/>
+            </wp:cNvGraphicFramePr>
+            <a:graphic xmlns:a="http://schemas.openxmlformats.org/drawingml/2006/main">
+              <a:graphicData uri="http://schemas.openxmlformats.org/drawingml/2006/picture">
+                <pic:pic xmlns:pic="http://schemas.openxmlformats.org/drawingml/2006/picture">
+                  <pic:nvPicPr>
+                    <pic:cNvPr id="0" name=""/>
+                    <pic:cNvPicPr/>
+                  </pic:nvPicPr>
+                  <pic:blipFill>
+                    <a:blip r:embed="rId19"/>
+                    <a:stretch>
+                      <a:fillRect/>
+                    </a:stretch>
+                  </pic:blipFill>
+                  <pic:spPr>
+                    <a:xfrm>
+                      <a:off x="0" y="0"/>
+                      <a:ext cx="7981755" cy="4368646"/>
+                    </a:xfrm>
+                    <a:prstGeom prst="rect">
+                      <a:avLst/>
+                    </a:prstGeom>
+                  </pic:spPr>
+                </pic:pic>
+              </a:graphicData>
+            </a:graphic>
+          </wp:inline>
+        </w:drawing>
+      </w:r>
+    </w:p>
+    <w:p/>
     <w:p/>
     <w:p>
       <w:pPr>
         <w:pStyle w:val="Heading2"/>
       </w:pPr>
-      <w:bookmarkStart w:id="18" w:name="_Toc476597019"/>
+      <w:bookmarkStart w:id="19" w:name="_Toc477533795"/>
       <w:r>
         <w:lastRenderedPageBreak/>
         <w:t>Section 3 – System UML Diagrams</w:t>
       </w:r>
-      <w:bookmarkEnd w:id="18"/>
+      <w:bookmarkEnd w:id="19"/>
     </w:p>
     <w:p>
       <w:r>
@@ -3308,11 +3279,11 @@
       <w:pPr>
         <w:pStyle w:val="Heading2"/>
       </w:pPr>
-      <w:bookmarkStart w:id="19" w:name="_Toc476597020"/>
+      <w:bookmarkStart w:id="20" w:name="_Toc477533796"/>
       <w:r>
         <w:t>Section 4 – Code Screen Captures</w:t>
       </w:r>
-      <w:bookmarkEnd w:id="19"/>
+      <w:bookmarkEnd w:id="20"/>
     </w:p>
     <w:p>
       <w:r>
@@ -3335,18 +3306,16 @@
       <w:pPr>
         <w:pStyle w:val="Heading2"/>
       </w:pPr>
-      <w:bookmarkStart w:id="20" w:name="_Toc476597021"/>
+      <w:bookmarkStart w:id="21" w:name="_Toc477533797"/>
       <w:r>
         <w:t>Section 5 – Evaluation of Work</w:t>
       </w:r>
-      <w:bookmarkEnd w:id="20"/>
+      <w:bookmarkEnd w:id="21"/>
     </w:p>
     <w:p>
       <w:r>
         <w:t>TODO</w:t>
       </w:r>
-      <w:bookmarkStart w:id="21" w:name="_GoBack"/>
-      <w:bookmarkEnd w:id="21"/>
     </w:p>
     <w:p>
       <w:r>
@@ -3381,7 +3350,7 @@
                     <pic:cNvPicPr/>
                   </pic:nvPicPr>
                   <pic:blipFill>
-                    <a:blip r:embed="rId17"/>
+                    <a:blip r:embed="rId20"/>
                     <a:stretch>
                       <a:fillRect/>
                     </a:stretch>
@@ -3404,15 +3373,7 @@
     </w:p>
     <w:p>
       <w:r>
-        <w:t xml:space="preserve">Better data model. </w:t>
-      </w:r>
-      <w:proofErr w:type="gramStart"/>
-      <w:r>
-        <w:t>i.e</w:t>
-      </w:r>
-      <w:proofErr w:type="gramEnd"/>
-      <w:r>
-        <w:t>. the objects we use to parse the flows.</w:t>
+        <w:t>Better data model. i.e. the objects we use to parse the flows.</w:t>
       </w:r>
     </w:p>
     <w:p>
@@ -3428,13 +3389,8 @@
     </w:p>
     <w:p>
       <w:r>
-        <w:t xml:space="preserve">Couple if i18n issues – e.g. MB used in </w:t>
-      </w:r>
-      <w:proofErr w:type="spellStart"/>
-      <w:r>
-        <w:t>MainController</w:t>
-      </w:r>
-      <w:proofErr w:type="spellEnd"/>
+        <w:t>Couple if i18n issues – e.g. MB used in MainController</w:t>
+      </w:r>
       <w:r>
         <w:t>.</w:t>
       </w:r>
@@ -4583,7 +4539,7 @@
 </file>
 
 <file path=customXml/itemProps2.xml><?xml version="1.0" encoding="utf-8"?>
-<ds:datastoreItem xmlns:ds="http://schemas.openxmlformats.org/officeDocument/2006/customXml" ds:itemID="{42FAF1BE-78E6-4220-A94A-C46C58EF5000}">
+<ds:datastoreItem xmlns:ds="http://schemas.openxmlformats.org/officeDocument/2006/customXml" ds:itemID="{4C9711D0-B267-42D6-ADB2-386FBC8F10DC}">
   <ds:schemaRefs>
     <ds:schemaRef ds:uri="http://schemas.openxmlformats.org/officeDocument/2006/bibliography"/>
   </ds:schemaRefs>

</xml_diff>